<commit_message>
#1 : Chỉnh sửa mô tả giao diện
</commit_message>
<xml_diff>
--- a/018101027_018101108.docx
+++ b/018101027_018101108.docx
@@ -1,6 +1,6 @@
 
 <file path=word/document.xml><?xml version="1.0" encoding="utf-8"?>
-<w:document xmlns:wpc="http://schemas.microsoft.com/office/word/2010/wordprocessingCanvas" xmlns:cx="http://schemas.microsoft.com/office/drawing/2014/chartex" xmlns:mc="http://schemas.openxmlformats.org/markup-compatibility/2006" xmlns:o="urn:schemas-microsoft-com:office:office" xmlns:r="http://schemas.openxmlformats.org/officeDocument/2006/relationships" xmlns:m="http://schemas.openxmlformats.org/officeDocument/2006/math" xmlns:v="urn:schemas-microsoft-com:vml" xmlns:wp14="http://schemas.microsoft.com/office/word/2010/wordprocessingDrawing" xmlns:wp="http://schemas.openxmlformats.org/drawingml/2006/wordprocessingDrawing" xmlns:w10="urn:schemas-microsoft-com:office:word" xmlns:w="http://schemas.openxmlformats.org/wordprocessingml/2006/main" xmlns:w14="http://schemas.microsoft.com/office/word/2010/wordml" xmlns:w15="http://schemas.microsoft.com/office/word/2012/wordml" xmlns:w16se="http://schemas.microsoft.com/office/word/2015/wordml/symex" xmlns:wpg="http://schemas.microsoft.com/office/word/2010/wordprocessingGroup" xmlns:wpi="http://schemas.microsoft.com/office/word/2010/wordprocessingInk" xmlns:wne="http://schemas.microsoft.com/office/word/2006/wordml" xmlns:wps="http://schemas.microsoft.com/office/word/2010/wordprocessingShape" mc:Ignorable="w14 w15 w16se wp14">
+<w:document xmlns:wpc="http://schemas.microsoft.com/office/word/2010/wordprocessingCanvas" xmlns:cx="http://schemas.microsoft.com/office/drawing/2014/chartex" xmlns:cx1="http://schemas.microsoft.com/office/drawing/2015/9/8/chartex" xmlns:mc="http://schemas.openxmlformats.org/markup-compatibility/2006" xmlns:o="urn:schemas-microsoft-com:office:office" xmlns:r="http://schemas.openxmlformats.org/officeDocument/2006/relationships" xmlns:m="http://schemas.openxmlformats.org/officeDocument/2006/math" xmlns:v="urn:schemas-microsoft-com:vml" xmlns:wp14="http://schemas.microsoft.com/office/word/2010/wordprocessingDrawing" xmlns:wp="http://schemas.openxmlformats.org/drawingml/2006/wordprocessingDrawing" xmlns:w10="urn:schemas-microsoft-com:office:word" xmlns:w="http://schemas.openxmlformats.org/wordprocessingml/2006/main" xmlns:w14="http://schemas.microsoft.com/office/word/2010/wordml" xmlns:w15="http://schemas.microsoft.com/office/word/2012/wordml" xmlns:w16se="http://schemas.microsoft.com/office/word/2015/wordml/symex" xmlns:wpg="http://schemas.microsoft.com/office/word/2010/wordprocessingGroup" xmlns:wpi="http://schemas.microsoft.com/office/word/2010/wordprocessingInk" xmlns:wne="http://schemas.microsoft.com/office/word/2006/wordml" xmlns:wps="http://schemas.microsoft.com/office/word/2010/wordprocessingShape" mc:Ignorable="w14 w15 w16se wp14">
   <w:body>
     <w:p>
       <w:pPr>
@@ -481,6 +481,41 @@
     </w:p>
     <w:p>
       <w:pPr>
+        <w:spacing w:before="120" w:after="120"/>
+        <w:ind w:left="360" w:firstLine="0"/>
+        <w:rPr>
+          <w:rFonts w:cs="Times New Roman"/>
+        </w:rPr>
+      </w:pPr>
+      <w:r>
+        <w:rPr>
+          <w:rFonts w:cs="Times New Roman"/>
+        </w:rPr>
+        <w:t>BAN(</w:t>
+      </w:r>
+      <w:r>
+        <w:rPr>
+          <w:rFonts w:cs="Times New Roman"/>
+          <w:b/>
+          <w:u w:val="single"/>
+        </w:rPr>
+        <w:t>MaBan</w:t>
+      </w:r>
+      <w:r>
+        <w:rPr>
+          <w:rFonts w:cs="Times New Roman"/>
+        </w:rPr>
+        <w:t>, TenBan, TrangThaiBanAn)</w:t>
+      </w:r>
+      <w:r>
+        <w:rPr>
+          <w:rFonts w:cs="Times New Roman"/>
+        </w:rPr>
+        <w:t xml:space="preserve"> </w:t>
+      </w:r>
+    </w:p>
+    <w:p>
+      <w:pPr>
         <w:pStyle w:val="ListParagraph"/>
         <w:numPr>
           <w:ilvl w:val="0"/>
@@ -496,7 +531,13 @@
         <w:rPr>
           <w:rFonts w:cs="Times New Roman"/>
         </w:rPr>
-        <w:t>Quán café gồm có nhiều bàn</w:t>
+        <w:t>Quán</w:t>
+      </w:r>
+      <w:r>
+        <w:rPr>
+          <w:rFonts w:cs="Times New Roman"/>
+        </w:rPr>
+        <w:t xml:space="preserve"> gồm có nhiều bàn</w:t>
       </w:r>
       <w:r>
         <w:rPr>
@@ -520,7 +561,6 @@
     <w:p>
       <w:pPr>
         <w:spacing w:before="120" w:after="120" w:line="24" w:lineRule="atLeast"/>
-        <w:ind w:left="360" w:firstLine="0"/>
         <w:jc w:val="both"/>
         <w:rPr>
           <w:rFonts w:cs="Times New Roman"/>
@@ -530,7 +570,7 @@
         <w:rPr>
           <w:rFonts w:cs="Times New Roman"/>
         </w:rPr>
-        <w:t>BAN(</w:t>
+        <w:t>LOAI(</w:t>
       </w:r>
       <w:r>
         <w:rPr>
@@ -538,19 +578,13 @@
           <w:b/>
           <w:u w:val="single"/>
         </w:rPr>
-        <w:t>MaBan</w:t>
-      </w:r>
-      <w:r>
-        <w:rPr>
-          <w:rFonts w:cs="Times New Roman"/>
-        </w:rPr>
-        <w:t>, TenBan, TrangThaiBanAn</w:t>
-      </w:r>
-      <w:r>
-        <w:rPr>
-          <w:rFonts w:cs="Times New Roman"/>
-        </w:rPr>
-        <w:t>)</w:t>
+        <w:t>MaLoai</w:t>
+      </w:r>
+      <w:r>
+        <w:rPr>
+          <w:rFonts w:cs="Times New Roman"/>
+        </w:rPr>
+        <w:t>, TenLoai)</w:t>
       </w:r>
     </w:p>
     <w:p>
@@ -767,7 +801,7 @@
         <w:rPr>
           <w:rFonts w:cs="Times New Roman"/>
         </w:rPr>
-        <w:t>LOAI(</w:t>
+        <w:t>MONAN(</w:t>
       </w:r>
       <w:r>
         <w:rPr>
@@ -775,17 +809,40 @@
           <w:b/>
           <w:u w:val="single"/>
         </w:rPr>
-        <w:t>MaLoai</w:t>
-      </w:r>
-      <w:r>
-        <w:rPr>
-          <w:rFonts w:cs="Times New Roman"/>
-        </w:rPr>
-        <w:t>, TenLoai)</w:t>
-      </w:r>
-    </w:p>
-    <w:p>
-      <w:pPr>
+        <w:t>MaMon</w:t>
+      </w:r>
+      <w:r>
+        <w:rPr>
+          <w:rFonts w:cs="Times New Roman"/>
+        </w:rPr>
+        <w:t>, Ten Mon</w:t>
+      </w:r>
+      <w:r>
+        <w:rPr>
+          <w:rFonts w:cs="Times New Roman"/>
+        </w:rPr>
+        <w:t>, GiaTien</w:t>
+      </w:r>
+      <w:r>
+        <w:rPr>
+          <w:rFonts w:cs="Times New Roman"/>
+        </w:rPr>
+        <w:t>)</w:t>
+      </w:r>
+      <w:r>
+        <w:rPr>
+          <w:rFonts w:cs="Times New Roman"/>
+        </w:rPr>
+        <w:tab/>
+      </w:r>
+    </w:p>
+    <w:p>
+      <w:pPr>
+        <w:pStyle w:val="ListParagraph"/>
+        <w:numPr>
+          <w:ilvl w:val="0"/>
+          <w:numId w:val="2"/>
+        </w:numPr>
         <w:spacing w:before="120" w:after="120" w:line="24" w:lineRule="atLeast"/>
         <w:jc w:val="both"/>
         <w:rPr>
@@ -797,7 +854,39 @@
           <w:rFonts w:cs="Times New Roman"/>
         </w:rPr>
         <w:lastRenderedPageBreak/>
-        <w:t>MONAN(</w:t>
+        <w:t xml:space="preserve">Mỗi </w:t>
+      </w:r>
+      <w:r>
+        <w:rPr>
+          <w:rFonts w:cs="Times New Roman"/>
+        </w:rPr>
+        <w:t xml:space="preserve">món ăn </w:t>
+      </w:r>
+      <w:r>
+        <w:rPr>
+          <w:rFonts w:cs="Times New Roman"/>
+        </w:rPr>
+        <w:t>có 1 mã số duy nhất, tên món, giá tiề</w:t>
+      </w:r>
+      <w:r>
+        <w:rPr>
+          <w:rFonts w:cs="Times New Roman"/>
+        </w:rPr>
+        <w:t>n, loại thức ăn.</w:t>
+      </w:r>
+    </w:p>
+    <w:p>
+      <w:pPr>
+        <w:ind w:left="360" w:firstLine="0"/>
+        <w:rPr>
+          <w:rFonts w:cs="Times New Roman"/>
+        </w:rPr>
+      </w:pPr>
+      <w:r>
+        <w:rPr>
+          <w:rFonts w:cs="Times New Roman"/>
+        </w:rPr>
+        <w:t>HOADON(</w:t>
       </w:r>
       <w:r>
         <w:rPr>
@@ -805,31 +894,13 @@
           <w:b/>
           <w:u w:val="single"/>
         </w:rPr>
-        <w:t>MaMon</w:t>
-      </w:r>
-      <w:r>
-        <w:rPr>
-          <w:rFonts w:cs="Times New Roman"/>
-        </w:rPr>
-        <w:t>, Ten Mon</w:t>
-      </w:r>
-      <w:r>
-        <w:rPr>
-          <w:rFonts w:cs="Times New Roman"/>
-        </w:rPr>
-        <w:t>, GiaTien</w:t>
-      </w:r>
-      <w:r>
-        <w:rPr>
-          <w:rFonts w:cs="Times New Roman"/>
-        </w:rPr>
-        <w:t>)</w:t>
-      </w:r>
-      <w:r>
-        <w:rPr>
-          <w:rFonts w:cs="Times New Roman"/>
-        </w:rPr>
-        <w:tab/>
+        <w:t>MaHoaDon</w:t>
+      </w:r>
+      <w:r>
+        <w:rPr>
+          <w:rFonts w:cs="Times New Roman"/>
+        </w:rPr>
+        <w:t>, ThoiGianVao, ThoiGianRa, TrangThaiHoaDon)</w:t>
       </w:r>
     </w:p>
     <w:p>
@@ -849,25 +920,43 @@
         <w:rPr>
           <w:rFonts w:cs="Times New Roman"/>
         </w:rPr>
-        <w:t xml:space="preserve">Mỗi </w:t>
-      </w:r>
-      <w:r>
-        <w:rPr>
-          <w:rFonts w:cs="Times New Roman"/>
-        </w:rPr>
-        <w:t xml:space="preserve">món ăn </w:t>
-      </w:r>
-      <w:r>
-        <w:rPr>
-          <w:rFonts w:cs="Times New Roman"/>
-        </w:rPr>
-        <w:t>có 1 mã số duy nhất, tên món, giá tiề</w:t>
-      </w:r>
-      <w:r>
-        <w:rPr>
-          <w:rFonts w:cs="Times New Roman"/>
-        </w:rPr>
-        <w:t>n, loại thức ăn.</w:t>
+        <w:t xml:space="preserve">Phần mềm lưu trữ hóa đơn, mỗi hóa đơn gồm có mã hóa đơn duy nhất, ngày </w:t>
+      </w:r>
+      <w:r>
+        <w:rPr>
+          <w:rFonts w:cs="Times New Roman"/>
+        </w:rPr>
+        <w:t>vào, ngày ra</w:t>
+      </w:r>
+      <w:r>
+        <w:rPr>
+          <w:rFonts w:cs="Times New Roman"/>
+        </w:rPr>
+        <w:t>, mã bàn và</w:t>
+      </w:r>
+      <w:r>
+        <w:rPr>
+          <w:rFonts w:cs="Times New Roman"/>
+        </w:rPr>
+        <w:t xml:space="preserve"> </w:t>
+      </w:r>
+      <w:r>
+        <w:rPr>
+          <w:rFonts w:cs="Times New Roman"/>
+        </w:rPr>
+        <w:t>ghi chú</w:t>
+      </w:r>
+      <w:r>
+        <w:rPr>
+          <w:rFonts w:cs="Times New Roman"/>
+        </w:rPr>
+        <w:t xml:space="preserve"> cho biết</w:t>
+      </w:r>
+      <w:r>
+        <w:rPr>
+          <w:rFonts w:cs="Times New Roman"/>
+        </w:rPr>
+        <w:t xml:space="preserve"> đã thanh toán hay chưa.</w:t>
       </w:r>
     </w:p>
     <w:p>
@@ -887,111 +976,19 @@
         <w:rPr>
           <w:rFonts w:cs="Times New Roman"/>
         </w:rPr>
-        <w:t xml:space="preserve">Phần mềm lưu trữ hóa đơn, mỗi hóa đơn gồm có mã hóa đơn duy nhất, ngày </w:t>
-      </w:r>
-      <w:r>
-        <w:rPr>
-          <w:rFonts w:cs="Times New Roman"/>
-        </w:rPr>
-        <w:t>vào, ngày ra</w:t>
-      </w:r>
-      <w:r>
-        <w:rPr>
-          <w:rFonts w:cs="Times New Roman"/>
-        </w:rPr>
-        <w:t>, mã bàn và</w:t>
+        <w:t xml:space="preserve">Mỗi hóa đơn có thể có nhiều món ăn và mỗi món ăn cũng có thể trong nhiều hóa đơn. </w:t>
+      </w:r>
+      <w:r>
+        <w:rPr>
+          <w:rFonts w:cs="Times New Roman"/>
+        </w:rPr>
+        <w:t>Một thông tin hóa đơn gồm có mã thông tin hóa đơn, mã hóa đơn, mã món ăn và số lượng của món ăn.</w:t>
       </w:r>
       <w:r>
         <w:rPr>
           <w:rFonts w:cs="Times New Roman"/>
         </w:rPr>
         <w:t xml:space="preserve"> </w:t>
-      </w:r>
-      <w:r>
-        <w:rPr>
-          <w:rFonts w:cs="Times New Roman"/>
-        </w:rPr>
-        <w:t>ghi chú</w:t>
-      </w:r>
-      <w:r>
-        <w:rPr>
-          <w:rFonts w:cs="Times New Roman"/>
-        </w:rPr>
-        <w:t xml:space="preserve"> cho biết</w:t>
-      </w:r>
-      <w:r>
-        <w:rPr>
-          <w:rFonts w:cs="Times New Roman"/>
-        </w:rPr>
-        <w:t xml:space="preserve"> đã thanh toán hay chưa.</w:t>
-      </w:r>
-    </w:p>
-    <w:p>
-      <w:pPr>
-        <w:pStyle w:val="ListParagraph"/>
-        <w:numPr>
-          <w:ilvl w:val="0"/>
-          <w:numId w:val="2"/>
-        </w:numPr>
-        <w:spacing w:before="120" w:after="120" w:line="24" w:lineRule="atLeast"/>
-        <w:jc w:val="both"/>
-        <w:rPr>
-          <w:rFonts w:cs="Times New Roman"/>
-        </w:rPr>
-      </w:pPr>
-      <w:r>
-        <w:rPr>
-          <w:rFonts w:cs="Times New Roman"/>
-        </w:rPr>
-        <w:t xml:space="preserve">Mỗi hóa đơn có thể có nhiều món ăn và mỗi món ăn cũng có thể trong nhiều hóa đơn. </w:t>
-      </w:r>
-      <w:r>
-        <w:rPr>
-          <w:rFonts w:cs="Times New Roman"/>
-        </w:rPr>
-        <w:t>Một thông tin hóa đơn gồm có mã thông tin hóa đơn, mã hóa đơn, mã món ăn và số lượng của món ăn.</w:t>
-      </w:r>
-      <w:r>
-        <w:rPr>
-          <w:rFonts w:cs="Times New Roman"/>
-        </w:rPr>
-        <w:t xml:space="preserve"> </w:t>
-      </w:r>
-    </w:p>
-    <w:p>
-      <w:pPr>
-        <w:pStyle w:val="ListParagraph"/>
-        <w:numPr>
-          <w:ilvl w:val="0"/>
-          <w:numId w:val="2"/>
-        </w:numPr>
-        <w:rPr>
-          <w:rFonts w:cs="Times New Roman"/>
-        </w:rPr>
-      </w:pPr>
-      <w:r>
-        <w:rPr>
-          <w:rFonts w:cs="Times New Roman"/>
-        </w:rPr>
-        <w:t xml:space="preserve">Chương trình khuyến mãi gồm có mã chương trình khuyến mãi, ngày khuyến mãi, hình thức </w:t>
-      </w:r>
-      <w:r>
-        <w:rPr>
-          <w:rFonts w:cs="Times New Roman"/>
-        </w:rPr>
-        <w:t>khuyến mãi</w:t>
-      </w:r>
-      <w:r>
-        <w:rPr>
-          <w:rFonts w:cs="Times New Roman"/>
-        </w:rPr>
-        <w:t>, các món được khuyến mãi. Ví dụ: Lễ quốc khánh giảm 30% tổng hóa đơn</w:t>
-      </w:r>
-      <w:r>
-        <w:rPr>
-          <w:rFonts w:cs="Times New Roman"/>
-        </w:rPr>
-        <w:t>, lễ tình nhân giảm giá 10% các món ngọt,…</w:t>
       </w:r>
     </w:p>
     <w:p>
@@ -1056,30 +1053,32 @@
     </w:p>
     <w:p>
       <w:pPr>
-        <w:ind w:left="360" w:firstLine="0"/>
-        <w:rPr>
-          <w:rFonts w:cs="Times New Roman"/>
-        </w:rPr>
-      </w:pPr>
-      <w:r>
-        <w:rPr>
-          <w:rFonts w:cs="Times New Roman"/>
-        </w:rPr>
-        <w:t>HOADON(</w:t>
-      </w:r>
-      <w:r>
-        <w:rPr>
-          <w:rFonts w:cs="Times New Roman"/>
-          <w:b/>
-          <w:u w:val="single"/>
-        </w:rPr>
-        <w:t>MaHoaDon</w:t>
-      </w:r>
-      <w:r>
-        <w:rPr>
-          <w:rFonts w:cs="Times New Roman"/>
-        </w:rPr>
-        <w:t>, ThoiGianVao, ThoiGianRa, TrangThaiHoaDon)</w:t>
+        <w:pStyle w:val="ListParagraph"/>
+        <w:numPr>
+          <w:ilvl w:val="0"/>
+          <w:numId w:val="2"/>
+        </w:numPr>
+        <w:rPr>
+          <w:rFonts w:cs="Times New Roman"/>
+        </w:rPr>
+      </w:pPr>
+      <w:r>
+        <w:rPr>
+          <w:rFonts w:cs="Times New Roman"/>
+        </w:rPr>
+        <w:t xml:space="preserve">Chương trình khuyến mãi gồm có mã chương trình khuyến mãi, ngày khuyến mãi, hình thức </w:t>
+      </w:r>
+      <w:r>
+        <w:rPr>
+          <w:rFonts w:cs="Times New Roman"/>
+        </w:rPr>
+        <w:t>khuyến mãi</w:t>
+      </w:r>
+      <w:r>
+        <w:rPr>
+          <w:rFonts w:cs="Times New Roman"/>
+        </w:rPr>
+        <w:t>, các món được khuyến mãi. Ví dụ: Lễ quốc khánh giảm 30% tổng hóa đơn, lễ tình nhân giảm giá 10% các món ngọt,…</w:t>
       </w:r>
     </w:p>
     <w:p>
@@ -1149,7 +1148,6 @@
         <w:rPr>
           <w:rFonts w:cs="Times New Roman"/>
         </w:rPr>
-        <w:lastRenderedPageBreak/>
         <w:t>Chức năng chung:</w:t>
       </w:r>
     </w:p>
@@ -1210,7 +1208,13 @@
         <w:rPr>
           <w:rFonts w:cs="Times New Roman"/>
         </w:rPr>
-        <w:t>Chức năng thoát</w:t>
+        <w:t>Chứ</w:t>
+      </w:r>
+      <w:r>
+        <w:rPr>
+          <w:rFonts w:cs="Times New Roman"/>
+        </w:rPr>
+        <w:t>c năng đăng xuất</w:t>
       </w:r>
     </w:p>
     <w:p>
@@ -1244,7 +1248,13 @@
         <w:rPr>
           <w:rFonts w:cs="Times New Roman"/>
         </w:rPr>
-        <w:t xml:space="preserve">Thêm xóa sửa thức ăn </w:t>
+        <w:t>Thêm xóa sử</w:t>
+      </w:r>
+      <w:r>
+        <w:rPr>
+          <w:rFonts w:cs="Times New Roman"/>
+        </w:rPr>
+        <w:t>a sản phẩm</w:t>
       </w:r>
     </w:p>
     <w:p>
@@ -1264,7 +1274,19 @@
         <w:rPr>
           <w:rFonts w:cs="Times New Roman"/>
         </w:rPr>
-        <w:t>Hiển thị danh sách tài khoản</w:t>
+        <w:t>Thêm xóa sử</w:t>
+      </w:r>
+      <w:r>
+        <w:rPr>
+          <w:rFonts w:cs="Times New Roman"/>
+        </w:rPr>
+        <w:t xml:space="preserve">a </w:t>
+      </w:r>
+      <w:r>
+        <w:rPr>
+          <w:rFonts w:cs="Times New Roman"/>
+        </w:rPr>
+        <w:t>doanh mục</w:t>
       </w:r>
     </w:p>
     <w:p>
@@ -1284,7 +1306,13 @@
         <w:rPr>
           <w:rFonts w:cs="Times New Roman"/>
         </w:rPr>
-        <w:t>Thêm xóa sửa danh sách tài khoản</w:t>
+        <w:t>Thêm xóa</w:t>
+      </w:r>
+      <w:r>
+        <w:rPr>
+          <w:rFonts w:cs="Times New Roman"/>
+        </w:rPr>
+        <w:t xml:space="preserve"> bàn ăn</w:t>
       </w:r>
     </w:p>
     <w:p>
@@ -1304,7 +1332,31 @@
         <w:rPr>
           <w:rFonts w:cs="Times New Roman"/>
         </w:rPr>
-        <w:t>Hiển thị danh sách hóa đơn</w:t>
+        <w:t>Thêm xóa sử</w:t>
+      </w:r>
+      <w:r>
+        <w:rPr>
+          <w:rFonts w:cs="Times New Roman"/>
+        </w:rPr>
+        <w:t>a</w:t>
+      </w:r>
+      <w:r>
+        <w:rPr>
+          <w:rFonts w:cs="Times New Roman"/>
+        </w:rPr>
+        <w:t xml:space="preserve"> danh sách</w:t>
+      </w:r>
+      <w:r>
+        <w:rPr>
+          <w:rFonts w:cs="Times New Roman"/>
+        </w:rPr>
+        <w:t xml:space="preserve"> </w:t>
+      </w:r>
+      <w:r>
+        <w:rPr>
+          <w:rFonts w:cs="Times New Roman"/>
+        </w:rPr>
+        <w:t>tài khoản</w:t>
       </w:r>
     </w:p>
     <w:p>
@@ -1324,23 +1376,27 @@
         <w:rPr>
           <w:rFonts w:cs="Times New Roman"/>
         </w:rPr>
-        <w:t>Hiển thị tổng tiền hóa đơn</w:t>
-      </w:r>
-    </w:p>
-    <w:p>
-      <w:pPr>
-        <w:pStyle w:val="Subtitle"/>
-      </w:pPr>
-      <w:r>
-        <w:t>Các chức năng dành cho nhân viên:</w:t>
-      </w:r>
-    </w:p>
-    <w:p>
-      <w:pPr>
-        <w:pStyle w:val="ListParagraph"/>
-        <w:numPr>
-          <w:ilvl w:val="0"/>
-          <w:numId w:val="7"/>
+        <w:t>Thêm xóa sử</w:t>
+      </w:r>
+      <w:r>
+        <w:rPr>
+          <w:rFonts w:cs="Times New Roman"/>
+        </w:rPr>
+        <w:t xml:space="preserve">a </w:t>
+      </w:r>
+      <w:r>
+        <w:rPr>
+          <w:rFonts w:cs="Times New Roman"/>
+        </w:rPr>
+        <w:t>thông tin nhân viên</w:t>
+      </w:r>
+    </w:p>
+    <w:p>
+      <w:pPr>
+        <w:pStyle w:val="ListParagraph"/>
+        <w:numPr>
+          <w:ilvl w:val="0"/>
+          <w:numId w:val="6"/>
         </w:numPr>
         <w:spacing w:before="120" w:after="120" w:line="24" w:lineRule="atLeast"/>
         <w:jc w:val="both"/>
@@ -1352,15 +1408,21 @@
         <w:rPr>
           <w:rFonts w:cs="Times New Roman"/>
         </w:rPr>
-        <w:t>Hiển thị số bàn theo CSDL</w:t>
-      </w:r>
-    </w:p>
-    <w:p>
-      <w:pPr>
-        <w:pStyle w:val="ListParagraph"/>
-        <w:numPr>
-          <w:ilvl w:val="0"/>
-          <w:numId w:val="7"/>
+        <w:t xml:space="preserve">Thêm xóa sửa </w:t>
+      </w:r>
+      <w:r>
+        <w:rPr>
+          <w:rFonts w:cs="Times New Roman"/>
+        </w:rPr>
+        <w:t>sự kiện và khuyến mãi</w:t>
+      </w:r>
+    </w:p>
+    <w:p>
+      <w:pPr>
+        <w:pStyle w:val="ListParagraph"/>
+        <w:numPr>
+          <w:ilvl w:val="0"/>
+          <w:numId w:val="6"/>
         </w:numPr>
         <w:spacing w:before="120" w:after="120" w:line="24" w:lineRule="atLeast"/>
         <w:jc w:val="both"/>
@@ -1372,15 +1434,15 @@
         <w:rPr>
           <w:rFonts w:cs="Times New Roman"/>
         </w:rPr>
-        <w:t>Hiển thị hóa đơn theo bàn</w:t>
-      </w:r>
-    </w:p>
-    <w:p>
-      <w:pPr>
-        <w:pStyle w:val="ListParagraph"/>
-        <w:numPr>
-          <w:ilvl w:val="0"/>
-          <w:numId w:val="7"/>
+        <w:t>Thống kê doanh thu</w:t>
+      </w:r>
+    </w:p>
+    <w:p>
+      <w:pPr>
+        <w:pStyle w:val="ListParagraph"/>
+        <w:numPr>
+          <w:ilvl w:val="0"/>
+          <w:numId w:val="6"/>
         </w:numPr>
         <w:spacing w:before="120" w:after="120" w:line="24" w:lineRule="atLeast"/>
         <w:jc w:val="both"/>
@@ -1392,15 +1454,15 @@
         <w:rPr>
           <w:rFonts w:cs="Times New Roman"/>
         </w:rPr>
-        <w:t>Hiển thị tổng tiền</w:t>
-      </w:r>
-    </w:p>
-    <w:p>
-      <w:pPr>
-        <w:pStyle w:val="ListParagraph"/>
-        <w:numPr>
-          <w:ilvl w:val="0"/>
-          <w:numId w:val="7"/>
+        <w:t>Tính lương cho nhân viên</w:t>
+      </w:r>
+    </w:p>
+    <w:p>
+      <w:pPr>
+        <w:pStyle w:val="ListParagraph"/>
+        <w:numPr>
+          <w:ilvl w:val="0"/>
+          <w:numId w:val="6"/>
         </w:numPr>
         <w:spacing w:before="120" w:after="120" w:line="24" w:lineRule="atLeast"/>
         <w:jc w:val="both"/>
@@ -1412,7 +1474,15 @@
         <w:rPr>
           <w:rFonts w:cs="Times New Roman"/>
         </w:rPr>
-        <w:t>Thêm bớt món trong hóa đơn</w:t>
+        <w:t>Hiển thị hóa đơn theo bàn</w:t>
+      </w:r>
+    </w:p>
+    <w:p>
+      <w:pPr>
+        <w:pStyle w:val="Subtitle"/>
+      </w:pPr>
+      <w:r>
+        <w:t>Các chức năng dành cho nhân viên:</w:t>
       </w:r>
     </w:p>
     <w:p>
@@ -1432,7 +1502,7 @@
         <w:rPr>
           <w:rFonts w:cs="Times New Roman"/>
         </w:rPr>
-        <w:t>Thanh toán hóa đơn</w:t>
+        <w:t>Hiển thị số bàn theo CSDL</w:t>
       </w:r>
     </w:p>
     <w:p>
@@ -1452,7 +1522,7 @@
         <w:rPr>
           <w:rFonts w:cs="Times New Roman"/>
         </w:rPr>
-        <w:t>Chuyển bàn</w:t>
+        <w:t>Hiển thị hóa đơn theo bàn</w:t>
       </w:r>
     </w:p>
     <w:p>
@@ -1473,6 +1543,86 @@
           <w:rFonts w:cs="Times New Roman"/>
         </w:rPr>
         <w:lastRenderedPageBreak/>
+        <w:t>Hiển thị tổng tiền</w:t>
+      </w:r>
+    </w:p>
+    <w:p>
+      <w:pPr>
+        <w:pStyle w:val="ListParagraph"/>
+        <w:numPr>
+          <w:ilvl w:val="0"/>
+          <w:numId w:val="7"/>
+        </w:numPr>
+        <w:spacing w:before="120" w:after="120" w:line="24" w:lineRule="atLeast"/>
+        <w:jc w:val="both"/>
+        <w:rPr>
+          <w:rFonts w:cs="Times New Roman"/>
+        </w:rPr>
+      </w:pPr>
+      <w:r>
+        <w:rPr>
+          <w:rFonts w:cs="Times New Roman"/>
+        </w:rPr>
+        <w:t>Thêm bớt món trong hóa đơn</w:t>
+      </w:r>
+    </w:p>
+    <w:p>
+      <w:pPr>
+        <w:pStyle w:val="ListParagraph"/>
+        <w:numPr>
+          <w:ilvl w:val="0"/>
+          <w:numId w:val="7"/>
+        </w:numPr>
+        <w:spacing w:before="120" w:after="120" w:line="24" w:lineRule="atLeast"/>
+        <w:jc w:val="both"/>
+        <w:rPr>
+          <w:rFonts w:cs="Times New Roman"/>
+        </w:rPr>
+      </w:pPr>
+      <w:r>
+        <w:rPr>
+          <w:rFonts w:cs="Times New Roman"/>
+        </w:rPr>
+        <w:t>Thanh toán hóa đơn</w:t>
+      </w:r>
+    </w:p>
+    <w:p>
+      <w:pPr>
+        <w:pStyle w:val="ListParagraph"/>
+        <w:numPr>
+          <w:ilvl w:val="0"/>
+          <w:numId w:val="7"/>
+        </w:numPr>
+        <w:spacing w:before="120" w:after="120" w:line="24" w:lineRule="atLeast"/>
+        <w:jc w:val="both"/>
+        <w:rPr>
+          <w:rFonts w:cs="Times New Roman"/>
+        </w:rPr>
+      </w:pPr>
+      <w:r>
+        <w:rPr>
+          <w:rFonts w:cs="Times New Roman"/>
+        </w:rPr>
+        <w:t>Chuyển bàn</w:t>
+      </w:r>
+    </w:p>
+    <w:p>
+      <w:pPr>
+        <w:pStyle w:val="ListParagraph"/>
+        <w:numPr>
+          <w:ilvl w:val="0"/>
+          <w:numId w:val="7"/>
+        </w:numPr>
+        <w:spacing w:before="120" w:after="120" w:line="24" w:lineRule="atLeast"/>
+        <w:jc w:val="both"/>
+        <w:rPr>
+          <w:rFonts w:cs="Times New Roman"/>
+        </w:rPr>
+      </w:pPr>
+      <w:r>
+        <w:rPr>
+          <w:rFonts w:cs="Times New Roman"/>
+        </w:rPr>
         <w:t>Gộp bàn</w:t>
       </w:r>
     </w:p>
@@ -1578,7 +1728,6 @@
           <w:rFonts w:cs="Times New Roman"/>
           <w:sz w:val="36"/>
         </w:rPr>
-        <w:lastRenderedPageBreak/>
         <w:t>Thiết kế</w:t>
       </w:r>
       <w:r>
@@ -1618,7 +1767,7 @@
         <mc:AlternateContent>
           <mc:Choice Requires="wps">
             <w:drawing>
-              <wp:anchor distT="0" distB="0" distL="114300" distR="114300" simplePos="0" relativeHeight="251673600" behindDoc="1" locked="0" layoutInCell="1" allowOverlap="1" wp14:anchorId="4CCA7FC8" wp14:editId="0F94F4F9">
+              <wp:anchor distT="0" distB="0" distL="114300" distR="114300" simplePos="0" relativeHeight="251671552" behindDoc="1" locked="0" layoutInCell="1" allowOverlap="1" wp14:anchorId="4CCA7FC8" wp14:editId="0F94F4F9">
                 <wp:simplePos x="0" y="0"/>
                 <wp:positionH relativeFrom="column">
                   <wp:posOffset>0</wp:posOffset>
@@ -1672,14 +1821,27 @@
                             <w:r>
                               <w:t xml:space="preserve">Hình </w:t>
                             </w:r>
-                            <w:fldSimple w:instr=" SEQ Hình \* ARABIC ">
-                              <w:r>
-                                <w:rPr>
-                                  <w:noProof/>
-                                </w:rPr>
-                                <w:t>1</w:t>
-                              </w:r>
-                            </w:fldSimple>
+                            <w:r>
+                              <w:fldChar w:fldCharType="begin"/>
+                            </w:r>
+                            <w:r>
+                              <w:instrText xml:space="preserve"> SEQ Hình \* ARABIC </w:instrText>
+                            </w:r>
+                            <w:r>
+                              <w:fldChar w:fldCharType="separate"/>
+                            </w:r>
+                            <w:r>
+                              <w:rPr>
+                                <w:noProof/>
+                              </w:rPr>
+                              <w:t>1</w:t>
+                            </w:r>
+                            <w:r>
+                              <w:rPr>
+                                <w:noProof/>
+                              </w:rPr>
+                              <w:fldChar w:fldCharType="end"/>
+                            </w:r>
                             <w:r>
                               <w:t xml:space="preserve"> Mô hình luận lý ứng dụng quản lý quán cafe</w:t>
                             </w:r>
@@ -1704,7 +1866,7 @@
                 <v:stroke joinstyle="miter"/>
                 <v:path gradientshapeok="t" o:connecttype="rect"/>
               </v:shapetype>
-              <v:shape id="Text Box 37" o:spid="_x0000_s1026" type="#_x0000_t202" style="position:absolute;margin-left:0;margin-top:279.15pt;width:468pt;height:.05pt;z-index:-251642880;visibility:visible;mso-wrap-style:square;mso-wrap-distance-left:9pt;mso-wrap-distance-top:0;mso-wrap-distance-right:9pt;mso-wrap-distance-bottom:0;mso-position-horizontal:absolute;mso-position-horizontal-relative:text;mso-position-vertical:absolute;mso-position-vertical-relative:text;v-text-anchor:top" o:gfxdata="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" stroked="f">
+              <v:shape id="Text Box 37" o:spid="_x0000_s1026" type="#_x0000_t202" style="position:absolute;margin-left:0;margin-top:279.15pt;width:468pt;height:.05pt;z-index:-251644928;visibility:visible;mso-wrap-style:square;mso-wrap-distance-left:9pt;mso-wrap-distance-top:0;mso-wrap-distance-right:9pt;mso-wrap-distance-bottom:0;mso-position-horizontal:absolute;mso-position-horizontal-relative:text;mso-position-vertical:absolute;mso-position-vertical-relative:text;v-text-anchor:top" o:gfxdata="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" stroked="f">
                 <v:textbox style="mso-fit-shape-to-text:t" inset="0,0,0,0">
                   <w:txbxContent>
                     <w:p>
@@ -1720,14 +1882,27 @@
                       <w:r>
                         <w:t xml:space="preserve">Hình </w:t>
                       </w:r>
-                      <w:fldSimple w:instr=" SEQ Hình \* ARABIC ">
-                        <w:r>
-                          <w:rPr>
-                            <w:noProof/>
-                          </w:rPr>
-                          <w:t>1</w:t>
-                        </w:r>
-                      </w:fldSimple>
+                      <w:r>
+                        <w:fldChar w:fldCharType="begin"/>
+                      </w:r>
+                      <w:r>
+                        <w:instrText xml:space="preserve"> SEQ Hình \* ARABIC </w:instrText>
+                      </w:r>
+                      <w:r>
+                        <w:fldChar w:fldCharType="separate"/>
+                      </w:r>
+                      <w:r>
+                        <w:rPr>
+                          <w:noProof/>
+                        </w:rPr>
+                        <w:t>1</w:t>
+                      </w:r>
+                      <w:r>
+                        <w:rPr>
+                          <w:noProof/>
+                        </w:rPr>
+                        <w:fldChar w:fldCharType="end"/>
+                      </w:r>
                       <w:r>
                         <w:t xml:space="preserve"> Mô hình luận lý ứng dụng quản lý quán cafe</w:t>
                       </w:r>
@@ -1809,8 +1984,6 @@
         </w:rPr>
         <w:br w:type="page"/>
       </w:r>
-      <w:bookmarkStart w:id="0" w:name="_GoBack"/>
-      <w:bookmarkEnd w:id="0"/>
     </w:p>
     <w:p>
       <w:pPr>
@@ -1893,27 +2066,14 @@
                             <w:r>
                               <w:t xml:space="preserve">Hình </w:t>
                             </w:r>
-                            <w:r>
-                              <w:fldChar w:fldCharType="begin"/>
-                            </w:r>
-                            <w:r>
-                              <w:instrText xml:space="preserve"> SEQ Hình \* ARABIC </w:instrText>
-                            </w:r>
-                            <w:r>
-                              <w:fldChar w:fldCharType="separate"/>
-                            </w:r>
-                            <w:r>
-                              <w:rPr>
-                                <w:noProof/>
-                              </w:rPr>
-                              <w:t>2</w:t>
-                            </w:r>
-                            <w:r>
-                              <w:rPr>
-                                <w:noProof/>
-                              </w:rPr>
-                              <w:fldChar w:fldCharType="end"/>
-                            </w:r>
+                            <w:fldSimple w:instr=" SEQ Hình \* ARABIC ">
+                              <w:r>
+                                <w:rPr>
+                                  <w:noProof/>
+                                </w:rPr>
+                                <w:t>2</w:t>
+                              </w:r>
+                            </w:fldSimple>
                             <w:r>
                               <w:t xml:space="preserve"> Giao diện form đăng nhập</w:t>
                             </w:r>
@@ -1952,27 +2112,14 @@
                       <w:r>
                         <w:t xml:space="preserve">Hình </w:t>
                       </w:r>
-                      <w:r>
-                        <w:fldChar w:fldCharType="begin"/>
-                      </w:r>
-                      <w:r>
-                        <w:instrText xml:space="preserve"> SEQ Hình \* ARABIC </w:instrText>
-                      </w:r>
-                      <w:r>
-                        <w:fldChar w:fldCharType="separate"/>
-                      </w:r>
-                      <w:r>
-                        <w:rPr>
-                          <w:noProof/>
-                        </w:rPr>
-                        <w:t>2</w:t>
-                      </w:r>
-                      <w:r>
-                        <w:rPr>
-                          <w:noProof/>
-                        </w:rPr>
-                        <w:fldChar w:fldCharType="end"/>
-                      </w:r>
+                      <w:fldSimple w:instr=" SEQ Hình \* ARABIC ">
+                        <w:r>
+                          <w:rPr>
+                            <w:noProof/>
+                          </w:rPr>
+                          <w:t>2</w:t>
+                        </w:r>
+                      </w:fldSimple>
                       <w:r>
                         <w:t xml:space="preserve"> Giao diện form đăng nhập</w:t>
                       </w:r>
@@ -2138,7 +2285,7 @@
         <mc:AlternateContent>
           <mc:Choice Requires="wps">
             <w:drawing>
-              <wp:anchor distT="0" distB="0" distL="114300" distR="114300" simplePos="0" relativeHeight="251653120" behindDoc="1" locked="0" layoutInCell="1" allowOverlap="1" wp14:anchorId="0534CB55" wp14:editId="55691C79">
+              <wp:anchor distT="0" distB="0" distL="114300" distR="114300" simplePos="0" relativeHeight="251652096" behindDoc="1" locked="0" layoutInCell="1" allowOverlap="1" wp14:anchorId="0534CB55" wp14:editId="55691C79">
                 <wp:simplePos x="0" y="0"/>
                 <wp:positionH relativeFrom="column">
                   <wp:posOffset>-635</wp:posOffset>
@@ -2191,14 +2338,27 @@
                             <w:r>
                               <w:t xml:space="preserve">Hình </w:t>
                             </w:r>
-                            <w:fldSimple w:instr=" SEQ Hình \* ARABIC ">
-                              <w:r>
-                                <w:rPr>
-                                  <w:noProof/>
-                                </w:rPr>
-                                <w:t>3</w:t>
-                              </w:r>
-                            </w:fldSimple>
+                            <w:r>
+                              <w:fldChar w:fldCharType="begin"/>
+                            </w:r>
+                            <w:r>
+                              <w:instrText xml:space="preserve"> SEQ Hình \* ARABIC </w:instrText>
+                            </w:r>
+                            <w:r>
+                              <w:fldChar w:fldCharType="separate"/>
+                            </w:r>
+                            <w:r>
+                              <w:rPr>
+                                <w:noProof/>
+                              </w:rPr>
+                              <w:t>3</w:t>
+                            </w:r>
+                            <w:r>
+                              <w:rPr>
+                                <w:noProof/>
+                              </w:rPr>
+                              <w:fldChar w:fldCharType="end"/>
+                            </w:r>
                             <w:r>
                               <w:t xml:space="preserve"> Giao diện chính của phần mềm sau khi đăng nhập</w:t>
                             </w:r>
@@ -2219,7 +2379,7 @@
           </mc:Choice>
           <mc:Fallback>
             <w:pict>
-              <v:shape w14:anchorId="0534CB55" id="Text Box 4" o:spid="_x0000_s1028" type="#_x0000_t202" style="position:absolute;left:0;text-align:left;margin-left:-.05pt;margin-top:297.15pt;width:468pt;height:.05pt;z-index:-251663360;visibility:visible;mso-wrap-style:square;mso-wrap-distance-left:9pt;mso-wrap-distance-top:0;mso-wrap-distance-right:9pt;mso-wrap-distance-bottom:0;mso-position-horizontal:absolute;mso-position-horizontal-relative:text;mso-position-vertical:absolute;mso-position-vertical-relative:text;v-text-anchor:top" o:gfxdata="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" stroked="f">
+              <v:shape w14:anchorId="0534CB55" id="Text Box 4" o:spid="_x0000_s1028" type="#_x0000_t202" style="position:absolute;left:0;text-align:left;margin-left:-.05pt;margin-top:297.15pt;width:468pt;height:.05pt;z-index:-251664384;visibility:visible;mso-wrap-style:square;mso-wrap-distance-left:9pt;mso-wrap-distance-top:0;mso-wrap-distance-right:9pt;mso-wrap-distance-bottom:0;mso-position-horizontal:absolute;mso-position-horizontal-relative:text;mso-position-vertical:absolute;mso-position-vertical-relative:text;v-text-anchor:top" o:gfxdata="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" stroked="f">
                 <v:textbox style="mso-fit-shape-to-text:t" inset="0,0,0,0">
                   <w:txbxContent>
                     <w:p>
@@ -2234,14 +2394,27 @@
                       <w:r>
                         <w:t xml:space="preserve">Hình </w:t>
                       </w:r>
-                      <w:fldSimple w:instr=" SEQ Hình \* ARABIC ">
-                        <w:r>
-                          <w:rPr>
-                            <w:noProof/>
-                          </w:rPr>
-                          <w:t>3</w:t>
-                        </w:r>
-                      </w:fldSimple>
+                      <w:r>
+                        <w:fldChar w:fldCharType="begin"/>
+                      </w:r>
+                      <w:r>
+                        <w:instrText xml:space="preserve"> SEQ Hình \* ARABIC </w:instrText>
+                      </w:r>
+                      <w:r>
+                        <w:fldChar w:fldCharType="separate"/>
+                      </w:r>
+                      <w:r>
+                        <w:rPr>
+                          <w:noProof/>
+                        </w:rPr>
+                        <w:t>3</w:t>
+                      </w:r>
+                      <w:r>
+                        <w:rPr>
+                          <w:noProof/>
+                        </w:rPr>
+                        <w:fldChar w:fldCharType="end"/>
+                      </w:r>
                       <w:r>
                         <w:t xml:space="preserve"> Giao diện chính của phần mềm sau khi đăng nhập</w:t>
                       </w:r>
@@ -2259,7 +2432,7 @@
           <w:noProof/>
         </w:rPr>
         <w:drawing>
-          <wp:anchor distT="0" distB="0" distL="114300" distR="114300" simplePos="0" relativeHeight="251652096" behindDoc="1" locked="0" layoutInCell="1" allowOverlap="1">
+          <wp:anchor distT="0" distB="0" distL="114300" distR="114300" simplePos="0" relativeHeight="251651072" behindDoc="1" locked="0" layoutInCell="1" allowOverlap="1">
             <wp:simplePos x="0" y="0"/>
             <wp:positionH relativeFrom="column">
               <wp:posOffset>-773</wp:posOffset>
@@ -2358,20 +2531,41 @@
           <w:rFonts w:cs="Times New Roman"/>
           <w:szCs w:val="28"/>
         </w:rPr>
-        <w:t xml:space="preserve"> thực thi, bàn ăn sẽ hiện ra tạ</w:t>
+        <w:t xml:space="preserve"> thực thi, bàn ăn sẽ</w:t>
       </w:r>
       <w:r>
         <w:rPr>
           <w:rFonts w:cs="Times New Roman"/>
           <w:szCs w:val="28"/>
         </w:rPr>
-        <w:t>i DataGridV</w:t>
+        <w:t xml:space="preserve"> được load</w:t>
       </w:r>
       <w:r>
         <w:rPr>
           <w:rFonts w:cs="Times New Roman"/>
           <w:szCs w:val="28"/>
         </w:rPr>
+        <w:t xml:space="preserve"> </w:t>
+      </w:r>
+      <w:r>
+        <w:rPr>
+          <w:rFonts w:cs="Times New Roman"/>
+          <w:szCs w:val="28"/>
+        </w:rPr>
+        <w:t>ra</w:t>
+      </w:r>
+      <w:r>
+        <w:rPr>
+          <w:rFonts w:cs="Times New Roman"/>
+          <w:szCs w:val="28"/>
+        </w:rPr>
+        <w:t xml:space="preserve"> DataGridV</w:t>
+      </w:r>
+      <w:r>
+        <w:rPr>
+          <w:rFonts w:cs="Times New Roman"/>
+          <w:szCs w:val="28"/>
+        </w:rPr>
         <w:t>iew để nhân viên phục vụ chọn tên bàn. Các bàn đều ở trạng thái “Trống”, khi có hóa đơn bàn sẽ chuyển trạng thái sang “Có người”.</w:t>
       </w:r>
     </w:p>
@@ -2442,7 +2636,35 @@
           <w:rFonts w:cs="Times New Roman"/>
           <w:szCs w:val="28"/>
         </w:rPr>
-        <w:t>Khi chọn nút chuyển bàn, hóa đơn sẽ được chuyển sang cho bàn mới chọn đồng thời trạng thái bàn thành có người và ngược lại.</w:t>
+        <w:t xml:space="preserve">Khi chọn nút chuyển bàn, hóa đơn sẽ được chuyển sang cho bàn mới chọn đồng thời trạng thái bàn thành </w:t>
+      </w:r>
+      <w:r>
+        <w:rPr>
+          <w:rFonts w:cs="Times New Roman"/>
+          <w:szCs w:val="28"/>
+        </w:rPr>
+        <w:t>“C</w:t>
+      </w:r>
+      <w:r>
+        <w:rPr>
+          <w:rFonts w:cs="Times New Roman"/>
+          <w:szCs w:val="28"/>
+        </w:rPr>
+        <w:t>ó người</w:t>
+      </w:r>
+      <w:r>
+        <w:rPr>
+          <w:rFonts w:cs="Times New Roman"/>
+          <w:szCs w:val="28"/>
+        </w:rPr>
+        <w:t>”</w:t>
+      </w:r>
+      <w:r>
+        <w:rPr>
+          <w:rFonts w:cs="Times New Roman"/>
+          <w:szCs w:val="28"/>
+        </w:rPr>
+        <w:t xml:space="preserve"> và ngược lại.</w:t>
       </w:r>
     </w:p>
     <w:p>
@@ -2645,7 +2867,7 @@
         <mc:AlternateContent>
           <mc:Choice Requires="wps">
             <w:drawing>
-              <wp:anchor distT="0" distB="0" distL="114300" distR="114300" simplePos="0" relativeHeight="251655168" behindDoc="1" locked="0" layoutInCell="1" allowOverlap="1" wp14:anchorId="1EB70B53" wp14:editId="6F3A36EE">
+              <wp:anchor distT="0" distB="0" distL="114300" distR="114300" simplePos="0" relativeHeight="251654144" behindDoc="1" locked="0" layoutInCell="1" allowOverlap="1" wp14:anchorId="1EB70B53" wp14:editId="6F3A36EE">
                 <wp:simplePos x="0" y="0"/>
                 <wp:positionH relativeFrom="column">
                   <wp:posOffset>0</wp:posOffset>
@@ -2698,14 +2920,27 @@
                             <w:r>
                               <w:t xml:space="preserve">Hình </w:t>
                             </w:r>
-                            <w:fldSimple w:instr=" SEQ Hình \* ARABIC ">
-                              <w:r>
-                                <w:rPr>
-                                  <w:noProof/>
-                                </w:rPr>
-                                <w:t>4</w:t>
-                              </w:r>
-                            </w:fldSimple>
+                            <w:r>
+                              <w:fldChar w:fldCharType="begin"/>
+                            </w:r>
+                            <w:r>
+                              <w:instrText xml:space="preserve"> SEQ Hình \* ARABIC </w:instrText>
+                            </w:r>
+                            <w:r>
+                              <w:fldChar w:fldCharType="separate"/>
+                            </w:r>
+                            <w:r>
+                              <w:rPr>
+                                <w:noProof/>
+                              </w:rPr>
+                              <w:t>4</w:t>
+                            </w:r>
+                            <w:r>
+                              <w:rPr>
+                                <w:noProof/>
+                              </w:rPr>
+                              <w:fldChar w:fldCharType="end"/>
+                            </w:r>
                             <w:r>
                               <w:t xml:space="preserve"> Giao diện chấm công</w:t>
                             </w:r>
@@ -2726,7 +2961,7 @@
           </mc:Choice>
           <mc:Fallback>
             <w:pict>
-              <v:shape w14:anchorId="1EB70B53" id="Text Box 20" o:spid="_x0000_s1029" type="#_x0000_t202" style="position:absolute;left:0;text-align:left;margin-left:0;margin-top:294.55pt;width:468pt;height:.05pt;z-index:-251661312;visibility:visible;mso-wrap-style:square;mso-wrap-distance-left:9pt;mso-wrap-distance-top:0;mso-wrap-distance-right:9pt;mso-wrap-distance-bottom:0;mso-position-horizontal:absolute;mso-position-horizontal-relative:text;mso-position-vertical:absolute;mso-position-vertical-relative:text;v-text-anchor:top" o:gfxdata="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" stroked="f">
+              <v:shape w14:anchorId="1EB70B53" id="Text Box 20" o:spid="_x0000_s1029" type="#_x0000_t202" style="position:absolute;left:0;text-align:left;margin-left:0;margin-top:294.55pt;width:468pt;height:.05pt;z-index:-251662336;visibility:visible;mso-wrap-style:square;mso-wrap-distance-left:9pt;mso-wrap-distance-top:0;mso-wrap-distance-right:9pt;mso-wrap-distance-bottom:0;mso-position-horizontal:absolute;mso-position-horizontal-relative:text;mso-position-vertical:absolute;mso-position-vertical-relative:text;v-text-anchor:top" o:gfxdata="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" stroked="f">
                 <v:textbox style="mso-fit-shape-to-text:t" inset="0,0,0,0">
                   <w:txbxContent>
                     <w:p>
@@ -2741,14 +2976,27 @@
                       <w:r>
                         <w:t xml:space="preserve">Hình </w:t>
                       </w:r>
-                      <w:fldSimple w:instr=" SEQ Hình \* ARABIC ">
-                        <w:r>
-                          <w:rPr>
-                            <w:noProof/>
-                          </w:rPr>
-                          <w:t>4</w:t>
-                        </w:r>
-                      </w:fldSimple>
+                      <w:r>
+                        <w:fldChar w:fldCharType="begin"/>
+                      </w:r>
+                      <w:r>
+                        <w:instrText xml:space="preserve"> SEQ Hình \* ARABIC </w:instrText>
+                      </w:r>
+                      <w:r>
+                        <w:fldChar w:fldCharType="separate"/>
+                      </w:r>
+                      <w:r>
+                        <w:rPr>
+                          <w:noProof/>
+                        </w:rPr>
+                        <w:t>4</w:t>
+                      </w:r>
+                      <w:r>
+                        <w:rPr>
+                          <w:noProof/>
+                        </w:rPr>
+                        <w:fldChar w:fldCharType="end"/>
+                      </w:r>
                       <w:r>
                         <w:t xml:space="preserve"> Giao diện chấm công</w:t>
                       </w:r>
@@ -2766,7 +3014,7 @@
           <w:noProof/>
         </w:rPr>
         <w:drawing>
-          <wp:anchor distT="0" distB="0" distL="114300" distR="114300" simplePos="0" relativeHeight="251654144" behindDoc="1" locked="0" layoutInCell="1" allowOverlap="1">
+          <wp:anchor distT="0" distB="0" distL="114300" distR="114300" simplePos="0" relativeHeight="251653120" behindDoc="1" locked="0" layoutInCell="1" allowOverlap="1">
             <wp:simplePos x="0" y="0"/>
             <wp:positionH relativeFrom="column">
               <wp:posOffset>0</wp:posOffset>
@@ -2906,7 +3154,7 @@
         <mc:AlternateContent>
           <mc:Choice Requires="wps">
             <w:drawing>
-              <wp:anchor distT="0" distB="0" distL="114300" distR="114300" simplePos="0" relativeHeight="251651072" behindDoc="1" locked="0" layoutInCell="1" allowOverlap="1" wp14:anchorId="03B8310A" wp14:editId="4C3DFFF5">
+              <wp:anchor distT="0" distB="0" distL="114300" distR="114300" simplePos="0" relativeHeight="251650048" behindDoc="1" locked="0" layoutInCell="1" allowOverlap="1" wp14:anchorId="03B8310A" wp14:editId="4C3DFFF5">
                 <wp:simplePos x="0" y="0"/>
                 <wp:positionH relativeFrom="column">
                   <wp:posOffset>0</wp:posOffset>
@@ -2960,27 +3208,14 @@
                             <w:r>
                               <w:t xml:space="preserve">Hình </w:t>
                             </w:r>
-                            <w:r>
-                              <w:fldChar w:fldCharType="begin"/>
-                            </w:r>
-                            <w:r>
-                              <w:instrText xml:space="preserve"> SEQ Hình \* ARABIC </w:instrText>
-                            </w:r>
-                            <w:r>
-                              <w:fldChar w:fldCharType="separate"/>
-                            </w:r>
-                            <w:r>
-                              <w:rPr>
-                                <w:noProof/>
-                              </w:rPr>
-                              <w:t>5</w:t>
-                            </w:r>
-                            <w:r>
-                              <w:rPr>
-                                <w:noProof/>
-                              </w:rPr>
-                              <w:fldChar w:fldCharType="end"/>
-                            </w:r>
+                            <w:fldSimple w:instr=" SEQ Hình \* ARABIC ">
+                              <w:r>
+                                <w:rPr>
+                                  <w:noProof/>
+                                </w:rPr>
+                                <w:t>5</w:t>
+                              </w:r>
+                            </w:fldSimple>
                             <w:r>
                               <w:t xml:space="preserve"> Giao diện form quản lý (admin)</w:t>
                             </w:r>
@@ -3001,7 +3236,7 @@
           </mc:Choice>
           <mc:Fallback>
             <w:pict>
-              <v:shape w14:anchorId="03B8310A" id="Text Box 9" o:spid="_x0000_s1030" type="#_x0000_t202" style="position:absolute;left:0;text-align:left;margin-left:0;margin-top:326pt;width:468pt;height:.05pt;z-index:-251665408;visibility:visible;mso-wrap-style:square;mso-wrap-distance-left:9pt;mso-wrap-distance-top:0;mso-wrap-distance-right:9pt;mso-wrap-distance-bottom:0;mso-position-horizontal:absolute;mso-position-horizontal-relative:text;mso-position-vertical:absolute;mso-position-vertical-relative:text;v-text-anchor:top" o:gfxdata="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" stroked="f">
+              <v:shape w14:anchorId="03B8310A" id="Text Box 9" o:spid="_x0000_s1030" type="#_x0000_t202" style="position:absolute;left:0;text-align:left;margin-left:0;margin-top:326pt;width:468pt;height:.05pt;z-index:-251666432;visibility:visible;mso-wrap-style:square;mso-wrap-distance-left:9pt;mso-wrap-distance-top:0;mso-wrap-distance-right:9pt;mso-wrap-distance-bottom:0;mso-position-horizontal:absolute;mso-position-horizontal-relative:text;mso-position-vertical:absolute;mso-position-vertical-relative:text;v-text-anchor:top" o:gfxdata="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" stroked="f">
                 <v:textbox style="mso-fit-shape-to-text:t" inset="0,0,0,0">
                   <w:txbxContent>
                     <w:p>
@@ -3017,27 +3252,14 @@
                       <w:r>
                         <w:t xml:space="preserve">Hình </w:t>
                       </w:r>
-                      <w:r>
-                        <w:fldChar w:fldCharType="begin"/>
-                      </w:r>
-                      <w:r>
-                        <w:instrText xml:space="preserve"> SEQ Hình \* ARABIC </w:instrText>
-                      </w:r>
-                      <w:r>
-                        <w:fldChar w:fldCharType="separate"/>
-                      </w:r>
-                      <w:r>
-                        <w:rPr>
-                          <w:noProof/>
-                        </w:rPr>
-                        <w:t>5</w:t>
-                      </w:r>
-                      <w:r>
-                        <w:rPr>
-                          <w:noProof/>
-                        </w:rPr>
-                        <w:fldChar w:fldCharType="end"/>
-                      </w:r>
+                      <w:fldSimple w:instr=" SEQ Hình \* ARABIC ">
+                        <w:r>
+                          <w:rPr>
+                            <w:noProof/>
+                          </w:rPr>
+                          <w:t>5</w:t>
+                        </w:r>
+                      </w:fldSimple>
                       <w:r>
                         <w:t xml:space="preserve"> Giao diện form quản lý (admin)</w:t>
                       </w:r>
@@ -3057,7 +3279,7 @@
           <w:szCs w:val="28"/>
         </w:rPr>
         <w:drawing>
-          <wp:anchor distT="0" distB="0" distL="114300" distR="114300" simplePos="0" relativeHeight="251649024" behindDoc="1" locked="0" layoutInCell="1" allowOverlap="1" wp14:anchorId="776C53D8" wp14:editId="11D97B1C">
+          <wp:anchor distT="0" distB="0" distL="114300" distR="114300" simplePos="0" relativeHeight="251648000" behindDoc="1" locked="0" layoutInCell="1" allowOverlap="1" wp14:anchorId="776C53D8" wp14:editId="11D97B1C">
             <wp:simplePos x="0" y="0"/>
             <wp:positionH relativeFrom="column">
               <wp:posOffset>0</wp:posOffset>
@@ -3136,7 +3358,7 @@
           <w:szCs w:val="28"/>
         </w:rPr>
         <w:drawing>
-          <wp:anchor distT="0" distB="0" distL="114300" distR="114300" simplePos="0" relativeHeight="251648000" behindDoc="1" locked="0" layoutInCell="1" allowOverlap="1" wp14:anchorId="54E90DBD" wp14:editId="0BC0EE43">
+          <wp:anchor distT="0" distB="0" distL="114300" distR="114300" simplePos="0" relativeHeight="251646976" behindDoc="1" locked="0" layoutInCell="1" allowOverlap="1" wp14:anchorId="54E90DBD" wp14:editId="0BC0EE43">
             <wp:simplePos x="0" y="0"/>
             <wp:positionH relativeFrom="column">
               <wp:posOffset>0</wp:posOffset>
@@ -3200,7 +3422,7 @@
         <mc:AlternateContent>
           <mc:Choice Requires="wps">
             <w:drawing>
-              <wp:anchor distT="0" distB="0" distL="114300" distR="114300" simplePos="0" relativeHeight="251650048" behindDoc="1" locked="0" layoutInCell="1" allowOverlap="1" wp14:anchorId="47EE9602" wp14:editId="26FD99A1">
+              <wp:anchor distT="0" distB="0" distL="114300" distR="114300" simplePos="0" relativeHeight="251649024" behindDoc="1" locked="0" layoutInCell="1" allowOverlap="1" wp14:anchorId="47EE9602" wp14:editId="26FD99A1">
                 <wp:simplePos x="0" y="0"/>
                 <wp:positionH relativeFrom="column">
                   <wp:posOffset>0</wp:posOffset>
@@ -3254,27 +3476,14 @@
                             <w:r>
                               <w:t xml:space="preserve">Hình </w:t>
                             </w:r>
-                            <w:r>
-                              <w:fldChar w:fldCharType="begin"/>
-                            </w:r>
-                            <w:r>
-                              <w:instrText xml:space="preserve"> SEQ Hình \* ARABIC </w:instrText>
-                            </w:r>
-                            <w:r>
-                              <w:fldChar w:fldCharType="separate"/>
-                            </w:r>
-                            <w:r>
-                              <w:rPr>
-                                <w:noProof/>
-                              </w:rPr>
-                              <w:t>6</w:t>
-                            </w:r>
-                            <w:r>
-                              <w:rPr>
-                                <w:noProof/>
-                              </w:rPr>
-                              <w:fldChar w:fldCharType="end"/>
-                            </w:r>
+                            <w:fldSimple w:instr=" SEQ Hình \* ARABIC ">
+                              <w:r>
+                                <w:rPr>
+                                  <w:noProof/>
+                                </w:rPr>
+                                <w:t>6</w:t>
+                              </w:r>
+                            </w:fldSimple>
                             <w:r>
                               <w:t xml:space="preserve"> Giao diện form quản lý doanh thu</w:t>
                             </w:r>
@@ -3295,7 +3504,7 @@
           </mc:Choice>
           <mc:Fallback>
             <w:pict>
-              <v:shape w14:anchorId="47EE9602" id="Text Box 7" o:spid="_x0000_s1031" type="#_x0000_t202" style="position:absolute;left:0;text-align:left;margin-left:0;margin-top:296pt;width:468pt;height:.05pt;z-index:-251666432;visibility:visible;mso-wrap-style:square;mso-wrap-distance-left:9pt;mso-wrap-distance-top:0;mso-wrap-distance-right:9pt;mso-wrap-distance-bottom:0;mso-position-horizontal:absolute;mso-position-horizontal-relative:text;mso-position-vertical:absolute;mso-position-vertical-relative:text;v-text-anchor:top" o:gfxdata="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" stroked="f">
+              <v:shape w14:anchorId="47EE9602" id="Text Box 7" o:spid="_x0000_s1031" type="#_x0000_t202" style="position:absolute;left:0;text-align:left;margin-left:0;margin-top:296pt;width:468pt;height:.05pt;z-index:-251667456;visibility:visible;mso-wrap-style:square;mso-wrap-distance-left:9pt;mso-wrap-distance-top:0;mso-wrap-distance-right:9pt;mso-wrap-distance-bottom:0;mso-position-horizontal:absolute;mso-position-horizontal-relative:text;mso-position-vertical:absolute;mso-position-vertical-relative:text;v-text-anchor:top" o:gfxdata="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" stroked="f">
                 <v:textbox style="mso-fit-shape-to-text:t" inset="0,0,0,0">
                   <w:txbxContent>
                     <w:p>
@@ -3311,27 +3520,14 @@
                       <w:r>
                         <w:t xml:space="preserve">Hình </w:t>
                       </w:r>
-                      <w:r>
-                        <w:fldChar w:fldCharType="begin"/>
-                      </w:r>
-                      <w:r>
-                        <w:instrText xml:space="preserve"> SEQ Hình \* ARABIC </w:instrText>
-                      </w:r>
-                      <w:r>
-                        <w:fldChar w:fldCharType="separate"/>
-                      </w:r>
-                      <w:r>
-                        <w:rPr>
-                          <w:noProof/>
-                        </w:rPr>
-                        <w:t>6</w:t>
-                      </w:r>
-                      <w:r>
-                        <w:rPr>
-                          <w:noProof/>
-                        </w:rPr>
-                        <w:fldChar w:fldCharType="end"/>
-                      </w:r>
+                      <w:fldSimple w:instr=" SEQ Hình \* ARABIC ">
+                        <w:r>
+                          <w:rPr>
+                            <w:noProof/>
+                          </w:rPr>
+                          <w:t>6</w:t>
+                        </w:r>
+                      </w:fldSimple>
                       <w:r>
                         <w:t xml:space="preserve"> Giao diện form quản lý doanh thu</w:t>
                       </w:r>
@@ -3374,7 +3570,13 @@
         <w:ind w:left="1440"/>
       </w:pPr>
       <w:r>
-        <w:t>Nhấn vào nút thống kê để load lại Listview hiển thị doanh thu theo khoảng thời gian đã xác định trong 2 datapicker.</w:t>
+        <w:t>Nhấn vào nút thống kê để load lại Listview hiển thị doanh thu theo khoảng thời gian đã xác đị</w:t>
+      </w:r>
+      <w:r>
+        <w:t>nh trong 2 DateTimeP</w:t>
+      </w:r>
+      <w:r>
+        <w:t>icker.</w:t>
       </w:r>
     </w:p>
     <w:p>
@@ -3395,7 +3597,7 @@
         <mc:AlternateContent>
           <mc:Choice Requires="wps">
             <w:drawing>
-              <wp:anchor distT="0" distB="0" distL="114300" distR="114300" simplePos="0" relativeHeight="251659264" behindDoc="1" locked="0" layoutInCell="1" allowOverlap="1" wp14:anchorId="17164A88" wp14:editId="4D35FBFA">
+              <wp:anchor distT="0" distB="0" distL="114300" distR="114300" simplePos="0" relativeHeight="251657216" behindDoc="1" locked="0" layoutInCell="1" allowOverlap="1" wp14:anchorId="17164A88" wp14:editId="4D35FBFA">
                 <wp:simplePos x="0" y="0"/>
                 <wp:positionH relativeFrom="column">
                   <wp:posOffset>0</wp:posOffset>
@@ -3448,14 +3650,27 @@
                             <w:r>
                               <w:t xml:space="preserve">Hình </w:t>
                             </w:r>
-                            <w:fldSimple w:instr=" SEQ Hình \* ARABIC ">
-                              <w:r>
-                                <w:rPr>
-                                  <w:noProof/>
-                                </w:rPr>
-                                <w:t>7</w:t>
-                              </w:r>
-                            </w:fldSimple>
+                            <w:r>
+                              <w:fldChar w:fldCharType="begin"/>
+                            </w:r>
+                            <w:r>
+                              <w:instrText xml:space="preserve"> SEQ Hình \* ARABIC </w:instrText>
+                            </w:r>
+                            <w:r>
+                              <w:fldChar w:fldCharType="separate"/>
+                            </w:r>
+                            <w:r>
+                              <w:rPr>
+                                <w:noProof/>
+                              </w:rPr>
+                              <w:t>7</w:t>
+                            </w:r>
+                            <w:r>
+                              <w:rPr>
+                                <w:noProof/>
+                              </w:rPr>
+                              <w:fldChar w:fldCharType="end"/>
+                            </w:r>
                             <w:r>
                               <w:t xml:space="preserve"> Giao diện form quản lý thông tin sản phẩm</w:t>
                             </w:r>
@@ -3476,7 +3691,7 @@
           </mc:Choice>
           <mc:Fallback>
             <w:pict>
-              <v:shape w14:anchorId="17164A88" id="Text Box 22" o:spid="_x0000_s1032" type="#_x0000_t202" style="position:absolute;left:0;text-align:left;margin-left:0;margin-top:299.8pt;width:468pt;height:.05pt;z-index:-251657216;visibility:visible;mso-wrap-style:square;mso-wrap-distance-left:9pt;mso-wrap-distance-top:0;mso-wrap-distance-right:9pt;mso-wrap-distance-bottom:0;mso-position-horizontal:absolute;mso-position-horizontal-relative:text;mso-position-vertical:absolute;mso-position-vertical-relative:text;v-text-anchor:top" o:gfxdata="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" stroked="f">
+              <v:shape w14:anchorId="17164A88" id="Text Box 22" o:spid="_x0000_s1032" type="#_x0000_t202" style="position:absolute;left:0;text-align:left;margin-left:0;margin-top:299.8pt;width:468pt;height:.05pt;z-index:-251659264;visibility:visible;mso-wrap-style:square;mso-wrap-distance-left:9pt;mso-wrap-distance-top:0;mso-wrap-distance-right:9pt;mso-wrap-distance-bottom:0;mso-position-horizontal:absolute;mso-position-horizontal-relative:text;mso-position-vertical:absolute;mso-position-vertical-relative:text;v-text-anchor:top" o:gfxdata="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" stroked="f">
                 <v:textbox style="mso-fit-shape-to-text:t" inset="0,0,0,0">
                   <w:txbxContent>
                     <w:p>
@@ -3491,14 +3706,27 @@
                       <w:r>
                         <w:t xml:space="preserve">Hình </w:t>
                       </w:r>
-                      <w:fldSimple w:instr=" SEQ Hình \* ARABIC ">
-                        <w:r>
-                          <w:rPr>
-                            <w:noProof/>
-                          </w:rPr>
-                          <w:t>7</w:t>
-                        </w:r>
-                      </w:fldSimple>
+                      <w:r>
+                        <w:fldChar w:fldCharType="begin"/>
+                      </w:r>
+                      <w:r>
+                        <w:instrText xml:space="preserve"> SEQ Hình \* ARABIC </w:instrText>
+                      </w:r>
+                      <w:r>
+                        <w:fldChar w:fldCharType="separate"/>
+                      </w:r>
+                      <w:r>
+                        <w:rPr>
+                          <w:noProof/>
+                        </w:rPr>
+                        <w:t>7</w:t>
+                      </w:r>
+                      <w:r>
+                        <w:rPr>
+                          <w:noProof/>
+                        </w:rPr>
+                        <w:fldChar w:fldCharType="end"/>
+                      </w:r>
                       <w:r>
                         <w:t xml:space="preserve"> Giao diện form quản lý thông tin sản phẩm</w:t>
                       </w:r>
@@ -3516,7 +3744,7 @@
           <w:noProof/>
         </w:rPr>
         <w:drawing>
-          <wp:anchor distT="0" distB="0" distL="114300" distR="114300" simplePos="0" relativeHeight="251658240" behindDoc="1" locked="0" layoutInCell="1" allowOverlap="1">
+          <wp:anchor distT="0" distB="0" distL="114300" distR="114300" simplePos="0" relativeHeight="251656192" behindDoc="1" locked="0" layoutInCell="1" allowOverlap="1">
             <wp:simplePos x="0" y="0"/>
             <wp:positionH relativeFrom="column">
               <wp:posOffset>0</wp:posOffset>
@@ -3821,7 +4049,7 @@
         <mc:AlternateContent>
           <mc:Choice Requires="wps">
             <w:drawing>
-              <wp:anchor distT="0" distB="0" distL="114300" distR="114300" simplePos="0" relativeHeight="251657216" behindDoc="1" locked="0" layoutInCell="1" allowOverlap="1" wp14:anchorId="2CAB19A4" wp14:editId="3B0381AB">
+              <wp:anchor distT="0" distB="0" distL="114300" distR="114300" simplePos="0" relativeHeight="251655168" behindDoc="1" locked="0" layoutInCell="1" allowOverlap="1" wp14:anchorId="2CAB19A4" wp14:editId="3B0381AB">
                 <wp:simplePos x="0" y="0"/>
                 <wp:positionH relativeFrom="column">
                   <wp:posOffset>0</wp:posOffset>
@@ -3874,27 +4102,14 @@
                             <w:r>
                               <w:t xml:space="preserve">Hình </w:t>
                             </w:r>
-                            <w:r>
-                              <w:fldChar w:fldCharType="begin"/>
-                            </w:r>
-                            <w:r>
-                              <w:instrText xml:space="preserve"> SEQ Hình \* ARABIC </w:instrText>
-                            </w:r>
-                            <w:r>
-                              <w:fldChar w:fldCharType="separate"/>
-                            </w:r>
-                            <w:r>
-                              <w:rPr>
-                                <w:noProof/>
-                              </w:rPr>
-                              <w:t>8</w:t>
-                            </w:r>
-                            <w:r>
-                              <w:rPr>
-                                <w:noProof/>
-                              </w:rPr>
-                              <w:fldChar w:fldCharType="end"/>
-                            </w:r>
+                            <w:fldSimple w:instr=" SEQ Hình \* ARABIC ">
+                              <w:r>
+                                <w:rPr>
+                                  <w:noProof/>
+                                </w:rPr>
+                                <w:t>8</w:t>
+                              </w:r>
+                            </w:fldSimple>
                             <w:r>
                               <w:t xml:space="preserve"> Giao diện quả</w:t>
                             </w:r>
@@ -3918,7 +4133,7 @@
           </mc:Choice>
           <mc:Fallback>
             <w:pict>
-              <v:shape w14:anchorId="2CAB19A4" id="Text Box 13" o:spid="_x0000_s1033" type="#_x0000_t202" style="position:absolute;left:0;text-align:left;margin-left:0;margin-top:292.25pt;width:468pt;height:.05pt;z-index:-251659264;visibility:visible;mso-wrap-style:square;mso-wrap-distance-left:9pt;mso-wrap-distance-top:0;mso-wrap-distance-right:9pt;mso-wrap-distance-bottom:0;mso-position-horizontal:absolute;mso-position-horizontal-relative:text;mso-position-vertical:absolute;mso-position-vertical-relative:text;v-text-anchor:top" o:gfxdata="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" stroked="f">
+              <v:shape w14:anchorId="2CAB19A4" id="Text Box 13" o:spid="_x0000_s1033" type="#_x0000_t202" style="position:absolute;left:0;text-align:left;margin-left:0;margin-top:292.25pt;width:468pt;height:.05pt;z-index:-251661312;visibility:visible;mso-wrap-style:square;mso-wrap-distance-left:9pt;mso-wrap-distance-top:0;mso-wrap-distance-right:9pt;mso-wrap-distance-bottom:0;mso-position-horizontal:absolute;mso-position-horizontal-relative:text;mso-position-vertical:absolute;mso-position-vertical-relative:text;v-text-anchor:top" o:gfxdata="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" stroked="f">
                 <v:textbox style="mso-fit-shape-to-text:t" inset="0,0,0,0">
                   <w:txbxContent>
                     <w:p>
@@ -3933,27 +4148,14 @@
                       <w:r>
                         <w:t xml:space="preserve">Hình </w:t>
                       </w:r>
-                      <w:r>
-                        <w:fldChar w:fldCharType="begin"/>
-                      </w:r>
-                      <w:r>
-                        <w:instrText xml:space="preserve"> SEQ Hình \* ARABIC </w:instrText>
-                      </w:r>
-                      <w:r>
-                        <w:fldChar w:fldCharType="separate"/>
-                      </w:r>
-                      <w:r>
-                        <w:rPr>
-                          <w:noProof/>
-                        </w:rPr>
-                        <w:t>8</w:t>
-                      </w:r>
-                      <w:r>
-                        <w:rPr>
-                          <w:noProof/>
-                        </w:rPr>
-                        <w:fldChar w:fldCharType="end"/>
-                      </w:r>
+                      <w:fldSimple w:instr=" SEQ Hình \* ARABIC ">
+                        <w:r>
+                          <w:rPr>
+                            <w:noProof/>
+                          </w:rPr>
+                          <w:t>8</w:t>
+                        </w:r>
+                      </w:fldSimple>
                       <w:r>
                         <w:t xml:space="preserve"> Giao diện quả</w:t>
                       </w:r>
@@ -3974,7 +4176,7 @@
           <w:noProof/>
         </w:rPr>
         <w:drawing>
-          <wp:anchor distT="0" distB="0" distL="114300" distR="114300" simplePos="0" relativeHeight="251661312" behindDoc="1" locked="0" layoutInCell="1" allowOverlap="1" wp14:anchorId="7C6D571A" wp14:editId="09B38346">
+          <wp:anchor distT="0" distB="0" distL="114300" distR="114300" simplePos="0" relativeHeight="251660288" behindDoc="1" locked="0" layoutInCell="1" allowOverlap="1" wp14:anchorId="7C6D571A" wp14:editId="09B38346">
             <wp:simplePos x="0" y="0"/>
             <wp:positionH relativeFrom="column">
               <wp:posOffset>0</wp:posOffset>
@@ -4204,7 +4406,7 @@
         </w:rPr>
         <w:lastRenderedPageBreak/>
         <w:drawing>
-          <wp:anchor distT="0" distB="0" distL="114300" distR="114300" simplePos="0" relativeHeight="251659264" behindDoc="1" locked="0" layoutInCell="1" allowOverlap="1">
+          <wp:anchor distT="0" distB="0" distL="114300" distR="114300" simplePos="0" relativeHeight="251658240" behindDoc="1" locked="0" layoutInCell="1" allowOverlap="1">
             <wp:simplePos x="0" y="0"/>
             <wp:positionH relativeFrom="column">
               <wp:posOffset>0</wp:posOffset>
@@ -4274,7 +4476,7 @@
         <mc:AlternateContent>
           <mc:Choice Requires="wps">
             <w:drawing>
-              <wp:anchor distT="0" distB="0" distL="114300" distR="114300" simplePos="0" relativeHeight="251646976" behindDoc="1" locked="0" layoutInCell="1" allowOverlap="1" wp14:anchorId="7314B5BF" wp14:editId="7C8D63BC">
+              <wp:anchor distT="0" distB="0" distL="114300" distR="114300" simplePos="0" relativeHeight="251645952" behindDoc="1" locked="0" layoutInCell="1" allowOverlap="1" wp14:anchorId="7314B5BF" wp14:editId="7C8D63BC">
                 <wp:simplePos x="0" y="0"/>
                 <wp:positionH relativeFrom="column">
                   <wp:posOffset>-635</wp:posOffset>
@@ -4326,27 +4528,14 @@
                             <w:r>
                               <w:t xml:space="preserve">Hình </w:t>
                             </w:r>
-                            <w:r>
-                              <w:fldChar w:fldCharType="begin"/>
-                            </w:r>
-                            <w:r>
-                              <w:instrText xml:space="preserve"> SEQ Hình \* ARABIC </w:instrText>
-                            </w:r>
-                            <w:r>
-                              <w:fldChar w:fldCharType="separate"/>
-                            </w:r>
-                            <w:r>
-                              <w:rPr>
-                                <w:noProof/>
-                              </w:rPr>
-                              <w:t>9</w:t>
-                            </w:r>
-                            <w:r>
-                              <w:rPr>
-                                <w:noProof/>
-                              </w:rPr>
-                              <w:fldChar w:fldCharType="end"/>
-                            </w:r>
+                            <w:fldSimple w:instr=" SEQ Hình \* ARABIC ">
+                              <w:r>
+                                <w:rPr>
+                                  <w:noProof/>
+                                </w:rPr>
+                                <w:t>9</w:t>
+                              </w:r>
+                            </w:fldSimple>
                             <w:r>
                               <w:t xml:space="preserve"> Giao diện form quản lý tài khoản</w:t>
                             </w:r>
@@ -4367,7 +4556,7 @@
           </mc:Choice>
           <mc:Fallback>
             <w:pict>
-              <v:shape w14:anchorId="7314B5BF" id="Text Box 14" o:spid="_x0000_s1034" type="#_x0000_t202" style="position:absolute;left:0;text-align:left;margin-left:-.05pt;margin-top:297.2pt;width:468pt;height:.05pt;z-index:-251669504;visibility:visible;mso-wrap-style:square;mso-wrap-distance-left:9pt;mso-wrap-distance-top:0;mso-wrap-distance-right:9pt;mso-wrap-distance-bottom:0;mso-position-horizontal:absolute;mso-position-horizontal-relative:text;mso-position-vertical:absolute;mso-position-vertical-relative:text;v-text-anchor:top" o:gfxdata="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" stroked="f">
+              <v:shape w14:anchorId="7314B5BF" id="Text Box 14" o:spid="_x0000_s1034" type="#_x0000_t202" style="position:absolute;left:0;text-align:left;margin-left:-.05pt;margin-top:297.2pt;width:468pt;height:.05pt;z-index:-251670528;visibility:visible;mso-wrap-style:square;mso-wrap-distance-left:9pt;mso-wrap-distance-top:0;mso-wrap-distance-right:9pt;mso-wrap-distance-bottom:0;mso-position-horizontal:absolute;mso-position-horizontal-relative:text;mso-position-vertical:absolute;mso-position-vertical-relative:text;v-text-anchor:top" o:gfxdata="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" stroked="f">
                 <v:textbox style="mso-fit-shape-to-text:t" inset="0,0,0,0">
                   <w:txbxContent>
                     <w:p>
@@ -4381,27 +4570,14 @@
                       <w:r>
                         <w:t xml:space="preserve">Hình </w:t>
                       </w:r>
-                      <w:r>
-                        <w:fldChar w:fldCharType="begin"/>
-                      </w:r>
-                      <w:r>
-                        <w:instrText xml:space="preserve"> SEQ Hình \* ARABIC </w:instrText>
-                      </w:r>
-                      <w:r>
-                        <w:fldChar w:fldCharType="separate"/>
-                      </w:r>
-                      <w:r>
-                        <w:rPr>
-                          <w:noProof/>
-                        </w:rPr>
-                        <w:t>9</w:t>
-                      </w:r>
-                      <w:r>
-                        <w:rPr>
-                          <w:noProof/>
-                        </w:rPr>
-                        <w:fldChar w:fldCharType="end"/>
-                      </w:r>
+                      <w:fldSimple w:instr=" SEQ Hình \* ARABIC ">
+                        <w:r>
+                          <w:rPr>
+                            <w:noProof/>
+                          </w:rPr>
+                          <w:t>9</w:t>
+                        </w:r>
+                      </w:fldSimple>
                       <w:r>
                         <w:t xml:space="preserve"> Giao diện form quản lý tài khoản</w:t>
                       </w:r>
@@ -4545,7 +4721,13 @@
         <w:t>o</w:t>
       </w:r>
       <w:r>
-        <w:t xml:space="preserve"> Textbox bên phải và nhấn vào nút “Thêm danh mục”.</w:t>
+        <w:t xml:space="preserve"> Textbox bên phải</w:t>
+      </w:r>
+      <w:r>
+        <w:t>, chọn “Loại tài khoản”</w:t>
+      </w:r>
+      <w:r>
+        <w:t xml:space="preserve"> và nhấn vào nút “Thêm danh mục”.</w:t>
       </w:r>
     </w:p>
     <w:p>
@@ -4739,7 +4921,7 @@
           <w:noProof/>
         </w:rPr>
         <w:drawing>
-          <wp:anchor distT="0" distB="0" distL="114300" distR="114300" simplePos="0" relativeHeight="251662336" behindDoc="1" locked="0" layoutInCell="1" allowOverlap="1">
+          <wp:anchor distT="0" distB="0" distL="114300" distR="114300" simplePos="0" relativeHeight="251661312" behindDoc="1" locked="0" layoutInCell="1" allowOverlap="1">
             <wp:simplePos x="0" y="0"/>
             <wp:positionH relativeFrom="column">
               <wp:posOffset>0</wp:posOffset>
@@ -4809,7 +4991,7 @@
         <mc:AlternateContent>
           <mc:Choice Requires="wps">
             <w:drawing>
-              <wp:anchor distT="0" distB="0" distL="114300" distR="114300" simplePos="0" relativeHeight="251660288" behindDoc="1" locked="0" layoutInCell="1" allowOverlap="1" wp14:anchorId="7002A50A" wp14:editId="30826513">
+              <wp:anchor distT="0" distB="0" distL="114300" distR="114300" simplePos="0" relativeHeight="251659264" behindDoc="1" locked="0" layoutInCell="1" allowOverlap="1" wp14:anchorId="7002A50A" wp14:editId="30826513">
                 <wp:simplePos x="0" y="0"/>
                 <wp:positionH relativeFrom="column">
                   <wp:posOffset>0</wp:posOffset>
@@ -4862,14 +5044,27 @@
                             <w:r>
                               <w:t xml:space="preserve">Hình </w:t>
                             </w:r>
-                            <w:fldSimple w:instr=" SEQ Hình \* ARABIC ">
-                              <w:r>
-                                <w:rPr>
-                                  <w:noProof/>
-                                </w:rPr>
-                                <w:t>10</w:t>
-                              </w:r>
-                            </w:fldSimple>
+                            <w:r>
+                              <w:fldChar w:fldCharType="begin"/>
+                            </w:r>
+                            <w:r>
+                              <w:instrText xml:space="preserve"> SEQ Hình \* ARABIC </w:instrText>
+                            </w:r>
+                            <w:r>
+                              <w:fldChar w:fldCharType="separate"/>
+                            </w:r>
+                            <w:r>
+                              <w:rPr>
+                                <w:noProof/>
+                              </w:rPr>
+                              <w:t>10</w:t>
+                            </w:r>
+                            <w:r>
+                              <w:rPr>
+                                <w:noProof/>
+                              </w:rPr>
+                              <w:fldChar w:fldCharType="end"/>
+                            </w:r>
                             <w:r>
                               <w:t xml:space="preserve"> Giao diện form quản lý thông tin bàn ăn</w:t>
                             </w:r>
@@ -4890,7 +5085,7 @@
           </mc:Choice>
           <mc:Fallback>
             <w:pict>
-              <v:shape w14:anchorId="7002A50A" id="Text Box 26" o:spid="_x0000_s1035" type="#_x0000_t202" style="position:absolute;left:0;text-align:left;margin-left:0;margin-top:295.55pt;width:468pt;height:.05pt;z-index:-251656192;visibility:visible;mso-wrap-style:square;mso-wrap-distance-left:9pt;mso-wrap-distance-top:0;mso-wrap-distance-right:9pt;mso-wrap-distance-bottom:0;mso-position-horizontal:absolute;mso-position-horizontal-relative:text;mso-position-vertical:absolute;mso-position-vertical-relative:text;v-text-anchor:top" o:gfxdata="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" stroked="f">
+              <v:shape w14:anchorId="7002A50A" id="Text Box 26" o:spid="_x0000_s1035" type="#_x0000_t202" style="position:absolute;left:0;text-align:left;margin-left:0;margin-top:295.55pt;width:468pt;height:.05pt;z-index:-251657216;visibility:visible;mso-wrap-style:square;mso-wrap-distance-left:9pt;mso-wrap-distance-top:0;mso-wrap-distance-right:9pt;mso-wrap-distance-bottom:0;mso-position-horizontal:absolute;mso-position-horizontal-relative:text;mso-position-vertical:absolute;mso-position-vertical-relative:text;v-text-anchor:top" o:gfxdata="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" stroked="f">
                 <v:textbox style="mso-fit-shape-to-text:t" inset="0,0,0,0">
                   <w:txbxContent>
                     <w:p>
@@ -4905,14 +5100,27 @@
                       <w:r>
                         <w:t xml:space="preserve">Hình </w:t>
                       </w:r>
-                      <w:fldSimple w:instr=" SEQ Hình \* ARABIC ">
-                        <w:r>
-                          <w:rPr>
-                            <w:noProof/>
-                          </w:rPr>
-                          <w:t>10</w:t>
-                        </w:r>
-                      </w:fldSimple>
+                      <w:r>
+                        <w:fldChar w:fldCharType="begin"/>
+                      </w:r>
+                      <w:r>
+                        <w:instrText xml:space="preserve"> SEQ Hình \* ARABIC </w:instrText>
+                      </w:r>
+                      <w:r>
+                        <w:fldChar w:fldCharType="separate"/>
+                      </w:r>
+                      <w:r>
+                        <w:rPr>
+                          <w:noProof/>
+                        </w:rPr>
+                        <w:t>10</w:t>
+                      </w:r>
+                      <w:r>
+                        <w:rPr>
+                          <w:noProof/>
+                        </w:rPr>
+                        <w:fldChar w:fldCharType="end"/>
+                      </w:r>
                       <w:r>
                         <w:t xml:space="preserve"> Giao diện form quản lý thông tin bàn ăn</w:t>
                       </w:r>
@@ -5107,7 +5315,7 @@
         <mc:AlternateContent>
           <mc:Choice Requires="wps">
             <w:drawing>
-              <wp:anchor distT="0" distB="0" distL="114300" distR="114300" simplePos="0" relativeHeight="251664384" behindDoc="1" locked="0" layoutInCell="1" allowOverlap="1" wp14:anchorId="431943B8" wp14:editId="3B47B260">
+              <wp:anchor distT="0" distB="0" distL="114300" distR="114300" simplePos="0" relativeHeight="251663360" behindDoc="1" locked="0" layoutInCell="1" allowOverlap="1" wp14:anchorId="431943B8" wp14:editId="3B47B260">
                 <wp:simplePos x="0" y="0"/>
                 <wp:positionH relativeFrom="column">
                   <wp:posOffset>-9525</wp:posOffset>
@@ -5160,14 +5368,27 @@
                             <w:r>
                               <w:t xml:space="preserve">Hình </w:t>
                             </w:r>
-                            <w:fldSimple w:instr=" SEQ Hình \* ARABIC ">
-                              <w:r>
-                                <w:rPr>
-                                  <w:noProof/>
-                                </w:rPr>
-                                <w:t>11</w:t>
-                              </w:r>
-                            </w:fldSimple>
+                            <w:r>
+                              <w:fldChar w:fldCharType="begin"/>
+                            </w:r>
+                            <w:r>
+                              <w:instrText xml:space="preserve"> SEQ Hình \* ARABIC </w:instrText>
+                            </w:r>
+                            <w:r>
+                              <w:fldChar w:fldCharType="separate"/>
+                            </w:r>
+                            <w:r>
+                              <w:rPr>
+                                <w:noProof/>
+                              </w:rPr>
+                              <w:t>11</w:t>
+                            </w:r>
+                            <w:r>
+                              <w:rPr>
+                                <w:noProof/>
+                              </w:rPr>
+                              <w:fldChar w:fldCharType="end"/>
+                            </w:r>
                             <w:r>
                               <w:t xml:space="preserve"> Giao diện form quản lý thông tin nhân viên</w:t>
                             </w:r>
@@ -5188,7 +5409,7 @@
           </mc:Choice>
           <mc:Fallback>
             <w:pict>
-              <v:shape w14:anchorId="431943B8" id="Text Box 29" o:spid="_x0000_s1036" type="#_x0000_t202" style="position:absolute;left:0;text-align:left;margin-left:-.75pt;margin-top:293.8pt;width:468pt;height:.05pt;z-index:-251652096;visibility:visible;mso-wrap-style:square;mso-wrap-distance-left:9pt;mso-wrap-distance-top:0;mso-wrap-distance-right:9pt;mso-wrap-distance-bottom:0;mso-position-horizontal:absolute;mso-position-horizontal-relative:text;mso-position-vertical:absolute;mso-position-vertical-relative:text;v-text-anchor:top" o:gfxdata="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" stroked="f">
+              <v:shape w14:anchorId="431943B8" id="Text Box 29" o:spid="_x0000_s1036" type="#_x0000_t202" style="position:absolute;left:0;text-align:left;margin-left:-.75pt;margin-top:293.8pt;width:468pt;height:.05pt;z-index:-251653120;visibility:visible;mso-wrap-style:square;mso-wrap-distance-left:9pt;mso-wrap-distance-top:0;mso-wrap-distance-right:9pt;mso-wrap-distance-bottom:0;mso-position-horizontal:absolute;mso-position-horizontal-relative:text;mso-position-vertical:absolute;mso-position-vertical-relative:text;v-text-anchor:top" o:gfxdata="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" stroked="f">
                 <v:textbox style="mso-fit-shape-to-text:t" inset="0,0,0,0">
                   <w:txbxContent>
                     <w:p>
@@ -5203,14 +5424,27 @@
                       <w:r>
                         <w:t xml:space="preserve">Hình </w:t>
                       </w:r>
-                      <w:fldSimple w:instr=" SEQ Hình \* ARABIC ">
-                        <w:r>
-                          <w:rPr>
-                            <w:noProof/>
-                          </w:rPr>
-                          <w:t>11</w:t>
-                        </w:r>
-                      </w:fldSimple>
+                      <w:r>
+                        <w:fldChar w:fldCharType="begin"/>
+                      </w:r>
+                      <w:r>
+                        <w:instrText xml:space="preserve"> SEQ Hình \* ARABIC </w:instrText>
+                      </w:r>
+                      <w:r>
+                        <w:fldChar w:fldCharType="separate"/>
+                      </w:r>
+                      <w:r>
+                        <w:rPr>
+                          <w:noProof/>
+                        </w:rPr>
+                        <w:t>11</w:t>
+                      </w:r>
+                      <w:r>
+                        <w:rPr>
+                          <w:noProof/>
+                        </w:rPr>
+                        <w:fldChar w:fldCharType="end"/>
+                      </w:r>
                       <w:r>
                         <w:t xml:space="preserve"> Giao diện form quản lý thông tin nhân viên</w:t>
                       </w:r>
@@ -5299,13 +5533,7 @@
         <w:ind w:left="1440"/>
       </w:pPr>
       <w:r>
-        <w:t>Hiển thị khi admin nhấ</w:t>
-      </w:r>
-      <w:r>
-        <w:t>n vào tab “Nhân viên</w:t>
-      </w:r>
-      <w:r>
-        <w:t xml:space="preserve">”. </w:t>
+        <w:t xml:space="preserve">Hiển thị khi admin nhấn vào tab “Nhân viên”. </w:t>
       </w:r>
     </w:p>
     <w:p>
@@ -5318,13 +5546,7 @@
         <w:ind w:left="1440"/>
       </w:pPr>
       <w:r>
-        <w:t xml:space="preserve">Các </w:t>
-      </w:r>
-      <w:r>
-        <w:t>thông tin</w:t>
-      </w:r>
-      <w:r>
-        <w:t xml:space="preserve"> nhân viên được hiển thị trong Listview.</w:t>
+        <w:t>Các thông tin nhân viên được hiển thị trong Listview.</w:t>
       </w:r>
     </w:p>
     <w:p>
@@ -5337,19 +5559,7 @@
         <w:ind w:left="1440"/>
       </w:pPr>
       <w:r>
-        <w:t>Khi admin nhấn vào mộ</w:t>
-      </w:r>
-      <w:r>
-        <w:t xml:space="preserve">t nhân viên </w:t>
-      </w:r>
-      <w:r>
-        <w:t>trong Listview thì thông tin chi tiế</w:t>
-      </w:r>
-      <w:r>
-        <w:t>t (Tên nhân viên, ngày sinh, chức vụ, số giờ làm, lương theo giờ</w:t>
-      </w:r>
-      <w:r>
-        <w:t>) của Tài khoản sẽ hiển thị trong các Textbox tương ứng bên phải.</w:t>
+        <w:t>Khi admin nhấn vào một nhân viên trong Listview thì thông tin chi tiết (Tên nhân viên, ngày sinh, chức vụ, số giờ làm, lương theo giờ) của Tài khoản sẽ hiển thị trong các Textbox tương ứng bên phải.</w:t>
       </w:r>
     </w:p>
     <w:p>
@@ -5362,31 +5572,7 @@
         <w:ind w:left="1440"/>
       </w:pPr>
       <w:r>
-        <w:t xml:space="preserve">Thêm mới 1 </w:t>
-      </w:r>
-      <w:r>
-        <w:t xml:space="preserve">nhân viên </w:t>
-      </w:r>
-      <w:r>
-        <w:t xml:space="preserve">bằng các nhập </w:t>
-      </w:r>
-      <w:r>
-        <w:t>các thông tin tương ứng</w:t>
-      </w:r>
-      <w:r>
-        <w:t xml:space="preserve"> vào </w:t>
-      </w:r>
-      <w:r>
-        <w:t xml:space="preserve">các </w:t>
-      </w:r>
-      <w:r>
-        <w:t>Textbox bên phải và nhấ</w:t>
-      </w:r>
-      <w:r>
-        <w:t>n vào nút “Thêm</w:t>
-      </w:r>
-      <w:r>
-        <w:t>”.</w:t>
+        <w:t>Thêm mới 1 nhân viên bằng các nhập các thông tin tương ứng vào các Textbox bên phải và nhấn vào nút “Thêm”.</w:t>
       </w:r>
     </w:p>
     <w:p>
@@ -5399,37 +5585,7 @@
         <w:ind w:left="1440"/>
       </w:pPr>
       <w:r>
-        <w:t>Xóa 1 “</w:t>
-      </w:r>
-      <w:r>
-        <w:t>nhân viên</w:t>
-      </w:r>
-      <w:r>
-        <w:t>” bằng cách chọn 1 “</w:t>
-      </w:r>
-      <w:r>
-        <w:t>nhân viên</w:t>
-      </w:r>
-      <w:r>
-        <w:t>” cần xóa trong Listview và nhấ</w:t>
-      </w:r>
-      <w:r>
-        <w:t>n nút “Xóa</w:t>
-      </w:r>
-      <w:r>
-        <w:t xml:space="preserve">”, sau đó hiển thị MessageBox hỏi “Có thật sự xóa </w:t>
-      </w:r>
-      <w:r>
-        <w:t>nhân viên</w:t>
-      </w:r>
-      <w:r>
-        <w:t xml:space="preserve"> này không?” với nhóm Button “YesNoCancel”. Nếu chọn “Yes” thì xóa </w:t>
-      </w:r>
-      <w:r>
-        <w:t>nhân viên</w:t>
-      </w:r>
-      <w:r>
-        <w:t xml:space="preserve"> ra khỏi database.</w:t>
+        <w:t>Xóa 1 “nhân viên” bằng cách chọn 1 “nhân viên” cần xóa trong Listview và nhấn nút “Xóa”, sau đó hiển thị MessageBox hỏi “Có thật sự xóa nhân viên này không?” với nhóm Button “YesNoCancel”. Nếu chọn “Yes” thì xóa nhân viên ra khỏi database.</w:t>
       </w:r>
     </w:p>
     <w:p>
@@ -5442,31 +5598,7 @@
         <w:ind w:left="1440"/>
       </w:pPr>
       <w:r>
-        <w:t xml:space="preserve">Sửa thông tin </w:t>
-      </w:r>
-      <w:r>
-        <w:t>nhân viên</w:t>
-      </w:r>
-      <w:r>
-        <w:t xml:space="preserve"> bằng cách chọn </w:t>
-      </w:r>
-      <w:r>
-        <w:t xml:space="preserve">“nhân viên” </w:t>
-      </w:r>
-      <w:r>
-        <w:t xml:space="preserve">cần sửa trong </w:t>
-      </w:r>
-      <w:r>
-        <w:t xml:space="preserve">Listview, thay đổi thông tin ở các Textbox tương ứng </w:t>
-      </w:r>
-      <w:r>
-        <w:t>và nhấn nút “Cập nhậ</w:t>
-      </w:r>
-      <w:r>
-        <w:t>t</w:t>
-      </w:r>
-      <w:r>
-        <w:t>”.</w:t>
+        <w:t>Sửa thông tin nhân viên bằng cách chọn “nhân viên” cần sửa trong Listview, thay đổi thông tin ở các Textbox tương ứng và nhấn nút “Cập nhật”.</w:t>
       </w:r>
     </w:p>
     <w:p>
@@ -5492,19 +5624,7 @@
         <w:ind w:left="1440"/>
       </w:pPr>
       <w:r>
-        <w:t xml:space="preserve">Tìm tài khoản trong danh sách các </w:t>
-      </w:r>
-      <w:r>
-        <w:t>nhân viên</w:t>
-      </w:r>
-      <w:r>
-        <w:t xml:space="preserve"> bằng cách nhập tên </w:t>
-      </w:r>
-      <w:r>
-        <w:t>nhân viên</w:t>
-      </w:r>
-      <w:r>
-        <w:t xml:space="preserve"> cần tìm vào Textbox góc trái trên và nhấn vào nút “Tìm”.</w:t>
+        <w:t>Tìm tài khoản trong danh sách các nhân viên bằng cách nhập tên nhân viên cần tìm vào Textbox góc trái trên và nhấn vào nút “Tìm”.</w:t>
       </w:r>
     </w:p>
     <w:p>
@@ -5519,7 +5639,7 @@
         <mc:AlternateContent>
           <mc:Choice Requires="wps">
             <w:drawing>
-              <wp:anchor distT="0" distB="0" distL="114300" distR="114300" simplePos="0" relativeHeight="251665408" behindDoc="1" locked="0" layoutInCell="1" allowOverlap="1" wp14:anchorId="43233E4A" wp14:editId="3A197620">
+              <wp:anchor distT="0" distB="0" distL="114300" distR="114300" simplePos="0" relativeHeight="251664384" behindDoc="1" locked="0" layoutInCell="1" allowOverlap="1" wp14:anchorId="43233E4A" wp14:editId="3A197620">
                 <wp:simplePos x="0" y="0"/>
                 <wp:positionH relativeFrom="column">
                   <wp:posOffset>0</wp:posOffset>
@@ -5572,14 +5692,27 @@
                             <w:r>
                               <w:t xml:space="preserve">Hình </w:t>
                             </w:r>
-                            <w:fldSimple w:instr=" SEQ Hình \* ARABIC ">
-                              <w:r>
-                                <w:rPr>
-                                  <w:noProof/>
-                                </w:rPr>
-                                <w:t>12</w:t>
-                              </w:r>
-                            </w:fldSimple>
+                            <w:r>
+                              <w:fldChar w:fldCharType="begin"/>
+                            </w:r>
+                            <w:r>
+                              <w:instrText xml:space="preserve"> SEQ Hình \* ARABIC </w:instrText>
+                            </w:r>
+                            <w:r>
+                              <w:fldChar w:fldCharType="separate"/>
+                            </w:r>
+                            <w:r>
+                              <w:rPr>
+                                <w:noProof/>
+                              </w:rPr>
+                              <w:t>12</w:t>
+                            </w:r>
+                            <w:r>
+                              <w:rPr>
+                                <w:noProof/>
+                              </w:rPr>
+                              <w:fldChar w:fldCharType="end"/>
+                            </w:r>
                             <w:r>
                               <w:t xml:space="preserve"> Giao diện form quản lý lương nhân viên</w:t>
                             </w:r>
@@ -5600,7 +5733,7 @@
           </mc:Choice>
           <mc:Fallback>
             <w:pict>
-              <v:shape w14:anchorId="43233E4A" id="Text Box 31" o:spid="_x0000_s1037" type="#_x0000_t202" style="position:absolute;left:0;text-align:left;margin-left:0;margin-top:301.3pt;width:468pt;height:.05pt;z-index:-251651072;visibility:visible;mso-wrap-style:square;mso-wrap-distance-left:9pt;mso-wrap-distance-top:0;mso-wrap-distance-right:9pt;mso-wrap-distance-bottom:0;mso-position-horizontal:absolute;mso-position-horizontal-relative:text;mso-position-vertical:absolute;mso-position-vertical-relative:text;v-text-anchor:top" o:gfxdata="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" stroked="f">
+              <v:shape w14:anchorId="43233E4A" id="Text Box 31" o:spid="_x0000_s1037" type="#_x0000_t202" style="position:absolute;left:0;text-align:left;margin-left:0;margin-top:301.3pt;width:468pt;height:.05pt;z-index:-251652096;visibility:visible;mso-wrap-style:square;mso-wrap-distance-left:9pt;mso-wrap-distance-top:0;mso-wrap-distance-right:9pt;mso-wrap-distance-bottom:0;mso-position-horizontal:absolute;mso-position-horizontal-relative:text;mso-position-vertical:absolute;mso-position-vertical-relative:text;v-text-anchor:top" o:gfxdata="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" stroked="f">
                 <v:textbox style="mso-fit-shape-to-text:t" inset="0,0,0,0">
                   <w:txbxContent>
                     <w:p>
@@ -5615,14 +5748,27 @@
                       <w:r>
                         <w:t xml:space="preserve">Hình </w:t>
                       </w:r>
-                      <w:fldSimple w:instr=" SEQ Hình \* ARABIC ">
-                        <w:r>
-                          <w:rPr>
-                            <w:noProof/>
-                          </w:rPr>
-                          <w:t>12</w:t>
-                        </w:r>
-                      </w:fldSimple>
+                      <w:r>
+                        <w:fldChar w:fldCharType="begin"/>
+                      </w:r>
+                      <w:r>
+                        <w:instrText xml:space="preserve"> SEQ Hình \* ARABIC </w:instrText>
+                      </w:r>
+                      <w:r>
+                        <w:fldChar w:fldCharType="separate"/>
+                      </w:r>
+                      <w:r>
+                        <w:rPr>
+                          <w:noProof/>
+                        </w:rPr>
+                        <w:t>12</w:t>
+                      </w:r>
+                      <w:r>
+                        <w:rPr>
+                          <w:noProof/>
+                        </w:rPr>
+                        <w:fldChar w:fldCharType="end"/>
+                      </w:r>
                       <w:r>
                         <w:t xml:space="preserve"> Giao diện form quản lý lương nhân viên</w:t>
                       </w:r>
@@ -5640,7 +5786,7 @@
           <w:noProof/>
         </w:rPr>
         <w:drawing>
-          <wp:anchor distT="0" distB="0" distL="114300" distR="114300" simplePos="0" relativeHeight="251666432" behindDoc="1" locked="0" layoutInCell="1" allowOverlap="1" wp14:anchorId="4AC684EC" wp14:editId="3CE637B6">
+          <wp:anchor distT="0" distB="0" distL="114300" distR="114300" simplePos="0" relativeHeight="251665408" behindDoc="1" locked="0" layoutInCell="1" allowOverlap="1" wp14:anchorId="4AC684EC" wp14:editId="3CE637B6">
             <wp:simplePos x="0" y="0"/>
             <wp:positionH relativeFrom="column">
               <wp:posOffset>0</wp:posOffset>
@@ -5724,7 +5870,15 @@
         <w:ind w:left="1440"/>
       </w:pPr>
       <w:r>
-        <w:t>Khi nhấn vào nút “thống kê”, số giờ làm và lương của nhân viên sẻ được tính từ “ngày bắt đầu” tới “ngày kết thúc”.</w:t>
+        <w:t>Khi nhấn vào nút “thống kê”, số giờ làm và lương của nhân viên s</w:t>
+      </w:r>
+      <w:r>
+        <w:t>ẽ</w:t>
+      </w:r>
+      <w:bookmarkStart w:id="0" w:name="_GoBack"/>
+      <w:bookmarkEnd w:id="0"/>
+      <w:r>
+        <w:t xml:space="preserve"> được tính từ “ngày bắt đầu” tới “ngày kết thúc”.</w:t>
       </w:r>
     </w:p>
     <w:p>
@@ -5747,7 +5901,7 @@
         <mc:AlternateContent>
           <mc:Choice Requires="wps">
             <w:drawing>
-              <wp:anchor distT="0" distB="0" distL="114300" distR="114300" simplePos="0" relativeHeight="251668480" behindDoc="1" locked="0" layoutInCell="1" allowOverlap="1" wp14:anchorId="6851A3A6" wp14:editId="1EFFF7F7">
+              <wp:anchor distT="0" distB="0" distL="114300" distR="114300" simplePos="0" relativeHeight="251667456" behindDoc="1" locked="0" layoutInCell="1" allowOverlap="1" wp14:anchorId="6851A3A6" wp14:editId="1EFFF7F7">
                 <wp:simplePos x="0" y="0"/>
                 <wp:positionH relativeFrom="column">
                   <wp:posOffset>0</wp:posOffset>
@@ -5800,14 +5954,27 @@
                             <w:r>
                               <w:t xml:space="preserve">Hình </w:t>
                             </w:r>
-                            <w:fldSimple w:instr=" SEQ Hình \* ARABIC ">
-                              <w:r>
-                                <w:rPr>
-                                  <w:noProof/>
-                                </w:rPr>
-                                <w:t>13</w:t>
-                              </w:r>
-                            </w:fldSimple>
+                            <w:r>
+                              <w:fldChar w:fldCharType="begin"/>
+                            </w:r>
+                            <w:r>
+                              <w:instrText xml:space="preserve"> SEQ Hình \* ARABIC </w:instrText>
+                            </w:r>
+                            <w:r>
+                              <w:fldChar w:fldCharType="separate"/>
+                            </w:r>
+                            <w:r>
+                              <w:rPr>
+                                <w:noProof/>
+                              </w:rPr>
+                              <w:t>13</w:t>
+                            </w:r>
+                            <w:r>
+                              <w:rPr>
+                                <w:noProof/>
+                              </w:rPr>
+                              <w:fldChar w:fldCharType="end"/>
+                            </w:r>
                             <w:r>
                               <w:t xml:space="preserve"> Giao diện form quản lý thông tin sự kiện và khuyến mãi</w:t>
                             </w:r>
@@ -5828,7 +5995,7 @@
           </mc:Choice>
           <mc:Fallback>
             <w:pict>
-              <v:shape w14:anchorId="6851A3A6" id="Text Box 33" o:spid="_x0000_s1038" type="#_x0000_t202" style="position:absolute;left:0;text-align:left;margin-left:0;margin-top:295.3pt;width:468pt;height:.05pt;z-index:-251648000;visibility:visible;mso-wrap-style:square;mso-wrap-distance-left:9pt;mso-wrap-distance-top:0;mso-wrap-distance-right:9pt;mso-wrap-distance-bottom:0;mso-position-horizontal:absolute;mso-position-horizontal-relative:text;mso-position-vertical:absolute;mso-position-vertical-relative:text;v-text-anchor:top" o:gfxdata="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" stroked="f">
+              <v:shape w14:anchorId="6851A3A6" id="Text Box 33" o:spid="_x0000_s1038" type="#_x0000_t202" style="position:absolute;left:0;text-align:left;margin-left:0;margin-top:295.3pt;width:468pt;height:.05pt;z-index:-251649024;visibility:visible;mso-wrap-style:square;mso-wrap-distance-left:9pt;mso-wrap-distance-top:0;mso-wrap-distance-right:9pt;mso-wrap-distance-bottom:0;mso-position-horizontal:absolute;mso-position-horizontal-relative:text;mso-position-vertical:absolute;mso-position-vertical-relative:text;v-text-anchor:top" o:gfxdata="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" stroked="f">
                 <v:textbox style="mso-fit-shape-to-text:t" inset="0,0,0,0">
                   <w:txbxContent>
                     <w:p>
@@ -5843,14 +6010,27 @@
                       <w:r>
                         <w:t xml:space="preserve">Hình </w:t>
                       </w:r>
-                      <w:fldSimple w:instr=" SEQ Hình \* ARABIC ">
-                        <w:r>
-                          <w:rPr>
-                            <w:noProof/>
-                          </w:rPr>
-                          <w:t>13</w:t>
-                        </w:r>
-                      </w:fldSimple>
+                      <w:r>
+                        <w:fldChar w:fldCharType="begin"/>
+                      </w:r>
+                      <w:r>
+                        <w:instrText xml:space="preserve"> SEQ Hình \* ARABIC </w:instrText>
+                      </w:r>
+                      <w:r>
+                        <w:fldChar w:fldCharType="separate"/>
+                      </w:r>
+                      <w:r>
+                        <w:rPr>
+                          <w:noProof/>
+                        </w:rPr>
+                        <w:t>13</w:t>
+                      </w:r>
+                      <w:r>
+                        <w:rPr>
+                          <w:noProof/>
+                        </w:rPr>
+                        <w:fldChar w:fldCharType="end"/>
+                      </w:r>
                       <w:r>
                         <w:t xml:space="preserve"> Giao diện form quản lý thông tin sự kiện và khuyến mãi</w:t>
                       </w:r>
@@ -5868,7 +6048,7 @@
           <w:noProof/>
         </w:rPr>
         <w:drawing>
-          <wp:anchor distT="0" distB="0" distL="114300" distR="114300" simplePos="0" relativeHeight="251667456" behindDoc="1" locked="0" layoutInCell="1" allowOverlap="1" wp14:anchorId="3F73FD0F" wp14:editId="5FBFF027">
+          <wp:anchor distT="0" distB="0" distL="114300" distR="114300" simplePos="0" relativeHeight="251666432" behindDoc="1" locked="0" layoutInCell="1" allowOverlap="1" wp14:anchorId="3F73FD0F" wp14:editId="5FBFF027">
             <wp:simplePos x="0" y="0"/>
             <wp:positionH relativeFrom="column">
               <wp:posOffset>0</wp:posOffset>
@@ -6069,14 +6249,27 @@
                             <w:r>
                               <w:t xml:space="preserve">Hình </w:t>
                             </w:r>
-                            <w:fldSimple w:instr=" SEQ Hình \* ARABIC ">
-                              <w:r>
-                                <w:rPr>
-                                  <w:noProof/>
-                                </w:rPr>
-                                <w:t>14</w:t>
-                              </w:r>
-                            </w:fldSimple>
+                            <w:r>
+                              <w:fldChar w:fldCharType="begin"/>
+                            </w:r>
+                            <w:r>
+                              <w:instrText xml:space="preserve"> SEQ Hình \* ARABIC </w:instrText>
+                            </w:r>
+                            <w:r>
+                              <w:fldChar w:fldCharType="separate"/>
+                            </w:r>
+                            <w:r>
+                              <w:rPr>
+                                <w:noProof/>
+                              </w:rPr>
+                              <w:t>14</w:t>
+                            </w:r>
+                            <w:r>
+                              <w:rPr>
+                                <w:noProof/>
+                              </w:rPr>
+                              <w:fldChar w:fldCharType="end"/>
+                            </w:r>
                             <w:r>
                               <w:t xml:space="preserve"> Giao diện form chi tiết sự kiện</w:t>
                             </w:r>
@@ -6112,14 +6305,27 @@
                       <w:r>
                         <w:t xml:space="preserve">Hình </w:t>
                       </w:r>
-                      <w:fldSimple w:instr=" SEQ Hình \* ARABIC ">
-                        <w:r>
-                          <w:rPr>
-                            <w:noProof/>
-                          </w:rPr>
-                          <w:t>14</w:t>
-                        </w:r>
-                      </w:fldSimple>
+                      <w:r>
+                        <w:fldChar w:fldCharType="begin"/>
+                      </w:r>
+                      <w:r>
+                        <w:instrText xml:space="preserve"> SEQ Hình \* ARABIC </w:instrText>
+                      </w:r>
+                      <w:r>
+                        <w:fldChar w:fldCharType="separate"/>
+                      </w:r>
+                      <w:r>
+                        <w:rPr>
+                          <w:noProof/>
+                        </w:rPr>
+                        <w:t>14</w:t>
+                      </w:r>
+                      <w:r>
+                        <w:rPr>
+                          <w:noProof/>
+                        </w:rPr>
+                        <w:fldChar w:fldCharType="end"/>
+                      </w:r>
                       <w:r>
                         <w:t xml:space="preserve"> Giao diện form chi tiết sự kiện</w:t>
                       </w:r>
@@ -6341,7 +6547,7 @@
             <v:path o:extrusionok="f" gradientshapeok="t" o:connecttype="rect"/>
             <o:lock v:ext="edit" aspectratio="t"/>
           </v:shapetype>
-          <v:shape id="_x0000_i1025" type="#_x0000_t75" style="width:468pt;height:217.5pt">
+          <v:shape id="_x0000_i1025" type="#_x0000_t75" style="width:467.8pt;height:217.7pt">
             <v:imagedata r:id="rId24" o:title="entities"/>
           </v:shape>
         </w:pict>
@@ -6360,7 +6566,7 @@
 </file>
 
 <file path=word/endnotes.xml><?xml version="1.0" encoding="utf-8"?>
-<w:endnotes xmlns:wpc="http://schemas.microsoft.com/office/word/2010/wordprocessingCanvas" xmlns:cx="http://schemas.microsoft.com/office/drawing/2014/chartex" xmlns:mc="http://schemas.openxmlformats.org/markup-compatibility/2006" xmlns:o="urn:schemas-microsoft-com:office:office" xmlns:r="http://schemas.openxmlformats.org/officeDocument/2006/relationships" xmlns:m="http://schemas.openxmlformats.org/officeDocument/2006/math" xmlns:v="urn:schemas-microsoft-com:vml" xmlns:wp14="http://schemas.microsoft.com/office/word/2010/wordprocessingDrawing" xmlns:wp="http://schemas.openxmlformats.org/drawingml/2006/wordprocessingDrawing" xmlns:w10="urn:schemas-microsoft-com:office:word" xmlns:w="http://schemas.openxmlformats.org/wordprocessingml/2006/main" xmlns:w14="http://schemas.microsoft.com/office/word/2010/wordml" xmlns:w15="http://schemas.microsoft.com/office/word/2012/wordml" xmlns:w16se="http://schemas.microsoft.com/office/word/2015/wordml/symex" xmlns:wpg="http://schemas.microsoft.com/office/word/2010/wordprocessingGroup" xmlns:wpi="http://schemas.microsoft.com/office/word/2010/wordprocessingInk" xmlns:wne="http://schemas.microsoft.com/office/word/2006/wordml" xmlns:wps="http://schemas.microsoft.com/office/word/2010/wordprocessingShape" mc:Ignorable="w14 w15 w16se wp14">
+<w:endnotes xmlns:wpc="http://schemas.microsoft.com/office/word/2010/wordprocessingCanvas" xmlns:cx="http://schemas.microsoft.com/office/drawing/2014/chartex" xmlns:cx1="http://schemas.microsoft.com/office/drawing/2015/9/8/chartex" xmlns:mc="http://schemas.openxmlformats.org/markup-compatibility/2006" xmlns:o="urn:schemas-microsoft-com:office:office" xmlns:r="http://schemas.openxmlformats.org/officeDocument/2006/relationships" xmlns:m="http://schemas.openxmlformats.org/officeDocument/2006/math" xmlns:v="urn:schemas-microsoft-com:vml" xmlns:wp14="http://schemas.microsoft.com/office/word/2010/wordprocessingDrawing" xmlns:wp="http://schemas.openxmlformats.org/drawingml/2006/wordprocessingDrawing" xmlns:w10="urn:schemas-microsoft-com:office:word" xmlns:w="http://schemas.openxmlformats.org/wordprocessingml/2006/main" xmlns:w14="http://schemas.microsoft.com/office/word/2010/wordml" xmlns:w15="http://schemas.microsoft.com/office/word/2012/wordml" xmlns:w16se="http://schemas.microsoft.com/office/word/2015/wordml/symex" xmlns:wpg="http://schemas.microsoft.com/office/word/2010/wordprocessingGroup" xmlns:wpi="http://schemas.microsoft.com/office/word/2010/wordprocessingInk" xmlns:wne="http://schemas.microsoft.com/office/word/2006/wordml" xmlns:wps="http://schemas.microsoft.com/office/word/2010/wordprocessingShape" mc:Ignorable="w14 w15 w16se wp14">
   <w:endnote w:type="separator" w:id="-1">
     <w:p>
       <w:pPr>
@@ -6385,7 +6591,7 @@
 </file>
 
 <file path=word/footnotes.xml><?xml version="1.0" encoding="utf-8"?>
-<w:footnotes xmlns:wpc="http://schemas.microsoft.com/office/word/2010/wordprocessingCanvas" xmlns:cx="http://schemas.microsoft.com/office/drawing/2014/chartex" xmlns:mc="http://schemas.openxmlformats.org/markup-compatibility/2006" xmlns:o="urn:schemas-microsoft-com:office:office" xmlns:r="http://schemas.openxmlformats.org/officeDocument/2006/relationships" xmlns:m="http://schemas.openxmlformats.org/officeDocument/2006/math" xmlns:v="urn:schemas-microsoft-com:vml" xmlns:wp14="http://schemas.microsoft.com/office/word/2010/wordprocessingDrawing" xmlns:wp="http://schemas.openxmlformats.org/drawingml/2006/wordprocessingDrawing" xmlns:w10="urn:schemas-microsoft-com:office:word" xmlns:w="http://schemas.openxmlformats.org/wordprocessingml/2006/main" xmlns:w14="http://schemas.microsoft.com/office/word/2010/wordml" xmlns:w15="http://schemas.microsoft.com/office/word/2012/wordml" xmlns:w16se="http://schemas.microsoft.com/office/word/2015/wordml/symex" xmlns:wpg="http://schemas.microsoft.com/office/word/2010/wordprocessingGroup" xmlns:wpi="http://schemas.microsoft.com/office/word/2010/wordprocessingInk" xmlns:wne="http://schemas.microsoft.com/office/word/2006/wordml" xmlns:wps="http://schemas.microsoft.com/office/word/2010/wordprocessingShape" mc:Ignorable="w14 w15 w16se wp14">
+<w:footnotes xmlns:wpc="http://schemas.microsoft.com/office/word/2010/wordprocessingCanvas" xmlns:cx="http://schemas.microsoft.com/office/drawing/2014/chartex" xmlns:cx1="http://schemas.microsoft.com/office/drawing/2015/9/8/chartex" xmlns:mc="http://schemas.openxmlformats.org/markup-compatibility/2006" xmlns:o="urn:schemas-microsoft-com:office:office" xmlns:r="http://schemas.openxmlformats.org/officeDocument/2006/relationships" xmlns:m="http://schemas.openxmlformats.org/officeDocument/2006/math" xmlns:v="urn:schemas-microsoft-com:vml" xmlns:wp14="http://schemas.microsoft.com/office/word/2010/wordprocessingDrawing" xmlns:wp="http://schemas.openxmlformats.org/drawingml/2006/wordprocessingDrawing" xmlns:w10="urn:schemas-microsoft-com:office:word" xmlns:w="http://schemas.openxmlformats.org/wordprocessingml/2006/main" xmlns:w14="http://schemas.microsoft.com/office/word/2010/wordml" xmlns:w15="http://schemas.microsoft.com/office/word/2012/wordml" xmlns:w16se="http://schemas.microsoft.com/office/word/2015/wordml/symex" xmlns:wpg="http://schemas.microsoft.com/office/word/2010/wordprocessingGroup" xmlns:wpi="http://schemas.microsoft.com/office/word/2010/wordprocessingInk" xmlns:wne="http://schemas.microsoft.com/office/word/2006/wordml" xmlns:wps="http://schemas.microsoft.com/office/word/2010/wordprocessingShape" mc:Ignorable="w14 w15 w16se wp14">
   <w:footnote w:type="separator" w:id="-1">
     <w:p>
       <w:pPr>
@@ -6410,7 +6616,7 @@
 </file>
 
 <file path=word/header1.xml><?xml version="1.0" encoding="utf-8"?>
-<w:hdr xmlns:wpc="http://schemas.microsoft.com/office/word/2010/wordprocessingCanvas" xmlns:cx="http://schemas.microsoft.com/office/drawing/2014/chartex" xmlns:mc="http://schemas.openxmlformats.org/markup-compatibility/2006" xmlns:o="urn:schemas-microsoft-com:office:office" xmlns:r="http://schemas.openxmlformats.org/officeDocument/2006/relationships" xmlns:m="http://schemas.openxmlformats.org/officeDocument/2006/math" xmlns:v="urn:schemas-microsoft-com:vml" xmlns:wp14="http://schemas.microsoft.com/office/word/2010/wordprocessingDrawing" xmlns:wp="http://schemas.openxmlformats.org/drawingml/2006/wordprocessingDrawing" xmlns:w10="urn:schemas-microsoft-com:office:word" xmlns:w="http://schemas.openxmlformats.org/wordprocessingml/2006/main" xmlns:w14="http://schemas.microsoft.com/office/word/2010/wordml" xmlns:w15="http://schemas.microsoft.com/office/word/2012/wordml" xmlns:w16se="http://schemas.microsoft.com/office/word/2015/wordml/symex" xmlns:wpg="http://schemas.microsoft.com/office/word/2010/wordprocessingGroup" xmlns:wpi="http://schemas.microsoft.com/office/word/2010/wordprocessingInk" xmlns:wne="http://schemas.microsoft.com/office/word/2006/wordml" xmlns:wps="http://schemas.microsoft.com/office/word/2010/wordprocessingShape" mc:Ignorable="w14 w15 w16se wp14">
+<w:hdr xmlns:wpc="http://schemas.microsoft.com/office/word/2010/wordprocessingCanvas" xmlns:cx="http://schemas.microsoft.com/office/drawing/2014/chartex" xmlns:cx1="http://schemas.microsoft.com/office/drawing/2015/9/8/chartex" xmlns:mc="http://schemas.openxmlformats.org/markup-compatibility/2006" xmlns:o="urn:schemas-microsoft-com:office:office" xmlns:r="http://schemas.openxmlformats.org/officeDocument/2006/relationships" xmlns:m="http://schemas.openxmlformats.org/officeDocument/2006/math" xmlns:v="urn:schemas-microsoft-com:vml" xmlns:wp14="http://schemas.microsoft.com/office/word/2010/wordprocessingDrawing" xmlns:wp="http://schemas.openxmlformats.org/drawingml/2006/wordprocessingDrawing" xmlns:w10="urn:schemas-microsoft-com:office:word" xmlns:w="http://schemas.openxmlformats.org/wordprocessingml/2006/main" xmlns:w14="http://schemas.microsoft.com/office/word/2010/wordml" xmlns:w15="http://schemas.microsoft.com/office/word/2012/wordml" xmlns:w16se="http://schemas.microsoft.com/office/word/2015/wordml/symex" xmlns:wpg="http://schemas.microsoft.com/office/word/2010/wordprocessingGroup" xmlns:wpi="http://schemas.microsoft.com/office/word/2010/wordprocessingInk" xmlns:wne="http://schemas.microsoft.com/office/word/2006/wordml" xmlns:wps="http://schemas.microsoft.com/office/word/2010/wordprocessingShape" mc:Ignorable="w14 w15 w16se wp14">
   <w:p>
     <w:pPr>
       <w:pStyle w:val="Header"/>
@@ -6428,7 +6634,7 @@
 </file>
 
 <file path=word/header2.xml><?xml version="1.0" encoding="utf-8"?>
-<w:hdr xmlns:wpc="http://schemas.microsoft.com/office/word/2010/wordprocessingCanvas" xmlns:cx="http://schemas.microsoft.com/office/drawing/2014/chartex" xmlns:mc="http://schemas.openxmlformats.org/markup-compatibility/2006" xmlns:o="urn:schemas-microsoft-com:office:office" xmlns:r="http://schemas.openxmlformats.org/officeDocument/2006/relationships" xmlns:m="http://schemas.openxmlformats.org/officeDocument/2006/math" xmlns:v="urn:schemas-microsoft-com:vml" xmlns:wp14="http://schemas.microsoft.com/office/word/2010/wordprocessingDrawing" xmlns:wp="http://schemas.openxmlformats.org/drawingml/2006/wordprocessingDrawing" xmlns:w10="urn:schemas-microsoft-com:office:word" xmlns:w="http://schemas.openxmlformats.org/wordprocessingml/2006/main" xmlns:w14="http://schemas.microsoft.com/office/word/2010/wordml" xmlns:w15="http://schemas.microsoft.com/office/word/2012/wordml" xmlns:w16se="http://schemas.microsoft.com/office/word/2015/wordml/symex" xmlns:wpg="http://schemas.microsoft.com/office/word/2010/wordprocessingGroup" xmlns:wpi="http://schemas.microsoft.com/office/word/2010/wordprocessingInk" xmlns:wne="http://schemas.microsoft.com/office/word/2006/wordml" xmlns:wps="http://schemas.microsoft.com/office/word/2010/wordprocessingShape" mc:Ignorable="w14 w15 w16se wp14">
+<w:hdr xmlns:wpc="http://schemas.microsoft.com/office/word/2010/wordprocessingCanvas" xmlns:cx="http://schemas.microsoft.com/office/drawing/2014/chartex" xmlns:cx1="http://schemas.microsoft.com/office/drawing/2015/9/8/chartex" xmlns:mc="http://schemas.openxmlformats.org/markup-compatibility/2006" xmlns:o="urn:schemas-microsoft-com:office:office" xmlns:r="http://schemas.openxmlformats.org/officeDocument/2006/relationships" xmlns:m="http://schemas.openxmlformats.org/officeDocument/2006/math" xmlns:v="urn:schemas-microsoft-com:vml" xmlns:wp14="http://schemas.microsoft.com/office/word/2010/wordprocessingDrawing" xmlns:wp="http://schemas.openxmlformats.org/drawingml/2006/wordprocessingDrawing" xmlns:w10="urn:schemas-microsoft-com:office:word" xmlns:w="http://schemas.openxmlformats.org/wordprocessingml/2006/main" xmlns:w14="http://schemas.microsoft.com/office/word/2010/wordml" xmlns:w15="http://schemas.microsoft.com/office/word/2012/wordml" xmlns:w16se="http://schemas.microsoft.com/office/word/2015/wordml/symex" xmlns:wpg="http://schemas.microsoft.com/office/word/2010/wordprocessingGroup" xmlns:wpi="http://schemas.microsoft.com/office/word/2010/wordprocessingInk" xmlns:wne="http://schemas.microsoft.com/office/word/2006/wordml" xmlns:wps="http://schemas.microsoft.com/office/word/2010/wordprocessingShape" mc:Ignorable="w14 w15 w16se wp14">
   <w:p>
     <w:pPr>
       <w:pStyle w:val="Header"/>
@@ -6446,7 +6652,7 @@
 </file>
 
 <file path=word/numbering.xml><?xml version="1.0" encoding="utf-8"?>
-<w:numbering xmlns:wpc="http://schemas.microsoft.com/office/word/2010/wordprocessingCanvas" xmlns:cx="http://schemas.microsoft.com/office/drawing/2014/chartex" xmlns:mc="http://schemas.openxmlformats.org/markup-compatibility/2006" xmlns:o="urn:schemas-microsoft-com:office:office" xmlns:r="http://schemas.openxmlformats.org/officeDocument/2006/relationships" xmlns:m="http://schemas.openxmlformats.org/officeDocument/2006/math" xmlns:v="urn:schemas-microsoft-com:vml" xmlns:wp14="http://schemas.microsoft.com/office/word/2010/wordprocessingDrawing" xmlns:wp="http://schemas.openxmlformats.org/drawingml/2006/wordprocessingDrawing" xmlns:w10="urn:schemas-microsoft-com:office:word" xmlns:w="http://schemas.openxmlformats.org/wordprocessingml/2006/main" xmlns:w14="http://schemas.microsoft.com/office/word/2010/wordml" xmlns:w15="http://schemas.microsoft.com/office/word/2012/wordml" xmlns:w16se="http://schemas.microsoft.com/office/word/2015/wordml/symex" xmlns:wpg="http://schemas.microsoft.com/office/word/2010/wordprocessingGroup" xmlns:wpi="http://schemas.microsoft.com/office/word/2010/wordprocessingInk" xmlns:wne="http://schemas.microsoft.com/office/word/2006/wordml" xmlns:wps="http://schemas.microsoft.com/office/word/2010/wordprocessingShape" mc:Ignorable="w14 w15 w16se wp14">
+<w:numbering xmlns:wpc="http://schemas.microsoft.com/office/word/2010/wordprocessingCanvas" xmlns:cx="http://schemas.microsoft.com/office/drawing/2014/chartex" xmlns:cx1="http://schemas.microsoft.com/office/drawing/2015/9/8/chartex" xmlns:mc="http://schemas.openxmlformats.org/markup-compatibility/2006" xmlns:o="urn:schemas-microsoft-com:office:office" xmlns:r="http://schemas.openxmlformats.org/officeDocument/2006/relationships" xmlns:m="http://schemas.openxmlformats.org/officeDocument/2006/math" xmlns:v="urn:schemas-microsoft-com:vml" xmlns:wp14="http://schemas.microsoft.com/office/word/2010/wordprocessingDrawing" xmlns:wp="http://schemas.openxmlformats.org/drawingml/2006/wordprocessingDrawing" xmlns:w10="urn:schemas-microsoft-com:office:word" xmlns:w="http://schemas.openxmlformats.org/wordprocessingml/2006/main" xmlns:w14="http://schemas.microsoft.com/office/word/2010/wordml" xmlns:w15="http://schemas.microsoft.com/office/word/2012/wordml" xmlns:w16se="http://schemas.microsoft.com/office/word/2015/wordml/symex" xmlns:wpg="http://schemas.microsoft.com/office/word/2010/wordprocessingGroup" xmlns:wpi="http://schemas.microsoft.com/office/word/2010/wordprocessingInk" xmlns:wne="http://schemas.microsoft.com/office/word/2006/wordml" xmlns:wps="http://schemas.microsoft.com/office/word/2010/wordprocessingShape" mc:Ignorable="w14 w15 w16se wp14">
   <w:abstractNum w:abstractNumId="0" w15:restartNumberingAfterBreak="0">
     <w:nsid w:val="173503F5"/>
     <w:multiLevelType w:val="hybridMultilevel"/>
@@ -8660,7 +8866,6 @@
   <w:style w:type="character" w:default="1" w:styleId="DefaultParagraphFont">
     <w:name w:val="Default Paragraph Font"/>
     <w:uiPriority w:val="1"/>
-    <w:semiHidden/>
     <w:unhideWhenUsed/>
   </w:style>
   <w:style w:type="table" w:default="1" w:styleId="TableNormal">
@@ -9390,7 +9595,7 @@
 </file>
 
 <file path=customXml/itemProps1.xml><?xml version="1.0" encoding="utf-8"?>
-<ds:datastoreItem xmlns:ds="http://schemas.openxmlformats.org/officeDocument/2006/customXml" ds:itemID="{09D492E3-D33A-4E62-81C0-EDA6A97F51E0}">
+<ds:datastoreItem xmlns:ds="http://schemas.openxmlformats.org/officeDocument/2006/customXml" ds:itemID="{F193263A-5BEA-417A-AFA0-36AAEF728C7C}">
   <ds:schemaRefs>
     <ds:schemaRef ds:uri="http://schemas.openxmlformats.org/officeDocument/2006/bibliography"/>
   </ds:schemaRefs>

</xml_diff>

<commit_message>
thay đổi hình ảnh trong mô tả
</commit_message>
<xml_diff>
--- a/018101027_018101108.docx
+++ b/018101027_018101108.docx
@@ -1,6 +1,6 @@
 
 <file path=word/document.xml><?xml version="1.0" encoding="utf-8"?>
-<w:document xmlns:wpc="http://schemas.microsoft.com/office/word/2010/wordprocessingCanvas" xmlns:cx="http://schemas.microsoft.com/office/drawing/2014/chartex" xmlns:cx1="http://schemas.microsoft.com/office/drawing/2015/9/8/chartex" xmlns:mc="http://schemas.openxmlformats.org/markup-compatibility/2006" xmlns:o="urn:schemas-microsoft-com:office:office" xmlns:r="http://schemas.openxmlformats.org/officeDocument/2006/relationships" xmlns:m="http://schemas.openxmlformats.org/officeDocument/2006/math" xmlns:v="urn:schemas-microsoft-com:vml" xmlns:wp14="http://schemas.microsoft.com/office/word/2010/wordprocessingDrawing" xmlns:wp="http://schemas.openxmlformats.org/drawingml/2006/wordprocessingDrawing" xmlns:w10="urn:schemas-microsoft-com:office:word" xmlns:w="http://schemas.openxmlformats.org/wordprocessingml/2006/main" xmlns:w14="http://schemas.microsoft.com/office/word/2010/wordml" xmlns:w15="http://schemas.microsoft.com/office/word/2012/wordml" xmlns:w16se="http://schemas.microsoft.com/office/word/2015/wordml/symex" xmlns:wpg="http://schemas.microsoft.com/office/word/2010/wordprocessingGroup" xmlns:wpi="http://schemas.microsoft.com/office/word/2010/wordprocessingInk" xmlns:wne="http://schemas.microsoft.com/office/word/2006/wordml" xmlns:wps="http://schemas.microsoft.com/office/word/2010/wordprocessingShape" mc:Ignorable="w14 w15 w16se wp14">
+<w:document xmlns:wpc="http://schemas.microsoft.com/office/word/2010/wordprocessingCanvas" xmlns:cx="http://schemas.microsoft.com/office/drawing/2014/chartex" xmlns:mc="http://schemas.openxmlformats.org/markup-compatibility/2006" xmlns:o="urn:schemas-microsoft-com:office:office" xmlns:r="http://schemas.openxmlformats.org/officeDocument/2006/relationships" xmlns:m="http://schemas.openxmlformats.org/officeDocument/2006/math" xmlns:v="urn:schemas-microsoft-com:vml" xmlns:wp14="http://schemas.microsoft.com/office/word/2010/wordprocessingDrawing" xmlns:wp="http://schemas.openxmlformats.org/drawingml/2006/wordprocessingDrawing" xmlns:w10="urn:schemas-microsoft-com:office:word" xmlns:w="http://schemas.openxmlformats.org/wordprocessingml/2006/main" xmlns:w14="http://schemas.microsoft.com/office/word/2010/wordml" xmlns:w15="http://schemas.microsoft.com/office/word/2012/wordml" xmlns:w16se="http://schemas.microsoft.com/office/word/2015/wordml/symex" xmlns:wpg="http://schemas.microsoft.com/office/word/2010/wordprocessingGroup" xmlns:wpi="http://schemas.microsoft.com/office/word/2010/wordprocessingInk" xmlns:wne="http://schemas.microsoft.com/office/word/2006/wordml" xmlns:wps="http://schemas.microsoft.com/office/word/2010/wordprocessingShape" mc:Ignorable="w14 w15 w16se wp14">
   <w:body>
     <w:p>
       <w:pPr>
@@ -1148,6 +1148,7 @@
         <w:rPr>
           <w:rFonts w:cs="Times New Roman"/>
         </w:rPr>
+        <w:lastRenderedPageBreak/>
         <w:t>Chức năng chung:</w:t>
       </w:r>
     </w:p>
@@ -1280,13 +1281,7 @@
         <w:rPr>
           <w:rFonts w:cs="Times New Roman"/>
         </w:rPr>
-        <w:t xml:space="preserve">a </w:t>
-      </w:r>
-      <w:r>
-        <w:rPr>
-          <w:rFonts w:cs="Times New Roman"/>
-        </w:rPr>
-        <w:t>doanh mục</w:t>
+        <w:t>a doanh mục</w:t>
       </w:r>
     </w:p>
     <w:p>
@@ -1338,25 +1333,7 @@
         <w:rPr>
           <w:rFonts w:cs="Times New Roman"/>
         </w:rPr>
-        <w:t>a</w:t>
-      </w:r>
-      <w:r>
-        <w:rPr>
-          <w:rFonts w:cs="Times New Roman"/>
-        </w:rPr>
-        <w:t xml:space="preserve"> danh sách</w:t>
-      </w:r>
-      <w:r>
-        <w:rPr>
-          <w:rFonts w:cs="Times New Roman"/>
-        </w:rPr>
-        <w:t xml:space="preserve"> </w:t>
-      </w:r>
-      <w:r>
-        <w:rPr>
-          <w:rFonts w:cs="Times New Roman"/>
-        </w:rPr>
-        <w:t>tài khoản</w:t>
+        <w:t>a danh sách tài khoản</w:t>
       </w:r>
     </w:p>
     <w:p>
@@ -1382,13 +1359,7 @@
         <w:rPr>
           <w:rFonts w:cs="Times New Roman"/>
         </w:rPr>
-        <w:t xml:space="preserve">a </w:t>
-      </w:r>
-      <w:r>
-        <w:rPr>
-          <w:rFonts w:cs="Times New Roman"/>
-        </w:rPr>
-        <w:t>thông tin nhân viên</w:t>
+        <w:t>a thông tin nhân viên</w:t>
       </w:r>
     </w:p>
     <w:p>
@@ -1728,6 +1699,7 @@
           <w:rFonts w:cs="Times New Roman"/>
           <w:sz w:val="36"/>
         </w:rPr>
+        <w:lastRenderedPageBreak/>
         <w:t>Thiết kế</w:t>
       </w:r>
       <w:r>
@@ -1767,7 +1739,7 @@
         <mc:AlternateContent>
           <mc:Choice Requires="wps">
             <w:drawing>
-              <wp:anchor distT="0" distB="0" distL="114300" distR="114300" simplePos="0" relativeHeight="251671552" behindDoc="1" locked="0" layoutInCell="1" allowOverlap="1" wp14:anchorId="4CCA7FC8" wp14:editId="0F94F4F9">
+              <wp:anchor distT="0" distB="0" distL="114300" distR="114300" simplePos="0" relativeHeight="251659776" behindDoc="1" locked="0" layoutInCell="1" allowOverlap="1" wp14:anchorId="4CCA7FC8" wp14:editId="0F94F4F9">
                 <wp:simplePos x="0" y="0"/>
                 <wp:positionH relativeFrom="column">
                   <wp:posOffset>0</wp:posOffset>
@@ -1821,27 +1793,14 @@
                             <w:r>
                               <w:t xml:space="preserve">Hình </w:t>
                             </w:r>
-                            <w:r>
-                              <w:fldChar w:fldCharType="begin"/>
-                            </w:r>
-                            <w:r>
-                              <w:instrText xml:space="preserve"> SEQ Hình \* ARABIC </w:instrText>
-                            </w:r>
-                            <w:r>
-                              <w:fldChar w:fldCharType="separate"/>
-                            </w:r>
-                            <w:r>
-                              <w:rPr>
-                                <w:noProof/>
-                              </w:rPr>
-                              <w:t>1</w:t>
-                            </w:r>
-                            <w:r>
-                              <w:rPr>
-                                <w:noProof/>
-                              </w:rPr>
-                              <w:fldChar w:fldCharType="end"/>
-                            </w:r>
+                            <w:fldSimple w:instr=" SEQ Hình \* ARABIC ">
+                              <w:r>
+                                <w:rPr>
+                                  <w:noProof/>
+                                </w:rPr>
+                                <w:t>1</w:t>
+                              </w:r>
+                            </w:fldSimple>
                             <w:r>
                               <w:t xml:space="preserve"> Mô hình luận lý ứng dụng quản lý quán cafe</w:t>
                             </w:r>
@@ -1866,7 +1825,7 @@
                 <v:stroke joinstyle="miter"/>
                 <v:path gradientshapeok="t" o:connecttype="rect"/>
               </v:shapetype>
-              <v:shape id="Text Box 37" o:spid="_x0000_s1026" type="#_x0000_t202" style="position:absolute;margin-left:0;margin-top:279.15pt;width:468pt;height:.05pt;z-index:-251644928;visibility:visible;mso-wrap-style:square;mso-wrap-distance-left:9pt;mso-wrap-distance-top:0;mso-wrap-distance-right:9pt;mso-wrap-distance-bottom:0;mso-position-horizontal:absolute;mso-position-horizontal-relative:text;mso-position-vertical:absolute;mso-position-vertical-relative:text;v-text-anchor:top" o:gfxdata="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" stroked="f">
+              <v:shape id="Text Box 37" o:spid="_x0000_s1026" type="#_x0000_t202" style="position:absolute;margin-left:0;margin-top:279.15pt;width:468pt;height:.05pt;z-index:-251656704;visibility:visible;mso-wrap-style:square;mso-wrap-distance-left:9pt;mso-wrap-distance-top:0;mso-wrap-distance-right:9pt;mso-wrap-distance-bottom:0;mso-position-horizontal:absolute;mso-position-horizontal-relative:text;mso-position-vertical:absolute;mso-position-vertical-relative:text;v-text-anchor:top" o:gfxdata="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" stroked="f">
                 <v:textbox style="mso-fit-shape-to-text:t" inset="0,0,0,0">
                   <w:txbxContent>
                     <w:p>
@@ -1882,27 +1841,14 @@
                       <w:r>
                         <w:t xml:space="preserve">Hình </w:t>
                       </w:r>
-                      <w:r>
-                        <w:fldChar w:fldCharType="begin"/>
-                      </w:r>
-                      <w:r>
-                        <w:instrText xml:space="preserve"> SEQ Hình \* ARABIC </w:instrText>
-                      </w:r>
-                      <w:r>
-                        <w:fldChar w:fldCharType="separate"/>
-                      </w:r>
-                      <w:r>
-                        <w:rPr>
-                          <w:noProof/>
-                        </w:rPr>
-                        <w:t>1</w:t>
-                      </w:r>
-                      <w:r>
-                        <w:rPr>
-                          <w:noProof/>
-                        </w:rPr>
-                        <w:fldChar w:fldCharType="end"/>
-                      </w:r>
+                      <w:fldSimple w:instr=" SEQ Hình \* ARABIC ">
+                        <w:r>
+                          <w:rPr>
+                            <w:noProof/>
+                          </w:rPr>
+                          <w:t>1</w:t>
+                        </w:r>
+                      </w:fldSimple>
                       <w:r>
                         <w:t xml:space="preserve"> Mô hình luận lý ứng dụng quản lý quán cafe</w:t>
                       </w:r>
@@ -1921,7 +1867,7 @@
           <w:noProof/>
         </w:rPr>
         <w:drawing>
-          <wp:anchor distT="0" distB="0" distL="114300" distR="114300" simplePos="0" relativeHeight="251669504" behindDoc="1" locked="0" layoutInCell="1" allowOverlap="1" wp14:anchorId="06BD8C21" wp14:editId="30B578B3">
+          <wp:anchor distT="0" distB="0" distL="114300" distR="114300" simplePos="0" relativeHeight="251657728" behindDoc="1" locked="0" layoutInCell="1" allowOverlap="1" wp14:anchorId="06BD8C21" wp14:editId="30B578B3">
             <wp:simplePos x="0" y="0"/>
             <wp:positionH relativeFrom="column">
               <wp:posOffset>0</wp:posOffset>
@@ -2010,15 +1956,15 @@
         <mc:AlternateContent>
           <mc:Choice Requires="wps">
             <w:drawing>
-              <wp:anchor distT="0" distB="0" distL="114300" distR="114300" simplePos="0" relativeHeight="251644928" behindDoc="1" locked="0" layoutInCell="1" allowOverlap="1" wp14:anchorId="6084FFC6" wp14:editId="69553D4C">
+              <wp:anchor distT="0" distB="0" distL="114300" distR="114300" simplePos="0" relativeHeight="251661824" behindDoc="1" locked="0" layoutInCell="1" allowOverlap="1" wp14:anchorId="0E245A91" wp14:editId="23B3148A">
                 <wp:simplePos x="0" y="0"/>
                 <wp:positionH relativeFrom="column">
-                  <wp:posOffset>0</wp:posOffset>
+                  <wp:posOffset>733425</wp:posOffset>
                 </wp:positionH>
                 <wp:positionV relativeFrom="paragraph">
-                  <wp:posOffset>3782060</wp:posOffset>
+                  <wp:posOffset>2810510</wp:posOffset>
                 </wp:positionV>
-                <wp:extent cx="5943600" cy="635"/>
+                <wp:extent cx="4467225" cy="635"/>
                 <wp:effectExtent l="0" t="0" r="0" b="0"/>
                 <wp:wrapTight wrapText="bothSides">
                   <wp:wrapPolygon edited="0">
@@ -2037,7 +1983,7 @@
                       <wps:spPr>
                         <a:xfrm>
                           <a:off x="0" y="0"/>
-                          <a:ext cx="5943600" cy="635"/>
+                          <a:ext cx="4467225" cy="635"/>
                         </a:xfrm>
                         <a:prstGeom prst="rect">
                           <a:avLst/>
@@ -2055,12 +2001,9 @@
                             <w:pPr>
                               <w:pStyle w:val="Caption"/>
                               <w:rPr>
-                                <w:caps/>
                                 <w:noProof/>
-                                <w:color w:val="FFFFFF" w:themeColor="background1"/>
-                                <w:spacing w:val="15"/>
                                 <w:sz w:val="28"/>
-                                <w:szCs w:val="22"/>
+                                <w:szCs w:val="20"/>
                               </w:rPr>
                             </w:pPr>
                             <w:r>
@@ -2075,7 +2018,7 @@
                               </w:r>
                             </w:fldSimple>
                             <w:r>
-                              <w:t xml:space="preserve"> Giao diện form đăng nhập</w:t>
+                              <w:t xml:space="preserve"> Giao diện đăng nhập</w:t>
                             </w:r>
                           </w:p>
                         </w:txbxContent>
@@ -2094,19 +2037,16 @@
           </mc:Choice>
           <mc:Fallback>
             <w:pict>
-              <v:shape w14:anchorId="6084FFC6" id="Text Box 1" o:spid="_x0000_s1027" type="#_x0000_t202" style="position:absolute;left:0;text-align:left;margin-left:0;margin-top:297.8pt;width:468pt;height:.05pt;z-index:-251671552;visibility:visible;mso-wrap-style:square;mso-wrap-distance-left:9pt;mso-wrap-distance-top:0;mso-wrap-distance-right:9pt;mso-wrap-distance-bottom:0;mso-position-horizontal:absolute;mso-position-horizontal-relative:text;mso-position-vertical:absolute;mso-position-vertical-relative:text;v-text-anchor:top" o:gfxdata="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" stroked="f">
+              <v:shape w14:anchorId="0E245A91" id="Text Box 1" o:spid="_x0000_s1027" type="#_x0000_t202" style="position:absolute;left:0;text-align:left;margin-left:57.75pt;margin-top:221.3pt;width:351.75pt;height:.05pt;z-index:-251654656;visibility:visible;mso-wrap-style:square;mso-wrap-distance-left:9pt;mso-wrap-distance-top:0;mso-wrap-distance-right:9pt;mso-wrap-distance-bottom:0;mso-position-horizontal:absolute;mso-position-horizontal-relative:text;mso-position-vertical:absolute;mso-position-vertical-relative:text;v-text-anchor:top" o:gfxdata="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" stroked="f">
                 <v:textbox style="mso-fit-shape-to-text:t" inset="0,0,0,0">
                   <w:txbxContent>
                     <w:p>
                       <w:pPr>
                         <w:pStyle w:val="Caption"/>
                         <w:rPr>
-                          <w:caps/>
                           <w:noProof/>
-                          <w:color w:val="FFFFFF" w:themeColor="background1"/>
-                          <w:spacing w:val="15"/>
                           <w:sz w:val="28"/>
-                          <w:szCs w:val="22"/>
+                          <w:szCs w:val="20"/>
                         </w:rPr>
                       </w:pPr>
                       <w:r>
@@ -2121,7 +2061,7 @@
                         </w:r>
                       </w:fldSimple>
                       <w:r>
-                        <w:t xml:space="preserve"> Giao diện form đăng nhập</w:t>
+                        <w:t xml:space="preserve"> Giao diện đăng nhập</w:t>
                       </w:r>
                     </w:p>
                   </w:txbxContent>
@@ -2137,26 +2077,26 @@
           <w:noProof/>
         </w:rPr>
         <w:drawing>
-          <wp:anchor distT="0" distB="0" distL="114300" distR="114300" simplePos="0" relativeHeight="251643904" behindDoc="1" locked="0" layoutInCell="1" allowOverlap="1" wp14:anchorId="6FA70D83" wp14:editId="76BE5E29">
+          <wp:anchor distT="0" distB="0" distL="114300" distR="114300" simplePos="0" relativeHeight="251660800" behindDoc="1" locked="0" layoutInCell="1" allowOverlap="1">
             <wp:simplePos x="0" y="0"/>
             <wp:positionH relativeFrom="column">
-              <wp:posOffset>0</wp:posOffset>
+              <wp:posOffset>733425</wp:posOffset>
             </wp:positionH>
             <wp:positionV relativeFrom="paragraph">
-              <wp:posOffset>381635</wp:posOffset>
+              <wp:posOffset>324485</wp:posOffset>
             </wp:positionV>
-            <wp:extent cx="5943600" cy="3343275"/>
-            <wp:effectExtent l="0" t="0" r="0" b="9525"/>
+            <wp:extent cx="4467225" cy="2428875"/>
+            <wp:effectExtent l="0" t="0" r="9525" b="9525"/>
             <wp:wrapTight wrapText="bothSides">
               <wp:wrapPolygon edited="0">
                 <wp:start x="0" y="0"/>
-                <wp:lineTo x="0" y="21538"/>
-                <wp:lineTo x="21531" y="21538"/>
-                <wp:lineTo x="21531" y="0"/>
+                <wp:lineTo x="0" y="21515"/>
+                <wp:lineTo x="21554" y="21515"/>
+                <wp:lineTo x="21554" y="0"/>
                 <wp:lineTo x="0" y="0"/>
               </wp:wrapPolygon>
             </wp:wrapTight>
-            <wp:docPr id="5" name="Picture 5"/>
+            <wp:docPr id="2" name="Picture 2"/>
             <wp:cNvGraphicFramePr>
               <a:graphicFrameLocks xmlns:a="http://schemas.openxmlformats.org/drawingml/2006/main" noChangeAspect="1"/>
             </wp:cNvGraphicFramePr>
@@ -2168,7 +2108,7 @@
                     <pic:cNvPicPr/>
                   </pic:nvPicPr>
                   <pic:blipFill>
-                    <a:blip r:embed="rId12" cstate="print">
+                    <a:blip r:embed="rId12">
                       <a:extLst>
                         <a:ext uri="{28A0092B-C50C-407E-A947-70E740481C1C}">
                           <a14:useLocalDpi xmlns:a14="http://schemas.microsoft.com/office/drawing/2010/main" val="0"/>
@@ -2182,7 +2122,7 @@
                   <pic:spPr>
                     <a:xfrm>
                       <a:off x="0" y="0"/>
-                      <a:ext cx="5943600" cy="3343275"/>
+                      <a:ext cx="4467225" cy="2428875"/>
                     </a:xfrm>
                     <a:prstGeom prst="rect">
                       <a:avLst/>
@@ -2285,13 +2225,13 @@
         <mc:AlternateContent>
           <mc:Choice Requires="wps">
             <w:drawing>
-              <wp:anchor distT="0" distB="0" distL="114300" distR="114300" simplePos="0" relativeHeight="251652096" behindDoc="1" locked="0" layoutInCell="1" allowOverlap="1" wp14:anchorId="0534CB55" wp14:editId="55691C79">
+              <wp:anchor distT="0" distB="0" distL="114300" distR="114300" simplePos="0" relativeHeight="251663872" behindDoc="1" locked="0" layoutInCell="1" allowOverlap="1" wp14:anchorId="2AEC8D0D" wp14:editId="4FEBE485">
                 <wp:simplePos x="0" y="0"/>
                 <wp:positionH relativeFrom="column">
-                  <wp:posOffset>-635</wp:posOffset>
+                  <wp:posOffset>0</wp:posOffset>
                 </wp:positionH>
                 <wp:positionV relativeFrom="paragraph">
-                  <wp:posOffset>3773805</wp:posOffset>
+                  <wp:posOffset>3288665</wp:posOffset>
                 </wp:positionV>
                 <wp:extent cx="5943600" cy="635"/>
                 <wp:effectExtent l="0" t="0" r="0" b="0"/>
@@ -2303,7 +2243,7 @@
                     <wp:lineTo x="21600" y="0"/>
                   </wp:wrapPolygon>
                 </wp:wrapTight>
-                <wp:docPr id="4" name="Text Box 4"/>
+                <wp:docPr id="11" name="Text Box 11"/>
                 <wp:cNvGraphicFramePr/>
                 <a:graphic xmlns:a="http://schemas.openxmlformats.org/drawingml/2006/main">
                   <a:graphicData uri="http://schemas.microsoft.com/office/word/2010/wordprocessingShape">
@@ -2338,29 +2278,16 @@
                             <w:r>
                               <w:t xml:space="preserve">Hình </w:t>
                             </w:r>
+                            <w:fldSimple w:instr=" SEQ Hình \* ARABIC ">
+                              <w:r>
+                                <w:rPr>
+                                  <w:noProof/>
+                                </w:rPr>
+                                <w:t>3</w:t>
+                              </w:r>
+                            </w:fldSimple>
                             <w:r>
-                              <w:fldChar w:fldCharType="begin"/>
-                            </w:r>
-                            <w:r>
-                              <w:instrText xml:space="preserve"> SEQ Hình \* ARABIC </w:instrText>
-                            </w:r>
-                            <w:r>
-                              <w:fldChar w:fldCharType="separate"/>
-                            </w:r>
-                            <w:r>
-                              <w:rPr>
-                                <w:noProof/>
-                              </w:rPr>
-                              <w:t>3</w:t>
-                            </w:r>
-                            <w:r>
-                              <w:rPr>
-                                <w:noProof/>
-                              </w:rPr>
-                              <w:fldChar w:fldCharType="end"/>
-                            </w:r>
-                            <w:r>
-                              <w:t xml:space="preserve"> Giao diện chính của phần mềm sau khi đăng nhập</w:t>
+                              <w:t xml:space="preserve"> Giao diện quản lý sau khi đăng nhập</w:t>
                             </w:r>
                           </w:p>
                         </w:txbxContent>
@@ -2379,7 +2306,7 @@
           </mc:Choice>
           <mc:Fallback>
             <w:pict>
-              <v:shape w14:anchorId="0534CB55" id="Text Box 4" o:spid="_x0000_s1028" type="#_x0000_t202" style="position:absolute;left:0;text-align:left;margin-left:-.05pt;margin-top:297.15pt;width:468pt;height:.05pt;z-index:-251664384;visibility:visible;mso-wrap-style:square;mso-wrap-distance-left:9pt;mso-wrap-distance-top:0;mso-wrap-distance-right:9pt;mso-wrap-distance-bottom:0;mso-position-horizontal:absolute;mso-position-horizontal-relative:text;mso-position-vertical:absolute;mso-position-vertical-relative:text;v-text-anchor:top" o:gfxdata="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" stroked="f">
+              <v:shape w14:anchorId="2AEC8D0D" id="Text Box 11" o:spid="_x0000_s1028" type="#_x0000_t202" style="position:absolute;left:0;text-align:left;margin-left:0;margin-top:258.95pt;width:468pt;height:.05pt;z-index:-251652608;visibility:visible;mso-wrap-style:square;mso-wrap-distance-left:9pt;mso-wrap-distance-top:0;mso-wrap-distance-right:9pt;mso-wrap-distance-bottom:0;mso-position-horizontal:absolute;mso-position-horizontal-relative:text;mso-position-vertical:absolute;mso-position-vertical-relative:text;v-text-anchor:top" o:gfxdata="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" stroked="f">
                 <v:textbox style="mso-fit-shape-to-text:t" inset="0,0,0,0">
                   <w:txbxContent>
                     <w:p>
@@ -2394,29 +2321,16 @@
                       <w:r>
                         <w:t xml:space="preserve">Hình </w:t>
                       </w:r>
+                      <w:fldSimple w:instr=" SEQ Hình \* ARABIC ">
+                        <w:r>
+                          <w:rPr>
+                            <w:noProof/>
+                          </w:rPr>
+                          <w:t>3</w:t>
+                        </w:r>
+                      </w:fldSimple>
                       <w:r>
-                        <w:fldChar w:fldCharType="begin"/>
-                      </w:r>
-                      <w:r>
-                        <w:instrText xml:space="preserve"> SEQ Hình \* ARABIC </w:instrText>
-                      </w:r>
-                      <w:r>
-                        <w:fldChar w:fldCharType="separate"/>
-                      </w:r>
-                      <w:r>
-                        <w:rPr>
-                          <w:noProof/>
-                        </w:rPr>
-                        <w:t>3</w:t>
-                      </w:r>
-                      <w:r>
-                        <w:rPr>
-                          <w:noProof/>
-                        </w:rPr>
-                        <w:fldChar w:fldCharType="end"/>
-                      </w:r>
-                      <w:r>
-                        <w:t xml:space="preserve"> Giao diện chính của phần mềm sau khi đăng nhập</w:t>
+                        <w:t xml:space="preserve"> Giao diện quản lý sau khi đăng nhập</w:t>
                       </w:r>
                     </w:p>
                   </w:txbxContent>
@@ -2432,26 +2346,26 @@
           <w:noProof/>
         </w:rPr>
         <w:drawing>
-          <wp:anchor distT="0" distB="0" distL="114300" distR="114300" simplePos="0" relativeHeight="251651072" behindDoc="1" locked="0" layoutInCell="1" allowOverlap="1">
+          <wp:anchor distT="0" distB="0" distL="114300" distR="114300" simplePos="0" relativeHeight="251662848" behindDoc="1" locked="0" layoutInCell="1" allowOverlap="1">
             <wp:simplePos x="0" y="0"/>
             <wp:positionH relativeFrom="column">
-              <wp:posOffset>-773</wp:posOffset>
+              <wp:posOffset>0</wp:posOffset>
             </wp:positionH>
             <wp:positionV relativeFrom="paragraph">
-              <wp:posOffset>373877</wp:posOffset>
+              <wp:posOffset>330835</wp:posOffset>
             </wp:positionV>
-            <wp:extent cx="5943600" cy="3343275"/>
-            <wp:effectExtent l="0" t="0" r="0" b="9525"/>
+            <wp:extent cx="5943600" cy="2900680"/>
+            <wp:effectExtent l="0" t="0" r="0" b="0"/>
             <wp:wrapTight wrapText="bothSides">
               <wp:wrapPolygon edited="0">
                 <wp:start x="0" y="0"/>
-                <wp:lineTo x="0" y="21538"/>
-                <wp:lineTo x="21531" y="21538"/>
+                <wp:lineTo x="0" y="21420"/>
+                <wp:lineTo x="21531" y="21420"/>
                 <wp:lineTo x="21531" y="0"/>
                 <wp:lineTo x="0" y="0"/>
               </wp:wrapPolygon>
             </wp:wrapTight>
-            <wp:docPr id="3" name="Picture 3"/>
+            <wp:docPr id="10" name="Picture 10"/>
             <wp:cNvGraphicFramePr>
               <a:graphicFrameLocks xmlns:a="http://schemas.openxmlformats.org/drawingml/2006/main" noChangeAspect="1"/>
             </wp:cNvGraphicFramePr>
@@ -2463,7 +2377,7 @@
                     <pic:cNvPicPr/>
                   </pic:nvPicPr>
                   <pic:blipFill>
-                    <a:blip r:embed="rId13" cstate="print">
+                    <a:blip r:embed="rId13">
                       <a:extLst>
                         <a:ext uri="{28A0092B-C50C-407E-A947-70E740481C1C}">
                           <a14:useLocalDpi xmlns:a14="http://schemas.microsoft.com/office/drawing/2010/main" val="0"/>
@@ -2477,7 +2391,7 @@
                   <pic:spPr>
                     <a:xfrm>
                       <a:off x="0" y="0"/>
-                      <a:ext cx="5943600" cy="3343275"/>
+                      <a:ext cx="5943600" cy="2900680"/>
                     </a:xfrm>
                     <a:prstGeom prst="rect">
                       <a:avLst/>
@@ -2867,7 +2781,192 @@
         <mc:AlternateContent>
           <mc:Choice Requires="wps">
             <w:drawing>
-              <wp:anchor distT="0" distB="0" distL="114300" distR="114300" simplePos="0" relativeHeight="251654144" behindDoc="1" locked="0" layoutInCell="1" allowOverlap="1" wp14:anchorId="1EB70B53" wp14:editId="6F3A36EE">
+              <wp:anchor distT="0" distB="0" distL="114300" distR="114300" simplePos="0" relativeHeight="251640320" behindDoc="1" locked="0" layoutInCell="1" allowOverlap="1" wp14:anchorId="352AA4BE" wp14:editId="3FFEEFB4">
+                <wp:simplePos x="0" y="0"/>
+                <wp:positionH relativeFrom="column">
+                  <wp:posOffset>0</wp:posOffset>
+                </wp:positionH>
+                <wp:positionV relativeFrom="paragraph">
+                  <wp:posOffset>4545965</wp:posOffset>
+                </wp:positionV>
+                <wp:extent cx="5943600" cy="635"/>
+                <wp:effectExtent l="0" t="0" r="0" b="0"/>
+                <wp:wrapTight wrapText="bothSides">
+                  <wp:wrapPolygon edited="0">
+                    <wp:start x="0" y="0"/>
+                    <wp:lineTo x="0" y="21600"/>
+                    <wp:lineTo x="21600" y="21600"/>
+                    <wp:lineTo x="21600" y="0"/>
+                  </wp:wrapPolygon>
+                </wp:wrapTight>
+                <wp:docPr id="15" name="Text Box 15"/>
+                <wp:cNvGraphicFramePr/>
+                <a:graphic xmlns:a="http://schemas.openxmlformats.org/drawingml/2006/main">
+                  <a:graphicData uri="http://schemas.microsoft.com/office/word/2010/wordprocessingShape">
+                    <wps:wsp>
+                      <wps:cNvSpPr txBox="1"/>
+                      <wps:spPr>
+                        <a:xfrm>
+                          <a:off x="0" y="0"/>
+                          <a:ext cx="5943600" cy="635"/>
+                        </a:xfrm>
+                        <a:prstGeom prst="rect">
+                          <a:avLst/>
+                        </a:prstGeom>
+                        <a:solidFill>
+                          <a:prstClr val="white"/>
+                        </a:solidFill>
+                        <a:ln>
+                          <a:noFill/>
+                        </a:ln>
+                      </wps:spPr>
+                      <wps:txbx>
+                        <w:txbxContent>
+                          <w:p>
+                            <w:pPr>
+                              <w:pStyle w:val="Caption"/>
+                              <w:rPr>
+                                <w:noProof/>
+                                <w:sz w:val="28"/>
+                                <w:szCs w:val="20"/>
+                              </w:rPr>
+                            </w:pPr>
+                            <w:r>
+                              <w:t xml:space="preserve">Hình </w:t>
+                            </w:r>
+                            <w:fldSimple w:instr=" SEQ Hình \* ARABIC ">
+                              <w:r>
+                                <w:rPr>
+                                  <w:noProof/>
+                                </w:rPr>
+                                <w:t>4</w:t>
+                              </w:r>
+                            </w:fldSimple>
+                            <w:r>
+                              <w:t xml:space="preserve"> Giao diện chấm công của nhân viên</w:t>
+                            </w:r>
+                          </w:p>
+                        </w:txbxContent>
+                      </wps:txbx>
+                      <wps:bodyPr rot="0" spcFirstLastPara="0" vertOverflow="overflow" horzOverflow="overflow" vert="horz" wrap="square" lIns="0" tIns="0" rIns="0" bIns="0" numCol="1" spcCol="0" rtlCol="0" fromWordArt="0" anchor="t" anchorCtr="0" forceAA="0" compatLnSpc="1">
+                        <a:prstTxWarp prst="textNoShape">
+                          <a:avLst/>
+                        </a:prstTxWarp>
+                        <a:spAutoFit/>
+                      </wps:bodyPr>
+                    </wps:wsp>
+                  </a:graphicData>
+                </a:graphic>
+              </wp:anchor>
+            </w:drawing>
+          </mc:Choice>
+          <mc:Fallback>
+            <w:pict>
+              <v:shape w14:anchorId="352AA4BE" id="Text Box 15" o:spid="_x0000_s1029" type="#_x0000_t202" style="position:absolute;left:0;text-align:left;margin-left:0;margin-top:357.95pt;width:468pt;height:.05pt;z-index:-251676160;visibility:visible;mso-wrap-style:square;mso-wrap-distance-left:9pt;mso-wrap-distance-top:0;mso-wrap-distance-right:9pt;mso-wrap-distance-bottom:0;mso-position-horizontal:absolute;mso-position-horizontal-relative:text;mso-position-vertical:absolute;mso-position-vertical-relative:text;v-text-anchor:top" o:gfxdata="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" stroked="f">
+                <v:textbox style="mso-fit-shape-to-text:t" inset="0,0,0,0">
+                  <w:txbxContent>
+                    <w:p>
+                      <w:pPr>
+                        <w:pStyle w:val="Caption"/>
+                        <w:rPr>
+                          <w:noProof/>
+                          <w:sz w:val="28"/>
+                          <w:szCs w:val="20"/>
+                        </w:rPr>
+                      </w:pPr>
+                      <w:r>
+                        <w:t xml:space="preserve">Hình </w:t>
+                      </w:r>
+                      <w:fldSimple w:instr=" SEQ Hình \* ARABIC ">
+                        <w:r>
+                          <w:rPr>
+                            <w:noProof/>
+                          </w:rPr>
+                          <w:t>4</w:t>
+                        </w:r>
+                      </w:fldSimple>
+                      <w:r>
+                        <w:t xml:space="preserve"> Giao diện chấm công của nhân viên</w:t>
+                      </w:r>
+                    </w:p>
+                  </w:txbxContent>
+                </v:textbox>
+                <w10:wrap type="tight"/>
+              </v:shape>
+            </w:pict>
+          </mc:Fallback>
+        </mc:AlternateContent>
+      </w:r>
+      <w:r>
+        <w:rPr>
+          <w:noProof/>
+        </w:rPr>
+        <w:drawing>
+          <wp:anchor distT="0" distB="0" distL="114300" distR="114300" simplePos="0" relativeHeight="251637248" behindDoc="1" locked="0" layoutInCell="1" allowOverlap="1" wp14:anchorId="23413955" wp14:editId="184142A8">
+            <wp:simplePos x="0" y="0"/>
+            <wp:positionH relativeFrom="column">
+              <wp:posOffset>0</wp:posOffset>
+            </wp:positionH>
+            <wp:positionV relativeFrom="paragraph">
+              <wp:posOffset>330835</wp:posOffset>
+            </wp:positionV>
+            <wp:extent cx="5943600" cy="4157980"/>
+            <wp:effectExtent l="0" t="0" r="0" b="0"/>
+            <wp:wrapTight wrapText="bothSides">
+              <wp:wrapPolygon edited="0">
+                <wp:start x="0" y="0"/>
+                <wp:lineTo x="0" y="21475"/>
+                <wp:lineTo x="21531" y="21475"/>
+                <wp:lineTo x="21531" y="0"/>
+                <wp:lineTo x="0" y="0"/>
+              </wp:wrapPolygon>
+            </wp:wrapTight>
+            <wp:docPr id="12" name="Picture 12"/>
+            <wp:cNvGraphicFramePr>
+              <a:graphicFrameLocks xmlns:a="http://schemas.openxmlformats.org/drawingml/2006/main" noChangeAspect="1"/>
+            </wp:cNvGraphicFramePr>
+            <a:graphic xmlns:a="http://schemas.openxmlformats.org/drawingml/2006/main">
+              <a:graphicData uri="http://schemas.openxmlformats.org/drawingml/2006/picture">
+                <pic:pic xmlns:pic="http://schemas.openxmlformats.org/drawingml/2006/picture">
+                  <pic:nvPicPr>
+                    <pic:cNvPr id="1" name=""/>
+                    <pic:cNvPicPr/>
+                  </pic:nvPicPr>
+                  <pic:blipFill>
+                    <a:blip r:embed="rId14">
+                      <a:extLst>
+                        <a:ext uri="{28A0092B-C50C-407E-A947-70E740481C1C}">
+                          <a14:useLocalDpi xmlns:a14="http://schemas.microsoft.com/office/drawing/2010/main" val="0"/>
+                        </a:ext>
+                      </a:extLst>
+                    </a:blip>
+                    <a:stretch>
+                      <a:fillRect/>
+                    </a:stretch>
+                  </pic:blipFill>
+                  <pic:spPr>
+                    <a:xfrm>
+                      <a:off x="0" y="0"/>
+                      <a:ext cx="5943600" cy="4157980"/>
+                    </a:xfrm>
+                    <a:prstGeom prst="rect">
+                      <a:avLst/>
+                    </a:prstGeom>
+                  </pic:spPr>
+                </pic:pic>
+              </a:graphicData>
+            </a:graphic>
+          </wp:anchor>
+        </w:drawing>
+      </w:r>
+      <w:r>
+        <w:rPr>
+          <w:noProof/>
+        </w:rPr>
+        <mc:AlternateContent>
+          <mc:Choice Requires="wps">
+            <w:drawing>
+              <wp:anchor distT="0" distB="0" distL="114300" distR="114300" simplePos="0" relativeHeight="251629056" behindDoc="1" locked="0" layoutInCell="1" allowOverlap="1" wp14:anchorId="72F130F7" wp14:editId="29F06D44">
                 <wp:simplePos x="0" y="0"/>
                 <wp:positionH relativeFrom="column">
                   <wp:posOffset>0</wp:posOffset>
@@ -2920,27 +3019,14 @@
                             <w:r>
                               <w:t xml:space="preserve">Hình </w:t>
                             </w:r>
-                            <w:r>
-                              <w:fldChar w:fldCharType="begin"/>
-                            </w:r>
-                            <w:r>
-                              <w:instrText xml:space="preserve"> SEQ Hình \* ARABIC </w:instrText>
-                            </w:r>
-                            <w:r>
-                              <w:fldChar w:fldCharType="separate"/>
-                            </w:r>
-                            <w:r>
-                              <w:rPr>
-                                <w:noProof/>
-                              </w:rPr>
-                              <w:t>4</w:t>
-                            </w:r>
-                            <w:r>
-                              <w:rPr>
-                                <w:noProof/>
-                              </w:rPr>
-                              <w:fldChar w:fldCharType="end"/>
-                            </w:r>
+                            <w:fldSimple w:instr=" SEQ Hình \* ARABIC ">
+                              <w:r>
+                                <w:rPr>
+                                  <w:noProof/>
+                                </w:rPr>
+                                <w:t>5</w:t>
+                              </w:r>
+                            </w:fldSimple>
                             <w:r>
                               <w:t xml:space="preserve"> Giao diện chấm công</w:t>
                             </w:r>
@@ -2961,7 +3047,7 @@
           </mc:Choice>
           <mc:Fallback>
             <w:pict>
-              <v:shape w14:anchorId="1EB70B53" id="Text Box 20" o:spid="_x0000_s1029" type="#_x0000_t202" style="position:absolute;left:0;text-align:left;margin-left:0;margin-top:294.55pt;width:468pt;height:.05pt;z-index:-251662336;visibility:visible;mso-wrap-style:square;mso-wrap-distance-left:9pt;mso-wrap-distance-top:0;mso-wrap-distance-right:9pt;mso-wrap-distance-bottom:0;mso-position-horizontal:absolute;mso-position-horizontal-relative:text;mso-position-vertical:absolute;mso-position-vertical-relative:text;v-text-anchor:top" o:gfxdata="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" stroked="f">
+              <v:shape w14:anchorId="72F130F7" id="Text Box 20" o:spid="_x0000_s1030" type="#_x0000_t202" style="position:absolute;left:0;text-align:left;margin-left:0;margin-top:294.55pt;width:468pt;height:.05pt;z-index:-251687424;visibility:visible;mso-wrap-style:square;mso-wrap-distance-left:9pt;mso-wrap-distance-top:0;mso-wrap-distance-right:9pt;mso-wrap-distance-bottom:0;mso-position-horizontal:absolute;mso-position-horizontal-relative:text;mso-position-vertical:absolute;mso-position-vertical-relative:text;v-text-anchor:top" o:gfxdata="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" stroked="f">
                 <v:textbox style="mso-fit-shape-to-text:t" inset="0,0,0,0">
                   <w:txbxContent>
                     <w:p>
@@ -2976,27 +3062,14 @@
                       <w:r>
                         <w:t xml:space="preserve">Hình </w:t>
                       </w:r>
-                      <w:r>
-                        <w:fldChar w:fldCharType="begin"/>
-                      </w:r>
-                      <w:r>
-                        <w:instrText xml:space="preserve"> SEQ Hình \* ARABIC </w:instrText>
-                      </w:r>
-                      <w:r>
-                        <w:fldChar w:fldCharType="separate"/>
-                      </w:r>
-                      <w:r>
-                        <w:rPr>
-                          <w:noProof/>
-                        </w:rPr>
-                        <w:t>4</w:t>
-                      </w:r>
-                      <w:r>
-                        <w:rPr>
-                          <w:noProof/>
-                        </w:rPr>
-                        <w:fldChar w:fldCharType="end"/>
-                      </w:r>
+                      <w:fldSimple w:instr=" SEQ Hình \* ARABIC ">
+                        <w:r>
+                          <w:rPr>
+                            <w:noProof/>
+                          </w:rPr>
+                          <w:t>5</w:t>
+                        </w:r>
+                      </w:fldSimple>
                       <w:r>
                         <w:t xml:space="preserve"> Giao diện chấm công</w:t>
                       </w:r>
@@ -3010,68 +3083,6 @@
         </mc:AlternateContent>
       </w:r>
       <w:r>
-        <w:rPr>
-          <w:noProof/>
-        </w:rPr>
-        <w:drawing>
-          <wp:anchor distT="0" distB="0" distL="114300" distR="114300" simplePos="0" relativeHeight="251653120" behindDoc="1" locked="0" layoutInCell="1" allowOverlap="1">
-            <wp:simplePos x="0" y="0"/>
-            <wp:positionH relativeFrom="column">
-              <wp:posOffset>0</wp:posOffset>
-            </wp:positionH>
-            <wp:positionV relativeFrom="paragraph">
-              <wp:posOffset>340360</wp:posOffset>
-            </wp:positionV>
-            <wp:extent cx="5943600" cy="3343275"/>
-            <wp:effectExtent l="0" t="0" r="0" b="9525"/>
-            <wp:wrapTight wrapText="bothSides">
-              <wp:wrapPolygon edited="0">
-                <wp:start x="0" y="0"/>
-                <wp:lineTo x="0" y="21538"/>
-                <wp:lineTo x="21531" y="21538"/>
-                <wp:lineTo x="21531" y="0"/>
-                <wp:lineTo x="0" y="0"/>
-              </wp:wrapPolygon>
-            </wp:wrapTight>
-            <wp:docPr id="19" name="Picture 19"/>
-            <wp:cNvGraphicFramePr>
-              <a:graphicFrameLocks xmlns:a="http://schemas.openxmlformats.org/drawingml/2006/main" noChangeAspect="1"/>
-            </wp:cNvGraphicFramePr>
-            <a:graphic xmlns:a="http://schemas.openxmlformats.org/drawingml/2006/main">
-              <a:graphicData uri="http://schemas.openxmlformats.org/drawingml/2006/picture">
-                <pic:pic xmlns:pic="http://schemas.openxmlformats.org/drawingml/2006/picture">
-                  <pic:nvPicPr>
-                    <pic:cNvPr id="1" name=""/>
-                    <pic:cNvPicPr/>
-                  </pic:nvPicPr>
-                  <pic:blipFill>
-                    <a:blip r:embed="rId14" cstate="print">
-                      <a:extLst>
-                        <a:ext uri="{28A0092B-C50C-407E-A947-70E740481C1C}">
-                          <a14:useLocalDpi xmlns:a14="http://schemas.microsoft.com/office/drawing/2010/main" val="0"/>
-                        </a:ext>
-                      </a:extLst>
-                    </a:blip>
-                    <a:stretch>
-                      <a:fillRect/>
-                    </a:stretch>
-                  </pic:blipFill>
-                  <pic:spPr>
-                    <a:xfrm>
-                      <a:off x="0" y="0"/>
-                      <a:ext cx="5943600" cy="3343275"/>
-                    </a:xfrm>
-                    <a:prstGeom prst="rect">
-                      <a:avLst/>
-                    </a:prstGeom>
-                  </pic:spPr>
-                </pic:pic>
-              </a:graphicData>
-            </a:graphic>
-          </wp:anchor>
-        </w:drawing>
-      </w:r>
-      <w:r>
         <w:t>Giao diện chấm công của nhân viên</w:t>
       </w:r>
     </w:p>
@@ -3098,7 +3109,13 @@
         <w:ind w:left="1440"/>
       </w:pPr>
       <w:r>
-        <w:t xml:space="preserve">Để chấm công, nhân viên chọn “giờ bắt đầu”, “giờ kết thúc” và chọn tên từ ComboBox và nhấn nút “chấm công” </w:t>
+        <w:t>Để chấm công, nhân viên chọn “giờ bắt đầu”, “giờ kết thúc” và chọn tên</w:t>
+      </w:r>
+      <w:r>
+        <w:t xml:space="preserve"> nhân viên</w:t>
+      </w:r>
+      <w:r>
+        <w:t xml:space="preserve"> từ ComboBox và nhấn nút “chấm công” </w:t>
       </w:r>
       <w:r>
         <w:t>.</w:t>
@@ -3146,6 +3163,21 @@
           <w:ilvl w:val="0"/>
           <w:numId w:val="7"/>
         </w:numPr>
+      </w:pPr>
+      <w:r>
+        <w:t>Form Quản lý gồm có các tab “Doanh thu”, “Thức uống”, “Danh mục”, “Bàn ăn”, “</w:t>
+      </w:r>
+      <w:r>
+        <w:t>Tài khoản</w:t>
+      </w:r>
+      <w:r>
+        <w:t xml:space="preserve">”, “Lương nhân viên”. </w:t>
+      </w:r>
+    </w:p>
+    <w:p>
+      <w:pPr>
+        <w:pStyle w:val="ListParagraph"/>
+        <w:ind w:left="1080" w:firstLine="0"/>
       </w:pPr>
       <w:r>
         <w:rPr>
@@ -3154,13 +3186,13 @@
         <mc:AlternateContent>
           <mc:Choice Requires="wps">
             <w:drawing>
-              <wp:anchor distT="0" distB="0" distL="114300" distR="114300" simplePos="0" relativeHeight="251650048" behindDoc="1" locked="0" layoutInCell="1" allowOverlap="1" wp14:anchorId="03B8310A" wp14:editId="4C3DFFF5">
+              <wp:anchor distT="0" distB="0" distL="114300" distR="114300" simplePos="0" relativeHeight="251664896" behindDoc="1" locked="0" layoutInCell="1" allowOverlap="1" wp14:anchorId="329F0191" wp14:editId="190BE96D">
                 <wp:simplePos x="0" y="0"/>
                 <wp:positionH relativeFrom="column">
                   <wp:posOffset>0</wp:posOffset>
                 </wp:positionH>
                 <wp:positionV relativeFrom="paragraph">
-                  <wp:posOffset>4140200</wp:posOffset>
+                  <wp:posOffset>3787140</wp:posOffset>
                 </wp:positionV>
                 <wp:extent cx="5943600" cy="635"/>
                 <wp:effectExtent l="0" t="0" r="0" b="0"/>
@@ -3172,450 +3204,7 @@
                     <wp:lineTo x="21600" y="0"/>
                   </wp:wrapPolygon>
                 </wp:wrapTight>
-                <wp:docPr id="9" name="Text Box 9"/>
-                <wp:cNvGraphicFramePr/>
-                <a:graphic xmlns:a="http://schemas.openxmlformats.org/drawingml/2006/main">
-                  <a:graphicData uri="http://schemas.microsoft.com/office/word/2010/wordprocessingShape">
-                    <wps:wsp>
-                      <wps:cNvSpPr txBox="1"/>
-                      <wps:spPr>
-                        <a:xfrm>
-                          <a:off x="0" y="0"/>
-                          <a:ext cx="5943600" cy="635"/>
-                        </a:xfrm>
-                        <a:prstGeom prst="rect">
-                          <a:avLst/>
-                        </a:prstGeom>
-                        <a:solidFill>
-                          <a:prstClr val="white"/>
-                        </a:solidFill>
-                        <a:ln>
-                          <a:noFill/>
-                        </a:ln>
-                      </wps:spPr>
-                      <wps:txbx>
-                        <w:txbxContent>
-                          <w:p>
-                            <w:pPr>
-                              <w:pStyle w:val="Caption"/>
-                              <w:rPr>
-                                <w:rFonts w:cs="Times New Roman"/>
-                                <w:noProof/>
-                                <w:sz w:val="28"/>
-                                <w:szCs w:val="28"/>
-                              </w:rPr>
-                            </w:pPr>
-                            <w:r>
-                              <w:t xml:space="preserve">Hình </w:t>
-                            </w:r>
-                            <w:fldSimple w:instr=" SEQ Hình \* ARABIC ">
-                              <w:r>
-                                <w:rPr>
-                                  <w:noProof/>
-                                </w:rPr>
-                                <w:t>5</w:t>
-                              </w:r>
-                            </w:fldSimple>
-                            <w:r>
-                              <w:t xml:space="preserve"> Giao diện form quản lý (admin)</w:t>
-                            </w:r>
-                          </w:p>
-                        </w:txbxContent>
-                      </wps:txbx>
-                      <wps:bodyPr rot="0" spcFirstLastPara="0" vertOverflow="overflow" horzOverflow="overflow" vert="horz" wrap="square" lIns="0" tIns="0" rIns="0" bIns="0" numCol="1" spcCol="0" rtlCol="0" fromWordArt="0" anchor="t" anchorCtr="0" forceAA="0" compatLnSpc="1">
-                        <a:prstTxWarp prst="textNoShape">
-                          <a:avLst/>
-                        </a:prstTxWarp>
-                        <a:spAutoFit/>
-                      </wps:bodyPr>
-                    </wps:wsp>
-                  </a:graphicData>
-                </a:graphic>
-              </wp:anchor>
-            </w:drawing>
-          </mc:Choice>
-          <mc:Fallback>
-            <w:pict>
-              <v:shape w14:anchorId="03B8310A" id="Text Box 9" o:spid="_x0000_s1030" type="#_x0000_t202" style="position:absolute;left:0;text-align:left;margin-left:0;margin-top:326pt;width:468pt;height:.05pt;z-index:-251666432;visibility:visible;mso-wrap-style:square;mso-wrap-distance-left:9pt;mso-wrap-distance-top:0;mso-wrap-distance-right:9pt;mso-wrap-distance-bottom:0;mso-position-horizontal:absolute;mso-position-horizontal-relative:text;mso-position-vertical:absolute;mso-position-vertical-relative:text;v-text-anchor:top" o:gfxdata="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" stroked="f">
-                <v:textbox style="mso-fit-shape-to-text:t" inset="0,0,0,0">
-                  <w:txbxContent>
-                    <w:p>
-                      <w:pPr>
-                        <w:pStyle w:val="Caption"/>
-                        <w:rPr>
-                          <w:rFonts w:cs="Times New Roman"/>
-                          <w:noProof/>
-                          <w:sz w:val="28"/>
-                          <w:szCs w:val="28"/>
-                        </w:rPr>
-                      </w:pPr>
-                      <w:r>
-                        <w:t xml:space="preserve">Hình </w:t>
-                      </w:r>
-                      <w:fldSimple w:instr=" SEQ Hình \* ARABIC ">
-                        <w:r>
-                          <w:rPr>
-                            <w:noProof/>
-                          </w:rPr>
-                          <w:t>5</w:t>
-                        </w:r>
-                      </w:fldSimple>
-                      <w:r>
-                        <w:t xml:space="preserve"> Giao diện form quản lý (admin)</w:t>
-                      </w:r>
-                    </w:p>
-                  </w:txbxContent>
-                </v:textbox>
-                <w10:wrap type="tight"/>
-              </v:shape>
-            </w:pict>
-          </mc:Fallback>
-        </mc:AlternateContent>
-      </w:r>
-      <w:r>
-        <w:rPr>
-          <w:rFonts w:cs="Times New Roman"/>
-          <w:noProof/>
-          <w:szCs w:val="28"/>
-        </w:rPr>
-        <w:drawing>
-          <wp:anchor distT="0" distB="0" distL="114300" distR="114300" simplePos="0" relativeHeight="251648000" behindDoc="1" locked="0" layoutInCell="1" allowOverlap="1" wp14:anchorId="776C53D8" wp14:editId="11D97B1C">
-            <wp:simplePos x="0" y="0"/>
-            <wp:positionH relativeFrom="column">
-              <wp:posOffset>0</wp:posOffset>
-            </wp:positionH>
-            <wp:positionV relativeFrom="paragraph">
-              <wp:posOffset>739775</wp:posOffset>
-            </wp:positionV>
-            <wp:extent cx="5943600" cy="3343275"/>
-            <wp:effectExtent l="0" t="0" r="0" b="9525"/>
-            <wp:wrapTight wrapText="bothSides">
-              <wp:wrapPolygon edited="0">
-                <wp:start x="0" y="0"/>
-                <wp:lineTo x="0" y="21538"/>
-                <wp:lineTo x="21531" y="21538"/>
-                <wp:lineTo x="21531" y="0"/>
-                <wp:lineTo x="0" y="0"/>
-              </wp:wrapPolygon>
-            </wp:wrapTight>
-            <wp:docPr id="8" name="Picture 8"/>
-            <wp:cNvGraphicFramePr>
-              <a:graphicFrameLocks xmlns:a="http://schemas.openxmlformats.org/drawingml/2006/main" noChangeAspect="1"/>
-            </wp:cNvGraphicFramePr>
-            <a:graphic xmlns:a="http://schemas.openxmlformats.org/drawingml/2006/main">
-              <a:graphicData uri="http://schemas.openxmlformats.org/drawingml/2006/picture">
-                <pic:pic xmlns:pic="http://schemas.openxmlformats.org/drawingml/2006/picture">
-                  <pic:nvPicPr>
-                    <pic:cNvPr id="6" name="Screenshot (152).png"/>
-                    <pic:cNvPicPr/>
-                  </pic:nvPicPr>
-                  <pic:blipFill>
-                    <a:blip r:embed="rId15" cstate="print">
-                      <a:extLst>
-                        <a:ext uri="{28A0092B-C50C-407E-A947-70E740481C1C}">
-                          <a14:useLocalDpi xmlns:a14="http://schemas.microsoft.com/office/drawing/2010/main" val="0"/>
-                        </a:ext>
-                      </a:extLst>
-                    </a:blip>
-                    <a:stretch>
-                      <a:fillRect/>
-                    </a:stretch>
-                  </pic:blipFill>
-                  <pic:spPr>
-                    <a:xfrm>
-                      <a:off x="0" y="0"/>
-                      <a:ext cx="5943600" cy="3343275"/>
-                    </a:xfrm>
-                    <a:prstGeom prst="rect">
-                      <a:avLst/>
-                    </a:prstGeom>
-                  </pic:spPr>
-                </pic:pic>
-              </a:graphicData>
-            </a:graphic>
-          </wp:anchor>
-        </w:drawing>
-      </w:r>
-      <w:r>
-        <w:t>Form Quản lý gồm có các tab “Doanh thu”, “Thức uống”, “Danh mục”, “Bàn ăn”, “</w:t>
-      </w:r>
-      <w:r>
-        <w:t>Tài khoản</w:t>
-      </w:r>
-      <w:r>
-        <w:t xml:space="preserve">”, “Lương nhân viên”. </w:t>
-      </w:r>
-    </w:p>
-    <w:p>
-      <w:pPr>
-        <w:pStyle w:val="ListParagraph"/>
-        <w:ind w:left="1080" w:firstLine="0"/>
-      </w:pPr>
-      <w:r>
-        <w:rPr>
-          <w:rFonts w:cs="Times New Roman"/>
-          <w:noProof/>
-          <w:szCs w:val="28"/>
-        </w:rPr>
-        <w:drawing>
-          <wp:anchor distT="0" distB="0" distL="114300" distR="114300" simplePos="0" relativeHeight="251646976" behindDoc="1" locked="0" layoutInCell="1" allowOverlap="1" wp14:anchorId="54E90DBD" wp14:editId="0BC0EE43">
-            <wp:simplePos x="0" y="0"/>
-            <wp:positionH relativeFrom="column">
-              <wp:posOffset>0</wp:posOffset>
-            </wp:positionH>
-            <wp:positionV relativeFrom="paragraph">
-              <wp:posOffset>358775</wp:posOffset>
-            </wp:positionV>
-            <wp:extent cx="5943600" cy="3343275"/>
-            <wp:effectExtent l="0" t="0" r="0" b="9525"/>
-            <wp:wrapTight wrapText="bothSides">
-              <wp:wrapPolygon edited="0">
-                <wp:start x="0" y="0"/>
-                <wp:lineTo x="0" y="21538"/>
-                <wp:lineTo x="21531" y="21538"/>
-                <wp:lineTo x="21531" y="0"/>
-                <wp:lineTo x="0" y="0"/>
-              </wp:wrapPolygon>
-            </wp:wrapTight>
-            <wp:docPr id="6" name="Picture 6"/>
-            <wp:cNvGraphicFramePr>
-              <a:graphicFrameLocks xmlns:a="http://schemas.openxmlformats.org/drawingml/2006/main" noChangeAspect="1"/>
-            </wp:cNvGraphicFramePr>
-            <a:graphic xmlns:a="http://schemas.openxmlformats.org/drawingml/2006/main">
-              <a:graphicData uri="http://schemas.openxmlformats.org/drawingml/2006/picture">
-                <pic:pic xmlns:pic="http://schemas.openxmlformats.org/drawingml/2006/picture">
-                  <pic:nvPicPr>
-                    <pic:cNvPr id="6" name="Screenshot (152).png"/>
-                    <pic:cNvPicPr/>
-                  </pic:nvPicPr>
-                  <pic:blipFill>
-                    <a:blip r:embed="rId15" cstate="print">
-                      <a:extLst>
-                        <a:ext uri="{28A0092B-C50C-407E-A947-70E740481C1C}">
-                          <a14:useLocalDpi xmlns:a14="http://schemas.microsoft.com/office/drawing/2010/main" val="0"/>
-                        </a:ext>
-                      </a:extLst>
-                    </a:blip>
-                    <a:stretch>
-                      <a:fillRect/>
-                    </a:stretch>
-                  </pic:blipFill>
-                  <pic:spPr>
-                    <a:xfrm>
-                      <a:off x="0" y="0"/>
-                      <a:ext cx="5943600" cy="3343275"/>
-                    </a:xfrm>
-                    <a:prstGeom prst="rect">
-                      <a:avLst/>
-                    </a:prstGeom>
-                  </pic:spPr>
-                </pic:pic>
-              </a:graphicData>
-            </a:graphic>
-          </wp:anchor>
-        </w:drawing>
-      </w:r>
-      <w:r>
-        <w:rPr>
-          <w:noProof/>
-        </w:rPr>
-        <mc:AlternateContent>
-          <mc:Choice Requires="wps">
-            <w:drawing>
-              <wp:anchor distT="0" distB="0" distL="114300" distR="114300" simplePos="0" relativeHeight="251649024" behindDoc="1" locked="0" layoutInCell="1" allowOverlap="1" wp14:anchorId="47EE9602" wp14:editId="26FD99A1">
-                <wp:simplePos x="0" y="0"/>
-                <wp:positionH relativeFrom="column">
-                  <wp:posOffset>0</wp:posOffset>
-                </wp:positionH>
-                <wp:positionV relativeFrom="paragraph">
-                  <wp:posOffset>3759200</wp:posOffset>
-                </wp:positionV>
-                <wp:extent cx="5943600" cy="635"/>
-                <wp:effectExtent l="0" t="0" r="0" b="0"/>
-                <wp:wrapTight wrapText="bothSides">
-                  <wp:wrapPolygon edited="0">
-                    <wp:start x="0" y="0"/>
-                    <wp:lineTo x="0" y="21600"/>
-                    <wp:lineTo x="21600" y="21600"/>
-                    <wp:lineTo x="21600" y="0"/>
-                  </wp:wrapPolygon>
-                </wp:wrapTight>
-                <wp:docPr id="7" name="Text Box 7"/>
-                <wp:cNvGraphicFramePr/>
-                <a:graphic xmlns:a="http://schemas.openxmlformats.org/drawingml/2006/main">
-                  <a:graphicData uri="http://schemas.microsoft.com/office/word/2010/wordprocessingShape">
-                    <wps:wsp>
-                      <wps:cNvSpPr txBox="1"/>
-                      <wps:spPr>
-                        <a:xfrm>
-                          <a:off x="0" y="0"/>
-                          <a:ext cx="5943600" cy="635"/>
-                        </a:xfrm>
-                        <a:prstGeom prst="rect">
-                          <a:avLst/>
-                        </a:prstGeom>
-                        <a:solidFill>
-                          <a:prstClr val="white"/>
-                        </a:solidFill>
-                        <a:ln>
-                          <a:noFill/>
-                        </a:ln>
-                      </wps:spPr>
-                      <wps:txbx>
-                        <w:txbxContent>
-                          <w:p>
-                            <w:pPr>
-                              <w:pStyle w:val="Caption"/>
-                              <w:rPr>
-                                <w:rFonts w:cs="Times New Roman"/>
-                                <w:noProof/>
-                                <w:sz w:val="28"/>
-                                <w:szCs w:val="28"/>
-                              </w:rPr>
-                            </w:pPr>
-                            <w:r>
-                              <w:t xml:space="preserve">Hình </w:t>
-                            </w:r>
-                            <w:fldSimple w:instr=" SEQ Hình \* ARABIC ">
-                              <w:r>
-                                <w:rPr>
-                                  <w:noProof/>
-                                </w:rPr>
-                                <w:t>6</w:t>
-                              </w:r>
-                            </w:fldSimple>
-                            <w:r>
-                              <w:t xml:space="preserve"> Giao diện form quản lý doanh thu</w:t>
-                            </w:r>
-                          </w:p>
-                        </w:txbxContent>
-                      </wps:txbx>
-                      <wps:bodyPr rot="0" spcFirstLastPara="0" vertOverflow="overflow" horzOverflow="overflow" vert="horz" wrap="square" lIns="0" tIns="0" rIns="0" bIns="0" numCol="1" spcCol="0" rtlCol="0" fromWordArt="0" anchor="t" anchorCtr="0" forceAA="0" compatLnSpc="1">
-                        <a:prstTxWarp prst="textNoShape">
-                          <a:avLst/>
-                        </a:prstTxWarp>
-                        <a:spAutoFit/>
-                      </wps:bodyPr>
-                    </wps:wsp>
-                  </a:graphicData>
-                </a:graphic>
-              </wp:anchor>
-            </w:drawing>
-          </mc:Choice>
-          <mc:Fallback>
-            <w:pict>
-              <v:shape w14:anchorId="47EE9602" id="Text Box 7" o:spid="_x0000_s1031" type="#_x0000_t202" style="position:absolute;left:0;text-align:left;margin-left:0;margin-top:296pt;width:468pt;height:.05pt;z-index:-251667456;visibility:visible;mso-wrap-style:square;mso-wrap-distance-left:9pt;mso-wrap-distance-top:0;mso-wrap-distance-right:9pt;mso-wrap-distance-bottom:0;mso-position-horizontal:absolute;mso-position-horizontal-relative:text;mso-position-vertical:absolute;mso-position-vertical-relative:text;v-text-anchor:top" o:gfxdata="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" stroked="f">
-                <v:textbox style="mso-fit-shape-to-text:t" inset="0,0,0,0">
-                  <w:txbxContent>
-                    <w:p>
-                      <w:pPr>
-                        <w:pStyle w:val="Caption"/>
-                        <w:rPr>
-                          <w:rFonts w:cs="Times New Roman"/>
-                          <w:noProof/>
-                          <w:sz w:val="28"/>
-                          <w:szCs w:val="28"/>
-                        </w:rPr>
-                      </w:pPr>
-                      <w:r>
-                        <w:t xml:space="preserve">Hình </w:t>
-                      </w:r>
-                      <w:fldSimple w:instr=" SEQ Hình \* ARABIC ">
-                        <w:r>
-                          <w:rPr>
-                            <w:noProof/>
-                          </w:rPr>
-                          <w:t>6</w:t>
-                        </w:r>
-                      </w:fldSimple>
-                      <w:r>
-                        <w:t xml:space="preserve"> Giao diện form quản lý doanh thu</w:t>
-                      </w:r>
-                    </w:p>
-                  </w:txbxContent>
-                </v:textbox>
-                <w10:wrap type="tight"/>
-              </v:shape>
-            </w:pict>
-          </mc:Fallback>
-        </mc:AlternateContent>
-      </w:r>
-      <w:r>
-        <w:t>4</w:t>
-      </w:r>
-      <w:r>
-        <w:t>.1) Giao diện form quản lý doanh thu</w:t>
-      </w:r>
-    </w:p>
-    <w:p>
-      <w:pPr>
-        <w:pStyle w:val="ListParagraph"/>
-        <w:numPr>
-          <w:ilvl w:val="0"/>
-          <w:numId w:val="7"/>
-        </w:numPr>
-        <w:ind w:left="1440"/>
-      </w:pPr>
-      <w:r>
-        <w:t>Listview sẽ hiển thị doanh thu mặc định theo tháng, có thể thay đổi thời gian theo ý muốn.</w:t>
-      </w:r>
-    </w:p>
-    <w:p>
-      <w:pPr>
-        <w:pStyle w:val="ListParagraph"/>
-        <w:numPr>
-          <w:ilvl w:val="0"/>
-          <w:numId w:val="7"/>
-        </w:numPr>
-        <w:ind w:left="1440"/>
-      </w:pPr>
-      <w:r>
-        <w:t>Nhấn vào nút thống kê để load lại Listview hiển thị doanh thu theo khoảng thời gian đã xác đị</w:t>
-      </w:r>
-      <w:r>
-        <w:t>nh trong 2 DateTimeP</w:t>
-      </w:r>
-      <w:r>
-        <w:t>icker.</w:t>
-      </w:r>
-    </w:p>
-    <w:p>
-      <w:r>
-        <w:br w:type="page"/>
-      </w:r>
-    </w:p>
-    <w:p>
-      <w:pPr>
-        <w:pStyle w:val="ListParagraph"/>
-        <w:ind w:left="1080" w:firstLine="0"/>
-      </w:pPr>
-      <w:r>
-        <w:rPr>
-          <w:noProof/>
-        </w:rPr>
-        <w:lastRenderedPageBreak/>
-        <mc:AlternateContent>
-          <mc:Choice Requires="wps">
-            <w:drawing>
-              <wp:anchor distT="0" distB="0" distL="114300" distR="114300" simplePos="0" relativeHeight="251657216" behindDoc="1" locked="0" layoutInCell="1" allowOverlap="1" wp14:anchorId="17164A88" wp14:editId="4D35FBFA">
-                <wp:simplePos x="0" y="0"/>
-                <wp:positionH relativeFrom="column">
-                  <wp:posOffset>0</wp:posOffset>
-                </wp:positionH>
-                <wp:positionV relativeFrom="paragraph">
-                  <wp:posOffset>3807460</wp:posOffset>
-                </wp:positionV>
-                <wp:extent cx="5943600" cy="635"/>
-                <wp:effectExtent l="0" t="0" r="0" b="0"/>
-                <wp:wrapTight wrapText="bothSides">
-                  <wp:wrapPolygon edited="0">
-                    <wp:start x="0" y="0"/>
-                    <wp:lineTo x="0" y="21600"/>
-                    <wp:lineTo x="21600" y="21600"/>
-                    <wp:lineTo x="21600" y="0"/>
-                  </wp:wrapPolygon>
-                </wp:wrapTight>
-                <wp:docPr id="22" name="Text Box 22"/>
+                <wp:docPr id="18" name="Text Box 18"/>
                 <wp:cNvGraphicFramePr/>
                 <a:graphic xmlns:a="http://schemas.openxmlformats.org/drawingml/2006/main">
                   <a:graphicData uri="http://schemas.microsoft.com/office/word/2010/wordprocessingShape">
@@ -3650,29 +3239,16 @@
                             <w:r>
                               <w:t xml:space="preserve">Hình </w:t>
                             </w:r>
+                            <w:fldSimple w:instr=" SEQ Hình \* ARABIC ">
+                              <w:r>
+                                <w:rPr>
+                                  <w:noProof/>
+                                </w:rPr>
+                                <w:t>6</w:t>
+                              </w:r>
+                            </w:fldSimple>
                             <w:r>
-                              <w:fldChar w:fldCharType="begin"/>
-                            </w:r>
-                            <w:r>
-                              <w:instrText xml:space="preserve"> SEQ Hình \* ARABIC </w:instrText>
-                            </w:r>
-                            <w:r>
-                              <w:fldChar w:fldCharType="separate"/>
-                            </w:r>
-                            <w:r>
-                              <w:rPr>
-                                <w:noProof/>
-                              </w:rPr>
-                              <w:t>7</w:t>
-                            </w:r>
-                            <w:r>
-                              <w:rPr>
-                                <w:noProof/>
-                              </w:rPr>
-                              <w:fldChar w:fldCharType="end"/>
-                            </w:r>
-                            <w:r>
-                              <w:t xml:space="preserve"> Giao diện form quản lý thông tin sản phẩm</w:t>
+                              <w:t xml:space="preserve"> Giao diện quản lý doanh thu</w:t>
                             </w:r>
                           </w:p>
                         </w:txbxContent>
@@ -3691,7 +3267,7 @@
           </mc:Choice>
           <mc:Fallback>
             <w:pict>
-              <v:shape w14:anchorId="17164A88" id="Text Box 22" o:spid="_x0000_s1032" type="#_x0000_t202" style="position:absolute;left:0;text-align:left;margin-left:0;margin-top:299.8pt;width:468pt;height:.05pt;z-index:-251659264;visibility:visible;mso-wrap-style:square;mso-wrap-distance-left:9pt;mso-wrap-distance-top:0;mso-wrap-distance-right:9pt;mso-wrap-distance-bottom:0;mso-position-horizontal:absolute;mso-position-horizontal-relative:text;mso-position-vertical:absolute;mso-position-vertical-relative:text;v-text-anchor:top" o:gfxdata="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" stroked="f">
+              <v:shape w14:anchorId="329F0191" id="Text Box 18" o:spid="_x0000_s1031" type="#_x0000_t202" style="position:absolute;left:0;text-align:left;margin-left:0;margin-top:298.2pt;width:468pt;height:.05pt;z-index:-251651584;visibility:visible;mso-wrap-style:square;mso-wrap-distance-left:9pt;mso-wrap-distance-top:0;mso-wrap-distance-right:9pt;mso-wrap-distance-bottom:0;mso-position-horizontal:absolute;mso-position-horizontal-relative:text;mso-position-vertical:absolute;mso-position-vertical-relative:text;v-text-anchor:top" o:gfxdata="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" stroked="f">
                 <v:textbox style="mso-fit-shape-to-text:t" inset="0,0,0,0">
                   <w:txbxContent>
                     <w:p>
@@ -3706,29 +3282,16 @@
                       <w:r>
                         <w:t xml:space="preserve">Hình </w:t>
                       </w:r>
+                      <w:fldSimple w:instr=" SEQ Hình \* ARABIC ">
+                        <w:r>
+                          <w:rPr>
+                            <w:noProof/>
+                          </w:rPr>
+                          <w:t>6</w:t>
+                        </w:r>
+                      </w:fldSimple>
                       <w:r>
-                        <w:fldChar w:fldCharType="begin"/>
-                      </w:r>
-                      <w:r>
-                        <w:instrText xml:space="preserve"> SEQ Hình \* ARABIC </w:instrText>
-                      </w:r>
-                      <w:r>
-                        <w:fldChar w:fldCharType="separate"/>
-                      </w:r>
-                      <w:r>
-                        <w:rPr>
-                          <w:noProof/>
-                        </w:rPr>
-                        <w:t>7</w:t>
-                      </w:r>
-                      <w:r>
-                        <w:rPr>
-                          <w:noProof/>
-                        </w:rPr>
-                        <w:fldChar w:fldCharType="end"/>
-                      </w:r>
-                      <w:r>
-                        <w:t xml:space="preserve"> Giao diện form quản lý thông tin sản phẩm</w:t>
+                        <w:t xml:space="preserve"> Giao diện quản lý doanh thu</w:t>
                       </w:r>
                     </w:p>
                   </w:txbxContent>
@@ -3744,26 +3307,26 @@
           <w:noProof/>
         </w:rPr>
         <w:drawing>
-          <wp:anchor distT="0" distB="0" distL="114300" distR="114300" simplePos="0" relativeHeight="251656192" behindDoc="1" locked="0" layoutInCell="1" allowOverlap="1">
+          <wp:anchor distT="0" distB="0" distL="114300" distR="114300" simplePos="0" relativeHeight="251663872" behindDoc="1" locked="0" layoutInCell="1" allowOverlap="1" wp14:anchorId="0A5836FF" wp14:editId="75429479">
             <wp:simplePos x="0" y="0"/>
             <wp:positionH relativeFrom="column">
               <wp:posOffset>0</wp:posOffset>
             </wp:positionH>
             <wp:positionV relativeFrom="paragraph">
-              <wp:posOffset>407035</wp:posOffset>
+              <wp:posOffset>234950</wp:posOffset>
             </wp:positionV>
-            <wp:extent cx="5943600" cy="3343275"/>
-            <wp:effectExtent l="0" t="0" r="0" b="9525"/>
+            <wp:extent cx="5943600" cy="3495040"/>
+            <wp:effectExtent l="0" t="0" r="0" b="0"/>
             <wp:wrapTight wrapText="bothSides">
               <wp:wrapPolygon edited="0">
                 <wp:start x="0" y="0"/>
-                <wp:lineTo x="0" y="21538"/>
-                <wp:lineTo x="21531" y="21538"/>
+                <wp:lineTo x="0" y="21427"/>
+                <wp:lineTo x="21531" y="21427"/>
                 <wp:lineTo x="21531" y="0"/>
                 <wp:lineTo x="0" y="0"/>
               </wp:wrapPolygon>
             </wp:wrapTight>
-            <wp:docPr id="21" name="Picture 21"/>
+            <wp:docPr id="17" name="Picture 17"/>
             <wp:cNvGraphicFramePr>
               <a:graphicFrameLocks xmlns:a="http://schemas.openxmlformats.org/drawingml/2006/main" noChangeAspect="1"/>
             </wp:cNvGraphicFramePr>
@@ -3775,7 +3338,7 @@
                     <pic:cNvPicPr/>
                   </pic:nvPicPr>
                   <pic:blipFill>
-                    <a:blip r:embed="rId16" cstate="print">
+                    <a:blip r:embed="rId15">
                       <a:extLst>
                         <a:ext uri="{28A0092B-C50C-407E-A947-70E740481C1C}">
                           <a14:useLocalDpi xmlns:a14="http://schemas.microsoft.com/office/drawing/2010/main" val="0"/>
@@ -3789,7 +3352,7 @@
                   <pic:spPr>
                     <a:xfrm>
                       <a:off x="0" y="0"/>
-                      <a:ext cx="5943600" cy="3343275"/>
+                      <a:ext cx="5943600" cy="3495040"/>
                     </a:xfrm>
                     <a:prstGeom prst="rect">
                       <a:avLst/>
@@ -3805,10 +3368,7 @@
         <w:t>4</w:t>
       </w:r>
       <w:r>
-        <w:t>.2) Giao diện form quả</w:t>
-      </w:r>
-      <w:r>
-        <w:t>n lý thông tin sản phẩm</w:t>
+        <w:t>.1) Giao diện form quản lý doanh thu</w:t>
       </w:r>
     </w:p>
     <w:p>
@@ -3821,13 +3381,7 @@
         <w:ind w:left="1440"/>
       </w:pPr>
       <w:r>
-        <w:t xml:space="preserve">Hiển thị khi admin nhấn vào tab </w:t>
-      </w:r>
-      <w:r>
-        <w:t>sản phẩm</w:t>
-      </w:r>
-      <w:r>
-        <w:t>.</w:t>
+        <w:t>Listview sẽ hiển thị doanh thu mặc định theo tháng, có thể thay đổi thời gian theo ý muốn.</w:t>
       </w:r>
     </w:p>
     <w:p>
@@ -3840,195 +3394,13 @@
         <w:ind w:left="1440"/>
       </w:pPr>
       <w:r>
-        <w:t>Listview</w:t>
-      </w:r>
-      <w:r>
-        <w:t xml:space="preserve"> sẽ hiển thị danh sách </w:t>
-      </w:r>
-      <w:r>
-        <w:t>sản phẩm</w:t>
-      </w:r>
-      <w:r>
-        <w:t>.</w:t>
-      </w:r>
-    </w:p>
-    <w:p>
-      <w:pPr>
-        <w:pStyle w:val="ListParagraph"/>
-        <w:numPr>
-          <w:ilvl w:val="0"/>
-          <w:numId w:val="7"/>
-        </w:numPr>
-        <w:ind w:left="1440"/>
-      </w:pPr>
-      <w:r>
-        <w:t>Danh mục là Combobox hiển thị tên danh mục và chứa giá trị là ID của danh mục.</w:t>
-      </w:r>
-    </w:p>
-    <w:p>
-      <w:pPr>
-        <w:pStyle w:val="ListParagraph"/>
-        <w:numPr>
-          <w:ilvl w:val="0"/>
-          <w:numId w:val="7"/>
-        </w:numPr>
-        <w:ind w:left="1440"/>
-      </w:pPr>
-      <w:r>
-        <w:t xml:space="preserve">Khi nhấn vào 1 </w:t>
-      </w:r>
-      <w:r>
-        <w:t>sản phẩm</w:t>
-      </w:r>
-      <w:r>
-        <w:t xml:space="preserve"> trong </w:t>
-      </w:r>
-      <w:r>
-        <w:t>Listview</w:t>
-      </w:r>
-      <w:r>
-        <w:t xml:space="preserve">, thông tin chi tiết của </w:t>
-      </w:r>
-      <w:r>
-        <w:t xml:space="preserve">sản phẩm </w:t>
-      </w:r>
-      <w:r>
-        <w:t xml:space="preserve">đó (ID, tên, danh mục, giá) sẽ hiển thị trong các </w:t>
-      </w:r>
-      <w:r>
-        <w:t>Textbox</w:t>
-      </w:r>
-      <w:r>
-        <w:t xml:space="preserve"> tương ứng bên phải.</w:t>
-      </w:r>
-    </w:p>
-    <w:p>
-      <w:pPr>
-        <w:pStyle w:val="ListParagraph"/>
-        <w:numPr>
-          <w:ilvl w:val="0"/>
-          <w:numId w:val="7"/>
-        </w:numPr>
-        <w:ind w:left="1440"/>
-      </w:pPr>
-      <w:r>
-        <w:t xml:space="preserve">Tìm món theo tên bằng cách nhập tên món vào Textbox ở góc trên bên phải và nhấn </w:t>
-      </w:r>
-      <w:r>
-        <w:t>vào nút “Tìm”</w:t>
-      </w:r>
-      <w:r>
-        <w:t>.</w:t>
-      </w:r>
-    </w:p>
-    <w:p>
-      <w:pPr>
-        <w:pStyle w:val="ListParagraph"/>
-        <w:numPr>
-          <w:ilvl w:val="0"/>
-          <w:numId w:val="7"/>
-        </w:numPr>
-        <w:ind w:left="1440"/>
-      </w:pPr>
-      <w:r>
-        <w:t xml:space="preserve">Thêm món mới bằng cách, nhập và chọn các thông tin tương ứng của món mới (Tên món, danh mục, giá) sau đó nhấn nút “Thêm </w:t>
-      </w:r>
-      <w:r>
-        <w:t>sản phẩm</w:t>
-      </w:r>
-      <w:r>
-        <w:t>”.</w:t>
-      </w:r>
-    </w:p>
-    <w:p>
-      <w:pPr>
-        <w:pStyle w:val="ListParagraph"/>
-        <w:numPr>
-          <w:ilvl w:val="0"/>
-          <w:numId w:val="7"/>
-        </w:numPr>
-        <w:ind w:left="1440"/>
-      </w:pPr>
-      <w:r>
-        <w:t xml:space="preserve">Xóa món bằng cách chọn 1 món trong </w:t>
-      </w:r>
-      <w:r>
-        <w:t xml:space="preserve">Listview </w:t>
-      </w:r>
-      <w:r>
-        <w:t>và nhấn vào nút</w:t>
-      </w:r>
-      <w:r>
-        <w:t xml:space="preserve"> “Xóa sản phẩm”</w:t>
-      </w:r>
-      <w:r>
-        <w:t xml:space="preserve">, sẽ hiển thị 1 MessageBox hỏi “Có muốn xóa </w:t>
-      </w:r>
-      <w:r>
-        <w:t>sản phẩm này</w:t>
-      </w:r>
-      <w:r>
-        <w:t xml:space="preserve">?” với 3 nút </w:t>
-      </w:r>
-      <w:r>
-        <w:t>“</w:t>
-      </w:r>
-      <w:r>
-        <w:t>YesNoCancel</w:t>
-      </w:r>
-      <w:r>
-        <w:t>”</w:t>
-      </w:r>
-      <w:r>
-        <w:t>.</w:t>
-      </w:r>
-      <w:r>
-        <w:t xml:space="preserve"> Nếu bấm “Yes” sẽ xóa món ra khỏi database. </w:t>
-      </w:r>
-    </w:p>
-    <w:p>
-      <w:pPr>
-        <w:pStyle w:val="ListParagraph"/>
-        <w:numPr>
-          <w:ilvl w:val="0"/>
-          <w:numId w:val="7"/>
-        </w:numPr>
-        <w:ind w:left="1440"/>
-      </w:pPr>
-      <w:r>
-        <w:lastRenderedPageBreak/>
-        <w:t xml:space="preserve">Sửa món bằng cách chọn 1 món trong </w:t>
-      </w:r>
-      <w:r>
-        <w:t>Listview</w:t>
-      </w:r>
-      <w:r>
-        <w:t>, thay đổi thông tin chi tiết của món đó bằng các Textbox, ComboBox tương ứng bên phải, sau đó nhấ</w:t>
-      </w:r>
-      <w:r>
-        <w:t>n vào nút “Cập nhật thông tin</w:t>
-      </w:r>
-      <w:r>
-        <w:t>”.</w:t>
-      </w:r>
-    </w:p>
-    <w:p>
-      <w:pPr>
-        <w:pStyle w:val="ListParagraph"/>
-        <w:numPr>
-          <w:ilvl w:val="0"/>
-          <w:numId w:val="7"/>
-        </w:numPr>
-        <w:ind w:left="1440"/>
-      </w:pPr>
-      <w:r>
-        <w:t>Để load lạ</w:t>
-      </w:r>
-      <w:r>
-        <w:t>i danh sách sản phẩm</w:t>
-      </w:r>
-      <w:r>
-        <w:t>, bấm nút “Xem tất cả”.</w:t>
+        <w:t>Nhấn vào nút thống kê để load lại Listview hiển thị doanh thu theo khoảng thời gian đã xác đị</w:t>
+      </w:r>
+      <w:r>
+        <w:t>nh trong 2 DateTimeP</w:t>
+      </w:r>
+      <w:r>
+        <w:t>icker.</w:t>
       </w:r>
     </w:p>
     <w:p>
@@ -4049,13 +3421,13 @@
         <mc:AlternateContent>
           <mc:Choice Requires="wps">
             <w:drawing>
-              <wp:anchor distT="0" distB="0" distL="114300" distR="114300" simplePos="0" relativeHeight="251655168" behindDoc="1" locked="0" layoutInCell="1" allowOverlap="1" wp14:anchorId="2CAB19A4" wp14:editId="3B0381AB">
+              <wp:anchor distT="0" distB="0" distL="114300" distR="114300" simplePos="0" relativeHeight="251667968" behindDoc="1" locked="0" layoutInCell="1" allowOverlap="1" wp14:anchorId="7B79FEDC" wp14:editId="123327B9">
                 <wp:simplePos x="0" y="0"/>
                 <wp:positionH relativeFrom="column">
                   <wp:posOffset>0</wp:posOffset>
                 </wp:positionH>
                 <wp:positionV relativeFrom="paragraph">
-                  <wp:posOffset>3711575</wp:posOffset>
+                  <wp:posOffset>3883025</wp:posOffset>
                 </wp:positionV>
                 <wp:extent cx="5943600" cy="635"/>
                 <wp:effectExtent l="0" t="0" r="0" b="0"/>
@@ -4067,7 +3439,433 @@
                     <wp:lineTo x="21600" y="0"/>
                   </wp:wrapPolygon>
                 </wp:wrapTight>
-                <wp:docPr id="13" name="Text Box 13"/>
+                <wp:docPr id="38" name="Text Box 38"/>
+                <wp:cNvGraphicFramePr/>
+                <a:graphic xmlns:a="http://schemas.openxmlformats.org/drawingml/2006/main">
+                  <a:graphicData uri="http://schemas.microsoft.com/office/word/2010/wordprocessingShape">
+                    <wps:wsp>
+                      <wps:cNvSpPr txBox="1"/>
+                      <wps:spPr>
+                        <a:xfrm>
+                          <a:off x="0" y="0"/>
+                          <a:ext cx="5943600" cy="635"/>
+                        </a:xfrm>
+                        <a:prstGeom prst="rect">
+                          <a:avLst/>
+                        </a:prstGeom>
+                        <a:solidFill>
+                          <a:prstClr val="white"/>
+                        </a:solidFill>
+                        <a:ln>
+                          <a:noFill/>
+                        </a:ln>
+                      </wps:spPr>
+                      <wps:txbx>
+                        <w:txbxContent>
+                          <w:p>
+                            <w:pPr>
+                              <w:pStyle w:val="Caption"/>
+                              <w:rPr>
+                                <w:noProof/>
+                                <w:sz w:val="28"/>
+                                <w:szCs w:val="20"/>
+                              </w:rPr>
+                            </w:pPr>
+                            <w:r>
+                              <w:t xml:space="preserve">Hình </w:t>
+                            </w:r>
+                            <w:fldSimple w:instr=" SEQ Hình \* ARABIC ">
+                              <w:r>
+                                <w:rPr>
+                                  <w:noProof/>
+                                </w:rPr>
+                                <w:t>7</w:t>
+                              </w:r>
+                            </w:fldSimple>
+                            <w:r>
+                              <w:t xml:space="preserve"> Giao diện quản lý thông tin sản phẩm</w:t>
+                            </w:r>
+                          </w:p>
+                        </w:txbxContent>
+                      </wps:txbx>
+                      <wps:bodyPr rot="0" spcFirstLastPara="0" vertOverflow="overflow" horzOverflow="overflow" vert="horz" wrap="square" lIns="0" tIns="0" rIns="0" bIns="0" numCol="1" spcCol="0" rtlCol="0" fromWordArt="0" anchor="t" anchorCtr="0" forceAA="0" compatLnSpc="1">
+                        <a:prstTxWarp prst="textNoShape">
+                          <a:avLst/>
+                        </a:prstTxWarp>
+                        <a:spAutoFit/>
+                      </wps:bodyPr>
+                    </wps:wsp>
+                  </a:graphicData>
+                </a:graphic>
+              </wp:anchor>
+            </w:drawing>
+          </mc:Choice>
+          <mc:Fallback>
+            <w:pict>
+              <v:shape w14:anchorId="7B79FEDC" id="Text Box 38" o:spid="_x0000_s1032" type="#_x0000_t202" style="position:absolute;left:0;text-align:left;margin-left:0;margin-top:305.75pt;width:468pt;height:.05pt;z-index:-251648512;visibility:visible;mso-wrap-style:square;mso-wrap-distance-left:9pt;mso-wrap-distance-top:0;mso-wrap-distance-right:9pt;mso-wrap-distance-bottom:0;mso-position-horizontal:absolute;mso-position-horizontal-relative:text;mso-position-vertical:absolute;mso-position-vertical-relative:text;v-text-anchor:top" o:gfxdata="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" stroked="f">
+                <v:textbox style="mso-fit-shape-to-text:t" inset="0,0,0,0">
+                  <w:txbxContent>
+                    <w:p>
+                      <w:pPr>
+                        <w:pStyle w:val="Caption"/>
+                        <w:rPr>
+                          <w:noProof/>
+                          <w:sz w:val="28"/>
+                          <w:szCs w:val="20"/>
+                        </w:rPr>
+                      </w:pPr>
+                      <w:r>
+                        <w:t xml:space="preserve">Hình </w:t>
+                      </w:r>
+                      <w:fldSimple w:instr=" SEQ Hình \* ARABIC ">
+                        <w:r>
+                          <w:rPr>
+                            <w:noProof/>
+                          </w:rPr>
+                          <w:t>7</w:t>
+                        </w:r>
+                      </w:fldSimple>
+                      <w:r>
+                        <w:t xml:space="preserve"> Giao diện quản lý thông tin sản phẩm</w:t>
+                      </w:r>
+                    </w:p>
+                  </w:txbxContent>
+                </v:textbox>
+                <w10:wrap type="tight"/>
+              </v:shape>
+            </w:pict>
+          </mc:Fallback>
+        </mc:AlternateContent>
+      </w:r>
+      <w:r>
+        <w:rPr>
+          <w:noProof/>
+        </w:rPr>
+        <w:drawing>
+          <wp:anchor distT="0" distB="0" distL="114300" distR="114300" simplePos="0" relativeHeight="251666944" behindDoc="1" locked="0" layoutInCell="1" allowOverlap="1" wp14:anchorId="620A369C" wp14:editId="3CDDD8A9">
+            <wp:simplePos x="0" y="0"/>
+            <wp:positionH relativeFrom="column">
+              <wp:posOffset>0</wp:posOffset>
+            </wp:positionH>
+            <wp:positionV relativeFrom="paragraph">
+              <wp:posOffset>330835</wp:posOffset>
+            </wp:positionV>
+            <wp:extent cx="5943600" cy="3495040"/>
+            <wp:effectExtent l="0" t="0" r="0" b="0"/>
+            <wp:wrapTight wrapText="bothSides">
+              <wp:wrapPolygon edited="0">
+                <wp:start x="0" y="0"/>
+                <wp:lineTo x="0" y="21427"/>
+                <wp:lineTo x="21531" y="21427"/>
+                <wp:lineTo x="21531" y="0"/>
+                <wp:lineTo x="0" y="0"/>
+              </wp:wrapPolygon>
+            </wp:wrapTight>
+            <wp:docPr id="25" name="Picture 25"/>
+            <wp:cNvGraphicFramePr>
+              <a:graphicFrameLocks xmlns:a="http://schemas.openxmlformats.org/drawingml/2006/main" noChangeAspect="1"/>
+            </wp:cNvGraphicFramePr>
+            <a:graphic xmlns:a="http://schemas.openxmlformats.org/drawingml/2006/main">
+              <a:graphicData uri="http://schemas.openxmlformats.org/drawingml/2006/picture">
+                <pic:pic xmlns:pic="http://schemas.openxmlformats.org/drawingml/2006/picture">
+                  <pic:nvPicPr>
+                    <pic:cNvPr id="1" name=""/>
+                    <pic:cNvPicPr/>
+                  </pic:nvPicPr>
+                  <pic:blipFill>
+                    <a:blip r:embed="rId16">
+                      <a:extLst>
+                        <a:ext uri="{28A0092B-C50C-407E-A947-70E740481C1C}">
+                          <a14:useLocalDpi xmlns:a14="http://schemas.microsoft.com/office/drawing/2010/main" val="0"/>
+                        </a:ext>
+                      </a:extLst>
+                    </a:blip>
+                    <a:stretch>
+                      <a:fillRect/>
+                    </a:stretch>
+                  </pic:blipFill>
+                  <pic:spPr>
+                    <a:xfrm>
+                      <a:off x="0" y="0"/>
+                      <a:ext cx="5943600" cy="3495040"/>
+                    </a:xfrm>
+                    <a:prstGeom prst="rect">
+                      <a:avLst/>
+                    </a:prstGeom>
+                  </pic:spPr>
+                </pic:pic>
+              </a:graphicData>
+            </a:graphic>
+          </wp:anchor>
+        </w:drawing>
+      </w:r>
+      <w:r>
+        <w:t>4</w:t>
+      </w:r>
+      <w:r>
+        <w:t>.2) Giao diện form quả</w:t>
+      </w:r>
+      <w:r>
+        <w:t>n lý thông tin sản phẩm</w:t>
+      </w:r>
+    </w:p>
+    <w:p>
+      <w:pPr>
+        <w:pStyle w:val="ListParagraph"/>
+        <w:numPr>
+          <w:ilvl w:val="0"/>
+          <w:numId w:val="7"/>
+        </w:numPr>
+        <w:ind w:left="1440"/>
+      </w:pPr>
+      <w:r>
+        <w:t xml:space="preserve">Hiển thị khi admin nhấn vào tab </w:t>
+      </w:r>
+      <w:r>
+        <w:t>sản phẩm</w:t>
+      </w:r>
+      <w:r>
+        <w:t>.</w:t>
+      </w:r>
+    </w:p>
+    <w:p>
+      <w:pPr>
+        <w:pStyle w:val="ListParagraph"/>
+        <w:numPr>
+          <w:ilvl w:val="0"/>
+          <w:numId w:val="7"/>
+        </w:numPr>
+        <w:ind w:left="1440"/>
+      </w:pPr>
+      <w:r>
+        <w:t>Listview</w:t>
+      </w:r>
+      <w:r>
+        <w:t xml:space="preserve"> sẽ hiển thị danh sách </w:t>
+      </w:r>
+      <w:r>
+        <w:t>sản phẩm</w:t>
+      </w:r>
+      <w:r>
+        <w:t>.</w:t>
+      </w:r>
+    </w:p>
+    <w:p>
+      <w:pPr>
+        <w:pStyle w:val="ListParagraph"/>
+        <w:numPr>
+          <w:ilvl w:val="0"/>
+          <w:numId w:val="7"/>
+        </w:numPr>
+        <w:ind w:left="1440"/>
+      </w:pPr>
+      <w:r>
+        <w:t>Danh mục là Combobox hiển thị tên danh mục và chứa giá trị là ID của danh mục.</w:t>
+      </w:r>
+    </w:p>
+    <w:p>
+      <w:pPr>
+        <w:pStyle w:val="ListParagraph"/>
+        <w:numPr>
+          <w:ilvl w:val="0"/>
+          <w:numId w:val="7"/>
+        </w:numPr>
+        <w:ind w:left="1440"/>
+      </w:pPr>
+      <w:r>
+        <w:t xml:space="preserve">Khi nhấn vào 1 </w:t>
+      </w:r>
+      <w:r>
+        <w:t>sản phẩm</w:t>
+      </w:r>
+      <w:r>
+        <w:t xml:space="preserve"> trong </w:t>
+      </w:r>
+      <w:r>
+        <w:t>Listview</w:t>
+      </w:r>
+      <w:r>
+        <w:t xml:space="preserve">, thông tin chi tiết của </w:t>
+      </w:r>
+      <w:r>
+        <w:t xml:space="preserve">sản phẩm </w:t>
+      </w:r>
+      <w:r>
+        <w:t xml:space="preserve">đó (ID, tên, danh mục, giá) sẽ hiển thị trong các </w:t>
+      </w:r>
+      <w:r>
+        <w:t>Textbox</w:t>
+      </w:r>
+      <w:r>
+        <w:t xml:space="preserve"> tương ứng bên phải.</w:t>
+      </w:r>
+    </w:p>
+    <w:p>
+      <w:pPr>
+        <w:pStyle w:val="ListParagraph"/>
+        <w:numPr>
+          <w:ilvl w:val="0"/>
+          <w:numId w:val="7"/>
+        </w:numPr>
+        <w:ind w:left="1440"/>
+      </w:pPr>
+      <w:r>
+        <w:t xml:space="preserve">Tìm món theo tên bằng cách nhập tên món vào Textbox ở góc trên bên phải và nhấn </w:t>
+      </w:r>
+      <w:r>
+        <w:t>vào nút “Tìm”</w:t>
+      </w:r>
+      <w:r>
+        <w:t>.</w:t>
+      </w:r>
+    </w:p>
+    <w:p>
+      <w:pPr>
+        <w:pStyle w:val="ListParagraph"/>
+        <w:numPr>
+          <w:ilvl w:val="0"/>
+          <w:numId w:val="7"/>
+        </w:numPr>
+        <w:ind w:left="1440"/>
+      </w:pPr>
+      <w:r>
+        <w:t xml:space="preserve">Thêm món mới bằng cách, nhập và chọn các thông tin tương ứng của món mới (Tên món, danh mục, giá) sau đó nhấn nút “Thêm </w:t>
+      </w:r>
+      <w:r>
+        <w:t>sản phẩm</w:t>
+      </w:r>
+      <w:r>
+        <w:t>”.</w:t>
+      </w:r>
+    </w:p>
+    <w:p>
+      <w:pPr>
+        <w:pStyle w:val="ListParagraph"/>
+        <w:numPr>
+          <w:ilvl w:val="0"/>
+          <w:numId w:val="7"/>
+        </w:numPr>
+        <w:ind w:left="1440"/>
+      </w:pPr>
+      <w:r>
+        <w:t xml:space="preserve">Xóa món bằng cách chọn 1 món trong </w:t>
+      </w:r>
+      <w:r>
+        <w:t xml:space="preserve">Listview </w:t>
+      </w:r>
+      <w:r>
+        <w:t>và nhấn vào nút</w:t>
+      </w:r>
+      <w:r>
+        <w:t xml:space="preserve"> “Xóa sản phẩm”</w:t>
+      </w:r>
+      <w:r>
+        <w:t xml:space="preserve">, sẽ hiển thị 1 MessageBox hỏi “Có muốn xóa </w:t>
+      </w:r>
+      <w:r>
+        <w:t>sản phẩm này</w:t>
+      </w:r>
+      <w:r>
+        <w:t xml:space="preserve">?” với 3 nút </w:t>
+      </w:r>
+      <w:r>
+        <w:t>“</w:t>
+      </w:r>
+      <w:r>
+        <w:t>YesNoCancel</w:t>
+      </w:r>
+      <w:r>
+        <w:t>”</w:t>
+      </w:r>
+      <w:r>
+        <w:t>.</w:t>
+      </w:r>
+      <w:r>
+        <w:t xml:space="preserve"> Nếu bấm “Yes” sẽ xóa món ra khỏi database. </w:t>
+      </w:r>
+    </w:p>
+    <w:p>
+      <w:pPr>
+        <w:pStyle w:val="ListParagraph"/>
+        <w:numPr>
+          <w:ilvl w:val="0"/>
+          <w:numId w:val="7"/>
+        </w:numPr>
+        <w:ind w:left="1440"/>
+      </w:pPr>
+      <w:r>
+        <w:lastRenderedPageBreak/>
+        <w:t xml:space="preserve">Sửa món bằng cách chọn 1 món trong </w:t>
+      </w:r>
+      <w:r>
+        <w:t>Listview</w:t>
+      </w:r>
+      <w:r>
+        <w:t>, thay đổi thông tin chi tiết của món đó bằng các Textbox, ComboBox tương ứng bên phải, sau đó nhấ</w:t>
+      </w:r>
+      <w:r>
+        <w:t>n vào nút “Cập nhật thông tin</w:t>
+      </w:r>
+      <w:r>
+        <w:t>”.</w:t>
+      </w:r>
+    </w:p>
+    <w:p>
+      <w:pPr>
+        <w:pStyle w:val="ListParagraph"/>
+        <w:numPr>
+          <w:ilvl w:val="0"/>
+          <w:numId w:val="7"/>
+        </w:numPr>
+        <w:ind w:left="1440"/>
+      </w:pPr>
+      <w:r>
+        <w:t>Để load lạ</w:t>
+      </w:r>
+      <w:r>
+        <w:t>i danh sách sản phẩm</w:t>
+      </w:r>
+      <w:r>
+        <w:t>, bấm nút “Xem tất cả”.</w:t>
+      </w:r>
+    </w:p>
+    <w:p>
+      <w:r>
+        <w:br w:type="page"/>
+      </w:r>
+    </w:p>
+    <w:p>
+      <w:pPr>
+        <w:pStyle w:val="ListParagraph"/>
+        <w:ind w:left="1080" w:firstLine="0"/>
+      </w:pPr>
+      <w:r>
+        <w:rPr>
+          <w:noProof/>
+        </w:rPr>
+        <w:lastRenderedPageBreak/>
+        <mc:AlternateContent>
+          <mc:Choice Requires="wps">
+            <w:drawing>
+              <wp:anchor distT="0" distB="0" distL="114300" distR="114300" simplePos="0" relativeHeight="251671040" behindDoc="1" locked="0" layoutInCell="1" allowOverlap="1" wp14:anchorId="269BDA95" wp14:editId="441D44D8">
+                <wp:simplePos x="0" y="0"/>
+                <wp:positionH relativeFrom="column">
+                  <wp:posOffset>0</wp:posOffset>
+                </wp:positionH>
+                <wp:positionV relativeFrom="paragraph">
+                  <wp:posOffset>3854450</wp:posOffset>
+                </wp:positionV>
+                <wp:extent cx="5943600" cy="635"/>
+                <wp:effectExtent l="0" t="0" r="0" b="0"/>
+                <wp:wrapTight wrapText="bothSides">
+                  <wp:wrapPolygon edited="0">
+                    <wp:start x="0" y="0"/>
+                    <wp:lineTo x="0" y="21600"/>
+                    <wp:lineTo x="21600" y="21600"/>
+                    <wp:lineTo x="21600" y="0"/>
+                  </wp:wrapPolygon>
+                </wp:wrapTight>
+                <wp:docPr id="40" name="Text Box 40"/>
                 <wp:cNvGraphicFramePr/>
                 <a:graphic xmlns:a="http://schemas.openxmlformats.org/drawingml/2006/main">
                   <a:graphicData uri="http://schemas.microsoft.com/office/word/2010/wordprocessingShape">
@@ -4111,10 +3909,7 @@
                               </w:r>
                             </w:fldSimple>
                             <w:r>
-                              <w:t xml:space="preserve"> Giao diện quả</w:t>
-                            </w:r>
-                            <w:r>
-                              <w:t>n lý thông tin danh mục</w:t>
+                              <w:t xml:space="preserve"> Giao diện quản lý thông tin danh mục</w:t>
                             </w:r>
                           </w:p>
                         </w:txbxContent>
@@ -4133,7 +3928,7 @@
           </mc:Choice>
           <mc:Fallback>
             <w:pict>
-              <v:shape w14:anchorId="2CAB19A4" id="Text Box 13" o:spid="_x0000_s1033" type="#_x0000_t202" style="position:absolute;left:0;text-align:left;margin-left:0;margin-top:292.25pt;width:468pt;height:.05pt;z-index:-251661312;visibility:visible;mso-wrap-style:square;mso-wrap-distance-left:9pt;mso-wrap-distance-top:0;mso-wrap-distance-right:9pt;mso-wrap-distance-bottom:0;mso-position-horizontal:absolute;mso-position-horizontal-relative:text;mso-position-vertical:absolute;mso-position-vertical-relative:text;v-text-anchor:top" o:gfxdata="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" stroked="f">
+              <v:shape w14:anchorId="269BDA95" id="Text Box 40" o:spid="_x0000_s1033" type="#_x0000_t202" style="position:absolute;left:0;text-align:left;margin-left:0;margin-top:303.5pt;width:468pt;height:.05pt;z-index:-251645440;visibility:visible;mso-wrap-style:square;mso-wrap-distance-left:9pt;mso-wrap-distance-top:0;mso-wrap-distance-right:9pt;mso-wrap-distance-bottom:0;mso-position-horizontal:absolute;mso-position-horizontal-relative:text;mso-position-vertical:absolute;mso-position-vertical-relative:text;v-text-anchor:top" o:gfxdata="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" stroked="f">
                 <v:textbox style="mso-fit-shape-to-text:t" inset="0,0,0,0">
                   <w:txbxContent>
                     <w:p>
@@ -4157,10 +3952,7 @@
                         </w:r>
                       </w:fldSimple>
                       <w:r>
-                        <w:t xml:space="preserve"> Giao diện quả</w:t>
-                      </w:r>
-                      <w:r>
-                        <w:t>n lý thông tin danh mục</w:t>
+                        <w:t xml:space="preserve"> Giao diện quản lý thông tin danh mục</w:t>
                       </w:r>
                     </w:p>
                   </w:txbxContent>
@@ -4176,7 +3968,7 @@
           <w:noProof/>
         </w:rPr>
         <w:drawing>
-          <wp:anchor distT="0" distB="0" distL="114300" distR="114300" simplePos="0" relativeHeight="251660288" behindDoc="1" locked="0" layoutInCell="1" allowOverlap="1" wp14:anchorId="7C6D571A" wp14:editId="09B38346">
+          <wp:anchor distT="0" distB="0" distL="114300" distR="114300" simplePos="0" relativeHeight="251670016" behindDoc="1" locked="0" layoutInCell="1" allowOverlap="1" wp14:anchorId="036EB14D" wp14:editId="48947FCF">
             <wp:simplePos x="0" y="0"/>
             <wp:positionH relativeFrom="column">
               <wp:posOffset>0</wp:posOffset>
@@ -4184,18 +3976,18 @@
             <wp:positionV relativeFrom="paragraph">
               <wp:posOffset>302260</wp:posOffset>
             </wp:positionV>
-            <wp:extent cx="5943600" cy="3343275"/>
-            <wp:effectExtent l="0" t="0" r="0" b="9525"/>
+            <wp:extent cx="5943600" cy="3495040"/>
+            <wp:effectExtent l="0" t="0" r="0" b="0"/>
             <wp:wrapTight wrapText="bothSides">
               <wp:wrapPolygon edited="0">
                 <wp:start x="0" y="0"/>
-                <wp:lineTo x="0" y="21538"/>
-                <wp:lineTo x="21531" y="21538"/>
+                <wp:lineTo x="0" y="21427"/>
+                <wp:lineTo x="21531" y="21427"/>
                 <wp:lineTo x="21531" y="0"/>
                 <wp:lineTo x="0" y="0"/>
               </wp:wrapPolygon>
             </wp:wrapTight>
-            <wp:docPr id="23" name="Picture 23"/>
+            <wp:docPr id="39" name="Picture 39"/>
             <wp:cNvGraphicFramePr>
               <a:graphicFrameLocks xmlns:a="http://schemas.openxmlformats.org/drawingml/2006/main" noChangeAspect="1"/>
             </wp:cNvGraphicFramePr>
@@ -4207,7 +3999,7 @@
                     <pic:cNvPicPr/>
                   </pic:nvPicPr>
                   <pic:blipFill>
-                    <a:blip r:embed="rId17" cstate="print">
+                    <a:blip r:embed="rId17">
                       <a:extLst>
                         <a:ext uri="{28A0092B-C50C-407E-A947-70E740481C1C}">
                           <a14:useLocalDpi xmlns:a14="http://schemas.microsoft.com/office/drawing/2010/main" val="0"/>
@@ -4221,7 +4013,7 @@
                   <pic:spPr>
                     <a:xfrm>
                       <a:off x="0" y="0"/>
-                      <a:ext cx="5943600" cy="3343275"/>
+                      <a:ext cx="5943600" cy="3495040"/>
                     </a:xfrm>
                     <a:prstGeom prst="rect">
                       <a:avLst/>
@@ -4405,84 +4197,16 @@
           <w:noProof/>
         </w:rPr>
         <w:lastRenderedPageBreak/>
-        <w:drawing>
-          <wp:anchor distT="0" distB="0" distL="114300" distR="114300" simplePos="0" relativeHeight="251658240" behindDoc="1" locked="0" layoutInCell="1" allowOverlap="1">
-            <wp:simplePos x="0" y="0"/>
-            <wp:positionH relativeFrom="column">
-              <wp:posOffset>0</wp:posOffset>
-            </wp:positionH>
-            <wp:positionV relativeFrom="paragraph">
-              <wp:posOffset>378460</wp:posOffset>
-            </wp:positionV>
-            <wp:extent cx="5943600" cy="3343275"/>
-            <wp:effectExtent l="0" t="0" r="0" b="9525"/>
-            <wp:wrapTight wrapText="bothSides">
-              <wp:wrapPolygon edited="0">
-                <wp:start x="0" y="0"/>
-                <wp:lineTo x="0" y="21538"/>
-                <wp:lineTo x="21531" y="21538"/>
-                <wp:lineTo x="21531" y="0"/>
-                <wp:lineTo x="0" y="0"/>
-              </wp:wrapPolygon>
-            </wp:wrapTight>
-            <wp:docPr id="24" name="Picture 24"/>
-            <wp:cNvGraphicFramePr>
-              <a:graphicFrameLocks xmlns:a="http://schemas.openxmlformats.org/drawingml/2006/main" noChangeAspect="1"/>
-            </wp:cNvGraphicFramePr>
-            <a:graphic xmlns:a="http://schemas.openxmlformats.org/drawingml/2006/main">
-              <a:graphicData uri="http://schemas.openxmlformats.org/drawingml/2006/picture">
-                <pic:pic xmlns:pic="http://schemas.openxmlformats.org/drawingml/2006/picture">
-                  <pic:nvPicPr>
-                    <pic:cNvPr id="1" name=""/>
-                    <pic:cNvPicPr/>
-                  </pic:nvPicPr>
-                  <pic:blipFill>
-                    <a:blip r:embed="rId18" cstate="print">
-                      <a:extLst>
-                        <a:ext uri="{28A0092B-C50C-407E-A947-70E740481C1C}">
-                          <a14:useLocalDpi xmlns:a14="http://schemas.microsoft.com/office/drawing/2010/main" val="0"/>
-                        </a:ext>
-                      </a:extLst>
-                    </a:blip>
-                    <a:stretch>
-                      <a:fillRect/>
-                    </a:stretch>
-                  </pic:blipFill>
-                  <pic:spPr>
-                    <a:xfrm>
-                      <a:off x="0" y="0"/>
-                      <a:ext cx="5943600" cy="3343275"/>
-                    </a:xfrm>
-                    <a:prstGeom prst="rect">
-                      <a:avLst/>
-                    </a:prstGeom>
-                  </pic:spPr>
-                </pic:pic>
-              </a:graphicData>
-            </a:graphic>
-          </wp:anchor>
-        </w:drawing>
-      </w:r>
-      <w:r>
-        <w:rPr>
-          <w:noProof/>
-        </w:rPr>
-        <w:t xml:space="preserve"> </w:t>
-      </w:r>
-      <w:r>
-        <w:rPr>
-          <w:noProof/>
-        </w:rPr>
         <mc:AlternateContent>
           <mc:Choice Requires="wps">
             <w:drawing>
-              <wp:anchor distT="0" distB="0" distL="114300" distR="114300" simplePos="0" relativeHeight="251645952" behindDoc="1" locked="0" layoutInCell="1" allowOverlap="1" wp14:anchorId="7314B5BF" wp14:editId="7C8D63BC">
+              <wp:anchor distT="0" distB="0" distL="114300" distR="114300" simplePos="0" relativeHeight="251674112" behindDoc="1" locked="0" layoutInCell="1" allowOverlap="1" wp14:anchorId="729CEFFD" wp14:editId="09AFB386">
                 <wp:simplePos x="0" y="0"/>
                 <wp:positionH relativeFrom="column">
-                  <wp:posOffset>-635</wp:posOffset>
+                  <wp:posOffset>0</wp:posOffset>
                 </wp:positionH>
                 <wp:positionV relativeFrom="paragraph">
-                  <wp:posOffset>3774440</wp:posOffset>
+                  <wp:posOffset>3930650</wp:posOffset>
                 </wp:positionV>
                 <wp:extent cx="5943600" cy="635"/>
                 <wp:effectExtent l="0" t="0" r="0" b="0"/>
@@ -4494,7 +4218,7 @@
                     <wp:lineTo x="21600" y="0"/>
                   </wp:wrapPolygon>
                 </wp:wrapTight>
-                <wp:docPr id="14" name="Text Box 14"/>
+                <wp:docPr id="42" name="Text Box 42"/>
                 <wp:cNvGraphicFramePr/>
                 <a:graphic xmlns:a="http://schemas.openxmlformats.org/drawingml/2006/main">
                   <a:graphicData uri="http://schemas.microsoft.com/office/word/2010/wordprocessingShape">
@@ -4537,7 +4261,7 @@
                               </w:r>
                             </w:fldSimple>
                             <w:r>
-                              <w:t xml:space="preserve"> Giao diện form quản lý tài khoản</w:t>
+                              <w:t xml:space="preserve"> Giao diện quản lý tài khoản</w:t>
                             </w:r>
                           </w:p>
                         </w:txbxContent>
@@ -4556,7 +4280,7 @@
           </mc:Choice>
           <mc:Fallback>
             <w:pict>
-              <v:shape w14:anchorId="7314B5BF" id="Text Box 14" o:spid="_x0000_s1034" type="#_x0000_t202" style="position:absolute;left:0;text-align:left;margin-left:-.05pt;margin-top:297.2pt;width:468pt;height:.05pt;z-index:-251670528;visibility:visible;mso-wrap-style:square;mso-wrap-distance-left:9pt;mso-wrap-distance-top:0;mso-wrap-distance-right:9pt;mso-wrap-distance-bottom:0;mso-position-horizontal:absolute;mso-position-horizontal-relative:text;mso-position-vertical:absolute;mso-position-vertical-relative:text;v-text-anchor:top" o:gfxdata="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" stroked="f">
+              <v:shape w14:anchorId="729CEFFD" id="Text Box 42" o:spid="_x0000_s1034" type="#_x0000_t202" style="position:absolute;left:0;text-align:left;margin-left:0;margin-top:309.5pt;width:468pt;height:.05pt;z-index:-251642368;visibility:visible;mso-wrap-style:square;mso-wrap-distance-left:9pt;mso-wrap-distance-top:0;mso-wrap-distance-right:9pt;mso-wrap-distance-bottom:0;mso-position-horizontal:absolute;mso-position-horizontal-relative:text;mso-position-vertical:absolute;mso-position-vertical-relative:text;v-text-anchor:top" o:gfxdata="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" stroked="f">
                 <v:textbox style="mso-fit-shape-to-text:t" inset="0,0,0,0">
                   <w:txbxContent>
                     <w:p>
@@ -4579,7 +4303,7 @@
                         </w:r>
                       </w:fldSimple>
                       <w:r>
-                        <w:t xml:space="preserve"> Giao diện form quản lý tài khoản</w:t>
+                        <w:t xml:space="preserve"> Giao diện quản lý tài khoản</w:t>
                       </w:r>
                     </w:p>
                   </w:txbxContent>
@@ -4591,356 +4315,30 @@
         </mc:AlternateContent>
       </w:r>
       <w:r>
-        <w:t>4</w:t>
-      </w:r>
-      <w:r>
-        <w:t xml:space="preserve">.4) Giao diện form quản lý </w:t>
-      </w:r>
-      <w:r>
-        <w:t>tài khoản</w:t>
-      </w:r>
-      <w:r>
-        <w:t xml:space="preserve"> nhân viên</w:t>
-      </w:r>
-    </w:p>
-    <w:p>
-      <w:pPr>
-        <w:pStyle w:val="ListParagraph"/>
-        <w:numPr>
-          <w:ilvl w:val="0"/>
-          <w:numId w:val="12"/>
-        </w:numPr>
-        <w:ind w:left="1440"/>
-      </w:pPr>
-      <w:r>
-        <w:t xml:space="preserve">Hiển thị khi admin nhấn vào tab “Tài khoản”. </w:t>
-      </w:r>
-    </w:p>
-    <w:p>
-      <w:pPr>
-        <w:pStyle w:val="ListParagraph"/>
-        <w:numPr>
-          <w:ilvl w:val="0"/>
-          <w:numId w:val="12"/>
-        </w:numPr>
-        <w:ind w:left="1440"/>
-      </w:pPr>
-      <w:r>
-        <w:t xml:space="preserve">Các </w:t>
-      </w:r>
-      <w:r>
-        <w:t>Tài khoản</w:t>
-      </w:r>
-      <w:r>
-        <w:t xml:space="preserve"> nhân viên được hiển thị trong </w:t>
-      </w:r>
-      <w:r>
-        <w:t>Listview</w:t>
-      </w:r>
-      <w:r>
-        <w:t>.</w:t>
-      </w:r>
-    </w:p>
-    <w:p>
-      <w:pPr>
-        <w:pStyle w:val="ListParagraph"/>
-        <w:numPr>
-          <w:ilvl w:val="0"/>
-          <w:numId w:val="12"/>
-        </w:numPr>
-        <w:ind w:left="1440"/>
-      </w:pPr>
-      <w:r>
-        <w:t>Khi admin nhấn vào một tài khoả</w:t>
-      </w:r>
-      <w:r>
-        <w:t>n</w:t>
-      </w:r>
-      <w:r>
-        <w:t xml:space="preserve"> trong </w:t>
-      </w:r>
-      <w:r>
-        <w:t xml:space="preserve">Listview </w:t>
-      </w:r>
-      <w:r>
-        <w:t>thì thông tin chi tiết (Tên tài khoả</w:t>
-      </w:r>
-      <w:r>
-        <w:t>n</w:t>
-      </w:r>
-      <w:r>
-        <w:t xml:space="preserve">, tên hiển thị, loại </w:t>
-      </w:r>
-      <w:r>
-        <w:t>Tài khoản</w:t>
-      </w:r>
-      <w:r>
-        <w:t xml:space="preserve">) của </w:t>
-      </w:r>
-      <w:r>
-        <w:t>Tài khoản</w:t>
-      </w:r>
-      <w:r>
-        <w:t xml:space="preserve"> sẽ hiển thị trong các Textbox tương ứng bên phải.</w:t>
-      </w:r>
-    </w:p>
-    <w:p>
-      <w:pPr>
-        <w:pStyle w:val="ListParagraph"/>
-        <w:numPr>
-          <w:ilvl w:val="0"/>
-          <w:numId w:val="12"/>
-        </w:numPr>
-        <w:ind w:left="1440"/>
-      </w:pPr>
-      <w:r>
-        <w:t xml:space="preserve">Thêm mới 1 </w:t>
-      </w:r>
-      <w:r>
-        <w:t>tài khoả</w:t>
-      </w:r>
-      <w:r>
-        <w:t>n</w:t>
-      </w:r>
-      <w:r>
-        <w:t xml:space="preserve"> bằng các nhập</w:t>
-      </w:r>
-      <w:r>
-        <w:t xml:space="preserve"> </w:t>
-      </w:r>
-      <w:r>
-        <w:t>“</w:t>
-      </w:r>
-      <w:r>
-        <w:t>Tên tài khoản</w:t>
-      </w:r>
-      <w:r>
-        <w:t>” và</w:t>
-      </w:r>
-      <w:r>
-        <w:t>o</w:t>
-      </w:r>
-      <w:r>
-        <w:t xml:space="preserve"> Textbox bên phải</w:t>
-      </w:r>
-      <w:r>
-        <w:t>, chọn “Loại tài khoản”</w:t>
-      </w:r>
-      <w:r>
-        <w:t xml:space="preserve"> và nhấn vào nút “Thêm danh mục”.</w:t>
-      </w:r>
-    </w:p>
-    <w:p>
-      <w:pPr>
-        <w:pStyle w:val="ListParagraph"/>
-        <w:numPr>
-          <w:ilvl w:val="0"/>
-          <w:numId w:val="12"/>
-        </w:numPr>
-        <w:ind w:left="1440"/>
-      </w:pPr>
-      <w:r>
-        <w:t xml:space="preserve">Xóa </w:t>
-      </w:r>
-      <w:r>
-        <w:t xml:space="preserve">1 </w:t>
-      </w:r>
-      <w:r>
-        <w:t>“</w:t>
-      </w:r>
-      <w:r>
-        <w:t>tài khoả</w:t>
-      </w:r>
-      <w:r>
-        <w:t>n”</w:t>
-      </w:r>
-      <w:r>
-        <w:t xml:space="preserve"> bằng cách chọn </w:t>
-      </w:r>
-      <w:r>
-        <w:t xml:space="preserve">1 </w:t>
-      </w:r>
-      <w:r>
-        <w:t>“</w:t>
-      </w:r>
-      <w:r>
-        <w:t>tài khoản</w:t>
-      </w:r>
-      <w:r>
-        <w:t>”</w:t>
-      </w:r>
-      <w:r>
-        <w:t xml:space="preserve"> cần xóa trong </w:t>
-      </w:r>
-      <w:r>
-        <w:t xml:space="preserve">Listview </w:t>
-      </w:r>
-      <w:r>
-        <w:t xml:space="preserve">và nhấn nút “Xóa </w:t>
-      </w:r>
-      <w:r>
-        <w:t>Tài khoản</w:t>
-      </w:r>
-      <w:r>
-        <w:t xml:space="preserve">”, sau đó hiển thị MessageBox hỏi “Có thật sự xóa </w:t>
-      </w:r>
-      <w:r>
-        <w:t>Tài khoản</w:t>
-      </w:r>
-      <w:r>
-        <w:t xml:space="preserve"> này không?” với nhóm Button </w:t>
-      </w:r>
-      <w:r>
-        <w:t>“</w:t>
-      </w:r>
-      <w:r>
-        <w:t>YesNoCancel</w:t>
-      </w:r>
-      <w:r>
-        <w:t>”</w:t>
-      </w:r>
-      <w:r>
-        <w:t>.</w:t>
-      </w:r>
-      <w:r>
-        <w:t xml:space="preserve"> Nếu chọn “Yes” thì xóa tài khoản ra khỏi database.</w:t>
-      </w:r>
-    </w:p>
-    <w:p>
-      <w:pPr>
-        <w:pStyle w:val="ListParagraph"/>
-        <w:numPr>
-          <w:ilvl w:val="0"/>
-          <w:numId w:val="12"/>
-        </w:numPr>
-        <w:ind w:left="1440"/>
-      </w:pPr>
-      <w:r>
-        <w:t xml:space="preserve">Sửa </w:t>
-      </w:r>
-      <w:r>
-        <w:t xml:space="preserve">thông tin tài khoản </w:t>
-      </w:r>
-      <w:r>
-        <w:t xml:space="preserve">bằng cách chọn </w:t>
-      </w:r>
-      <w:r>
-        <w:t>tài khoản</w:t>
-      </w:r>
-      <w:r>
-        <w:t xml:space="preserve"> cần sửa trong </w:t>
-      </w:r>
-      <w:r>
-        <w:t xml:space="preserve">Listview </w:t>
-      </w:r>
-      <w:r>
-        <w:t>và nhấn nút “</w:t>
-      </w:r>
-      <w:r>
-        <w:t>Cập nhật tài khoản</w:t>
-      </w:r>
-      <w:r>
-        <w:t>”.</w:t>
-      </w:r>
-    </w:p>
-    <w:p>
-      <w:pPr>
-        <w:pStyle w:val="ListParagraph"/>
-        <w:numPr>
-          <w:ilvl w:val="0"/>
-          <w:numId w:val="12"/>
-        </w:numPr>
-        <w:ind w:left="1440"/>
-      </w:pPr>
-      <w:r>
-        <w:t>Load lại danh sách danh mục bằng cách nhấn vào nút “Xem tất cả”.</w:t>
-      </w:r>
-    </w:p>
-    <w:p>
-      <w:pPr>
-        <w:pStyle w:val="ListParagraph"/>
-        <w:numPr>
-          <w:ilvl w:val="0"/>
-          <w:numId w:val="12"/>
-        </w:numPr>
-        <w:ind w:left="1440"/>
-      </w:pPr>
-      <w:r>
-        <w:t xml:space="preserve">Tìm </w:t>
-      </w:r>
-      <w:r>
-        <w:t xml:space="preserve">tài khoản </w:t>
-      </w:r>
-      <w:r>
-        <w:t xml:space="preserve">trong danh sách các </w:t>
-      </w:r>
-      <w:r>
-        <w:t>tài khoản</w:t>
-      </w:r>
-      <w:r>
-        <w:t xml:space="preserve"> bằng cách nhập tên </w:t>
-      </w:r>
-      <w:r>
-        <w:t>tài khoản</w:t>
-      </w:r>
-      <w:r>
-        <w:t xml:space="preserve"> cần tìm vào Textbox góc trái trên và nhấn vào nút “Tìm”.</w:t>
-      </w:r>
-    </w:p>
-    <w:p>
-      <w:pPr>
-        <w:pStyle w:val="ListParagraph"/>
-        <w:ind w:left="1080" w:firstLine="0"/>
-      </w:pPr>
-    </w:p>
-    <w:p>
-      <w:pPr>
-        <w:pStyle w:val="ListParagraph"/>
-        <w:numPr>
-          <w:ilvl w:val="0"/>
-          <w:numId w:val="12"/>
-        </w:numPr>
-        <w:ind w:left="1440"/>
-      </w:pPr>
-      <w:r>
-        <w:lastRenderedPageBreak/>
-        <w:t>Đặt lại mật khẩu bằng cách nhấn vào nút “Đặt lại mật khẩu”.</w:t>
-      </w:r>
-    </w:p>
-    <w:p>
-      <w:pPr>
-        <w:pStyle w:val="ListParagraph"/>
-      </w:pPr>
-    </w:p>
-    <w:p>
-      <w:pPr>
-        <w:ind w:left="1080" w:firstLine="27"/>
-      </w:pPr>
-      <w:r>
         <w:rPr>
           <w:noProof/>
         </w:rPr>
         <w:drawing>
-          <wp:anchor distT="0" distB="0" distL="114300" distR="114300" simplePos="0" relativeHeight="251661312" behindDoc="1" locked="0" layoutInCell="1" allowOverlap="1">
+          <wp:anchor distT="0" distB="0" distL="114300" distR="114300" simplePos="0" relativeHeight="251673088" behindDoc="1" locked="0" layoutInCell="1" allowOverlap="1" wp14:anchorId="1006D6BD" wp14:editId="7168D538">
             <wp:simplePos x="0" y="0"/>
             <wp:positionH relativeFrom="column">
               <wp:posOffset>0</wp:posOffset>
             </wp:positionH>
             <wp:positionV relativeFrom="paragraph">
-              <wp:posOffset>343535</wp:posOffset>
+              <wp:posOffset>378460</wp:posOffset>
             </wp:positionV>
-            <wp:extent cx="5943600" cy="3343275"/>
-            <wp:effectExtent l="0" t="0" r="0" b="9525"/>
+            <wp:extent cx="5943600" cy="3495040"/>
+            <wp:effectExtent l="0" t="0" r="0" b="0"/>
             <wp:wrapTight wrapText="bothSides">
               <wp:wrapPolygon edited="0">
                 <wp:start x="0" y="0"/>
-                <wp:lineTo x="0" y="21538"/>
-                <wp:lineTo x="21531" y="21538"/>
+                <wp:lineTo x="0" y="21427"/>
+                <wp:lineTo x="21531" y="21427"/>
                 <wp:lineTo x="21531" y="0"/>
                 <wp:lineTo x="0" y="0"/>
               </wp:wrapPolygon>
             </wp:wrapTight>
-            <wp:docPr id="27" name="Picture 27"/>
+            <wp:docPr id="41" name="Picture 41"/>
             <wp:cNvGraphicFramePr>
               <a:graphicFrameLocks xmlns:a="http://schemas.openxmlformats.org/drawingml/2006/main" noChangeAspect="1"/>
             </wp:cNvGraphicFramePr>
@@ -4952,7 +4350,7 @@
                     <pic:cNvPicPr/>
                   </pic:nvPicPr>
                   <pic:blipFill>
-                    <a:blip r:embed="rId19" cstate="print">
+                    <a:blip r:embed="rId18">
                       <a:extLst>
                         <a:ext uri="{28A0092B-C50C-407E-A947-70E740481C1C}">
                           <a14:useLocalDpi xmlns:a14="http://schemas.microsoft.com/office/drawing/2010/main" val="0"/>
@@ -4966,7 +4364,7 @@
                   <pic:spPr>
                     <a:xfrm>
                       <a:off x="0" y="0"/>
-                      <a:ext cx="5943600" cy="3343275"/>
+                      <a:ext cx="5943600" cy="3495040"/>
                     </a:xfrm>
                     <a:prstGeom prst="rect">
                       <a:avLst/>
@@ -4985,19 +4383,341 @@
         <w:t xml:space="preserve"> </w:t>
       </w:r>
       <w:r>
+        <w:t>4</w:t>
+      </w:r>
+      <w:r>
+        <w:t xml:space="preserve">.4) Giao diện form quản lý </w:t>
+      </w:r>
+      <w:r>
+        <w:t>tài khoản</w:t>
+      </w:r>
+    </w:p>
+    <w:p>
+      <w:pPr>
+        <w:pStyle w:val="ListParagraph"/>
+        <w:numPr>
+          <w:ilvl w:val="0"/>
+          <w:numId w:val="12"/>
+        </w:numPr>
+        <w:ind w:left="1440"/>
+      </w:pPr>
+      <w:r>
+        <w:t xml:space="preserve">Hiển thị khi admin nhấn vào tab “Tài khoản”. </w:t>
+      </w:r>
+    </w:p>
+    <w:p>
+      <w:pPr>
+        <w:pStyle w:val="ListParagraph"/>
+        <w:numPr>
+          <w:ilvl w:val="0"/>
+          <w:numId w:val="12"/>
+        </w:numPr>
+        <w:ind w:left="1440"/>
+      </w:pPr>
+      <w:r>
+        <w:t xml:space="preserve">Các </w:t>
+      </w:r>
+      <w:r>
+        <w:t>Tài khoản</w:t>
+      </w:r>
+      <w:r>
+        <w:t xml:space="preserve"> nhân viên được hiển thị trong </w:t>
+      </w:r>
+      <w:r>
+        <w:t>Listview</w:t>
+      </w:r>
+      <w:r>
+        <w:t>.</w:t>
+      </w:r>
+    </w:p>
+    <w:p>
+      <w:pPr>
+        <w:pStyle w:val="ListParagraph"/>
+        <w:numPr>
+          <w:ilvl w:val="0"/>
+          <w:numId w:val="12"/>
+        </w:numPr>
+        <w:ind w:left="1440"/>
+      </w:pPr>
+      <w:r>
+        <w:t>Khi admin nhấn vào một tài khoả</w:t>
+      </w:r>
+      <w:r>
+        <w:t>n</w:t>
+      </w:r>
+      <w:r>
+        <w:t xml:space="preserve"> trong </w:t>
+      </w:r>
+      <w:r>
+        <w:t xml:space="preserve">Listview </w:t>
+      </w:r>
+      <w:r>
+        <w:t>thì thông tin chi tiết (Tên tài khoả</w:t>
+      </w:r>
+      <w:r>
+        <w:t>n</w:t>
+      </w:r>
+      <w:r>
+        <w:t xml:space="preserve">, tên hiển thị, loại </w:t>
+      </w:r>
+      <w:r>
+        <w:t>Tài khoản</w:t>
+      </w:r>
+      <w:r>
+        <w:t xml:space="preserve">) của </w:t>
+      </w:r>
+      <w:r>
+        <w:t>Tài khoản</w:t>
+      </w:r>
+      <w:r>
+        <w:t xml:space="preserve"> sẽ hiển thị trong các Textbox tương ứng bên phải.</w:t>
+      </w:r>
+    </w:p>
+    <w:p>
+      <w:pPr>
+        <w:pStyle w:val="ListParagraph"/>
+        <w:numPr>
+          <w:ilvl w:val="0"/>
+          <w:numId w:val="12"/>
+        </w:numPr>
+        <w:ind w:left="1440"/>
+      </w:pPr>
+      <w:r>
+        <w:t xml:space="preserve">Thêm mới 1 </w:t>
+      </w:r>
+      <w:r>
+        <w:t>tài khoả</w:t>
+      </w:r>
+      <w:r>
+        <w:t>n</w:t>
+      </w:r>
+      <w:r>
+        <w:t xml:space="preserve"> bằng các nhập</w:t>
+      </w:r>
+      <w:r>
+        <w:t xml:space="preserve"> </w:t>
+      </w:r>
+      <w:r>
+        <w:t>“</w:t>
+      </w:r>
+      <w:r>
+        <w:t>Tên tài khoản</w:t>
+      </w:r>
+      <w:r>
+        <w:t>” và</w:t>
+      </w:r>
+      <w:r>
+        <w:t>o</w:t>
+      </w:r>
+      <w:r>
+        <w:t xml:space="preserve"> Textbox bên phải</w:t>
+      </w:r>
+      <w:r>
+        <w:t>, chọn “Loại tài khoản”</w:t>
+      </w:r>
+      <w:r>
+        <w:t xml:space="preserve"> và nhấn vào nút “Thêm danh mục”.</w:t>
+      </w:r>
+    </w:p>
+    <w:p>
+      <w:pPr>
+        <w:pStyle w:val="ListParagraph"/>
+        <w:numPr>
+          <w:ilvl w:val="0"/>
+          <w:numId w:val="12"/>
+        </w:numPr>
+        <w:ind w:left="1440"/>
+      </w:pPr>
+      <w:r>
+        <w:t xml:space="preserve">Xóa </w:t>
+      </w:r>
+      <w:r>
+        <w:t xml:space="preserve">1 </w:t>
+      </w:r>
+      <w:r>
+        <w:t>“</w:t>
+      </w:r>
+      <w:r>
+        <w:t>tài khoả</w:t>
+      </w:r>
+      <w:r>
+        <w:t>n”</w:t>
+      </w:r>
+      <w:r>
+        <w:t xml:space="preserve"> bằng cách chọn </w:t>
+      </w:r>
+      <w:r>
+        <w:t xml:space="preserve">1 </w:t>
+      </w:r>
+      <w:r>
+        <w:t>“</w:t>
+      </w:r>
+      <w:r>
+        <w:t>tài khoản</w:t>
+      </w:r>
+      <w:r>
+        <w:t>”</w:t>
+      </w:r>
+      <w:r>
+        <w:t xml:space="preserve"> cần xóa trong </w:t>
+      </w:r>
+      <w:r>
+        <w:t xml:space="preserve">Listview </w:t>
+      </w:r>
+      <w:r>
+        <w:t xml:space="preserve">và nhấn nút “Xóa </w:t>
+      </w:r>
+      <w:r>
+        <w:t>Tài khoản</w:t>
+      </w:r>
+      <w:r>
+        <w:t xml:space="preserve">”, sau đó hiển thị MessageBox hỏi “Có thật sự xóa </w:t>
+      </w:r>
+      <w:r>
+        <w:t>Tài khoản</w:t>
+      </w:r>
+      <w:r>
+        <w:t xml:space="preserve"> này không?” với nhóm Button </w:t>
+      </w:r>
+      <w:r>
+        <w:t>“</w:t>
+      </w:r>
+      <w:r>
+        <w:t>YesNoCancel</w:t>
+      </w:r>
+      <w:r>
+        <w:t>”</w:t>
+      </w:r>
+      <w:r>
+        <w:t>.</w:t>
+      </w:r>
+      <w:r>
+        <w:t xml:space="preserve"> Nếu chọn “Yes” thì xóa tài khoản ra khỏi database.</w:t>
+      </w:r>
+    </w:p>
+    <w:p>
+      <w:pPr>
+        <w:pStyle w:val="ListParagraph"/>
+        <w:numPr>
+          <w:ilvl w:val="0"/>
+          <w:numId w:val="12"/>
+        </w:numPr>
+        <w:ind w:left="1440"/>
+      </w:pPr>
+      <w:r>
+        <w:t xml:space="preserve">Sửa </w:t>
+      </w:r>
+      <w:r>
+        <w:t xml:space="preserve">thông tin tài khoản </w:t>
+      </w:r>
+      <w:r>
+        <w:t xml:space="preserve">bằng cách chọn </w:t>
+      </w:r>
+      <w:r>
+        <w:t>tài khoản</w:t>
+      </w:r>
+      <w:r>
+        <w:t xml:space="preserve"> cần sửa trong </w:t>
+      </w:r>
+      <w:r>
+        <w:t xml:space="preserve">Listview </w:t>
+      </w:r>
+      <w:r>
+        <w:t>và nhấn nút “</w:t>
+      </w:r>
+      <w:r>
+        <w:t>Cập nhật tài khoản</w:t>
+      </w:r>
+      <w:r>
+        <w:t>”.</w:t>
+      </w:r>
+    </w:p>
+    <w:p>
+      <w:pPr>
+        <w:pStyle w:val="ListParagraph"/>
+        <w:numPr>
+          <w:ilvl w:val="0"/>
+          <w:numId w:val="12"/>
+        </w:numPr>
+        <w:ind w:left="1440"/>
+      </w:pPr>
+      <w:r>
+        <w:t>Load lại danh sách danh mục bằng cách nhấn vào nút “Xem tất cả”.</w:t>
+      </w:r>
+    </w:p>
+    <w:p>
+      <w:pPr>
+        <w:pStyle w:val="ListParagraph"/>
+        <w:numPr>
+          <w:ilvl w:val="0"/>
+          <w:numId w:val="12"/>
+        </w:numPr>
+        <w:ind w:left="1440"/>
+      </w:pPr>
+      <w:r>
+        <w:t xml:space="preserve">Tìm </w:t>
+      </w:r>
+      <w:r>
+        <w:t xml:space="preserve">tài khoản </w:t>
+      </w:r>
+      <w:r>
+        <w:t xml:space="preserve">trong danh sách các </w:t>
+      </w:r>
+      <w:r>
+        <w:t>tài khoản</w:t>
+      </w:r>
+      <w:r>
+        <w:t xml:space="preserve"> bằng cách nhập tên </w:t>
+      </w:r>
+      <w:r>
+        <w:t>tài khoản</w:t>
+      </w:r>
+      <w:r>
+        <w:t xml:space="preserve"> cần tìm vào Textbox góc trái trên và nhấn vào nút “Tìm”.</w:t>
+      </w:r>
+    </w:p>
+    <w:p>
+      <w:pPr>
+        <w:pStyle w:val="ListParagraph"/>
+        <w:ind w:left="1080" w:firstLine="0"/>
+      </w:pPr>
+    </w:p>
+    <w:p>
+      <w:pPr>
+        <w:pStyle w:val="ListParagraph"/>
+        <w:numPr>
+          <w:ilvl w:val="0"/>
+          <w:numId w:val="12"/>
+        </w:numPr>
+        <w:ind w:left="1440"/>
+      </w:pPr>
+      <w:r>
+        <w:t>Đặt lại mật khẩu bằng cách nhấn vào nút “Đặt lại mật khẩu”.</w:t>
+      </w:r>
+    </w:p>
+    <w:p>
+      <w:pPr>
+        <w:pStyle w:val="ListParagraph"/>
+      </w:pPr>
+    </w:p>
+    <w:p>
+      <w:pPr>
+        <w:ind w:left="1080" w:firstLine="27"/>
+      </w:pPr>
+      <w:r>
         <w:rPr>
           <w:noProof/>
         </w:rPr>
         <mc:AlternateContent>
           <mc:Choice Requires="wps">
             <w:drawing>
-              <wp:anchor distT="0" distB="0" distL="114300" distR="114300" simplePos="0" relativeHeight="251659264" behindDoc="1" locked="0" layoutInCell="1" allowOverlap="1" wp14:anchorId="7002A50A" wp14:editId="30826513">
+              <wp:anchor distT="0" distB="0" distL="114300" distR="114300" simplePos="0" relativeHeight="251677184" behindDoc="1" locked="0" layoutInCell="1" allowOverlap="1" wp14:anchorId="63236C06" wp14:editId="60F40C94">
                 <wp:simplePos x="0" y="0"/>
                 <wp:positionH relativeFrom="column">
                   <wp:posOffset>0</wp:posOffset>
                 </wp:positionH>
                 <wp:positionV relativeFrom="paragraph">
-                  <wp:posOffset>3753485</wp:posOffset>
+                  <wp:posOffset>3907790</wp:posOffset>
                 </wp:positionV>
                 <wp:extent cx="5943600" cy="635"/>
                 <wp:effectExtent l="0" t="0" r="0" b="0"/>
@@ -5009,7 +4729,7 @@
                     <wp:lineTo x="21600" y="0"/>
                   </wp:wrapPolygon>
                 </wp:wrapTight>
-                <wp:docPr id="26" name="Text Box 26"/>
+                <wp:docPr id="44" name="Text Box 44"/>
                 <wp:cNvGraphicFramePr/>
                 <a:graphic xmlns:a="http://schemas.openxmlformats.org/drawingml/2006/main">
                   <a:graphicData uri="http://schemas.microsoft.com/office/word/2010/wordprocessingShape">
@@ -5044,29 +4764,16 @@
                             <w:r>
                               <w:t xml:space="preserve">Hình </w:t>
                             </w:r>
+                            <w:fldSimple w:instr=" SEQ Hình \* ARABIC ">
+                              <w:r>
+                                <w:rPr>
+                                  <w:noProof/>
+                                </w:rPr>
+                                <w:t>10</w:t>
+                              </w:r>
+                            </w:fldSimple>
                             <w:r>
-                              <w:fldChar w:fldCharType="begin"/>
-                            </w:r>
-                            <w:r>
-                              <w:instrText xml:space="preserve"> SEQ Hình \* ARABIC </w:instrText>
-                            </w:r>
-                            <w:r>
-                              <w:fldChar w:fldCharType="separate"/>
-                            </w:r>
-                            <w:r>
-                              <w:rPr>
-                                <w:noProof/>
-                              </w:rPr>
-                              <w:t>10</w:t>
-                            </w:r>
-                            <w:r>
-                              <w:rPr>
-                                <w:noProof/>
-                              </w:rPr>
-                              <w:fldChar w:fldCharType="end"/>
-                            </w:r>
-                            <w:r>
-                              <w:t xml:space="preserve"> Giao diện form quản lý thông tin bàn ăn</w:t>
+                              <w:t xml:space="preserve"> Giao diện quản lý bàn ăn</w:t>
                             </w:r>
                           </w:p>
                         </w:txbxContent>
@@ -5085,7 +4792,7 @@
           </mc:Choice>
           <mc:Fallback>
             <w:pict>
-              <v:shape w14:anchorId="7002A50A" id="Text Box 26" o:spid="_x0000_s1035" type="#_x0000_t202" style="position:absolute;left:0;text-align:left;margin-left:0;margin-top:295.55pt;width:468pt;height:.05pt;z-index:-251657216;visibility:visible;mso-wrap-style:square;mso-wrap-distance-left:9pt;mso-wrap-distance-top:0;mso-wrap-distance-right:9pt;mso-wrap-distance-bottom:0;mso-position-horizontal:absolute;mso-position-horizontal-relative:text;mso-position-vertical:absolute;mso-position-vertical-relative:text;v-text-anchor:top" o:gfxdata="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" stroked="f">
+              <v:shape w14:anchorId="63236C06" id="Text Box 44" o:spid="_x0000_s1035" type="#_x0000_t202" style="position:absolute;left:0;text-align:left;margin-left:0;margin-top:307.7pt;width:468pt;height:.05pt;z-index:-251639296;visibility:visible;mso-wrap-style:square;mso-wrap-distance-left:9pt;mso-wrap-distance-top:0;mso-wrap-distance-right:9pt;mso-wrap-distance-bottom:0;mso-position-horizontal:absolute;mso-position-horizontal-relative:text;mso-position-vertical:absolute;mso-position-vertical-relative:text;v-text-anchor:top" o:gfxdata="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" stroked="f">
                 <v:textbox style="mso-fit-shape-to-text:t" inset="0,0,0,0">
                   <w:txbxContent>
                     <w:p>
@@ -5100,29 +4807,16 @@
                       <w:r>
                         <w:t xml:space="preserve">Hình </w:t>
                       </w:r>
+                      <w:fldSimple w:instr=" SEQ Hình \* ARABIC ">
+                        <w:r>
+                          <w:rPr>
+                            <w:noProof/>
+                          </w:rPr>
+                          <w:t>10</w:t>
+                        </w:r>
+                      </w:fldSimple>
                       <w:r>
-                        <w:fldChar w:fldCharType="begin"/>
-                      </w:r>
-                      <w:r>
-                        <w:instrText xml:space="preserve"> SEQ Hình \* ARABIC </w:instrText>
-                      </w:r>
-                      <w:r>
-                        <w:fldChar w:fldCharType="separate"/>
-                      </w:r>
-                      <w:r>
-                        <w:rPr>
-                          <w:noProof/>
-                        </w:rPr>
-                        <w:t>10</w:t>
-                      </w:r>
-                      <w:r>
-                        <w:rPr>
-                          <w:noProof/>
-                        </w:rPr>
-                        <w:fldChar w:fldCharType="end"/>
-                      </w:r>
-                      <w:r>
-                        <w:t xml:space="preserve"> Giao diện form quản lý thông tin bàn ăn</w:t>
+                        <w:t xml:space="preserve"> Giao diện quản lý bàn ăn</w:t>
                       </w:r>
                     </w:p>
                   </w:txbxContent>
@@ -5134,6 +4828,74 @@
         </mc:AlternateContent>
       </w:r>
       <w:r>
+        <w:rPr>
+          <w:noProof/>
+        </w:rPr>
+        <w:drawing>
+          <wp:anchor distT="0" distB="0" distL="114300" distR="114300" simplePos="0" relativeHeight="251676160" behindDoc="1" locked="0" layoutInCell="1" allowOverlap="1" wp14:anchorId="08B9FE99" wp14:editId="6268E435">
+            <wp:simplePos x="0" y="0"/>
+            <wp:positionH relativeFrom="column">
+              <wp:posOffset>0</wp:posOffset>
+            </wp:positionH>
+            <wp:positionV relativeFrom="paragraph">
+              <wp:posOffset>355600</wp:posOffset>
+            </wp:positionV>
+            <wp:extent cx="5943600" cy="3495040"/>
+            <wp:effectExtent l="0" t="0" r="0" b="0"/>
+            <wp:wrapTight wrapText="bothSides">
+              <wp:wrapPolygon edited="0">
+                <wp:start x="0" y="0"/>
+                <wp:lineTo x="0" y="21427"/>
+                <wp:lineTo x="21531" y="21427"/>
+                <wp:lineTo x="21531" y="0"/>
+                <wp:lineTo x="0" y="0"/>
+              </wp:wrapPolygon>
+            </wp:wrapTight>
+            <wp:docPr id="43" name="Picture 43"/>
+            <wp:cNvGraphicFramePr>
+              <a:graphicFrameLocks xmlns:a="http://schemas.openxmlformats.org/drawingml/2006/main" noChangeAspect="1"/>
+            </wp:cNvGraphicFramePr>
+            <a:graphic xmlns:a="http://schemas.openxmlformats.org/drawingml/2006/main">
+              <a:graphicData uri="http://schemas.openxmlformats.org/drawingml/2006/picture">
+                <pic:pic xmlns:pic="http://schemas.openxmlformats.org/drawingml/2006/picture">
+                  <pic:nvPicPr>
+                    <pic:cNvPr id="1" name=""/>
+                    <pic:cNvPicPr/>
+                  </pic:nvPicPr>
+                  <pic:blipFill>
+                    <a:blip r:embed="rId19">
+                      <a:extLst>
+                        <a:ext uri="{28A0092B-C50C-407E-A947-70E740481C1C}">
+                          <a14:useLocalDpi xmlns:a14="http://schemas.microsoft.com/office/drawing/2010/main" val="0"/>
+                        </a:ext>
+                      </a:extLst>
+                    </a:blip>
+                    <a:stretch>
+                      <a:fillRect/>
+                    </a:stretch>
+                  </pic:blipFill>
+                  <pic:spPr>
+                    <a:xfrm>
+                      <a:off x="0" y="0"/>
+                      <a:ext cx="5943600" cy="3495040"/>
+                    </a:xfrm>
+                    <a:prstGeom prst="rect">
+                      <a:avLst/>
+                    </a:prstGeom>
+                  </pic:spPr>
+                </pic:pic>
+              </a:graphicData>
+            </a:graphic>
+          </wp:anchor>
+        </w:drawing>
+      </w:r>
+      <w:r>
+        <w:rPr>
+          <w:noProof/>
+        </w:rPr>
+        <w:t xml:space="preserve"> </w:t>
+      </w:r>
+      <w:r>
         <w:t>4</w:t>
       </w:r>
       <w:r>
@@ -5315,13 +5077,13 @@
         <mc:AlternateContent>
           <mc:Choice Requires="wps">
             <w:drawing>
-              <wp:anchor distT="0" distB="0" distL="114300" distR="114300" simplePos="0" relativeHeight="251663360" behindDoc="1" locked="0" layoutInCell="1" allowOverlap="1" wp14:anchorId="431943B8" wp14:editId="3B47B260">
+              <wp:anchor distT="0" distB="0" distL="114300" distR="114300" simplePos="0" relativeHeight="251681792" behindDoc="1" locked="0" layoutInCell="1" allowOverlap="1" wp14:anchorId="2EA1B66A" wp14:editId="0CDFC286">
                 <wp:simplePos x="0" y="0"/>
                 <wp:positionH relativeFrom="column">
-                  <wp:posOffset>-9525</wp:posOffset>
+                  <wp:posOffset>0</wp:posOffset>
                 </wp:positionH>
                 <wp:positionV relativeFrom="paragraph">
-                  <wp:posOffset>3731260</wp:posOffset>
+                  <wp:posOffset>3937000</wp:posOffset>
                 </wp:positionV>
                 <wp:extent cx="5943600" cy="635"/>
                 <wp:effectExtent l="0" t="0" r="0" b="0"/>
@@ -5333,7 +5095,7 @@
                     <wp:lineTo x="21600" y="0"/>
                   </wp:wrapPolygon>
                 </wp:wrapTight>
-                <wp:docPr id="29" name="Text Box 29"/>
+                <wp:docPr id="46" name="Text Box 46"/>
                 <wp:cNvGraphicFramePr/>
                 <a:graphic xmlns:a="http://schemas.openxmlformats.org/drawingml/2006/main">
                   <a:graphicData uri="http://schemas.microsoft.com/office/word/2010/wordprocessingShape">
@@ -5368,29 +5130,16 @@
                             <w:r>
                               <w:t xml:space="preserve">Hình </w:t>
                             </w:r>
+                            <w:fldSimple w:instr=" SEQ Hình \* ARABIC ">
+                              <w:r>
+                                <w:rPr>
+                                  <w:noProof/>
+                                </w:rPr>
+                                <w:t>11</w:t>
+                              </w:r>
+                            </w:fldSimple>
                             <w:r>
-                              <w:fldChar w:fldCharType="begin"/>
-                            </w:r>
-                            <w:r>
-                              <w:instrText xml:space="preserve"> SEQ Hình \* ARABIC </w:instrText>
-                            </w:r>
-                            <w:r>
-                              <w:fldChar w:fldCharType="separate"/>
-                            </w:r>
-                            <w:r>
-                              <w:rPr>
-                                <w:noProof/>
-                              </w:rPr>
-                              <w:t>11</w:t>
-                            </w:r>
-                            <w:r>
-                              <w:rPr>
-                                <w:noProof/>
-                              </w:rPr>
-                              <w:fldChar w:fldCharType="end"/>
-                            </w:r>
-                            <w:r>
-                              <w:t xml:space="preserve"> Giao diện form quản lý thông tin nhân viên</w:t>
+                              <w:t xml:space="preserve"> Giao diện quản lý thông tin nhân viên</w:t>
                             </w:r>
                           </w:p>
                         </w:txbxContent>
@@ -5409,7 +5158,7 @@
           </mc:Choice>
           <mc:Fallback>
             <w:pict>
-              <v:shape w14:anchorId="431943B8" id="Text Box 29" o:spid="_x0000_s1036" type="#_x0000_t202" style="position:absolute;left:0;text-align:left;margin-left:-.75pt;margin-top:293.8pt;width:468pt;height:.05pt;z-index:-251653120;visibility:visible;mso-wrap-style:square;mso-wrap-distance-left:9pt;mso-wrap-distance-top:0;mso-wrap-distance-right:9pt;mso-wrap-distance-bottom:0;mso-position-horizontal:absolute;mso-position-horizontal-relative:text;mso-position-vertical:absolute;mso-position-vertical-relative:text;v-text-anchor:top" o:gfxdata="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" stroked="f">
+              <v:shape w14:anchorId="2EA1B66A" id="Text Box 46" o:spid="_x0000_s1036" type="#_x0000_t202" style="position:absolute;left:0;text-align:left;margin-left:0;margin-top:310pt;width:468pt;height:.05pt;z-index:-251634688;visibility:visible;mso-wrap-style:square;mso-wrap-distance-left:9pt;mso-wrap-distance-top:0;mso-wrap-distance-right:9pt;mso-wrap-distance-bottom:0;mso-position-horizontal:absolute;mso-position-horizontal-relative:text;mso-position-vertical:absolute;mso-position-vertical-relative:text;v-text-anchor:top" o:gfxdata="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" stroked="f">
                 <v:textbox style="mso-fit-shape-to-text:t" inset="0,0,0,0">
                   <w:txbxContent>
                     <w:p>
@@ -5424,29 +5173,16 @@
                       <w:r>
                         <w:t xml:space="preserve">Hình </w:t>
                       </w:r>
+                      <w:fldSimple w:instr=" SEQ Hình \* ARABIC ">
+                        <w:r>
+                          <w:rPr>
+                            <w:noProof/>
+                          </w:rPr>
+                          <w:t>11</w:t>
+                        </w:r>
+                      </w:fldSimple>
                       <w:r>
-                        <w:fldChar w:fldCharType="begin"/>
-                      </w:r>
-                      <w:r>
-                        <w:instrText xml:space="preserve"> SEQ Hình \* ARABIC </w:instrText>
-                      </w:r>
-                      <w:r>
-                        <w:fldChar w:fldCharType="separate"/>
-                      </w:r>
-                      <w:r>
-                        <w:rPr>
-                          <w:noProof/>
-                        </w:rPr>
-                        <w:t>11</w:t>
-                      </w:r>
-                      <w:r>
-                        <w:rPr>
-                          <w:noProof/>
-                        </w:rPr>
-                        <w:fldChar w:fldCharType="end"/>
-                      </w:r>
-                      <w:r>
-                        <w:t xml:space="preserve"> Giao diện form quản lý thông tin nhân viên</w:t>
+                        <w:t xml:space="preserve"> Giao diện quản lý thông tin nhân viên</w:t>
                       </w:r>
                     </w:p>
                   </w:txbxContent>
@@ -5462,26 +5198,26 @@
           <w:noProof/>
         </w:rPr>
         <w:drawing>
-          <wp:anchor distT="0" distB="0" distL="114300" distR="114300" simplePos="0" relativeHeight="251662336" behindDoc="1" locked="0" layoutInCell="1" allowOverlap="1" wp14:anchorId="49D40B8D" wp14:editId="66CC02E7">
+          <wp:anchor distT="0" distB="0" distL="114300" distR="114300" simplePos="0" relativeHeight="251679232" behindDoc="1" locked="0" layoutInCell="1" allowOverlap="1" wp14:anchorId="5C1BA0A4" wp14:editId="2AEEAD0A">
             <wp:simplePos x="0" y="0"/>
             <wp:positionH relativeFrom="column">
-              <wp:posOffset>-9525</wp:posOffset>
+              <wp:posOffset>-398</wp:posOffset>
             </wp:positionH>
             <wp:positionV relativeFrom="paragraph">
-              <wp:posOffset>330835</wp:posOffset>
+              <wp:posOffset>385435</wp:posOffset>
             </wp:positionV>
-            <wp:extent cx="5943600" cy="3343275"/>
-            <wp:effectExtent l="0" t="0" r="0" b="9525"/>
+            <wp:extent cx="5943600" cy="3495040"/>
+            <wp:effectExtent l="0" t="0" r="0" b="0"/>
             <wp:wrapTight wrapText="bothSides">
               <wp:wrapPolygon edited="0">
                 <wp:start x="0" y="0"/>
-                <wp:lineTo x="0" y="21538"/>
-                <wp:lineTo x="21531" y="21538"/>
+                <wp:lineTo x="0" y="21427"/>
+                <wp:lineTo x="21531" y="21427"/>
                 <wp:lineTo x="21531" y="0"/>
                 <wp:lineTo x="0" y="0"/>
               </wp:wrapPolygon>
             </wp:wrapTight>
-            <wp:docPr id="28" name="Picture 28"/>
+            <wp:docPr id="45" name="Picture 45"/>
             <wp:cNvGraphicFramePr>
               <a:graphicFrameLocks xmlns:a="http://schemas.openxmlformats.org/drawingml/2006/main" noChangeAspect="1"/>
             </wp:cNvGraphicFramePr>
@@ -5493,7 +5229,7 @@
                     <pic:cNvPicPr/>
                   </pic:nvPicPr>
                   <pic:blipFill>
-                    <a:blip r:embed="rId20" cstate="print">
+                    <a:blip r:embed="rId20">
                       <a:extLst>
                         <a:ext uri="{28A0092B-C50C-407E-A947-70E740481C1C}">
                           <a14:useLocalDpi xmlns:a14="http://schemas.microsoft.com/office/drawing/2010/main" val="0"/>
@@ -5507,7 +5243,7 @@
                   <pic:spPr>
                     <a:xfrm>
                       <a:off x="0" y="0"/>
-                      <a:ext cx="5943600" cy="3343275"/>
+                      <a:ext cx="5943600" cy="3495040"/>
                     </a:xfrm>
                     <a:prstGeom prst="rect">
                       <a:avLst/>
@@ -5624,6 +5360,7 @@
         <w:ind w:left="1440"/>
       </w:pPr>
       <w:r>
+        <w:lastRenderedPageBreak/>
         <w:t>Tìm tài khoản trong danh sách các nhân viên bằng cách nhập tên nhân viên cần tìm vào Textbox góc trái trên và nhấn vào nút “Tìm”.</w:t>
       </w:r>
     </w:p>
@@ -5635,17 +5372,16 @@
         <w:rPr>
           <w:noProof/>
         </w:rPr>
-        <w:lastRenderedPageBreak/>
         <mc:AlternateContent>
           <mc:Choice Requires="wps">
             <w:drawing>
-              <wp:anchor distT="0" distB="0" distL="114300" distR="114300" simplePos="0" relativeHeight="251664384" behindDoc="1" locked="0" layoutInCell="1" allowOverlap="1" wp14:anchorId="43233E4A" wp14:editId="3A197620">
+              <wp:anchor distT="0" distB="0" distL="114300" distR="114300" simplePos="0" relativeHeight="251682304" behindDoc="1" locked="0" layoutInCell="1" allowOverlap="1" wp14:anchorId="5E7580F6" wp14:editId="5CE15314">
                 <wp:simplePos x="0" y="0"/>
                 <wp:positionH relativeFrom="column">
                   <wp:posOffset>0</wp:posOffset>
                 </wp:positionH>
                 <wp:positionV relativeFrom="paragraph">
-                  <wp:posOffset>3826510</wp:posOffset>
+                  <wp:posOffset>3954780</wp:posOffset>
                 </wp:positionV>
                 <wp:extent cx="5943600" cy="635"/>
                 <wp:effectExtent l="0" t="0" r="0" b="0"/>
@@ -5657,7 +5393,7 @@
                     <wp:lineTo x="21600" y="0"/>
                   </wp:wrapPolygon>
                 </wp:wrapTight>
-                <wp:docPr id="31" name="Text Box 31"/>
+                <wp:docPr id="48" name="Text Box 48"/>
                 <wp:cNvGraphicFramePr/>
                 <a:graphic xmlns:a="http://schemas.openxmlformats.org/drawingml/2006/main">
                   <a:graphicData uri="http://schemas.microsoft.com/office/word/2010/wordprocessingShape">
@@ -5692,29 +5428,16 @@
                             <w:r>
                               <w:t xml:space="preserve">Hình </w:t>
                             </w:r>
+                            <w:fldSimple w:instr=" SEQ Hình \* ARABIC ">
+                              <w:r>
+                                <w:rPr>
+                                  <w:noProof/>
+                                </w:rPr>
+                                <w:t>12</w:t>
+                              </w:r>
+                            </w:fldSimple>
                             <w:r>
-                              <w:fldChar w:fldCharType="begin"/>
-                            </w:r>
-                            <w:r>
-                              <w:instrText xml:space="preserve"> SEQ Hình \* ARABIC </w:instrText>
-                            </w:r>
-                            <w:r>
-                              <w:fldChar w:fldCharType="separate"/>
-                            </w:r>
-                            <w:r>
-                              <w:rPr>
-                                <w:noProof/>
-                              </w:rPr>
-                              <w:t>12</w:t>
-                            </w:r>
-                            <w:r>
-                              <w:rPr>
-                                <w:noProof/>
-                              </w:rPr>
-                              <w:fldChar w:fldCharType="end"/>
-                            </w:r>
-                            <w:r>
-                              <w:t xml:space="preserve"> Giao diện form quản lý lương nhân viên</w:t>
+                              <w:t xml:space="preserve"> Giao diện quản lý lương nhân viên</w:t>
                             </w:r>
                           </w:p>
                         </w:txbxContent>
@@ -5733,7 +5456,7 @@
           </mc:Choice>
           <mc:Fallback>
             <w:pict>
-              <v:shape w14:anchorId="43233E4A" id="Text Box 31" o:spid="_x0000_s1037" type="#_x0000_t202" style="position:absolute;left:0;text-align:left;margin-left:0;margin-top:301.3pt;width:468pt;height:.05pt;z-index:-251652096;visibility:visible;mso-wrap-style:square;mso-wrap-distance-left:9pt;mso-wrap-distance-top:0;mso-wrap-distance-right:9pt;mso-wrap-distance-bottom:0;mso-position-horizontal:absolute;mso-position-horizontal-relative:text;mso-position-vertical:absolute;mso-position-vertical-relative:text;v-text-anchor:top" o:gfxdata="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" stroked="f">
+              <v:shape w14:anchorId="5E7580F6" id="Text Box 48" o:spid="_x0000_s1037" type="#_x0000_t202" style="position:absolute;left:0;text-align:left;margin-left:0;margin-top:311.4pt;width:468pt;height:.05pt;z-index:-251634176;visibility:visible;mso-wrap-style:square;mso-wrap-distance-left:9pt;mso-wrap-distance-top:0;mso-wrap-distance-right:9pt;mso-wrap-distance-bottom:0;mso-position-horizontal:absolute;mso-position-horizontal-relative:text;mso-position-vertical:absolute;mso-position-vertical-relative:text;v-text-anchor:top" o:gfxdata="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" stroked="f">
                 <v:textbox style="mso-fit-shape-to-text:t" inset="0,0,0,0">
                   <w:txbxContent>
                     <w:p>
@@ -5748,29 +5471,16 @@
                       <w:r>
                         <w:t xml:space="preserve">Hình </w:t>
                       </w:r>
+                      <w:fldSimple w:instr=" SEQ Hình \* ARABIC ">
+                        <w:r>
+                          <w:rPr>
+                            <w:noProof/>
+                          </w:rPr>
+                          <w:t>12</w:t>
+                        </w:r>
+                      </w:fldSimple>
                       <w:r>
-                        <w:fldChar w:fldCharType="begin"/>
-                      </w:r>
-                      <w:r>
-                        <w:instrText xml:space="preserve"> SEQ Hình \* ARABIC </w:instrText>
-                      </w:r>
-                      <w:r>
-                        <w:fldChar w:fldCharType="separate"/>
-                      </w:r>
-                      <w:r>
-                        <w:rPr>
-                          <w:noProof/>
-                        </w:rPr>
-                        <w:t>12</w:t>
-                      </w:r>
-                      <w:r>
-                        <w:rPr>
-                          <w:noProof/>
-                        </w:rPr>
-                        <w:fldChar w:fldCharType="end"/>
-                      </w:r>
-                      <w:r>
-                        <w:t xml:space="preserve"> Giao diện form quản lý lương nhân viên</w:t>
+                        <w:t xml:space="preserve"> Giao diện quản lý lương nhân viên</w:t>
                       </w:r>
                     </w:p>
                   </w:txbxContent>
@@ -5786,26 +5496,26 @@
           <w:noProof/>
         </w:rPr>
         <w:drawing>
-          <wp:anchor distT="0" distB="0" distL="114300" distR="114300" simplePos="0" relativeHeight="251665408" behindDoc="1" locked="0" layoutInCell="1" allowOverlap="1" wp14:anchorId="4AC684EC" wp14:editId="3CE637B6">
+          <wp:anchor distT="0" distB="0" distL="114300" distR="114300" simplePos="0" relativeHeight="251681280" behindDoc="1" locked="0" layoutInCell="1" allowOverlap="1" wp14:anchorId="0E196AA3" wp14:editId="001C97E8">
             <wp:simplePos x="0" y="0"/>
             <wp:positionH relativeFrom="column">
-              <wp:posOffset>0</wp:posOffset>
+              <wp:posOffset>-398</wp:posOffset>
             </wp:positionH>
             <wp:positionV relativeFrom="paragraph">
-              <wp:posOffset>426085</wp:posOffset>
+              <wp:posOffset>402893</wp:posOffset>
             </wp:positionV>
-            <wp:extent cx="5943600" cy="3343275"/>
-            <wp:effectExtent l="0" t="0" r="0" b="9525"/>
+            <wp:extent cx="5943600" cy="3495040"/>
+            <wp:effectExtent l="0" t="0" r="0" b="0"/>
             <wp:wrapTight wrapText="bothSides">
               <wp:wrapPolygon edited="0">
                 <wp:start x="0" y="0"/>
-                <wp:lineTo x="0" y="21538"/>
-                <wp:lineTo x="21531" y="21538"/>
+                <wp:lineTo x="0" y="21427"/>
+                <wp:lineTo x="21531" y="21427"/>
                 <wp:lineTo x="21531" y="0"/>
                 <wp:lineTo x="0" y="0"/>
               </wp:wrapPolygon>
             </wp:wrapTight>
-            <wp:docPr id="30" name="Picture 30"/>
+            <wp:docPr id="47" name="Picture 47"/>
             <wp:cNvGraphicFramePr>
               <a:graphicFrameLocks xmlns:a="http://schemas.openxmlformats.org/drawingml/2006/main" noChangeAspect="1"/>
             </wp:cNvGraphicFramePr>
@@ -5817,7 +5527,7 @@
                     <pic:cNvPicPr/>
                   </pic:nvPicPr>
                   <pic:blipFill>
-                    <a:blip r:embed="rId21" cstate="print">
+                    <a:blip r:embed="rId21">
                       <a:extLst>
                         <a:ext uri="{28A0092B-C50C-407E-A947-70E740481C1C}">
                           <a14:useLocalDpi xmlns:a14="http://schemas.microsoft.com/office/drawing/2010/main" val="0"/>
@@ -5831,7 +5541,7 @@
                   <pic:spPr>
                     <a:xfrm>
                       <a:off x="0" y="0"/>
-                      <a:ext cx="5943600" cy="3343275"/>
+                      <a:ext cx="5943600" cy="3495040"/>
                     </a:xfrm>
                     <a:prstGeom prst="rect">
                       <a:avLst/>
@@ -5875,8 +5585,6 @@
       <w:r>
         <w:t>ẽ</w:t>
       </w:r>
-      <w:bookmarkStart w:id="0" w:name="_GoBack"/>
-      <w:bookmarkEnd w:id="0"/>
       <w:r>
         <w:t xml:space="preserve"> được tính từ “ngày bắt đầu” tới “ngày kết thúc”.</w:t>
       </w:r>
@@ -5901,13 +5609,13 @@
         <mc:AlternateContent>
           <mc:Choice Requires="wps">
             <w:drawing>
-              <wp:anchor distT="0" distB="0" distL="114300" distR="114300" simplePos="0" relativeHeight="251667456" behindDoc="1" locked="0" layoutInCell="1" allowOverlap="1" wp14:anchorId="6851A3A6" wp14:editId="1EFFF7F7">
+              <wp:anchor distT="0" distB="0" distL="114300" distR="114300" simplePos="0" relativeHeight="251685376" behindDoc="1" locked="0" layoutInCell="1" allowOverlap="1" wp14:anchorId="67F54DFE" wp14:editId="48BDF099">
                 <wp:simplePos x="0" y="0"/>
                 <wp:positionH relativeFrom="column">
                   <wp:posOffset>0</wp:posOffset>
                 </wp:positionH>
                 <wp:positionV relativeFrom="paragraph">
-                  <wp:posOffset>3750310</wp:posOffset>
+                  <wp:posOffset>3896360</wp:posOffset>
                 </wp:positionV>
                 <wp:extent cx="5943600" cy="635"/>
                 <wp:effectExtent l="0" t="0" r="0" b="0"/>
@@ -5919,7 +5627,7 @@
                     <wp:lineTo x="21600" y="0"/>
                   </wp:wrapPolygon>
                 </wp:wrapTight>
-                <wp:docPr id="33" name="Text Box 33"/>
+                <wp:docPr id="50" name="Text Box 50"/>
                 <wp:cNvGraphicFramePr/>
                 <a:graphic xmlns:a="http://schemas.openxmlformats.org/drawingml/2006/main">
                   <a:graphicData uri="http://schemas.microsoft.com/office/word/2010/wordprocessingShape">
@@ -5954,29 +5662,16 @@
                             <w:r>
                               <w:t xml:space="preserve">Hình </w:t>
                             </w:r>
+                            <w:fldSimple w:instr=" SEQ Hình \* ARABIC ">
+                              <w:r>
+                                <w:rPr>
+                                  <w:noProof/>
+                                </w:rPr>
+                                <w:t>13</w:t>
+                              </w:r>
+                            </w:fldSimple>
                             <w:r>
-                              <w:fldChar w:fldCharType="begin"/>
-                            </w:r>
-                            <w:r>
-                              <w:instrText xml:space="preserve"> SEQ Hình \* ARABIC </w:instrText>
-                            </w:r>
-                            <w:r>
-                              <w:fldChar w:fldCharType="separate"/>
-                            </w:r>
-                            <w:r>
-                              <w:rPr>
-                                <w:noProof/>
-                              </w:rPr>
-                              <w:t>13</w:t>
-                            </w:r>
-                            <w:r>
-                              <w:rPr>
-                                <w:noProof/>
-                              </w:rPr>
-                              <w:fldChar w:fldCharType="end"/>
-                            </w:r>
-                            <w:r>
-                              <w:t xml:space="preserve"> Giao diện form quản lý thông tin sự kiện và khuyến mãi</w:t>
+                              <w:t xml:space="preserve"> Giao diện quản lý các danh sách sự kiện &amp; khuyến mãi</w:t>
                             </w:r>
                           </w:p>
                         </w:txbxContent>
@@ -5995,7 +5690,7 @@
           </mc:Choice>
           <mc:Fallback>
             <w:pict>
-              <v:shape w14:anchorId="6851A3A6" id="Text Box 33" o:spid="_x0000_s1038" type="#_x0000_t202" style="position:absolute;left:0;text-align:left;margin-left:0;margin-top:295.3pt;width:468pt;height:.05pt;z-index:-251649024;visibility:visible;mso-wrap-style:square;mso-wrap-distance-left:9pt;mso-wrap-distance-top:0;mso-wrap-distance-right:9pt;mso-wrap-distance-bottom:0;mso-position-horizontal:absolute;mso-position-horizontal-relative:text;mso-position-vertical:absolute;mso-position-vertical-relative:text;v-text-anchor:top" o:gfxdata="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" stroked="f">
+              <v:shape w14:anchorId="67F54DFE" id="Text Box 50" o:spid="_x0000_s1038" type="#_x0000_t202" style="position:absolute;left:0;text-align:left;margin-left:0;margin-top:306.8pt;width:468pt;height:.05pt;z-index:-251631104;visibility:visible;mso-wrap-style:square;mso-wrap-distance-left:9pt;mso-wrap-distance-top:0;mso-wrap-distance-right:9pt;mso-wrap-distance-bottom:0;mso-position-horizontal:absolute;mso-position-horizontal-relative:text;mso-position-vertical:absolute;mso-position-vertical-relative:text;v-text-anchor:top" o:gfxdata="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" stroked="f">
                 <v:textbox style="mso-fit-shape-to-text:t" inset="0,0,0,0">
                   <w:txbxContent>
                     <w:p>
@@ -6010,29 +5705,16 @@
                       <w:r>
                         <w:t xml:space="preserve">Hình </w:t>
                       </w:r>
+                      <w:fldSimple w:instr=" SEQ Hình \* ARABIC ">
+                        <w:r>
+                          <w:rPr>
+                            <w:noProof/>
+                          </w:rPr>
+                          <w:t>13</w:t>
+                        </w:r>
+                      </w:fldSimple>
                       <w:r>
-                        <w:fldChar w:fldCharType="begin"/>
-                      </w:r>
-                      <w:r>
-                        <w:instrText xml:space="preserve"> SEQ Hình \* ARABIC </w:instrText>
-                      </w:r>
-                      <w:r>
-                        <w:fldChar w:fldCharType="separate"/>
-                      </w:r>
-                      <w:r>
-                        <w:rPr>
-                          <w:noProof/>
-                        </w:rPr>
-                        <w:t>13</w:t>
-                      </w:r>
-                      <w:r>
-                        <w:rPr>
-                          <w:noProof/>
-                        </w:rPr>
-                        <w:fldChar w:fldCharType="end"/>
-                      </w:r>
-                      <w:r>
-                        <w:t xml:space="preserve"> Giao diện form quản lý thông tin sự kiện và khuyến mãi</w:t>
+                        <w:t xml:space="preserve"> Giao diện quản lý các danh sách sự kiện &amp; khuyến mãi</w:t>
                       </w:r>
                     </w:p>
                   </w:txbxContent>
@@ -6048,26 +5730,26 @@
           <w:noProof/>
         </w:rPr>
         <w:drawing>
-          <wp:anchor distT="0" distB="0" distL="114300" distR="114300" simplePos="0" relativeHeight="251666432" behindDoc="1" locked="0" layoutInCell="1" allowOverlap="1" wp14:anchorId="3F73FD0F" wp14:editId="5FBFF027">
+          <wp:anchor distT="0" distB="0" distL="114300" distR="114300" simplePos="0" relativeHeight="251683328" behindDoc="1" locked="0" layoutInCell="1" allowOverlap="1" wp14:anchorId="5F7F3BB0" wp14:editId="2F21BD88">
             <wp:simplePos x="0" y="0"/>
             <wp:positionH relativeFrom="column">
-              <wp:posOffset>0</wp:posOffset>
+              <wp:posOffset>-398</wp:posOffset>
             </wp:positionH>
             <wp:positionV relativeFrom="paragraph">
-              <wp:posOffset>349885</wp:posOffset>
+              <wp:posOffset>344492</wp:posOffset>
             </wp:positionV>
-            <wp:extent cx="5943600" cy="3343275"/>
-            <wp:effectExtent l="0" t="0" r="0" b="9525"/>
+            <wp:extent cx="5943600" cy="3495040"/>
+            <wp:effectExtent l="0" t="0" r="0" b="0"/>
             <wp:wrapTight wrapText="bothSides">
               <wp:wrapPolygon edited="0">
                 <wp:start x="0" y="0"/>
-                <wp:lineTo x="0" y="21538"/>
-                <wp:lineTo x="21531" y="21538"/>
+                <wp:lineTo x="0" y="21427"/>
+                <wp:lineTo x="21531" y="21427"/>
                 <wp:lineTo x="21531" y="0"/>
                 <wp:lineTo x="0" y="0"/>
               </wp:wrapPolygon>
             </wp:wrapTight>
-            <wp:docPr id="32" name="Picture 32"/>
+            <wp:docPr id="49" name="Picture 49"/>
             <wp:cNvGraphicFramePr>
               <a:graphicFrameLocks xmlns:a="http://schemas.openxmlformats.org/drawingml/2006/main" noChangeAspect="1"/>
             </wp:cNvGraphicFramePr>
@@ -6079,7 +5761,7 @@
                     <pic:cNvPicPr/>
                   </pic:nvPicPr>
                   <pic:blipFill>
-                    <a:blip r:embed="rId22" cstate="print">
+                    <a:blip r:embed="rId22">
                       <a:extLst>
                         <a:ext uri="{28A0092B-C50C-407E-A947-70E740481C1C}">
                           <a14:useLocalDpi xmlns:a14="http://schemas.microsoft.com/office/drawing/2010/main" val="0"/>
@@ -6093,7 +5775,7 @@
                   <pic:spPr>
                     <a:xfrm>
                       <a:off x="0" y="0"/>
-                      <a:ext cx="5943600" cy="3343275"/>
+                      <a:ext cx="5943600" cy="3495040"/>
                     </a:xfrm>
                     <a:prstGeom prst="rect">
                       <a:avLst/>
@@ -6106,7 +5788,13 @@
         </w:drawing>
       </w:r>
       <w:r>
-        <w:t>4.8) Giao diện quản lý sự kiện và khuyến mãi</w:t>
+        <w:t>4.8) Giao diện quản lý</w:t>
+      </w:r>
+      <w:r>
+        <w:t xml:space="preserve"> danh sách các</w:t>
+      </w:r>
+      <w:r>
+        <w:t xml:space="preserve"> sự kiện và khuyến mãi</w:t>
       </w:r>
     </w:p>
     <w:p>
@@ -6196,13 +5884,13 @@
         <mc:AlternateContent>
           <mc:Choice Requires="wps">
             <w:drawing>
-              <wp:anchor distT="0" distB="0" distL="114300" distR="114300" simplePos="0" relativeHeight="251670528" behindDoc="1" locked="0" layoutInCell="1" allowOverlap="1" wp14:anchorId="7076A483" wp14:editId="12922204">
+              <wp:anchor distT="0" distB="0" distL="114300" distR="114300" simplePos="0" relativeHeight="251688448" behindDoc="1" locked="0" layoutInCell="1" allowOverlap="1" wp14:anchorId="0451FF40" wp14:editId="58B9EB1A">
                 <wp:simplePos x="0" y="0"/>
                 <wp:positionH relativeFrom="column">
                   <wp:posOffset>0</wp:posOffset>
                 </wp:positionH>
                 <wp:positionV relativeFrom="paragraph">
-                  <wp:posOffset>3759835</wp:posOffset>
+                  <wp:posOffset>4601845</wp:posOffset>
                 </wp:positionV>
                 <wp:extent cx="5943600" cy="635"/>
                 <wp:effectExtent l="0" t="0" r="0" b="0"/>
@@ -6214,7 +5902,7 @@
                     <wp:lineTo x="21600" y="0"/>
                   </wp:wrapPolygon>
                 </wp:wrapTight>
-                <wp:docPr id="35" name="Text Box 35"/>
+                <wp:docPr id="52" name="Text Box 52"/>
                 <wp:cNvGraphicFramePr/>
                 <a:graphic xmlns:a="http://schemas.openxmlformats.org/drawingml/2006/main">
                   <a:graphicData uri="http://schemas.microsoft.com/office/word/2010/wordprocessingShape">
@@ -6249,29 +5937,16 @@
                             <w:r>
                               <w:t xml:space="preserve">Hình </w:t>
                             </w:r>
+                            <w:fldSimple w:instr=" SEQ Hình \* ARABIC ">
+                              <w:r>
+                                <w:rPr>
+                                  <w:noProof/>
+                                </w:rPr>
+                                <w:t>14</w:t>
+                              </w:r>
+                            </w:fldSimple>
                             <w:r>
-                              <w:fldChar w:fldCharType="begin"/>
-                            </w:r>
-                            <w:r>
-                              <w:instrText xml:space="preserve"> SEQ Hình \* ARABIC </w:instrText>
-                            </w:r>
-                            <w:r>
-                              <w:fldChar w:fldCharType="separate"/>
-                            </w:r>
-                            <w:r>
-                              <w:rPr>
-                                <w:noProof/>
-                              </w:rPr>
-                              <w:t>14</w:t>
-                            </w:r>
-                            <w:r>
-                              <w:rPr>
-                                <w:noProof/>
-                              </w:rPr>
-                              <w:fldChar w:fldCharType="end"/>
-                            </w:r>
-                            <w:r>
-                              <w:t xml:space="preserve"> Giao diện form chi tiết sự kiện</w:t>
+                              <w:t xml:space="preserve"> Giao diện quản lý chi tiết sự kiện</w:t>
                             </w:r>
                           </w:p>
                         </w:txbxContent>
@@ -6290,7 +5965,7 @@
           </mc:Choice>
           <mc:Fallback>
             <w:pict>
-              <v:shape w14:anchorId="7076A483" id="Text Box 35" o:spid="_x0000_s1039" type="#_x0000_t202" style="position:absolute;left:0;text-align:left;margin-left:0;margin-top:296.05pt;width:468pt;height:.05pt;z-index:-251645952;visibility:visible;mso-wrap-style:square;mso-wrap-distance-left:9pt;mso-wrap-distance-top:0;mso-wrap-distance-right:9pt;mso-wrap-distance-bottom:0;mso-position-horizontal:absolute;mso-position-horizontal-relative:text;mso-position-vertical:absolute;mso-position-vertical-relative:text;v-text-anchor:top" o:gfxdata="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" stroked="f">
+              <v:shape w14:anchorId="0451FF40" id="Text Box 52" o:spid="_x0000_s1039" type="#_x0000_t202" style="position:absolute;left:0;text-align:left;margin-left:0;margin-top:362.35pt;width:468pt;height:.05pt;z-index:-251628032;visibility:visible;mso-wrap-style:square;mso-wrap-distance-left:9pt;mso-wrap-distance-top:0;mso-wrap-distance-right:9pt;mso-wrap-distance-bottom:0;mso-position-horizontal:absolute;mso-position-horizontal-relative:text;mso-position-vertical:absolute;mso-position-vertical-relative:text;v-text-anchor:top" o:gfxdata="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" stroked="f">
                 <v:textbox style="mso-fit-shape-to-text:t" inset="0,0,0,0">
                   <w:txbxContent>
                     <w:p>
@@ -6305,29 +5980,16 @@
                       <w:r>
                         <w:t xml:space="preserve">Hình </w:t>
                       </w:r>
+                      <w:fldSimple w:instr=" SEQ Hình \* ARABIC ">
+                        <w:r>
+                          <w:rPr>
+                            <w:noProof/>
+                          </w:rPr>
+                          <w:t>14</w:t>
+                        </w:r>
+                      </w:fldSimple>
                       <w:r>
-                        <w:fldChar w:fldCharType="begin"/>
-                      </w:r>
-                      <w:r>
-                        <w:instrText xml:space="preserve"> SEQ Hình \* ARABIC </w:instrText>
-                      </w:r>
-                      <w:r>
-                        <w:fldChar w:fldCharType="separate"/>
-                      </w:r>
-                      <w:r>
-                        <w:rPr>
-                          <w:noProof/>
-                        </w:rPr>
-                        <w:t>14</w:t>
-                      </w:r>
-                      <w:r>
-                        <w:rPr>
-                          <w:noProof/>
-                        </w:rPr>
-                        <w:fldChar w:fldCharType="end"/>
-                      </w:r>
-                      <w:r>
-                        <w:t xml:space="preserve"> Giao diện form chi tiết sự kiện</w:t>
+                        <w:t xml:space="preserve"> Giao diện quản lý chi tiết sự kiện</w:t>
                       </w:r>
                     </w:p>
                   </w:txbxContent>
@@ -6343,26 +6005,26 @@
           <w:noProof/>
         </w:rPr>
         <w:drawing>
-          <wp:anchor distT="0" distB="0" distL="114300" distR="114300" simplePos="0" relativeHeight="251668480" behindDoc="1" locked="0" layoutInCell="1" allowOverlap="1" wp14:anchorId="217CB226" wp14:editId="47CB2875">
+          <wp:anchor distT="0" distB="0" distL="114300" distR="114300" simplePos="0" relativeHeight="251686400" behindDoc="1" locked="0" layoutInCell="1" allowOverlap="1" wp14:anchorId="10385937" wp14:editId="5CC341F6">
             <wp:simplePos x="0" y="0"/>
             <wp:positionH relativeFrom="column">
-              <wp:posOffset>0</wp:posOffset>
+              <wp:posOffset>-474</wp:posOffset>
             </wp:positionH>
             <wp:positionV relativeFrom="paragraph">
-              <wp:posOffset>359410</wp:posOffset>
+              <wp:posOffset>344132</wp:posOffset>
             </wp:positionV>
-            <wp:extent cx="5943600" cy="3343275"/>
-            <wp:effectExtent l="0" t="0" r="0" b="9525"/>
+            <wp:extent cx="5943600" cy="4201160"/>
+            <wp:effectExtent l="0" t="0" r="0" b="8890"/>
             <wp:wrapTight wrapText="bothSides">
               <wp:wrapPolygon edited="0">
                 <wp:start x="0" y="0"/>
-                <wp:lineTo x="0" y="21538"/>
-                <wp:lineTo x="21531" y="21538"/>
+                <wp:lineTo x="0" y="21548"/>
+                <wp:lineTo x="21531" y="21548"/>
                 <wp:lineTo x="21531" y="0"/>
                 <wp:lineTo x="0" y="0"/>
               </wp:wrapPolygon>
             </wp:wrapTight>
-            <wp:docPr id="34" name="Picture 34"/>
+            <wp:docPr id="51" name="Picture 51"/>
             <wp:cNvGraphicFramePr>
               <a:graphicFrameLocks xmlns:a="http://schemas.openxmlformats.org/drawingml/2006/main" noChangeAspect="1"/>
             </wp:cNvGraphicFramePr>
@@ -6374,7 +6036,7 @@
                     <pic:cNvPicPr/>
                   </pic:nvPicPr>
                   <pic:blipFill>
-                    <a:blip r:embed="rId23" cstate="print">
+                    <a:blip r:embed="rId23">
                       <a:extLst>
                         <a:ext uri="{28A0092B-C50C-407E-A947-70E740481C1C}">
                           <a14:useLocalDpi xmlns:a14="http://schemas.microsoft.com/office/drawing/2010/main" val="0"/>
@@ -6388,7 +6050,7 @@
                   <pic:spPr>
                     <a:xfrm>
                       <a:off x="0" y="0"/>
-                      <a:ext cx="5943600" cy="3343275"/>
+                      <a:ext cx="5943600" cy="4201160"/>
                     </a:xfrm>
                     <a:prstGeom prst="rect">
                       <a:avLst/>
@@ -6403,6 +6065,8 @@
       <w:r>
         <w:t>Giao diện form chi tiết sự kiện</w:t>
       </w:r>
+      <w:bookmarkStart w:id="0" w:name="_GoBack"/>
+      <w:bookmarkEnd w:id="0"/>
     </w:p>
     <w:p>
       <w:pPr>
@@ -6497,7 +6161,11 @@
         <w:ind w:left="1440"/>
       </w:pPr>
       <w:r>
-        <w:t>Để thêm 1 sản phẩm vào chương trình khuyến mãi, admin chọn sản phẩm ở Listview sản phẩm, sau đó nhập vào hệ số “Giảm giá (%)” và nhấn nút “Thêm”. Thông tin chi tiết sự kiện sẽ được cập nhật vào database và hiển thị ở Listview bên phải.</w:t>
+        <w:t xml:space="preserve">Để thêm 1 sản phẩm vào chương trình khuyến mãi, admin chọn sản phẩm ở Listview sản phẩm, sau đó nhập vào hệ số “Giảm giá (%)” và </w:t>
+      </w:r>
+      <w:r>
+        <w:lastRenderedPageBreak/>
+        <w:t>nhấn nút “Thêm”. Thông tin chi tiết sự kiện sẽ được cập nhật vào database và hiển thị ở Listview bên phải.</w:t>
       </w:r>
     </w:p>
     <w:p>
@@ -6523,38 +6191,11 @@
         <w:ind w:left="1440"/>
       </w:pPr>
       <w:r>
-        <w:lastRenderedPageBreak/>
         <w:t>Sao khi đã nhập thông tin chi tiết xong, admin nhấn vào nút “Hoàn thành” để trở về form “quản lý của admin”.</w:t>
       </w:r>
-      <w:r>
-        <w:pict>
-          <v:shapetype id="_x0000_t75" coordsize="21600,21600" o:spt="75" o:preferrelative="t" path="m@4@5l@4@11@9@11@9@5xe" filled="f" stroked="f">
-            <v:stroke joinstyle="miter"/>
-            <v:formulas>
-              <v:f eqn="if lineDrawn pixelLineWidth 0"/>
-              <v:f eqn="sum @0 1 0"/>
-              <v:f eqn="sum 0 0 @1"/>
-              <v:f eqn="prod @2 1 2"/>
-              <v:f eqn="prod @3 21600 pixelWidth"/>
-              <v:f eqn="prod @3 21600 pixelHeight"/>
-              <v:f eqn="sum @0 0 1"/>
-              <v:f eqn="prod @6 1 2"/>
-              <v:f eqn="prod @7 21600 pixelWidth"/>
-              <v:f eqn="sum @8 21600 0"/>
-              <v:f eqn="prod @7 21600 pixelHeight"/>
-              <v:f eqn="sum @10 21600 0"/>
-            </v:formulas>
-            <v:path o:extrusionok="f" gradientshapeok="t" o:connecttype="rect"/>
-            <o:lock v:ext="edit" aspectratio="t"/>
-          </v:shapetype>
-          <v:shape id="_x0000_i1025" type="#_x0000_t75" style="width:467.8pt;height:217.7pt">
-            <v:imagedata r:id="rId24" o:title="entities"/>
-          </v:shape>
-        </w:pict>
-      </w:r>
     </w:p>
     <w:sectPr>
-      <w:headerReference w:type="default" r:id="rId25"/>
+      <w:headerReference w:type="default" r:id="rId24"/>
       <w:type w:val="continuous"/>
       <w:pgSz w:w="12240" w:h="15840"/>
       <w:pgMar w:top="1440" w:right="1440" w:bottom="1440" w:left="1440" w:header="720" w:footer="720" w:gutter="0"/>
@@ -6566,7 +6207,7 @@
 </file>
 
 <file path=word/endnotes.xml><?xml version="1.0" encoding="utf-8"?>
-<w:endnotes xmlns:wpc="http://schemas.microsoft.com/office/word/2010/wordprocessingCanvas" xmlns:cx="http://schemas.microsoft.com/office/drawing/2014/chartex" xmlns:cx1="http://schemas.microsoft.com/office/drawing/2015/9/8/chartex" xmlns:mc="http://schemas.openxmlformats.org/markup-compatibility/2006" xmlns:o="urn:schemas-microsoft-com:office:office" xmlns:r="http://schemas.openxmlformats.org/officeDocument/2006/relationships" xmlns:m="http://schemas.openxmlformats.org/officeDocument/2006/math" xmlns:v="urn:schemas-microsoft-com:vml" xmlns:wp14="http://schemas.microsoft.com/office/word/2010/wordprocessingDrawing" xmlns:wp="http://schemas.openxmlformats.org/drawingml/2006/wordprocessingDrawing" xmlns:w10="urn:schemas-microsoft-com:office:word" xmlns:w="http://schemas.openxmlformats.org/wordprocessingml/2006/main" xmlns:w14="http://schemas.microsoft.com/office/word/2010/wordml" xmlns:w15="http://schemas.microsoft.com/office/word/2012/wordml" xmlns:w16se="http://schemas.microsoft.com/office/word/2015/wordml/symex" xmlns:wpg="http://schemas.microsoft.com/office/word/2010/wordprocessingGroup" xmlns:wpi="http://schemas.microsoft.com/office/word/2010/wordprocessingInk" xmlns:wne="http://schemas.microsoft.com/office/word/2006/wordml" xmlns:wps="http://schemas.microsoft.com/office/word/2010/wordprocessingShape" mc:Ignorable="w14 w15 w16se wp14">
+<w:endnotes xmlns:wpc="http://schemas.microsoft.com/office/word/2010/wordprocessingCanvas" xmlns:cx="http://schemas.microsoft.com/office/drawing/2014/chartex" xmlns:mc="http://schemas.openxmlformats.org/markup-compatibility/2006" xmlns:o="urn:schemas-microsoft-com:office:office" xmlns:r="http://schemas.openxmlformats.org/officeDocument/2006/relationships" xmlns:m="http://schemas.openxmlformats.org/officeDocument/2006/math" xmlns:v="urn:schemas-microsoft-com:vml" xmlns:wp14="http://schemas.microsoft.com/office/word/2010/wordprocessingDrawing" xmlns:wp="http://schemas.openxmlformats.org/drawingml/2006/wordprocessingDrawing" xmlns:w10="urn:schemas-microsoft-com:office:word" xmlns:w="http://schemas.openxmlformats.org/wordprocessingml/2006/main" xmlns:w14="http://schemas.microsoft.com/office/word/2010/wordml" xmlns:w15="http://schemas.microsoft.com/office/word/2012/wordml" xmlns:w16se="http://schemas.microsoft.com/office/word/2015/wordml/symex" xmlns:wpg="http://schemas.microsoft.com/office/word/2010/wordprocessingGroup" xmlns:wpi="http://schemas.microsoft.com/office/word/2010/wordprocessingInk" xmlns:wne="http://schemas.microsoft.com/office/word/2006/wordml" xmlns:wps="http://schemas.microsoft.com/office/word/2010/wordprocessingShape" mc:Ignorable="w14 w15 w16se wp14">
   <w:endnote w:type="separator" w:id="-1">
     <w:p>
       <w:pPr>
@@ -6591,7 +6232,7 @@
 </file>
 
 <file path=word/footnotes.xml><?xml version="1.0" encoding="utf-8"?>
-<w:footnotes xmlns:wpc="http://schemas.microsoft.com/office/word/2010/wordprocessingCanvas" xmlns:cx="http://schemas.microsoft.com/office/drawing/2014/chartex" xmlns:cx1="http://schemas.microsoft.com/office/drawing/2015/9/8/chartex" xmlns:mc="http://schemas.openxmlformats.org/markup-compatibility/2006" xmlns:o="urn:schemas-microsoft-com:office:office" xmlns:r="http://schemas.openxmlformats.org/officeDocument/2006/relationships" xmlns:m="http://schemas.openxmlformats.org/officeDocument/2006/math" xmlns:v="urn:schemas-microsoft-com:vml" xmlns:wp14="http://schemas.microsoft.com/office/word/2010/wordprocessingDrawing" xmlns:wp="http://schemas.openxmlformats.org/drawingml/2006/wordprocessingDrawing" xmlns:w10="urn:schemas-microsoft-com:office:word" xmlns:w="http://schemas.openxmlformats.org/wordprocessingml/2006/main" xmlns:w14="http://schemas.microsoft.com/office/word/2010/wordml" xmlns:w15="http://schemas.microsoft.com/office/word/2012/wordml" xmlns:w16se="http://schemas.microsoft.com/office/word/2015/wordml/symex" xmlns:wpg="http://schemas.microsoft.com/office/word/2010/wordprocessingGroup" xmlns:wpi="http://schemas.microsoft.com/office/word/2010/wordprocessingInk" xmlns:wne="http://schemas.microsoft.com/office/word/2006/wordml" xmlns:wps="http://schemas.microsoft.com/office/word/2010/wordprocessingShape" mc:Ignorable="w14 w15 w16se wp14">
+<w:footnotes xmlns:wpc="http://schemas.microsoft.com/office/word/2010/wordprocessingCanvas" xmlns:cx="http://schemas.microsoft.com/office/drawing/2014/chartex" xmlns:mc="http://schemas.openxmlformats.org/markup-compatibility/2006" xmlns:o="urn:schemas-microsoft-com:office:office" xmlns:r="http://schemas.openxmlformats.org/officeDocument/2006/relationships" xmlns:m="http://schemas.openxmlformats.org/officeDocument/2006/math" xmlns:v="urn:schemas-microsoft-com:vml" xmlns:wp14="http://schemas.microsoft.com/office/word/2010/wordprocessingDrawing" xmlns:wp="http://schemas.openxmlformats.org/drawingml/2006/wordprocessingDrawing" xmlns:w10="urn:schemas-microsoft-com:office:word" xmlns:w="http://schemas.openxmlformats.org/wordprocessingml/2006/main" xmlns:w14="http://schemas.microsoft.com/office/word/2010/wordml" xmlns:w15="http://schemas.microsoft.com/office/word/2012/wordml" xmlns:w16se="http://schemas.microsoft.com/office/word/2015/wordml/symex" xmlns:wpg="http://schemas.microsoft.com/office/word/2010/wordprocessingGroup" xmlns:wpi="http://schemas.microsoft.com/office/word/2010/wordprocessingInk" xmlns:wne="http://schemas.microsoft.com/office/word/2006/wordml" xmlns:wps="http://schemas.microsoft.com/office/word/2010/wordprocessingShape" mc:Ignorable="w14 w15 w16se wp14">
   <w:footnote w:type="separator" w:id="-1">
     <w:p>
       <w:pPr>
@@ -6616,7 +6257,7 @@
 </file>
 
 <file path=word/header1.xml><?xml version="1.0" encoding="utf-8"?>
-<w:hdr xmlns:wpc="http://schemas.microsoft.com/office/word/2010/wordprocessingCanvas" xmlns:cx="http://schemas.microsoft.com/office/drawing/2014/chartex" xmlns:cx1="http://schemas.microsoft.com/office/drawing/2015/9/8/chartex" xmlns:mc="http://schemas.openxmlformats.org/markup-compatibility/2006" xmlns:o="urn:schemas-microsoft-com:office:office" xmlns:r="http://schemas.openxmlformats.org/officeDocument/2006/relationships" xmlns:m="http://schemas.openxmlformats.org/officeDocument/2006/math" xmlns:v="urn:schemas-microsoft-com:vml" xmlns:wp14="http://schemas.microsoft.com/office/word/2010/wordprocessingDrawing" xmlns:wp="http://schemas.openxmlformats.org/drawingml/2006/wordprocessingDrawing" xmlns:w10="urn:schemas-microsoft-com:office:word" xmlns:w="http://schemas.openxmlformats.org/wordprocessingml/2006/main" xmlns:w14="http://schemas.microsoft.com/office/word/2010/wordml" xmlns:w15="http://schemas.microsoft.com/office/word/2012/wordml" xmlns:w16se="http://schemas.microsoft.com/office/word/2015/wordml/symex" xmlns:wpg="http://schemas.microsoft.com/office/word/2010/wordprocessingGroup" xmlns:wpi="http://schemas.microsoft.com/office/word/2010/wordprocessingInk" xmlns:wne="http://schemas.microsoft.com/office/word/2006/wordml" xmlns:wps="http://schemas.microsoft.com/office/word/2010/wordprocessingShape" mc:Ignorable="w14 w15 w16se wp14">
+<w:hdr xmlns:wpc="http://schemas.microsoft.com/office/word/2010/wordprocessingCanvas" xmlns:cx="http://schemas.microsoft.com/office/drawing/2014/chartex" xmlns:mc="http://schemas.openxmlformats.org/markup-compatibility/2006" xmlns:o="urn:schemas-microsoft-com:office:office" xmlns:r="http://schemas.openxmlformats.org/officeDocument/2006/relationships" xmlns:m="http://schemas.openxmlformats.org/officeDocument/2006/math" xmlns:v="urn:schemas-microsoft-com:vml" xmlns:wp14="http://schemas.microsoft.com/office/word/2010/wordprocessingDrawing" xmlns:wp="http://schemas.openxmlformats.org/drawingml/2006/wordprocessingDrawing" xmlns:w10="urn:schemas-microsoft-com:office:word" xmlns:w="http://schemas.openxmlformats.org/wordprocessingml/2006/main" xmlns:w14="http://schemas.microsoft.com/office/word/2010/wordml" xmlns:w15="http://schemas.microsoft.com/office/word/2012/wordml" xmlns:w16se="http://schemas.microsoft.com/office/word/2015/wordml/symex" xmlns:wpg="http://schemas.microsoft.com/office/word/2010/wordprocessingGroup" xmlns:wpi="http://schemas.microsoft.com/office/word/2010/wordprocessingInk" xmlns:wne="http://schemas.microsoft.com/office/word/2006/wordml" xmlns:wps="http://schemas.microsoft.com/office/word/2010/wordprocessingShape" mc:Ignorable="w14 w15 w16se wp14">
   <w:p>
     <w:pPr>
       <w:pStyle w:val="Header"/>
@@ -6634,7 +6275,7 @@
 </file>
 
 <file path=word/header2.xml><?xml version="1.0" encoding="utf-8"?>
-<w:hdr xmlns:wpc="http://schemas.microsoft.com/office/word/2010/wordprocessingCanvas" xmlns:cx="http://schemas.microsoft.com/office/drawing/2014/chartex" xmlns:cx1="http://schemas.microsoft.com/office/drawing/2015/9/8/chartex" xmlns:mc="http://schemas.openxmlformats.org/markup-compatibility/2006" xmlns:o="urn:schemas-microsoft-com:office:office" xmlns:r="http://schemas.openxmlformats.org/officeDocument/2006/relationships" xmlns:m="http://schemas.openxmlformats.org/officeDocument/2006/math" xmlns:v="urn:schemas-microsoft-com:vml" xmlns:wp14="http://schemas.microsoft.com/office/word/2010/wordprocessingDrawing" xmlns:wp="http://schemas.openxmlformats.org/drawingml/2006/wordprocessingDrawing" xmlns:w10="urn:schemas-microsoft-com:office:word" xmlns:w="http://schemas.openxmlformats.org/wordprocessingml/2006/main" xmlns:w14="http://schemas.microsoft.com/office/word/2010/wordml" xmlns:w15="http://schemas.microsoft.com/office/word/2012/wordml" xmlns:w16se="http://schemas.microsoft.com/office/word/2015/wordml/symex" xmlns:wpg="http://schemas.microsoft.com/office/word/2010/wordprocessingGroup" xmlns:wpi="http://schemas.microsoft.com/office/word/2010/wordprocessingInk" xmlns:wne="http://schemas.microsoft.com/office/word/2006/wordml" xmlns:wps="http://schemas.microsoft.com/office/word/2010/wordprocessingShape" mc:Ignorable="w14 w15 w16se wp14">
+<w:hdr xmlns:wpc="http://schemas.microsoft.com/office/word/2010/wordprocessingCanvas" xmlns:cx="http://schemas.microsoft.com/office/drawing/2014/chartex" xmlns:mc="http://schemas.openxmlformats.org/markup-compatibility/2006" xmlns:o="urn:schemas-microsoft-com:office:office" xmlns:r="http://schemas.openxmlformats.org/officeDocument/2006/relationships" xmlns:m="http://schemas.openxmlformats.org/officeDocument/2006/math" xmlns:v="urn:schemas-microsoft-com:vml" xmlns:wp14="http://schemas.microsoft.com/office/word/2010/wordprocessingDrawing" xmlns:wp="http://schemas.openxmlformats.org/drawingml/2006/wordprocessingDrawing" xmlns:w10="urn:schemas-microsoft-com:office:word" xmlns:w="http://schemas.openxmlformats.org/wordprocessingml/2006/main" xmlns:w14="http://schemas.microsoft.com/office/word/2010/wordml" xmlns:w15="http://schemas.microsoft.com/office/word/2012/wordml" xmlns:w16se="http://schemas.microsoft.com/office/word/2015/wordml/symex" xmlns:wpg="http://schemas.microsoft.com/office/word/2010/wordprocessingGroup" xmlns:wpi="http://schemas.microsoft.com/office/word/2010/wordprocessingInk" xmlns:wne="http://schemas.microsoft.com/office/word/2006/wordml" xmlns:wps="http://schemas.microsoft.com/office/word/2010/wordprocessingShape" mc:Ignorable="w14 w15 w16se wp14">
   <w:p>
     <w:pPr>
       <w:pStyle w:val="Header"/>
@@ -6652,7 +6293,7 @@
 </file>
 
 <file path=word/numbering.xml><?xml version="1.0" encoding="utf-8"?>
-<w:numbering xmlns:wpc="http://schemas.microsoft.com/office/word/2010/wordprocessingCanvas" xmlns:cx="http://schemas.microsoft.com/office/drawing/2014/chartex" xmlns:cx1="http://schemas.microsoft.com/office/drawing/2015/9/8/chartex" xmlns:mc="http://schemas.openxmlformats.org/markup-compatibility/2006" xmlns:o="urn:schemas-microsoft-com:office:office" xmlns:r="http://schemas.openxmlformats.org/officeDocument/2006/relationships" xmlns:m="http://schemas.openxmlformats.org/officeDocument/2006/math" xmlns:v="urn:schemas-microsoft-com:vml" xmlns:wp14="http://schemas.microsoft.com/office/word/2010/wordprocessingDrawing" xmlns:wp="http://schemas.openxmlformats.org/drawingml/2006/wordprocessingDrawing" xmlns:w10="urn:schemas-microsoft-com:office:word" xmlns:w="http://schemas.openxmlformats.org/wordprocessingml/2006/main" xmlns:w14="http://schemas.microsoft.com/office/word/2010/wordml" xmlns:w15="http://schemas.microsoft.com/office/word/2012/wordml" xmlns:w16se="http://schemas.microsoft.com/office/word/2015/wordml/symex" xmlns:wpg="http://schemas.microsoft.com/office/word/2010/wordprocessingGroup" xmlns:wpi="http://schemas.microsoft.com/office/word/2010/wordprocessingInk" xmlns:wne="http://schemas.microsoft.com/office/word/2006/wordml" xmlns:wps="http://schemas.microsoft.com/office/word/2010/wordprocessingShape" mc:Ignorable="w14 w15 w16se wp14">
+<w:numbering xmlns:wpc="http://schemas.microsoft.com/office/word/2010/wordprocessingCanvas" xmlns:cx="http://schemas.microsoft.com/office/drawing/2014/chartex" xmlns:mc="http://schemas.openxmlformats.org/markup-compatibility/2006" xmlns:o="urn:schemas-microsoft-com:office:office" xmlns:r="http://schemas.openxmlformats.org/officeDocument/2006/relationships" xmlns:m="http://schemas.openxmlformats.org/officeDocument/2006/math" xmlns:v="urn:schemas-microsoft-com:vml" xmlns:wp14="http://schemas.microsoft.com/office/word/2010/wordprocessingDrawing" xmlns:wp="http://schemas.openxmlformats.org/drawingml/2006/wordprocessingDrawing" xmlns:w10="urn:schemas-microsoft-com:office:word" xmlns:w="http://schemas.openxmlformats.org/wordprocessingml/2006/main" xmlns:w14="http://schemas.microsoft.com/office/word/2010/wordml" xmlns:w15="http://schemas.microsoft.com/office/word/2012/wordml" xmlns:w16se="http://schemas.microsoft.com/office/word/2015/wordml/symex" xmlns:wpg="http://schemas.microsoft.com/office/word/2010/wordprocessingGroup" xmlns:wpi="http://schemas.microsoft.com/office/word/2010/wordprocessingInk" xmlns:wne="http://schemas.microsoft.com/office/word/2006/wordml" xmlns:wps="http://schemas.microsoft.com/office/word/2010/wordprocessingShape" mc:Ignorable="w14 w15 w16se wp14">
   <w:abstractNum w:abstractNumId="0" w15:restartNumberingAfterBreak="0">
     <w:nsid w:val="173503F5"/>
     <w:multiLevelType w:val="hybridMultilevel"/>
@@ -8866,6 +8507,7 @@
   <w:style w:type="character" w:default="1" w:styleId="DefaultParagraphFont">
     <w:name w:val="Default Paragraph Font"/>
     <w:uiPriority w:val="1"/>
+    <w:semiHidden/>
     <w:unhideWhenUsed/>
   </w:style>
   <w:style w:type="table" w:default="1" w:styleId="TableNormal">
@@ -9595,7 +9237,7 @@
 </file>
 
 <file path=customXml/itemProps1.xml><?xml version="1.0" encoding="utf-8"?>
-<ds:datastoreItem xmlns:ds="http://schemas.openxmlformats.org/officeDocument/2006/customXml" ds:itemID="{F193263A-5BEA-417A-AFA0-36AAEF728C7C}">
+<ds:datastoreItem xmlns:ds="http://schemas.openxmlformats.org/officeDocument/2006/customXml" ds:itemID="{3F04C8C4-37F2-48AA-AEC2-D875F4B10E79}">
   <ds:schemaRefs>
     <ds:schemaRef ds:uri="http://schemas.openxmlformats.org/officeDocument/2006/bibliography"/>
   </ds:schemaRefs>

</xml_diff>

<commit_message>
sua hinh trong phan mo ta
</commit_message>
<xml_diff>
--- a/018101027_018101108.docx
+++ b/018101027_018101108.docx
@@ -1739,7 +1739,7 @@
         <mc:AlternateContent>
           <mc:Choice Requires="wps">
             <w:drawing>
-              <wp:anchor distT="0" distB="0" distL="114300" distR="114300" simplePos="0" relativeHeight="251659776" behindDoc="1" locked="0" layoutInCell="1" allowOverlap="1" wp14:anchorId="4CCA7FC8" wp14:editId="0F94F4F9">
+              <wp:anchor distT="0" distB="0" distL="114300" distR="114300" simplePos="0" relativeHeight="251648000" behindDoc="1" locked="0" layoutInCell="1" allowOverlap="1" wp14:anchorId="4CCA7FC8" wp14:editId="0F94F4F9">
                 <wp:simplePos x="0" y="0"/>
                 <wp:positionH relativeFrom="column">
                   <wp:posOffset>0</wp:posOffset>
@@ -1793,14 +1793,27 @@
                             <w:r>
                               <w:t xml:space="preserve">Hình </w:t>
                             </w:r>
-                            <w:fldSimple w:instr=" SEQ Hình \* ARABIC ">
-                              <w:r>
-                                <w:rPr>
-                                  <w:noProof/>
-                                </w:rPr>
-                                <w:t>1</w:t>
-                              </w:r>
-                            </w:fldSimple>
+                            <w:r>
+                              <w:fldChar w:fldCharType="begin"/>
+                            </w:r>
+                            <w:r>
+                              <w:instrText xml:space="preserve"> SEQ Hình \* ARABIC </w:instrText>
+                            </w:r>
+                            <w:r>
+                              <w:fldChar w:fldCharType="separate"/>
+                            </w:r>
+                            <w:r>
+                              <w:rPr>
+                                <w:noProof/>
+                              </w:rPr>
+                              <w:t>1</w:t>
+                            </w:r>
+                            <w:r>
+                              <w:rPr>
+                                <w:noProof/>
+                              </w:rPr>
+                              <w:fldChar w:fldCharType="end"/>
+                            </w:r>
                             <w:r>
                               <w:t xml:space="preserve"> Mô hình luận lý ứng dụng quản lý quán cafe</w:t>
                             </w:r>
@@ -1825,7 +1838,7 @@
                 <v:stroke joinstyle="miter"/>
                 <v:path gradientshapeok="t" o:connecttype="rect"/>
               </v:shapetype>
-              <v:shape id="Text Box 37" o:spid="_x0000_s1026" type="#_x0000_t202" style="position:absolute;margin-left:0;margin-top:279.15pt;width:468pt;height:.05pt;z-index:-251656704;visibility:visible;mso-wrap-style:square;mso-wrap-distance-left:9pt;mso-wrap-distance-top:0;mso-wrap-distance-right:9pt;mso-wrap-distance-bottom:0;mso-position-horizontal:absolute;mso-position-horizontal-relative:text;mso-position-vertical:absolute;mso-position-vertical-relative:text;v-text-anchor:top" o:gfxdata="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" stroked="f">
+              <v:shape id="Text Box 37" o:spid="_x0000_s1026" type="#_x0000_t202" style="position:absolute;margin-left:0;margin-top:279.15pt;width:468pt;height:.05pt;z-index:-251668480;visibility:visible;mso-wrap-style:square;mso-wrap-distance-left:9pt;mso-wrap-distance-top:0;mso-wrap-distance-right:9pt;mso-wrap-distance-bottom:0;mso-position-horizontal:absolute;mso-position-horizontal-relative:text;mso-position-vertical:absolute;mso-position-vertical-relative:text;v-text-anchor:top" o:gfxdata="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" stroked="f">
                 <v:textbox style="mso-fit-shape-to-text:t" inset="0,0,0,0">
                   <w:txbxContent>
                     <w:p>
@@ -1841,14 +1854,27 @@
                       <w:r>
                         <w:t xml:space="preserve">Hình </w:t>
                       </w:r>
-                      <w:fldSimple w:instr=" SEQ Hình \* ARABIC ">
-                        <w:r>
-                          <w:rPr>
-                            <w:noProof/>
-                          </w:rPr>
-                          <w:t>1</w:t>
-                        </w:r>
-                      </w:fldSimple>
+                      <w:r>
+                        <w:fldChar w:fldCharType="begin"/>
+                      </w:r>
+                      <w:r>
+                        <w:instrText xml:space="preserve"> SEQ Hình \* ARABIC </w:instrText>
+                      </w:r>
+                      <w:r>
+                        <w:fldChar w:fldCharType="separate"/>
+                      </w:r>
+                      <w:r>
+                        <w:rPr>
+                          <w:noProof/>
+                        </w:rPr>
+                        <w:t>1</w:t>
+                      </w:r>
+                      <w:r>
+                        <w:rPr>
+                          <w:noProof/>
+                        </w:rPr>
+                        <w:fldChar w:fldCharType="end"/>
+                      </w:r>
                       <w:r>
                         <w:t xml:space="preserve"> Mô hình luận lý ứng dụng quản lý quán cafe</w:t>
                       </w:r>
@@ -1867,7 +1893,7 @@
           <w:noProof/>
         </w:rPr>
         <w:drawing>
-          <wp:anchor distT="0" distB="0" distL="114300" distR="114300" simplePos="0" relativeHeight="251657728" behindDoc="1" locked="0" layoutInCell="1" allowOverlap="1" wp14:anchorId="06BD8C21" wp14:editId="30B578B3">
+          <wp:anchor distT="0" distB="0" distL="114300" distR="114300" simplePos="0" relativeHeight="251645952" behindDoc="1" locked="0" layoutInCell="1" allowOverlap="1" wp14:anchorId="06BD8C21" wp14:editId="30B578B3">
             <wp:simplePos x="0" y="0"/>
             <wp:positionH relativeFrom="column">
               <wp:posOffset>0</wp:posOffset>
@@ -1956,7 +1982,7 @@
         <mc:AlternateContent>
           <mc:Choice Requires="wps">
             <w:drawing>
-              <wp:anchor distT="0" distB="0" distL="114300" distR="114300" simplePos="0" relativeHeight="251661824" behindDoc="1" locked="0" layoutInCell="1" allowOverlap="1" wp14:anchorId="0E245A91" wp14:editId="23B3148A">
+              <wp:anchor distT="0" distB="0" distL="114300" distR="114300" simplePos="0" relativeHeight="251651072" behindDoc="1" locked="0" layoutInCell="1" allowOverlap="1" wp14:anchorId="0E245A91" wp14:editId="23B3148A">
                 <wp:simplePos x="0" y="0"/>
                 <wp:positionH relativeFrom="column">
                   <wp:posOffset>733425</wp:posOffset>
@@ -2009,14 +2035,27 @@
                             <w:r>
                               <w:t xml:space="preserve">Hình </w:t>
                             </w:r>
-                            <w:fldSimple w:instr=" SEQ Hình \* ARABIC ">
-                              <w:r>
-                                <w:rPr>
-                                  <w:noProof/>
-                                </w:rPr>
-                                <w:t>2</w:t>
-                              </w:r>
-                            </w:fldSimple>
+                            <w:r>
+                              <w:fldChar w:fldCharType="begin"/>
+                            </w:r>
+                            <w:r>
+                              <w:instrText xml:space="preserve"> SEQ Hình \* ARABIC </w:instrText>
+                            </w:r>
+                            <w:r>
+                              <w:fldChar w:fldCharType="separate"/>
+                            </w:r>
+                            <w:r>
+                              <w:rPr>
+                                <w:noProof/>
+                              </w:rPr>
+                              <w:t>2</w:t>
+                            </w:r>
+                            <w:r>
+                              <w:rPr>
+                                <w:noProof/>
+                              </w:rPr>
+                              <w:fldChar w:fldCharType="end"/>
+                            </w:r>
                             <w:r>
                               <w:t xml:space="preserve"> Giao diện đăng nhập</w:t>
                             </w:r>
@@ -2037,7 +2076,7 @@
           </mc:Choice>
           <mc:Fallback>
             <w:pict>
-              <v:shape w14:anchorId="0E245A91" id="Text Box 1" o:spid="_x0000_s1027" type="#_x0000_t202" style="position:absolute;left:0;text-align:left;margin-left:57.75pt;margin-top:221.3pt;width:351.75pt;height:.05pt;z-index:-251654656;visibility:visible;mso-wrap-style:square;mso-wrap-distance-left:9pt;mso-wrap-distance-top:0;mso-wrap-distance-right:9pt;mso-wrap-distance-bottom:0;mso-position-horizontal:absolute;mso-position-horizontal-relative:text;mso-position-vertical:absolute;mso-position-vertical-relative:text;v-text-anchor:top" o:gfxdata="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" stroked="f">
+              <v:shape w14:anchorId="0E245A91" id="Text Box 1" o:spid="_x0000_s1027" type="#_x0000_t202" style="position:absolute;left:0;text-align:left;margin-left:57.75pt;margin-top:221.3pt;width:351.75pt;height:.05pt;z-index:-251665408;visibility:visible;mso-wrap-style:square;mso-wrap-distance-left:9pt;mso-wrap-distance-top:0;mso-wrap-distance-right:9pt;mso-wrap-distance-bottom:0;mso-position-horizontal:absolute;mso-position-horizontal-relative:text;mso-position-vertical:absolute;mso-position-vertical-relative:text;v-text-anchor:top" o:gfxdata="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" stroked="f">
                 <v:textbox style="mso-fit-shape-to-text:t" inset="0,0,0,0">
                   <w:txbxContent>
                     <w:p>
@@ -2052,14 +2091,27 @@
                       <w:r>
                         <w:t xml:space="preserve">Hình </w:t>
                       </w:r>
-                      <w:fldSimple w:instr=" SEQ Hình \* ARABIC ">
-                        <w:r>
-                          <w:rPr>
-                            <w:noProof/>
-                          </w:rPr>
-                          <w:t>2</w:t>
-                        </w:r>
-                      </w:fldSimple>
+                      <w:r>
+                        <w:fldChar w:fldCharType="begin"/>
+                      </w:r>
+                      <w:r>
+                        <w:instrText xml:space="preserve"> SEQ Hình \* ARABIC </w:instrText>
+                      </w:r>
+                      <w:r>
+                        <w:fldChar w:fldCharType="separate"/>
+                      </w:r>
+                      <w:r>
+                        <w:rPr>
+                          <w:noProof/>
+                        </w:rPr>
+                        <w:t>2</w:t>
+                      </w:r>
+                      <w:r>
+                        <w:rPr>
+                          <w:noProof/>
+                        </w:rPr>
+                        <w:fldChar w:fldCharType="end"/>
+                      </w:r>
                       <w:r>
                         <w:t xml:space="preserve"> Giao diện đăng nhập</w:t>
                       </w:r>
@@ -2077,7 +2129,7 @@
           <w:noProof/>
         </w:rPr>
         <w:drawing>
-          <wp:anchor distT="0" distB="0" distL="114300" distR="114300" simplePos="0" relativeHeight="251660800" behindDoc="1" locked="0" layoutInCell="1" allowOverlap="1">
+          <wp:anchor distT="0" distB="0" distL="114300" distR="114300" simplePos="0" relativeHeight="251649024" behindDoc="1" locked="0" layoutInCell="1" allowOverlap="1">
             <wp:simplePos x="0" y="0"/>
             <wp:positionH relativeFrom="column">
               <wp:posOffset>733425</wp:posOffset>
@@ -2207,6 +2259,8 @@
       <w:r>
         <w:br w:type="page"/>
       </w:r>
+      <w:bookmarkStart w:id="0" w:name="_GoBack"/>
+      <w:bookmarkEnd w:id="0"/>
     </w:p>
     <w:p>
       <w:pPr>
@@ -2225,7 +2279,7 @@
         <mc:AlternateContent>
           <mc:Choice Requires="wps">
             <w:drawing>
-              <wp:anchor distT="0" distB="0" distL="114300" distR="114300" simplePos="0" relativeHeight="251663872" behindDoc="1" locked="0" layoutInCell="1" allowOverlap="1" wp14:anchorId="2AEC8D0D" wp14:editId="4FEBE485">
+              <wp:anchor distT="0" distB="0" distL="114300" distR="114300" simplePos="0" relativeHeight="251654144" behindDoc="1" locked="0" layoutInCell="1" allowOverlap="1" wp14:anchorId="2AEC8D0D" wp14:editId="4FEBE485">
                 <wp:simplePos x="0" y="0"/>
                 <wp:positionH relativeFrom="column">
                   <wp:posOffset>0</wp:posOffset>
@@ -2278,14 +2332,27 @@
                             <w:r>
                               <w:t xml:space="preserve">Hình </w:t>
                             </w:r>
-                            <w:fldSimple w:instr=" SEQ Hình \* ARABIC ">
-                              <w:r>
-                                <w:rPr>
-                                  <w:noProof/>
-                                </w:rPr>
-                                <w:t>3</w:t>
-                              </w:r>
-                            </w:fldSimple>
+                            <w:r>
+                              <w:fldChar w:fldCharType="begin"/>
+                            </w:r>
+                            <w:r>
+                              <w:instrText xml:space="preserve"> SEQ Hình \* ARABIC </w:instrText>
+                            </w:r>
+                            <w:r>
+                              <w:fldChar w:fldCharType="separate"/>
+                            </w:r>
+                            <w:r>
+                              <w:rPr>
+                                <w:noProof/>
+                              </w:rPr>
+                              <w:t>3</w:t>
+                            </w:r>
+                            <w:r>
+                              <w:rPr>
+                                <w:noProof/>
+                              </w:rPr>
+                              <w:fldChar w:fldCharType="end"/>
+                            </w:r>
                             <w:r>
                               <w:t xml:space="preserve"> Giao diện quản lý sau khi đăng nhập</w:t>
                             </w:r>
@@ -2306,7 +2373,7 @@
           </mc:Choice>
           <mc:Fallback>
             <w:pict>
-              <v:shape w14:anchorId="2AEC8D0D" id="Text Box 11" o:spid="_x0000_s1028" type="#_x0000_t202" style="position:absolute;left:0;text-align:left;margin-left:0;margin-top:258.95pt;width:468pt;height:.05pt;z-index:-251652608;visibility:visible;mso-wrap-style:square;mso-wrap-distance-left:9pt;mso-wrap-distance-top:0;mso-wrap-distance-right:9pt;mso-wrap-distance-bottom:0;mso-position-horizontal:absolute;mso-position-horizontal-relative:text;mso-position-vertical:absolute;mso-position-vertical-relative:text;v-text-anchor:top" o:gfxdata="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" stroked="f">
+              <v:shape w14:anchorId="2AEC8D0D" id="Text Box 11" o:spid="_x0000_s1028" type="#_x0000_t202" style="position:absolute;left:0;text-align:left;margin-left:0;margin-top:258.95pt;width:468pt;height:.05pt;z-index:-251662336;visibility:visible;mso-wrap-style:square;mso-wrap-distance-left:9pt;mso-wrap-distance-top:0;mso-wrap-distance-right:9pt;mso-wrap-distance-bottom:0;mso-position-horizontal:absolute;mso-position-horizontal-relative:text;mso-position-vertical:absolute;mso-position-vertical-relative:text;v-text-anchor:top" o:gfxdata="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" stroked="f">
                 <v:textbox style="mso-fit-shape-to-text:t" inset="0,0,0,0">
                   <w:txbxContent>
                     <w:p>
@@ -2321,14 +2388,27 @@
                       <w:r>
                         <w:t xml:space="preserve">Hình </w:t>
                       </w:r>
-                      <w:fldSimple w:instr=" SEQ Hình \* ARABIC ">
-                        <w:r>
-                          <w:rPr>
-                            <w:noProof/>
-                          </w:rPr>
-                          <w:t>3</w:t>
-                        </w:r>
-                      </w:fldSimple>
+                      <w:r>
+                        <w:fldChar w:fldCharType="begin"/>
+                      </w:r>
+                      <w:r>
+                        <w:instrText xml:space="preserve"> SEQ Hình \* ARABIC </w:instrText>
+                      </w:r>
+                      <w:r>
+                        <w:fldChar w:fldCharType="separate"/>
+                      </w:r>
+                      <w:r>
+                        <w:rPr>
+                          <w:noProof/>
+                        </w:rPr>
+                        <w:t>3</w:t>
+                      </w:r>
+                      <w:r>
+                        <w:rPr>
+                          <w:noProof/>
+                        </w:rPr>
+                        <w:fldChar w:fldCharType="end"/>
+                      </w:r>
                       <w:r>
                         <w:t xml:space="preserve"> Giao diện quản lý sau khi đăng nhập</w:t>
                       </w:r>
@@ -2346,7 +2426,7 @@
           <w:noProof/>
         </w:rPr>
         <w:drawing>
-          <wp:anchor distT="0" distB="0" distL="114300" distR="114300" simplePos="0" relativeHeight="251662848" behindDoc="1" locked="0" layoutInCell="1" allowOverlap="1">
+          <wp:anchor distT="0" distB="0" distL="114300" distR="114300" simplePos="0" relativeHeight="251652096" behindDoc="1" locked="0" layoutInCell="1" allowOverlap="1">
             <wp:simplePos x="0" y="0"/>
             <wp:positionH relativeFrom="column">
               <wp:posOffset>0</wp:posOffset>
@@ -2781,25 +2861,18 @@
         <mc:AlternateContent>
           <mc:Choice Requires="wps">
             <w:drawing>
-              <wp:anchor distT="0" distB="0" distL="114300" distR="114300" simplePos="0" relativeHeight="251640320" behindDoc="1" locked="0" layoutInCell="1" allowOverlap="1" wp14:anchorId="352AA4BE" wp14:editId="3FFEEFB4">
+              <wp:anchor distT="0" distB="0" distL="114300" distR="114300" simplePos="0" relativeHeight="251660288" behindDoc="0" locked="0" layoutInCell="1" allowOverlap="1" wp14:anchorId="26EF46BB" wp14:editId="44793B7D">
                 <wp:simplePos x="0" y="0"/>
                 <wp:positionH relativeFrom="column">
                   <wp:posOffset>0</wp:posOffset>
                 </wp:positionH>
                 <wp:positionV relativeFrom="paragraph">
-                  <wp:posOffset>4545965</wp:posOffset>
+                  <wp:posOffset>4507865</wp:posOffset>
                 </wp:positionV>
                 <wp:extent cx="5943600" cy="635"/>
                 <wp:effectExtent l="0" t="0" r="0" b="0"/>
-                <wp:wrapTight wrapText="bothSides">
-                  <wp:wrapPolygon edited="0">
-                    <wp:start x="0" y="0"/>
-                    <wp:lineTo x="0" y="21600"/>
-                    <wp:lineTo x="21600" y="21600"/>
-                    <wp:lineTo x="21600" y="0"/>
-                  </wp:wrapPolygon>
-                </wp:wrapTight>
-                <wp:docPr id="15" name="Text Box 15"/>
+                <wp:wrapSquare wrapText="bothSides"/>
+                <wp:docPr id="4" name="Text Box 4"/>
                 <wp:cNvGraphicFramePr/>
                 <a:graphic xmlns:a="http://schemas.openxmlformats.org/drawingml/2006/main">
                   <a:graphicData uri="http://schemas.microsoft.com/office/word/2010/wordprocessingShape">
@@ -2843,7 +2916,7 @@
                               </w:r>
                             </w:fldSimple>
                             <w:r>
-                              <w:t xml:space="preserve"> Giao diện chấm công của nhân viên</w:t>
+                              <w:t xml:space="preserve"> Giao diện chấm công</w:t>
                             </w:r>
                           </w:p>
                         </w:txbxContent>
@@ -2862,7 +2935,7 @@
           </mc:Choice>
           <mc:Fallback>
             <w:pict>
-              <v:shape w14:anchorId="352AA4BE" id="Text Box 15" o:spid="_x0000_s1029" type="#_x0000_t202" style="position:absolute;left:0;text-align:left;margin-left:0;margin-top:357.95pt;width:468pt;height:.05pt;z-index:-251676160;visibility:visible;mso-wrap-style:square;mso-wrap-distance-left:9pt;mso-wrap-distance-top:0;mso-wrap-distance-right:9pt;mso-wrap-distance-bottom:0;mso-position-horizontal:absolute;mso-position-horizontal-relative:text;mso-position-vertical:absolute;mso-position-vertical-relative:text;v-text-anchor:top" o:gfxdata="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" stroked="f">
+              <v:shape w14:anchorId="26EF46BB" id="Text Box 4" o:spid="_x0000_s1029" type="#_x0000_t202" style="position:absolute;left:0;text-align:left;margin-left:0;margin-top:354.95pt;width:468pt;height:.05pt;z-index:251660288;visibility:visible;mso-wrap-style:square;mso-wrap-distance-left:9pt;mso-wrap-distance-top:0;mso-wrap-distance-right:9pt;mso-wrap-distance-bottom:0;mso-position-horizontal:absolute;mso-position-horizontal-relative:text;mso-position-vertical:absolute;mso-position-vertical-relative:text;v-text-anchor:top" o:gfxdata="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" stroked="f">
                 <v:textbox style="mso-fit-shape-to-text:t" inset="0,0,0,0">
                   <w:txbxContent>
                     <w:p>
@@ -2886,12 +2959,12 @@
                         </w:r>
                       </w:fldSimple>
                       <w:r>
-                        <w:t xml:space="preserve"> Giao diện chấm công của nhân viên</w:t>
+                        <w:t xml:space="preserve"> Giao diện chấm công</w:t>
                       </w:r>
                     </w:p>
                   </w:txbxContent>
                 </v:textbox>
-                <w10:wrap type="tight"/>
+                <w10:wrap type="square"/>
               </v:shape>
             </w:pict>
           </mc:Fallback>
@@ -2902,26 +2975,18 @@
           <w:noProof/>
         </w:rPr>
         <w:drawing>
-          <wp:anchor distT="0" distB="0" distL="114300" distR="114300" simplePos="0" relativeHeight="251637248" behindDoc="1" locked="0" layoutInCell="1" allowOverlap="1" wp14:anchorId="23413955" wp14:editId="184142A8">
+          <wp:anchor distT="0" distB="0" distL="114300" distR="114300" simplePos="0" relativeHeight="251644928" behindDoc="0" locked="0" layoutInCell="1" allowOverlap="1" wp14:anchorId="6D3D079F" wp14:editId="595A4AA8">
             <wp:simplePos x="0" y="0"/>
             <wp:positionH relativeFrom="column">
               <wp:posOffset>0</wp:posOffset>
             </wp:positionH>
             <wp:positionV relativeFrom="paragraph">
-              <wp:posOffset>330835</wp:posOffset>
+              <wp:posOffset>292795</wp:posOffset>
             </wp:positionV>
             <wp:extent cx="5943600" cy="4157980"/>
             <wp:effectExtent l="0" t="0" r="0" b="0"/>
-            <wp:wrapTight wrapText="bothSides">
-              <wp:wrapPolygon edited="0">
-                <wp:start x="0" y="0"/>
-                <wp:lineTo x="0" y="21475"/>
-                <wp:lineTo x="21531" y="21475"/>
-                <wp:lineTo x="21531" y="0"/>
-                <wp:lineTo x="0" y="0"/>
-              </wp:wrapPolygon>
-            </wp:wrapTight>
-            <wp:docPr id="12" name="Picture 12"/>
+            <wp:wrapSquare wrapText="bothSides"/>
+            <wp:docPr id="3" name="Picture 3"/>
             <wp:cNvGraphicFramePr>
               <a:graphicFrameLocks xmlns:a="http://schemas.openxmlformats.org/drawingml/2006/main" noChangeAspect="1"/>
             </wp:cNvGraphicFramePr>
@@ -2960,19 +3025,122 @@
         </w:drawing>
       </w:r>
       <w:r>
+        <w:t>Giao diện chấm công của nhân viên</w:t>
+      </w:r>
+    </w:p>
+    <w:p>
+      <w:pPr>
+        <w:pStyle w:val="ListParagraph"/>
+        <w:ind w:firstLine="0"/>
+      </w:pPr>
+    </w:p>
+    <w:p>
+      <w:pPr>
+        <w:pStyle w:val="ListParagraph"/>
+        <w:numPr>
+          <w:ilvl w:val="0"/>
+          <w:numId w:val="13"/>
+        </w:numPr>
+        <w:ind w:left="1440"/>
+      </w:pPr>
+      <w:r>
+        <w:t>Khi form thực thi thì sẽ hiển thị “Ngày làm” là ngày hiện tại.</w:t>
+      </w:r>
+    </w:p>
+    <w:p>
+      <w:pPr>
+        <w:pStyle w:val="ListParagraph"/>
+        <w:numPr>
+          <w:ilvl w:val="0"/>
+          <w:numId w:val="13"/>
+        </w:numPr>
+        <w:ind w:left="1440"/>
+      </w:pPr>
+      <w:r>
+        <w:t>Để chấm công, nhân viên chọn “giờ bắt đầu”, “giờ kết thúc” và chọn tên</w:t>
+      </w:r>
+      <w:r>
+        <w:t xml:space="preserve"> nhân viên</w:t>
+      </w:r>
+      <w:r>
+        <w:t xml:space="preserve"> từ ComboBox và nhấn nút “chấm công” </w:t>
+      </w:r>
+      <w:r>
+        <w:t>.</w:t>
+      </w:r>
+    </w:p>
+    <w:p>
+      <w:pPr>
+        <w:pStyle w:val="ListParagraph"/>
+        <w:numPr>
+          <w:ilvl w:val="0"/>
+          <w:numId w:val="13"/>
+        </w:numPr>
+        <w:ind w:left="1440"/>
+      </w:pPr>
+      <w:r>
+        <w:t>Thông tin chấm công của nhân viên đó sẽ được hiển thị trong Listview bên cạnh.</w:t>
+      </w:r>
+    </w:p>
+    <w:p>
+      <w:pPr>
+        <w:ind w:firstLine="0"/>
+      </w:pPr>
+      <w:r>
+        <w:br w:type="page"/>
+      </w:r>
+    </w:p>
+    <w:p>
+      <w:pPr>
+        <w:pStyle w:val="ListParagraph"/>
+        <w:numPr>
+          <w:ilvl w:val="0"/>
+          <w:numId w:val="9"/>
+        </w:numPr>
+        <w:ind w:left="720"/>
+      </w:pPr>
+      <w:r>
+        <w:lastRenderedPageBreak/>
+        <w:t>Giao diện Quản lý (admin)</w:t>
+      </w:r>
+    </w:p>
+    <w:p>
+      <w:pPr>
+        <w:pStyle w:val="ListParagraph"/>
+        <w:numPr>
+          <w:ilvl w:val="0"/>
+          <w:numId w:val="7"/>
+        </w:numPr>
+      </w:pPr>
+      <w:r>
+        <w:t>Form Quản lý gồm có các tab “Doanh thu”, “Thức uống”, “Danh mục”, “Bàn ăn”, “</w:t>
+      </w:r>
+      <w:r>
+        <w:t>Tài khoản</w:t>
+      </w:r>
+      <w:r>
+        <w:t xml:space="preserve">”, “Lương nhân viên”. </w:t>
+      </w:r>
+    </w:p>
+    <w:p>
+      <w:pPr>
+        <w:pStyle w:val="ListParagraph"/>
+        <w:ind w:left="1080" w:firstLine="0"/>
+      </w:pPr>
+      <w:r>
         <w:rPr>
           <w:noProof/>
         </w:rPr>
         <mc:AlternateContent>
           <mc:Choice Requires="wps">
             <w:drawing>
-              <wp:anchor distT="0" distB="0" distL="114300" distR="114300" simplePos="0" relativeHeight="251629056" behindDoc="1" locked="0" layoutInCell="1" allowOverlap="1" wp14:anchorId="72F130F7" wp14:editId="29F06D44">
+              <wp:anchor distT="0" distB="0" distL="114300" distR="114300" simplePos="0" relativeHeight="251661312" behindDoc="1" locked="0" layoutInCell="1" allowOverlap="1" wp14:anchorId="027CCA2F" wp14:editId="08652BF1">
                 <wp:simplePos x="0" y="0"/>
                 <wp:positionH relativeFrom="column">
                   <wp:posOffset>0</wp:posOffset>
                 </wp:positionH>
                 <wp:positionV relativeFrom="paragraph">
-                  <wp:posOffset>3740785</wp:posOffset>
+                  <wp:posOffset>4099560</wp:posOffset>
                 </wp:positionV>
                 <wp:extent cx="5943600" cy="635"/>
                 <wp:effectExtent l="0" t="0" r="0" b="0"/>
@@ -2984,7 +3152,7 @@
                     <wp:lineTo x="21600" y="0"/>
                   </wp:wrapPolygon>
                 </wp:wrapTight>
-                <wp:docPr id="20" name="Text Box 20"/>
+                <wp:docPr id="6" name="Text Box 6"/>
                 <wp:cNvGraphicFramePr/>
                 <a:graphic xmlns:a="http://schemas.openxmlformats.org/drawingml/2006/main">
                   <a:graphicData uri="http://schemas.microsoft.com/office/word/2010/wordprocessingShape">
@@ -3028,7 +3196,7 @@
                               </w:r>
                             </w:fldSimple>
                             <w:r>
-                              <w:t xml:space="preserve"> Giao diện chấm công</w:t>
+                              <w:t xml:space="preserve"> Giao diện quản lý doanh thu</w:t>
                             </w:r>
                           </w:p>
                         </w:txbxContent>
@@ -3047,7 +3215,7 @@
           </mc:Choice>
           <mc:Fallback>
             <w:pict>
-              <v:shape w14:anchorId="72F130F7" id="Text Box 20" o:spid="_x0000_s1030" type="#_x0000_t202" style="position:absolute;left:0;text-align:left;margin-left:0;margin-top:294.55pt;width:468pt;height:.05pt;z-index:-251687424;visibility:visible;mso-wrap-style:square;mso-wrap-distance-left:9pt;mso-wrap-distance-top:0;mso-wrap-distance-right:9pt;mso-wrap-distance-bottom:0;mso-position-horizontal:absolute;mso-position-horizontal-relative:text;mso-position-vertical:absolute;mso-position-vertical-relative:text;v-text-anchor:top" o:gfxdata="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" stroked="f">
+              <v:shape w14:anchorId="027CCA2F" id="Text Box 6" o:spid="_x0000_s1030" type="#_x0000_t202" style="position:absolute;left:0;text-align:left;margin-left:0;margin-top:322.8pt;width:468pt;height:.05pt;z-index:-251655168;visibility:visible;mso-wrap-style:square;mso-wrap-distance-left:9pt;mso-wrap-distance-top:0;mso-wrap-distance-right:9pt;mso-wrap-distance-bottom:0;mso-position-horizontal:absolute;mso-position-horizontal-relative:text;mso-position-vertical:absolute;mso-position-vertical-relative:text;v-text-anchor:top" o:gfxdata="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" stroked="f">
                 <v:textbox style="mso-fit-shape-to-text:t" inset="0,0,0,0">
                   <w:txbxContent>
                     <w:p>
@@ -3071,7 +3239,7 @@
                         </w:r>
                       </w:fldSimple>
                       <w:r>
-                        <w:t xml:space="preserve"> Giao diện chấm công</w:t>
+                        <w:t xml:space="preserve"> Giao diện quản lý doanh thu</w:t>
                       </w:r>
                     </w:p>
                   </w:txbxContent>
@@ -3083,61 +3251,122 @@
         </mc:AlternateContent>
       </w:r>
       <w:r>
-        <w:t>Giao diện chấm công của nhân viên</w:t>
-      </w:r>
-    </w:p>
-    <w:p>
-      <w:pPr>
-        <w:pStyle w:val="ListParagraph"/>
-        <w:numPr>
-          <w:ilvl w:val="0"/>
-          <w:numId w:val="13"/>
+        <w:rPr>
+          <w:noProof/>
+        </w:rPr>
+        <w:drawing>
+          <wp:anchor distT="0" distB="0" distL="114300" distR="114300" simplePos="0" relativeHeight="251648000" behindDoc="1" locked="0" layoutInCell="1" allowOverlap="1" wp14:anchorId="7A54A525" wp14:editId="1C507228">
+            <wp:simplePos x="0" y="0"/>
+            <wp:positionH relativeFrom="column">
+              <wp:posOffset>-503</wp:posOffset>
+            </wp:positionH>
+            <wp:positionV relativeFrom="paragraph">
+              <wp:posOffset>286073</wp:posOffset>
+            </wp:positionV>
+            <wp:extent cx="5943600" cy="3756660"/>
+            <wp:effectExtent l="0" t="0" r="0" b="0"/>
+            <wp:wrapTight wrapText="bothSides">
+              <wp:wrapPolygon edited="0">
+                <wp:start x="0" y="0"/>
+                <wp:lineTo x="0" y="21469"/>
+                <wp:lineTo x="21531" y="21469"/>
+                <wp:lineTo x="21531" y="0"/>
+                <wp:lineTo x="0" y="0"/>
+              </wp:wrapPolygon>
+            </wp:wrapTight>
+            <wp:docPr id="5" name="Picture 5"/>
+            <wp:cNvGraphicFramePr>
+              <a:graphicFrameLocks xmlns:a="http://schemas.openxmlformats.org/drawingml/2006/main" noChangeAspect="1"/>
+            </wp:cNvGraphicFramePr>
+            <a:graphic xmlns:a="http://schemas.openxmlformats.org/drawingml/2006/main">
+              <a:graphicData uri="http://schemas.openxmlformats.org/drawingml/2006/picture">
+                <pic:pic xmlns:pic="http://schemas.openxmlformats.org/drawingml/2006/picture">
+                  <pic:nvPicPr>
+                    <pic:cNvPr id="1" name=""/>
+                    <pic:cNvPicPr/>
+                  </pic:nvPicPr>
+                  <pic:blipFill>
+                    <a:blip r:embed="rId15">
+                      <a:extLst>
+                        <a:ext uri="{28A0092B-C50C-407E-A947-70E740481C1C}">
+                          <a14:useLocalDpi xmlns:a14="http://schemas.microsoft.com/office/drawing/2010/main" val="0"/>
+                        </a:ext>
+                      </a:extLst>
+                    </a:blip>
+                    <a:stretch>
+                      <a:fillRect/>
+                    </a:stretch>
+                  </pic:blipFill>
+                  <pic:spPr>
+                    <a:xfrm>
+                      <a:off x="0" y="0"/>
+                      <a:ext cx="5943600" cy="3756660"/>
+                    </a:xfrm>
+                    <a:prstGeom prst="rect">
+                      <a:avLst/>
+                    </a:prstGeom>
+                  </pic:spPr>
+                </pic:pic>
+              </a:graphicData>
+            </a:graphic>
+          </wp:anchor>
+        </w:drawing>
+      </w:r>
+      <w:r>
+        <w:t>4</w:t>
+      </w:r>
+      <w:r>
+        <w:t>.1) Giao diện form quản lý doanh thu</w:t>
+      </w:r>
+    </w:p>
+    <w:p>
+      <w:pPr>
+        <w:pStyle w:val="ListParagraph"/>
+        <w:ind w:left="1080" w:firstLine="0"/>
+      </w:pPr>
+    </w:p>
+    <w:p>
+      <w:pPr>
+        <w:pStyle w:val="ListParagraph"/>
+        <w:numPr>
+          <w:ilvl w:val="0"/>
+          <w:numId w:val="7"/>
         </w:numPr>
         <w:ind w:left="1440"/>
       </w:pPr>
       <w:r>
-        <w:t>Khi form thực thi thì sẽ hiển thị “Ngày làm” là ngày hiện tại.</w:t>
-      </w:r>
-    </w:p>
-    <w:p>
-      <w:pPr>
-        <w:pStyle w:val="ListParagraph"/>
-        <w:numPr>
-          <w:ilvl w:val="0"/>
-          <w:numId w:val="13"/>
+        <w:t>DataGridView</w:t>
+      </w:r>
+      <w:r>
+        <w:t xml:space="preserve"> sẽ hiển thị doanh thu mặc định theo tháng, có thể thay đổi thời gian theo ý muốn.</w:t>
+      </w:r>
+    </w:p>
+    <w:p>
+      <w:pPr>
+        <w:pStyle w:val="ListParagraph"/>
+        <w:numPr>
+          <w:ilvl w:val="0"/>
+          <w:numId w:val="7"/>
         </w:numPr>
         <w:ind w:left="1440"/>
       </w:pPr>
       <w:r>
-        <w:t>Để chấm công, nhân viên chọn “giờ bắt đầu”, “giờ kết thúc” và chọn tên</w:t>
-      </w:r>
-      <w:r>
-        <w:t xml:space="preserve"> nhân viên</w:t>
-      </w:r>
-      <w:r>
-        <w:t xml:space="preserve"> từ ComboBox và nhấn nút “chấm công” </w:t>
-      </w:r>
-      <w:r>
-        <w:t>.</w:t>
-      </w:r>
-    </w:p>
-    <w:p>
-      <w:pPr>
-        <w:pStyle w:val="ListParagraph"/>
-        <w:numPr>
-          <w:ilvl w:val="0"/>
-          <w:numId w:val="13"/>
-        </w:numPr>
-        <w:ind w:left="1440"/>
-      </w:pPr>
-      <w:r>
-        <w:t>Thông tin chấm công của nhân viên đó sẽ được hiển thị trong Listview bên cạnh.</w:t>
-      </w:r>
-    </w:p>
-    <w:p>
-      <w:pPr>
-        <w:ind w:firstLine="0"/>
-      </w:pPr>
+        <w:t xml:space="preserve">Nhấn vào nút thống kê để load lại </w:t>
+      </w:r>
+      <w:r>
+        <w:t xml:space="preserve">DataGridView </w:t>
+      </w:r>
+      <w:r>
+        <w:t>hiển thị doanh thu theo khoảng thời gian đã xác đị</w:t>
+      </w:r>
+      <w:r>
+        <w:t>nh trong 2 DateTimeP</w:t>
+      </w:r>
+      <w:r>
+        <w:t>icker.</w:t>
+      </w:r>
+    </w:p>
+    <w:p>
       <w:r>
         <w:br w:type="page"/>
       </w:r>
@@ -3145,66 +3374,28 @@
     <w:p>
       <w:pPr>
         <w:pStyle w:val="ListParagraph"/>
-        <w:numPr>
-          <w:ilvl w:val="0"/>
-          <w:numId w:val="9"/>
-        </w:numPr>
-        <w:ind w:left="720"/>
-      </w:pPr>
-      <w:r>
+        <w:ind w:left="1080" w:firstLine="0"/>
+      </w:pPr>
+      <w:r>
+        <w:rPr>
+          <w:noProof/>
+        </w:rPr>
         <w:lastRenderedPageBreak/>
-        <w:t>Giao diện Quản lý (admin)</w:t>
-      </w:r>
-    </w:p>
-    <w:p>
-      <w:pPr>
-        <w:pStyle w:val="ListParagraph"/>
-        <w:numPr>
-          <w:ilvl w:val="0"/>
-          <w:numId w:val="7"/>
-        </w:numPr>
-      </w:pPr>
-      <w:r>
-        <w:t>Form Quản lý gồm có các tab “Doanh thu”, “Thức uống”, “Danh mục”, “Bàn ăn”, “</w:t>
-      </w:r>
-      <w:r>
-        <w:t>Tài khoản</w:t>
-      </w:r>
-      <w:r>
-        <w:t xml:space="preserve">”, “Lương nhân viên”. </w:t>
-      </w:r>
-    </w:p>
-    <w:p>
-      <w:pPr>
-        <w:pStyle w:val="ListParagraph"/>
-        <w:ind w:left="1080" w:firstLine="0"/>
-      </w:pPr>
-      <w:r>
-        <w:rPr>
-          <w:noProof/>
-        </w:rPr>
         <mc:AlternateContent>
           <mc:Choice Requires="wps">
             <w:drawing>
-              <wp:anchor distT="0" distB="0" distL="114300" distR="114300" simplePos="0" relativeHeight="251664896" behindDoc="1" locked="0" layoutInCell="1" allowOverlap="1" wp14:anchorId="329F0191" wp14:editId="190BE96D">
+              <wp:anchor distT="0" distB="0" distL="114300" distR="114300" simplePos="0" relativeHeight="251662336" behindDoc="0" locked="0" layoutInCell="1" allowOverlap="1" wp14:anchorId="1CD27D87" wp14:editId="52266741">
                 <wp:simplePos x="0" y="0"/>
                 <wp:positionH relativeFrom="column">
                   <wp:posOffset>0</wp:posOffset>
                 </wp:positionH>
                 <wp:positionV relativeFrom="paragraph">
-                  <wp:posOffset>3787140</wp:posOffset>
+                  <wp:posOffset>4200525</wp:posOffset>
                 </wp:positionV>
                 <wp:extent cx="5943600" cy="635"/>
                 <wp:effectExtent l="0" t="0" r="0" b="0"/>
-                <wp:wrapTight wrapText="bothSides">
-                  <wp:wrapPolygon edited="0">
-                    <wp:start x="0" y="0"/>
-                    <wp:lineTo x="0" y="21600"/>
-                    <wp:lineTo x="21600" y="21600"/>
-                    <wp:lineTo x="21600" y="0"/>
-                  </wp:wrapPolygon>
-                </wp:wrapTight>
-                <wp:docPr id="18" name="Text Box 18"/>
+                <wp:wrapSquare wrapText="bothSides"/>
+                <wp:docPr id="8" name="Text Box 8"/>
                 <wp:cNvGraphicFramePr/>
                 <a:graphic xmlns:a="http://schemas.openxmlformats.org/drawingml/2006/main">
                   <a:graphicData uri="http://schemas.microsoft.com/office/word/2010/wordprocessingShape">
@@ -3248,7 +3439,7 @@
                               </w:r>
                             </w:fldSimple>
                             <w:r>
-                              <w:t xml:space="preserve"> Giao diện quản lý doanh thu</w:t>
+                              <w:t xml:space="preserve"> Giao diện quản lý thông tin danh mục &amp; sản phẩm</w:t>
                             </w:r>
                           </w:p>
                         </w:txbxContent>
@@ -3267,7 +3458,7 @@
           </mc:Choice>
           <mc:Fallback>
             <w:pict>
-              <v:shape w14:anchorId="329F0191" id="Text Box 18" o:spid="_x0000_s1031" type="#_x0000_t202" style="position:absolute;left:0;text-align:left;margin-left:0;margin-top:298.2pt;width:468pt;height:.05pt;z-index:-251651584;visibility:visible;mso-wrap-style:square;mso-wrap-distance-left:9pt;mso-wrap-distance-top:0;mso-wrap-distance-right:9pt;mso-wrap-distance-bottom:0;mso-position-horizontal:absolute;mso-position-horizontal-relative:text;mso-position-vertical:absolute;mso-position-vertical-relative:text;v-text-anchor:top" o:gfxdata="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" stroked="f">
+              <v:shape w14:anchorId="1CD27D87" id="Text Box 8" o:spid="_x0000_s1031" type="#_x0000_t202" style="position:absolute;left:0;text-align:left;margin-left:0;margin-top:330.75pt;width:468pt;height:.05pt;z-index:251662336;visibility:visible;mso-wrap-style:square;mso-wrap-distance-left:9pt;mso-wrap-distance-top:0;mso-wrap-distance-right:9pt;mso-wrap-distance-bottom:0;mso-position-horizontal:absolute;mso-position-horizontal-relative:text;mso-position-vertical:absolute;mso-position-vertical-relative:text;v-text-anchor:top" o:gfxdata="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" stroked="f">
                 <v:textbox style="mso-fit-shape-to-text:t" inset="0,0,0,0">
                   <w:txbxContent>
                     <w:p>
@@ -3291,12 +3482,12 @@
                         </w:r>
                       </w:fldSimple>
                       <w:r>
-                        <w:t xml:space="preserve"> Giao diện quản lý doanh thu</w:t>
+                        <w:t xml:space="preserve"> Giao diện quản lý thông tin danh mục &amp; sản phẩm</w:t>
                       </w:r>
                     </w:p>
                   </w:txbxContent>
                 </v:textbox>
-                <w10:wrap type="tight"/>
+                <w10:wrap type="square"/>
               </v:shape>
             </w:pict>
           </mc:Fallback>
@@ -3307,26 +3498,18 @@
           <w:noProof/>
         </w:rPr>
         <w:drawing>
-          <wp:anchor distT="0" distB="0" distL="114300" distR="114300" simplePos="0" relativeHeight="251663872" behindDoc="1" locked="0" layoutInCell="1" allowOverlap="1" wp14:anchorId="0A5836FF" wp14:editId="75429479">
+          <wp:anchor distT="0" distB="0" distL="114300" distR="114300" simplePos="0" relativeHeight="251650048" behindDoc="0" locked="0" layoutInCell="1" allowOverlap="1" wp14:anchorId="1C330943" wp14:editId="6CF71672">
             <wp:simplePos x="0" y="0"/>
             <wp:positionH relativeFrom="column">
-              <wp:posOffset>0</wp:posOffset>
+              <wp:posOffset>-359</wp:posOffset>
             </wp:positionH>
             <wp:positionV relativeFrom="paragraph">
-              <wp:posOffset>234950</wp:posOffset>
+              <wp:posOffset>387194</wp:posOffset>
             </wp:positionV>
-            <wp:extent cx="5943600" cy="3495040"/>
+            <wp:extent cx="5943600" cy="3756660"/>
             <wp:effectExtent l="0" t="0" r="0" b="0"/>
-            <wp:wrapTight wrapText="bothSides">
-              <wp:wrapPolygon edited="0">
-                <wp:start x="0" y="0"/>
-                <wp:lineTo x="0" y="21427"/>
-                <wp:lineTo x="21531" y="21427"/>
-                <wp:lineTo x="21531" y="0"/>
-                <wp:lineTo x="0" y="0"/>
-              </wp:wrapPolygon>
-            </wp:wrapTight>
-            <wp:docPr id="17" name="Picture 17"/>
+            <wp:wrapSquare wrapText="bothSides"/>
+            <wp:docPr id="7" name="Picture 7"/>
             <wp:cNvGraphicFramePr>
               <a:graphicFrameLocks xmlns:a="http://schemas.openxmlformats.org/drawingml/2006/main" noChangeAspect="1"/>
             </wp:cNvGraphicFramePr>
@@ -3338,7 +3521,7 @@
                     <pic:cNvPicPr/>
                   </pic:nvPicPr>
                   <pic:blipFill>
-                    <a:blip r:embed="rId15">
+                    <a:blip r:embed="rId16">
                       <a:extLst>
                         <a:ext uri="{28A0092B-C50C-407E-A947-70E740481C1C}">
                           <a14:useLocalDpi xmlns:a14="http://schemas.microsoft.com/office/drawing/2010/main" val="0"/>
@@ -3352,7 +3535,7 @@
                   <pic:spPr>
                     <a:xfrm>
                       <a:off x="0" y="0"/>
-                      <a:ext cx="5943600" cy="3495040"/>
+                      <a:ext cx="5943600" cy="3756660"/>
                     </a:xfrm>
                     <a:prstGeom prst="rect">
                       <a:avLst/>
@@ -3368,9 +3551,25 @@
         <w:t>4</w:t>
       </w:r>
       <w:r>
-        <w:t>.1) Giao diện form quản lý doanh thu</w:t>
-      </w:r>
-    </w:p>
+        <w:t>.2) Giao diệ</w:t>
+      </w:r>
+      <w:r>
+        <w:t xml:space="preserve">n </w:t>
+      </w:r>
+      <w:r>
+        <w:t>quả</w:t>
+      </w:r>
+      <w:r>
+        <w:t xml:space="preserve">n lý thông tin </w:t>
+      </w:r>
+      <w:r>
+        <w:t xml:space="preserve">danh mục &amp; </w:t>
+      </w:r>
+      <w:r>
+        <w:t>sản phẩm</w:t>
+      </w:r>
+    </w:p>
+    <w:p/>
     <w:p>
       <w:pPr>
         <w:pStyle w:val="ListParagraph"/>
@@ -3381,7 +3580,19 @@
         <w:ind w:left="1440"/>
       </w:pPr>
       <w:r>
-        <w:t>Listview sẽ hiển thị doanh thu mặc định theo tháng, có thể thay đổi thời gian theo ý muốn.</w:t>
+        <w:t xml:space="preserve">Hiển thị khi admin nhấn vào tab </w:t>
+      </w:r>
+      <w:r>
+        <w:t>“</w:t>
+      </w:r>
+      <w:r>
+        <w:t>sản phẩm</w:t>
+      </w:r>
+      <w:r>
+        <w:t>”</w:t>
+      </w:r>
+      <w:r>
+        <w:t>.</w:t>
       </w:r>
     </w:p>
     <w:p>
@@ -3394,13 +3605,46 @@
         <w:ind w:left="1440"/>
       </w:pPr>
       <w:r>
-        <w:t>Nhấn vào nút thống kê để load lại Listview hiển thị doanh thu theo khoảng thời gian đã xác đị</w:t>
-      </w:r>
-      <w:r>
-        <w:t>nh trong 2 DateTimeP</w:t>
-      </w:r>
-      <w:r>
-        <w:t>icker.</w:t>
+        <w:t>TreeView hiển thị thông tin các “danh mục” và “sản phẩm thuộc danh mục”.</w:t>
+      </w:r>
+    </w:p>
+    <w:p>
+      <w:pPr>
+        <w:pStyle w:val="ListParagraph"/>
+        <w:numPr>
+          <w:ilvl w:val="0"/>
+          <w:numId w:val="7"/>
+        </w:numPr>
+        <w:ind w:left="1440"/>
+      </w:pPr>
+      <w:r>
+        <w:t>Khi người dùng chọn một danh mục thì thông tin danh mục sẽ hiển thị trong form “thông tin danh mục”.</w:t>
+      </w:r>
+    </w:p>
+    <w:p>
+      <w:pPr>
+        <w:pStyle w:val="ListParagraph"/>
+        <w:numPr>
+          <w:ilvl w:val="0"/>
+          <w:numId w:val="7"/>
+        </w:numPr>
+        <w:ind w:left="1440"/>
+      </w:pPr>
+      <w:r>
+        <w:t>Khi người dùng chọn 1 sản phẩm thì thông tin sản phẩm sẽ hiển trong trong form “thông tin sản phẩm”</w:t>
+      </w:r>
+    </w:p>
+    <w:p>
+      <w:pPr>
+        <w:pStyle w:val="ListParagraph"/>
+        <w:numPr>
+          <w:ilvl w:val="0"/>
+          <w:numId w:val="7"/>
+        </w:numPr>
+        <w:ind w:left="1440"/>
+      </w:pPr>
+      <w:r>
+        <w:t>Người dùng có thể thêm, cập nhật, xóa các danh mục và sản phẩm từ các form trên.</w:t>
       </w:r>
     </w:p>
     <w:p>
@@ -3421,25 +3665,18 @@
         <mc:AlternateContent>
           <mc:Choice Requires="wps">
             <w:drawing>
-              <wp:anchor distT="0" distB="0" distL="114300" distR="114300" simplePos="0" relativeHeight="251667968" behindDoc="1" locked="0" layoutInCell="1" allowOverlap="1" wp14:anchorId="7B79FEDC" wp14:editId="123327B9">
+              <wp:anchor distT="0" distB="0" distL="114300" distR="114300" simplePos="0" relativeHeight="251663360" behindDoc="0" locked="0" layoutInCell="1" allowOverlap="1" wp14:anchorId="76F716E0" wp14:editId="00357608">
                 <wp:simplePos x="0" y="0"/>
                 <wp:positionH relativeFrom="column">
                   <wp:posOffset>0</wp:posOffset>
                 </wp:positionH>
                 <wp:positionV relativeFrom="paragraph">
-                  <wp:posOffset>3883025</wp:posOffset>
+                  <wp:posOffset>4163060</wp:posOffset>
                 </wp:positionV>
                 <wp:extent cx="5943600" cy="635"/>
                 <wp:effectExtent l="0" t="0" r="0" b="0"/>
-                <wp:wrapTight wrapText="bothSides">
-                  <wp:wrapPolygon edited="0">
-                    <wp:start x="0" y="0"/>
-                    <wp:lineTo x="0" y="21600"/>
-                    <wp:lineTo x="21600" y="21600"/>
-                    <wp:lineTo x="21600" y="0"/>
-                  </wp:wrapPolygon>
-                </wp:wrapTight>
-                <wp:docPr id="38" name="Text Box 38"/>
+                <wp:wrapSquare wrapText="bothSides"/>
+                <wp:docPr id="16" name="Text Box 16"/>
                 <wp:cNvGraphicFramePr/>
                 <a:graphic xmlns:a="http://schemas.openxmlformats.org/drawingml/2006/main">
                   <a:graphicData uri="http://schemas.microsoft.com/office/word/2010/wordprocessingShape">
@@ -3483,7 +3720,7 @@
                               </w:r>
                             </w:fldSimple>
                             <w:r>
-                              <w:t xml:space="preserve"> Giao diện quản lý thông tin sản phẩm</w:t>
+                              <w:t xml:space="preserve"> Giao diện quản lý tài khoản người dùng</w:t>
                             </w:r>
                           </w:p>
                         </w:txbxContent>
@@ -3502,7 +3739,7 @@
           </mc:Choice>
           <mc:Fallback>
             <w:pict>
-              <v:shape w14:anchorId="7B79FEDC" id="Text Box 38" o:spid="_x0000_s1032" type="#_x0000_t202" style="position:absolute;left:0;text-align:left;margin-left:0;margin-top:305.75pt;width:468pt;height:.05pt;z-index:-251648512;visibility:visible;mso-wrap-style:square;mso-wrap-distance-left:9pt;mso-wrap-distance-top:0;mso-wrap-distance-right:9pt;mso-wrap-distance-bottom:0;mso-position-horizontal:absolute;mso-position-horizontal-relative:text;mso-position-vertical:absolute;mso-position-vertical-relative:text;v-text-anchor:top" o:gfxdata="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" stroked="f">
+              <v:shape w14:anchorId="76F716E0" id="Text Box 16" o:spid="_x0000_s1032" type="#_x0000_t202" style="position:absolute;left:0;text-align:left;margin-left:0;margin-top:327.8pt;width:468pt;height:.05pt;z-index:251663360;visibility:visible;mso-wrap-style:square;mso-wrap-distance-left:9pt;mso-wrap-distance-top:0;mso-wrap-distance-right:9pt;mso-wrap-distance-bottom:0;mso-position-horizontal:absolute;mso-position-horizontal-relative:text;mso-position-vertical:absolute;mso-position-vertical-relative:text;v-text-anchor:top" o:gfxdata="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" stroked="f">
                 <v:textbox style="mso-fit-shape-to-text:t" inset="0,0,0,0">
                   <w:txbxContent>
                     <w:p>
@@ -3526,12 +3763,12 @@
                         </w:r>
                       </w:fldSimple>
                       <w:r>
-                        <w:t xml:space="preserve"> Giao diện quản lý thông tin sản phẩm</w:t>
+                        <w:t xml:space="preserve"> Giao diện quản lý tài khoản người dùng</w:t>
                       </w:r>
                     </w:p>
                   </w:txbxContent>
                 </v:textbox>
-                <w10:wrap type="tight"/>
+                <w10:wrap type="square"/>
               </v:shape>
             </w:pict>
           </mc:Fallback>
@@ -3542,26 +3779,18 @@
           <w:noProof/>
         </w:rPr>
         <w:drawing>
-          <wp:anchor distT="0" distB="0" distL="114300" distR="114300" simplePos="0" relativeHeight="251666944" behindDoc="1" locked="0" layoutInCell="1" allowOverlap="1" wp14:anchorId="620A369C" wp14:editId="3CDDD8A9">
+          <wp:anchor distT="0" distB="0" distL="114300" distR="114300" simplePos="0" relativeHeight="251652096" behindDoc="0" locked="0" layoutInCell="1" allowOverlap="1" wp14:anchorId="1755BBFA" wp14:editId="4F191B05">
             <wp:simplePos x="0" y="0"/>
             <wp:positionH relativeFrom="column">
-              <wp:posOffset>0</wp:posOffset>
+              <wp:posOffset>-429</wp:posOffset>
             </wp:positionH>
             <wp:positionV relativeFrom="paragraph">
-              <wp:posOffset>330835</wp:posOffset>
+              <wp:posOffset>349259</wp:posOffset>
             </wp:positionV>
-            <wp:extent cx="5943600" cy="3495040"/>
+            <wp:extent cx="5943600" cy="3756660"/>
             <wp:effectExtent l="0" t="0" r="0" b="0"/>
-            <wp:wrapTight wrapText="bothSides">
-              <wp:wrapPolygon edited="0">
-                <wp:start x="0" y="0"/>
-                <wp:lineTo x="0" y="21427"/>
-                <wp:lineTo x="21531" y="21427"/>
-                <wp:lineTo x="21531" y="0"/>
-                <wp:lineTo x="0" y="0"/>
-              </wp:wrapPolygon>
-            </wp:wrapTight>
-            <wp:docPr id="25" name="Picture 25"/>
+            <wp:wrapSquare wrapText="bothSides"/>
+            <wp:docPr id="14" name="Picture 14"/>
             <wp:cNvGraphicFramePr>
               <a:graphicFrameLocks xmlns:a="http://schemas.openxmlformats.org/drawingml/2006/main" noChangeAspect="1"/>
             </wp:cNvGraphicFramePr>
@@ -3573,7 +3802,7 @@
                     <pic:cNvPicPr/>
                   </pic:nvPicPr>
                   <pic:blipFill>
-                    <a:blip r:embed="rId16">
+                    <a:blip r:embed="rId17">
                       <a:extLst>
                         <a:ext uri="{28A0092B-C50C-407E-A947-70E740481C1C}">
                           <a14:useLocalDpi xmlns:a14="http://schemas.microsoft.com/office/drawing/2010/main" val="0"/>
@@ -3587,7 +3816,7 @@
                   <pic:spPr>
                     <a:xfrm>
                       <a:off x="0" y="0"/>
-                      <a:ext cx="5943600" cy="3495040"/>
+                      <a:ext cx="5943600" cy="3756660"/>
                     </a:xfrm>
                     <a:prstGeom prst="rect">
                       <a:avLst/>
@@ -3600,29 +3829,69 @@
         </w:drawing>
       </w:r>
       <w:r>
+        <w:rPr>
+          <w:noProof/>
+        </w:rPr>
+        <w:t xml:space="preserve"> </w:t>
+      </w:r>
+      <w:r>
         <w:t>4</w:t>
       </w:r>
       <w:r>
-        <w:t>.2) Giao diện form quả</w:t>
-      </w:r>
-      <w:r>
-        <w:t>n lý thông tin sản phẩm</w:t>
-      </w:r>
-    </w:p>
-    <w:p>
-      <w:pPr>
-        <w:pStyle w:val="ListParagraph"/>
-        <w:numPr>
-          <w:ilvl w:val="0"/>
-          <w:numId w:val="7"/>
+        <w:t>.3</w:t>
+      </w:r>
+      <w:r>
+        <w:t>) Giao diệ</w:t>
+      </w:r>
+      <w:r>
+        <w:t>n</w:t>
+      </w:r>
+      <w:r>
+        <w:t xml:space="preserve"> quản lý </w:t>
+      </w:r>
+      <w:r>
+        <w:t>tài khoản</w:t>
+      </w:r>
+    </w:p>
+    <w:p>
+      <w:pPr>
+        <w:pStyle w:val="ListParagraph"/>
+        <w:ind w:left="1080" w:firstLine="0"/>
+      </w:pPr>
+    </w:p>
+    <w:p>
+      <w:pPr>
+        <w:pStyle w:val="ListParagraph"/>
+        <w:numPr>
+          <w:ilvl w:val="0"/>
+          <w:numId w:val="12"/>
         </w:numPr>
         <w:ind w:left="1440"/>
       </w:pPr>
       <w:r>
-        <w:t xml:space="preserve">Hiển thị khi admin nhấn vào tab </w:t>
-      </w:r>
-      <w:r>
-        <w:t>sản phẩm</w:t>
+        <w:t xml:space="preserve">Hiển thị khi admin nhấn vào tab “Tài khoản”. </w:t>
+      </w:r>
+    </w:p>
+    <w:p>
+      <w:pPr>
+        <w:pStyle w:val="ListParagraph"/>
+        <w:numPr>
+          <w:ilvl w:val="0"/>
+          <w:numId w:val="12"/>
+        </w:numPr>
+        <w:ind w:left="1440"/>
+      </w:pPr>
+      <w:r>
+        <w:t xml:space="preserve">Các </w:t>
+      </w:r>
+      <w:r>
+        <w:t>Tài khoản</w:t>
+      </w:r>
+      <w:r>
+        <w:t xml:space="preserve"> nhân viên được hiển thị trong </w:t>
+      </w:r>
+      <w:r>
+        <w:t>Listview</w:t>
       </w:r>
       <w:r>
         <w:t>.</w:t>
@@ -3633,106 +3902,198 @@
         <w:pStyle w:val="ListParagraph"/>
         <w:numPr>
           <w:ilvl w:val="0"/>
-          <w:numId w:val="7"/>
+          <w:numId w:val="12"/>
         </w:numPr>
         <w:ind w:left="1440"/>
       </w:pPr>
       <w:r>
-        <w:t>Listview</w:t>
-      </w:r>
-      <w:r>
-        <w:t xml:space="preserve"> sẽ hiển thị danh sách </w:t>
-      </w:r>
-      <w:r>
-        <w:t>sản phẩm</w:t>
+        <w:t>Khi admin nhấn vào một tài khoả</w:t>
+      </w:r>
+      <w:r>
+        <w:t>n</w:t>
+      </w:r>
+      <w:r>
+        <w:t xml:space="preserve"> trong </w:t>
+      </w:r>
+      <w:r>
+        <w:t xml:space="preserve">Listview </w:t>
+      </w:r>
+      <w:r>
+        <w:t>thì thông tin chi tiết (Tên tài khoả</w:t>
+      </w:r>
+      <w:r>
+        <w:t>n</w:t>
+      </w:r>
+      <w:r>
+        <w:t xml:space="preserve">, tên hiển thị, loại </w:t>
+      </w:r>
+      <w:r>
+        <w:t>Tài khoản</w:t>
+      </w:r>
+      <w:r>
+        <w:t xml:space="preserve">) của </w:t>
+      </w:r>
+      <w:r>
+        <w:t>Tài khoản</w:t>
+      </w:r>
+      <w:r>
+        <w:t xml:space="preserve"> sẽ hiển thị trong các Textbox tương ứng bên phải.</w:t>
+      </w:r>
+    </w:p>
+    <w:p>
+      <w:pPr>
+        <w:pStyle w:val="ListParagraph"/>
+        <w:numPr>
+          <w:ilvl w:val="0"/>
+          <w:numId w:val="12"/>
+        </w:numPr>
+        <w:ind w:left="1440"/>
+      </w:pPr>
+      <w:r>
+        <w:t xml:space="preserve">Thêm mới 1 </w:t>
+      </w:r>
+      <w:r>
+        <w:t>tài khoả</w:t>
+      </w:r>
+      <w:r>
+        <w:t>n</w:t>
+      </w:r>
+      <w:r>
+        <w:t xml:space="preserve"> bằng các nhập</w:t>
+      </w:r>
+      <w:r>
+        <w:t xml:space="preserve"> </w:t>
+      </w:r>
+      <w:r>
+        <w:t>“</w:t>
+      </w:r>
+      <w:r>
+        <w:t>Tên tài khoản</w:t>
+      </w:r>
+      <w:r>
+        <w:t>” và</w:t>
+      </w:r>
+      <w:r>
+        <w:t>o</w:t>
+      </w:r>
+      <w:r>
+        <w:t xml:space="preserve"> Textbox bên phải</w:t>
+      </w:r>
+      <w:r>
+        <w:t>, chọn “Loại tài khoản”</w:t>
+      </w:r>
+      <w:r>
+        <w:t xml:space="preserve"> và nhấn vào nút “Thêm danh mục”.</w:t>
+      </w:r>
+    </w:p>
+    <w:p>
+      <w:pPr>
+        <w:pStyle w:val="ListParagraph"/>
+        <w:numPr>
+          <w:ilvl w:val="0"/>
+          <w:numId w:val="12"/>
+        </w:numPr>
+        <w:ind w:left="1440"/>
+      </w:pPr>
+      <w:r>
+        <w:t xml:space="preserve">Xóa </w:t>
+      </w:r>
+      <w:r>
+        <w:t xml:space="preserve">1 </w:t>
+      </w:r>
+      <w:r>
+        <w:t>“</w:t>
+      </w:r>
+      <w:r>
+        <w:t>tài khoả</w:t>
+      </w:r>
+      <w:r>
+        <w:t>n”</w:t>
+      </w:r>
+      <w:r>
+        <w:t xml:space="preserve"> bằng cách chọn </w:t>
+      </w:r>
+      <w:r>
+        <w:t xml:space="preserve">1 </w:t>
+      </w:r>
+      <w:r>
+        <w:t>“</w:t>
+      </w:r>
+      <w:r>
+        <w:t>tài khoản</w:t>
+      </w:r>
+      <w:r>
+        <w:t>”</w:t>
+      </w:r>
+      <w:r>
+        <w:t xml:space="preserve"> cần xóa trong </w:t>
+      </w:r>
+      <w:r>
+        <w:t xml:space="preserve">Listview </w:t>
+      </w:r>
+      <w:r>
+        <w:t xml:space="preserve">và nhấn nút “Xóa </w:t>
+      </w:r>
+      <w:r>
+        <w:t>Tài khoản</w:t>
+      </w:r>
+      <w:r>
+        <w:t xml:space="preserve">”, sau đó hiển thị MessageBox hỏi “Có thật sự xóa </w:t>
+      </w:r>
+      <w:r>
+        <w:t>Tài khoản</w:t>
+      </w:r>
+      <w:r>
+        <w:t xml:space="preserve"> này không?” với nhóm Button </w:t>
+      </w:r>
+      <w:r>
+        <w:t>“</w:t>
+      </w:r>
+      <w:r>
+        <w:t>YesNoCancel</w:t>
+      </w:r>
+      <w:r>
+        <w:t>”</w:t>
       </w:r>
       <w:r>
         <w:t>.</w:t>
       </w:r>
-    </w:p>
-    <w:p>
-      <w:pPr>
-        <w:pStyle w:val="ListParagraph"/>
-        <w:numPr>
-          <w:ilvl w:val="0"/>
-          <w:numId w:val="7"/>
+      <w:r>
+        <w:t xml:space="preserve"> Nếu chọn “Yes” thì xóa tài khoản ra khỏi database.</w:t>
+      </w:r>
+    </w:p>
+    <w:p>
+      <w:pPr>
+        <w:pStyle w:val="ListParagraph"/>
+        <w:numPr>
+          <w:ilvl w:val="0"/>
+          <w:numId w:val="12"/>
         </w:numPr>
         <w:ind w:left="1440"/>
       </w:pPr>
       <w:r>
-        <w:t>Danh mục là Combobox hiển thị tên danh mục và chứa giá trị là ID của danh mục.</w:t>
-      </w:r>
-    </w:p>
-    <w:p>
-      <w:pPr>
-        <w:pStyle w:val="ListParagraph"/>
-        <w:numPr>
-          <w:ilvl w:val="0"/>
-          <w:numId w:val="7"/>
-        </w:numPr>
-        <w:ind w:left="1440"/>
-      </w:pPr>
-      <w:r>
-        <w:t xml:space="preserve">Khi nhấn vào 1 </w:t>
-      </w:r>
-      <w:r>
-        <w:t>sản phẩm</w:t>
-      </w:r>
-      <w:r>
-        <w:t xml:space="preserve"> trong </w:t>
-      </w:r>
-      <w:r>
-        <w:t>Listview</w:t>
-      </w:r>
-      <w:r>
-        <w:t xml:space="preserve">, thông tin chi tiết của </w:t>
-      </w:r>
-      <w:r>
-        <w:t xml:space="preserve">sản phẩm </w:t>
-      </w:r>
-      <w:r>
-        <w:t xml:space="preserve">đó (ID, tên, danh mục, giá) sẽ hiển thị trong các </w:t>
-      </w:r>
-      <w:r>
-        <w:t>Textbox</w:t>
-      </w:r>
-      <w:r>
-        <w:t xml:space="preserve"> tương ứng bên phải.</w:t>
-      </w:r>
-    </w:p>
-    <w:p>
-      <w:pPr>
-        <w:pStyle w:val="ListParagraph"/>
-        <w:numPr>
-          <w:ilvl w:val="0"/>
-          <w:numId w:val="7"/>
-        </w:numPr>
-        <w:ind w:left="1440"/>
-      </w:pPr>
-      <w:r>
-        <w:t xml:space="preserve">Tìm món theo tên bằng cách nhập tên món vào Textbox ở góc trên bên phải và nhấn </w:t>
-      </w:r>
-      <w:r>
-        <w:t>vào nút “Tìm”</w:t>
-      </w:r>
-      <w:r>
-        <w:t>.</w:t>
-      </w:r>
-    </w:p>
-    <w:p>
-      <w:pPr>
-        <w:pStyle w:val="ListParagraph"/>
-        <w:numPr>
-          <w:ilvl w:val="0"/>
-          <w:numId w:val="7"/>
-        </w:numPr>
-        <w:ind w:left="1440"/>
-      </w:pPr>
-      <w:r>
-        <w:t xml:space="preserve">Thêm món mới bằng cách, nhập và chọn các thông tin tương ứng của món mới (Tên món, danh mục, giá) sau đó nhấn nút “Thêm </w:t>
-      </w:r>
-      <w:r>
-        <w:t>sản phẩm</w:t>
+        <w:t xml:space="preserve">Sửa </w:t>
+      </w:r>
+      <w:r>
+        <w:t xml:space="preserve">thông tin tài khoản </w:t>
+      </w:r>
+      <w:r>
+        <w:t xml:space="preserve">bằng cách chọn </w:t>
+      </w:r>
+      <w:r>
+        <w:t>tài khoản</w:t>
+      </w:r>
+      <w:r>
+        <w:t xml:space="preserve"> cần sửa trong </w:t>
+      </w:r>
+      <w:r>
+        <w:t xml:space="preserve">Listview </w:t>
+      </w:r>
+      <w:r>
+        <w:t>và nhấn nút “</w:t>
+      </w:r>
+      <w:r>
+        <w:t>Cập nhật tài khoản</w:t>
       </w:r>
       <w:r>
         <w:t>”.</w:t>
@@ -3741,103 +4102,11 @@
     <w:p>
       <w:pPr>
         <w:pStyle w:val="ListParagraph"/>
-        <w:numPr>
-          <w:ilvl w:val="0"/>
-          <w:numId w:val="7"/>
-        </w:numPr>
-        <w:ind w:left="1440"/>
-      </w:pPr>
-      <w:r>
-        <w:t xml:space="preserve">Xóa món bằng cách chọn 1 món trong </w:t>
-      </w:r>
-      <w:r>
-        <w:t xml:space="preserve">Listview </w:t>
-      </w:r>
-      <w:r>
-        <w:t>và nhấn vào nút</w:t>
-      </w:r>
-      <w:r>
-        <w:t xml:space="preserve"> “Xóa sản phẩm”</w:t>
-      </w:r>
-      <w:r>
-        <w:t xml:space="preserve">, sẽ hiển thị 1 MessageBox hỏi “Có muốn xóa </w:t>
-      </w:r>
-      <w:r>
-        <w:t>sản phẩm này</w:t>
-      </w:r>
-      <w:r>
-        <w:t xml:space="preserve">?” với 3 nút </w:t>
-      </w:r>
-      <w:r>
-        <w:t>“</w:t>
-      </w:r>
-      <w:r>
-        <w:t>YesNoCancel</w:t>
-      </w:r>
-      <w:r>
-        <w:t>”</w:t>
-      </w:r>
-      <w:r>
-        <w:t>.</w:t>
-      </w:r>
-      <w:r>
-        <w:t xml:space="preserve"> Nếu bấm “Yes” sẽ xóa món ra khỏi database. </w:t>
-      </w:r>
-    </w:p>
-    <w:p>
-      <w:pPr>
-        <w:pStyle w:val="ListParagraph"/>
-        <w:numPr>
-          <w:ilvl w:val="0"/>
-          <w:numId w:val="7"/>
-        </w:numPr>
-        <w:ind w:left="1440"/>
-      </w:pPr>
-      <w:r>
-        <w:lastRenderedPageBreak/>
-        <w:t xml:space="preserve">Sửa món bằng cách chọn 1 món trong </w:t>
-      </w:r>
-      <w:r>
-        <w:t>Listview</w:t>
-      </w:r>
-      <w:r>
-        <w:t>, thay đổi thông tin chi tiết của món đó bằng các Textbox, ComboBox tương ứng bên phải, sau đó nhấ</w:t>
-      </w:r>
-      <w:r>
-        <w:t>n vào nút “Cập nhật thông tin</w:t>
-      </w:r>
-      <w:r>
-        <w:t>”.</w:t>
-      </w:r>
-    </w:p>
-    <w:p>
-      <w:pPr>
-        <w:pStyle w:val="ListParagraph"/>
-        <w:numPr>
-          <w:ilvl w:val="0"/>
-          <w:numId w:val="7"/>
-        </w:numPr>
-        <w:ind w:left="1440"/>
-      </w:pPr>
-      <w:r>
-        <w:t>Để load lạ</w:t>
-      </w:r>
-      <w:r>
-        <w:t>i danh sách sản phẩm</w:t>
-      </w:r>
-      <w:r>
-        <w:t>, bấm nút “Xem tất cả”.</w:t>
-      </w:r>
-    </w:p>
-    <w:p>
-      <w:r>
-        <w:br w:type="page"/>
-      </w:r>
-    </w:p>
-    <w:p>
-      <w:pPr>
-        <w:pStyle w:val="ListParagraph"/>
-        <w:ind w:left="1080" w:firstLine="0"/>
+      </w:pPr>
+    </w:p>
+    <w:p>
+      <w:pPr>
+        <w:ind w:left="1080" w:firstLine="27"/>
       </w:pPr>
       <w:r>
         <w:rPr>
@@ -3847,25 +4116,18 @@
         <mc:AlternateContent>
           <mc:Choice Requires="wps">
             <w:drawing>
-              <wp:anchor distT="0" distB="0" distL="114300" distR="114300" simplePos="0" relativeHeight="251671040" behindDoc="1" locked="0" layoutInCell="1" allowOverlap="1" wp14:anchorId="269BDA95" wp14:editId="441D44D8">
+              <wp:anchor distT="0" distB="0" distL="114300" distR="114300" simplePos="0" relativeHeight="251657216" behindDoc="0" locked="0" layoutInCell="1" allowOverlap="1" wp14:anchorId="11BEDE35" wp14:editId="625F5152">
                 <wp:simplePos x="0" y="0"/>
                 <wp:positionH relativeFrom="column">
-                  <wp:posOffset>0</wp:posOffset>
+                  <wp:posOffset>-12065</wp:posOffset>
                 </wp:positionH>
                 <wp:positionV relativeFrom="paragraph">
-                  <wp:posOffset>3854450</wp:posOffset>
+                  <wp:posOffset>4185920</wp:posOffset>
                 </wp:positionV>
                 <wp:extent cx="5943600" cy="635"/>
                 <wp:effectExtent l="0" t="0" r="0" b="0"/>
-                <wp:wrapTight wrapText="bothSides">
-                  <wp:wrapPolygon edited="0">
-                    <wp:start x="0" y="0"/>
-                    <wp:lineTo x="0" y="21600"/>
-                    <wp:lineTo x="21600" y="21600"/>
-                    <wp:lineTo x="21600" y="0"/>
-                  </wp:wrapPolygon>
-                </wp:wrapTight>
-                <wp:docPr id="40" name="Text Box 40"/>
+                <wp:wrapSquare wrapText="bothSides"/>
+                <wp:docPr id="21" name="Text Box 21"/>
                 <wp:cNvGraphicFramePr/>
                 <a:graphic xmlns:a="http://schemas.openxmlformats.org/drawingml/2006/main">
                   <a:graphicData uri="http://schemas.microsoft.com/office/word/2010/wordprocessingShape">
@@ -3909,7 +4171,7 @@
                               </w:r>
                             </w:fldSimple>
                             <w:r>
-                              <w:t xml:space="preserve"> Giao diện quản lý thông tin danh mục</w:t>
+                              <w:t xml:space="preserve"> Giao diện quản lý bàn ăn</w:t>
                             </w:r>
                           </w:p>
                         </w:txbxContent>
@@ -3928,7 +4190,7 @@
           </mc:Choice>
           <mc:Fallback>
             <w:pict>
-              <v:shape w14:anchorId="269BDA95" id="Text Box 40" o:spid="_x0000_s1033" type="#_x0000_t202" style="position:absolute;left:0;text-align:left;margin-left:0;margin-top:303.5pt;width:468pt;height:.05pt;z-index:-251645440;visibility:visible;mso-wrap-style:square;mso-wrap-distance-left:9pt;mso-wrap-distance-top:0;mso-wrap-distance-right:9pt;mso-wrap-distance-bottom:0;mso-position-horizontal:absolute;mso-position-horizontal-relative:text;mso-position-vertical:absolute;mso-position-vertical-relative:text;v-text-anchor:top" o:gfxdata="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" stroked="f">
+              <v:shape w14:anchorId="11BEDE35" id="Text Box 21" o:spid="_x0000_s1033" type="#_x0000_t202" style="position:absolute;left:0;text-align:left;margin-left:-.95pt;margin-top:329.6pt;width:468pt;height:.05pt;z-index:251657216;visibility:visible;mso-wrap-style:square;mso-wrap-distance-left:9pt;mso-wrap-distance-top:0;mso-wrap-distance-right:9pt;mso-wrap-distance-bottom:0;mso-position-horizontal:absolute;mso-position-horizontal-relative:text;mso-position-vertical:absolute;mso-position-vertical-relative:text;v-text-anchor:top" o:gfxdata="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" stroked="f">
                 <v:textbox style="mso-fit-shape-to-text:t" inset="0,0,0,0">
                   <w:txbxContent>
                     <w:p>
@@ -3952,12 +4214,12 @@
                         </w:r>
                       </w:fldSimple>
                       <w:r>
-                        <w:t xml:space="preserve"> Giao diện quản lý thông tin danh mục</w:t>
+                        <w:t xml:space="preserve"> Giao diện quản lý bàn ăn</w:t>
                       </w:r>
                     </w:p>
                   </w:txbxContent>
                 </v:textbox>
-                <w10:wrap type="tight"/>
+                <w10:wrap type="square"/>
               </v:shape>
             </w:pict>
           </mc:Fallback>
@@ -3968,26 +4230,18 @@
           <w:noProof/>
         </w:rPr>
         <w:drawing>
-          <wp:anchor distT="0" distB="0" distL="114300" distR="114300" simplePos="0" relativeHeight="251670016" behindDoc="1" locked="0" layoutInCell="1" allowOverlap="1" wp14:anchorId="036EB14D" wp14:editId="48947FCF">
+          <wp:anchor distT="0" distB="0" distL="114300" distR="114300" simplePos="0" relativeHeight="251654144" behindDoc="0" locked="0" layoutInCell="1" allowOverlap="1" wp14:anchorId="234122E0" wp14:editId="14E3AA3E">
             <wp:simplePos x="0" y="0"/>
             <wp:positionH relativeFrom="column">
-              <wp:posOffset>0</wp:posOffset>
+              <wp:posOffset>-12114</wp:posOffset>
             </wp:positionH>
             <wp:positionV relativeFrom="paragraph">
-              <wp:posOffset>302260</wp:posOffset>
+              <wp:posOffset>372555</wp:posOffset>
             </wp:positionV>
-            <wp:extent cx="5943600" cy="3495040"/>
+            <wp:extent cx="5943600" cy="3756660"/>
             <wp:effectExtent l="0" t="0" r="0" b="0"/>
-            <wp:wrapTight wrapText="bothSides">
-              <wp:wrapPolygon edited="0">
-                <wp:start x="0" y="0"/>
-                <wp:lineTo x="0" y="21427"/>
-                <wp:lineTo x="21531" y="21427"/>
-                <wp:lineTo x="21531" y="0"/>
-                <wp:lineTo x="0" y="0"/>
-              </wp:wrapPolygon>
-            </wp:wrapTight>
-            <wp:docPr id="39" name="Picture 39"/>
+            <wp:wrapSquare wrapText="bothSides"/>
+            <wp:docPr id="19" name="Picture 19"/>
             <wp:cNvGraphicFramePr>
               <a:graphicFrameLocks xmlns:a="http://schemas.openxmlformats.org/drawingml/2006/main" noChangeAspect="1"/>
             </wp:cNvGraphicFramePr>
@@ -3999,7 +4253,7 @@
                     <pic:cNvPicPr/>
                   </pic:nvPicPr>
                   <pic:blipFill>
-                    <a:blip r:embed="rId17">
+                    <a:blip r:embed="rId18">
                       <a:extLst>
                         <a:ext uri="{28A0092B-C50C-407E-A947-70E740481C1C}">
                           <a14:useLocalDpi xmlns:a14="http://schemas.microsoft.com/office/drawing/2010/main" val="0"/>
@@ -4013,7 +4267,7 @@
                   <pic:spPr>
                     <a:xfrm>
                       <a:off x="0" y="0"/>
-                      <a:ext cx="5943600" cy="3495040"/>
+                      <a:ext cx="5943600" cy="3756660"/>
                     </a:xfrm>
                     <a:prstGeom prst="rect">
                       <a:avLst/>
@@ -4035,19 +4289,13 @@
         <w:t>4</w:t>
       </w:r>
       <w:r>
-        <w:t>.3)</w:t>
-      </w:r>
-      <w:r>
-        <w:t xml:space="preserve"> Giao diện form quản lý </w:t>
-      </w:r>
-      <w:r>
-        <w:t xml:space="preserve">thông tin </w:t>
-      </w:r>
-      <w:r>
-        <w:t>danh mụ</w:t>
-      </w:r>
-      <w:r>
-        <w:t xml:space="preserve">c </w:t>
+        <w:t>.5</w:t>
+      </w:r>
+      <w:r>
+        <w:t xml:space="preserve">) Giao diện form quản lý </w:t>
+      </w:r>
+      <w:r>
+        <w:t>bàn ăn</w:t>
       </w:r>
     </w:p>
     <w:p>
@@ -4060,7 +4308,13 @@
         <w:ind w:left="1440"/>
       </w:pPr>
       <w:r>
-        <w:t xml:space="preserve">Hiển thị khi admin nhấn vào tab “Danh mục”. </w:t>
+        <w:t>Hiển thị khi admin nhấ</w:t>
+      </w:r>
+      <w:r>
+        <w:t>n vào tab bàn ăn</w:t>
+      </w:r>
+      <w:r>
+        <w:t>.</w:t>
       </w:r>
     </w:p>
     <w:p>
@@ -4073,10 +4327,13 @@
         <w:ind w:left="1440"/>
       </w:pPr>
       <w:r>
-        <w:t>Các danh mục món ăn được hiển thị trong</w:t>
-      </w:r>
-      <w:r>
-        <w:t xml:space="preserve"> Listview</w:t>
+        <w:t>DataGridView</w:t>
+      </w:r>
+      <w:r>
+        <w:t xml:space="preserve"> sẽ hiển thị danh sách </w:t>
+      </w:r>
+      <w:r>
+        <w:t>bàn</w:t>
       </w:r>
       <w:r>
         <w:t>.</w:t>
@@ -4092,7 +4349,31 @@
         <w:ind w:left="1440"/>
       </w:pPr>
       <w:r>
-        <w:t>Khi admin nhấn vào một danh mục thì thông tin chi tiết (ID, tên danh mục) của danh mục sẽ hiển thị trong các Textbox tương ứng bên phải.</w:t>
+        <w:t xml:space="preserve">Khi nhấn vào 1 </w:t>
+      </w:r>
+      <w:r>
+        <w:t>“bàn”</w:t>
+      </w:r>
+      <w:r>
+        <w:t xml:space="preserve"> trong </w:t>
+      </w:r>
+      <w:r>
+        <w:t>DataGridView</w:t>
+      </w:r>
+      <w:r>
+        <w:t xml:space="preserve">, thông tin chi tiết </w:t>
+      </w:r>
+      <w:r>
+        <w:t>bàn</w:t>
+      </w:r>
+      <w:r>
+        <w:t xml:space="preserve"> sẽ hiển thị</w:t>
+      </w:r>
+      <w:r>
+        <w:t xml:space="preserve"> trong </w:t>
+      </w:r>
+      <w:r>
+        <w:t>Textbox tương ứng bên phải.</w:t>
       </w:r>
     </w:p>
     <w:p>
@@ -4105,13 +4386,22 @@
         <w:ind w:left="1440"/>
       </w:pPr>
       <w:r>
-        <w:t>Thêm mới 1 danh mục bằng các nhập“tên danh mục” và</w:t>
-      </w:r>
-      <w:r>
-        <w:t>o</w:t>
-      </w:r>
-      <w:r>
-        <w:t xml:space="preserve"> Textbox bên phải và nhấn vào nút “Thêm danh mục”.</w:t>
+        <w:t>Thêm bàn</w:t>
+      </w:r>
+      <w:r>
+        <w:t xml:space="preserve"> mới bằng cách, nhập và chọn các thông tin tương ứng của món mới (Tên </w:t>
+      </w:r>
+      <w:r>
+        <w:t>bàn</w:t>
+      </w:r>
+      <w:r>
+        <w:t>) sau đó nhấ</w:t>
+      </w:r>
+      <w:r>
+        <w:t>n nút “Thêm bàn</w:t>
+      </w:r>
+      <w:r>
+        <w:t>”.</w:t>
       </w:r>
     </w:p>
     <w:p>
@@ -4124,74 +4414,57 @@
         <w:ind w:left="1440"/>
       </w:pPr>
       <w:r>
-        <w:t xml:space="preserve">Xóa danh mục bằng cách chọn danh mục cần xóa trong </w:t>
-      </w:r>
-      <w:r>
-        <w:t>Listview</w:t>
-      </w:r>
-      <w:r>
-        <w:t xml:space="preserve"> và nhấn nút “Xóa danh mục”, sau đó hiển thị MessageBox hỏi “Có thật sự xóa danh mục này không?” với nhóm Button </w:t>
-      </w:r>
-      <w:r>
-        <w:t>“</w:t>
-      </w:r>
-      <w:r>
-        <w:t>YesNoCancel</w:t>
-      </w:r>
-      <w:r>
-        <w:t>”</w:t>
-      </w:r>
-      <w:r>
-        <w:t>.</w:t>
-      </w:r>
-    </w:p>
-    <w:p>
-      <w:pPr>
-        <w:pStyle w:val="ListParagraph"/>
-        <w:numPr>
-          <w:ilvl w:val="0"/>
-          <w:numId w:val="7"/>
-        </w:numPr>
-        <w:ind w:left="1440"/>
-      </w:pPr>
-      <w:r>
-        <w:t>Sửa danh mục bằng cách chọn danh mục cần sửa trong DataGridView và nhấn nút “Sửa danh mục”.</w:t>
-      </w:r>
-    </w:p>
-    <w:p>
-      <w:pPr>
-        <w:pStyle w:val="ListParagraph"/>
-        <w:numPr>
-          <w:ilvl w:val="0"/>
-          <w:numId w:val="7"/>
-        </w:numPr>
-        <w:ind w:left="1440"/>
-      </w:pPr>
-      <w:r>
-        <w:t>Load lại danh sách danh mục bằng cách nhấn vào nút “Xem tất cả”.</w:t>
-      </w:r>
-    </w:p>
-    <w:p>
-      <w:pPr>
-        <w:pStyle w:val="ListParagraph"/>
-        <w:numPr>
-          <w:ilvl w:val="0"/>
-          <w:numId w:val="7"/>
-        </w:numPr>
-        <w:ind w:left="1440"/>
-      </w:pPr>
-      <w:r>
-        <w:t>Tìm danh mục trong danh sách các danh mục bằng cách nhập tên danh mục cần tìm vào Textbox góc trái trên và nhấn vào nút “Tìm”.</w:t>
-      </w:r>
-    </w:p>
-    <w:p>
-      <w:pPr>
-        <w:pStyle w:val="ListParagraph"/>
+        <w:t xml:space="preserve">Xóa </w:t>
+      </w:r>
+      <w:r>
+        <w:t>bàn</w:t>
+      </w:r>
+      <w:r>
+        <w:t xml:space="preserve"> bằng cách chọ</w:t>
+      </w:r>
+      <w:r>
+        <w:t>n 1 bàn</w:t>
+      </w:r>
+      <w:r>
+        <w:t xml:space="preserve"> trong </w:t>
+      </w:r>
+      <w:r>
+        <w:t>DataGridView</w:t>
+      </w:r>
+      <w:r>
+        <w:t xml:space="preserve"> và nhấ</w:t>
+      </w:r>
+      <w:r>
+        <w:t xml:space="preserve">n vào nút xóa </w:t>
+      </w:r>
+      <w:r>
+        <w:t>, sẽ hiển thị 1 MessageBox hỏi “Có muố</w:t>
+      </w:r>
+      <w:r>
+        <w:t>n xóa bàn ăn này</w:t>
+      </w:r>
+      <w:r>
+        <w:t xml:space="preserve">?” với 3 nút “YesNoCancel”. Nếu bấm “Yes” sẽ xóa </w:t>
+      </w:r>
+      <w:r>
+        <w:t>bàn</w:t>
+      </w:r>
+      <w:r>
+        <w:t xml:space="preserve"> ra khỏi database. </w:t>
+      </w:r>
+    </w:p>
+    <w:p>
+      <w:pPr>
+        <w:ind w:firstLine="0"/>
+      </w:pPr>
+      <w:r>
+        <w:br w:type="page"/>
+      </w:r>
+    </w:p>
+    <w:p>
+      <w:pPr>
         <w:ind w:left="1080" w:firstLine="0"/>
       </w:pPr>
-      <w:r>
-        <w:br w:type="page"/>
-      </w:r>
       <w:r>
         <w:rPr>
           <w:noProof/>
@@ -4200,25 +4473,18 @@
         <mc:AlternateContent>
           <mc:Choice Requires="wps">
             <w:drawing>
-              <wp:anchor distT="0" distB="0" distL="114300" distR="114300" simplePos="0" relativeHeight="251674112" behindDoc="1" locked="0" layoutInCell="1" allowOverlap="1" wp14:anchorId="729CEFFD" wp14:editId="09AFB386">
+              <wp:anchor distT="0" distB="0" distL="114300" distR="114300" simplePos="0" relativeHeight="251666432" behindDoc="0" locked="0" layoutInCell="1" allowOverlap="1" wp14:anchorId="5DCF7DC0" wp14:editId="7C180A16">
                 <wp:simplePos x="0" y="0"/>
                 <wp:positionH relativeFrom="column">
                   <wp:posOffset>0</wp:posOffset>
                 </wp:positionH>
                 <wp:positionV relativeFrom="paragraph">
-                  <wp:posOffset>3930650</wp:posOffset>
+                  <wp:posOffset>4185920</wp:posOffset>
                 </wp:positionV>
                 <wp:extent cx="5943600" cy="635"/>
                 <wp:effectExtent l="0" t="0" r="0" b="0"/>
-                <wp:wrapTight wrapText="bothSides">
-                  <wp:wrapPolygon edited="0">
-                    <wp:start x="0" y="0"/>
-                    <wp:lineTo x="0" y="21600"/>
-                    <wp:lineTo x="21600" y="21600"/>
-                    <wp:lineTo x="21600" y="0"/>
-                  </wp:wrapPolygon>
-                </wp:wrapTight>
-                <wp:docPr id="42" name="Text Box 42"/>
+                <wp:wrapSquare wrapText="bothSides"/>
+                <wp:docPr id="23" name="Text Box 23"/>
                 <wp:cNvGraphicFramePr/>
                 <a:graphic xmlns:a="http://schemas.openxmlformats.org/drawingml/2006/main">
                   <a:graphicData uri="http://schemas.microsoft.com/office/word/2010/wordprocessingShape">
@@ -4245,6 +4511,7 @@
                             <w:pPr>
                               <w:pStyle w:val="Caption"/>
                               <w:rPr>
+                                <w:noProof/>
                                 <w:sz w:val="28"/>
                                 <w:szCs w:val="20"/>
                               </w:rPr>
@@ -4261,7 +4528,7 @@
                               </w:r>
                             </w:fldSimple>
                             <w:r>
-                              <w:t xml:space="preserve"> Giao diện quản lý tài khoản</w:t>
+                              <w:t xml:space="preserve"> Giao diện quản lý thông tin nhân viên</w:t>
                             </w:r>
                           </w:p>
                         </w:txbxContent>
@@ -4280,13 +4547,14 @@
           </mc:Choice>
           <mc:Fallback>
             <w:pict>
-              <v:shape w14:anchorId="729CEFFD" id="Text Box 42" o:spid="_x0000_s1034" type="#_x0000_t202" style="position:absolute;left:0;text-align:left;margin-left:0;margin-top:309.5pt;width:468pt;height:.05pt;z-index:-251642368;visibility:visible;mso-wrap-style:square;mso-wrap-distance-left:9pt;mso-wrap-distance-top:0;mso-wrap-distance-right:9pt;mso-wrap-distance-bottom:0;mso-position-horizontal:absolute;mso-position-horizontal-relative:text;mso-position-vertical:absolute;mso-position-vertical-relative:text;v-text-anchor:top" o:gfxdata="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" stroked="f">
+              <v:shape w14:anchorId="5DCF7DC0" id="Text Box 23" o:spid="_x0000_s1034" type="#_x0000_t202" style="position:absolute;left:0;text-align:left;margin-left:0;margin-top:329.6pt;width:468pt;height:.05pt;z-index:251666432;visibility:visible;mso-wrap-style:square;mso-wrap-distance-left:9pt;mso-wrap-distance-top:0;mso-wrap-distance-right:9pt;mso-wrap-distance-bottom:0;mso-position-horizontal:absolute;mso-position-horizontal-relative:text;mso-position-vertical:absolute;mso-position-vertical-relative:text;v-text-anchor:top" o:gfxdata="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" stroked="f">
                 <v:textbox style="mso-fit-shape-to-text:t" inset="0,0,0,0">
                   <w:txbxContent>
                     <w:p>
                       <w:pPr>
                         <w:pStyle w:val="Caption"/>
                         <w:rPr>
+                          <w:noProof/>
                           <w:sz w:val="28"/>
                           <w:szCs w:val="20"/>
                         </w:rPr>
@@ -4303,12 +4571,12 @@
                         </w:r>
                       </w:fldSimple>
                       <w:r>
-                        <w:t xml:space="preserve"> Giao diện quản lý tài khoản</w:t>
+                        <w:t xml:space="preserve"> Giao diện quản lý thông tin nhân viên</w:t>
                       </w:r>
                     </w:p>
                   </w:txbxContent>
                 </v:textbox>
-                <w10:wrap type="tight"/>
+                <w10:wrap type="square"/>
               </v:shape>
             </w:pict>
           </mc:Fallback>
@@ -4319,26 +4587,18 @@
           <w:noProof/>
         </w:rPr>
         <w:drawing>
-          <wp:anchor distT="0" distB="0" distL="114300" distR="114300" simplePos="0" relativeHeight="251673088" behindDoc="1" locked="0" layoutInCell="1" allowOverlap="1" wp14:anchorId="1006D6BD" wp14:editId="7168D538">
+          <wp:anchor distT="0" distB="0" distL="114300" distR="114300" simplePos="0" relativeHeight="251665408" behindDoc="0" locked="0" layoutInCell="1" allowOverlap="1" wp14:anchorId="51ADD4CE" wp14:editId="14C9D6FA">
             <wp:simplePos x="0" y="0"/>
             <wp:positionH relativeFrom="column">
-              <wp:posOffset>0</wp:posOffset>
+              <wp:posOffset>-428</wp:posOffset>
             </wp:positionH>
             <wp:positionV relativeFrom="paragraph">
-              <wp:posOffset>378460</wp:posOffset>
+              <wp:posOffset>372555</wp:posOffset>
             </wp:positionV>
-            <wp:extent cx="5943600" cy="3495040"/>
+            <wp:extent cx="5943600" cy="3756660"/>
             <wp:effectExtent l="0" t="0" r="0" b="0"/>
-            <wp:wrapTight wrapText="bothSides">
-              <wp:wrapPolygon edited="0">
-                <wp:start x="0" y="0"/>
-                <wp:lineTo x="0" y="21427"/>
-                <wp:lineTo x="21531" y="21427"/>
-                <wp:lineTo x="21531" y="0"/>
-                <wp:lineTo x="0" y="0"/>
-              </wp:wrapPolygon>
-            </wp:wrapTight>
-            <wp:docPr id="41" name="Picture 41"/>
+            <wp:wrapSquare wrapText="bothSides"/>
+            <wp:docPr id="22" name="Picture 22"/>
             <wp:cNvGraphicFramePr>
               <a:graphicFrameLocks xmlns:a="http://schemas.openxmlformats.org/drawingml/2006/main" noChangeAspect="1"/>
             </wp:cNvGraphicFramePr>
@@ -4350,7 +4610,7 @@
                     <pic:cNvPicPr/>
                   </pic:nvPicPr>
                   <pic:blipFill>
-                    <a:blip r:embed="rId18">
+                    <a:blip r:embed="rId19">
                       <a:extLst>
                         <a:ext uri="{28A0092B-C50C-407E-A947-70E740481C1C}">
                           <a14:useLocalDpi xmlns:a14="http://schemas.microsoft.com/office/drawing/2010/main" val="0"/>
@@ -4364,7 +4624,7 @@
                   <pic:spPr>
                     <a:xfrm>
                       <a:off x="0" y="0"/>
-                      <a:ext cx="5943600" cy="3495040"/>
+                      <a:ext cx="5943600" cy="3756660"/>
                     </a:xfrm>
                     <a:prstGeom prst="rect">
                       <a:avLst/>
@@ -4377,19 +4637,61 @@
         </w:drawing>
       </w:r>
       <w:r>
-        <w:rPr>
-          <w:noProof/>
-        </w:rPr>
+        <w:t>4.6) Giao diện form quản lý thông tin nhân viên</w:t>
+      </w:r>
+    </w:p>
+    <w:p>
+      <w:pPr>
+        <w:pStyle w:val="ListParagraph"/>
+        <w:numPr>
+          <w:ilvl w:val="0"/>
+          <w:numId w:val="12"/>
+        </w:numPr>
+        <w:ind w:left="1440"/>
+      </w:pPr>
+      <w:r>
+        <w:t xml:space="preserve">Hiển thị khi admin nhấn vào tab “Nhân viên”. </w:t>
+      </w:r>
+    </w:p>
+    <w:p>
+      <w:pPr>
+        <w:pStyle w:val="ListParagraph"/>
+        <w:numPr>
+          <w:ilvl w:val="0"/>
+          <w:numId w:val="12"/>
+        </w:numPr>
+        <w:ind w:left="1440"/>
+      </w:pPr>
+      <w:r>
+        <w:t xml:space="preserve">Các thông tin nhân viên được hiển thị trong </w:t>
+      </w:r>
+      <w:r>
+        <w:t>DataGridView</w:t>
+      </w:r>
+      <w:r>
+        <w:t>.</w:t>
+      </w:r>
+    </w:p>
+    <w:p>
+      <w:pPr>
+        <w:pStyle w:val="ListParagraph"/>
+        <w:numPr>
+          <w:ilvl w:val="0"/>
+          <w:numId w:val="12"/>
+        </w:numPr>
+        <w:ind w:left="1440"/>
+      </w:pPr>
+      <w:r>
+        <w:t xml:space="preserve">Khi admin nhấn vào một nhân viên trong </w:t>
+      </w:r>
+      <w:r>
+        <w:t>DataGridView</w:t>
+      </w:r>
+      <w:r>
         <w:t xml:space="preserve"> </w:t>
       </w:r>
       <w:r>
-        <w:t>4</w:t>
-      </w:r>
-      <w:r>
-        <w:t xml:space="preserve">.4) Giao diện form quản lý </w:t>
-      </w:r>
-      <w:r>
-        <w:t>tài khoản</w:t>
+        <w:t>thì thông tin chi tiết (Tên nhân viên, ngày sinh, chức vụ, số giờ làm, lương theo giờ) của Tài khoản sẽ hiển thị trong các Textbox tương ứng bên phải.</w:t>
       </w:r>
     </w:p>
     <w:p>
@@ -4402,7 +4704,13 @@
         <w:ind w:left="1440"/>
       </w:pPr>
       <w:r>
-        <w:t xml:space="preserve">Hiển thị khi admin nhấn vào tab “Tài khoản”. </w:t>
+        <w:t>Thêm mới 1 nhân viên bằng các nhập các thông tin tương ứng vào các Textbox bên phải và nhấn vào nút “</w:t>
+      </w:r>
+      <w:r>
+        <w:t>Lưu</w:t>
+      </w:r>
+      <w:r>
+        <w:t>”.</w:t>
       </w:r>
     </w:p>
     <w:p>
@@ -4415,19 +4723,16 @@
         <w:ind w:left="1440"/>
       </w:pPr>
       <w:r>
-        <w:t xml:space="preserve">Các </w:t>
-      </w:r>
-      <w:r>
-        <w:t>Tài khoản</w:t>
-      </w:r>
-      <w:r>
-        <w:t xml:space="preserve"> nhân viên được hiển thị trong </w:t>
-      </w:r>
-      <w:r>
-        <w:t>Listview</w:t>
-      </w:r>
-      <w:r>
-        <w:t>.</w:t>
+        <w:t xml:space="preserve">Xóa 1 “nhân viên” bằng cách chọn 1 “nhân viên” cần xóa trong </w:t>
+      </w:r>
+      <w:r>
+        <w:t>DataGridView</w:t>
+      </w:r>
+      <w:r>
+        <w:t xml:space="preserve"> </w:t>
+      </w:r>
+      <w:r>
+        <w:t>và nhấn nút “Xóa”, sau đó hiển thị MessageBox hỏi “Có thật sự xóa nhân viên này không?” với nhóm Button “YesNoCancel”. Nếu chọn “Yes” thì xóa nhân viên ra khỏi database.</w:t>
       </w:r>
     </w:p>
     <w:p>
@@ -4440,37 +4745,16 @@
         <w:ind w:left="1440"/>
       </w:pPr>
       <w:r>
-        <w:t>Khi admin nhấn vào một tài khoả</w:t>
-      </w:r>
-      <w:r>
-        <w:t>n</w:t>
-      </w:r>
-      <w:r>
-        <w:t xml:space="preserve"> trong </w:t>
-      </w:r>
-      <w:r>
-        <w:t xml:space="preserve">Listview </w:t>
-      </w:r>
-      <w:r>
-        <w:t>thì thông tin chi tiết (Tên tài khoả</w:t>
-      </w:r>
-      <w:r>
-        <w:t>n</w:t>
-      </w:r>
-      <w:r>
-        <w:t xml:space="preserve">, tên hiển thị, loại </w:t>
-      </w:r>
-      <w:r>
-        <w:t>Tài khoản</w:t>
-      </w:r>
-      <w:r>
-        <w:t xml:space="preserve">) của </w:t>
-      </w:r>
-      <w:r>
-        <w:t>Tài khoản</w:t>
-      </w:r>
-      <w:r>
-        <w:t xml:space="preserve"> sẽ hiển thị trong các Textbox tương ứng bên phải.</w:t>
+        <w:t xml:space="preserve">Sửa thông tin nhân viên bằng cách chọn “nhân viên” cần sửa trong </w:t>
+      </w:r>
+      <w:r>
+        <w:t>DataGridView</w:t>
+      </w:r>
+      <w:r>
+        <w:t>, thay đổi thông tin ở các Textbox tương ứng và nhấn nút “Cập nhậ</w:t>
+      </w:r>
+      <w:r>
+        <w:t>t”.</w:t>
       </w:r>
     </w:p>
     <w:p>
@@ -4483,226 +4767,19 @@
         <w:ind w:left="1440"/>
       </w:pPr>
       <w:r>
-        <w:t xml:space="preserve">Thêm mới 1 </w:t>
-      </w:r>
-      <w:r>
-        <w:t>tài khoả</w:t>
-      </w:r>
-      <w:r>
-        <w:t>n</w:t>
-      </w:r>
-      <w:r>
-        <w:t xml:space="preserve"> bằng các nhập</w:t>
-      </w:r>
-      <w:r>
-        <w:t xml:space="preserve"> </w:t>
-      </w:r>
-      <w:r>
-        <w:t>“</w:t>
-      </w:r>
-      <w:r>
-        <w:t>Tên tài khoản</w:t>
-      </w:r>
-      <w:r>
-        <w:t>” và</w:t>
-      </w:r>
-      <w:r>
-        <w:t>o</w:t>
-      </w:r>
-      <w:r>
-        <w:t xml:space="preserve"> Textbox bên phải</w:t>
-      </w:r>
-      <w:r>
-        <w:t>, chọn “Loại tài khoản”</w:t>
-      </w:r>
-      <w:r>
-        <w:t xml:space="preserve"> và nhấn vào nút “Thêm danh mục”.</w:t>
-      </w:r>
-    </w:p>
-    <w:p>
-      <w:pPr>
-        <w:pStyle w:val="ListParagraph"/>
-        <w:numPr>
-          <w:ilvl w:val="0"/>
-          <w:numId w:val="12"/>
-        </w:numPr>
-        <w:ind w:left="1440"/>
-      </w:pPr>
-      <w:r>
-        <w:t xml:space="preserve">Xóa </w:t>
-      </w:r>
-      <w:r>
-        <w:t xml:space="preserve">1 </w:t>
-      </w:r>
-      <w:r>
-        <w:t>“</w:t>
-      </w:r>
-      <w:r>
-        <w:t>tài khoả</w:t>
-      </w:r>
-      <w:r>
-        <w:t>n”</w:t>
-      </w:r>
-      <w:r>
-        <w:t xml:space="preserve"> bằng cách chọn </w:t>
-      </w:r>
-      <w:r>
-        <w:t xml:space="preserve">1 </w:t>
-      </w:r>
-      <w:r>
-        <w:t>“</w:t>
-      </w:r>
-      <w:r>
-        <w:t>tài khoản</w:t>
-      </w:r>
-      <w:r>
-        <w:t>”</w:t>
-      </w:r>
-      <w:r>
-        <w:t xml:space="preserve"> cần xóa trong </w:t>
-      </w:r>
-      <w:r>
-        <w:t xml:space="preserve">Listview </w:t>
-      </w:r>
-      <w:r>
-        <w:t xml:space="preserve">và nhấn nút “Xóa </w:t>
-      </w:r>
-      <w:r>
-        <w:t>Tài khoản</w:t>
-      </w:r>
-      <w:r>
-        <w:t xml:space="preserve">”, sau đó hiển thị MessageBox hỏi “Có thật sự xóa </w:t>
-      </w:r>
-      <w:r>
-        <w:t>Tài khoản</w:t>
-      </w:r>
-      <w:r>
-        <w:t xml:space="preserve"> này không?” với nhóm Button </w:t>
-      </w:r>
-      <w:r>
-        <w:t>“</w:t>
-      </w:r>
-      <w:r>
-        <w:t>YesNoCancel</w:t>
-      </w:r>
-      <w:r>
-        <w:t>”</w:t>
-      </w:r>
-      <w:r>
-        <w:t>.</w:t>
-      </w:r>
-      <w:r>
-        <w:t xml:space="preserve"> Nếu chọn “Yes” thì xóa tài khoản ra khỏi database.</w:t>
-      </w:r>
-    </w:p>
-    <w:p>
-      <w:pPr>
-        <w:pStyle w:val="ListParagraph"/>
-        <w:numPr>
-          <w:ilvl w:val="0"/>
-          <w:numId w:val="12"/>
-        </w:numPr>
-        <w:ind w:left="1440"/>
-      </w:pPr>
-      <w:r>
-        <w:t xml:space="preserve">Sửa </w:t>
-      </w:r>
-      <w:r>
-        <w:t xml:space="preserve">thông tin tài khoản </w:t>
-      </w:r>
-      <w:r>
-        <w:t xml:space="preserve">bằng cách chọn </w:t>
-      </w:r>
-      <w:r>
-        <w:t>tài khoản</w:t>
-      </w:r>
-      <w:r>
-        <w:t xml:space="preserve"> cần sửa trong </w:t>
-      </w:r>
-      <w:r>
-        <w:t xml:space="preserve">Listview </w:t>
-      </w:r>
-      <w:r>
-        <w:t>và nhấn nút “</w:t>
-      </w:r>
-      <w:r>
-        <w:t>Cập nhật tài khoản</w:t>
-      </w:r>
-      <w:r>
-        <w:t>”.</w:t>
-      </w:r>
-    </w:p>
-    <w:p>
-      <w:pPr>
-        <w:pStyle w:val="ListParagraph"/>
-        <w:numPr>
-          <w:ilvl w:val="0"/>
-          <w:numId w:val="12"/>
-        </w:numPr>
-        <w:ind w:left="1440"/>
-      </w:pPr>
-      <w:r>
-        <w:t>Load lại danh sách danh mục bằng cách nhấn vào nút “Xem tất cả”.</w:t>
-      </w:r>
-    </w:p>
-    <w:p>
-      <w:pPr>
-        <w:pStyle w:val="ListParagraph"/>
-        <w:numPr>
-          <w:ilvl w:val="0"/>
-          <w:numId w:val="12"/>
-        </w:numPr>
-        <w:ind w:left="1440"/>
-      </w:pPr>
-      <w:r>
-        <w:t xml:space="preserve">Tìm </w:t>
-      </w:r>
-      <w:r>
-        <w:t xml:space="preserve">tài khoản </w:t>
-      </w:r>
-      <w:r>
-        <w:t xml:space="preserve">trong danh sách các </w:t>
-      </w:r>
-      <w:r>
-        <w:t>tài khoản</w:t>
-      </w:r>
-      <w:r>
-        <w:t xml:space="preserve"> bằng cách nhập tên </w:t>
-      </w:r>
-      <w:r>
-        <w:t>tài khoản</w:t>
-      </w:r>
-      <w:r>
-        <w:t xml:space="preserve"> cần tìm vào Textbox góc trái trên và nhấn vào nút “Tìm”.</w:t>
-      </w:r>
-    </w:p>
-    <w:p>
-      <w:pPr>
-        <w:pStyle w:val="ListParagraph"/>
+        <w:lastRenderedPageBreak/>
+        <w:t xml:space="preserve">Xóa một nhân viên bằng cách chọn một nhân viên trong </w:t>
+      </w:r>
+      <w:r>
+        <w:t>DataGridView</w:t>
+      </w:r>
+      <w:r>
+        <w:t xml:space="preserve"> và nhấn nút xóa.</w:t>
+      </w:r>
+    </w:p>
+    <w:p>
+      <w:pPr>
         <w:ind w:left="1080" w:firstLine="0"/>
-      </w:pPr>
-    </w:p>
-    <w:p>
-      <w:pPr>
-        <w:pStyle w:val="ListParagraph"/>
-        <w:numPr>
-          <w:ilvl w:val="0"/>
-          <w:numId w:val="12"/>
-        </w:numPr>
-        <w:ind w:left="1440"/>
-      </w:pPr>
-      <w:r>
-        <w:t>Đặt lại mật khẩu bằng cách nhấn vào nút “Đặt lại mật khẩu”.</w:t>
-      </w:r>
-    </w:p>
-    <w:p>
-      <w:pPr>
-        <w:pStyle w:val="ListParagraph"/>
-      </w:pPr>
-    </w:p>
-    <w:p>
-      <w:pPr>
-        <w:ind w:left="1080" w:firstLine="27"/>
       </w:pPr>
       <w:r>
         <w:rPr>
@@ -4711,25 +4788,18 @@
         <mc:AlternateContent>
           <mc:Choice Requires="wps">
             <w:drawing>
-              <wp:anchor distT="0" distB="0" distL="114300" distR="114300" simplePos="0" relativeHeight="251677184" behindDoc="1" locked="0" layoutInCell="1" allowOverlap="1" wp14:anchorId="63236C06" wp14:editId="60F40C94">
+              <wp:anchor distT="0" distB="0" distL="114300" distR="114300" simplePos="0" relativeHeight="251672576" behindDoc="0" locked="0" layoutInCell="1" allowOverlap="1" wp14:anchorId="38AF5377" wp14:editId="3921DDDD">
                 <wp:simplePos x="0" y="0"/>
                 <wp:positionH relativeFrom="column">
                   <wp:posOffset>0</wp:posOffset>
                 </wp:positionH>
                 <wp:positionV relativeFrom="paragraph">
-                  <wp:posOffset>3907790</wp:posOffset>
+                  <wp:posOffset>4302125</wp:posOffset>
                 </wp:positionV>
                 <wp:extent cx="5943600" cy="635"/>
                 <wp:effectExtent l="0" t="0" r="0" b="0"/>
-                <wp:wrapTight wrapText="bothSides">
-                  <wp:wrapPolygon edited="0">
-                    <wp:start x="0" y="0"/>
-                    <wp:lineTo x="0" y="21600"/>
-                    <wp:lineTo x="21600" y="21600"/>
-                    <wp:lineTo x="21600" y="0"/>
-                  </wp:wrapPolygon>
-                </wp:wrapTight>
-                <wp:docPr id="44" name="Text Box 44"/>
+                <wp:wrapSquare wrapText="bothSides"/>
+                <wp:docPr id="26" name="Text Box 26"/>
                 <wp:cNvGraphicFramePr/>
                 <a:graphic xmlns:a="http://schemas.openxmlformats.org/drawingml/2006/main">
                   <a:graphicData uri="http://schemas.microsoft.com/office/word/2010/wordprocessingShape">
@@ -4773,7 +4843,7 @@
                               </w:r>
                             </w:fldSimple>
                             <w:r>
-                              <w:t xml:space="preserve"> Giao diện quản lý bàn ăn</w:t>
+                              <w:t xml:space="preserve"> Giao diện quản lý lương nhân viên</w:t>
                             </w:r>
                           </w:p>
                         </w:txbxContent>
@@ -4792,7 +4862,7 @@
           </mc:Choice>
           <mc:Fallback>
             <w:pict>
-              <v:shape w14:anchorId="63236C06" id="Text Box 44" o:spid="_x0000_s1035" type="#_x0000_t202" style="position:absolute;left:0;text-align:left;margin-left:0;margin-top:307.7pt;width:468pt;height:.05pt;z-index:-251639296;visibility:visible;mso-wrap-style:square;mso-wrap-distance-left:9pt;mso-wrap-distance-top:0;mso-wrap-distance-right:9pt;mso-wrap-distance-bottom:0;mso-position-horizontal:absolute;mso-position-horizontal-relative:text;mso-position-vertical:absolute;mso-position-vertical-relative:text;v-text-anchor:top" o:gfxdata="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" stroked="f">
+              <v:shape w14:anchorId="38AF5377" id="Text Box 26" o:spid="_x0000_s1035" type="#_x0000_t202" style="position:absolute;left:0;text-align:left;margin-left:0;margin-top:338.75pt;width:468pt;height:.05pt;z-index:251672576;visibility:visible;mso-wrap-style:square;mso-wrap-distance-left:9pt;mso-wrap-distance-top:0;mso-wrap-distance-right:9pt;mso-wrap-distance-bottom:0;mso-position-horizontal:absolute;mso-position-horizontal-relative:text;mso-position-vertical:absolute;mso-position-vertical-relative:text;v-text-anchor:top" o:gfxdata="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" stroked="f">
                 <v:textbox style="mso-fit-shape-to-text:t" inset="0,0,0,0">
                   <w:txbxContent>
                     <w:p>
@@ -4816,12 +4886,12 @@
                         </w:r>
                       </w:fldSimple>
                       <w:r>
-                        <w:t xml:space="preserve"> Giao diện quản lý bàn ăn</w:t>
+                        <w:t xml:space="preserve"> Giao diện quản lý lương nhân viên</w:t>
                       </w:r>
                     </w:p>
                   </w:txbxContent>
                 </v:textbox>
-                <w10:wrap type="tight"/>
+                <w10:wrap type="square"/>
               </v:shape>
             </w:pict>
           </mc:Fallback>
@@ -4832,26 +4902,18 @@
           <w:noProof/>
         </w:rPr>
         <w:drawing>
-          <wp:anchor distT="0" distB="0" distL="114300" distR="114300" simplePos="0" relativeHeight="251676160" behindDoc="1" locked="0" layoutInCell="1" allowOverlap="1" wp14:anchorId="08B9FE99" wp14:editId="6268E435">
+          <wp:anchor distT="0" distB="0" distL="114300" distR="114300" simplePos="0" relativeHeight="251670528" behindDoc="0" locked="0" layoutInCell="1" allowOverlap="1" wp14:anchorId="51EBDC3A" wp14:editId="606C70D7">
             <wp:simplePos x="0" y="0"/>
             <wp:positionH relativeFrom="column">
-              <wp:posOffset>0</wp:posOffset>
+              <wp:posOffset>-429</wp:posOffset>
             </wp:positionH>
             <wp:positionV relativeFrom="paragraph">
-              <wp:posOffset>355600</wp:posOffset>
+              <wp:posOffset>488769</wp:posOffset>
             </wp:positionV>
-            <wp:extent cx="5943600" cy="3495040"/>
+            <wp:extent cx="5943600" cy="3756660"/>
             <wp:effectExtent l="0" t="0" r="0" b="0"/>
-            <wp:wrapTight wrapText="bothSides">
-              <wp:wrapPolygon edited="0">
-                <wp:start x="0" y="0"/>
-                <wp:lineTo x="0" y="21427"/>
-                <wp:lineTo x="21531" y="21427"/>
-                <wp:lineTo x="21531" y="0"/>
-                <wp:lineTo x="0" y="0"/>
-              </wp:wrapPolygon>
-            </wp:wrapTight>
-            <wp:docPr id="43" name="Picture 43"/>
+            <wp:wrapSquare wrapText="bothSides"/>
+            <wp:docPr id="24" name="Picture 24"/>
             <wp:cNvGraphicFramePr>
               <a:graphicFrameLocks xmlns:a="http://schemas.openxmlformats.org/drawingml/2006/main" noChangeAspect="1"/>
             </wp:cNvGraphicFramePr>
@@ -4863,7 +4925,7 @@
                     <pic:cNvPicPr/>
                   </pic:nvPicPr>
                   <pic:blipFill>
-                    <a:blip r:embed="rId19">
+                    <a:blip r:embed="rId20">
                       <a:extLst>
                         <a:ext uri="{28A0092B-C50C-407E-A947-70E740481C1C}">
                           <a14:useLocalDpi xmlns:a14="http://schemas.microsoft.com/office/drawing/2010/main" val="0"/>
@@ -4877,7 +4939,7 @@
                   <pic:spPr>
                     <a:xfrm>
                       <a:off x="0" y="0"/>
-                      <a:ext cx="5943600" cy="3495040"/>
+                      <a:ext cx="5943600" cy="3756660"/>
                     </a:xfrm>
                     <a:prstGeom prst="rect">
                       <a:avLst/>
@@ -4890,171 +4952,42 @@
         </w:drawing>
       </w:r>
       <w:r>
-        <w:rPr>
-          <w:noProof/>
-        </w:rPr>
-        <w:t xml:space="preserve"> </w:t>
-      </w:r>
-      <w:r>
-        <w:t>4</w:t>
-      </w:r>
-      <w:r>
-        <w:t>.5</w:t>
-      </w:r>
-      <w:r>
-        <w:t xml:space="preserve">) Giao diện form quản lý </w:t>
-      </w:r>
-      <w:r>
-        <w:t>bàn ăn</w:t>
-      </w:r>
-    </w:p>
-    <w:p>
-      <w:pPr>
-        <w:pStyle w:val="ListParagraph"/>
-        <w:numPr>
-          <w:ilvl w:val="0"/>
-          <w:numId w:val="7"/>
+        <w:t>4.7) Giao diện form quản lý lương nhân viên</w:t>
+      </w:r>
+    </w:p>
+    <w:p>
+      <w:pPr>
+        <w:pStyle w:val="ListParagraph"/>
+        <w:numPr>
+          <w:ilvl w:val="0"/>
+          <w:numId w:val="14"/>
         </w:numPr>
         <w:ind w:left="1440"/>
       </w:pPr>
       <w:r>
-        <w:t>Hiển thị khi admin nhấ</w:t>
-      </w:r>
-      <w:r>
-        <w:t>n vào tab bàn ăn</w:t>
-      </w:r>
-      <w:r>
-        <w:t>.</w:t>
-      </w:r>
-    </w:p>
-    <w:p>
-      <w:pPr>
-        <w:pStyle w:val="ListParagraph"/>
-        <w:numPr>
-          <w:ilvl w:val="0"/>
-          <w:numId w:val="7"/>
+        <w:t>DataGridView</w:t>
+      </w:r>
+      <w:r>
+        <w:t xml:space="preserve"> sẽ hiển thị danh sách gồm tên nhân viên, số giờ làm và lương.</w:t>
+      </w:r>
+    </w:p>
+    <w:p>
+      <w:pPr>
+        <w:pStyle w:val="ListParagraph"/>
+        <w:numPr>
+          <w:ilvl w:val="0"/>
+          <w:numId w:val="14"/>
         </w:numPr>
         <w:ind w:left="1440"/>
       </w:pPr>
       <w:r>
-        <w:t>DataGridView</w:t>
-      </w:r>
-      <w:r>
-        <w:t xml:space="preserve"> sẽ hiển thị danh sách </w:t>
-      </w:r>
-      <w:r>
-        <w:t>bàn</w:t>
-      </w:r>
-      <w:r>
-        <w:t>.</w:t>
-      </w:r>
-    </w:p>
-    <w:p>
-      <w:pPr>
-        <w:pStyle w:val="ListParagraph"/>
-        <w:numPr>
-          <w:ilvl w:val="0"/>
-          <w:numId w:val="7"/>
-        </w:numPr>
-        <w:ind w:left="1440"/>
-      </w:pPr>
-      <w:r>
-        <w:t xml:space="preserve">Khi nhấn vào 1 </w:t>
-      </w:r>
-      <w:r>
-        <w:t>“bàn”</w:t>
-      </w:r>
-      <w:r>
-        <w:t xml:space="preserve"> trong </w:t>
-      </w:r>
-      <w:r>
-        <w:t>DataGridView</w:t>
-      </w:r>
-      <w:r>
-        <w:t xml:space="preserve">, thông tin chi tiết </w:t>
-      </w:r>
-      <w:r>
-        <w:t>bàn (ID, tên</w:t>
-      </w:r>
-      <w:r>
-        <w:t>) sẽ hiển thị trong các Textbox tương ứng bên phải.</w:t>
-      </w:r>
-    </w:p>
-    <w:p>
-      <w:pPr>
-        <w:pStyle w:val="ListParagraph"/>
-        <w:numPr>
-          <w:ilvl w:val="0"/>
-          <w:numId w:val="7"/>
-        </w:numPr>
-        <w:ind w:left="1440"/>
-      </w:pPr>
-      <w:r>
-        <w:t>Thêm bàn</w:t>
-      </w:r>
-      <w:r>
-        <w:t xml:space="preserve"> mới bằng cách, nhập và chọn các thông tin tương ứng của món mới (Tên </w:t>
-      </w:r>
-      <w:r>
-        <w:t>bàn</w:t>
-      </w:r>
-      <w:r>
-        <w:t>) sau đó nhấ</w:t>
-      </w:r>
-      <w:r>
-        <w:t>n nút “Thêm bàn</w:t>
-      </w:r>
-      <w:r>
-        <w:t>”.</w:t>
-      </w:r>
-    </w:p>
-    <w:p>
-      <w:pPr>
-        <w:pStyle w:val="ListParagraph"/>
-        <w:numPr>
-          <w:ilvl w:val="0"/>
-          <w:numId w:val="7"/>
-        </w:numPr>
-        <w:ind w:left="1440"/>
-      </w:pPr>
-      <w:r>
-        <w:t xml:space="preserve">Xóa </w:t>
-      </w:r>
-      <w:r>
-        <w:t>bàn</w:t>
-      </w:r>
-      <w:r>
-        <w:t xml:space="preserve"> bằng cách chọ</w:t>
-      </w:r>
-      <w:r>
-        <w:t>n 1 bàn</w:t>
-      </w:r>
-      <w:r>
-        <w:t xml:space="preserve"> trong </w:t>
-      </w:r>
-      <w:r>
-        <w:t>DataGridView</w:t>
-      </w:r>
-      <w:r>
-        <w:t xml:space="preserve"> và nhấ</w:t>
-      </w:r>
-      <w:r>
-        <w:t xml:space="preserve">n vào nút xóa </w:t>
-      </w:r>
-      <w:r>
-        <w:t>, sẽ hiển thị 1 MessageBox hỏi “Có muố</w:t>
-      </w:r>
-      <w:r>
-        <w:t>n xóa bàn ăn này</w:t>
-      </w:r>
-      <w:r>
-        <w:t xml:space="preserve">?” với 3 nút “YesNoCancel”. Nếu bấm “Yes” sẽ xóa </w:t>
-      </w:r>
-      <w:r>
-        <w:t>bàn</w:t>
-      </w:r>
-      <w:r>
-        <w:t xml:space="preserve"> ra khỏi database. </w:t>
+        <w:t>Khi nhấn vào nút “thống kê”, số giờ làm và lương của nhân viên s</w:t>
+      </w:r>
+      <w:r>
+        <w:t>ẽ</w:t>
+      </w:r>
+      <w:r>
+        <w:t xml:space="preserve"> được tính từ “ngày bắt đầu” tới “ngày kết thúc”.</w:t>
       </w:r>
     </w:p>
     <w:p>
@@ -5077,25 +5010,18 @@
         <mc:AlternateContent>
           <mc:Choice Requires="wps">
             <w:drawing>
-              <wp:anchor distT="0" distB="0" distL="114300" distR="114300" simplePos="0" relativeHeight="251681792" behindDoc="1" locked="0" layoutInCell="1" allowOverlap="1" wp14:anchorId="2EA1B66A" wp14:editId="0CDFC286">
+              <wp:anchor distT="0" distB="0" distL="114300" distR="114300" simplePos="0" relativeHeight="251675648" behindDoc="0" locked="0" layoutInCell="1" allowOverlap="1" wp14:anchorId="75BE7979" wp14:editId="27471583">
                 <wp:simplePos x="0" y="0"/>
                 <wp:positionH relativeFrom="column">
-                  <wp:posOffset>0</wp:posOffset>
+                  <wp:posOffset>-12065</wp:posOffset>
                 </wp:positionH>
                 <wp:positionV relativeFrom="paragraph">
-                  <wp:posOffset>3937000</wp:posOffset>
+                  <wp:posOffset>4210050</wp:posOffset>
                 </wp:positionV>
                 <wp:extent cx="5943600" cy="635"/>
                 <wp:effectExtent l="0" t="0" r="0" b="0"/>
-                <wp:wrapTight wrapText="bothSides">
-                  <wp:wrapPolygon edited="0">
-                    <wp:start x="0" y="0"/>
-                    <wp:lineTo x="0" y="21600"/>
-                    <wp:lineTo x="21600" y="21600"/>
-                    <wp:lineTo x="21600" y="0"/>
-                  </wp:wrapPolygon>
-                </wp:wrapTight>
-                <wp:docPr id="46" name="Text Box 46"/>
+                <wp:wrapSquare wrapText="bothSides"/>
+                <wp:docPr id="28" name="Text Box 28"/>
                 <wp:cNvGraphicFramePr/>
                 <a:graphic xmlns:a="http://schemas.openxmlformats.org/drawingml/2006/main">
                   <a:graphicData uri="http://schemas.microsoft.com/office/word/2010/wordprocessingShape">
@@ -5121,11 +5047,6 @@
                           <w:p>
                             <w:pPr>
                               <w:pStyle w:val="Caption"/>
-                              <w:rPr>
-                                <w:noProof/>
-                                <w:sz w:val="28"/>
-                                <w:szCs w:val="20"/>
-                              </w:rPr>
                             </w:pPr>
                             <w:r>
                               <w:t xml:space="preserve">Hình </w:t>
@@ -5139,7 +5060,7 @@
                               </w:r>
                             </w:fldSimple>
                             <w:r>
-                              <w:t xml:space="preserve"> Giao diện quản lý thông tin nhân viên</w:t>
+                              <w:t xml:space="preserve"> Giao diện quản lý sự kiện &amp; khuyến mãi</w:t>
                             </w:r>
                           </w:p>
                         </w:txbxContent>
@@ -5158,17 +5079,12 @@
           </mc:Choice>
           <mc:Fallback>
             <w:pict>
-              <v:shape w14:anchorId="2EA1B66A" id="Text Box 46" o:spid="_x0000_s1036" type="#_x0000_t202" style="position:absolute;left:0;text-align:left;margin-left:0;margin-top:310pt;width:468pt;height:.05pt;z-index:-251634688;visibility:visible;mso-wrap-style:square;mso-wrap-distance-left:9pt;mso-wrap-distance-top:0;mso-wrap-distance-right:9pt;mso-wrap-distance-bottom:0;mso-position-horizontal:absolute;mso-position-horizontal-relative:text;mso-position-vertical:absolute;mso-position-vertical-relative:text;v-text-anchor:top" o:gfxdata="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" stroked="f">
+              <v:shape w14:anchorId="75BE7979" id="Text Box 28" o:spid="_x0000_s1036" type="#_x0000_t202" style="position:absolute;left:0;text-align:left;margin-left:-.95pt;margin-top:331.5pt;width:468pt;height:.05pt;z-index:251675648;visibility:visible;mso-wrap-style:square;mso-wrap-distance-left:9pt;mso-wrap-distance-top:0;mso-wrap-distance-right:9pt;mso-wrap-distance-bottom:0;mso-position-horizontal:absolute;mso-position-horizontal-relative:text;mso-position-vertical:absolute;mso-position-vertical-relative:text;v-text-anchor:top" o:gfxdata="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" stroked="f">
                 <v:textbox style="mso-fit-shape-to-text:t" inset="0,0,0,0">
                   <w:txbxContent>
                     <w:p>
                       <w:pPr>
                         <w:pStyle w:val="Caption"/>
-                        <w:rPr>
-                          <w:noProof/>
-                          <w:sz w:val="28"/>
-                          <w:szCs w:val="20"/>
-                        </w:rPr>
                       </w:pPr>
                       <w:r>
                         <w:t xml:space="preserve">Hình </w:t>
@@ -5182,12 +5098,12 @@
                         </w:r>
                       </w:fldSimple>
                       <w:r>
-                        <w:t xml:space="preserve"> Giao diện quản lý thông tin nhân viên</w:t>
+                        <w:t xml:space="preserve"> Giao diện quản lý sự kiện &amp; khuyến mãi</w:t>
                       </w:r>
                     </w:p>
                   </w:txbxContent>
                 </v:textbox>
-                <w10:wrap type="tight"/>
+                <w10:wrap type="square"/>
               </v:shape>
             </w:pict>
           </mc:Fallback>
@@ -5198,324 +5114,18 @@
           <w:noProof/>
         </w:rPr>
         <w:drawing>
-          <wp:anchor distT="0" distB="0" distL="114300" distR="114300" simplePos="0" relativeHeight="251679232" behindDoc="1" locked="0" layoutInCell="1" allowOverlap="1" wp14:anchorId="5C1BA0A4" wp14:editId="2AEEAD0A">
+          <wp:anchor distT="0" distB="0" distL="114300" distR="114300" simplePos="0" relativeHeight="251674624" behindDoc="0" locked="0" layoutInCell="1" allowOverlap="1" wp14:anchorId="43035CE3" wp14:editId="730F5431">
             <wp:simplePos x="0" y="0"/>
             <wp:positionH relativeFrom="column">
-              <wp:posOffset>-398</wp:posOffset>
+              <wp:posOffset>-12304</wp:posOffset>
             </wp:positionH>
             <wp:positionV relativeFrom="paragraph">
-              <wp:posOffset>385435</wp:posOffset>
+              <wp:posOffset>396306</wp:posOffset>
             </wp:positionV>
-            <wp:extent cx="5943600" cy="3495040"/>
+            <wp:extent cx="5943600" cy="3756660"/>
             <wp:effectExtent l="0" t="0" r="0" b="0"/>
-            <wp:wrapTight wrapText="bothSides">
-              <wp:wrapPolygon edited="0">
-                <wp:start x="0" y="0"/>
-                <wp:lineTo x="0" y="21427"/>
-                <wp:lineTo x="21531" y="21427"/>
-                <wp:lineTo x="21531" y="0"/>
-                <wp:lineTo x="0" y="0"/>
-              </wp:wrapPolygon>
-            </wp:wrapTight>
-            <wp:docPr id="45" name="Picture 45"/>
-            <wp:cNvGraphicFramePr>
-              <a:graphicFrameLocks xmlns:a="http://schemas.openxmlformats.org/drawingml/2006/main" noChangeAspect="1"/>
-            </wp:cNvGraphicFramePr>
-            <a:graphic xmlns:a="http://schemas.openxmlformats.org/drawingml/2006/main">
-              <a:graphicData uri="http://schemas.openxmlformats.org/drawingml/2006/picture">
-                <pic:pic xmlns:pic="http://schemas.openxmlformats.org/drawingml/2006/picture">
-                  <pic:nvPicPr>
-                    <pic:cNvPr id="1" name=""/>
-                    <pic:cNvPicPr/>
-                  </pic:nvPicPr>
-                  <pic:blipFill>
-                    <a:blip r:embed="rId20">
-                      <a:extLst>
-                        <a:ext uri="{28A0092B-C50C-407E-A947-70E740481C1C}">
-                          <a14:useLocalDpi xmlns:a14="http://schemas.microsoft.com/office/drawing/2010/main" val="0"/>
-                        </a:ext>
-                      </a:extLst>
-                    </a:blip>
-                    <a:stretch>
-                      <a:fillRect/>
-                    </a:stretch>
-                  </pic:blipFill>
-                  <pic:spPr>
-                    <a:xfrm>
-                      <a:off x="0" y="0"/>
-                      <a:ext cx="5943600" cy="3495040"/>
-                    </a:xfrm>
-                    <a:prstGeom prst="rect">
-                      <a:avLst/>
-                    </a:prstGeom>
-                  </pic:spPr>
-                </pic:pic>
-              </a:graphicData>
-            </a:graphic>
-          </wp:anchor>
-        </w:drawing>
-      </w:r>
-      <w:r>
-        <w:t>4.6) Giao diện form quản lý thông tin nhân viên</w:t>
-      </w:r>
-    </w:p>
-    <w:p>
-      <w:pPr>
-        <w:pStyle w:val="ListParagraph"/>
-        <w:numPr>
-          <w:ilvl w:val="0"/>
-          <w:numId w:val="12"/>
-        </w:numPr>
-        <w:ind w:left="1440"/>
-      </w:pPr>
-      <w:r>
-        <w:t xml:space="preserve">Hiển thị khi admin nhấn vào tab “Nhân viên”. </w:t>
-      </w:r>
-    </w:p>
-    <w:p>
-      <w:pPr>
-        <w:pStyle w:val="ListParagraph"/>
-        <w:numPr>
-          <w:ilvl w:val="0"/>
-          <w:numId w:val="12"/>
-        </w:numPr>
-        <w:ind w:left="1440"/>
-      </w:pPr>
-      <w:r>
-        <w:t>Các thông tin nhân viên được hiển thị trong Listview.</w:t>
-      </w:r>
-    </w:p>
-    <w:p>
-      <w:pPr>
-        <w:pStyle w:val="ListParagraph"/>
-        <w:numPr>
-          <w:ilvl w:val="0"/>
-          <w:numId w:val="12"/>
-        </w:numPr>
-        <w:ind w:left="1440"/>
-      </w:pPr>
-      <w:r>
-        <w:t>Khi admin nhấn vào một nhân viên trong Listview thì thông tin chi tiết (Tên nhân viên, ngày sinh, chức vụ, số giờ làm, lương theo giờ) của Tài khoản sẽ hiển thị trong các Textbox tương ứng bên phải.</w:t>
-      </w:r>
-    </w:p>
-    <w:p>
-      <w:pPr>
-        <w:pStyle w:val="ListParagraph"/>
-        <w:numPr>
-          <w:ilvl w:val="0"/>
-          <w:numId w:val="12"/>
-        </w:numPr>
-        <w:ind w:left="1440"/>
-      </w:pPr>
-      <w:r>
-        <w:t>Thêm mới 1 nhân viên bằng các nhập các thông tin tương ứng vào các Textbox bên phải và nhấn vào nút “Thêm”.</w:t>
-      </w:r>
-    </w:p>
-    <w:p>
-      <w:pPr>
-        <w:pStyle w:val="ListParagraph"/>
-        <w:numPr>
-          <w:ilvl w:val="0"/>
-          <w:numId w:val="12"/>
-        </w:numPr>
-        <w:ind w:left="1440"/>
-      </w:pPr>
-      <w:r>
-        <w:t>Xóa 1 “nhân viên” bằng cách chọn 1 “nhân viên” cần xóa trong Listview và nhấn nút “Xóa”, sau đó hiển thị MessageBox hỏi “Có thật sự xóa nhân viên này không?” với nhóm Button “YesNoCancel”. Nếu chọn “Yes” thì xóa nhân viên ra khỏi database.</w:t>
-      </w:r>
-    </w:p>
-    <w:p>
-      <w:pPr>
-        <w:pStyle w:val="ListParagraph"/>
-        <w:numPr>
-          <w:ilvl w:val="0"/>
-          <w:numId w:val="12"/>
-        </w:numPr>
-        <w:ind w:left="1440"/>
-      </w:pPr>
-      <w:r>
-        <w:t>Sửa thông tin nhân viên bằng cách chọn “nhân viên” cần sửa trong Listview, thay đổi thông tin ở các Textbox tương ứng và nhấn nút “Cập nhật”.</w:t>
-      </w:r>
-    </w:p>
-    <w:p>
-      <w:pPr>
-        <w:pStyle w:val="ListParagraph"/>
-        <w:numPr>
-          <w:ilvl w:val="0"/>
-          <w:numId w:val="12"/>
-        </w:numPr>
-        <w:ind w:left="1440"/>
-      </w:pPr>
-      <w:r>
-        <w:t>Load lại danh sách danh mục bằng cách nhấn vào nút “Xem tất cả”.</w:t>
-      </w:r>
-    </w:p>
-    <w:p>
-      <w:pPr>
-        <w:pStyle w:val="ListParagraph"/>
-        <w:numPr>
-          <w:ilvl w:val="0"/>
-          <w:numId w:val="12"/>
-        </w:numPr>
-        <w:ind w:left="1440"/>
-      </w:pPr>
-      <w:r>
-        <w:lastRenderedPageBreak/>
-        <w:t>Tìm tài khoản trong danh sách các nhân viên bằng cách nhập tên nhân viên cần tìm vào Textbox góc trái trên và nhấn vào nút “Tìm”.</w:t>
-      </w:r>
-    </w:p>
-    <w:p>
-      <w:pPr>
-        <w:ind w:left="1080" w:firstLine="0"/>
-      </w:pPr>
-      <w:r>
-        <w:rPr>
-          <w:noProof/>
-        </w:rPr>
-        <mc:AlternateContent>
-          <mc:Choice Requires="wps">
-            <w:drawing>
-              <wp:anchor distT="0" distB="0" distL="114300" distR="114300" simplePos="0" relativeHeight="251682304" behindDoc="1" locked="0" layoutInCell="1" allowOverlap="1" wp14:anchorId="5E7580F6" wp14:editId="5CE15314">
-                <wp:simplePos x="0" y="0"/>
-                <wp:positionH relativeFrom="column">
-                  <wp:posOffset>0</wp:posOffset>
-                </wp:positionH>
-                <wp:positionV relativeFrom="paragraph">
-                  <wp:posOffset>3954780</wp:posOffset>
-                </wp:positionV>
-                <wp:extent cx="5943600" cy="635"/>
-                <wp:effectExtent l="0" t="0" r="0" b="0"/>
-                <wp:wrapTight wrapText="bothSides">
-                  <wp:wrapPolygon edited="0">
-                    <wp:start x="0" y="0"/>
-                    <wp:lineTo x="0" y="21600"/>
-                    <wp:lineTo x="21600" y="21600"/>
-                    <wp:lineTo x="21600" y="0"/>
-                  </wp:wrapPolygon>
-                </wp:wrapTight>
-                <wp:docPr id="48" name="Text Box 48"/>
-                <wp:cNvGraphicFramePr/>
-                <a:graphic xmlns:a="http://schemas.openxmlformats.org/drawingml/2006/main">
-                  <a:graphicData uri="http://schemas.microsoft.com/office/word/2010/wordprocessingShape">
-                    <wps:wsp>
-                      <wps:cNvSpPr txBox="1"/>
-                      <wps:spPr>
-                        <a:xfrm>
-                          <a:off x="0" y="0"/>
-                          <a:ext cx="5943600" cy="635"/>
-                        </a:xfrm>
-                        <a:prstGeom prst="rect">
-                          <a:avLst/>
-                        </a:prstGeom>
-                        <a:solidFill>
-                          <a:prstClr val="white"/>
-                        </a:solidFill>
-                        <a:ln>
-                          <a:noFill/>
-                        </a:ln>
-                      </wps:spPr>
-                      <wps:txbx>
-                        <w:txbxContent>
-                          <w:p>
-                            <w:pPr>
-                              <w:pStyle w:val="Caption"/>
-                              <w:rPr>
-                                <w:noProof/>
-                                <w:sz w:val="28"/>
-                                <w:szCs w:val="20"/>
-                              </w:rPr>
-                            </w:pPr>
-                            <w:r>
-                              <w:t xml:space="preserve">Hình </w:t>
-                            </w:r>
-                            <w:fldSimple w:instr=" SEQ Hình \* ARABIC ">
-                              <w:r>
-                                <w:rPr>
-                                  <w:noProof/>
-                                </w:rPr>
-                                <w:t>12</w:t>
-                              </w:r>
-                            </w:fldSimple>
-                            <w:r>
-                              <w:t xml:space="preserve"> Giao diện quản lý lương nhân viên</w:t>
-                            </w:r>
-                          </w:p>
-                        </w:txbxContent>
-                      </wps:txbx>
-                      <wps:bodyPr rot="0" spcFirstLastPara="0" vertOverflow="overflow" horzOverflow="overflow" vert="horz" wrap="square" lIns="0" tIns="0" rIns="0" bIns="0" numCol="1" spcCol="0" rtlCol="0" fromWordArt="0" anchor="t" anchorCtr="0" forceAA="0" compatLnSpc="1">
-                        <a:prstTxWarp prst="textNoShape">
-                          <a:avLst/>
-                        </a:prstTxWarp>
-                        <a:spAutoFit/>
-                      </wps:bodyPr>
-                    </wps:wsp>
-                  </a:graphicData>
-                </a:graphic>
-              </wp:anchor>
-            </w:drawing>
-          </mc:Choice>
-          <mc:Fallback>
-            <w:pict>
-              <v:shape w14:anchorId="5E7580F6" id="Text Box 48" o:spid="_x0000_s1037" type="#_x0000_t202" style="position:absolute;left:0;text-align:left;margin-left:0;margin-top:311.4pt;width:468pt;height:.05pt;z-index:-251634176;visibility:visible;mso-wrap-style:square;mso-wrap-distance-left:9pt;mso-wrap-distance-top:0;mso-wrap-distance-right:9pt;mso-wrap-distance-bottom:0;mso-position-horizontal:absolute;mso-position-horizontal-relative:text;mso-position-vertical:absolute;mso-position-vertical-relative:text;v-text-anchor:top" o:gfxdata="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" stroked="f">
-                <v:textbox style="mso-fit-shape-to-text:t" inset="0,0,0,0">
-                  <w:txbxContent>
-                    <w:p>
-                      <w:pPr>
-                        <w:pStyle w:val="Caption"/>
-                        <w:rPr>
-                          <w:noProof/>
-                          <w:sz w:val="28"/>
-                          <w:szCs w:val="20"/>
-                        </w:rPr>
-                      </w:pPr>
-                      <w:r>
-                        <w:t xml:space="preserve">Hình </w:t>
-                      </w:r>
-                      <w:fldSimple w:instr=" SEQ Hình \* ARABIC ">
-                        <w:r>
-                          <w:rPr>
-                            <w:noProof/>
-                          </w:rPr>
-                          <w:t>12</w:t>
-                        </w:r>
-                      </w:fldSimple>
-                      <w:r>
-                        <w:t xml:space="preserve"> Giao diện quản lý lương nhân viên</w:t>
-                      </w:r>
-                    </w:p>
-                  </w:txbxContent>
-                </v:textbox>
-                <w10:wrap type="tight"/>
-              </v:shape>
-            </w:pict>
-          </mc:Fallback>
-        </mc:AlternateContent>
-      </w:r>
-      <w:r>
-        <w:rPr>
-          <w:noProof/>
-        </w:rPr>
-        <w:drawing>
-          <wp:anchor distT="0" distB="0" distL="114300" distR="114300" simplePos="0" relativeHeight="251681280" behindDoc="1" locked="0" layoutInCell="1" allowOverlap="1" wp14:anchorId="0E196AA3" wp14:editId="001C97E8">
-            <wp:simplePos x="0" y="0"/>
-            <wp:positionH relativeFrom="column">
-              <wp:posOffset>-398</wp:posOffset>
-            </wp:positionH>
-            <wp:positionV relativeFrom="paragraph">
-              <wp:posOffset>402893</wp:posOffset>
-            </wp:positionV>
-            <wp:extent cx="5943600" cy="3495040"/>
-            <wp:effectExtent l="0" t="0" r="0" b="0"/>
-            <wp:wrapTight wrapText="bothSides">
-              <wp:wrapPolygon edited="0">
-                <wp:start x="0" y="0"/>
-                <wp:lineTo x="0" y="21427"/>
-                <wp:lineTo x="21531" y="21427"/>
-                <wp:lineTo x="21531" y="0"/>
-                <wp:lineTo x="0" y="0"/>
-              </wp:wrapPolygon>
-            </wp:wrapTight>
-            <wp:docPr id="47" name="Picture 47"/>
+            <wp:wrapSquare wrapText="bothSides"/>
+            <wp:docPr id="27" name="Picture 27"/>
             <wp:cNvGraphicFramePr>
               <a:graphicFrameLocks xmlns:a="http://schemas.openxmlformats.org/drawingml/2006/main" noChangeAspect="1"/>
             </wp:cNvGraphicFramePr>
@@ -5541,7 +5151,7 @@
                   <pic:spPr>
                     <a:xfrm>
                       <a:off x="0" y="0"/>
-                      <a:ext cx="5943600" cy="3495040"/>
+                      <a:ext cx="5943600" cy="3756660"/>
                     </a:xfrm>
                     <a:prstGeom prst="rect">
                       <a:avLst/>
@@ -5554,52 +5164,93 @@
         </w:drawing>
       </w:r>
       <w:r>
-        <w:t>4.7) Giao diện form quản lý lương nhân viên</w:t>
-      </w:r>
-    </w:p>
-    <w:p>
-      <w:pPr>
-        <w:pStyle w:val="ListParagraph"/>
-        <w:numPr>
-          <w:ilvl w:val="0"/>
-          <w:numId w:val="14"/>
+        <w:t>4.8) Giao diện quản lý</w:t>
+      </w:r>
+      <w:r>
+        <w:t xml:space="preserve"> danh sách các</w:t>
+      </w:r>
+      <w:r>
+        <w:t xml:space="preserve"> sự kiện và khuyến mãi</w:t>
+      </w:r>
+    </w:p>
+    <w:p>
+      <w:pPr>
+        <w:pStyle w:val="ListParagraph"/>
+        <w:numPr>
+          <w:ilvl w:val="0"/>
+          <w:numId w:val="15"/>
         </w:numPr>
         <w:ind w:left="1440"/>
       </w:pPr>
       <w:r>
-        <w:t>Listview sẽ hiển thị danh sách gồm tên nhân viên, số giờ làm và lương.</w:t>
-      </w:r>
-    </w:p>
-    <w:p>
-      <w:pPr>
-        <w:pStyle w:val="ListParagraph"/>
-        <w:numPr>
-          <w:ilvl w:val="0"/>
-          <w:numId w:val="14"/>
+        <w:t>Khi form thực thi Listview sẽ hiện thị thông tin của các sự kiện gồm (Tên sự kiện, ngày bắt đầu, ngày kết thúc) đã được thêm.</w:t>
+      </w:r>
+    </w:p>
+    <w:p>
+      <w:pPr>
+        <w:pStyle w:val="ListParagraph"/>
+        <w:numPr>
+          <w:ilvl w:val="0"/>
+          <w:numId w:val="15"/>
         </w:numPr>
         <w:ind w:left="1440"/>
       </w:pPr>
       <w:r>
-        <w:t>Khi nhấn vào nút “thống kê”, số giờ làm và lương của nhân viên s</w:t>
-      </w:r>
-      <w:r>
-        <w:t>ẽ</w:t>
-      </w:r>
-      <w:r>
-        <w:t xml:space="preserve"> được tính từ “ngày bắt đầu” tới “ngày kết thúc”.</w:t>
-      </w:r>
-    </w:p>
-    <w:p>
-      <w:pPr>
-        <w:ind w:firstLine="0"/>
-      </w:pPr>
+        <w:t>Nhấn vào nút “Chi tiết” sẽ xem các thông tin chi tiết của sự kiện.</w:t>
+      </w:r>
+    </w:p>
+    <w:p>
+      <w:pPr>
+        <w:pStyle w:val="ListParagraph"/>
+        <w:numPr>
+          <w:ilvl w:val="0"/>
+          <w:numId w:val="15"/>
+        </w:numPr>
+        <w:ind w:left="1440"/>
+      </w:pPr>
+      <w:r>
+        <w:t>Khi nhấn vào nút “Thêm” sẽ thực thi form “Chi tiết sự kiện” để admin nhập các thông tin chi tiết về sự kiện.</w:t>
+      </w:r>
+    </w:p>
+    <w:p>
+      <w:pPr>
+        <w:pStyle w:val="ListParagraph"/>
+        <w:numPr>
+          <w:ilvl w:val="0"/>
+          <w:numId w:val="15"/>
+        </w:numPr>
+        <w:ind w:left="1440"/>
+      </w:pPr>
+      <w:r>
+        <w:t>Để xóa một sự kiện, admin chọn 1 sự kiện cần xóa trong Listview và nhấn nút “Xóa sự kiện”. Sau đó, sẽ hiện thị MessageBox hỏi “Có thật sự muốn xóa sự kiện này không?” và nhóm button “YesNoCancel”, nếu chọn “Yes” thì sẽ xóa sự kiện khỏi database.</w:t>
+      </w:r>
+    </w:p>
+    <w:p>
+      <w:pPr>
+        <w:pStyle w:val="ListParagraph"/>
+        <w:numPr>
+          <w:ilvl w:val="0"/>
+          <w:numId w:val="15"/>
+        </w:numPr>
+        <w:ind w:left="1440"/>
+      </w:pPr>
+      <w:r>
+        <w:t>Để cập nhật một sự kiện, admin chọn một sự kiện trong Listview và nhấn vào nút “Cập nhật sự kiện”. Khi đó sẽ thực thi form “Chi tiết sự kiện để cập nhật sự kiện.”</w:t>
+      </w:r>
+    </w:p>
+    <w:p>
       <w:r>
         <w:br w:type="page"/>
       </w:r>
     </w:p>
     <w:p>
       <w:pPr>
-        <w:ind w:left="1080" w:firstLine="0"/>
+        <w:pStyle w:val="ListParagraph"/>
+        <w:numPr>
+          <w:ilvl w:val="0"/>
+          <w:numId w:val="9"/>
+        </w:numPr>
+        <w:ind w:left="720"/>
       </w:pPr>
       <w:r>
         <w:rPr>
@@ -5609,282 +5260,7 @@
         <mc:AlternateContent>
           <mc:Choice Requires="wps">
             <w:drawing>
-              <wp:anchor distT="0" distB="0" distL="114300" distR="114300" simplePos="0" relativeHeight="251685376" behindDoc="1" locked="0" layoutInCell="1" allowOverlap="1" wp14:anchorId="67F54DFE" wp14:editId="48BDF099">
-                <wp:simplePos x="0" y="0"/>
-                <wp:positionH relativeFrom="column">
-                  <wp:posOffset>0</wp:posOffset>
-                </wp:positionH>
-                <wp:positionV relativeFrom="paragraph">
-                  <wp:posOffset>3896360</wp:posOffset>
-                </wp:positionV>
-                <wp:extent cx="5943600" cy="635"/>
-                <wp:effectExtent l="0" t="0" r="0" b="0"/>
-                <wp:wrapTight wrapText="bothSides">
-                  <wp:wrapPolygon edited="0">
-                    <wp:start x="0" y="0"/>
-                    <wp:lineTo x="0" y="21600"/>
-                    <wp:lineTo x="21600" y="21600"/>
-                    <wp:lineTo x="21600" y="0"/>
-                  </wp:wrapPolygon>
-                </wp:wrapTight>
-                <wp:docPr id="50" name="Text Box 50"/>
-                <wp:cNvGraphicFramePr/>
-                <a:graphic xmlns:a="http://schemas.openxmlformats.org/drawingml/2006/main">
-                  <a:graphicData uri="http://schemas.microsoft.com/office/word/2010/wordprocessingShape">
-                    <wps:wsp>
-                      <wps:cNvSpPr txBox="1"/>
-                      <wps:spPr>
-                        <a:xfrm>
-                          <a:off x="0" y="0"/>
-                          <a:ext cx="5943600" cy="635"/>
-                        </a:xfrm>
-                        <a:prstGeom prst="rect">
-                          <a:avLst/>
-                        </a:prstGeom>
-                        <a:solidFill>
-                          <a:prstClr val="white"/>
-                        </a:solidFill>
-                        <a:ln>
-                          <a:noFill/>
-                        </a:ln>
-                      </wps:spPr>
-                      <wps:txbx>
-                        <w:txbxContent>
-                          <w:p>
-                            <w:pPr>
-                              <w:pStyle w:val="Caption"/>
-                              <w:rPr>
-                                <w:noProof/>
-                                <w:sz w:val="28"/>
-                                <w:szCs w:val="20"/>
-                              </w:rPr>
-                            </w:pPr>
-                            <w:r>
-                              <w:t xml:space="preserve">Hình </w:t>
-                            </w:r>
-                            <w:fldSimple w:instr=" SEQ Hình \* ARABIC ">
-                              <w:r>
-                                <w:rPr>
-                                  <w:noProof/>
-                                </w:rPr>
-                                <w:t>13</w:t>
-                              </w:r>
-                            </w:fldSimple>
-                            <w:r>
-                              <w:t xml:space="preserve"> Giao diện quản lý các danh sách sự kiện &amp; khuyến mãi</w:t>
-                            </w:r>
-                          </w:p>
-                        </w:txbxContent>
-                      </wps:txbx>
-                      <wps:bodyPr rot="0" spcFirstLastPara="0" vertOverflow="overflow" horzOverflow="overflow" vert="horz" wrap="square" lIns="0" tIns="0" rIns="0" bIns="0" numCol="1" spcCol="0" rtlCol="0" fromWordArt="0" anchor="t" anchorCtr="0" forceAA="0" compatLnSpc="1">
-                        <a:prstTxWarp prst="textNoShape">
-                          <a:avLst/>
-                        </a:prstTxWarp>
-                        <a:spAutoFit/>
-                      </wps:bodyPr>
-                    </wps:wsp>
-                  </a:graphicData>
-                </a:graphic>
-              </wp:anchor>
-            </w:drawing>
-          </mc:Choice>
-          <mc:Fallback>
-            <w:pict>
-              <v:shape w14:anchorId="67F54DFE" id="Text Box 50" o:spid="_x0000_s1038" type="#_x0000_t202" style="position:absolute;left:0;text-align:left;margin-left:0;margin-top:306.8pt;width:468pt;height:.05pt;z-index:-251631104;visibility:visible;mso-wrap-style:square;mso-wrap-distance-left:9pt;mso-wrap-distance-top:0;mso-wrap-distance-right:9pt;mso-wrap-distance-bottom:0;mso-position-horizontal:absolute;mso-position-horizontal-relative:text;mso-position-vertical:absolute;mso-position-vertical-relative:text;v-text-anchor:top" o:gfxdata="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" stroked="f">
-                <v:textbox style="mso-fit-shape-to-text:t" inset="0,0,0,0">
-                  <w:txbxContent>
-                    <w:p>
-                      <w:pPr>
-                        <w:pStyle w:val="Caption"/>
-                        <w:rPr>
-                          <w:noProof/>
-                          <w:sz w:val="28"/>
-                          <w:szCs w:val="20"/>
-                        </w:rPr>
-                      </w:pPr>
-                      <w:r>
-                        <w:t xml:space="preserve">Hình </w:t>
-                      </w:r>
-                      <w:fldSimple w:instr=" SEQ Hình \* ARABIC ">
-                        <w:r>
-                          <w:rPr>
-                            <w:noProof/>
-                          </w:rPr>
-                          <w:t>13</w:t>
-                        </w:r>
-                      </w:fldSimple>
-                      <w:r>
-                        <w:t xml:space="preserve"> Giao diện quản lý các danh sách sự kiện &amp; khuyến mãi</w:t>
-                      </w:r>
-                    </w:p>
-                  </w:txbxContent>
-                </v:textbox>
-                <w10:wrap type="tight"/>
-              </v:shape>
-            </w:pict>
-          </mc:Fallback>
-        </mc:AlternateContent>
-      </w:r>
-      <w:r>
-        <w:rPr>
-          <w:noProof/>
-        </w:rPr>
-        <w:drawing>
-          <wp:anchor distT="0" distB="0" distL="114300" distR="114300" simplePos="0" relativeHeight="251683328" behindDoc="1" locked="0" layoutInCell="1" allowOverlap="1" wp14:anchorId="5F7F3BB0" wp14:editId="2F21BD88">
-            <wp:simplePos x="0" y="0"/>
-            <wp:positionH relativeFrom="column">
-              <wp:posOffset>-398</wp:posOffset>
-            </wp:positionH>
-            <wp:positionV relativeFrom="paragraph">
-              <wp:posOffset>344492</wp:posOffset>
-            </wp:positionV>
-            <wp:extent cx="5943600" cy="3495040"/>
-            <wp:effectExtent l="0" t="0" r="0" b="0"/>
-            <wp:wrapTight wrapText="bothSides">
-              <wp:wrapPolygon edited="0">
-                <wp:start x="0" y="0"/>
-                <wp:lineTo x="0" y="21427"/>
-                <wp:lineTo x="21531" y="21427"/>
-                <wp:lineTo x="21531" y="0"/>
-                <wp:lineTo x="0" y="0"/>
-              </wp:wrapPolygon>
-            </wp:wrapTight>
-            <wp:docPr id="49" name="Picture 49"/>
-            <wp:cNvGraphicFramePr>
-              <a:graphicFrameLocks xmlns:a="http://schemas.openxmlformats.org/drawingml/2006/main" noChangeAspect="1"/>
-            </wp:cNvGraphicFramePr>
-            <a:graphic xmlns:a="http://schemas.openxmlformats.org/drawingml/2006/main">
-              <a:graphicData uri="http://schemas.openxmlformats.org/drawingml/2006/picture">
-                <pic:pic xmlns:pic="http://schemas.openxmlformats.org/drawingml/2006/picture">
-                  <pic:nvPicPr>
-                    <pic:cNvPr id="1" name=""/>
-                    <pic:cNvPicPr/>
-                  </pic:nvPicPr>
-                  <pic:blipFill>
-                    <a:blip r:embed="rId22">
-                      <a:extLst>
-                        <a:ext uri="{28A0092B-C50C-407E-A947-70E740481C1C}">
-                          <a14:useLocalDpi xmlns:a14="http://schemas.microsoft.com/office/drawing/2010/main" val="0"/>
-                        </a:ext>
-                      </a:extLst>
-                    </a:blip>
-                    <a:stretch>
-                      <a:fillRect/>
-                    </a:stretch>
-                  </pic:blipFill>
-                  <pic:spPr>
-                    <a:xfrm>
-                      <a:off x="0" y="0"/>
-                      <a:ext cx="5943600" cy="3495040"/>
-                    </a:xfrm>
-                    <a:prstGeom prst="rect">
-                      <a:avLst/>
-                    </a:prstGeom>
-                  </pic:spPr>
-                </pic:pic>
-              </a:graphicData>
-            </a:graphic>
-          </wp:anchor>
-        </w:drawing>
-      </w:r>
-      <w:r>
-        <w:t>4.8) Giao diện quản lý</w:t>
-      </w:r>
-      <w:r>
-        <w:t xml:space="preserve"> danh sách các</w:t>
-      </w:r>
-      <w:r>
-        <w:t xml:space="preserve"> sự kiện và khuyến mãi</w:t>
-      </w:r>
-    </w:p>
-    <w:p>
-      <w:pPr>
-        <w:pStyle w:val="ListParagraph"/>
-        <w:numPr>
-          <w:ilvl w:val="0"/>
-          <w:numId w:val="15"/>
-        </w:numPr>
-        <w:ind w:left="1440"/>
-      </w:pPr>
-      <w:r>
-        <w:t>Khi form thực thi Listview sẽ hiện thị thông tin của các sự kiện gồm (Tên sự kiện, ngày bắt đầu, ngày kết thúc) đã được thêm.</w:t>
-      </w:r>
-    </w:p>
-    <w:p>
-      <w:pPr>
-        <w:pStyle w:val="ListParagraph"/>
-        <w:numPr>
-          <w:ilvl w:val="0"/>
-          <w:numId w:val="15"/>
-        </w:numPr>
-        <w:ind w:left="1440"/>
-      </w:pPr>
-      <w:r>
-        <w:t>Nhấn vào nút “Chi tiết” sẽ xem các thông tin chi tiết của sự kiện.</w:t>
-      </w:r>
-    </w:p>
-    <w:p>
-      <w:pPr>
-        <w:pStyle w:val="ListParagraph"/>
-        <w:numPr>
-          <w:ilvl w:val="0"/>
-          <w:numId w:val="15"/>
-        </w:numPr>
-        <w:ind w:left="1440"/>
-      </w:pPr>
-      <w:r>
-        <w:t>Khi nhấn vào nút “Thêm” sẽ thực thi form “Chi tiết sự kiện” để admin nhập các thông tin chi tiết về sự kiện.</w:t>
-      </w:r>
-    </w:p>
-    <w:p>
-      <w:pPr>
-        <w:pStyle w:val="ListParagraph"/>
-        <w:numPr>
-          <w:ilvl w:val="0"/>
-          <w:numId w:val="15"/>
-        </w:numPr>
-        <w:ind w:left="1440"/>
-      </w:pPr>
-      <w:r>
-        <w:t>Để xóa một sự kiện, admin chọn 1 sự kiện cần xóa trong Listview và nhấn nút “Xóa sự kiện”. Sau đó, sẽ hiện thị MessageBox hỏi “Có thật sự muốn xóa sự kiện này không?” và nhóm button “YesNoCancel”, nếu chọn “Yes” thì sẽ xóa sự kiện khỏi database.</w:t>
-      </w:r>
-    </w:p>
-    <w:p>
-      <w:pPr>
-        <w:pStyle w:val="ListParagraph"/>
-        <w:numPr>
-          <w:ilvl w:val="0"/>
-          <w:numId w:val="15"/>
-        </w:numPr>
-        <w:ind w:left="1440"/>
-      </w:pPr>
-      <w:r>
-        <w:t>Để cập nhật một sự kiện, admin chọn một sự kiện trong Listview và nhấn vào nút “Cập nhật sự kiện”. Khi đó sẽ thực thi form “Chi tiết sự kiện để cập nhật sự kiện.”</w:t>
-      </w:r>
-    </w:p>
-    <w:p>
-      <w:r>
-        <w:br w:type="page"/>
-      </w:r>
-    </w:p>
-    <w:p>
-      <w:pPr>
-        <w:pStyle w:val="ListParagraph"/>
-        <w:numPr>
-          <w:ilvl w:val="0"/>
-          <w:numId w:val="9"/>
-        </w:numPr>
-        <w:ind w:left="720"/>
-      </w:pPr>
-      <w:r>
-        <w:rPr>
-          <w:noProof/>
-        </w:rPr>
-        <w:lastRenderedPageBreak/>
-        <mc:AlternateContent>
-          <mc:Choice Requires="wps">
-            <w:drawing>
-              <wp:anchor distT="0" distB="0" distL="114300" distR="114300" simplePos="0" relativeHeight="251688448" behindDoc="1" locked="0" layoutInCell="1" allowOverlap="1" wp14:anchorId="0451FF40" wp14:editId="58B9EB1A">
+              <wp:anchor distT="0" distB="0" distL="114300" distR="114300" simplePos="0" relativeHeight="251659264" behindDoc="1" locked="0" layoutInCell="1" allowOverlap="1" wp14:anchorId="0451FF40" wp14:editId="58B9EB1A">
                 <wp:simplePos x="0" y="0"/>
                 <wp:positionH relativeFrom="column">
                   <wp:posOffset>0</wp:posOffset>
@@ -5937,14 +5313,27 @@
                             <w:r>
                               <w:t xml:space="preserve">Hình </w:t>
                             </w:r>
-                            <w:fldSimple w:instr=" SEQ Hình \* ARABIC ">
-                              <w:r>
-                                <w:rPr>
-                                  <w:noProof/>
-                                </w:rPr>
-                                <w:t>14</w:t>
-                              </w:r>
-                            </w:fldSimple>
+                            <w:r>
+                              <w:fldChar w:fldCharType="begin"/>
+                            </w:r>
+                            <w:r>
+                              <w:instrText xml:space="preserve"> SEQ Hình \* ARABIC </w:instrText>
+                            </w:r>
+                            <w:r>
+                              <w:fldChar w:fldCharType="separate"/>
+                            </w:r>
+                            <w:r>
+                              <w:rPr>
+                                <w:noProof/>
+                              </w:rPr>
+                              <w:t>12</w:t>
+                            </w:r>
+                            <w:r>
+                              <w:rPr>
+                                <w:noProof/>
+                              </w:rPr>
+                              <w:fldChar w:fldCharType="end"/>
+                            </w:r>
                             <w:r>
                               <w:t xml:space="preserve"> Giao diện quản lý chi tiết sự kiện</w:t>
                             </w:r>
@@ -5965,7 +5354,7 @@
           </mc:Choice>
           <mc:Fallback>
             <w:pict>
-              <v:shape w14:anchorId="0451FF40" id="Text Box 52" o:spid="_x0000_s1039" type="#_x0000_t202" style="position:absolute;left:0;text-align:left;margin-left:0;margin-top:362.35pt;width:468pt;height:.05pt;z-index:-251628032;visibility:visible;mso-wrap-style:square;mso-wrap-distance-left:9pt;mso-wrap-distance-top:0;mso-wrap-distance-right:9pt;mso-wrap-distance-bottom:0;mso-position-horizontal:absolute;mso-position-horizontal-relative:text;mso-position-vertical:absolute;mso-position-vertical-relative:text;v-text-anchor:top" o:gfxdata="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" stroked="f">
+              <v:shape w14:anchorId="0451FF40" id="Text Box 52" o:spid="_x0000_s1037" type="#_x0000_t202" style="position:absolute;left:0;text-align:left;margin-left:0;margin-top:362.35pt;width:468pt;height:.05pt;z-index:-251657216;visibility:visible;mso-wrap-style:square;mso-wrap-distance-left:9pt;mso-wrap-distance-top:0;mso-wrap-distance-right:9pt;mso-wrap-distance-bottom:0;mso-position-horizontal:absolute;mso-position-horizontal-relative:text;mso-position-vertical:absolute;mso-position-vertical-relative:text;v-text-anchor:top" o:gfxdata="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" stroked="f">
                 <v:textbox style="mso-fit-shape-to-text:t" inset="0,0,0,0">
                   <w:txbxContent>
                     <w:p>
@@ -5980,14 +5369,27 @@
                       <w:r>
                         <w:t xml:space="preserve">Hình </w:t>
                       </w:r>
-                      <w:fldSimple w:instr=" SEQ Hình \* ARABIC ">
-                        <w:r>
-                          <w:rPr>
-                            <w:noProof/>
-                          </w:rPr>
-                          <w:t>14</w:t>
-                        </w:r>
-                      </w:fldSimple>
+                      <w:r>
+                        <w:fldChar w:fldCharType="begin"/>
+                      </w:r>
+                      <w:r>
+                        <w:instrText xml:space="preserve"> SEQ Hình \* ARABIC </w:instrText>
+                      </w:r>
+                      <w:r>
+                        <w:fldChar w:fldCharType="separate"/>
+                      </w:r>
+                      <w:r>
+                        <w:rPr>
+                          <w:noProof/>
+                        </w:rPr>
+                        <w:t>12</w:t>
+                      </w:r>
+                      <w:r>
+                        <w:rPr>
+                          <w:noProof/>
+                        </w:rPr>
+                        <w:fldChar w:fldCharType="end"/>
+                      </w:r>
                       <w:r>
                         <w:t xml:space="preserve"> Giao diện quản lý chi tiết sự kiện</w:t>
                       </w:r>
@@ -6005,7 +5407,7 @@
           <w:noProof/>
         </w:rPr>
         <w:drawing>
-          <wp:anchor distT="0" distB="0" distL="114300" distR="114300" simplePos="0" relativeHeight="251686400" behindDoc="1" locked="0" layoutInCell="1" allowOverlap="1" wp14:anchorId="10385937" wp14:editId="5CC341F6">
+          <wp:anchor distT="0" distB="0" distL="114300" distR="114300" simplePos="0" relativeHeight="251658240" behindDoc="1" locked="0" layoutInCell="1" allowOverlap="1" wp14:anchorId="10385937" wp14:editId="5CC341F6">
             <wp:simplePos x="0" y="0"/>
             <wp:positionH relativeFrom="column">
               <wp:posOffset>-474</wp:posOffset>
@@ -6036,7 +5438,7 @@
                     <pic:cNvPicPr/>
                   </pic:nvPicPr>
                   <pic:blipFill>
-                    <a:blip r:embed="rId23">
+                    <a:blip r:embed="rId22">
                       <a:extLst>
                         <a:ext uri="{28A0092B-C50C-407E-A947-70E740481C1C}">
                           <a14:useLocalDpi xmlns:a14="http://schemas.microsoft.com/office/drawing/2010/main" val="0"/>
@@ -6065,8 +5467,6 @@
       <w:r>
         <w:t>Giao diện form chi tiết sự kiện</w:t>
       </w:r>
-      <w:bookmarkStart w:id="0" w:name="_GoBack"/>
-      <w:bookmarkEnd w:id="0"/>
     </w:p>
     <w:p>
       <w:pPr>
@@ -6195,7 +5595,7 @@
       </w:r>
     </w:p>
     <w:sectPr>
-      <w:headerReference w:type="default" r:id="rId24"/>
+      <w:headerReference w:type="default" r:id="rId23"/>
       <w:type w:val="continuous"/>
       <w:pgSz w:w="12240" w:h="15840"/>
       <w:pgMar w:top="1440" w:right="1440" w:bottom="1440" w:left="1440" w:header="720" w:footer="720" w:gutter="0"/>
@@ -9237,7 +8637,7 @@
 </file>
 
 <file path=customXml/itemProps1.xml><?xml version="1.0" encoding="utf-8"?>
-<ds:datastoreItem xmlns:ds="http://schemas.openxmlformats.org/officeDocument/2006/customXml" ds:itemID="{3F04C8C4-37F2-48AA-AEC2-D875F4B10E79}">
+<ds:datastoreItem xmlns:ds="http://schemas.openxmlformats.org/officeDocument/2006/customXml" ds:itemID="{7A5D4B02-6A04-4DEC-AF9B-CA26798C9169}">
   <ds:schemaRefs>
     <ds:schemaRef ds:uri="http://schemas.openxmlformats.org/officeDocument/2006/bibliography"/>
   </ds:schemaRefs>

</xml_diff>

<commit_message>
chinh sua bao cao nop 9/12
</commit_message>
<xml_diff>
--- a/018101027_018101108.docx
+++ b/018101027_018101108.docx
@@ -1,6 +1,6 @@
 
 <file path=word/document.xml><?xml version="1.0" encoding="utf-8"?>
-<w:document xmlns:wpc="http://schemas.microsoft.com/office/word/2010/wordprocessingCanvas" xmlns:cx="http://schemas.microsoft.com/office/drawing/2014/chartex" xmlns:mc="http://schemas.openxmlformats.org/markup-compatibility/2006" xmlns:o="urn:schemas-microsoft-com:office:office" xmlns:r="http://schemas.openxmlformats.org/officeDocument/2006/relationships" xmlns:m="http://schemas.openxmlformats.org/officeDocument/2006/math" xmlns:v="urn:schemas-microsoft-com:vml" xmlns:wp14="http://schemas.microsoft.com/office/word/2010/wordprocessingDrawing" xmlns:wp="http://schemas.openxmlformats.org/drawingml/2006/wordprocessingDrawing" xmlns:w10="urn:schemas-microsoft-com:office:word" xmlns:w="http://schemas.openxmlformats.org/wordprocessingml/2006/main" xmlns:w14="http://schemas.microsoft.com/office/word/2010/wordml" xmlns:w15="http://schemas.microsoft.com/office/word/2012/wordml" xmlns:w16se="http://schemas.microsoft.com/office/word/2015/wordml/symex" xmlns:wpg="http://schemas.microsoft.com/office/word/2010/wordprocessingGroup" xmlns:wpi="http://schemas.microsoft.com/office/word/2010/wordprocessingInk" xmlns:wne="http://schemas.microsoft.com/office/word/2006/wordml" xmlns:wps="http://schemas.microsoft.com/office/word/2010/wordprocessingShape" mc:Ignorable="w14 w15 w16se wp14">
+<w:document xmlns:wpc="http://schemas.microsoft.com/office/word/2010/wordprocessingCanvas" xmlns:cx="http://schemas.microsoft.com/office/drawing/2014/chartex" xmlns:cx1="http://schemas.microsoft.com/office/drawing/2015/9/8/chartex" xmlns:mc="http://schemas.openxmlformats.org/markup-compatibility/2006" xmlns:o="urn:schemas-microsoft-com:office:office" xmlns:r="http://schemas.openxmlformats.org/officeDocument/2006/relationships" xmlns:m="http://schemas.openxmlformats.org/officeDocument/2006/math" xmlns:v="urn:schemas-microsoft-com:vml" xmlns:wp14="http://schemas.microsoft.com/office/word/2010/wordprocessingDrawing" xmlns:wp="http://schemas.openxmlformats.org/drawingml/2006/wordprocessingDrawing" xmlns:w10="urn:schemas-microsoft-com:office:word" xmlns:w="http://schemas.openxmlformats.org/wordprocessingml/2006/main" xmlns:w14="http://schemas.microsoft.com/office/word/2010/wordml" xmlns:w15="http://schemas.microsoft.com/office/word/2012/wordml" xmlns:w16se="http://schemas.microsoft.com/office/word/2015/wordml/symex" xmlns:wpg="http://schemas.microsoft.com/office/word/2010/wordprocessingGroup" xmlns:wpi="http://schemas.microsoft.com/office/word/2010/wordprocessingInk" xmlns:wne="http://schemas.microsoft.com/office/word/2006/wordml" xmlns:wps="http://schemas.microsoft.com/office/word/2010/wordprocessingShape" mc:Ignorable="w14 w15 w16se wp14">
   <w:body>
     <w:p>
       <w:pPr>
@@ -1148,7 +1148,6 @@
         <w:rPr>
           <w:rFonts w:cs="Times New Roman"/>
         </w:rPr>
-        <w:lastRenderedPageBreak/>
         <w:t>Chức năng chung:</w:t>
       </w:r>
     </w:p>
@@ -1699,7 +1698,6 @@
           <w:rFonts w:cs="Times New Roman"/>
           <w:sz w:val="36"/>
         </w:rPr>
-        <w:lastRenderedPageBreak/>
         <w:t>Thiết kế</w:t>
       </w:r>
       <w:r>
@@ -1793,27 +1791,14 @@
                             <w:r>
                               <w:t xml:space="preserve">Hình </w:t>
                             </w:r>
-                            <w:r>
-                              <w:fldChar w:fldCharType="begin"/>
-                            </w:r>
-                            <w:r>
-                              <w:instrText xml:space="preserve"> SEQ Hình \* ARABIC </w:instrText>
-                            </w:r>
-                            <w:r>
-                              <w:fldChar w:fldCharType="separate"/>
-                            </w:r>
-                            <w:r>
-                              <w:rPr>
-                                <w:noProof/>
-                              </w:rPr>
-                              <w:t>1</w:t>
-                            </w:r>
-                            <w:r>
-                              <w:rPr>
-                                <w:noProof/>
-                              </w:rPr>
-                              <w:fldChar w:fldCharType="end"/>
-                            </w:r>
+                            <w:fldSimple w:instr=" SEQ Hình \* ARABIC ">
+                              <w:r>
+                                <w:rPr>
+                                  <w:noProof/>
+                                </w:rPr>
+                                <w:t>1</w:t>
+                              </w:r>
+                            </w:fldSimple>
                             <w:r>
                               <w:t xml:space="preserve"> Mô hình luận lý ứng dụng quản lý quán cafe</w:t>
                             </w:r>
@@ -1854,27 +1839,14 @@
                       <w:r>
                         <w:t xml:space="preserve">Hình </w:t>
                       </w:r>
-                      <w:r>
-                        <w:fldChar w:fldCharType="begin"/>
-                      </w:r>
-                      <w:r>
-                        <w:instrText xml:space="preserve"> SEQ Hình \* ARABIC </w:instrText>
-                      </w:r>
-                      <w:r>
-                        <w:fldChar w:fldCharType="separate"/>
-                      </w:r>
-                      <w:r>
-                        <w:rPr>
-                          <w:noProof/>
-                        </w:rPr>
-                        <w:t>1</w:t>
-                      </w:r>
-                      <w:r>
-                        <w:rPr>
-                          <w:noProof/>
-                        </w:rPr>
-                        <w:fldChar w:fldCharType="end"/>
-                      </w:r>
+                      <w:fldSimple w:instr=" SEQ Hình \* ARABIC ">
+                        <w:r>
+                          <w:rPr>
+                            <w:noProof/>
+                          </w:rPr>
+                          <w:t>1</w:t>
+                        </w:r>
+                      </w:fldSimple>
                       <w:r>
                         <w:t xml:space="preserve"> Mô hình luận lý ứng dụng quản lý quán cafe</w:t>
                       </w:r>
@@ -1893,7 +1865,7 @@
           <w:noProof/>
         </w:rPr>
         <w:drawing>
-          <wp:anchor distT="0" distB="0" distL="114300" distR="114300" simplePos="0" relativeHeight="251645952" behindDoc="1" locked="0" layoutInCell="1" allowOverlap="1" wp14:anchorId="06BD8C21" wp14:editId="30B578B3">
+          <wp:anchor distT="0" distB="0" distL="114300" distR="114300" simplePos="0" relativeHeight="251646976" behindDoc="1" locked="0" layoutInCell="1" allowOverlap="1" wp14:anchorId="06BD8C21" wp14:editId="30B578B3">
             <wp:simplePos x="0" y="0"/>
             <wp:positionH relativeFrom="column">
               <wp:posOffset>0</wp:posOffset>
@@ -1982,22 +1954,23 @@
         <mc:AlternateContent>
           <mc:Choice Requires="wps">
             <w:drawing>
-              <wp:anchor distT="0" distB="0" distL="114300" distR="114300" simplePos="0" relativeHeight="251651072" behindDoc="1" locked="0" layoutInCell="1" allowOverlap="1" wp14:anchorId="0E245A91" wp14:editId="23B3148A">
+              <wp:anchor distT="0" distB="0" distL="114300" distR="114300" simplePos="0" relativeHeight="251652096" behindDoc="1" locked="0" layoutInCell="1" allowOverlap="1" wp14:anchorId="0E245A91" wp14:editId="23B3148A">
                 <wp:simplePos x="0" y="0"/>
                 <wp:positionH relativeFrom="column">
-                  <wp:posOffset>733425</wp:posOffset>
+                  <wp:posOffset>480060</wp:posOffset>
                 </wp:positionH>
                 <wp:positionV relativeFrom="paragraph">
-                  <wp:posOffset>2810510</wp:posOffset>
+                  <wp:posOffset>3115310</wp:posOffset>
                 </wp:positionV>
-                <wp:extent cx="4467225" cy="635"/>
-                <wp:effectExtent l="0" t="0" r="0" b="0"/>
+                <wp:extent cx="5463540" cy="635"/>
+                <wp:effectExtent l="0" t="0" r="3810" b="0"/>
                 <wp:wrapTight wrapText="bothSides">
                   <wp:wrapPolygon edited="0">
                     <wp:start x="0" y="0"/>
-                    <wp:lineTo x="0" y="21600"/>
-                    <wp:lineTo x="21600" y="21600"/>
-                    <wp:lineTo x="21600" y="0"/>
+                    <wp:lineTo x="0" y="20250"/>
+                    <wp:lineTo x="21540" y="20250"/>
+                    <wp:lineTo x="21540" y="0"/>
+                    <wp:lineTo x="0" y="0"/>
                   </wp:wrapPolygon>
                 </wp:wrapTight>
                 <wp:docPr id="1" name="Text Box 1"/>
@@ -2009,7 +1982,7 @@
                       <wps:spPr>
                         <a:xfrm>
                           <a:off x="0" y="0"/>
-                          <a:ext cx="4467225" cy="635"/>
+                          <a:ext cx="5463540" cy="635"/>
                         </a:xfrm>
                         <a:prstGeom prst="rect">
                           <a:avLst/>
@@ -2035,29 +2008,269 @@
                             <w:r>
                               <w:t xml:space="preserve">Hình </w:t>
                             </w:r>
+                            <w:fldSimple w:instr=" SEQ Hình \* ARABIC ">
+                              <w:r>
+                                <w:rPr>
+                                  <w:noProof/>
+                                </w:rPr>
+                                <w:t>2</w:t>
+                              </w:r>
+                            </w:fldSimple>
                             <w:r>
-                              <w:fldChar w:fldCharType="begin"/>
+                              <w:t xml:space="preserve"> Giao diện đăng nhập</w:t>
+                            </w:r>
+                          </w:p>
+                        </w:txbxContent>
+                      </wps:txbx>
+                      <wps:bodyPr rot="0" spcFirstLastPara="0" vertOverflow="overflow" horzOverflow="overflow" vert="horz" wrap="square" lIns="0" tIns="0" rIns="0" bIns="0" numCol="1" spcCol="0" rtlCol="0" fromWordArt="0" anchor="t" anchorCtr="0" forceAA="0" compatLnSpc="1">
+                        <a:prstTxWarp prst="textNoShape">
+                          <a:avLst/>
+                        </a:prstTxWarp>
+                        <a:spAutoFit/>
+                      </wps:bodyPr>
+                    </wps:wsp>
+                  </a:graphicData>
+                </a:graphic>
+                <wp14:sizeRelH relativeFrom="margin">
+                  <wp14:pctWidth>0</wp14:pctWidth>
+                </wp14:sizeRelH>
+              </wp:anchor>
+            </w:drawing>
+          </mc:Choice>
+          <mc:Fallback>
+            <w:pict>
+              <v:shape w14:anchorId="0E245A91" id="Text Box 1" o:spid="_x0000_s1027" type="#_x0000_t202" style="position:absolute;left:0;text-align:left;margin-left:37.8pt;margin-top:245.3pt;width:430.2pt;height:.05pt;z-index:-251664384;visibility:visible;mso-wrap-style:square;mso-width-percent:0;mso-wrap-distance-left:9pt;mso-wrap-distance-top:0;mso-wrap-distance-right:9pt;mso-wrap-distance-bottom:0;mso-position-horizontal:absolute;mso-position-horizontal-relative:text;mso-position-vertical:absolute;mso-position-vertical-relative:text;mso-width-percent:0;mso-width-relative:margin;v-text-anchor:top" o:gfxdata="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" stroked="f">
+                <v:textbox style="mso-fit-shape-to-text:t" inset="0,0,0,0">
+                  <w:txbxContent>
+                    <w:p>
+                      <w:pPr>
+                        <w:pStyle w:val="Caption"/>
+                        <w:rPr>
+                          <w:noProof/>
+                          <w:sz w:val="28"/>
+                          <w:szCs w:val="20"/>
+                        </w:rPr>
+                      </w:pPr>
+                      <w:r>
+                        <w:t xml:space="preserve">Hình </w:t>
+                      </w:r>
+                      <w:fldSimple w:instr=" SEQ Hình \* ARABIC ">
+                        <w:r>
+                          <w:rPr>
+                            <w:noProof/>
+                          </w:rPr>
+                          <w:t>2</w:t>
+                        </w:r>
+                      </w:fldSimple>
+                      <w:r>
+                        <w:t xml:space="preserve"> Giao diện đăng nhập</w:t>
+                      </w:r>
+                    </w:p>
+                  </w:txbxContent>
+                </v:textbox>
+                <w10:wrap type="tight"/>
+              </v:shape>
+            </w:pict>
+          </mc:Fallback>
+        </mc:AlternateContent>
+      </w:r>
+      <w:r>
+        <w:rPr>
+          <w:noProof/>
+        </w:rPr>
+        <w:drawing>
+          <wp:inline distT="0" distB="0" distL="0" distR="0" wp14:anchorId="36424556" wp14:editId="5760A800">
+            <wp:extent cx="5581650" cy="3038475"/>
+            <wp:effectExtent l="0" t="0" r="0" b="9525"/>
+            <wp:docPr id="13" name="Picture 13"/>
+            <wp:cNvGraphicFramePr>
+              <a:graphicFrameLocks xmlns:a="http://schemas.openxmlformats.org/drawingml/2006/main" noChangeAspect="1"/>
+            </wp:cNvGraphicFramePr>
+            <a:graphic xmlns:a="http://schemas.openxmlformats.org/drawingml/2006/main">
+              <a:graphicData uri="http://schemas.openxmlformats.org/drawingml/2006/picture">
+                <pic:pic xmlns:pic="http://schemas.openxmlformats.org/drawingml/2006/picture">
+                  <pic:nvPicPr>
+                    <pic:cNvPr id="1" name=""/>
+                    <pic:cNvPicPr/>
+                  </pic:nvPicPr>
+                  <pic:blipFill>
+                    <a:blip r:embed="rId12"/>
+                    <a:stretch>
+                      <a:fillRect/>
+                    </a:stretch>
+                  </pic:blipFill>
+                  <pic:spPr>
+                    <a:xfrm>
+                      <a:off x="0" y="0"/>
+                      <a:ext cx="5581650" cy="3038475"/>
+                    </a:xfrm>
+                    <a:prstGeom prst="rect">
+                      <a:avLst/>
+                    </a:prstGeom>
+                  </pic:spPr>
+                </pic:pic>
+              </a:graphicData>
+            </a:graphic>
+          </wp:inline>
+        </w:drawing>
+      </w:r>
+      <w:r>
+        <w:t>Giao diện đăng nhập</w:t>
+      </w:r>
+    </w:p>
+    <w:p>
+      <w:pPr>
+        <w:pStyle w:val="ListParagraph"/>
+        <w:numPr>
+          <w:ilvl w:val="0"/>
+          <w:numId w:val="7"/>
+        </w:numPr>
+        <w:spacing w:before="0"/>
+        <w:rPr>
+          <w:rFonts w:cs="Times New Roman"/>
+          <w:szCs w:val="28"/>
+        </w:rPr>
+      </w:pPr>
+      <w:r>
+        <w:rPr>
+          <w:rFonts w:cs="Times New Roman"/>
+          <w:szCs w:val="28"/>
+        </w:rPr>
+        <w:t>Nhập thông tin tên đăng nhập và mật khẩu, khi</w:t>
+      </w:r>
+      <w:r>
+        <w:t xml:space="preserve"> </w:t>
+      </w:r>
+      <w:r>
+        <w:rPr>
+          <w:rFonts w:cs="Times New Roman"/>
+          <w:szCs w:val="28"/>
+        </w:rPr>
+        <w:t xml:space="preserve">click vào nút đăng nhập nếu nhập sai sẽ hiển thị thông báo yêu cầu nhập lại. </w:t>
+      </w:r>
+    </w:p>
+    <w:p>
+      <w:pPr>
+        <w:pStyle w:val="ListParagraph"/>
+        <w:numPr>
+          <w:ilvl w:val="0"/>
+          <w:numId w:val="7"/>
+        </w:numPr>
+        <w:spacing w:before="0"/>
+        <w:rPr>
+          <w:rFonts w:cs="Times New Roman"/>
+          <w:szCs w:val="28"/>
+        </w:rPr>
+      </w:pPr>
+      <w:r>
+        <w:rPr>
+          <w:rFonts w:cs="Times New Roman"/>
+          <w:szCs w:val="28"/>
+        </w:rPr>
+        <w:t>Nếu nhập đúng sẽ hiển thị form Phầm mềm quản lý quán</w:t>
+      </w:r>
+      <w:r>
+        <w:t xml:space="preserve"> </w:t>
+      </w:r>
+      <w:r>
+        <w:t>café</w:t>
+      </w:r>
+      <w:r>
+        <w:rPr>
+          <w:rFonts w:cs="Times New Roman"/>
+          <w:szCs w:val="28"/>
+        </w:rPr>
+        <w:t>.</w:t>
+      </w:r>
+    </w:p>
+    <w:p>
+      <w:r>
+        <w:br w:type="page"/>
+      </w:r>
+    </w:p>
+    <w:p>
+      <w:pPr>
+        <w:pStyle w:val="ListParagraph"/>
+        <w:numPr>
+          <w:ilvl w:val="0"/>
+          <w:numId w:val="9"/>
+        </w:numPr>
+        <w:ind w:left="720"/>
+      </w:pPr>
+      <w:r>
+        <w:rPr>
+          <w:noProof/>
+        </w:rPr>
+        <w:lastRenderedPageBreak/>
+        <mc:AlternateContent>
+          <mc:Choice Requires="wps">
+            <w:drawing>
+              <wp:anchor distT="0" distB="0" distL="114300" distR="114300" simplePos="0" relativeHeight="251655168" behindDoc="1" locked="0" layoutInCell="1" allowOverlap="1" wp14:anchorId="2AEC8D0D" wp14:editId="4FEBE485">
+                <wp:simplePos x="0" y="0"/>
+                <wp:positionH relativeFrom="column">
+                  <wp:posOffset>441960</wp:posOffset>
+                </wp:positionH>
+                <wp:positionV relativeFrom="paragraph">
+                  <wp:posOffset>3181985</wp:posOffset>
+                </wp:positionV>
+                <wp:extent cx="5943600" cy="635"/>
+                <wp:effectExtent l="0" t="0" r="0" b="0"/>
+                <wp:wrapTight wrapText="bothSides">
+                  <wp:wrapPolygon edited="0">
+                    <wp:start x="0" y="0"/>
+                    <wp:lineTo x="0" y="21600"/>
+                    <wp:lineTo x="21600" y="21600"/>
+                    <wp:lineTo x="21600" y="0"/>
+                  </wp:wrapPolygon>
+                </wp:wrapTight>
+                <wp:docPr id="11" name="Text Box 11"/>
+                <wp:cNvGraphicFramePr/>
+                <a:graphic xmlns:a="http://schemas.openxmlformats.org/drawingml/2006/main">
+                  <a:graphicData uri="http://schemas.microsoft.com/office/word/2010/wordprocessingShape">
+                    <wps:wsp>
+                      <wps:cNvSpPr txBox="1"/>
+                      <wps:spPr>
+                        <a:xfrm>
+                          <a:off x="0" y="0"/>
+                          <a:ext cx="5943600" cy="635"/>
+                        </a:xfrm>
+                        <a:prstGeom prst="rect">
+                          <a:avLst/>
+                        </a:prstGeom>
+                        <a:solidFill>
+                          <a:prstClr val="white"/>
+                        </a:solidFill>
+                        <a:ln>
+                          <a:noFill/>
+                        </a:ln>
+                      </wps:spPr>
+                      <wps:txbx>
+                        <w:txbxContent>
+                          <w:p>
+                            <w:pPr>
+                              <w:pStyle w:val="Caption"/>
+                              <w:rPr>
+                                <w:noProof/>
+                                <w:sz w:val="28"/>
+                                <w:szCs w:val="20"/>
+                              </w:rPr>
+                            </w:pPr>
+                            <w:r>
+                              <w:t xml:space="preserve">Hình </w:t>
+                            </w:r>
+                            <w:fldSimple w:instr=" SEQ Hình \* ARABIC ">
+                              <w:r>
+                                <w:rPr>
+                                  <w:noProof/>
+                                </w:rPr>
+                                <w:t>3</w:t>
+                              </w:r>
+                            </w:fldSimple>
+                            <w:r>
+                              <w:t xml:space="preserve"> Giao diện </w:t>
                             </w:r>
                             <w:r>
-                              <w:instrText xml:space="preserve"> SEQ Hình \* ARABIC </w:instrText>
-                            </w:r>
-                            <w:r>
-                              <w:fldChar w:fldCharType="separate"/>
-                            </w:r>
-                            <w:r>
-                              <w:rPr>
-                                <w:noProof/>
-                              </w:rPr>
-                              <w:t>2</w:t>
-                            </w:r>
-                            <w:r>
-                              <w:rPr>
-                                <w:noProof/>
-                              </w:rPr>
-                              <w:fldChar w:fldCharType="end"/>
-                            </w:r>
-                            <w:r>
-                              <w:t xml:space="preserve"> Giao diện đăng nhập</w:t>
+                              <w:t>thêm hóa đơn cho bàn</w:t>
                             </w:r>
                           </w:p>
                         </w:txbxContent>
@@ -2076,7 +2289,7 @@
           </mc:Choice>
           <mc:Fallback>
             <w:pict>
-              <v:shape w14:anchorId="0E245A91" id="Text Box 1" o:spid="_x0000_s1027" type="#_x0000_t202" style="position:absolute;left:0;text-align:left;margin-left:57.75pt;margin-top:221.3pt;width:351.75pt;height:.05pt;z-index:-251665408;visibility:visible;mso-wrap-style:square;mso-wrap-distance-left:9pt;mso-wrap-distance-top:0;mso-wrap-distance-right:9pt;mso-wrap-distance-bottom:0;mso-position-horizontal:absolute;mso-position-horizontal-relative:text;mso-position-vertical:absolute;mso-position-vertical-relative:text;v-text-anchor:top" o:gfxdata="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" stroked="f">
+              <v:shape w14:anchorId="2AEC8D0D" id="Text Box 11" o:spid="_x0000_s1028" type="#_x0000_t202" style="position:absolute;left:0;text-align:left;margin-left:34.8pt;margin-top:250.55pt;width:468pt;height:.05pt;z-index:-251661312;visibility:visible;mso-wrap-style:square;mso-wrap-distance-left:9pt;mso-wrap-distance-top:0;mso-wrap-distance-right:9pt;mso-wrap-distance-bottom:0;mso-position-horizontal:absolute;mso-position-horizontal-relative:text;mso-position-vertical:absolute;mso-position-vertical-relative:text;v-text-anchor:top" o:gfxdata="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" stroked="f">
                 <v:textbox style="mso-fit-shape-to-text:t" inset="0,0,0,0">
                   <w:txbxContent>
                     <w:p>
@@ -2091,29 +2304,19 @@
                       <w:r>
                         <w:t xml:space="preserve">Hình </w:t>
                       </w:r>
+                      <w:fldSimple w:instr=" SEQ Hình \* ARABIC ">
+                        <w:r>
+                          <w:rPr>
+                            <w:noProof/>
+                          </w:rPr>
+                          <w:t>3</w:t>
+                        </w:r>
+                      </w:fldSimple>
                       <w:r>
-                        <w:fldChar w:fldCharType="begin"/>
+                        <w:t xml:space="preserve"> Giao diện </w:t>
                       </w:r>
                       <w:r>
-                        <w:instrText xml:space="preserve"> SEQ Hình \* ARABIC </w:instrText>
-                      </w:r>
-                      <w:r>
-                        <w:fldChar w:fldCharType="separate"/>
-                      </w:r>
-                      <w:r>
-                        <w:rPr>
-                          <w:noProof/>
-                        </w:rPr>
-                        <w:t>2</w:t>
-                      </w:r>
-                      <w:r>
-                        <w:rPr>
-                          <w:noProof/>
-                        </w:rPr>
-                        <w:fldChar w:fldCharType="end"/>
-                      </w:r>
-                      <w:r>
-                        <w:t xml:space="preserve"> Giao diện đăng nhập</w:t>
+                        <w:t>thêm hóa đơn cho bàn</w:t>
                       </w:r>
                     </w:p>
                   </w:txbxContent>
@@ -2129,26 +2332,10 @@
           <w:noProof/>
         </w:rPr>
         <w:drawing>
-          <wp:anchor distT="0" distB="0" distL="114300" distR="114300" simplePos="0" relativeHeight="251649024" behindDoc="1" locked="0" layoutInCell="1" allowOverlap="1">
-            <wp:simplePos x="0" y="0"/>
-            <wp:positionH relativeFrom="column">
-              <wp:posOffset>733425</wp:posOffset>
-            </wp:positionH>
-            <wp:positionV relativeFrom="paragraph">
-              <wp:posOffset>324485</wp:posOffset>
-            </wp:positionV>
-            <wp:extent cx="4467225" cy="2428875"/>
-            <wp:effectExtent l="0" t="0" r="9525" b="9525"/>
-            <wp:wrapTight wrapText="bothSides">
-              <wp:wrapPolygon edited="0">
-                <wp:start x="0" y="0"/>
-                <wp:lineTo x="0" y="21515"/>
-                <wp:lineTo x="21554" y="21515"/>
-                <wp:lineTo x="21554" y="0"/>
-                <wp:lineTo x="0" y="0"/>
-              </wp:wrapPolygon>
-            </wp:wrapTight>
-            <wp:docPr id="2" name="Picture 2"/>
+          <wp:inline distT="0" distB="0" distL="0" distR="0" wp14:anchorId="23438032" wp14:editId="3AB6AFBB">
+            <wp:extent cx="5943600" cy="3055620"/>
+            <wp:effectExtent l="0" t="0" r="0" b="0"/>
+            <wp:docPr id="18" name="Picture 18"/>
             <wp:cNvGraphicFramePr>
               <a:graphicFrameLocks xmlns:a="http://schemas.openxmlformats.org/drawingml/2006/main" noChangeAspect="1"/>
             </wp:cNvGraphicFramePr>
@@ -2160,13 +2347,7 @@
                     <pic:cNvPicPr/>
                   </pic:nvPicPr>
                   <pic:blipFill>
-                    <a:blip r:embed="rId12">
-                      <a:extLst>
-                        <a:ext uri="{28A0092B-C50C-407E-A947-70E740481C1C}">
-                          <a14:useLocalDpi xmlns:a14="http://schemas.microsoft.com/office/drawing/2010/main" val="0"/>
-                        </a:ext>
-                      </a:extLst>
-                    </a:blip>
+                    <a:blip r:embed="rId13"/>
                     <a:stretch>
                       <a:fillRect/>
                     </a:stretch>
@@ -2174,7 +2355,7 @@
                   <pic:spPr>
                     <a:xfrm>
                       <a:off x="0" y="0"/>
-                      <a:ext cx="4467225" cy="2428875"/>
+                      <a:ext cx="5943600" cy="3055620"/>
                     </a:xfrm>
                     <a:prstGeom prst="rect">
                       <a:avLst/>
@@ -2183,109 +2364,90 @@
                 </pic:pic>
               </a:graphicData>
             </a:graphic>
-          </wp:anchor>
+          </wp:inline>
         </w:drawing>
       </w:r>
       <w:r>
-        <w:t>Giao diện đăng nhập</w:t>
-      </w:r>
-    </w:p>
-    <w:p>
-      <w:pPr>
-        <w:pStyle w:val="ListParagraph"/>
-        <w:numPr>
-          <w:ilvl w:val="0"/>
-          <w:numId w:val="7"/>
-        </w:numPr>
-        <w:spacing w:before="0"/>
-        <w:rPr>
-          <w:rFonts w:cs="Times New Roman"/>
-          <w:szCs w:val="28"/>
-        </w:rPr>
-      </w:pPr>
-      <w:r>
-        <w:rPr>
-          <w:rFonts w:cs="Times New Roman"/>
-          <w:szCs w:val="28"/>
-        </w:rPr>
-        <w:t>Nhập thông tin tên đăng nhập và mật khẩu, khi</w:t>
-      </w:r>
-      <w:r>
+        <w:rPr>
+          <w:noProof/>
+        </w:rPr>
         <w:t xml:space="preserve"> </w:t>
       </w:r>
-      <w:r>
-        <w:rPr>
-          <w:rFonts w:cs="Times New Roman"/>
-          <w:szCs w:val="28"/>
-        </w:rPr>
-        <w:t xml:space="preserve">click vào nút đăng nhập nếu nhập sai sẽ hiển thị thông báo yêu cầu nhập lại. </w:t>
-      </w:r>
-    </w:p>
-    <w:p>
-      <w:pPr>
-        <w:pStyle w:val="ListParagraph"/>
-        <w:numPr>
-          <w:ilvl w:val="0"/>
-          <w:numId w:val="7"/>
-        </w:numPr>
-        <w:spacing w:before="0"/>
-        <w:rPr>
-          <w:rFonts w:cs="Times New Roman"/>
-          <w:szCs w:val="28"/>
-        </w:rPr>
-      </w:pPr>
-      <w:r>
-        <w:rPr>
-          <w:rFonts w:cs="Times New Roman"/>
-          <w:szCs w:val="28"/>
-        </w:rPr>
-        <w:t>Nếu nhập đúng sẽ hiển thị form Phầm mềm quản lý quán</w:t>
-      </w:r>
-      <w:r>
-        <w:t xml:space="preserve"> </w:t>
-      </w:r>
-      <w:r>
-        <w:t>café</w:t>
-      </w:r>
-      <w:r>
-        <w:rPr>
-          <w:rFonts w:cs="Times New Roman"/>
-          <w:szCs w:val="28"/>
-        </w:rPr>
-        <w:t>.</w:t>
-      </w:r>
-    </w:p>
-    <w:p>
-      <w:r>
-        <w:br w:type="page"/>
-      </w:r>
-      <w:bookmarkStart w:id="0" w:name="_GoBack"/>
-      <w:bookmarkEnd w:id="0"/>
-    </w:p>
-    <w:p>
-      <w:pPr>
-        <w:pStyle w:val="ListParagraph"/>
-        <w:numPr>
-          <w:ilvl w:val="0"/>
-          <w:numId w:val="9"/>
-        </w:numPr>
-        <w:ind w:left="720"/>
-      </w:pPr>
-      <w:r>
+    </w:p>
+    <w:p>
+      <w:pPr>
+        <w:pStyle w:val="ListParagraph"/>
+        <w:ind w:firstLine="0"/>
         <w:rPr>
           <w:noProof/>
         </w:rPr>
-        <w:lastRenderedPageBreak/>
+      </w:pPr>
+    </w:p>
+    <w:p>
+      <w:pPr>
+        <w:pStyle w:val="ListParagraph"/>
+        <w:ind w:firstLine="0"/>
+      </w:pPr>
+      <w:r>
+        <w:rPr>
+          <w:noProof/>
+        </w:rPr>
+        <w:drawing>
+          <wp:inline distT="0" distB="0" distL="0" distR="0" wp14:anchorId="43585697" wp14:editId="425BF4D5">
+            <wp:extent cx="5943600" cy="3372485"/>
+            <wp:effectExtent l="0" t="0" r="0" b="0"/>
+            <wp:docPr id="20" name="Picture 20"/>
+            <wp:cNvGraphicFramePr>
+              <a:graphicFrameLocks xmlns:a="http://schemas.openxmlformats.org/drawingml/2006/main" noChangeAspect="1"/>
+            </wp:cNvGraphicFramePr>
+            <a:graphic xmlns:a="http://schemas.openxmlformats.org/drawingml/2006/main">
+              <a:graphicData uri="http://schemas.openxmlformats.org/drawingml/2006/picture">
+                <pic:pic xmlns:pic="http://schemas.openxmlformats.org/drawingml/2006/picture">
+                  <pic:nvPicPr>
+                    <pic:cNvPr id="1" name=""/>
+                    <pic:cNvPicPr/>
+                  </pic:nvPicPr>
+                  <pic:blipFill>
+                    <a:blip r:embed="rId14"/>
+                    <a:stretch>
+                      <a:fillRect/>
+                    </a:stretch>
+                  </pic:blipFill>
+                  <pic:spPr>
+                    <a:xfrm>
+                      <a:off x="0" y="0"/>
+                      <a:ext cx="5943600" cy="3372485"/>
+                    </a:xfrm>
+                    <a:prstGeom prst="rect">
+                      <a:avLst/>
+                    </a:prstGeom>
+                  </pic:spPr>
+                </pic:pic>
+              </a:graphicData>
+            </a:graphic>
+          </wp:inline>
+        </w:drawing>
+      </w:r>
+    </w:p>
+    <w:p>
+      <w:pPr>
+        <w:pStyle w:val="ListParagraph"/>
+        <w:ind w:firstLine="0"/>
+      </w:pPr>
+      <w:r>
+        <w:rPr>
+          <w:noProof/>
+        </w:rPr>
         <mc:AlternateContent>
           <mc:Choice Requires="wps">
             <w:drawing>
-              <wp:anchor distT="0" distB="0" distL="114300" distR="114300" simplePos="0" relativeHeight="251654144" behindDoc="1" locked="0" layoutInCell="1" allowOverlap="1" wp14:anchorId="2AEC8D0D" wp14:editId="4FEBE485">
+              <wp:anchor distT="0" distB="0" distL="114300" distR="114300" simplePos="0" relativeHeight="251671552" behindDoc="1" locked="0" layoutInCell="1" allowOverlap="1" wp14:anchorId="5062E397" wp14:editId="7CC20672">
                 <wp:simplePos x="0" y="0"/>
                 <wp:positionH relativeFrom="column">
-                  <wp:posOffset>0</wp:posOffset>
+                  <wp:posOffset>487680</wp:posOffset>
                 </wp:positionH>
                 <wp:positionV relativeFrom="paragraph">
-                  <wp:posOffset>3288665</wp:posOffset>
+                  <wp:posOffset>114300</wp:posOffset>
                 </wp:positionV>
                 <wp:extent cx="5943600" cy="635"/>
                 <wp:effectExtent l="0" t="0" r="0" b="0"/>
@@ -2297,7 +2459,7 @@
                     <wp:lineTo x="21600" y="0"/>
                   </wp:wrapPolygon>
                 </wp:wrapTight>
-                <wp:docPr id="11" name="Text Box 11"/>
+                <wp:docPr id="25" name="Text Box 25"/>
                 <wp:cNvGraphicFramePr/>
                 <a:graphic xmlns:a="http://schemas.openxmlformats.org/drawingml/2006/main">
                   <a:graphicData uri="http://schemas.microsoft.com/office/word/2010/wordprocessingShape">
@@ -2354,7 +2516,10 @@
                               <w:fldChar w:fldCharType="end"/>
                             </w:r>
                             <w:r>
-                              <w:t xml:space="preserve"> Giao diện quản lý sau khi đăng nhập</w:t>
+                              <w:t xml:space="preserve"> Giao diện quản lý sau khi </w:t>
+                            </w:r>
+                            <w:r>
+                              <w:t>bấm thanh toán</w:t>
                             </w:r>
                           </w:p>
                         </w:txbxContent>
@@ -2373,7 +2538,7 @@
           </mc:Choice>
           <mc:Fallback>
             <w:pict>
-              <v:shape w14:anchorId="2AEC8D0D" id="Text Box 11" o:spid="_x0000_s1028" type="#_x0000_t202" style="position:absolute;left:0;text-align:left;margin-left:0;margin-top:258.95pt;width:468pt;height:.05pt;z-index:-251662336;visibility:visible;mso-wrap-style:square;mso-wrap-distance-left:9pt;mso-wrap-distance-top:0;mso-wrap-distance-right:9pt;mso-wrap-distance-bottom:0;mso-position-horizontal:absolute;mso-position-horizontal-relative:text;mso-position-vertical:absolute;mso-position-vertical-relative:text;v-text-anchor:top" o:gfxdata="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" stroked="f">
+              <v:shape w14:anchorId="5062E397" id="Text Box 25" o:spid="_x0000_s1029" type="#_x0000_t202" style="position:absolute;left:0;text-align:left;margin-left:38.4pt;margin-top:9pt;width:468pt;height:.05pt;z-index:-251644928;visibility:visible;mso-wrap-style:square;mso-wrap-distance-left:9pt;mso-wrap-distance-top:0;mso-wrap-distance-right:9pt;mso-wrap-distance-bottom:0;mso-position-horizontal:absolute;mso-position-horizontal-relative:text;mso-position-vertical:absolute;mso-position-vertical-relative:text;v-text-anchor:top" o:gfxdata="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" stroked="f">
                 <v:textbox style="mso-fit-shape-to-text:t" inset="0,0,0,0">
                   <w:txbxContent>
                     <w:p>
@@ -2410,7 +2575,10 @@
                         <w:fldChar w:fldCharType="end"/>
                       </w:r>
                       <w:r>
-                        <w:t xml:space="preserve"> Giao diện quản lý sau khi đăng nhập</w:t>
+                        <w:t xml:space="preserve"> Giao diện quản lý sau khi </w:t>
+                      </w:r>
+                      <w:r>
+                        <w:t>bấm thanh toán</w:t>
                       </w:r>
                     </w:p>
                   </w:txbxContent>
@@ -2421,74 +2589,12 @@
           </mc:Fallback>
         </mc:AlternateContent>
       </w:r>
-      <w:r>
-        <w:rPr>
-          <w:noProof/>
-        </w:rPr>
-        <w:drawing>
-          <wp:anchor distT="0" distB="0" distL="114300" distR="114300" simplePos="0" relativeHeight="251652096" behindDoc="1" locked="0" layoutInCell="1" allowOverlap="1">
-            <wp:simplePos x="0" y="0"/>
-            <wp:positionH relativeFrom="column">
-              <wp:posOffset>0</wp:posOffset>
-            </wp:positionH>
-            <wp:positionV relativeFrom="paragraph">
-              <wp:posOffset>330835</wp:posOffset>
-            </wp:positionV>
-            <wp:extent cx="5943600" cy="2900680"/>
-            <wp:effectExtent l="0" t="0" r="0" b="0"/>
-            <wp:wrapTight wrapText="bothSides">
-              <wp:wrapPolygon edited="0">
-                <wp:start x="0" y="0"/>
-                <wp:lineTo x="0" y="21420"/>
-                <wp:lineTo x="21531" y="21420"/>
-                <wp:lineTo x="21531" y="0"/>
-                <wp:lineTo x="0" y="0"/>
-              </wp:wrapPolygon>
-            </wp:wrapTight>
-            <wp:docPr id="10" name="Picture 10"/>
-            <wp:cNvGraphicFramePr>
-              <a:graphicFrameLocks xmlns:a="http://schemas.openxmlformats.org/drawingml/2006/main" noChangeAspect="1"/>
-            </wp:cNvGraphicFramePr>
-            <a:graphic xmlns:a="http://schemas.openxmlformats.org/drawingml/2006/main">
-              <a:graphicData uri="http://schemas.openxmlformats.org/drawingml/2006/picture">
-                <pic:pic xmlns:pic="http://schemas.openxmlformats.org/drawingml/2006/picture">
-                  <pic:nvPicPr>
-                    <pic:cNvPr id="1" name=""/>
-                    <pic:cNvPicPr/>
-                  </pic:nvPicPr>
-                  <pic:blipFill>
-                    <a:blip r:embed="rId13">
-                      <a:extLst>
-                        <a:ext uri="{28A0092B-C50C-407E-A947-70E740481C1C}">
-                          <a14:useLocalDpi xmlns:a14="http://schemas.microsoft.com/office/drawing/2010/main" val="0"/>
-                        </a:ext>
-                      </a:extLst>
-                    </a:blip>
-                    <a:stretch>
-                      <a:fillRect/>
-                    </a:stretch>
-                  </pic:blipFill>
-                  <pic:spPr>
-                    <a:xfrm>
-                      <a:off x="0" y="0"/>
-                      <a:ext cx="5943600" cy="2900680"/>
-                    </a:xfrm>
-                    <a:prstGeom prst="rect">
-                      <a:avLst/>
-                    </a:prstGeom>
-                  </pic:spPr>
-                </pic:pic>
-              </a:graphicData>
-            </a:graphic>
-          </wp:anchor>
-        </w:drawing>
-      </w:r>
-      <w:r>
-        <w:rPr>
-          <w:noProof/>
-        </w:rPr>
-        <w:t xml:space="preserve"> </w:t>
-      </w:r>
+    </w:p>
+    <w:p>
+      <w:pPr>
+        <w:pStyle w:val="ListParagraph"/>
+        <w:ind w:firstLine="0"/>
+      </w:pPr>
       <w:r>
         <w:t>Giao diện chính của phần mếm quản lý quán café</w:t>
       </w:r>
@@ -2511,6 +2617,7 @@
           <w:rFonts w:cs="Times New Roman"/>
           <w:szCs w:val="28"/>
         </w:rPr>
+        <w:lastRenderedPageBreak/>
         <w:t xml:space="preserve">Khi </w:t>
       </w:r>
       <w:r>
@@ -2907,14 +3014,27 @@
                             <w:r>
                               <w:t xml:space="preserve">Hình </w:t>
                             </w:r>
-                            <w:fldSimple w:instr=" SEQ Hình \* ARABIC ">
-                              <w:r>
-                                <w:rPr>
-                                  <w:noProof/>
-                                </w:rPr>
-                                <w:t>4</w:t>
-                              </w:r>
-                            </w:fldSimple>
+                            <w:r>
+                              <w:fldChar w:fldCharType="begin"/>
+                            </w:r>
+                            <w:r>
+                              <w:instrText xml:space="preserve"> SEQ Hình \* ARABIC </w:instrText>
+                            </w:r>
+                            <w:r>
+                              <w:fldChar w:fldCharType="separate"/>
+                            </w:r>
+                            <w:r>
+                              <w:rPr>
+                                <w:noProof/>
+                              </w:rPr>
+                              <w:t>4</w:t>
+                            </w:r>
+                            <w:r>
+                              <w:rPr>
+                                <w:noProof/>
+                              </w:rPr>
+                              <w:fldChar w:fldCharType="end"/>
+                            </w:r>
                             <w:r>
                               <w:t xml:space="preserve"> Giao diện chấm công</w:t>
                             </w:r>
@@ -2935,7 +3055,7 @@
           </mc:Choice>
           <mc:Fallback>
             <w:pict>
-              <v:shape w14:anchorId="26EF46BB" id="Text Box 4" o:spid="_x0000_s1029" type="#_x0000_t202" style="position:absolute;left:0;text-align:left;margin-left:0;margin-top:354.95pt;width:468pt;height:.05pt;z-index:251660288;visibility:visible;mso-wrap-style:square;mso-wrap-distance-left:9pt;mso-wrap-distance-top:0;mso-wrap-distance-right:9pt;mso-wrap-distance-bottom:0;mso-position-horizontal:absolute;mso-position-horizontal-relative:text;mso-position-vertical:absolute;mso-position-vertical-relative:text;v-text-anchor:top" o:gfxdata="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" stroked="f">
+              <v:shape w14:anchorId="26EF46BB" id="Text Box 4" o:spid="_x0000_s1030" type="#_x0000_t202" style="position:absolute;left:0;text-align:left;margin-left:0;margin-top:354.95pt;width:468pt;height:.05pt;z-index:251660288;visibility:visible;mso-wrap-style:square;mso-wrap-distance-left:9pt;mso-wrap-distance-top:0;mso-wrap-distance-right:9pt;mso-wrap-distance-bottom:0;mso-position-horizontal:absolute;mso-position-horizontal-relative:text;mso-position-vertical:absolute;mso-position-vertical-relative:text;v-text-anchor:top" o:gfxdata="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" stroked="f">
                 <v:textbox style="mso-fit-shape-to-text:t" inset="0,0,0,0">
                   <w:txbxContent>
                     <w:p>
@@ -2950,14 +3070,27 @@
                       <w:r>
                         <w:t xml:space="preserve">Hình </w:t>
                       </w:r>
-                      <w:fldSimple w:instr=" SEQ Hình \* ARABIC ">
-                        <w:r>
-                          <w:rPr>
-                            <w:noProof/>
-                          </w:rPr>
-                          <w:t>4</w:t>
-                        </w:r>
-                      </w:fldSimple>
+                      <w:r>
+                        <w:fldChar w:fldCharType="begin"/>
+                      </w:r>
+                      <w:r>
+                        <w:instrText xml:space="preserve"> SEQ Hình \* ARABIC </w:instrText>
+                      </w:r>
+                      <w:r>
+                        <w:fldChar w:fldCharType="separate"/>
+                      </w:r>
+                      <w:r>
+                        <w:rPr>
+                          <w:noProof/>
+                        </w:rPr>
+                        <w:t>4</w:t>
+                      </w:r>
+                      <w:r>
+                        <w:rPr>
+                          <w:noProof/>
+                        </w:rPr>
+                        <w:fldChar w:fldCharType="end"/>
+                      </w:r>
                       <w:r>
                         <w:t xml:space="preserve"> Giao diện chấm công</w:t>
                       </w:r>
@@ -2975,18 +3108,10 @@
           <w:noProof/>
         </w:rPr>
         <w:drawing>
-          <wp:anchor distT="0" distB="0" distL="114300" distR="114300" simplePos="0" relativeHeight="251644928" behindDoc="0" locked="0" layoutInCell="1" allowOverlap="1" wp14:anchorId="6D3D079F" wp14:editId="595A4AA8">
-            <wp:simplePos x="0" y="0"/>
-            <wp:positionH relativeFrom="column">
-              <wp:posOffset>0</wp:posOffset>
-            </wp:positionH>
-            <wp:positionV relativeFrom="paragraph">
-              <wp:posOffset>292795</wp:posOffset>
-            </wp:positionV>
-            <wp:extent cx="5943600" cy="4157980"/>
+          <wp:inline distT="0" distB="0" distL="0" distR="0" wp14:anchorId="66B5E16F" wp14:editId="28AF5285">
+            <wp:extent cx="5943600" cy="3570605"/>
             <wp:effectExtent l="0" t="0" r="0" b="0"/>
-            <wp:wrapSquare wrapText="bothSides"/>
-            <wp:docPr id="3" name="Picture 3"/>
+            <wp:docPr id="29" name="Picture 29"/>
             <wp:cNvGraphicFramePr>
               <a:graphicFrameLocks xmlns:a="http://schemas.openxmlformats.org/drawingml/2006/main" noChangeAspect="1"/>
             </wp:cNvGraphicFramePr>
@@ -2998,13 +3123,7 @@
                     <pic:cNvPicPr/>
                   </pic:nvPicPr>
                   <pic:blipFill>
-                    <a:blip r:embed="rId14">
-                      <a:extLst>
-                        <a:ext uri="{28A0092B-C50C-407E-A947-70E740481C1C}">
-                          <a14:useLocalDpi xmlns:a14="http://schemas.microsoft.com/office/drawing/2010/main" val="0"/>
-                        </a:ext>
-                      </a:extLst>
-                    </a:blip>
+                    <a:blip r:embed="rId15"/>
                     <a:stretch>
                       <a:fillRect/>
                     </a:stretch>
@@ -3012,7 +3131,7 @@
                   <pic:spPr>
                     <a:xfrm>
                       <a:off x="0" y="0"/>
-                      <a:ext cx="5943600" cy="4157980"/>
+                      <a:ext cx="5943600" cy="3570605"/>
                     </a:xfrm>
                     <a:prstGeom prst="rect">
                       <a:avLst/>
@@ -3021,7 +3140,7 @@
                 </pic:pic>
               </a:graphicData>
             </a:graphic>
-          </wp:anchor>
+          </wp:inline>
         </w:drawing>
       </w:r>
       <w:r>
@@ -3187,16 +3306,35 @@
                             <w:r>
                               <w:t xml:space="preserve">Hình </w:t>
                             </w:r>
-                            <w:fldSimple w:instr=" SEQ Hình \* ARABIC ">
-                              <w:r>
-                                <w:rPr>
-                                  <w:noProof/>
-                                </w:rPr>
-                                <w:t>5</w:t>
-                              </w:r>
-                            </w:fldSimple>
                             <w:r>
-                              <w:t xml:space="preserve"> Giao diện quản lý doanh thu</w:t>
+                              <w:fldChar w:fldCharType="begin"/>
+                            </w:r>
+                            <w:r>
+                              <w:instrText xml:space="preserve"> SEQ Hình \* ARABIC </w:instrText>
+                            </w:r>
+                            <w:r>
+                              <w:fldChar w:fldCharType="separate"/>
+                            </w:r>
+                            <w:r>
+                              <w:rPr>
+                                <w:noProof/>
+                              </w:rPr>
+                              <w:t>5</w:t>
+                            </w:r>
+                            <w:r>
+                              <w:rPr>
+                                <w:noProof/>
+                              </w:rPr>
+                              <w:fldChar w:fldCharType="end"/>
+                            </w:r>
+                            <w:r>
+                              <w:t xml:space="preserve"> Giao diệ</w:t>
+                            </w:r>
+                            <w:r>
+                              <w:t xml:space="preserve">n thống kê </w:t>
+                            </w:r>
+                            <w:r>
+                              <w:t>doanh thu</w:t>
                             </w:r>
                           </w:p>
                         </w:txbxContent>
@@ -3215,7 +3353,7 @@
           </mc:Choice>
           <mc:Fallback>
             <w:pict>
-              <v:shape w14:anchorId="027CCA2F" id="Text Box 6" o:spid="_x0000_s1030" type="#_x0000_t202" style="position:absolute;left:0;text-align:left;margin-left:0;margin-top:322.8pt;width:468pt;height:.05pt;z-index:-251655168;visibility:visible;mso-wrap-style:square;mso-wrap-distance-left:9pt;mso-wrap-distance-top:0;mso-wrap-distance-right:9pt;mso-wrap-distance-bottom:0;mso-position-horizontal:absolute;mso-position-horizontal-relative:text;mso-position-vertical:absolute;mso-position-vertical-relative:text;v-text-anchor:top" o:gfxdata="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" stroked="f">
+              <v:shape w14:anchorId="027CCA2F" id="Text Box 6" o:spid="_x0000_s1031" type="#_x0000_t202" style="position:absolute;left:0;text-align:left;margin-left:0;margin-top:322.8pt;width:468pt;height:.05pt;z-index:-251655168;visibility:visible;mso-wrap-style:square;mso-wrap-distance-left:9pt;mso-wrap-distance-top:0;mso-wrap-distance-right:9pt;mso-wrap-distance-bottom:0;mso-position-horizontal:absolute;mso-position-horizontal-relative:text;mso-position-vertical:absolute;mso-position-vertical-relative:text;v-text-anchor:top" o:gfxdata="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" stroked="f">
                 <v:textbox style="mso-fit-shape-to-text:t" inset="0,0,0,0">
                   <w:txbxContent>
                     <w:p>
@@ -3230,16 +3368,35 @@
                       <w:r>
                         <w:t xml:space="preserve">Hình </w:t>
                       </w:r>
-                      <w:fldSimple w:instr=" SEQ Hình \* ARABIC ">
-                        <w:r>
-                          <w:rPr>
-                            <w:noProof/>
-                          </w:rPr>
-                          <w:t>5</w:t>
-                        </w:r>
-                      </w:fldSimple>
                       <w:r>
-                        <w:t xml:space="preserve"> Giao diện quản lý doanh thu</w:t>
+                        <w:fldChar w:fldCharType="begin"/>
+                      </w:r>
+                      <w:r>
+                        <w:instrText xml:space="preserve"> SEQ Hình \* ARABIC </w:instrText>
+                      </w:r>
+                      <w:r>
+                        <w:fldChar w:fldCharType="separate"/>
+                      </w:r>
+                      <w:r>
+                        <w:rPr>
+                          <w:noProof/>
+                        </w:rPr>
+                        <w:t>5</w:t>
+                      </w:r>
+                      <w:r>
+                        <w:rPr>
+                          <w:noProof/>
+                        </w:rPr>
+                        <w:fldChar w:fldCharType="end"/>
+                      </w:r>
+                      <w:r>
+                        <w:t xml:space="preserve"> Giao diệ</w:t>
+                      </w:r>
+                      <w:r>
+                        <w:t xml:space="preserve">n thống kê </w:t>
+                      </w:r>
+                      <w:r>
+                        <w:t>doanh thu</w:t>
                       </w:r>
                     </w:p>
                   </w:txbxContent>
@@ -3251,30 +3408,20 @@
         </mc:AlternateContent>
       </w:r>
       <w:r>
+        <w:t>4</w:t>
+      </w:r>
+      <w:r>
+        <w:t>.1) Giao diện form quản lý doanh thu</w:t>
+      </w:r>
+      <w:r>
         <w:rPr>
           <w:noProof/>
         </w:rPr>
         <w:drawing>
-          <wp:anchor distT="0" distB="0" distL="114300" distR="114300" simplePos="0" relativeHeight="251648000" behindDoc="1" locked="0" layoutInCell="1" allowOverlap="1" wp14:anchorId="7A54A525" wp14:editId="1C507228">
-            <wp:simplePos x="0" y="0"/>
-            <wp:positionH relativeFrom="column">
-              <wp:posOffset>-503</wp:posOffset>
-            </wp:positionH>
-            <wp:positionV relativeFrom="paragraph">
-              <wp:posOffset>286073</wp:posOffset>
-            </wp:positionV>
-            <wp:extent cx="5943600" cy="3756660"/>
-            <wp:effectExtent l="0" t="0" r="0" b="0"/>
-            <wp:wrapTight wrapText="bothSides">
-              <wp:wrapPolygon edited="0">
-                <wp:start x="0" y="0"/>
-                <wp:lineTo x="0" y="21469"/>
-                <wp:lineTo x="21531" y="21469"/>
-                <wp:lineTo x="21531" y="0"/>
-                <wp:lineTo x="0" y="0"/>
-              </wp:wrapPolygon>
-            </wp:wrapTight>
-            <wp:docPr id="5" name="Picture 5"/>
+          <wp:inline distT="0" distB="0" distL="0" distR="0" wp14:anchorId="67B43EA4" wp14:editId="03DA2771">
+            <wp:extent cx="5943600" cy="3822700"/>
+            <wp:effectExtent l="0" t="0" r="0" b="6350"/>
+            <wp:docPr id="38" name="Picture 38"/>
             <wp:cNvGraphicFramePr>
               <a:graphicFrameLocks xmlns:a="http://schemas.openxmlformats.org/drawingml/2006/main" noChangeAspect="1"/>
             </wp:cNvGraphicFramePr>
@@ -3286,13 +3433,7 @@
                     <pic:cNvPicPr/>
                   </pic:nvPicPr>
                   <pic:blipFill>
-                    <a:blip r:embed="rId15">
-                      <a:extLst>
-                        <a:ext uri="{28A0092B-C50C-407E-A947-70E740481C1C}">
-                          <a14:useLocalDpi xmlns:a14="http://schemas.microsoft.com/office/drawing/2010/main" val="0"/>
-                        </a:ext>
-                      </a:extLst>
-                    </a:blip>
+                    <a:blip r:embed="rId16"/>
                     <a:stretch>
                       <a:fillRect/>
                     </a:stretch>
@@ -3300,7 +3441,7 @@
                   <pic:spPr>
                     <a:xfrm>
                       <a:off x="0" y="0"/>
-                      <a:ext cx="5943600" cy="3756660"/>
+                      <a:ext cx="5943600" cy="3822700"/>
                     </a:xfrm>
                     <a:prstGeom prst="rect">
                       <a:avLst/>
@@ -3309,14 +3450,8 @@
                 </pic:pic>
               </a:graphicData>
             </a:graphic>
-          </wp:anchor>
+          </wp:inline>
         </w:drawing>
-      </w:r>
-      <w:r>
-        <w:t>4</w:t>
-      </w:r>
-      <w:r>
-        <w:t>.1) Giao diện form quản lý doanh thu</w:t>
       </w:r>
     </w:p>
     <w:p>
@@ -3430,14 +3565,27 @@
                             <w:r>
                               <w:t xml:space="preserve">Hình </w:t>
                             </w:r>
-                            <w:fldSimple w:instr=" SEQ Hình \* ARABIC ">
-                              <w:r>
-                                <w:rPr>
-                                  <w:noProof/>
-                                </w:rPr>
-                                <w:t>6</w:t>
-                              </w:r>
-                            </w:fldSimple>
+                            <w:r>
+                              <w:fldChar w:fldCharType="begin"/>
+                            </w:r>
+                            <w:r>
+                              <w:instrText xml:space="preserve"> SEQ Hình \* ARABIC </w:instrText>
+                            </w:r>
+                            <w:r>
+                              <w:fldChar w:fldCharType="separate"/>
+                            </w:r>
+                            <w:r>
+                              <w:rPr>
+                                <w:noProof/>
+                              </w:rPr>
+                              <w:t>6</w:t>
+                            </w:r>
+                            <w:r>
+                              <w:rPr>
+                                <w:noProof/>
+                              </w:rPr>
+                              <w:fldChar w:fldCharType="end"/>
+                            </w:r>
                             <w:r>
                               <w:t xml:space="preserve"> Giao diện quản lý thông tin danh mục &amp; sản phẩm</w:t>
                             </w:r>
@@ -3458,7 +3606,7 @@
           </mc:Choice>
           <mc:Fallback>
             <w:pict>
-              <v:shape w14:anchorId="1CD27D87" id="Text Box 8" o:spid="_x0000_s1031" type="#_x0000_t202" style="position:absolute;left:0;text-align:left;margin-left:0;margin-top:330.75pt;width:468pt;height:.05pt;z-index:251662336;visibility:visible;mso-wrap-style:square;mso-wrap-distance-left:9pt;mso-wrap-distance-top:0;mso-wrap-distance-right:9pt;mso-wrap-distance-bottom:0;mso-position-horizontal:absolute;mso-position-horizontal-relative:text;mso-position-vertical:absolute;mso-position-vertical-relative:text;v-text-anchor:top" o:gfxdata="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" stroked="f">
+              <v:shape w14:anchorId="1CD27D87" id="Text Box 8" o:spid="_x0000_s1032" type="#_x0000_t202" style="position:absolute;left:0;text-align:left;margin-left:0;margin-top:330.75pt;width:468pt;height:.05pt;z-index:251662336;visibility:visible;mso-wrap-style:square;mso-wrap-distance-left:9pt;mso-wrap-distance-top:0;mso-wrap-distance-right:9pt;mso-wrap-distance-bottom:0;mso-position-horizontal:absolute;mso-position-horizontal-relative:text;mso-position-vertical:absolute;mso-position-vertical-relative:text;v-text-anchor:top" o:gfxdata="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" stroked="f">
                 <v:textbox style="mso-fit-shape-to-text:t" inset="0,0,0,0">
                   <w:txbxContent>
                     <w:p>
@@ -3473,14 +3621,27 @@
                       <w:r>
                         <w:t xml:space="preserve">Hình </w:t>
                       </w:r>
-                      <w:fldSimple w:instr=" SEQ Hình \* ARABIC ">
-                        <w:r>
-                          <w:rPr>
-                            <w:noProof/>
-                          </w:rPr>
-                          <w:t>6</w:t>
-                        </w:r>
-                      </w:fldSimple>
+                      <w:r>
+                        <w:fldChar w:fldCharType="begin"/>
+                      </w:r>
+                      <w:r>
+                        <w:instrText xml:space="preserve"> SEQ Hình \* ARABIC </w:instrText>
+                      </w:r>
+                      <w:r>
+                        <w:fldChar w:fldCharType="separate"/>
+                      </w:r>
+                      <w:r>
+                        <w:rPr>
+                          <w:noProof/>
+                        </w:rPr>
+                        <w:t>6</w:t>
+                      </w:r>
+                      <w:r>
+                        <w:rPr>
+                          <w:noProof/>
+                        </w:rPr>
+                        <w:fldChar w:fldCharType="end"/>
+                      </w:r>
                       <w:r>
                         <w:t xml:space="preserve"> Giao diện quản lý thông tin danh mục &amp; sản phẩm</w:t>
                       </w:r>
@@ -3494,22 +3655,41 @@
         </mc:AlternateContent>
       </w:r>
       <w:r>
+        <w:t>4</w:t>
+      </w:r>
+      <w:r>
+        <w:t>.2) Giao diệ</w:t>
+      </w:r>
+      <w:r>
+        <w:t xml:space="preserve">n </w:t>
+      </w:r>
+      <w:r>
+        <w:t>quả</w:t>
+      </w:r>
+      <w:r>
+        <w:t xml:space="preserve">n lý thông tin </w:t>
+      </w:r>
+      <w:r>
+        <w:t xml:space="preserve">danh mục &amp; </w:t>
+      </w:r>
+      <w:r>
+        <w:t>sản phẩm</w:t>
+      </w:r>
+    </w:p>
+    <w:p>
+      <w:pPr>
+        <w:pStyle w:val="ListParagraph"/>
+        <w:ind w:left="1080" w:firstLine="0"/>
+      </w:pPr>
+      <w:r>
         <w:rPr>
           <w:noProof/>
         </w:rPr>
         <w:drawing>
-          <wp:anchor distT="0" distB="0" distL="114300" distR="114300" simplePos="0" relativeHeight="251650048" behindDoc="0" locked="0" layoutInCell="1" allowOverlap="1" wp14:anchorId="1C330943" wp14:editId="6CF71672">
-            <wp:simplePos x="0" y="0"/>
-            <wp:positionH relativeFrom="column">
-              <wp:posOffset>-359</wp:posOffset>
-            </wp:positionH>
-            <wp:positionV relativeFrom="paragraph">
-              <wp:posOffset>387194</wp:posOffset>
-            </wp:positionV>
-            <wp:extent cx="5943600" cy="3756660"/>
+          <wp:inline distT="0" distB="0" distL="0" distR="0" wp14:anchorId="74E8BFE1" wp14:editId="201601B1">
+            <wp:extent cx="5943600" cy="3759200"/>
             <wp:effectExtent l="0" t="0" r="0" b="0"/>
-            <wp:wrapSquare wrapText="bothSides"/>
-            <wp:docPr id="7" name="Picture 7"/>
+            <wp:docPr id="30" name="Picture 30"/>
             <wp:cNvGraphicFramePr>
               <a:graphicFrameLocks xmlns:a="http://schemas.openxmlformats.org/drawingml/2006/main" noChangeAspect="1"/>
             </wp:cNvGraphicFramePr>
@@ -3521,13 +3701,7 @@
                     <pic:cNvPicPr/>
                   </pic:nvPicPr>
                   <pic:blipFill>
-                    <a:blip r:embed="rId16">
-                      <a:extLst>
-                        <a:ext uri="{28A0092B-C50C-407E-A947-70E740481C1C}">
-                          <a14:useLocalDpi xmlns:a14="http://schemas.microsoft.com/office/drawing/2010/main" val="0"/>
-                        </a:ext>
-                      </a:extLst>
-                    </a:blip>
+                    <a:blip r:embed="rId17"/>
                     <a:stretch>
                       <a:fillRect/>
                     </a:stretch>
@@ -3535,7 +3709,7 @@
                   <pic:spPr>
                     <a:xfrm>
                       <a:off x="0" y="0"/>
-                      <a:ext cx="5943600" cy="3756660"/>
+                      <a:ext cx="5943600" cy="3759200"/>
                     </a:xfrm>
                     <a:prstGeom prst="rect">
                       <a:avLst/>
@@ -3544,29 +3718,8 @@
                 </pic:pic>
               </a:graphicData>
             </a:graphic>
-          </wp:anchor>
+          </wp:inline>
         </w:drawing>
-      </w:r>
-      <w:r>
-        <w:t>4</w:t>
-      </w:r>
-      <w:r>
-        <w:t>.2) Giao diệ</w:t>
-      </w:r>
-      <w:r>
-        <w:t xml:space="preserve">n </w:t>
-      </w:r>
-      <w:r>
-        <w:t>quả</w:t>
-      </w:r>
-      <w:r>
-        <w:t xml:space="preserve">n lý thông tin </w:t>
-      </w:r>
-      <w:r>
-        <w:t xml:space="preserve">danh mục &amp; </w:t>
-      </w:r>
-      <w:r>
-        <w:t>sản phẩm</w:t>
       </w:r>
     </w:p>
     <w:p/>
@@ -3711,14 +3864,27 @@
                             <w:r>
                               <w:t xml:space="preserve">Hình </w:t>
                             </w:r>
-                            <w:fldSimple w:instr=" SEQ Hình \* ARABIC ">
-                              <w:r>
-                                <w:rPr>
-                                  <w:noProof/>
-                                </w:rPr>
-                                <w:t>7</w:t>
-                              </w:r>
-                            </w:fldSimple>
+                            <w:r>
+                              <w:fldChar w:fldCharType="begin"/>
+                            </w:r>
+                            <w:r>
+                              <w:instrText xml:space="preserve"> SEQ Hình \* ARABIC </w:instrText>
+                            </w:r>
+                            <w:r>
+                              <w:fldChar w:fldCharType="separate"/>
+                            </w:r>
+                            <w:r>
+                              <w:rPr>
+                                <w:noProof/>
+                              </w:rPr>
+                              <w:t>7</w:t>
+                            </w:r>
+                            <w:r>
+                              <w:rPr>
+                                <w:noProof/>
+                              </w:rPr>
+                              <w:fldChar w:fldCharType="end"/>
+                            </w:r>
                             <w:r>
                               <w:t xml:space="preserve"> Giao diện quản lý tài khoản người dùng</w:t>
                             </w:r>
@@ -3739,7 +3905,7 @@
           </mc:Choice>
           <mc:Fallback>
             <w:pict>
-              <v:shape w14:anchorId="76F716E0" id="Text Box 16" o:spid="_x0000_s1032" type="#_x0000_t202" style="position:absolute;left:0;text-align:left;margin-left:0;margin-top:327.8pt;width:468pt;height:.05pt;z-index:251663360;visibility:visible;mso-wrap-style:square;mso-wrap-distance-left:9pt;mso-wrap-distance-top:0;mso-wrap-distance-right:9pt;mso-wrap-distance-bottom:0;mso-position-horizontal:absolute;mso-position-horizontal-relative:text;mso-position-vertical:absolute;mso-position-vertical-relative:text;v-text-anchor:top" o:gfxdata="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" stroked="f">
+              <v:shape w14:anchorId="76F716E0" id="Text Box 16" o:spid="_x0000_s1033" type="#_x0000_t202" style="position:absolute;left:0;text-align:left;margin-left:0;margin-top:327.8pt;width:468pt;height:.05pt;z-index:251663360;visibility:visible;mso-wrap-style:square;mso-wrap-distance-left:9pt;mso-wrap-distance-top:0;mso-wrap-distance-right:9pt;mso-wrap-distance-bottom:0;mso-position-horizontal:absolute;mso-position-horizontal-relative:text;mso-position-vertical:absolute;mso-position-vertical-relative:text;v-text-anchor:top" o:gfxdata="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" stroked="f">
                 <v:textbox style="mso-fit-shape-to-text:t" inset="0,0,0,0">
                   <w:txbxContent>
                     <w:p>
@@ -3754,14 +3920,27 @@
                       <w:r>
                         <w:t xml:space="preserve">Hình </w:t>
                       </w:r>
-                      <w:fldSimple w:instr=" SEQ Hình \* ARABIC ">
-                        <w:r>
-                          <w:rPr>
-                            <w:noProof/>
-                          </w:rPr>
-                          <w:t>7</w:t>
-                        </w:r>
-                      </w:fldSimple>
+                      <w:r>
+                        <w:fldChar w:fldCharType="begin"/>
+                      </w:r>
+                      <w:r>
+                        <w:instrText xml:space="preserve"> SEQ Hình \* ARABIC </w:instrText>
+                      </w:r>
+                      <w:r>
+                        <w:fldChar w:fldCharType="separate"/>
+                      </w:r>
+                      <w:r>
+                        <w:rPr>
+                          <w:noProof/>
+                        </w:rPr>
+                        <w:t>7</w:t>
+                      </w:r>
+                      <w:r>
+                        <w:rPr>
+                          <w:noProof/>
+                        </w:rPr>
+                        <w:fldChar w:fldCharType="end"/>
+                      </w:r>
                       <w:r>
                         <w:t xml:space="preserve"> Giao diện quản lý tài khoản người dùng</w:t>
                       </w:r>
@@ -3778,19 +3957,41 @@
         <w:rPr>
           <w:noProof/>
         </w:rPr>
+        <w:t xml:space="preserve"> </w:t>
+      </w:r>
+      <w:r>
+        <w:t>4</w:t>
+      </w:r>
+      <w:r>
+        <w:t>.3</w:t>
+      </w:r>
+      <w:r>
+        <w:t>) Giao diệ</w:t>
+      </w:r>
+      <w:r>
+        <w:t>n</w:t>
+      </w:r>
+      <w:r>
+        <w:t xml:space="preserve"> quản lý </w:t>
+      </w:r>
+      <w:r>
+        <w:t>tài khoản</w:t>
+      </w:r>
+    </w:p>
+    <w:p>
+      <w:pPr>
+        <w:pStyle w:val="ListParagraph"/>
+        <w:ind w:left="1080" w:firstLine="0"/>
+      </w:pPr>
+      <w:r>
+        <w:rPr>
+          <w:noProof/>
+        </w:rPr>
         <w:drawing>
-          <wp:anchor distT="0" distB="0" distL="114300" distR="114300" simplePos="0" relativeHeight="251652096" behindDoc="0" locked="0" layoutInCell="1" allowOverlap="1" wp14:anchorId="1755BBFA" wp14:editId="4F191B05">
-            <wp:simplePos x="0" y="0"/>
-            <wp:positionH relativeFrom="column">
-              <wp:posOffset>-429</wp:posOffset>
-            </wp:positionH>
-            <wp:positionV relativeFrom="paragraph">
-              <wp:posOffset>349259</wp:posOffset>
-            </wp:positionV>
-            <wp:extent cx="5943600" cy="3756660"/>
+          <wp:inline distT="0" distB="0" distL="0" distR="0" wp14:anchorId="7D93B983" wp14:editId="2757CEF6">
+            <wp:extent cx="5943600" cy="3759200"/>
             <wp:effectExtent l="0" t="0" r="0" b="0"/>
-            <wp:wrapSquare wrapText="bothSides"/>
-            <wp:docPr id="14" name="Picture 14"/>
+            <wp:docPr id="33" name="Picture 33"/>
             <wp:cNvGraphicFramePr>
               <a:graphicFrameLocks xmlns:a="http://schemas.openxmlformats.org/drawingml/2006/main" noChangeAspect="1"/>
             </wp:cNvGraphicFramePr>
@@ -3802,13 +4003,7 @@
                     <pic:cNvPicPr/>
                   </pic:nvPicPr>
                   <pic:blipFill>
-                    <a:blip r:embed="rId17">
-                      <a:extLst>
-                        <a:ext uri="{28A0092B-C50C-407E-A947-70E740481C1C}">
-                          <a14:useLocalDpi xmlns:a14="http://schemas.microsoft.com/office/drawing/2010/main" val="0"/>
-                        </a:ext>
-                      </a:extLst>
-                    </a:blip>
+                    <a:blip r:embed="rId18"/>
                     <a:stretch>
                       <a:fillRect/>
                     </a:stretch>
@@ -3816,7 +4011,7 @@
                   <pic:spPr>
                     <a:xfrm>
                       <a:off x="0" y="0"/>
-                      <a:ext cx="5943600" cy="3756660"/>
+                      <a:ext cx="5943600" cy="3759200"/>
                     </a:xfrm>
                     <a:prstGeom prst="rect">
                       <a:avLst/>
@@ -3825,32 +4020,8 @@
                 </pic:pic>
               </a:graphicData>
             </a:graphic>
-          </wp:anchor>
+          </wp:inline>
         </w:drawing>
-      </w:r>
-      <w:r>
-        <w:rPr>
-          <w:noProof/>
-        </w:rPr>
-        <w:t xml:space="preserve"> </w:t>
-      </w:r>
-      <w:r>
-        <w:t>4</w:t>
-      </w:r>
-      <w:r>
-        <w:t>.3</w:t>
-      </w:r>
-      <w:r>
-        <w:t>) Giao diệ</w:t>
-      </w:r>
-      <w:r>
-        <w:t>n</w:t>
-      </w:r>
-      <w:r>
-        <w:t xml:space="preserve"> quản lý </w:t>
-      </w:r>
-      <w:r>
-        <w:t>tài khoản</w:t>
       </w:r>
     </w:p>
     <w:p>
@@ -4162,14 +4333,27 @@
                             <w:r>
                               <w:t xml:space="preserve">Hình </w:t>
                             </w:r>
-                            <w:fldSimple w:instr=" SEQ Hình \* ARABIC ">
-                              <w:r>
-                                <w:rPr>
-                                  <w:noProof/>
-                                </w:rPr>
-                                <w:t>8</w:t>
-                              </w:r>
-                            </w:fldSimple>
+                            <w:r>
+                              <w:fldChar w:fldCharType="begin"/>
+                            </w:r>
+                            <w:r>
+                              <w:instrText xml:space="preserve"> SEQ Hình \* ARABIC </w:instrText>
+                            </w:r>
+                            <w:r>
+                              <w:fldChar w:fldCharType="separate"/>
+                            </w:r>
+                            <w:r>
+                              <w:rPr>
+                                <w:noProof/>
+                              </w:rPr>
+                              <w:t>8</w:t>
+                            </w:r>
+                            <w:r>
+                              <w:rPr>
+                                <w:noProof/>
+                              </w:rPr>
+                              <w:fldChar w:fldCharType="end"/>
+                            </w:r>
                             <w:r>
                               <w:t xml:space="preserve"> Giao diện quản lý bàn ăn</w:t>
                             </w:r>
@@ -4190,7 +4374,7 @@
           </mc:Choice>
           <mc:Fallback>
             <w:pict>
-              <v:shape w14:anchorId="11BEDE35" id="Text Box 21" o:spid="_x0000_s1033" type="#_x0000_t202" style="position:absolute;left:0;text-align:left;margin-left:-.95pt;margin-top:329.6pt;width:468pt;height:.05pt;z-index:251657216;visibility:visible;mso-wrap-style:square;mso-wrap-distance-left:9pt;mso-wrap-distance-top:0;mso-wrap-distance-right:9pt;mso-wrap-distance-bottom:0;mso-position-horizontal:absolute;mso-position-horizontal-relative:text;mso-position-vertical:absolute;mso-position-vertical-relative:text;v-text-anchor:top" o:gfxdata="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" stroked="f">
+              <v:shape w14:anchorId="11BEDE35" id="Text Box 21" o:spid="_x0000_s1034" type="#_x0000_t202" style="position:absolute;left:0;text-align:left;margin-left:-.95pt;margin-top:329.6pt;width:468pt;height:.05pt;z-index:251657216;visibility:visible;mso-wrap-style:square;mso-wrap-distance-left:9pt;mso-wrap-distance-top:0;mso-wrap-distance-right:9pt;mso-wrap-distance-bottom:0;mso-position-horizontal:absolute;mso-position-horizontal-relative:text;mso-position-vertical:absolute;mso-position-vertical-relative:text;v-text-anchor:top" o:gfxdata="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" stroked="f">
                 <v:textbox style="mso-fit-shape-to-text:t" inset="0,0,0,0">
                   <w:txbxContent>
                     <w:p>
@@ -4205,14 +4389,27 @@
                       <w:r>
                         <w:t xml:space="preserve">Hình </w:t>
                       </w:r>
-                      <w:fldSimple w:instr=" SEQ Hình \* ARABIC ">
-                        <w:r>
-                          <w:rPr>
-                            <w:noProof/>
-                          </w:rPr>
-                          <w:t>8</w:t>
-                        </w:r>
-                      </w:fldSimple>
+                      <w:r>
+                        <w:fldChar w:fldCharType="begin"/>
+                      </w:r>
+                      <w:r>
+                        <w:instrText xml:space="preserve"> SEQ Hình \* ARABIC </w:instrText>
+                      </w:r>
+                      <w:r>
+                        <w:fldChar w:fldCharType="separate"/>
+                      </w:r>
+                      <w:r>
+                        <w:rPr>
+                          <w:noProof/>
+                        </w:rPr>
+                        <w:t>8</w:t>
+                      </w:r>
+                      <w:r>
+                        <w:rPr>
+                          <w:noProof/>
+                        </w:rPr>
+                        <w:fldChar w:fldCharType="end"/>
+                      </w:r>
                       <w:r>
                         <w:t xml:space="preserve"> Giao diện quản lý bàn ăn</w:t>
                       </w:r>
@@ -4230,18 +4427,10 @@
           <w:noProof/>
         </w:rPr>
         <w:drawing>
-          <wp:anchor distT="0" distB="0" distL="114300" distR="114300" simplePos="0" relativeHeight="251654144" behindDoc="0" locked="0" layoutInCell="1" allowOverlap="1" wp14:anchorId="234122E0" wp14:editId="14E3AA3E">
-            <wp:simplePos x="0" y="0"/>
-            <wp:positionH relativeFrom="column">
-              <wp:posOffset>-12114</wp:posOffset>
-            </wp:positionH>
-            <wp:positionV relativeFrom="paragraph">
-              <wp:posOffset>372555</wp:posOffset>
-            </wp:positionV>
-            <wp:extent cx="5943600" cy="3756660"/>
+          <wp:inline distT="0" distB="0" distL="0" distR="0" wp14:anchorId="76DB237F" wp14:editId="657B084D">
+            <wp:extent cx="5943600" cy="3759200"/>
             <wp:effectExtent l="0" t="0" r="0" b="0"/>
-            <wp:wrapSquare wrapText="bothSides"/>
-            <wp:docPr id="19" name="Picture 19"/>
+            <wp:docPr id="31" name="Picture 31"/>
             <wp:cNvGraphicFramePr>
               <a:graphicFrameLocks xmlns:a="http://schemas.openxmlformats.org/drawingml/2006/main" noChangeAspect="1"/>
             </wp:cNvGraphicFramePr>
@@ -4253,13 +4442,7 @@
                     <pic:cNvPicPr/>
                   </pic:nvPicPr>
                   <pic:blipFill>
-                    <a:blip r:embed="rId18">
-                      <a:extLst>
-                        <a:ext uri="{28A0092B-C50C-407E-A947-70E740481C1C}">
-                          <a14:useLocalDpi xmlns:a14="http://schemas.microsoft.com/office/drawing/2010/main" val="0"/>
-                        </a:ext>
-                      </a:extLst>
-                    </a:blip>
+                    <a:blip r:embed="rId19"/>
                     <a:stretch>
                       <a:fillRect/>
                     </a:stretch>
@@ -4267,7 +4450,7 @@
                   <pic:spPr>
                     <a:xfrm>
                       <a:off x="0" y="0"/>
-                      <a:ext cx="5943600" cy="3756660"/>
+                      <a:ext cx="5943600" cy="3759200"/>
                     </a:xfrm>
                     <a:prstGeom prst="rect">
                       <a:avLst/>
@@ -4276,7 +4459,7 @@
                 </pic:pic>
               </a:graphicData>
             </a:graphic>
-          </wp:anchor>
+          </wp:inline>
         </w:drawing>
       </w:r>
       <w:r>
@@ -4473,7 +4656,7 @@
         <mc:AlternateContent>
           <mc:Choice Requires="wps">
             <w:drawing>
-              <wp:anchor distT="0" distB="0" distL="114300" distR="114300" simplePos="0" relativeHeight="251666432" behindDoc="0" locked="0" layoutInCell="1" allowOverlap="1" wp14:anchorId="5DCF7DC0" wp14:editId="7C180A16">
+              <wp:anchor distT="0" distB="0" distL="114300" distR="114300" simplePos="0" relativeHeight="251665408" behindDoc="0" locked="0" layoutInCell="1" allowOverlap="1" wp14:anchorId="5DCF7DC0" wp14:editId="7C180A16">
                 <wp:simplePos x="0" y="0"/>
                 <wp:positionH relativeFrom="column">
                   <wp:posOffset>0</wp:posOffset>
@@ -4519,16 +4702,34 @@
                             <w:r>
                               <w:t xml:space="preserve">Hình </w:t>
                             </w:r>
-                            <w:fldSimple w:instr=" SEQ Hình \* ARABIC ">
-                              <w:r>
-                                <w:rPr>
-                                  <w:noProof/>
-                                </w:rPr>
-                                <w:t>9</w:t>
-                              </w:r>
-                            </w:fldSimple>
                             <w:r>
-                              <w:t xml:space="preserve"> Giao diện quản lý thông tin nhân viên</w:t>
+                              <w:fldChar w:fldCharType="begin"/>
+                            </w:r>
+                            <w:r>
+                              <w:instrText xml:space="preserve"> SEQ Hình \* ARABIC </w:instrText>
+                            </w:r>
+                            <w:r>
+                              <w:fldChar w:fldCharType="separate"/>
+                            </w:r>
+                            <w:r>
+                              <w:rPr>
+                                <w:noProof/>
+                              </w:rPr>
+                              <w:t>9</w:t>
+                            </w:r>
+                            <w:r>
+                              <w:rPr>
+                                <w:noProof/>
+                              </w:rPr>
+                              <w:fldChar w:fldCharType="end"/>
+                            </w:r>
+                            <w:r>
+                              <w:t xml:space="preserve"> Giao diện qu</w:t>
+                            </w:r>
+                            <w:bookmarkStart w:id="0" w:name="_GoBack"/>
+                            <w:bookmarkEnd w:id="0"/>
+                            <w:r>
+                              <w:t>ản lý thông tin nhân viên</w:t>
                             </w:r>
                           </w:p>
                         </w:txbxContent>
@@ -4547,7 +4748,7 @@
           </mc:Choice>
           <mc:Fallback>
             <w:pict>
-              <v:shape w14:anchorId="5DCF7DC0" id="Text Box 23" o:spid="_x0000_s1034" type="#_x0000_t202" style="position:absolute;left:0;text-align:left;margin-left:0;margin-top:329.6pt;width:468pt;height:.05pt;z-index:251666432;visibility:visible;mso-wrap-style:square;mso-wrap-distance-left:9pt;mso-wrap-distance-top:0;mso-wrap-distance-right:9pt;mso-wrap-distance-bottom:0;mso-position-horizontal:absolute;mso-position-horizontal-relative:text;mso-position-vertical:absolute;mso-position-vertical-relative:text;v-text-anchor:top" o:gfxdata="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" stroked="f">
+              <v:shape w14:anchorId="5DCF7DC0" id="Text Box 23" o:spid="_x0000_s1035" type="#_x0000_t202" style="position:absolute;left:0;text-align:left;margin-left:0;margin-top:329.6pt;width:468pt;height:.05pt;z-index:251665408;visibility:visible;mso-wrap-style:square;mso-wrap-distance-left:9pt;mso-wrap-distance-top:0;mso-wrap-distance-right:9pt;mso-wrap-distance-bottom:0;mso-position-horizontal:absolute;mso-position-horizontal-relative:text;mso-position-vertical:absolute;mso-position-vertical-relative:text;v-text-anchor:top" o:gfxdata="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" stroked="f">
                 <v:textbox style="mso-fit-shape-to-text:t" inset="0,0,0,0">
                   <w:txbxContent>
                     <w:p>
@@ -4562,16 +4763,34 @@
                       <w:r>
                         <w:t xml:space="preserve">Hình </w:t>
                       </w:r>
-                      <w:fldSimple w:instr=" SEQ Hình \* ARABIC ">
-                        <w:r>
-                          <w:rPr>
-                            <w:noProof/>
-                          </w:rPr>
-                          <w:t>9</w:t>
-                        </w:r>
-                      </w:fldSimple>
                       <w:r>
-                        <w:t xml:space="preserve"> Giao diện quản lý thông tin nhân viên</w:t>
+                        <w:fldChar w:fldCharType="begin"/>
+                      </w:r>
+                      <w:r>
+                        <w:instrText xml:space="preserve"> SEQ Hình \* ARABIC </w:instrText>
+                      </w:r>
+                      <w:r>
+                        <w:fldChar w:fldCharType="separate"/>
+                      </w:r>
+                      <w:r>
+                        <w:rPr>
+                          <w:noProof/>
+                        </w:rPr>
+                        <w:t>9</w:t>
+                      </w:r>
+                      <w:r>
+                        <w:rPr>
+                          <w:noProof/>
+                        </w:rPr>
+                        <w:fldChar w:fldCharType="end"/>
+                      </w:r>
+                      <w:r>
+                        <w:t xml:space="preserve"> Giao diện qu</w:t>
+                      </w:r>
+                      <w:bookmarkStart w:id="1" w:name="_GoBack"/>
+                      <w:bookmarkEnd w:id="1"/>
+                      <w:r>
+                        <w:t>ản lý thông tin nhân viên</w:t>
                       </w:r>
                     </w:p>
                   </w:txbxContent>
@@ -4583,22 +4802,17 @@
         </mc:AlternateContent>
       </w:r>
       <w:r>
+        <w:t>4.6) Giao diện form quản lý thông tin nhân viên</w:t>
+      </w:r>
+      <w:r>
         <w:rPr>
           <w:noProof/>
         </w:rPr>
         <w:drawing>
-          <wp:anchor distT="0" distB="0" distL="114300" distR="114300" simplePos="0" relativeHeight="251665408" behindDoc="0" locked="0" layoutInCell="1" allowOverlap="1" wp14:anchorId="51ADD4CE" wp14:editId="14C9D6FA">
-            <wp:simplePos x="0" y="0"/>
-            <wp:positionH relativeFrom="column">
-              <wp:posOffset>-428</wp:posOffset>
-            </wp:positionH>
-            <wp:positionV relativeFrom="paragraph">
-              <wp:posOffset>372555</wp:posOffset>
-            </wp:positionV>
-            <wp:extent cx="5943600" cy="3756660"/>
+          <wp:inline distT="0" distB="0" distL="0" distR="0" wp14:anchorId="4D74C522" wp14:editId="166F88B2">
+            <wp:extent cx="5943600" cy="3759200"/>
             <wp:effectExtent l="0" t="0" r="0" b="0"/>
-            <wp:wrapSquare wrapText="bothSides"/>
-            <wp:docPr id="22" name="Picture 22"/>
+            <wp:docPr id="35" name="Picture 35"/>
             <wp:cNvGraphicFramePr>
               <a:graphicFrameLocks xmlns:a="http://schemas.openxmlformats.org/drawingml/2006/main" noChangeAspect="1"/>
             </wp:cNvGraphicFramePr>
@@ -4610,13 +4824,7 @@
                     <pic:cNvPicPr/>
                   </pic:nvPicPr>
                   <pic:blipFill>
-                    <a:blip r:embed="rId19">
-                      <a:extLst>
-                        <a:ext uri="{28A0092B-C50C-407E-A947-70E740481C1C}">
-                          <a14:useLocalDpi xmlns:a14="http://schemas.microsoft.com/office/drawing/2010/main" val="0"/>
-                        </a:ext>
-                      </a:extLst>
-                    </a:blip>
+                    <a:blip r:embed="rId20"/>
                     <a:stretch>
                       <a:fillRect/>
                     </a:stretch>
@@ -4624,7 +4832,7 @@
                   <pic:spPr>
                     <a:xfrm>
                       <a:off x="0" y="0"/>
-                      <a:ext cx="5943600" cy="3756660"/>
+                      <a:ext cx="5943600" cy="3759200"/>
                     </a:xfrm>
                     <a:prstGeom prst="rect">
                       <a:avLst/>
@@ -4633,12 +4841,9 @@
                 </pic:pic>
               </a:graphicData>
             </a:graphic>
-          </wp:anchor>
+          </wp:inline>
         </w:drawing>
       </w:r>
-      <w:r>
-        <w:t>4.6) Giao diện form quản lý thông tin nhân viên</w:t>
-      </w:r>
     </w:p>
     <w:p>
       <w:pPr>
@@ -4685,13 +4890,70 @@
         <w:t xml:space="preserve">Khi admin nhấn vào một nhân viên trong </w:t>
       </w:r>
       <w:r>
+        <w:t xml:space="preserve">DataGridView </w:t>
+      </w:r>
+      <w:r>
+        <w:t>thì thông tin chi tiết (Tên nhân viên, ngày sinh, chức vụ, số giờ làm, lương theo giờ) của Tài khoản sẽ hiển thị trong các Textbox tương ứng bên phải.</w:t>
+      </w:r>
+    </w:p>
+    <w:p>
+      <w:pPr>
+        <w:pStyle w:val="ListParagraph"/>
+        <w:numPr>
+          <w:ilvl w:val="0"/>
+          <w:numId w:val="12"/>
+        </w:numPr>
+        <w:ind w:left="1440"/>
+      </w:pPr>
+      <w:r>
+        <w:t>Thêm mới 1 nhân viên bằng các nhập các thông tin tương ứng vào các Textbox bên phải và nhấn vào nút “</w:t>
+      </w:r>
+      <w:r>
+        <w:t>Lưu</w:t>
+      </w:r>
+      <w:r>
+        <w:t>”.</w:t>
+      </w:r>
+    </w:p>
+    <w:p>
+      <w:pPr>
+        <w:pStyle w:val="ListParagraph"/>
+        <w:numPr>
+          <w:ilvl w:val="0"/>
+          <w:numId w:val="12"/>
+        </w:numPr>
+        <w:ind w:left="1440"/>
+      </w:pPr>
+      <w:r>
+        <w:t xml:space="preserve">Xóa 1 “nhân viên” bằng cách chọn 1 “nhân viên” cần xóa trong </w:t>
+      </w:r>
+      <w:r>
+        <w:t xml:space="preserve">DataGridView </w:t>
+      </w:r>
+      <w:r>
+        <w:t>và nhấn nút “Xóa”, sau đó hiển thị MessageBox hỏi “Có thật sự xóa nhân viên này không?” với nhóm Button “YesNoCancel”. Nếu chọn “Yes” thì xóa nhân viên ra khỏi database.</w:t>
+      </w:r>
+    </w:p>
+    <w:p>
+      <w:pPr>
+        <w:pStyle w:val="ListParagraph"/>
+        <w:numPr>
+          <w:ilvl w:val="0"/>
+          <w:numId w:val="12"/>
+        </w:numPr>
+        <w:ind w:left="1440"/>
+      </w:pPr>
+      <w:r>
+        <w:t xml:space="preserve">Sửa thông tin nhân viên bằng cách chọn “nhân viên” cần sửa trong </w:t>
+      </w:r>
+      <w:r>
         <w:t>DataGridView</w:t>
       </w:r>
       <w:r>
-        <w:t xml:space="preserve"> </w:t>
-      </w:r>
-      <w:r>
-        <w:t>thì thông tin chi tiết (Tên nhân viên, ngày sinh, chức vụ, số giờ làm, lương theo giờ) của Tài khoản sẽ hiển thị trong các Textbox tương ứng bên phải.</w:t>
+        <w:t>, thay đổi thông tin ở các Textbox tương ứng và nhấn nút “Cập nhậ</w:t>
+      </w:r>
+      <w:r>
+        <w:t>t”.</w:t>
       </w:r>
     </w:p>
     <w:p>
@@ -4704,77 +4966,8 @@
         <w:ind w:left="1440"/>
       </w:pPr>
       <w:r>
-        <w:t>Thêm mới 1 nhân viên bằng các nhập các thông tin tương ứng vào các Textbox bên phải và nhấn vào nút “</w:t>
-      </w:r>
-      <w:r>
-        <w:t>Lưu</w:t>
-      </w:r>
-      <w:r>
-        <w:t>”.</w:t>
-      </w:r>
-    </w:p>
-    <w:p>
-      <w:pPr>
-        <w:pStyle w:val="ListParagraph"/>
-        <w:numPr>
-          <w:ilvl w:val="0"/>
-          <w:numId w:val="12"/>
-        </w:numPr>
-        <w:ind w:left="1440"/>
-      </w:pPr>
-      <w:r>
-        <w:t xml:space="preserve">Xóa 1 “nhân viên” bằng cách chọn 1 “nhân viên” cần xóa trong </w:t>
-      </w:r>
-      <w:r>
-        <w:t>DataGridView</w:t>
-      </w:r>
-      <w:r>
-        <w:t xml:space="preserve"> </w:t>
-      </w:r>
-      <w:r>
-        <w:t>và nhấn nút “Xóa”, sau đó hiển thị MessageBox hỏi “Có thật sự xóa nhân viên này không?” với nhóm Button “YesNoCancel”. Nếu chọn “Yes” thì xóa nhân viên ra khỏi database.</w:t>
-      </w:r>
-    </w:p>
-    <w:p>
-      <w:pPr>
-        <w:pStyle w:val="ListParagraph"/>
-        <w:numPr>
-          <w:ilvl w:val="0"/>
-          <w:numId w:val="12"/>
-        </w:numPr>
-        <w:ind w:left="1440"/>
-      </w:pPr>
-      <w:r>
-        <w:t xml:space="preserve">Sửa thông tin nhân viên bằng cách chọn “nhân viên” cần sửa trong </w:t>
-      </w:r>
-      <w:r>
-        <w:t>DataGridView</w:t>
-      </w:r>
-      <w:r>
-        <w:t>, thay đổi thông tin ở các Textbox tương ứng và nhấn nút “Cập nhậ</w:t>
-      </w:r>
-      <w:r>
-        <w:t>t”.</w:t>
-      </w:r>
-    </w:p>
-    <w:p>
-      <w:pPr>
-        <w:pStyle w:val="ListParagraph"/>
-        <w:numPr>
-          <w:ilvl w:val="0"/>
-          <w:numId w:val="12"/>
-        </w:numPr>
-        <w:ind w:left="1440"/>
-      </w:pPr>
-      <w:r>
         <w:lastRenderedPageBreak/>
-        <w:t xml:space="preserve">Xóa một nhân viên bằng cách chọn một nhân viên trong </w:t>
-      </w:r>
-      <w:r>
-        <w:t>DataGridView</w:t>
-      </w:r>
-      <w:r>
-        <w:t xml:space="preserve"> và nhấn nút xóa.</w:t>
+        <w:t>Xóa một nhân viên bằng cách chọn một nhân viên trong DataGridView và nhấn nút xóa.</w:t>
       </w:r>
     </w:p>
     <w:p>
@@ -4788,7 +4981,7 @@
         <mc:AlternateContent>
           <mc:Choice Requires="wps">
             <w:drawing>
-              <wp:anchor distT="0" distB="0" distL="114300" distR="114300" simplePos="0" relativeHeight="251672576" behindDoc="0" locked="0" layoutInCell="1" allowOverlap="1" wp14:anchorId="38AF5377" wp14:editId="3921DDDD">
+              <wp:anchor distT="0" distB="0" distL="114300" distR="114300" simplePos="0" relativeHeight="251667456" behindDoc="0" locked="0" layoutInCell="1" allowOverlap="1" wp14:anchorId="38AF5377" wp14:editId="3921DDDD">
                 <wp:simplePos x="0" y="0"/>
                 <wp:positionH relativeFrom="column">
                   <wp:posOffset>0</wp:posOffset>
@@ -4834,16 +5027,35 @@
                             <w:r>
                               <w:t xml:space="preserve">Hình </w:t>
                             </w:r>
-                            <w:fldSimple w:instr=" SEQ Hình \* ARABIC ">
-                              <w:r>
-                                <w:rPr>
-                                  <w:noProof/>
-                                </w:rPr>
-                                <w:t>10</w:t>
-                              </w:r>
-                            </w:fldSimple>
                             <w:r>
-                              <w:t xml:space="preserve"> Giao diện quản lý lương nhân viên</w:t>
+                              <w:fldChar w:fldCharType="begin"/>
+                            </w:r>
+                            <w:r>
+                              <w:instrText xml:space="preserve"> SEQ Hình \* ARABIC </w:instrText>
+                            </w:r>
+                            <w:r>
+                              <w:fldChar w:fldCharType="separate"/>
+                            </w:r>
+                            <w:r>
+                              <w:rPr>
+                                <w:noProof/>
+                              </w:rPr>
+                              <w:t>10</w:t>
+                            </w:r>
+                            <w:r>
+                              <w:rPr>
+                                <w:noProof/>
+                              </w:rPr>
+                              <w:fldChar w:fldCharType="end"/>
+                            </w:r>
+                            <w:r>
+                              <w:t xml:space="preserve"> Giao diện </w:t>
+                            </w:r>
+                            <w:r>
+                              <w:t>tính</w:t>
+                            </w:r>
+                            <w:r>
+                              <w:t xml:space="preserve"> lương nhân viên</w:t>
                             </w:r>
                           </w:p>
                         </w:txbxContent>
@@ -4862,7 +5074,7 @@
           </mc:Choice>
           <mc:Fallback>
             <w:pict>
-              <v:shape w14:anchorId="38AF5377" id="Text Box 26" o:spid="_x0000_s1035" type="#_x0000_t202" style="position:absolute;left:0;text-align:left;margin-left:0;margin-top:338.75pt;width:468pt;height:.05pt;z-index:251672576;visibility:visible;mso-wrap-style:square;mso-wrap-distance-left:9pt;mso-wrap-distance-top:0;mso-wrap-distance-right:9pt;mso-wrap-distance-bottom:0;mso-position-horizontal:absolute;mso-position-horizontal-relative:text;mso-position-vertical:absolute;mso-position-vertical-relative:text;v-text-anchor:top" o:gfxdata="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" stroked="f">
+              <v:shape w14:anchorId="38AF5377" id="Text Box 26" o:spid="_x0000_s1036" type="#_x0000_t202" style="position:absolute;left:0;text-align:left;margin-left:0;margin-top:338.75pt;width:468pt;height:.05pt;z-index:251667456;visibility:visible;mso-wrap-style:square;mso-wrap-distance-left:9pt;mso-wrap-distance-top:0;mso-wrap-distance-right:9pt;mso-wrap-distance-bottom:0;mso-position-horizontal:absolute;mso-position-horizontal-relative:text;mso-position-vertical:absolute;mso-position-vertical-relative:text;v-text-anchor:top" o:gfxdata="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" stroked="f">
                 <v:textbox style="mso-fit-shape-to-text:t" inset="0,0,0,0">
                   <w:txbxContent>
                     <w:p>
@@ -4877,16 +5089,35 @@
                       <w:r>
                         <w:t xml:space="preserve">Hình </w:t>
                       </w:r>
-                      <w:fldSimple w:instr=" SEQ Hình \* ARABIC ">
-                        <w:r>
-                          <w:rPr>
-                            <w:noProof/>
-                          </w:rPr>
-                          <w:t>10</w:t>
-                        </w:r>
-                      </w:fldSimple>
                       <w:r>
-                        <w:t xml:space="preserve"> Giao diện quản lý lương nhân viên</w:t>
+                        <w:fldChar w:fldCharType="begin"/>
+                      </w:r>
+                      <w:r>
+                        <w:instrText xml:space="preserve"> SEQ Hình \* ARABIC </w:instrText>
+                      </w:r>
+                      <w:r>
+                        <w:fldChar w:fldCharType="separate"/>
+                      </w:r>
+                      <w:r>
+                        <w:rPr>
+                          <w:noProof/>
+                        </w:rPr>
+                        <w:t>10</w:t>
+                      </w:r>
+                      <w:r>
+                        <w:rPr>
+                          <w:noProof/>
+                        </w:rPr>
+                        <w:fldChar w:fldCharType="end"/>
+                      </w:r>
+                      <w:r>
+                        <w:t xml:space="preserve"> Giao diện </w:t>
+                      </w:r>
+                      <w:r>
+                        <w:t>tính</w:t>
+                      </w:r>
+                      <w:r>
+                        <w:t xml:space="preserve"> lương nhân viên</w:t>
                       </w:r>
                     </w:p>
                   </w:txbxContent>
@@ -4898,22 +5129,17 @@
         </mc:AlternateContent>
       </w:r>
       <w:r>
+        <w:t>4.7) Giao diện form quản lý lương nhân viên</w:t>
+      </w:r>
+      <w:r>
         <w:rPr>
           <w:noProof/>
         </w:rPr>
         <w:drawing>
-          <wp:anchor distT="0" distB="0" distL="114300" distR="114300" simplePos="0" relativeHeight="251670528" behindDoc="0" locked="0" layoutInCell="1" allowOverlap="1" wp14:anchorId="51EBDC3A" wp14:editId="606C70D7">
-            <wp:simplePos x="0" y="0"/>
-            <wp:positionH relativeFrom="column">
-              <wp:posOffset>-429</wp:posOffset>
-            </wp:positionH>
-            <wp:positionV relativeFrom="paragraph">
-              <wp:posOffset>488769</wp:posOffset>
-            </wp:positionV>
-            <wp:extent cx="5943600" cy="3756660"/>
-            <wp:effectExtent l="0" t="0" r="0" b="0"/>
-            <wp:wrapSquare wrapText="bothSides"/>
-            <wp:docPr id="24" name="Picture 24"/>
+          <wp:inline distT="0" distB="0" distL="0" distR="0" wp14:anchorId="1EC31FBD" wp14:editId="4DDCB453">
+            <wp:extent cx="5943600" cy="3822700"/>
+            <wp:effectExtent l="0" t="0" r="0" b="6350"/>
+            <wp:docPr id="39" name="Picture 39"/>
             <wp:cNvGraphicFramePr>
               <a:graphicFrameLocks xmlns:a="http://schemas.openxmlformats.org/drawingml/2006/main" noChangeAspect="1"/>
             </wp:cNvGraphicFramePr>
@@ -4925,13 +5151,7 @@
                     <pic:cNvPicPr/>
                   </pic:nvPicPr>
                   <pic:blipFill>
-                    <a:blip r:embed="rId20">
-                      <a:extLst>
-                        <a:ext uri="{28A0092B-C50C-407E-A947-70E740481C1C}">
-                          <a14:useLocalDpi xmlns:a14="http://schemas.microsoft.com/office/drawing/2010/main" val="0"/>
-                        </a:ext>
-                      </a:extLst>
-                    </a:blip>
+                    <a:blip r:embed="rId21"/>
                     <a:stretch>
                       <a:fillRect/>
                     </a:stretch>
@@ -4939,7 +5159,7 @@
                   <pic:spPr>
                     <a:xfrm>
                       <a:off x="0" y="0"/>
-                      <a:ext cx="5943600" cy="3756660"/>
+                      <a:ext cx="5943600" cy="3822700"/>
                     </a:xfrm>
                     <a:prstGeom prst="rect">
                       <a:avLst/>
@@ -4948,11 +5168,8 @@
                 </pic:pic>
               </a:graphicData>
             </a:graphic>
-          </wp:anchor>
+          </wp:inline>
         </w:drawing>
-      </w:r>
-      <w:r>
-        <w:t>4.7) Giao diện form quản lý lương nhân viên</w:t>
       </w:r>
     </w:p>
     <w:p>
@@ -5010,7 +5227,7 @@
         <mc:AlternateContent>
           <mc:Choice Requires="wps">
             <w:drawing>
-              <wp:anchor distT="0" distB="0" distL="114300" distR="114300" simplePos="0" relativeHeight="251675648" behindDoc="0" locked="0" layoutInCell="1" allowOverlap="1" wp14:anchorId="75BE7979" wp14:editId="27471583">
+              <wp:anchor distT="0" distB="0" distL="114300" distR="114300" simplePos="0" relativeHeight="251669504" behindDoc="0" locked="0" layoutInCell="1" allowOverlap="1" wp14:anchorId="75BE7979" wp14:editId="27471583">
                 <wp:simplePos x="0" y="0"/>
                 <wp:positionH relativeFrom="column">
                   <wp:posOffset>-12065</wp:posOffset>
@@ -5051,14 +5268,27 @@
                             <w:r>
                               <w:t xml:space="preserve">Hình </w:t>
                             </w:r>
-                            <w:fldSimple w:instr=" SEQ Hình \* ARABIC ">
-                              <w:r>
-                                <w:rPr>
-                                  <w:noProof/>
-                                </w:rPr>
-                                <w:t>11</w:t>
-                              </w:r>
-                            </w:fldSimple>
+                            <w:r>
+                              <w:fldChar w:fldCharType="begin"/>
+                            </w:r>
+                            <w:r>
+                              <w:instrText xml:space="preserve"> SEQ Hình \* ARABIC </w:instrText>
+                            </w:r>
+                            <w:r>
+                              <w:fldChar w:fldCharType="separate"/>
+                            </w:r>
+                            <w:r>
+                              <w:rPr>
+                                <w:noProof/>
+                              </w:rPr>
+                              <w:t>11</w:t>
+                            </w:r>
+                            <w:r>
+                              <w:rPr>
+                                <w:noProof/>
+                              </w:rPr>
+                              <w:fldChar w:fldCharType="end"/>
+                            </w:r>
                             <w:r>
                               <w:t xml:space="preserve"> Giao diện quản lý sự kiện &amp; khuyến mãi</w:t>
                             </w:r>
@@ -5079,7 +5309,7 @@
           </mc:Choice>
           <mc:Fallback>
             <w:pict>
-              <v:shape w14:anchorId="75BE7979" id="Text Box 28" o:spid="_x0000_s1036" type="#_x0000_t202" style="position:absolute;left:0;text-align:left;margin-left:-.95pt;margin-top:331.5pt;width:468pt;height:.05pt;z-index:251675648;visibility:visible;mso-wrap-style:square;mso-wrap-distance-left:9pt;mso-wrap-distance-top:0;mso-wrap-distance-right:9pt;mso-wrap-distance-bottom:0;mso-position-horizontal:absolute;mso-position-horizontal-relative:text;mso-position-vertical:absolute;mso-position-vertical-relative:text;v-text-anchor:top" o:gfxdata="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" stroked="f">
+              <v:shape w14:anchorId="75BE7979" id="Text Box 28" o:spid="_x0000_s1037" type="#_x0000_t202" style="position:absolute;left:0;text-align:left;margin-left:-.95pt;margin-top:331.5pt;width:468pt;height:.05pt;z-index:251669504;visibility:visible;mso-wrap-style:square;mso-wrap-distance-left:9pt;mso-wrap-distance-top:0;mso-wrap-distance-right:9pt;mso-wrap-distance-bottom:0;mso-position-horizontal:absolute;mso-position-horizontal-relative:text;mso-position-vertical:absolute;mso-position-vertical-relative:text;v-text-anchor:top" o:gfxdata="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" stroked="f">
                 <v:textbox style="mso-fit-shape-to-text:t" inset="0,0,0,0">
                   <w:txbxContent>
                     <w:p>
@@ -5089,14 +5319,27 @@
                       <w:r>
                         <w:t xml:space="preserve">Hình </w:t>
                       </w:r>
-                      <w:fldSimple w:instr=" SEQ Hình \* ARABIC ">
-                        <w:r>
-                          <w:rPr>
-                            <w:noProof/>
-                          </w:rPr>
-                          <w:t>11</w:t>
-                        </w:r>
-                      </w:fldSimple>
+                      <w:r>
+                        <w:fldChar w:fldCharType="begin"/>
+                      </w:r>
+                      <w:r>
+                        <w:instrText xml:space="preserve"> SEQ Hình \* ARABIC </w:instrText>
+                      </w:r>
+                      <w:r>
+                        <w:fldChar w:fldCharType="separate"/>
+                      </w:r>
+                      <w:r>
+                        <w:rPr>
+                          <w:noProof/>
+                        </w:rPr>
+                        <w:t>11</w:t>
+                      </w:r>
+                      <w:r>
+                        <w:rPr>
+                          <w:noProof/>
+                        </w:rPr>
+                        <w:fldChar w:fldCharType="end"/>
+                      </w:r>
                       <w:r>
                         <w:t xml:space="preserve"> Giao diện quản lý sự kiện &amp; khuyến mãi</w:t>
                       </w:r>
@@ -5114,7 +5357,7 @@
           <w:noProof/>
         </w:rPr>
         <w:drawing>
-          <wp:anchor distT="0" distB="0" distL="114300" distR="114300" simplePos="0" relativeHeight="251674624" behindDoc="0" locked="0" layoutInCell="1" allowOverlap="1" wp14:anchorId="43035CE3" wp14:editId="730F5431">
+          <wp:anchor distT="0" distB="0" distL="114300" distR="114300" simplePos="0" relativeHeight="251668480" behindDoc="0" locked="0" layoutInCell="1" allowOverlap="1" wp14:anchorId="43035CE3" wp14:editId="730F5431">
             <wp:simplePos x="0" y="0"/>
             <wp:positionH relativeFrom="column">
               <wp:posOffset>-12304</wp:posOffset>
@@ -5137,7 +5380,7 @@
                     <pic:cNvPicPr/>
                   </pic:nvPicPr>
                   <pic:blipFill>
-                    <a:blip r:embed="rId21">
+                    <a:blip r:embed="rId22">
                       <a:extLst>
                         <a:ext uri="{28A0092B-C50C-407E-A947-70E740481C1C}">
                           <a14:useLocalDpi xmlns:a14="http://schemas.microsoft.com/office/drawing/2010/main" val="0"/>
@@ -5313,27 +5556,14 @@
                             <w:r>
                               <w:t xml:space="preserve">Hình </w:t>
                             </w:r>
-                            <w:r>
-                              <w:fldChar w:fldCharType="begin"/>
-                            </w:r>
-                            <w:r>
-                              <w:instrText xml:space="preserve"> SEQ Hình \* ARABIC </w:instrText>
-                            </w:r>
-                            <w:r>
-                              <w:fldChar w:fldCharType="separate"/>
-                            </w:r>
-                            <w:r>
-                              <w:rPr>
-                                <w:noProof/>
-                              </w:rPr>
-                              <w:t>12</w:t>
-                            </w:r>
-                            <w:r>
-                              <w:rPr>
-                                <w:noProof/>
-                              </w:rPr>
-                              <w:fldChar w:fldCharType="end"/>
-                            </w:r>
+                            <w:fldSimple w:instr=" SEQ Hình \* ARABIC ">
+                              <w:r>
+                                <w:rPr>
+                                  <w:noProof/>
+                                </w:rPr>
+                                <w:t>12</w:t>
+                              </w:r>
+                            </w:fldSimple>
                             <w:r>
                               <w:t xml:space="preserve"> Giao diện quản lý chi tiết sự kiện</w:t>
                             </w:r>
@@ -5354,7 +5584,7 @@
           </mc:Choice>
           <mc:Fallback>
             <w:pict>
-              <v:shape w14:anchorId="0451FF40" id="Text Box 52" o:spid="_x0000_s1037" type="#_x0000_t202" style="position:absolute;left:0;text-align:left;margin-left:0;margin-top:362.35pt;width:468pt;height:.05pt;z-index:-251657216;visibility:visible;mso-wrap-style:square;mso-wrap-distance-left:9pt;mso-wrap-distance-top:0;mso-wrap-distance-right:9pt;mso-wrap-distance-bottom:0;mso-position-horizontal:absolute;mso-position-horizontal-relative:text;mso-position-vertical:absolute;mso-position-vertical-relative:text;v-text-anchor:top" o:gfxdata="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" stroked="f">
+              <v:shape w14:anchorId="0451FF40" id="Text Box 52" o:spid="_x0000_s1038" type="#_x0000_t202" style="position:absolute;left:0;text-align:left;margin-left:0;margin-top:362.35pt;width:468pt;height:.05pt;z-index:-251657216;visibility:visible;mso-wrap-style:square;mso-wrap-distance-left:9pt;mso-wrap-distance-top:0;mso-wrap-distance-right:9pt;mso-wrap-distance-bottom:0;mso-position-horizontal:absolute;mso-position-horizontal-relative:text;mso-position-vertical:absolute;mso-position-vertical-relative:text;v-text-anchor:top" o:gfxdata="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" stroked="f">
                 <v:textbox style="mso-fit-shape-to-text:t" inset="0,0,0,0">
                   <w:txbxContent>
                     <w:p>
@@ -5369,27 +5599,14 @@
                       <w:r>
                         <w:t xml:space="preserve">Hình </w:t>
                       </w:r>
-                      <w:r>
-                        <w:fldChar w:fldCharType="begin"/>
-                      </w:r>
-                      <w:r>
-                        <w:instrText xml:space="preserve"> SEQ Hình \* ARABIC </w:instrText>
-                      </w:r>
-                      <w:r>
-                        <w:fldChar w:fldCharType="separate"/>
-                      </w:r>
-                      <w:r>
-                        <w:rPr>
-                          <w:noProof/>
-                        </w:rPr>
-                        <w:t>12</w:t>
-                      </w:r>
-                      <w:r>
-                        <w:rPr>
-                          <w:noProof/>
-                        </w:rPr>
-                        <w:fldChar w:fldCharType="end"/>
-                      </w:r>
+                      <w:fldSimple w:instr=" SEQ Hình \* ARABIC ">
+                        <w:r>
+                          <w:rPr>
+                            <w:noProof/>
+                          </w:rPr>
+                          <w:t>12</w:t>
+                        </w:r>
+                      </w:fldSimple>
                       <w:r>
                         <w:t xml:space="preserve"> Giao diện quản lý chi tiết sự kiện</w:t>
                       </w:r>
@@ -5438,7 +5655,7 @@
                     <pic:cNvPicPr/>
                   </pic:nvPicPr>
                   <pic:blipFill>
-                    <a:blip r:embed="rId22">
+                    <a:blip r:embed="rId23">
                       <a:extLst>
                         <a:ext uri="{28A0092B-C50C-407E-A947-70E740481C1C}">
                           <a14:useLocalDpi xmlns:a14="http://schemas.microsoft.com/office/drawing/2010/main" val="0"/>
@@ -5595,7 +5812,7 @@
       </w:r>
     </w:p>
     <w:sectPr>
-      <w:headerReference w:type="default" r:id="rId23"/>
+      <w:headerReference w:type="default" r:id="rId24"/>
       <w:type w:val="continuous"/>
       <w:pgSz w:w="12240" w:h="15840"/>
       <w:pgMar w:top="1440" w:right="1440" w:bottom="1440" w:left="1440" w:header="720" w:footer="720" w:gutter="0"/>
@@ -5607,7 +5824,7 @@
 </file>
 
 <file path=word/endnotes.xml><?xml version="1.0" encoding="utf-8"?>
-<w:endnotes xmlns:wpc="http://schemas.microsoft.com/office/word/2010/wordprocessingCanvas" xmlns:cx="http://schemas.microsoft.com/office/drawing/2014/chartex" xmlns:mc="http://schemas.openxmlformats.org/markup-compatibility/2006" xmlns:o="urn:schemas-microsoft-com:office:office" xmlns:r="http://schemas.openxmlformats.org/officeDocument/2006/relationships" xmlns:m="http://schemas.openxmlformats.org/officeDocument/2006/math" xmlns:v="urn:schemas-microsoft-com:vml" xmlns:wp14="http://schemas.microsoft.com/office/word/2010/wordprocessingDrawing" xmlns:wp="http://schemas.openxmlformats.org/drawingml/2006/wordprocessingDrawing" xmlns:w10="urn:schemas-microsoft-com:office:word" xmlns:w="http://schemas.openxmlformats.org/wordprocessingml/2006/main" xmlns:w14="http://schemas.microsoft.com/office/word/2010/wordml" xmlns:w15="http://schemas.microsoft.com/office/word/2012/wordml" xmlns:w16se="http://schemas.microsoft.com/office/word/2015/wordml/symex" xmlns:wpg="http://schemas.microsoft.com/office/word/2010/wordprocessingGroup" xmlns:wpi="http://schemas.microsoft.com/office/word/2010/wordprocessingInk" xmlns:wne="http://schemas.microsoft.com/office/word/2006/wordml" xmlns:wps="http://schemas.microsoft.com/office/word/2010/wordprocessingShape" mc:Ignorable="w14 w15 w16se wp14">
+<w:endnotes xmlns:wpc="http://schemas.microsoft.com/office/word/2010/wordprocessingCanvas" xmlns:cx="http://schemas.microsoft.com/office/drawing/2014/chartex" xmlns:cx1="http://schemas.microsoft.com/office/drawing/2015/9/8/chartex" xmlns:mc="http://schemas.openxmlformats.org/markup-compatibility/2006" xmlns:o="urn:schemas-microsoft-com:office:office" xmlns:r="http://schemas.openxmlformats.org/officeDocument/2006/relationships" xmlns:m="http://schemas.openxmlformats.org/officeDocument/2006/math" xmlns:v="urn:schemas-microsoft-com:vml" xmlns:wp14="http://schemas.microsoft.com/office/word/2010/wordprocessingDrawing" xmlns:wp="http://schemas.openxmlformats.org/drawingml/2006/wordprocessingDrawing" xmlns:w10="urn:schemas-microsoft-com:office:word" xmlns:w="http://schemas.openxmlformats.org/wordprocessingml/2006/main" xmlns:w14="http://schemas.microsoft.com/office/word/2010/wordml" xmlns:w15="http://schemas.microsoft.com/office/word/2012/wordml" xmlns:w16se="http://schemas.microsoft.com/office/word/2015/wordml/symex" xmlns:wpg="http://schemas.microsoft.com/office/word/2010/wordprocessingGroup" xmlns:wpi="http://schemas.microsoft.com/office/word/2010/wordprocessingInk" xmlns:wne="http://schemas.microsoft.com/office/word/2006/wordml" xmlns:wps="http://schemas.microsoft.com/office/word/2010/wordprocessingShape" mc:Ignorable="w14 w15 w16se wp14">
   <w:endnote w:type="separator" w:id="-1">
     <w:p>
       <w:pPr>
@@ -5632,7 +5849,7 @@
 </file>
 
 <file path=word/footnotes.xml><?xml version="1.0" encoding="utf-8"?>
-<w:footnotes xmlns:wpc="http://schemas.microsoft.com/office/word/2010/wordprocessingCanvas" xmlns:cx="http://schemas.microsoft.com/office/drawing/2014/chartex" xmlns:mc="http://schemas.openxmlformats.org/markup-compatibility/2006" xmlns:o="urn:schemas-microsoft-com:office:office" xmlns:r="http://schemas.openxmlformats.org/officeDocument/2006/relationships" xmlns:m="http://schemas.openxmlformats.org/officeDocument/2006/math" xmlns:v="urn:schemas-microsoft-com:vml" xmlns:wp14="http://schemas.microsoft.com/office/word/2010/wordprocessingDrawing" xmlns:wp="http://schemas.openxmlformats.org/drawingml/2006/wordprocessingDrawing" xmlns:w10="urn:schemas-microsoft-com:office:word" xmlns:w="http://schemas.openxmlformats.org/wordprocessingml/2006/main" xmlns:w14="http://schemas.microsoft.com/office/word/2010/wordml" xmlns:w15="http://schemas.microsoft.com/office/word/2012/wordml" xmlns:w16se="http://schemas.microsoft.com/office/word/2015/wordml/symex" xmlns:wpg="http://schemas.microsoft.com/office/word/2010/wordprocessingGroup" xmlns:wpi="http://schemas.microsoft.com/office/word/2010/wordprocessingInk" xmlns:wne="http://schemas.microsoft.com/office/word/2006/wordml" xmlns:wps="http://schemas.microsoft.com/office/word/2010/wordprocessingShape" mc:Ignorable="w14 w15 w16se wp14">
+<w:footnotes xmlns:wpc="http://schemas.microsoft.com/office/word/2010/wordprocessingCanvas" xmlns:cx="http://schemas.microsoft.com/office/drawing/2014/chartex" xmlns:cx1="http://schemas.microsoft.com/office/drawing/2015/9/8/chartex" xmlns:mc="http://schemas.openxmlformats.org/markup-compatibility/2006" xmlns:o="urn:schemas-microsoft-com:office:office" xmlns:r="http://schemas.openxmlformats.org/officeDocument/2006/relationships" xmlns:m="http://schemas.openxmlformats.org/officeDocument/2006/math" xmlns:v="urn:schemas-microsoft-com:vml" xmlns:wp14="http://schemas.microsoft.com/office/word/2010/wordprocessingDrawing" xmlns:wp="http://schemas.openxmlformats.org/drawingml/2006/wordprocessingDrawing" xmlns:w10="urn:schemas-microsoft-com:office:word" xmlns:w="http://schemas.openxmlformats.org/wordprocessingml/2006/main" xmlns:w14="http://schemas.microsoft.com/office/word/2010/wordml" xmlns:w15="http://schemas.microsoft.com/office/word/2012/wordml" xmlns:w16se="http://schemas.microsoft.com/office/word/2015/wordml/symex" xmlns:wpg="http://schemas.microsoft.com/office/word/2010/wordprocessingGroup" xmlns:wpi="http://schemas.microsoft.com/office/word/2010/wordprocessingInk" xmlns:wne="http://schemas.microsoft.com/office/word/2006/wordml" xmlns:wps="http://schemas.microsoft.com/office/word/2010/wordprocessingShape" mc:Ignorable="w14 w15 w16se wp14">
   <w:footnote w:type="separator" w:id="-1">
     <w:p>
       <w:pPr>
@@ -5657,7 +5874,7 @@
 </file>
 
 <file path=word/header1.xml><?xml version="1.0" encoding="utf-8"?>
-<w:hdr xmlns:wpc="http://schemas.microsoft.com/office/word/2010/wordprocessingCanvas" xmlns:cx="http://schemas.microsoft.com/office/drawing/2014/chartex" xmlns:mc="http://schemas.openxmlformats.org/markup-compatibility/2006" xmlns:o="urn:schemas-microsoft-com:office:office" xmlns:r="http://schemas.openxmlformats.org/officeDocument/2006/relationships" xmlns:m="http://schemas.openxmlformats.org/officeDocument/2006/math" xmlns:v="urn:schemas-microsoft-com:vml" xmlns:wp14="http://schemas.microsoft.com/office/word/2010/wordprocessingDrawing" xmlns:wp="http://schemas.openxmlformats.org/drawingml/2006/wordprocessingDrawing" xmlns:w10="urn:schemas-microsoft-com:office:word" xmlns:w="http://schemas.openxmlformats.org/wordprocessingml/2006/main" xmlns:w14="http://schemas.microsoft.com/office/word/2010/wordml" xmlns:w15="http://schemas.microsoft.com/office/word/2012/wordml" xmlns:w16se="http://schemas.microsoft.com/office/word/2015/wordml/symex" xmlns:wpg="http://schemas.microsoft.com/office/word/2010/wordprocessingGroup" xmlns:wpi="http://schemas.microsoft.com/office/word/2010/wordprocessingInk" xmlns:wne="http://schemas.microsoft.com/office/word/2006/wordml" xmlns:wps="http://schemas.microsoft.com/office/word/2010/wordprocessingShape" mc:Ignorable="w14 w15 w16se wp14">
+<w:hdr xmlns:wpc="http://schemas.microsoft.com/office/word/2010/wordprocessingCanvas" xmlns:cx="http://schemas.microsoft.com/office/drawing/2014/chartex" xmlns:cx1="http://schemas.microsoft.com/office/drawing/2015/9/8/chartex" xmlns:mc="http://schemas.openxmlformats.org/markup-compatibility/2006" xmlns:o="urn:schemas-microsoft-com:office:office" xmlns:r="http://schemas.openxmlformats.org/officeDocument/2006/relationships" xmlns:m="http://schemas.openxmlformats.org/officeDocument/2006/math" xmlns:v="urn:schemas-microsoft-com:vml" xmlns:wp14="http://schemas.microsoft.com/office/word/2010/wordprocessingDrawing" xmlns:wp="http://schemas.openxmlformats.org/drawingml/2006/wordprocessingDrawing" xmlns:w10="urn:schemas-microsoft-com:office:word" xmlns:w="http://schemas.openxmlformats.org/wordprocessingml/2006/main" xmlns:w14="http://schemas.microsoft.com/office/word/2010/wordml" xmlns:w15="http://schemas.microsoft.com/office/word/2012/wordml" xmlns:w16se="http://schemas.microsoft.com/office/word/2015/wordml/symex" xmlns:wpg="http://schemas.microsoft.com/office/word/2010/wordprocessingGroup" xmlns:wpi="http://schemas.microsoft.com/office/word/2010/wordprocessingInk" xmlns:wne="http://schemas.microsoft.com/office/word/2006/wordml" xmlns:wps="http://schemas.microsoft.com/office/word/2010/wordprocessingShape" mc:Ignorable="w14 w15 w16se wp14">
   <w:p>
     <w:pPr>
       <w:pStyle w:val="Header"/>
@@ -5675,7 +5892,7 @@
 </file>
 
 <file path=word/header2.xml><?xml version="1.0" encoding="utf-8"?>
-<w:hdr xmlns:wpc="http://schemas.microsoft.com/office/word/2010/wordprocessingCanvas" xmlns:cx="http://schemas.microsoft.com/office/drawing/2014/chartex" xmlns:mc="http://schemas.openxmlformats.org/markup-compatibility/2006" xmlns:o="urn:schemas-microsoft-com:office:office" xmlns:r="http://schemas.openxmlformats.org/officeDocument/2006/relationships" xmlns:m="http://schemas.openxmlformats.org/officeDocument/2006/math" xmlns:v="urn:schemas-microsoft-com:vml" xmlns:wp14="http://schemas.microsoft.com/office/word/2010/wordprocessingDrawing" xmlns:wp="http://schemas.openxmlformats.org/drawingml/2006/wordprocessingDrawing" xmlns:w10="urn:schemas-microsoft-com:office:word" xmlns:w="http://schemas.openxmlformats.org/wordprocessingml/2006/main" xmlns:w14="http://schemas.microsoft.com/office/word/2010/wordml" xmlns:w15="http://schemas.microsoft.com/office/word/2012/wordml" xmlns:w16se="http://schemas.microsoft.com/office/word/2015/wordml/symex" xmlns:wpg="http://schemas.microsoft.com/office/word/2010/wordprocessingGroup" xmlns:wpi="http://schemas.microsoft.com/office/word/2010/wordprocessingInk" xmlns:wne="http://schemas.microsoft.com/office/word/2006/wordml" xmlns:wps="http://schemas.microsoft.com/office/word/2010/wordprocessingShape" mc:Ignorable="w14 w15 w16se wp14">
+<w:hdr xmlns:wpc="http://schemas.microsoft.com/office/word/2010/wordprocessingCanvas" xmlns:cx="http://schemas.microsoft.com/office/drawing/2014/chartex" xmlns:cx1="http://schemas.microsoft.com/office/drawing/2015/9/8/chartex" xmlns:mc="http://schemas.openxmlformats.org/markup-compatibility/2006" xmlns:o="urn:schemas-microsoft-com:office:office" xmlns:r="http://schemas.openxmlformats.org/officeDocument/2006/relationships" xmlns:m="http://schemas.openxmlformats.org/officeDocument/2006/math" xmlns:v="urn:schemas-microsoft-com:vml" xmlns:wp14="http://schemas.microsoft.com/office/word/2010/wordprocessingDrawing" xmlns:wp="http://schemas.openxmlformats.org/drawingml/2006/wordprocessingDrawing" xmlns:w10="urn:schemas-microsoft-com:office:word" xmlns:w="http://schemas.openxmlformats.org/wordprocessingml/2006/main" xmlns:w14="http://schemas.microsoft.com/office/word/2010/wordml" xmlns:w15="http://schemas.microsoft.com/office/word/2012/wordml" xmlns:w16se="http://schemas.microsoft.com/office/word/2015/wordml/symex" xmlns:wpg="http://schemas.microsoft.com/office/word/2010/wordprocessingGroup" xmlns:wpi="http://schemas.microsoft.com/office/word/2010/wordprocessingInk" xmlns:wne="http://schemas.microsoft.com/office/word/2006/wordml" xmlns:wps="http://schemas.microsoft.com/office/word/2010/wordprocessingShape" mc:Ignorable="w14 w15 w16se wp14">
   <w:p>
     <w:pPr>
       <w:pStyle w:val="Header"/>
@@ -5693,7 +5910,7 @@
 </file>
 
 <file path=word/numbering.xml><?xml version="1.0" encoding="utf-8"?>
-<w:numbering xmlns:wpc="http://schemas.microsoft.com/office/word/2010/wordprocessingCanvas" xmlns:cx="http://schemas.microsoft.com/office/drawing/2014/chartex" xmlns:mc="http://schemas.openxmlformats.org/markup-compatibility/2006" xmlns:o="urn:schemas-microsoft-com:office:office" xmlns:r="http://schemas.openxmlformats.org/officeDocument/2006/relationships" xmlns:m="http://schemas.openxmlformats.org/officeDocument/2006/math" xmlns:v="urn:schemas-microsoft-com:vml" xmlns:wp14="http://schemas.microsoft.com/office/word/2010/wordprocessingDrawing" xmlns:wp="http://schemas.openxmlformats.org/drawingml/2006/wordprocessingDrawing" xmlns:w10="urn:schemas-microsoft-com:office:word" xmlns:w="http://schemas.openxmlformats.org/wordprocessingml/2006/main" xmlns:w14="http://schemas.microsoft.com/office/word/2010/wordml" xmlns:w15="http://schemas.microsoft.com/office/word/2012/wordml" xmlns:w16se="http://schemas.microsoft.com/office/word/2015/wordml/symex" xmlns:wpg="http://schemas.microsoft.com/office/word/2010/wordprocessingGroup" xmlns:wpi="http://schemas.microsoft.com/office/word/2010/wordprocessingInk" xmlns:wne="http://schemas.microsoft.com/office/word/2006/wordml" xmlns:wps="http://schemas.microsoft.com/office/word/2010/wordprocessingShape" mc:Ignorable="w14 w15 w16se wp14">
+<w:numbering xmlns:wpc="http://schemas.microsoft.com/office/word/2010/wordprocessingCanvas" xmlns:cx="http://schemas.microsoft.com/office/drawing/2014/chartex" xmlns:cx1="http://schemas.microsoft.com/office/drawing/2015/9/8/chartex" xmlns:mc="http://schemas.openxmlformats.org/markup-compatibility/2006" xmlns:o="urn:schemas-microsoft-com:office:office" xmlns:r="http://schemas.openxmlformats.org/officeDocument/2006/relationships" xmlns:m="http://schemas.openxmlformats.org/officeDocument/2006/math" xmlns:v="urn:schemas-microsoft-com:vml" xmlns:wp14="http://schemas.microsoft.com/office/word/2010/wordprocessingDrawing" xmlns:wp="http://schemas.openxmlformats.org/drawingml/2006/wordprocessingDrawing" xmlns:w10="urn:schemas-microsoft-com:office:word" xmlns:w="http://schemas.openxmlformats.org/wordprocessingml/2006/main" xmlns:w14="http://schemas.microsoft.com/office/word/2010/wordml" xmlns:w15="http://schemas.microsoft.com/office/word/2012/wordml" xmlns:w16se="http://schemas.microsoft.com/office/word/2015/wordml/symex" xmlns:wpg="http://schemas.microsoft.com/office/word/2010/wordprocessingGroup" xmlns:wpi="http://schemas.microsoft.com/office/word/2010/wordprocessingInk" xmlns:wne="http://schemas.microsoft.com/office/word/2006/wordml" xmlns:wps="http://schemas.microsoft.com/office/word/2010/wordprocessingShape" mc:Ignorable="w14 w15 w16se wp14">
   <w:abstractNum w:abstractNumId="0" w15:restartNumberingAfterBreak="0">
     <w:nsid w:val="173503F5"/>
     <w:multiLevelType w:val="hybridMultilevel"/>
@@ -8637,7 +8854,7 @@
 </file>
 
 <file path=customXml/itemProps1.xml><?xml version="1.0" encoding="utf-8"?>
-<ds:datastoreItem xmlns:ds="http://schemas.openxmlformats.org/officeDocument/2006/customXml" ds:itemID="{7A5D4B02-6A04-4DEC-AF9B-CA26798C9169}">
+<ds:datastoreItem xmlns:ds="http://schemas.openxmlformats.org/officeDocument/2006/customXml" ds:itemID="{55EF6B2D-525B-4009-8478-390EA3CC8561}">
   <ds:schemaRefs>
     <ds:schemaRef ds:uri="http://schemas.openxmlformats.org/officeDocument/2006/bibliography"/>
   </ds:schemaRefs>

</xml_diff>

<commit_message>
them vai hinh vao bao cao
</commit_message>
<xml_diff>
--- a/018101027_018101108.docx
+++ b/018101027_018101108.docx
@@ -1791,14 +1791,27 @@
                             <w:r>
                               <w:t xml:space="preserve">Hình </w:t>
                             </w:r>
-                            <w:fldSimple w:instr=" SEQ Hình \* ARABIC ">
-                              <w:r>
-                                <w:rPr>
-                                  <w:noProof/>
-                                </w:rPr>
-                                <w:t>1</w:t>
-                              </w:r>
-                            </w:fldSimple>
+                            <w:r>
+                              <w:fldChar w:fldCharType="begin"/>
+                            </w:r>
+                            <w:r>
+                              <w:instrText xml:space="preserve"> SEQ Hình \* ARABIC </w:instrText>
+                            </w:r>
+                            <w:r>
+                              <w:fldChar w:fldCharType="separate"/>
+                            </w:r>
+                            <w:r>
+                              <w:rPr>
+                                <w:noProof/>
+                              </w:rPr>
+                              <w:t>1</w:t>
+                            </w:r>
+                            <w:r>
+                              <w:rPr>
+                                <w:noProof/>
+                              </w:rPr>
+                              <w:fldChar w:fldCharType="end"/>
+                            </w:r>
                             <w:r>
                               <w:t xml:space="preserve"> Mô hình luận lý ứng dụng quản lý quán cafe</w:t>
                             </w:r>
@@ -1839,14 +1852,27 @@
                       <w:r>
                         <w:t xml:space="preserve">Hình </w:t>
                       </w:r>
-                      <w:fldSimple w:instr=" SEQ Hình \* ARABIC ">
-                        <w:r>
-                          <w:rPr>
-                            <w:noProof/>
-                          </w:rPr>
-                          <w:t>1</w:t>
-                        </w:r>
-                      </w:fldSimple>
+                      <w:r>
+                        <w:fldChar w:fldCharType="begin"/>
+                      </w:r>
+                      <w:r>
+                        <w:instrText xml:space="preserve"> SEQ Hình \* ARABIC </w:instrText>
+                      </w:r>
+                      <w:r>
+                        <w:fldChar w:fldCharType="separate"/>
+                      </w:r>
+                      <w:r>
+                        <w:rPr>
+                          <w:noProof/>
+                        </w:rPr>
+                        <w:t>1</w:t>
+                      </w:r>
+                      <w:r>
+                        <w:rPr>
+                          <w:noProof/>
+                        </w:rPr>
+                        <w:fldChar w:fldCharType="end"/>
+                      </w:r>
                       <w:r>
                         <w:t xml:space="preserve"> Mô hình luận lý ứng dụng quản lý quán cafe</w:t>
                       </w:r>
@@ -2008,14 +2034,27 @@
                             <w:r>
                               <w:t xml:space="preserve">Hình </w:t>
                             </w:r>
-                            <w:fldSimple w:instr=" SEQ Hình \* ARABIC ">
-                              <w:r>
-                                <w:rPr>
-                                  <w:noProof/>
-                                </w:rPr>
-                                <w:t>2</w:t>
-                              </w:r>
-                            </w:fldSimple>
+                            <w:r>
+                              <w:fldChar w:fldCharType="begin"/>
+                            </w:r>
+                            <w:r>
+                              <w:instrText xml:space="preserve"> SEQ Hình \* ARABIC </w:instrText>
+                            </w:r>
+                            <w:r>
+                              <w:fldChar w:fldCharType="separate"/>
+                            </w:r>
+                            <w:r>
+                              <w:rPr>
+                                <w:noProof/>
+                              </w:rPr>
+                              <w:t>2</w:t>
+                            </w:r>
+                            <w:r>
+                              <w:rPr>
+                                <w:noProof/>
+                              </w:rPr>
+                              <w:fldChar w:fldCharType="end"/>
+                            </w:r>
                             <w:r>
                               <w:t xml:space="preserve"> Giao diện đăng nhập</w:t>
                             </w:r>
@@ -2054,14 +2093,27 @@
                       <w:r>
                         <w:t xml:space="preserve">Hình </w:t>
                       </w:r>
-                      <w:fldSimple w:instr=" SEQ Hình \* ARABIC ">
-                        <w:r>
-                          <w:rPr>
-                            <w:noProof/>
-                          </w:rPr>
-                          <w:t>2</w:t>
-                        </w:r>
-                      </w:fldSimple>
+                      <w:r>
+                        <w:fldChar w:fldCharType="begin"/>
+                      </w:r>
+                      <w:r>
+                        <w:instrText xml:space="preserve"> SEQ Hình \* ARABIC </w:instrText>
+                      </w:r>
+                      <w:r>
+                        <w:fldChar w:fldCharType="separate"/>
+                      </w:r>
+                      <w:r>
+                        <w:rPr>
+                          <w:noProof/>
+                        </w:rPr>
+                        <w:t>2</w:t>
+                      </w:r>
+                      <w:r>
+                        <w:rPr>
+                          <w:noProof/>
+                        </w:rPr>
+                        <w:fldChar w:fldCharType="end"/>
+                      </w:r>
                       <w:r>
                         <w:t xml:space="preserve"> Giao diện đăng nhập</w:t>
                       </w:r>
@@ -2258,14 +2310,27 @@
                             <w:r>
                               <w:t xml:space="preserve">Hình </w:t>
                             </w:r>
-                            <w:fldSimple w:instr=" SEQ Hình \* ARABIC ">
-                              <w:r>
-                                <w:rPr>
-                                  <w:noProof/>
-                                </w:rPr>
-                                <w:t>3</w:t>
-                              </w:r>
-                            </w:fldSimple>
+                            <w:r>
+                              <w:fldChar w:fldCharType="begin"/>
+                            </w:r>
+                            <w:r>
+                              <w:instrText xml:space="preserve"> SEQ Hình \* ARABIC </w:instrText>
+                            </w:r>
+                            <w:r>
+                              <w:fldChar w:fldCharType="separate"/>
+                            </w:r>
+                            <w:r>
+                              <w:rPr>
+                                <w:noProof/>
+                              </w:rPr>
+                              <w:t>3</w:t>
+                            </w:r>
+                            <w:r>
+                              <w:rPr>
+                                <w:noProof/>
+                              </w:rPr>
+                              <w:fldChar w:fldCharType="end"/>
+                            </w:r>
                             <w:r>
                               <w:t xml:space="preserve"> Giao diện </w:t>
                             </w:r>
@@ -2304,14 +2369,27 @@
                       <w:r>
                         <w:t xml:space="preserve">Hình </w:t>
                       </w:r>
-                      <w:fldSimple w:instr=" SEQ Hình \* ARABIC ">
-                        <w:r>
-                          <w:rPr>
-                            <w:noProof/>
-                          </w:rPr>
-                          <w:t>3</w:t>
-                        </w:r>
-                      </w:fldSimple>
+                      <w:r>
+                        <w:fldChar w:fldCharType="begin"/>
+                      </w:r>
+                      <w:r>
+                        <w:instrText xml:space="preserve"> SEQ Hình \* ARABIC </w:instrText>
+                      </w:r>
+                      <w:r>
+                        <w:fldChar w:fldCharType="separate"/>
+                      </w:r>
+                      <w:r>
+                        <w:rPr>
+                          <w:noProof/>
+                        </w:rPr>
+                        <w:t>3</w:t>
+                      </w:r>
+                      <w:r>
+                        <w:rPr>
+                          <w:noProof/>
+                        </w:rPr>
+                        <w:fldChar w:fldCharType="end"/>
+                      </w:r>
                       <w:r>
                         <w:t xml:space="preserve"> Giao diện </w:t>
                       </w:r>
@@ -2494,32 +2572,16 @@
                             <w:r>
                               <w:t xml:space="preserve">Hình </w:t>
                             </w:r>
+                            <w:fldSimple w:instr=" SEQ Hình \* ARABIC ">
+                              <w:r>
+                                <w:rPr>
+                                  <w:noProof/>
+                                </w:rPr>
+                                <w:t>3</w:t>
+                              </w:r>
+                            </w:fldSimple>
                             <w:r>
-                              <w:fldChar w:fldCharType="begin"/>
-                            </w:r>
-                            <w:r>
-                              <w:instrText xml:space="preserve"> SEQ Hình \* ARABIC </w:instrText>
-                            </w:r>
-                            <w:r>
-                              <w:fldChar w:fldCharType="separate"/>
-                            </w:r>
-                            <w:r>
-                              <w:rPr>
-                                <w:noProof/>
-                              </w:rPr>
-                              <w:t>3</w:t>
-                            </w:r>
-                            <w:r>
-                              <w:rPr>
-                                <w:noProof/>
-                              </w:rPr>
-                              <w:fldChar w:fldCharType="end"/>
-                            </w:r>
-                            <w:r>
-                              <w:t xml:space="preserve"> Giao diện quản lý sau khi </w:t>
-                            </w:r>
-                            <w:r>
-                              <w:t>bấm thanh toán</w:t>
+                              <w:t xml:space="preserve"> Giao diện quản lý sau khi bấm thanh toán</w:t>
                             </w:r>
                           </w:p>
                         </w:txbxContent>
@@ -2553,32 +2615,16 @@
                       <w:r>
                         <w:t xml:space="preserve">Hình </w:t>
                       </w:r>
+                      <w:fldSimple w:instr=" SEQ Hình \* ARABIC ">
+                        <w:r>
+                          <w:rPr>
+                            <w:noProof/>
+                          </w:rPr>
+                          <w:t>3</w:t>
+                        </w:r>
+                      </w:fldSimple>
                       <w:r>
-                        <w:fldChar w:fldCharType="begin"/>
-                      </w:r>
-                      <w:r>
-                        <w:instrText xml:space="preserve"> SEQ Hình \* ARABIC </w:instrText>
-                      </w:r>
-                      <w:r>
-                        <w:fldChar w:fldCharType="separate"/>
-                      </w:r>
-                      <w:r>
-                        <w:rPr>
-                          <w:noProof/>
-                        </w:rPr>
-                        <w:t>3</w:t>
-                      </w:r>
-                      <w:r>
-                        <w:rPr>
-                          <w:noProof/>
-                        </w:rPr>
-                        <w:fldChar w:fldCharType="end"/>
-                      </w:r>
-                      <w:r>
-                        <w:t xml:space="preserve"> Giao diện quản lý sau khi </w:t>
-                      </w:r>
-                      <w:r>
-                        <w:t>bấm thanh toán</w:t>
+                        <w:t xml:space="preserve"> Giao diện quản lý sau khi bấm thanh toán</w:t>
                       </w:r>
                     </w:p>
                   </w:txbxContent>
@@ -3014,27 +3060,14 @@
                             <w:r>
                               <w:t xml:space="preserve">Hình </w:t>
                             </w:r>
-                            <w:r>
-                              <w:fldChar w:fldCharType="begin"/>
-                            </w:r>
-                            <w:r>
-                              <w:instrText xml:space="preserve"> SEQ Hình \* ARABIC </w:instrText>
-                            </w:r>
-                            <w:r>
-                              <w:fldChar w:fldCharType="separate"/>
-                            </w:r>
-                            <w:r>
-                              <w:rPr>
-                                <w:noProof/>
-                              </w:rPr>
-                              <w:t>4</w:t>
-                            </w:r>
-                            <w:r>
-                              <w:rPr>
-                                <w:noProof/>
-                              </w:rPr>
-                              <w:fldChar w:fldCharType="end"/>
-                            </w:r>
+                            <w:fldSimple w:instr=" SEQ Hình \* ARABIC ">
+                              <w:r>
+                                <w:rPr>
+                                  <w:noProof/>
+                                </w:rPr>
+                                <w:t>4</w:t>
+                              </w:r>
+                            </w:fldSimple>
                             <w:r>
                               <w:t xml:space="preserve"> Giao diện chấm công</w:t>
                             </w:r>
@@ -3070,27 +3103,14 @@
                       <w:r>
                         <w:t xml:space="preserve">Hình </w:t>
                       </w:r>
-                      <w:r>
-                        <w:fldChar w:fldCharType="begin"/>
-                      </w:r>
-                      <w:r>
-                        <w:instrText xml:space="preserve"> SEQ Hình \* ARABIC </w:instrText>
-                      </w:r>
-                      <w:r>
-                        <w:fldChar w:fldCharType="separate"/>
-                      </w:r>
-                      <w:r>
-                        <w:rPr>
-                          <w:noProof/>
-                        </w:rPr>
-                        <w:t>4</w:t>
-                      </w:r>
-                      <w:r>
-                        <w:rPr>
-                          <w:noProof/>
-                        </w:rPr>
-                        <w:fldChar w:fldCharType="end"/>
-                      </w:r>
+                      <w:fldSimple w:instr=" SEQ Hình \* ARABIC ">
+                        <w:r>
+                          <w:rPr>
+                            <w:noProof/>
+                          </w:rPr>
+                          <w:t>4</w:t>
+                        </w:r>
+                      </w:fldSimple>
                       <w:r>
                         <w:t xml:space="preserve"> Giao diện chấm công</w:t>
                       </w:r>
@@ -3306,27 +3326,14 @@
                             <w:r>
                               <w:t xml:space="preserve">Hình </w:t>
                             </w:r>
-                            <w:r>
-                              <w:fldChar w:fldCharType="begin"/>
-                            </w:r>
-                            <w:r>
-                              <w:instrText xml:space="preserve"> SEQ Hình \* ARABIC </w:instrText>
-                            </w:r>
-                            <w:r>
-                              <w:fldChar w:fldCharType="separate"/>
-                            </w:r>
-                            <w:r>
-                              <w:rPr>
-                                <w:noProof/>
-                              </w:rPr>
-                              <w:t>5</w:t>
-                            </w:r>
-                            <w:r>
-                              <w:rPr>
-                                <w:noProof/>
-                              </w:rPr>
-                              <w:fldChar w:fldCharType="end"/>
-                            </w:r>
+                            <w:fldSimple w:instr=" SEQ Hình \* ARABIC ">
+                              <w:r>
+                                <w:rPr>
+                                  <w:noProof/>
+                                </w:rPr>
+                                <w:t>5</w:t>
+                              </w:r>
+                            </w:fldSimple>
                             <w:r>
                               <w:t xml:space="preserve"> Giao diệ</w:t>
                             </w:r>
@@ -3368,27 +3375,14 @@
                       <w:r>
                         <w:t xml:space="preserve">Hình </w:t>
                       </w:r>
-                      <w:r>
-                        <w:fldChar w:fldCharType="begin"/>
-                      </w:r>
-                      <w:r>
-                        <w:instrText xml:space="preserve"> SEQ Hình \* ARABIC </w:instrText>
-                      </w:r>
-                      <w:r>
-                        <w:fldChar w:fldCharType="separate"/>
-                      </w:r>
-                      <w:r>
-                        <w:rPr>
-                          <w:noProof/>
-                        </w:rPr>
-                        <w:t>5</w:t>
-                      </w:r>
-                      <w:r>
-                        <w:rPr>
-                          <w:noProof/>
-                        </w:rPr>
-                        <w:fldChar w:fldCharType="end"/>
-                      </w:r>
+                      <w:fldSimple w:instr=" SEQ Hình \* ARABIC ">
+                        <w:r>
+                          <w:rPr>
+                            <w:noProof/>
+                          </w:rPr>
+                          <w:t>5</w:t>
+                        </w:r>
+                      </w:fldSimple>
                       <w:r>
                         <w:t xml:space="preserve"> Giao diệ</w:t>
                       </w:r>
@@ -3565,27 +3559,14 @@
                             <w:r>
                               <w:t xml:space="preserve">Hình </w:t>
                             </w:r>
-                            <w:r>
-                              <w:fldChar w:fldCharType="begin"/>
-                            </w:r>
-                            <w:r>
-                              <w:instrText xml:space="preserve"> SEQ Hình \* ARABIC </w:instrText>
-                            </w:r>
-                            <w:r>
-                              <w:fldChar w:fldCharType="separate"/>
-                            </w:r>
-                            <w:r>
-                              <w:rPr>
-                                <w:noProof/>
-                              </w:rPr>
-                              <w:t>6</w:t>
-                            </w:r>
-                            <w:r>
-                              <w:rPr>
-                                <w:noProof/>
-                              </w:rPr>
-                              <w:fldChar w:fldCharType="end"/>
-                            </w:r>
+                            <w:fldSimple w:instr=" SEQ Hình \* ARABIC ">
+                              <w:r>
+                                <w:rPr>
+                                  <w:noProof/>
+                                </w:rPr>
+                                <w:t>6</w:t>
+                              </w:r>
+                            </w:fldSimple>
                             <w:r>
                               <w:t xml:space="preserve"> Giao diện quản lý thông tin danh mục &amp; sản phẩm</w:t>
                             </w:r>
@@ -3621,27 +3602,14 @@
                       <w:r>
                         <w:t xml:space="preserve">Hình </w:t>
                       </w:r>
-                      <w:r>
-                        <w:fldChar w:fldCharType="begin"/>
-                      </w:r>
-                      <w:r>
-                        <w:instrText xml:space="preserve"> SEQ Hình \* ARABIC </w:instrText>
-                      </w:r>
-                      <w:r>
-                        <w:fldChar w:fldCharType="separate"/>
-                      </w:r>
-                      <w:r>
-                        <w:rPr>
-                          <w:noProof/>
-                        </w:rPr>
-                        <w:t>6</w:t>
-                      </w:r>
-                      <w:r>
-                        <w:rPr>
-                          <w:noProof/>
-                        </w:rPr>
-                        <w:fldChar w:fldCharType="end"/>
-                      </w:r>
+                      <w:fldSimple w:instr=" SEQ Hình \* ARABIC ">
+                        <w:r>
+                          <w:rPr>
+                            <w:noProof/>
+                          </w:rPr>
+                          <w:t>6</w:t>
+                        </w:r>
+                      </w:fldSimple>
                       <w:r>
                         <w:t xml:space="preserve"> Giao diện quản lý thông tin danh mục &amp; sản phẩm</w:t>
                       </w:r>
@@ -3864,27 +3832,14 @@
                             <w:r>
                               <w:t xml:space="preserve">Hình </w:t>
                             </w:r>
-                            <w:r>
-                              <w:fldChar w:fldCharType="begin"/>
-                            </w:r>
-                            <w:r>
-                              <w:instrText xml:space="preserve"> SEQ Hình \* ARABIC </w:instrText>
-                            </w:r>
-                            <w:r>
-                              <w:fldChar w:fldCharType="separate"/>
-                            </w:r>
-                            <w:r>
-                              <w:rPr>
-                                <w:noProof/>
-                              </w:rPr>
-                              <w:t>7</w:t>
-                            </w:r>
-                            <w:r>
-                              <w:rPr>
-                                <w:noProof/>
-                              </w:rPr>
-                              <w:fldChar w:fldCharType="end"/>
-                            </w:r>
+                            <w:fldSimple w:instr=" SEQ Hình \* ARABIC ">
+                              <w:r>
+                                <w:rPr>
+                                  <w:noProof/>
+                                </w:rPr>
+                                <w:t>7</w:t>
+                              </w:r>
+                            </w:fldSimple>
                             <w:r>
                               <w:t xml:space="preserve"> Giao diện quản lý tài khoản người dùng</w:t>
                             </w:r>
@@ -3920,27 +3875,14 @@
                       <w:r>
                         <w:t xml:space="preserve">Hình </w:t>
                       </w:r>
-                      <w:r>
-                        <w:fldChar w:fldCharType="begin"/>
-                      </w:r>
-                      <w:r>
-                        <w:instrText xml:space="preserve"> SEQ Hình \* ARABIC </w:instrText>
-                      </w:r>
-                      <w:r>
-                        <w:fldChar w:fldCharType="separate"/>
-                      </w:r>
-                      <w:r>
-                        <w:rPr>
-                          <w:noProof/>
-                        </w:rPr>
-                        <w:t>7</w:t>
-                      </w:r>
-                      <w:r>
-                        <w:rPr>
-                          <w:noProof/>
-                        </w:rPr>
-                        <w:fldChar w:fldCharType="end"/>
-                      </w:r>
+                      <w:fldSimple w:instr=" SEQ Hình \* ARABIC ">
+                        <w:r>
+                          <w:rPr>
+                            <w:noProof/>
+                          </w:rPr>
+                          <w:t>7</w:t>
+                        </w:r>
+                      </w:fldSimple>
                       <w:r>
                         <w:t xml:space="preserve"> Giao diện quản lý tài khoản người dùng</w:t>
                       </w:r>
@@ -4333,27 +4275,14 @@
                             <w:r>
                               <w:t xml:space="preserve">Hình </w:t>
                             </w:r>
-                            <w:r>
-                              <w:fldChar w:fldCharType="begin"/>
-                            </w:r>
-                            <w:r>
-                              <w:instrText xml:space="preserve"> SEQ Hình \* ARABIC </w:instrText>
-                            </w:r>
-                            <w:r>
-                              <w:fldChar w:fldCharType="separate"/>
-                            </w:r>
-                            <w:r>
-                              <w:rPr>
-                                <w:noProof/>
-                              </w:rPr>
-                              <w:t>8</w:t>
-                            </w:r>
-                            <w:r>
-                              <w:rPr>
-                                <w:noProof/>
-                              </w:rPr>
-                              <w:fldChar w:fldCharType="end"/>
-                            </w:r>
+                            <w:fldSimple w:instr=" SEQ Hình \* ARABIC ">
+                              <w:r>
+                                <w:rPr>
+                                  <w:noProof/>
+                                </w:rPr>
+                                <w:t>8</w:t>
+                              </w:r>
+                            </w:fldSimple>
                             <w:r>
                               <w:t xml:space="preserve"> Giao diện quản lý bàn ăn</w:t>
                             </w:r>
@@ -4389,27 +4318,14 @@
                       <w:r>
                         <w:t xml:space="preserve">Hình </w:t>
                       </w:r>
-                      <w:r>
-                        <w:fldChar w:fldCharType="begin"/>
-                      </w:r>
-                      <w:r>
-                        <w:instrText xml:space="preserve"> SEQ Hình \* ARABIC </w:instrText>
-                      </w:r>
-                      <w:r>
-                        <w:fldChar w:fldCharType="separate"/>
-                      </w:r>
-                      <w:r>
-                        <w:rPr>
-                          <w:noProof/>
-                        </w:rPr>
-                        <w:t>8</w:t>
-                      </w:r>
-                      <w:r>
-                        <w:rPr>
-                          <w:noProof/>
-                        </w:rPr>
-                        <w:fldChar w:fldCharType="end"/>
-                      </w:r>
+                      <w:fldSimple w:instr=" SEQ Hình \* ARABIC ">
+                        <w:r>
+                          <w:rPr>
+                            <w:noProof/>
+                          </w:rPr>
+                          <w:t>8</w:t>
+                        </w:r>
+                      </w:fldSimple>
                       <w:r>
                         <w:t xml:space="preserve"> Giao diện quản lý bàn ăn</w:t>
                       </w:r>
@@ -4702,34 +4618,16 @@
                             <w:r>
                               <w:t xml:space="preserve">Hình </w:t>
                             </w:r>
+                            <w:fldSimple w:instr=" SEQ Hình \* ARABIC ">
+                              <w:r>
+                                <w:rPr>
+                                  <w:noProof/>
+                                </w:rPr>
+                                <w:t>9</w:t>
+                              </w:r>
+                            </w:fldSimple>
                             <w:r>
-                              <w:fldChar w:fldCharType="begin"/>
-                            </w:r>
-                            <w:r>
-                              <w:instrText xml:space="preserve"> SEQ Hình \* ARABIC </w:instrText>
-                            </w:r>
-                            <w:r>
-                              <w:fldChar w:fldCharType="separate"/>
-                            </w:r>
-                            <w:r>
-                              <w:rPr>
-                                <w:noProof/>
-                              </w:rPr>
-                              <w:t>9</w:t>
-                            </w:r>
-                            <w:r>
-                              <w:rPr>
-                                <w:noProof/>
-                              </w:rPr>
-                              <w:fldChar w:fldCharType="end"/>
-                            </w:r>
-                            <w:r>
-                              <w:t xml:space="preserve"> Giao diện qu</w:t>
-                            </w:r>
-                            <w:bookmarkStart w:id="0" w:name="_GoBack"/>
-                            <w:bookmarkEnd w:id="0"/>
-                            <w:r>
-                              <w:t>ản lý thông tin nhân viên</w:t>
+                              <w:t xml:space="preserve"> Giao diện quản lý thông tin nhân viên</w:t>
                             </w:r>
                           </w:p>
                         </w:txbxContent>
@@ -4763,34 +4661,16 @@
                       <w:r>
                         <w:t xml:space="preserve">Hình </w:t>
                       </w:r>
+                      <w:fldSimple w:instr=" SEQ Hình \* ARABIC ">
+                        <w:r>
+                          <w:rPr>
+                            <w:noProof/>
+                          </w:rPr>
+                          <w:t>9</w:t>
+                        </w:r>
+                      </w:fldSimple>
                       <w:r>
-                        <w:fldChar w:fldCharType="begin"/>
-                      </w:r>
-                      <w:r>
-                        <w:instrText xml:space="preserve"> SEQ Hình \* ARABIC </w:instrText>
-                      </w:r>
-                      <w:r>
-                        <w:fldChar w:fldCharType="separate"/>
-                      </w:r>
-                      <w:r>
-                        <w:rPr>
-                          <w:noProof/>
-                        </w:rPr>
-                        <w:t>9</w:t>
-                      </w:r>
-                      <w:r>
-                        <w:rPr>
-                          <w:noProof/>
-                        </w:rPr>
-                        <w:fldChar w:fldCharType="end"/>
-                      </w:r>
-                      <w:r>
-                        <w:t xml:space="preserve"> Giao diện qu</w:t>
-                      </w:r>
-                      <w:bookmarkStart w:id="1" w:name="_GoBack"/>
-                      <w:bookmarkEnd w:id="1"/>
-                      <w:r>
-                        <w:t>ản lý thông tin nhân viên</w:t>
+                        <w:t xml:space="preserve"> Giao diện quản lý thông tin nhân viên</w:t>
                       </w:r>
                     </w:p>
                   </w:txbxContent>
@@ -5027,27 +4907,14 @@
                             <w:r>
                               <w:t xml:space="preserve">Hình </w:t>
                             </w:r>
-                            <w:r>
-                              <w:fldChar w:fldCharType="begin"/>
-                            </w:r>
-                            <w:r>
-                              <w:instrText xml:space="preserve"> SEQ Hình \* ARABIC </w:instrText>
-                            </w:r>
-                            <w:r>
-                              <w:fldChar w:fldCharType="separate"/>
-                            </w:r>
-                            <w:r>
-                              <w:rPr>
-                                <w:noProof/>
-                              </w:rPr>
-                              <w:t>10</w:t>
-                            </w:r>
-                            <w:r>
-                              <w:rPr>
-                                <w:noProof/>
-                              </w:rPr>
-                              <w:fldChar w:fldCharType="end"/>
-                            </w:r>
+                            <w:fldSimple w:instr=" SEQ Hình \* ARABIC ">
+                              <w:r>
+                                <w:rPr>
+                                  <w:noProof/>
+                                </w:rPr>
+                                <w:t>10</w:t>
+                              </w:r>
+                            </w:fldSimple>
                             <w:r>
                               <w:t xml:space="preserve"> Giao diện </w:t>
                             </w:r>
@@ -5089,27 +4956,14 @@
                       <w:r>
                         <w:t xml:space="preserve">Hình </w:t>
                       </w:r>
-                      <w:r>
-                        <w:fldChar w:fldCharType="begin"/>
-                      </w:r>
-                      <w:r>
-                        <w:instrText xml:space="preserve"> SEQ Hình \* ARABIC </w:instrText>
-                      </w:r>
-                      <w:r>
-                        <w:fldChar w:fldCharType="separate"/>
-                      </w:r>
-                      <w:r>
-                        <w:rPr>
-                          <w:noProof/>
-                        </w:rPr>
-                        <w:t>10</w:t>
-                      </w:r>
-                      <w:r>
-                        <w:rPr>
-                          <w:noProof/>
-                        </w:rPr>
-                        <w:fldChar w:fldCharType="end"/>
-                      </w:r>
+                      <w:fldSimple w:instr=" SEQ Hình \* ARABIC ">
+                        <w:r>
+                          <w:rPr>
+                            <w:noProof/>
+                          </w:rPr>
+                          <w:t>10</w:t>
+                        </w:r>
+                      </w:fldSimple>
                       <w:r>
                         <w:t xml:space="preserve"> Giao diện </w:t>
                       </w:r>
@@ -5268,27 +5122,14 @@
                             <w:r>
                               <w:t xml:space="preserve">Hình </w:t>
                             </w:r>
-                            <w:r>
-                              <w:fldChar w:fldCharType="begin"/>
-                            </w:r>
-                            <w:r>
-                              <w:instrText xml:space="preserve"> SEQ Hình \* ARABIC </w:instrText>
-                            </w:r>
-                            <w:r>
-                              <w:fldChar w:fldCharType="separate"/>
-                            </w:r>
-                            <w:r>
-                              <w:rPr>
-                                <w:noProof/>
-                              </w:rPr>
-                              <w:t>11</w:t>
-                            </w:r>
-                            <w:r>
-                              <w:rPr>
-                                <w:noProof/>
-                              </w:rPr>
-                              <w:fldChar w:fldCharType="end"/>
-                            </w:r>
+                            <w:fldSimple w:instr=" SEQ Hình \* ARABIC ">
+                              <w:r>
+                                <w:rPr>
+                                  <w:noProof/>
+                                </w:rPr>
+                                <w:t>11</w:t>
+                              </w:r>
+                            </w:fldSimple>
                             <w:r>
                               <w:t xml:space="preserve"> Giao diện quản lý sự kiện &amp; khuyến mãi</w:t>
                             </w:r>
@@ -5319,27 +5160,14 @@
                       <w:r>
                         <w:t xml:space="preserve">Hình </w:t>
                       </w:r>
-                      <w:r>
-                        <w:fldChar w:fldCharType="begin"/>
-                      </w:r>
-                      <w:r>
-                        <w:instrText xml:space="preserve"> SEQ Hình \* ARABIC </w:instrText>
-                      </w:r>
-                      <w:r>
-                        <w:fldChar w:fldCharType="separate"/>
-                      </w:r>
-                      <w:r>
-                        <w:rPr>
-                          <w:noProof/>
-                        </w:rPr>
-                        <w:t>11</w:t>
-                      </w:r>
-                      <w:r>
-                        <w:rPr>
-                          <w:noProof/>
-                        </w:rPr>
-                        <w:fldChar w:fldCharType="end"/>
-                      </w:r>
+                      <w:fldSimple w:instr=" SEQ Hình \* ARABIC ">
+                        <w:r>
+                          <w:rPr>
+                            <w:noProof/>
+                          </w:rPr>
+                          <w:t>11</w:t>
+                        </w:r>
+                      </w:fldSimple>
                       <w:r>
                         <w:t xml:space="preserve"> Giao diện quản lý sự kiện &amp; khuyến mãi</w:t>
                       </w:r>
@@ -5556,14 +5384,27 @@
                             <w:r>
                               <w:t xml:space="preserve">Hình </w:t>
                             </w:r>
-                            <w:fldSimple w:instr=" SEQ Hình \* ARABIC ">
-                              <w:r>
-                                <w:rPr>
-                                  <w:noProof/>
-                                </w:rPr>
-                                <w:t>12</w:t>
-                              </w:r>
-                            </w:fldSimple>
+                            <w:r>
+                              <w:fldChar w:fldCharType="begin"/>
+                            </w:r>
+                            <w:r>
+                              <w:instrText xml:space="preserve"> SEQ Hình \* ARABIC </w:instrText>
+                            </w:r>
+                            <w:r>
+                              <w:fldChar w:fldCharType="separate"/>
+                            </w:r>
+                            <w:r>
+                              <w:rPr>
+                                <w:noProof/>
+                              </w:rPr>
+                              <w:t>12</w:t>
+                            </w:r>
+                            <w:r>
+                              <w:rPr>
+                                <w:noProof/>
+                              </w:rPr>
+                              <w:fldChar w:fldCharType="end"/>
+                            </w:r>
                             <w:r>
                               <w:t xml:space="preserve"> Giao diện quản lý chi tiết sự kiện</w:t>
                             </w:r>
@@ -5599,14 +5440,27 @@
                       <w:r>
                         <w:t xml:space="preserve">Hình </w:t>
                       </w:r>
-                      <w:fldSimple w:instr=" SEQ Hình \* ARABIC ">
-                        <w:r>
-                          <w:rPr>
-                            <w:noProof/>
-                          </w:rPr>
-                          <w:t>12</w:t>
-                        </w:r>
-                      </w:fldSimple>
+                      <w:r>
+                        <w:fldChar w:fldCharType="begin"/>
+                      </w:r>
+                      <w:r>
+                        <w:instrText xml:space="preserve"> SEQ Hình \* ARABIC </w:instrText>
+                      </w:r>
+                      <w:r>
+                        <w:fldChar w:fldCharType="separate"/>
+                      </w:r>
+                      <w:r>
+                        <w:rPr>
+                          <w:noProof/>
+                        </w:rPr>
+                        <w:t>12</w:t>
+                      </w:r>
+                      <w:r>
+                        <w:rPr>
+                          <w:noProof/>
+                        </w:rPr>
+                        <w:fldChar w:fldCharType="end"/>
+                      </w:r>
                       <w:r>
                         <w:t xml:space="preserve"> Giao diện quản lý chi tiết sự kiện</w:t>
                       </w:r>
@@ -5811,8 +5665,230 @@
         <w:t>Sao khi đã nhập thông tin chi tiết xong, admin nhấn vào nút “Hoàn thành” để trở về form “quản lý của admin”.</w:t>
       </w:r>
     </w:p>
+    <w:p>
+      <w:pPr>
+        <w:pStyle w:val="ListParagraph"/>
+        <w:ind w:left="1440" w:firstLine="0"/>
+      </w:pPr>
+      <w:r>
+        <w:rPr>
+          <w:noProof/>
+        </w:rPr>
+        <w:drawing>
+          <wp:inline distT="0" distB="0" distL="0" distR="0">
+            <wp:extent cx="5669280" cy="3369564"/>
+            <wp:effectExtent l="0" t="0" r="7620" b="2540"/>
+            <wp:docPr id="5" name="Picture 5"/>
+            <wp:cNvGraphicFramePr>
+              <a:graphicFrameLocks xmlns:a="http://schemas.openxmlformats.org/drawingml/2006/main" noChangeAspect="1"/>
+            </wp:cNvGraphicFramePr>
+            <a:graphic xmlns:a="http://schemas.openxmlformats.org/drawingml/2006/main">
+              <a:graphicData uri="http://schemas.openxmlformats.org/drawingml/2006/picture">
+                <pic:pic xmlns:pic="http://schemas.openxmlformats.org/drawingml/2006/picture">
+                  <pic:nvPicPr>
+                    <pic:cNvPr id="5" name="h1.png"/>
+                    <pic:cNvPicPr/>
+                  </pic:nvPicPr>
+                  <pic:blipFill>
+                    <a:blip r:embed="rId24">
+                      <a:extLst>
+                        <a:ext uri="{28A0092B-C50C-407E-A947-70E740481C1C}">
+                          <a14:useLocalDpi xmlns:a14="http://schemas.microsoft.com/office/drawing/2010/main" val="0"/>
+                        </a:ext>
+                      </a:extLst>
+                    </a:blip>
+                    <a:stretch>
+                      <a:fillRect/>
+                    </a:stretch>
+                  </pic:blipFill>
+                  <pic:spPr>
+                    <a:xfrm>
+                      <a:off x="0" y="0"/>
+                      <a:ext cx="5690626" cy="3382251"/>
+                    </a:xfrm>
+                    <a:prstGeom prst="rect">
+                      <a:avLst/>
+                    </a:prstGeom>
+                  </pic:spPr>
+                </pic:pic>
+              </a:graphicData>
+            </a:graphic>
+          </wp:inline>
+        </w:drawing>
+      </w:r>
+    </w:p>
+    <w:p>
+      <w:pPr>
+        <w:pStyle w:val="ListParagraph"/>
+        <w:ind w:left="1440" w:firstLine="0"/>
+      </w:pPr>
+      <w:r>
+        <w:rPr>
+          <w:noProof/>
+        </w:rPr>
+        <mc:AlternateContent>
+          <mc:Choice Requires="wps">
+            <w:drawing>
+              <wp:anchor distT="0" distB="0" distL="114300" distR="114300" simplePos="0" relativeHeight="251673600" behindDoc="0" locked="0" layoutInCell="1" allowOverlap="1" wp14:anchorId="5C59A207" wp14:editId="75A9CD44">
+                <wp:simplePos x="0" y="0"/>
+                <wp:positionH relativeFrom="column">
+                  <wp:posOffset>533400</wp:posOffset>
+                </wp:positionH>
+                <wp:positionV relativeFrom="paragraph">
+                  <wp:posOffset>106045</wp:posOffset>
+                </wp:positionV>
+                <wp:extent cx="5943600" cy="635"/>
+                <wp:effectExtent l="0" t="0" r="0" b="0"/>
+                <wp:wrapSquare wrapText="bothSides"/>
+                <wp:docPr id="10" name="Text Box 10"/>
+                <wp:cNvGraphicFramePr/>
+                <a:graphic xmlns:a="http://schemas.openxmlformats.org/drawingml/2006/main">
+                  <a:graphicData uri="http://schemas.microsoft.com/office/word/2010/wordprocessingShape">
+                    <wps:wsp>
+                      <wps:cNvSpPr txBox="1"/>
+                      <wps:spPr>
+                        <a:xfrm>
+                          <a:off x="0" y="0"/>
+                          <a:ext cx="5943600" cy="635"/>
+                        </a:xfrm>
+                        <a:prstGeom prst="rect">
+                          <a:avLst/>
+                        </a:prstGeom>
+                        <a:solidFill>
+                          <a:prstClr val="white"/>
+                        </a:solidFill>
+                        <a:ln>
+                          <a:noFill/>
+                        </a:ln>
+                      </wps:spPr>
+                      <wps:txbx>
+                        <w:txbxContent>
+                          <w:p>
+                            <w:pPr>
+                              <w:pStyle w:val="Caption"/>
+                            </w:pPr>
+                            <w:r>
+                              <w:t xml:space="preserve">Hình </w:t>
+                            </w:r>
+                            <w:r>
+                              <w:t>13</w:t>
+                            </w:r>
+                            <w:bookmarkStart w:id="0" w:name="_GoBack"/>
+                            <w:bookmarkEnd w:id="0"/>
+                            <w:r>
+                              <w:t xml:space="preserve"> Giao diện </w:t>
+                            </w:r>
+                            <w:r>
+                              <w:t>khi muốn thoát tab Quản lý</w:t>
+                            </w:r>
+                          </w:p>
+                        </w:txbxContent>
+                      </wps:txbx>
+                      <wps:bodyPr rot="0" spcFirstLastPara="0" vertOverflow="overflow" horzOverflow="overflow" vert="horz" wrap="square" lIns="0" tIns="0" rIns="0" bIns="0" numCol="1" spcCol="0" rtlCol="0" fromWordArt="0" anchor="t" anchorCtr="0" forceAA="0" compatLnSpc="1">
+                        <a:prstTxWarp prst="textNoShape">
+                          <a:avLst/>
+                        </a:prstTxWarp>
+                        <a:spAutoFit/>
+                      </wps:bodyPr>
+                    </wps:wsp>
+                  </a:graphicData>
+                </a:graphic>
+              </wp:anchor>
+            </w:drawing>
+          </mc:Choice>
+          <mc:Fallback>
+            <w:pict>
+              <v:shape w14:anchorId="5C59A207" id="Text Box 10" o:spid="_x0000_s1039" type="#_x0000_t202" style="position:absolute;left:0;text-align:left;margin-left:42pt;margin-top:8.35pt;width:468pt;height:.05pt;z-index:251673600;visibility:visible;mso-wrap-style:square;mso-wrap-distance-left:9pt;mso-wrap-distance-top:0;mso-wrap-distance-right:9pt;mso-wrap-distance-bottom:0;mso-position-horizontal:absolute;mso-position-horizontal-relative:text;mso-position-vertical:absolute;mso-position-vertical-relative:text;v-text-anchor:top" o:gfxdata="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" stroked="f">
+                <v:textbox style="mso-fit-shape-to-text:t" inset="0,0,0,0">
+                  <w:txbxContent>
+                    <w:p>
+                      <w:pPr>
+                        <w:pStyle w:val="Caption"/>
+                      </w:pPr>
+                      <w:r>
+                        <w:t xml:space="preserve">Hình </w:t>
+                      </w:r>
+                      <w:r>
+                        <w:t>13</w:t>
+                      </w:r>
+                      <w:bookmarkStart w:id="1" w:name="_GoBack"/>
+                      <w:bookmarkEnd w:id="1"/>
+                      <w:r>
+                        <w:t xml:space="preserve"> Giao diện </w:t>
+                      </w:r>
+                      <w:r>
+                        <w:t>khi muốn thoát tab Quản lý</w:t>
+                      </w:r>
+                    </w:p>
+                  </w:txbxContent>
+                </v:textbox>
+                <w10:wrap type="square"/>
+              </v:shape>
+            </w:pict>
+          </mc:Fallback>
+        </mc:AlternateContent>
+      </w:r>
+    </w:p>
+    <w:p>
+      <w:pPr>
+        <w:pStyle w:val="ListParagraph"/>
+        <w:ind w:left="1440" w:firstLine="0"/>
+      </w:pPr>
+    </w:p>
+    <w:p>
+      <w:pPr>
+        <w:pStyle w:val="ListParagraph"/>
+        <w:ind w:left="1440" w:firstLine="0"/>
+      </w:pPr>
+      <w:r>
+        <w:rPr>
+          <w:noProof/>
+        </w:rPr>
+        <w:drawing>
+          <wp:inline distT="0" distB="0" distL="0" distR="0">
+            <wp:extent cx="5356860" cy="2759698"/>
+            <wp:effectExtent l="0" t="0" r="0" b="3175"/>
+            <wp:docPr id="9" name="Picture 9"/>
+            <wp:cNvGraphicFramePr>
+              <a:graphicFrameLocks xmlns:a="http://schemas.openxmlformats.org/drawingml/2006/main" noChangeAspect="1"/>
+            </wp:cNvGraphicFramePr>
+            <a:graphic xmlns:a="http://schemas.openxmlformats.org/drawingml/2006/main">
+              <a:graphicData uri="http://schemas.openxmlformats.org/drawingml/2006/picture">
+                <pic:pic xmlns:pic="http://schemas.openxmlformats.org/drawingml/2006/picture">
+                  <pic:nvPicPr>
+                    <pic:cNvPr id="9" name="h2.png"/>
+                    <pic:cNvPicPr/>
+                  </pic:nvPicPr>
+                  <pic:blipFill>
+                    <a:blip r:embed="rId25" cstate="print">
+                      <a:extLst>
+                        <a:ext uri="{28A0092B-C50C-407E-A947-70E740481C1C}">
+                          <a14:useLocalDpi xmlns:a14="http://schemas.microsoft.com/office/drawing/2010/main" val="0"/>
+                        </a:ext>
+                      </a:extLst>
+                    </a:blip>
+                    <a:stretch>
+                      <a:fillRect/>
+                    </a:stretch>
+                  </pic:blipFill>
+                  <pic:spPr>
+                    <a:xfrm>
+                      <a:off x="0" y="0"/>
+                      <a:ext cx="5371253" cy="2767113"/>
+                    </a:xfrm>
+                    <a:prstGeom prst="rect">
+                      <a:avLst/>
+                    </a:prstGeom>
+                  </pic:spPr>
+                </pic:pic>
+              </a:graphicData>
+            </a:graphic>
+          </wp:inline>
+        </w:drawing>
+      </w:r>
+    </w:p>
     <w:sectPr>
-      <w:headerReference w:type="default" r:id="rId24"/>
+      <w:headerReference w:type="default" r:id="rId26"/>
       <w:type w:val="continuous"/>
       <w:pgSz w:w="12240" w:h="15840"/>
       <w:pgMar w:top="1440" w:right="1440" w:bottom="1440" w:left="1440" w:header="720" w:footer="720" w:gutter="0"/>
@@ -8854,7 +8930,7 @@
 </file>
 
 <file path=customXml/itemProps1.xml><?xml version="1.0" encoding="utf-8"?>
-<ds:datastoreItem xmlns:ds="http://schemas.openxmlformats.org/officeDocument/2006/customXml" ds:itemID="{55EF6B2D-525B-4009-8478-390EA3CC8561}">
+<ds:datastoreItem xmlns:ds="http://schemas.openxmlformats.org/officeDocument/2006/customXml" ds:itemID="{392D0C81-6E40-4ACE-A604-111B65FCB546}">
   <ds:schemaRefs>
     <ds:schemaRef ds:uri="http://schemas.openxmlformats.org/officeDocument/2006/bibliography"/>
   </ds:schemaRefs>

</xml_diff>

<commit_message>
Chinh sua hinh bao cao
</commit_message>
<xml_diff>
--- a/018101027_018101108.docx
+++ b/018101027_018101108.docx
@@ -1791,27 +1791,14 @@
                             <w:r>
                               <w:t xml:space="preserve">Hình </w:t>
                             </w:r>
-                            <w:r>
-                              <w:fldChar w:fldCharType="begin"/>
-                            </w:r>
-                            <w:r>
-                              <w:instrText xml:space="preserve"> SEQ Hình \* ARABIC </w:instrText>
-                            </w:r>
-                            <w:r>
-                              <w:fldChar w:fldCharType="separate"/>
-                            </w:r>
-                            <w:r>
-                              <w:rPr>
-                                <w:noProof/>
-                              </w:rPr>
-                              <w:t>1</w:t>
-                            </w:r>
-                            <w:r>
-                              <w:rPr>
-                                <w:noProof/>
-                              </w:rPr>
-                              <w:fldChar w:fldCharType="end"/>
-                            </w:r>
+                            <w:fldSimple w:instr=" SEQ Hình \* ARABIC ">
+                              <w:r>
+                                <w:rPr>
+                                  <w:noProof/>
+                                </w:rPr>
+                                <w:t>1</w:t>
+                              </w:r>
+                            </w:fldSimple>
                             <w:r>
                               <w:t xml:space="preserve"> Mô hình luận lý ứng dụng quản lý quán cafe</w:t>
                             </w:r>
@@ -1852,27 +1839,14 @@
                       <w:r>
                         <w:t xml:space="preserve">Hình </w:t>
                       </w:r>
-                      <w:r>
-                        <w:fldChar w:fldCharType="begin"/>
-                      </w:r>
-                      <w:r>
-                        <w:instrText xml:space="preserve"> SEQ Hình \* ARABIC </w:instrText>
-                      </w:r>
-                      <w:r>
-                        <w:fldChar w:fldCharType="separate"/>
-                      </w:r>
-                      <w:r>
-                        <w:rPr>
-                          <w:noProof/>
-                        </w:rPr>
-                        <w:t>1</w:t>
-                      </w:r>
-                      <w:r>
-                        <w:rPr>
-                          <w:noProof/>
-                        </w:rPr>
-                        <w:fldChar w:fldCharType="end"/>
-                      </w:r>
+                      <w:fldSimple w:instr=" SEQ Hình \* ARABIC ">
+                        <w:r>
+                          <w:rPr>
+                            <w:noProof/>
+                          </w:rPr>
+                          <w:t>1</w:t>
+                        </w:r>
+                      </w:fldSimple>
                       <w:r>
                         <w:t xml:space="preserve"> Mô hình luận lý ứng dụng quản lý quán cafe</w:t>
                       </w:r>
@@ -2034,27 +2008,14 @@
                             <w:r>
                               <w:t xml:space="preserve">Hình </w:t>
                             </w:r>
-                            <w:r>
-                              <w:fldChar w:fldCharType="begin"/>
-                            </w:r>
-                            <w:r>
-                              <w:instrText xml:space="preserve"> SEQ Hình \* ARABIC </w:instrText>
-                            </w:r>
-                            <w:r>
-                              <w:fldChar w:fldCharType="separate"/>
-                            </w:r>
-                            <w:r>
-                              <w:rPr>
-                                <w:noProof/>
-                              </w:rPr>
-                              <w:t>2</w:t>
-                            </w:r>
-                            <w:r>
-                              <w:rPr>
-                                <w:noProof/>
-                              </w:rPr>
-                              <w:fldChar w:fldCharType="end"/>
-                            </w:r>
+                            <w:fldSimple w:instr=" SEQ Hình \* ARABIC ">
+                              <w:r>
+                                <w:rPr>
+                                  <w:noProof/>
+                                </w:rPr>
+                                <w:t>2</w:t>
+                              </w:r>
+                            </w:fldSimple>
                             <w:r>
                               <w:t xml:space="preserve"> Giao diện đăng nhập</w:t>
                             </w:r>
@@ -2093,27 +2054,14 @@
                       <w:r>
                         <w:t xml:space="preserve">Hình </w:t>
                       </w:r>
-                      <w:r>
-                        <w:fldChar w:fldCharType="begin"/>
-                      </w:r>
-                      <w:r>
-                        <w:instrText xml:space="preserve"> SEQ Hình \* ARABIC </w:instrText>
-                      </w:r>
-                      <w:r>
-                        <w:fldChar w:fldCharType="separate"/>
-                      </w:r>
-                      <w:r>
-                        <w:rPr>
-                          <w:noProof/>
-                        </w:rPr>
-                        <w:t>2</w:t>
-                      </w:r>
-                      <w:r>
-                        <w:rPr>
-                          <w:noProof/>
-                        </w:rPr>
-                        <w:fldChar w:fldCharType="end"/>
-                      </w:r>
+                      <w:fldSimple w:instr=" SEQ Hình \* ARABIC ">
+                        <w:r>
+                          <w:rPr>
+                            <w:noProof/>
+                          </w:rPr>
+                          <w:t>2</w:t>
+                        </w:r>
+                      </w:fldSimple>
                       <w:r>
                         <w:t xml:space="preserve"> Giao diện đăng nhập</w:t>
                       </w:r>
@@ -2310,27 +2258,14 @@
                             <w:r>
                               <w:t xml:space="preserve">Hình </w:t>
                             </w:r>
-                            <w:r>
-                              <w:fldChar w:fldCharType="begin"/>
-                            </w:r>
-                            <w:r>
-                              <w:instrText xml:space="preserve"> SEQ Hình \* ARABIC </w:instrText>
-                            </w:r>
-                            <w:r>
-                              <w:fldChar w:fldCharType="separate"/>
-                            </w:r>
-                            <w:r>
-                              <w:rPr>
-                                <w:noProof/>
-                              </w:rPr>
-                              <w:t>3</w:t>
-                            </w:r>
-                            <w:r>
-                              <w:rPr>
-                                <w:noProof/>
-                              </w:rPr>
-                              <w:fldChar w:fldCharType="end"/>
-                            </w:r>
+                            <w:fldSimple w:instr=" SEQ Hình \* ARABIC ">
+                              <w:r>
+                                <w:rPr>
+                                  <w:noProof/>
+                                </w:rPr>
+                                <w:t>3</w:t>
+                              </w:r>
+                            </w:fldSimple>
                             <w:r>
                               <w:t xml:space="preserve"> Giao diện </w:t>
                             </w:r>
@@ -2369,27 +2304,14 @@
                       <w:r>
                         <w:t xml:space="preserve">Hình </w:t>
                       </w:r>
-                      <w:r>
-                        <w:fldChar w:fldCharType="begin"/>
-                      </w:r>
-                      <w:r>
-                        <w:instrText xml:space="preserve"> SEQ Hình \* ARABIC </w:instrText>
-                      </w:r>
-                      <w:r>
-                        <w:fldChar w:fldCharType="separate"/>
-                      </w:r>
-                      <w:r>
-                        <w:rPr>
-                          <w:noProof/>
-                        </w:rPr>
-                        <w:t>3</w:t>
-                      </w:r>
-                      <w:r>
-                        <w:rPr>
-                          <w:noProof/>
-                        </w:rPr>
-                        <w:fldChar w:fldCharType="end"/>
-                      </w:r>
+                      <w:fldSimple w:instr=" SEQ Hình \* ARABIC ">
+                        <w:r>
+                          <w:rPr>
+                            <w:noProof/>
+                          </w:rPr>
+                          <w:t>3</w:t>
+                        </w:r>
+                      </w:fldSimple>
                       <w:r>
                         <w:t xml:space="preserve"> Giao diện </w:t>
                       </w:r>
@@ -2572,14 +2494,27 @@
                             <w:r>
                               <w:t xml:space="preserve">Hình </w:t>
                             </w:r>
-                            <w:fldSimple w:instr=" SEQ Hình \* ARABIC ">
-                              <w:r>
-                                <w:rPr>
-                                  <w:noProof/>
-                                </w:rPr>
-                                <w:t>3</w:t>
-                              </w:r>
-                            </w:fldSimple>
+                            <w:r>
+                              <w:fldChar w:fldCharType="begin"/>
+                            </w:r>
+                            <w:r>
+                              <w:instrText xml:space="preserve"> SEQ Hình \* ARABIC </w:instrText>
+                            </w:r>
+                            <w:r>
+                              <w:fldChar w:fldCharType="separate"/>
+                            </w:r>
+                            <w:r>
+                              <w:rPr>
+                                <w:noProof/>
+                              </w:rPr>
+                              <w:t>3</w:t>
+                            </w:r>
+                            <w:r>
+                              <w:rPr>
+                                <w:noProof/>
+                              </w:rPr>
+                              <w:fldChar w:fldCharType="end"/>
+                            </w:r>
                             <w:r>
                               <w:t xml:space="preserve"> Giao diện quản lý sau khi bấm thanh toán</w:t>
                             </w:r>
@@ -2615,14 +2550,27 @@
                       <w:r>
                         <w:t xml:space="preserve">Hình </w:t>
                       </w:r>
-                      <w:fldSimple w:instr=" SEQ Hình \* ARABIC ">
-                        <w:r>
-                          <w:rPr>
-                            <w:noProof/>
-                          </w:rPr>
-                          <w:t>3</w:t>
-                        </w:r>
-                      </w:fldSimple>
+                      <w:r>
+                        <w:fldChar w:fldCharType="begin"/>
+                      </w:r>
+                      <w:r>
+                        <w:instrText xml:space="preserve"> SEQ Hình \* ARABIC </w:instrText>
+                      </w:r>
+                      <w:r>
+                        <w:fldChar w:fldCharType="separate"/>
+                      </w:r>
+                      <w:r>
+                        <w:rPr>
+                          <w:noProof/>
+                        </w:rPr>
+                        <w:t>3</w:t>
+                      </w:r>
+                      <w:r>
+                        <w:rPr>
+                          <w:noProof/>
+                        </w:rPr>
+                        <w:fldChar w:fldCharType="end"/>
+                      </w:r>
                       <w:r>
                         <w:t xml:space="preserve"> Giao diện quản lý sau khi bấm thanh toán</w:t>
                       </w:r>
@@ -3060,14 +3008,27 @@
                             <w:r>
                               <w:t xml:space="preserve">Hình </w:t>
                             </w:r>
-                            <w:fldSimple w:instr=" SEQ Hình \* ARABIC ">
-                              <w:r>
-                                <w:rPr>
-                                  <w:noProof/>
-                                </w:rPr>
-                                <w:t>4</w:t>
-                              </w:r>
-                            </w:fldSimple>
+                            <w:r>
+                              <w:fldChar w:fldCharType="begin"/>
+                            </w:r>
+                            <w:r>
+                              <w:instrText xml:space="preserve"> SEQ Hình \* ARABIC </w:instrText>
+                            </w:r>
+                            <w:r>
+                              <w:fldChar w:fldCharType="separate"/>
+                            </w:r>
+                            <w:r>
+                              <w:rPr>
+                                <w:noProof/>
+                              </w:rPr>
+                              <w:t>4</w:t>
+                            </w:r>
+                            <w:r>
+                              <w:rPr>
+                                <w:noProof/>
+                              </w:rPr>
+                              <w:fldChar w:fldCharType="end"/>
+                            </w:r>
                             <w:r>
                               <w:t xml:space="preserve"> Giao diện chấm công</w:t>
                             </w:r>
@@ -3103,14 +3064,27 @@
                       <w:r>
                         <w:t xml:space="preserve">Hình </w:t>
                       </w:r>
-                      <w:fldSimple w:instr=" SEQ Hình \* ARABIC ">
-                        <w:r>
-                          <w:rPr>
-                            <w:noProof/>
-                          </w:rPr>
-                          <w:t>4</w:t>
-                        </w:r>
-                      </w:fldSimple>
+                      <w:r>
+                        <w:fldChar w:fldCharType="begin"/>
+                      </w:r>
+                      <w:r>
+                        <w:instrText xml:space="preserve"> SEQ Hình \* ARABIC </w:instrText>
+                      </w:r>
+                      <w:r>
+                        <w:fldChar w:fldCharType="separate"/>
+                      </w:r>
+                      <w:r>
+                        <w:rPr>
+                          <w:noProof/>
+                        </w:rPr>
+                        <w:t>4</w:t>
+                      </w:r>
+                      <w:r>
+                        <w:rPr>
+                          <w:noProof/>
+                        </w:rPr>
+                        <w:fldChar w:fldCharType="end"/>
+                      </w:r>
                       <w:r>
                         <w:t xml:space="preserve"> Giao diện chấm công</w:t>
                       </w:r>
@@ -3267,6 +3241,18 @@
         <w:ind w:left="1080" w:firstLine="0"/>
       </w:pPr>
       <w:r>
+        <w:t>4</w:t>
+      </w:r>
+      <w:r>
+        <w:t>.1) Giao diện form quản lý doanh thu</w:t>
+      </w:r>
+    </w:p>
+    <w:p>
+      <w:pPr>
+        <w:pStyle w:val="ListParagraph"/>
+        <w:ind w:left="1080" w:firstLine="0"/>
+      </w:pPr>
+      <w:r>
         <w:rPr>
           <w:noProof/>
         </w:rPr>
@@ -3276,10 +3262,10 @@
               <wp:anchor distT="0" distB="0" distL="114300" distR="114300" simplePos="0" relativeHeight="251661312" behindDoc="1" locked="0" layoutInCell="1" allowOverlap="1" wp14:anchorId="027CCA2F" wp14:editId="08652BF1">
                 <wp:simplePos x="0" y="0"/>
                 <wp:positionH relativeFrom="column">
-                  <wp:posOffset>0</wp:posOffset>
+                  <wp:posOffset>693420</wp:posOffset>
                 </wp:positionH>
                 <wp:positionV relativeFrom="paragraph">
-                  <wp:posOffset>4099560</wp:posOffset>
+                  <wp:posOffset>3887470</wp:posOffset>
                 </wp:positionV>
                 <wp:extent cx="5943600" cy="635"/>
                 <wp:effectExtent l="0" t="0" r="0" b="0"/>
@@ -3326,14 +3312,27 @@
                             <w:r>
                               <w:t xml:space="preserve">Hình </w:t>
                             </w:r>
-                            <w:fldSimple w:instr=" SEQ Hình \* ARABIC ">
-                              <w:r>
-                                <w:rPr>
-                                  <w:noProof/>
-                                </w:rPr>
-                                <w:t>5</w:t>
-                              </w:r>
-                            </w:fldSimple>
+                            <w:r>
+                              <w:fldChar w:fldCharType="begin"/>
+                            </w:r>
+                            <w:r>
+                              <w:instrText xml:space="preserve"> SEQ Hình \* ARABIC </w:instrText>
+                            </w:r>
+                            <w:r>
+                              <w:fldChar w:fldCharType="separate"/>
+                            </w:r>
+                            <w:r>
+                              <w:rPr>
+                                <w:noProof/>
+                              </w:rPr>
+                              <w:t>5</w:t>
+                            </w:r>
+                            <w:r>
+                              <w:rPr>
+                                <w:noProof/>
+                              </w:rPr>
+                              <w:fldChar w:fldCharType="end"/>
+                            </w:r>
                             <w:r>
                               <w:t xml:space="preserve"> Giao diệ</w:t>
                             </w:r>
@@ -3360,7 +3359,7 @@
           </mc:Choice>
           <mc:Fallback>
             <w:pict>
-              <v:shape w14:anchorId="027CCA2F" id="Text Box 6" o:spid="_x0000_s1031" type="#_x0000_t202" style="position:absolute;left:0;text-align:left;margin-left:0;margin-top:322.8pt;width:468pt;height:.05pt;z-index:-251655168;visibility:visible;mso-wrap-style:square;mso-wrap-distance-left:9pt;mso-wrap-distance-top:0;mso-wrap-distance-right:9pt;mso-wrap-distance-bottom:0;mso-position-horizontal:absolute;mso-position-horizontal-relative:text;mso-position-vertical:absolute;mso-position-vertical-relative:text;v-text-anchor:top" o:gfxdata="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" stroked="f">
+              <v:shape w14:anchorId="027CCA2F" id="Text Box 6" o:spid="_x0000_s1031" type="#_x0000_t202" style="position:absolute;left:0;text-align:left;margin-left:54.6pt;margin-top:306.1pt;width:468pt;height:.05pt;z-index:-251655168;visibility:visible;mso-wrap-style:square;mso-wrap-distance-left:9pt;mso-wrap-distance-top:0;mso-wrap-distance-right:9pt;mso-wrap-distance-bottom:0;mso-position-horizontal:absolute;mso-position-horizontal-relative:text;mso-position-vertical:absolute;mso-position-vertical-relative:text;v-text-anchor:top" o:gfxdata="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" stroked="f">
                 <v:textbox style="mso-fit-shape-to-text:t" inset="0,0,0,0">
                   <w:txbxContent>
                     <w:p>
@@ -3375,14 +3374,27 @@
                       <w:r>
                         <w:t xml:space="preserve">Hình </w:t>
                       </w:r>
-                      <w:fldSimple w:instr=" SEQ Hình \* ARABIC ">
-                        <w:r>
-                          <w:rPr>
-                            <w:noProof/>
-                          </w:rPr>
-                          <w:t>5</w:t>
-                        </w:r>
-                      </w:fldSimple>
+                      <w:r>
+                        <w:fldChar w:fldCharType="begin"/>
+                      </w:r>
+                      <w:r>
+                        <w:instrText xml:space="preserve"> SEQ Hình \* ARABIC </w:instrText>
+                      </w:r>
+                      <w:r>
+                        <w:fldChar w:fldCharType="separate"/>
+                      </w:r>
+                      <w:r>
+                        <w:rPr>
+                          <w:noProof/>
+                        </w:rPr>
+                        <w:t>5</w:t>
+                      </w:r>
+                      <w:r>
+                        <w:rPr>
+                          <w:noProof/>
+                        </w:rPr>
+                        <w:fldChar w:fldCharType="end"/>
+                      </w:r>
                       <w:r>
                         <w:t xml:space="preserve"> Giao diệ</w:t>
                       </w:r>
@@ -3402,20 +3414,14 @@
         </mc:AlternateContent>
       </w:r>
       <w:r>
-        <w:t>4</w:t>
-      </w:r>
-      <w:r>
-        <w:t>.1) Giao diện form quản lý doanh thu</w:t>
-      </w:r>
-      <w:r>
         <w:rPr>
           <w:noProof/>
         </w:rPr>
         <w:drawing>
-          <wp:inline distT="0" distB="0" distL="0" distR="0" wp14:anchorId="67B43EA4" wp14:editId="03DA2771">
-            <wp:extent cx="5943600" cy="3822700"/>
-            <wp:effectExtent l="0" t="0" r="0" b="6350"/>
-            <wp:docPr id="38" name="Picture 38"/>
+          <wp:inline distT="0" distB="0" distL="0" distR="0" wp14:anchorId="502CF2E0" wp14:editId="622A6178">
+            <wp:extent cx="5943600" cy="3754120"/>
+            <wp:effectExtent l="0" t="0" r="0" b="0"/>
+            <wp:docPr id="14" name="Picture 14"/>
             <wp:cNvGraphicFramePr>
               <a:graphicFrameLocks xmlns:a="http://schemas.openxmlformats.org/drawingml/2006/main" noChangeAspect="1"/>
             </wp:cNvGraphicFramePr>
@@ -3435,7 +3441,54 @@
                   <pic:spPr>
                     <a:xfrm>
                       <a:off x="0" y="0"/>
-                      <a:ext cx="5943600" cy="3822700"/>
+                      <a:ext cx="5943600" cy="3754120"/>
+                    </a:xfrm>
+                    <a:prstGeom prst="rect">
+                      <a:avLst/>
+                    </a:prstGeom>
+                  </pic:spPr>
+                </pic:pic>
+              </a:graphicData>
+            </a:graphic>
+          </wp:inline>
+        </w:drawing>
+      </w:r>
+    </w:p>
+    <w:p>
+      <w:pPr>
+        <w:pStyle w:val="ListParagraph"/>
+        <w:ind w:left="1080" w:firstLine="0"/>
+      </w:pPr>
+      <w:r>
+        <w:rPr>
+          <w:noProof/>
+        </w:rPr>
+        <w:lastRenderedPageBreak/>
+        <w:drawing>
+          <wp:inline distT="0" distB="0" distL="0" distR="0" wp14:anchorId="4030A4E0" wp14:editId="5329615A">
+            <wp:extent cx="5943600" cy="3754120"/>
+            <wp:effectExtent l="0" t="0" r="0" b="0"/>
+            <wp:docPr id="15" name="Picture 15"/>
+            <wp:cNvGraphicFramePr>
+              <a:graphicFrameLocks xmlns:a="http://schemas.openxmlformats.org/drawingml/2006/main" noChangeAspect="1"/>
+            </wp:cNvGraphicFramePr>
+            <a:graphic xmlns:a="http://schemas.openxmlformats.org/drawingml/2006/main">
+              <a:graphicData uri="http://schemas.openxmlformats.org/drawingml/2006/picture">
+                <pic:pic xmlns:pic="http://schemas.openxmlformats.org/drawingml/2006/picture">
+                  <pic:nvPicPr>
+                    <pic:cNvPr id="1" name=""/>
+                    <pic:cNvPicPr/>
+                  </pic:nvPicPr>
+                  <pic:blipFill>
+                    <a:blip r:embed="rId17"/>
+                    <a:stretch>
+                      <a:fillRect/>
+                    </a:stretch>
+                  </pic:blipFill>
+                  <pic:spPr>
+                    <a:xfrm>
+                      <a:off x="0" y="0"/>
+                      <a:ext cx="5943600" cy="3754120"/>
                     </a:xfrm>
                     <a:prstGeom prst="rect">
                       <a:avLst/>
@@ -3559,14 +3612,27 @@
                             <w:r>
                               <w:t xml:space="preserve">Hình </w:t>
                             </w:r>
-                            <w:fldSimple w:instr=" SEQ Hình \* ARABIC ">
-                              <w:r>
-                                <w:rPr>
-                                  <w:noProof/>
-                                </w:rPr>
-                                <w:t>6</w:t>
-                              </w:r>
-                            </w:fldSimple>
+                            <w:r>
+                              <w:fldChar w:fldCharType="begin"/>
+                            </w:r>
+                            <w:r>
+                              <w:instrText xml:space="preserve"> SEQ Hình \* ARABIC </w:instrText>
+                            </w:r>
+                            <w:r>
+                              <w:fldChar w:fldCharType="separate"/>
+                            </w:r>
+                            <w:r>
+                              <w:rPr>
+                                <w:noProof/>
+                              </w:rPr>
+                              <w:t>6</w:t>
+                            </w:r>
+                            <w:r>
+                              <w:rPr>
+                                <w:noProof/>
+                              </w:rPr>
+                              <w:fldChar w:fldCharType="end"/>
+                            </w:r>
                             <w:r>
                               <w:t xml:space="preserve"> Giao diện quản lý thông tin danh mục &amp; sản phẩm</w:t>
                             </w:r>
@@ -3602,14 +3668,27 @@
                       <w:r>
                         <w:t xml:space="preserve">Hình </w:t>
                       </w:r>
-                      <w:fldSimple w:instr=" SEQ Hình \* ARABIC ">
-                        <w:r>
-                          <w:rPr>
-                            <w:noProof/>
-                          </w:rPr>
-                          <w:t>6</w:t>
-                        </w:r>
-                      </w:fldSimple>
+                      <w:r>
+                        <w:fldChar w:fldCharType="begin"/>
+                      </w:r>
+                      <w:r>
+                        <w:instrText xml:space="preserve"> SEQ Hình \* ARABIC </w:instrText>
+                      </w:r>
+                      <w:r>
+                        <w:fldChar w:fldCharType="separate"/>
+                      </w:r>
+                      <w:r>
+                        <w:rPr>
+                          <w:noProof/>
+                        </w:rPr>
+                        <w:t>6</w:t>
+                      </w:r>
+                      <w:r>
+                        <w:rPr>
+                          <w:noProof/>
+                        </w:rPr>
+                        <w:fldChar w:fldCharType="end"/>
+                      </w:r>
                       <w:r>
                         <w:t xml:space="preserve"> Giao diện quản lý thông tin danh mục &amp; sản phẩm</w:t>
                       </w:r>
@@ -3669,7 +3748,7 @@
                     <pic:cNvPicPr/>
                   </pic:nvPicPr>
                   <pic:blipFill>
-                    <a:blip r:embed="rId17"/>
+                    <a:blip r:embed="rId18"/>
                     <a:stretch>
                       <a:fillRect/>
                     </a:stretch>
@@ -3832,14 +3911,27 @@
                             <w:r>
                               <w:t xml:space="preserve">Hình </w:t>
                             </w:r>
-                            <w:fldSimple w:instr=" SEQ Hình \* ARABIC ">
-                              <w:r>
-                                <w:rPr>
-                                  <w:noProof/>
-                                </w:rPr>
-                                <w:t>7</w:t>
-                              </w:r>
-                            </w:fldSimple>
+                            <w:r>
+                              <w:fldChar w:fldCharType="begin"/>
+                            </w:r>
+                            <w:r>
+                              <w:instrText xml:space="preserve"> SEQ Hình \* ARABIC </w:instrText>
+                            </w:r>
+                            <w:r>
+                              <w:fldChar w:fldCharType="separate"/>
+                            </w:r>
+                            <w:r>
+                              <w:rPr>
+                                <w:noProof/>
+                              </w:rPr>
+                              <w:t>7</w:t>
+                            </w:r>
+                            <w:r>
+                              <w:rPr>
+                                <w:noProof/>
+                              </w:rPr>
+                              <w:fldChar w:fldCharType="end"/>
+                            </w:r>
                             <w:r>
                               <w:t xml:space="preserve"> Giao diện quản lý tài khoản người dùng</w:t>
                             </w:r>
@@ -3875,14 +3967,27 @@
                       <w:r>
                         <w:t xml:space="preserve">Hình </w:t>
                       </w:r>
-                      <w:fldSimple w:instr=" SEQ Hình \* ARABIC ">
-                        <w:r>
-                          <w:rPr>
-                            <w:noProof/>
-                          </w:rPr>
-                          <w:t>7</w:t>
-                        </w:r>
-                      </w:fldSimple>
+                      <w:r>
+                        <w:fldChar w:fldCharType="begin"/>
+                      </w:r>
+                      <w:r>
+                        <w:instrText xml:space="preserve"> SEQ Hình \* ARABIC </w:instrText>
+                      </w:r>
+                      <w:r>
+                        <w:fldChar w:fldCharType="separate"/>
+                      </w:r>
+                      <w:r>
+                        <w:rPr>
+                          <w:noProof/>
+                        </w:rPr>
+                        <w:t>7</w:t>
+                      </w:r>
+                      <w:r>
+                        <w:rPr>
+                          <w:noProof/>
+                        </w:rPr>
+                        <w:fldChar w:fldCharType="end"/>
+                      </w:r>
                       <w:r>
                         <w:t xml:space="preserve"> Giao diện quản lý tài khoản người dùng</w:t>
                       </w:r>
@@ -3930,10 +4035,10 @@
           <w:noProof/>
         </w:rPr>
         <w:drawing>
-          <wp:inline distT="0" distB="0" distL="0" distR="0" wp14:anchorId="7D93B983" wp14:editId="2757CEF6">
-            <wp:extent cx="5943600" cy="3759200"/>
+          <wp:inline distT="0" distB="0" distL="0" distR="0" wp14:anchorId="26C2D01B" wp14:editId="3270C70C">
+            <wp:extent cx="5943600" cy="3754120"/>
             <wp:effectExtent l="0" t="0" r="0" b="0"/>
-            <wp:docPr id="33" name="Picture 33"/>
+            <wp:docPr id="7" name="Picture 7"/>
             <wp:cNvGraphicFramePr>
               <a:graphicFrameLocks xmlns:a="http://schemas.openxmlformats.org/drawingml/2006/main" noChangeAspect="1"/>
             </wp:cNvGraphicFramePr>
@@ -3945,7 +4050,7 @@
                     <pic:cNvPicPr/>
                   </pic:nvPicPr>
                   <pic:blipFill>
-                    <a:blip r:embed="rId18"/>
+                    <a:blip r:embed="rId19"/>
                     <a:stretch>
                       <a:fillRect/>
                     </a:stretch>
@@ -3953,7 +4058,7 @@
                   <pic:spPr>
                     <a:xfrm>
                       <a:off x="0" y="0"/>
-                      <a:ext cx="5943600" cy="3759200"/>
+                      <a:ext cx="5943600" cy="3754120"/>
                     </a:xfrm>
                     <a:prstGeom prst="rect">
                       <a:avLst/>
@@ -4275,14 +4380,27 @@
                             <w:r>
                               <w:t xml:space="preserve">Hình </w:t>
                             </w:r>
-                            <w:fldSimple w:instr=" SEQ Hình \* ARABIC ">
-                              <w:r>
-                                <w:rPr>
-                                  <w:noProof/>
-                                </w:rPr>
-                                <w:t>8</w:t>
-                              </w:r>
-                            </w:fldSimple>
+                            <w:r>
+                              <w:fldChar w:fldCharType="begin"/>
+                            </w:r>
+                            <w:r>
+                              <w:instrText xml:space="preserve"> SEQ Hình \* ARABIC </w:instrText>
+                            </w:r>
+                            <w:r>
+                              <w:fldChar w:fldCharType="separate"/>
+                            </w:r>
+                            <w:r>
+                              <w:rPr>
+                                <w:noProof/>
+                              </w:rPr>
+                              <w:t>8</w:t>
+                            </w:r>
+                            <w:r>
+                              <w:rPr>
+                                <w:noProof/>
+                              </w:rPr>
+                              <w:fldChar w:fldCharType="end"/>
+                            </w:r>
                             <w:r>
                               <w:t xml:space="preserve"> Giao diện quản lý bàn ăn</w:t>
                             </w:r>
@@ -4318,14 +4436,27 @@
                       <w:r>
                         <w:t xml:space="preserve">Hình </w:t>
                       </w:r>
-                      <w:fldSimple w:instr=" SEQ Hình \* ARABIC ">
-                        <w:r>
-                          <w:rPr>
-                            <w:noProof/>
-                          </w:rPr>
-                          <w:t>8</w:t>
-                        </w:r>
-                      </w:fldSimple>
+                      <w:r>
+                        <w:fldChar w:fldCharType="begin"/>
+                      </w:r>
+                      <w:r>
+                        <w:instrText xml:space="preserve"> SEQ Hình \* ARABIC </w:instrText>
+                      </w:r>
+                      <w:r>
+                        <w:fldChar w:fldCharType="separate"/>
+                      </w:r>
+                      <w:r>
+                        <w:rPr>
+                          <w:noProof/>
+                        </w:rPr>
+                        <w:t>8</w:t>
+                      </w:r>
+                      <w:r>
+                        <w:rPr>
+                          <w:noProof/>
+                        </w:rPr>
+                        <w:fldChar w:fldCharType="end"/>
+                      </w:r>
                       <w:r>
                         <w:t xml:space="preserve"> Giao diện quản lý bàn ăn</w:t>
                       </w:r>
@@ -4358,7 +4489,7 @@
                     <pic:cNvPicPr/>
                   </pic:nvPicPr>
                   <pic:blipFill>
-                    <a:blip r:embed="rId19"/>
+                    <a:blip r:embed="rId20"/>
                     <a:stretch>
                       <a:fillRect/>
                     </a:stretch>
@@ -4618,14 +4749,27 @@
                             <w:r>
                               <w:t xml:space="preserve">Hình </w:t>
                             </w:r>
-                            <w:fldSimple w:instr=" SEQ Hình \* ARABIC ">
-                              <w:r>
-                                <w:rPr>
-                                  <w:noProof/>
-                                </w:rPr>
-                                <w:t>9</w:t>
-                              </w:r>
-                            </w:fldSimple>
+                            <w:r>
+                              <w:fldChar w:fldCharType="begin"/>
+                            </w:r>
+                            <w:r>
+                              <w:instrText xml:space="preserve"> SEQ Hình \* ARABIC </w:instrText>
+                            </w:r>
+                            <w:r>
+                              <w:fldChar w:fldCharType="separate"/>
+                            </w:r>
+                            <w:r>
+                              <w:rPr>
+                                <w:noProof/>
+                              </w:rPr>
+                              <w:t>9</w:t>
+                            </w:r>
+                            <w:r>
+                              <w:rPr>
+                                <w:noProof/>
+                              </w:rPr>
+                              <w:fldChar w:fldCharType="end"/>
+                            </w:r>
                             <w:r>
                               <w:t xml:space="preserve"> Giao diện quản lý thông tin nhân viên</w:t>
                             </w:r>
@@ -4661,14 +4805,27 @@
                       <w:r>
                         <w:t xml:space="preserve">Hình </w:t>
                       </w:r>
-                      <w:fldSimple w:instr=" SEQ Hình \* ARABIC ">
-                        <w:r>
-                          <w:rPr>
-                            <w:noProof/>
-                          </w:rPr>
-                          <w:t>9</w:t>
-                        </w:r>
-                      </w:fldSimple>
+                      <w:r>
+                        <w:fldChar w:fldCharType="begin"/>
+                      </w:r>
+                      <w:r>
+                        <w:instrText xml:space="preserve"> SEQ Hình \* ARABIC </w:instrText>
+                      </w:r>
+                      <w:r>
+                        <w:fldChar w:fldCharType="separate"/>
+                      </w:r>
+                      <w:r>
+                        <w:rPr>
+                          <w:noProof/>
+                        </w:rPr>
+                        <w:t>9</w:t>
+                      </w:r>
+                      <w:r>
+                        <w:rPr>
+                          <w:noProof/>
+                        </w:rPr>
+                        <w:fldChar w:fldCharType="end"/>
+                      </w:r>
                       <w:r>
                         <w:t xml:space="preserve"> Giao diện quản lý thông tin nhân viên</w:t>
                       </w:r>
@@ -4704,7 +4861,7 @@
                     <pic:cNvPicPr/>
                   </pic:nvPicPr>
                   <pic:blipFill>
-                    <a:blip r:embed="rId20"/>
+                    <a:blip r:embed="rId21"/>
                     <a:stretch>
                       <a:fillRect/>
                     </a:stretch>
@@ -4853,6 +5010,9 @@
     <w:p>
       <w:pPr>
         <w:ind w:left="1080" w:firstLine="0"/>
+        <w:rPr>
+          <w:noProof/>
+        </w:rPr>
       </w:pPr>
       <w:r>
         <w:rPr>
@@ -4907,14 +5067,27 @@
                             <w:r>
                               <w:t xml:space="preserve">Hình </w:t>
                             </w:r>
-                            <w:fldSimple w:instr=" SEQ Hình \* ARABIC ">
-                              <w:r>
-                                <w:rPr>
-                                  <w:noProof/>
-                                </w:rPr>
-                                <w:t>10</w:t>
-                              </w:r>
-                            </w:fldSimple>
+                            <w:r>
+                              <w:fldChar w:fldCharType="begin"/>
+                            </w:r>
+                            <w:r>
+                              <w:instrText xml:space="preserve"> SEQ Hình \* ARABIC </w:instrText>
+                            </w:r>
+                            <w:r>
+                              <w:fldChar w:fldCharType="separate"/>
+                            </w:r>
+                            <w:r>
+                              <w:rPr>
+                                <w:noProof/>
+                              </w:rPr>
+                              <w:t>10</w:t>
+                            </w:r>
+                            <w:r>
+                              <w:rPr>
+                                <w:noProof/>
+                              </w:rPr>
+                              <w:fldChar w:fldCharType="end"/>
+                            </w:r>
                             <w:r>
                               <w:t xml:space="preserve"> Giao diện </w:t>
                             </w:r>
@@ -4956,14 +5129,27 @@
                       <w:r>
                         <w:t xml:space="preserve">Hình </w:t>
                       </w:r>
-                      <w:fldSimple w:instr=" SEQ Hình \* ARABIC ">
-                        <w:r>
-                          <w:rPr>
-                            <w:noProof/>
-                          </w:rPr>
-                          <w:t>10</w:t>
-                        </w:r>
-                      </w:fldSimple>
+                      <w:r>
+                        <w:fldChar w:fldCharType="begin"/>
+                      </w:r>
+                      <w:r>
+                        <w:instrText xml:space="preserve"> SEQ Hình \* ARABIC </w:instrText>
+                      </w:r>
+                      <w:r>
+                        <w:fldChar w:fldCharType="separate"/>
+                      </w:r>
+                      <w:r>
+                        <w:rPr>
+                          <w:noProof/>
+                        </w:rPr>
+                        <w:t>10</w:t>
+                      </w:r>
+                      <w:r>
+                        <w:rPr>
+                          <w:noProof/>
+                        </w:rPr>
+                        <w:fldChar w:fldCharType="end"/>
+                      </w:r>
                       <w:r>
                         <w:t xml:space="preserve"> Giao diện </w:t>
                       </w:r>
@@ -4985,15 +5171,20 @@
       <w:r>
         <w:t>4.7) Giao diện form quản lý lương nhân viên</w:t>
       </w:r>
+    </w:p>
+    <w:p>
+      <w:pPr>
+        <w:ind w:left="1080" w:firstLine="0"/>
+      </w:pPr>
       <w:r>
         <w:rPr>
           <w:noProof/>
         </w:rPr>
         <w:drawing>
-          <wp:inline distT="0" distB="0" distL="0" distR="0" wp14:anchorId="1EC31FBD" wp14:editId="4DDCB453">
-            <wp:extent cx="5943600" cy="3822700"/>
-            <wp:effectExtent l="0" t="0" r="0" b="6350"/>
-            <wp:docPr id="39" name="Picture 39"/>
+          <wp:inline distT="0" distB="0" distL="0" distR="0" wp14:anchorId="36CE726E" wp14:editId="220E45F6">
+            <wp:extent cx="5943600" cy="3754120"/>
+            <wp:effectExtent l="0" t="0" r="0" b="0"/>
+            <wp:docPr id="17" name="Picture 17"/>
             <wp:cNvGraphicFramePr>
               <a:graphicFrameLocks xmlns:a="http://schemas.openxmlformats.org/drawingml/2006/main" noChangeAspect="1"/>
             </wp:cNvGraphicFramePr>
@@ -5005,7 +5196,7 @@
                     <pic:cNvPicPr/>
                   </pic:nvPicPr>
                   <pic:blipFill>
-                    <a:blip r:embed="rId21"/>
+                    <a:blip r:embed="rId22"/>
                     <a:stretch>
                       <a:fillRect/>
                     </a:stretch>
@@ -5013,7 +5204,7 @@
                   <pic:spPr>
                     <a:xfrm>
                       <a:off x="0" y="0"/>
-                      <a:ext cx="5943600" cy="3822700"/>
+                      <a:ext cx="5943600" cy="3754120"/>
                     </a:xfrm>
                     <a:prstGeom prst="rect">
                       <a:avLst/>
@@ -5071,132 +5262,19 @@
     </w:p>
     <w:p>
       <w:pPr>
-        <w:ind w:left="1080" w:firstLine="0"/>
+        <w:pStyle w:val="ListParagraph"/>
+        <w:ind w:left="1440" w:firstLine="0"/>
       </w:pPr>
       <w:r>
         <w:rPr>
           <w:noProof/>
         </w:rPr>
         <w:lastRenderedPageBreak/>
-        <mc:AlternateContent>
-          <mc:Choice Requires="wps">
-            <w:drawing>
-              <wp:anchor distT="0" distB="0" distL="114300" distR="114300" simplePos="0" relativeHeight="251669504" behindDoc="0" locked="0" layoutInCell="1" allowOverlap="1" wp14:anchorId="75BE7979" wp14:editId="27471583">
-                <wp:simplePos x="0" y="0"/>
-                <wp:positionH relativeFrom="column">
-                  <wp:posOffset>-12065</wp:posOffset>
-                </wp:positionH>
-                <wp:positionV relativeFrom="paragraph">
-                  <wp:posOffset>4210050</wp:posOffset>
-                </wp:positionV>
-                <wp:extent cx="5943600" cy="635"/>
-                <wp:effectExtent l="0" t="0" r="0" b="0"/>
-                <wp:wrapSquare wrapText="bothSides"/>
-                <wp:docPr id="28" name="Text Box 28"/>
-                <wp:cNvGraphicFramePr/>
-                <a:graphic xmlns:a="http://schemas.openxmlformats.org/drawingml/2006/main">
-                  <a:graphicData uri="http://schemas.microsoft.com/office/word/2010/wordprocessingShape">
-                    <wps:wsp>
-                      <wps:cNvSpPr txBox="1"/>
-                      <wps:spPr>
-                        <a:xfrm>
-                          <a:off x="0" y="0"/>
-                          <a:ext cx="5943600" cy="635"/>
-                        </a:xfrm>
-                        <a:prstGeom prst="rect">
-                          <a:avLst/>
-                        </a:prstGeom>
-                        <a:solidFill>
-                          <a:prstClr val="white"/>
-                        </a:solidFill>
-                        <a:ln>
-                          <a:noFill/>
-                        </a:ln>
-                      </wps:spPr>
-                      <wps:txbx>
-                        <w:txbxContent>
-                          <w:p>
-                            <w:pPr>
-                              <w:pStyle w:val="Caption"/>
-                            </w:pPr>
-                            <w:r>
-                              <w:t xml:space="preserve">Hình </w:t>
-                            </w:r>
-                            <w:fldSimple w:instr=" SEQ Hình \* ARABIC ">
-                              <w:r>
-                                <w:rPr>
-                                  <w:noProof/>
-                                </w:rPr>
-                                <w:t>11</w:t>
-                              </w:r>
-                            </w:fldSimple>
-                            <w:r>
-                              <w:t xml:space="preserve"> Giao diện quản lý sự kiện &amp; khuyến mãi</w:t>
-                            </w:r>
-                          </w:p>
-                        </w:txbxContent>
-                      </wps:txbx>
-                      <wps:bodyPr rot="0" spcFirstLastPara="0" vertOverflow="overflow" horzOverflow="overflow" vert="horz" wrap="square" lIns="0" tIns="0" rIns="0" bIns="0" numCol="1" spcCol="0" rtlCol="0" fromWordArt="0" anchor="t" anchorCtr="0" forceAA="0" compatLnSpc="1">
-                        <a:prstTxWarp prst="textNoShape">
-                          <a:avLst/>
-                        </a:prstTxWarp>
-                        <a:spAutoFit/>
-                      </wps:bodyPr>
-                    </wps:wsp>
-                  </a:graphicData>
-                </a:graphic>
-              </wp:anchor>
-            </w:drawing>
-          </mc:Choice>
-          <mc:Fallback>
-            <w:pict>
-              <v:shape w14:anchorId="75BE7979" id="Text Box 28" o:spid="_x0000_s1037" type="#_x0000_t202" style="position:absolute;left:0;text-align:left;margin-left:-.95pt;margin-top:331.5pt;width:468pt;height:.05pt;z-index:251669504;visibility:visible;mso-wrap-style:square;mso-wrap-distance-left:9pt;mso-wrap-distance-top:0;mso-wrap-distance-right:9pt;mso-wrap-distance-bottom:0;mso-position-horizontal:absolute;mso-position-horizontal-relative:text;mso-position-vertical:absolute;mso-position-vertical-relative:text;v-text-anchor:top" o:gfxdata="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" stroked="f">
-                <v:textbox style="mso-fit-shape-to-text:t" inset="0,0,0,0">
-                  <w:txbxContent>
-                    <w:p>
-                      <w:pPr>
-                        <w:pStyle w:val="Caption"/>
-                      </w:pPr>
-                      <w:r>
-                        <w:t xml:space="preserve">Hình </w:t>
-                      </w:r>
-                      <w:fldSimple w:instr=" SEQ Hình \* ARABIC ">
-                        <w:r>
-                          <w:rPr>
-                            <w:noProof/>
-                          </w:rPr>
-                          <w:t>11</w:t>
-                        </w:r>
-                      </w:fldSimple>
-                      <w:r>
-                        <w:t xml:space="preserve"> Giao diện quản lý sự kiện &amp; khuyến mãi</w:t>
-                      </w:r>
-                    </w:p>
-                  </w:txbxContent>
-                </v:textbox>
-                <w10:wrap type="square"/>
-              </v:shape>
-            </w:pict>
-          </mc:Fallback>
-        </mc:AlternateContent>
-      </w:r>
-      <w:r>
-        <w:rPr>
-          <w:noProof/>
-        </w:rPr>
         <w:drawing>
-          <wp:anchor distT="0" distB="0" distL="114300" distR="114300" simplePos="0" relativeHeight="251668480" behindDoc="0" locked="0" layoutInCell="1" allowOverlap="1" wp14:anchorId="43035CE3" wp14:editId="730F5431">
-            <wp:simplePos x="0" y="0"/>
-            <wp:positionH relativeFrom="column">
-              <wp:posOffset>-12304</wp:posOffset>
-            </wp:positionH>
-            <wp:positionV relativeFrom="paragraph">
-              <wp:posOffset>396306</wp:posOffset>
-            </wp:positionV>
-            <wp:extent cx="5943600" cy="3756660"/>
-            <wp:effectExtent l="0" t="0" r="0" b="0"/>
-            <wp:wrapSquare wrapText="bothSides"/>
-            <wp:docPr id="27" name="Picture 27"/>
+          <wp:inline distT="0" distB="0" distL="0" distR="0">
+            <wp:extent cx="5735239" cy="2944212"/>
+            <wp:effectExtent l="0" t="0" r="0" b="8890"/>
+            <wp:docPr id="19" name="Picture 19"/>
             <wp:cNvGraphicFramePr>
               <a:graphicFrameLocks xmlns:a="http://schemas.openxmlformats.org/drawingml/2006/main" noChangeAspect="1"/>
             </wp:cNvGraphicFramePr>
@@ -5204,308 +5282,7 @@
               <a:graphicData uri="http://schemas.openxmlformats.org/drawingml/2006/picture">
                 <pic:pic xmlns:pic="http://schemas.openxmlformats.org/drawingml/2006/picture">
                   <pic:nvPicPr>
-                    <pic:cNvPr id="1" name=""/>
-                    <pic:cNvPicPr/>
-                  </pic:nvPicPr>
-                  <pic:blipFill>
-                    <a:blip r:embed="rId22">
-                      <a:extLst>
-                        <a:ext uri="{28A0092B-C50C-407E-A947-70E740481C1C}">
-                          <a14:useLocalDpi xmlns:a14="http://schemas.microsoft.com/office/drawing/2010/main" val="0"/>
-                        </a:ext>
-                      </a:extLst>
-                    </a:blip>
-                    <a:stretch>
-                      <a:fillRect/>
-                    </a:stretch>
-                  </pic:blipFill>
-                  <pic:spPr>
-                    <a:xfrm>
-                      <a:off x="0" y="0"/>
-                      <a:ext cx="5943600" cy="3756660"/>
-                    </a:xfrm>
-                    <a:prstGeom prst="rect">
-                      <a:avLst/>
-                    </a:prstGeom>
-                  </pic:spPr>
-                </pic:pic>
-              </a:graphicData>
-            </a:graphic>
-          </wp:anchor>
-        </w:drawing>
-      </w:r>
-      <w:r>
-        <w:t>4.8) Giao diện quản lý</w:t>
-      </w:r>
-      <w:r>
-        <w:t xml:space="preserve"> danh sách các</w:t>
-      </w:r>
-      <w:r>
-        <w:t xml:space="preserve"> sự kiện và khuyến mãi</w:t>
-      </w:r>
-    </w:p>
-    <w:p>
-      <w:pPr>
-        <w:pStyle w:val="ListParagraph"/>
-        <w:numPr>
-          <w:ilvl w:val="0"/>
-          <w:numId w:val="15"/>
-        </w:numPr>
-        <w:ind w:left="1440"/>
-      </w:pPr>
-      <w:r>
-        <w:t>Khi form thực thi Listview sẽ hiện thị thông tin của các sự kiện gồm (Tên sự kiện, ngày bắt đầu, ngày kết thúc) đã được thêm.</w:t>
-      </w:r>
-    </w:p>
-    <w:p>
-      <w:pPr>
-        <w:pStyle w:val="ListParagraph"/>
-        <w:numPr>
-          <w:ilvl w:val="0"/>
-          <w:numId w:val="15"/>
-        </w:numPr>
-        <w:ind w:left="1440"/>
-      </w:pPr>
-      <w:r>
-        <w:t>Nhấn vào nút “Chi tiết” sẽ xem các thông tin chi tiết của sự kiện.</w:t>
-      </w:r>
-    </w:p>
-    <w:p>
-      <w:pPr>
-        <w:pStyle w:val="ListParagraph"/>
-        <w:numPr>
-          <w:ilvl w:val="0"/>
-          <w:numId w:val="15"/>
-        </w:numPr>
-        <w:ind w:left="1440"/>
-      </w:pPr>
-      <w:r>
-        <w:t>Khi nhấn vào nút “Thêm” sẽ thực thi form “Chi tiết sự kiện” để admin nhập các thông tin chi tiết về sự kiện.</w:t>
-      </w:r>
-    </w:p>
-    <w:p>
-      <w:pPr>
-        <w:pStyle w:val="ListParagraph"/>
-        <w:numPr>
-          <w:ilvl w:val="0"/>
-          <w:numId w:val="15"/>
-        </w:numPr>
-        <w:ind w:left="1440"/>
-      </w:pPr>
-      <w:r>
-        <w:t>Để xóa một sự kiện, admin chọn 1 sự kiện cần xóa trong Listview và nhấn nút “Xóa sự kiện”. Sau đó, sẽ hiện thị MessageBox hỏi “Có thật sự muốn xóa sự kiện này không?” và nhóm button “YesNoCancel”, nếu chọn “Yes” thì sẽ xóa sự kiện khỏi database.</w:t>
-      </w:r>
-    </w:p>
-    <w:p>
-      <w:pPr>
-        <w:pStyle w:val="ListParagraph"/>
-        <w:numPr>
-          <w:ilvl w:val="0"/>
-          <w:numId w:val="15"/>
-        </w:numPr>
-        <w:ind w:left="1440"/>
-      </w:pPr>
-      <w:r>
-        <w:t>Để cập nhật một sự kiện, admin chọn một sự kiện trong Listview và nhấn vào nút “Cập nhật sự kiện”. Khi đó sẽ thực thi form “Chi tiết sự kiện để cập nhật sự kiện.”</w:t>
-      </w:r>
-    </w:p>
-    <w:p>
-      <w:r>
-        <w:br w:type="page"/>
-      </w:r>
-    </w:p>
-    <w:p>
-      <w:pPr>
-        <w:pStyle w:val="ListParagraph"/>
-        <w:numPr>
-          <w:ilvl w:val="0"/>
-          <w:numId w:val="9"/>
-        </w:numPr>
-        <w:ind w:left="720"/>
-      </w:pPr>
-      <w:r>
-        <w:rPr>
-          <w:noProof/>
-        </w:rPr>
-        <w:lastRenderedPageBreak/>
-        <mc:AlternateContent>
-          <mc:Choice Requires="wps">
-            <w:drawing>
-              <wp:anchor distT="0" distB="0" distL="114300" distR="114300" simplePos="0" relativeHeight="251659264" behindDoc="1" locked="0" layoutInCell="1" allowOverlap="1" wp14:anchorId="0451FF40" wp14:editId="58B9EB1A">
-                <wp:simplePos x="0" y="0"/>
-                <wp:positionH relativeFrom="column">
-                  <wp:posOffset>0</wp:posOffset>
-                </wp:positionH>
-                <wp:positionV relativeFrom="paragraph">
-                  <wp:posOffset>4601845</wp:posOffset>
-                </wp:positionV>
-                <wp:extent cx="5943600" cy="635"/>
-                <wp:effectExtent l="0" t="0" r="0" b="0"/>
-                <wp:wrapTight wrapText="bothSides">
-                  <wp:wrapPolygon edited="0">
-                    <wp:start x="0" y="0"/>
-                    <wp:lineTo x="0" y="21600"/>
-                    <wp:lineTo x="21600" y="21600"/>
-                    <wp:lineTo x="21600" y="0"/>
-                  </wp:wrapPolygon>
-                </wp:wrapTight>
-                <wp:docPr id="52" name="Text Box 52"/>
-                <wp:cNvGraphicFramePr/>
-                <a:graphic xmlns:a="http://schemas.openxmlformats.org/drawingml/2006/main">
-                  <a:graphicData uri="http://schemas.microsoft.com/office/word/2010/wordprocessingShape">
-                    <wps:wsp>
-                      <wps:cNvSpPr txBox="1"/>
-                      <wps:spPr>
-                        <a:xfrm>
-                          <a:off x="0" y="0"/>
-                          <a:ext cx="5943600" cy="635"/>
-                        </a:xfrm>
-                        <a:prstGeom prst="rect">
-                          <a:avLst/>
-                        </a:prstGeom>
-                        <a:solidFill>
-                          <a:prstClr val="white"/>
-                        </a:solidFill>
-                        <a:ln>
-                          <a:noFill/>
-                        </a:ln>
-                      </wps:spPr>
-                      <wps:txbx>
-                        <w:txbxContent>
-                          <w:p>
-                            <w:pPr>
-                              <w:pStyle w:val="Caption"/>
-                              <w:rPr>
-                                <w:noProof/>
-                                <w:sz w:val="28"/>
-                                <w:szCs w:val="20"/>
-                              </w:rPr>
-                            </w:pPr>
-                            <w:r>
-                              <w:t xml:space="preserve">Hình </w:t>
-                            </w:r>
-                            <w:r>
-                              <w:fldChar w:fldCharType="begin"/>
-                            </w:r>
-                            <w:r>
-                              <w:instrText xml:space="preserve"> SEQ Hình \* ARABIC </w:instrText>
-                            </w:r>
-                            <w:r>
-                              <w:fldChar w:fldCharType="separate"/>
-                            </w:r>
-                            <w:r>
-                              <w:rPr>
-                                <w:noProof/>
-                              </w:rPr>
-                              <w:t>12</w:t>
-                            </w:r>
-                            <w:r>
-                              <w:rPr>
-                                <w:noProof/>
-                              </w:rPr>
-                              <w:fldChar w:fldCharType="end"/>
-                            </w:r>
-                            <w:r>
-                              <w:t xml:space="preserve"> Giao diện quản lý chi tiết sự kiện</w:t>
-                            </w:r>
-                          </w:p>
-                        </w:txbxContent>
-                      </wps:txbx>
-                      <wps:bodyPr rot="0" spcFirstLastPara="0" vertOverflow="overflow" horzOverflow="overflow" vert="horz" wrap="square" lIns="0" tIns="0" rIns="0" bIns="0" numCol="1" spcCol="0" rtlCol="0" fromWordArt="0" anchor="t" anchorCtr="0" forceAA="0" compatLnSpc="1">
-                        <a:prstTxWarp prst="textNoShape">
-                          <a:avLst/>
-                        </a:prstTxWarp>
-                        <a:spAutoFit/>
-                      </wps:bodyPr>
-                    </wps:wsp>
-                  </a:graphicData>
-                </a:graphic>
-              </wp:anchor>
-            </w:drawing>
-          </mc:Choice>
-          <mc:Fallback>
-            <w:pict>
-              <v:shape w14:anchorId="0451FF40" id="Text Box 52" o:spid="_x0000_s1038" type="#_x0000_t202" style="position:absolute;left:0;text-align:left;margin-left:0;margin-top:362.35pt;width:468pt;height:.05pt;z-index:-251657216;visibility:visible;mso-wrap-style:square;mso-wrap-distance-left:9pt;mso-wrap-distance-top:0;mso-wrap-distance-right:9pt;mso-wrap-distance-bottom:0;mso-position-horizontal:absolute;mso-position-horizontal-relative:text;mso-position-vertical:absolute;mso-position-vertical-relative:text;v-text-anchor:top" o:gfxdata="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" stroked="f">
-                <v:textbox style="mso-fit-shape-to-text:t" inset="0,0,0,0">
-                  <w:txbxContent>
-                    <w:p>
-                      <w:pPr>
-                        <w:pStyle w:val="Caption"/>
-                        <w:rPr>
-                          <w:noProof/>
-                          <w:sz w:val="28"/>
-                          <w:szCs w:val="20"/>
-                        </w:rPr>
-                      </w:pPr>
-                      <w:r>
-                        <w:t xml:space="preserve">Hình </w:t>
-                      </w:r>
-                      <w:r>
-                        <w:fldChar w:fldCharType="begin"/>
-                      </w:r>
-                      <w:r>
-                        <w:instrText xml:space="preserve"> SEQ Hình \* ARABIC </w:instrText>
-                      </w:r>
-                      <w:r>
-                        <w:fldChar w:fldCharType="separate"/>
-                      </w:r>
-                      <w:r>
-                        <w:rPr>
-                          <w:noProof/>
-                        </w:rPr>
-                        <w:t>12</w:t>
-                      </w:r>
-                      <w:r>
-                        <w:rPr>
-                          <w:noProof/>
-                        </w:rPr>
-                        <w:fldChar w:fldCharType="end"/>
-                      </w:r>
-                      <w:r>
-                        <w:t xml:space="preserve"> Giao diện quản lý chi tiết sự kiện</w:t>
-                      </w:r>
-                    </w:p>
-                  </w:txbxContent>
-                </v:textbox>
-                <w10:wrap type="tight"/>
-              </v:shape>
-            </w:pict>
-          </mc:Fallback>
-        </mc:AlternateContent>
-      </w:r>
-      <w:r>
-        <w:rPr>
-          <w:noProof/>
-        </w:rPr>
-        <w:drawing>
-          <wp:anchor distT="0" distB="0" distL="114300" distR="114300" simplePos="0" relativeHeight="251658240" behindDoc="1" locked="0" layoutInCell="1" allowOverlap="1" wp14:anchorId="10385937" wp14:editId="5CC341F6">
-            <wp:simplePos x="0" y="0"/>
-            <wp:positionH relativeFrom="column">
-              <wp:posOffset>-474</wp:posOffset>
-            </wp:positionH>
-            <wp:positionV relativeFrom="paragraph">
-              <wp:posOffset>344132</wp:posOffset>
-            </wp:positionV>
-            <wp:extent cx="5943600" cy="4201160"/>
-            <wp:effectExtent l="0" t="0" r="0" b="8890"/>
-            <wp:wrapTight wrapText="bothSides">
-              <wp:wrapPolygon edited="0">
-                <wp:start x="0" y="0"/>
-                <wp:lineTo x="0" y="21548"/>
-                <wp:lineTo x="21531" y="21548"/>
-                <wp:lineTo x="21531" y="0"/>
-                <wp:lineTo x="0" y="0"/>
-              </wp:wrapPolygon>
-            </wp:wrapTight>
-            <wp:docPr id="51" name="Picture 51"/>
-            <wp:cNvGraphicFramePr>
-              <a:graphicFrameLocks xmlns:a="http://schemas.openxmlformats.org/drawingml/2006/main" noChangeAspect="1"/>
-            </wp:cNvGraphicFramePr>
-            <a:graphic xmlns:a="http://schemas.openxmlformats.org/drawingml/2006/main">
-              <a:graphicData uri="http://schemas.openxmlformats.org/drawingml/2006/picture">
-                <pic:pic xmlns:pic="http://schemas.openxmlformats.org/drawingml/2006/picture">
-                  <pic:nvPicPr>
-                    <pic:cNvPr id="1" name=""/>
+                    <pic:cNvPr id="19" name="h1.png"/>
                     <pic:cNvPicPr/>
                   </pic:nvPicPr>
                   <pic:blipFill>
@@ -5523,188 +5300,7 @@
                   <pic:spPr>
                     <a:xfrm>
                       <a:off x="0" y="0"/>
-                      <a:ext cx="5943600" cy="4201160"/>
-                    </a:xfrm>
-                    <a:prstGeom prst="rect">
-                      <a:avLst/>
-                    </a:prstGeom>
-                  </pic:spPr>
-                </pic:pic>
-              </a:graphicData>
-            </a:graphic>
-          </wp:anchor>
-        </w:drawing>
-      </w:r>
-      <w:r>
-        <w:t>Giao diện form chi tiết sự kiện</w:t>
-      </w:r>
-    </w:p>
-    <w:p>
-      <w:pPr>
-        <w:pStyle w:val="ListParagraph"/>
-        <w:numPr>
-          <w:ilvl w:val="0"/>
-          <w:numId w:val="15"/>
-        </w:numPr>
-        <w:ind w:left="1440"/>
-      </w:pPr>
-      <w:r>
-        <w:t>Form thực thi khi admin chọn “</w:t>
-      </w:r>
-      <w:r>
-        <w:t>t</w:t>
-      </w:r>
-      <w:r>
-        <w:t>hêm sự kiện” hoặc “</w:t>
-      </w:r>
-      <w:r>
-        <w:t>c</w:t>
-      </w:r>
-      <w:r>
-        <w:t>ập nhật sự kiện”.</w:t>
-      </w:r>
-    </w:p>
-    <w:p>
-      <w:pPr>
-        <w:pStyle w:val="ListParagraph"/>
-        <w:numPr>
-          <w:ilvl w:val="0"/>
-          <w:numId w:val="15"/>
-        </w:numPr>
-        <w:ind w:left="1440"/>
-      </w:pPr>
-      <w:r>
-        <w:t>Nếu là “thêm sự kiện” thì</w:t>
-      </w:r>
-      <w:r>
-        <w:t xml:space="preserve"> sẽ tự động tạo 1 sự kiện trong database,</w:t>
-      </w:r>
-      <w:r>
-        <w:t xml:space="preserve"> các thông tin chi tiết sự kiện được để trống</w:t>
-      </w:r>
-      <w:r>
-        <w:t xml:space="preserve"> </w:t>
-      </w:r>
-      <w:r>
-        <w:t>.</w:t>
-      </w:r>
-      <w:r>
-        <w:t xml:space="preserve"> </w:t>
-      </w:r>
-      <w:r>
-        <w:br/>
-        <w:t>Nếu “cập nhật sự kiện” thì thông tin chi tiết sự kiện sẽ được hiển thị trong các thành phần tương ướng.</w:t>
-      </w:r>
-    </w:p>
-    <w:p>
-      <w:pPr>
-        <w:pStyle w:val="ListParagraph"/>
-        <w:numPr>
-          <w:ilvl w:val="0"/>
-          <w:numId w:val="15"/>
-        </w:numPr>
-        <w:ind w:left="1440"/>
-      </w:pPr>
-      <w:r>
-        <w:t xml:space="preserve">Admin nhập các thông tin chi tiết sự kiện (Tên sự kiện, ngày bắt đầu, ngày kết thúc). </w:t>
-      </w:r>
-    </w:p>
-    <w:p>
-      <w:pPr>
-        <w:pStyle w:val="ListParagraph"/>
-        <w:numPr>
-          <w:ilvl w:val="0"/>
-          <w:numId w:val="15"/>
-        </w:numPr>
-        <w:ind w:left="1440"/>
-      </w:pPr>
-      <w:r>
-        <w:t xml:space="preserve">ComboBox “Danh mục sản phẩm” sẽ hiển thị các danh mục của sản phẩn, khi nhấn vào một danh mục thì các sản phẩm cùng danh mục sẽ được hiển thị ở Listview bên dưới. </w:t>
-      </w:r>
-    </w:p>
-    <w:p>
-      <w:pPr>
-        <w:pStyle w:val="ListParagraph"/>
-        <w:numPr>
-          <w:ilvl w:val="0"/>
-          <w:numId w:val="15"/>
-        </w:numPr>
-        <w:ind w:left="1440"/>
-      </w:pPr>
-      <w:r>
-        <w:t xml:space="preserve">Để thêm 1 sản phẩm vào chương trình khuyến mãi, admin chọn sản phẩm ở Listview sản phẩm, sau đó nhập vào hệ số “Giảm giá (%)” và </w:t>
-      </w:r>
-      <w:r>
-        <w:lastRenderedPageBreak/>
-        <w:t>nhấn nút “Thêm”. Thông tin chi tiết sự kiện sẽ được cập nhật vào database và hiển thị ở Listview bên phải.</w:t>
-      </w:r>
-    </w:p>
-    <w:p>
-      <w:pPr>
-        <w:pStyle w:val="ListParagraph"/>
-        <w:numPr>
-          <w:ilvl w:val="0"/>
-          <w:numId w:val="15"/>
-        </w:numPr>
-        <w:ind w:left="1440"/>
-      </w:pPr>
-      <w:r>
-        <w:t>Để bỏ giảm giá một sản phẩm, admin chọn 1 sản phẩm ở Listview bên phải và nhấn vào nút “xóa giảm giá”.</w:t>
-      </w:r>
-    </w:p>
-    <w:p>
-      <w:pPr>
-        <w:pStyle w:val="ListParagraph"/>
-        <w:numPr>
-          <w:ilvl w:val="0"/>
-          <w:numId w:val="15"/>
-        </w:numPr>
-        <w:ind w:left="1440"/>
-      </w:pPr>
-      <w:r>
-        <w:t>Sao khi đã nhập thông tin chi tiết xong, admin nhấn vào nút “Hoàn thành” để trở về form “quản lý của admin”.</w:t>
-      </w:r>
-    </w:p>
-    <w:p>
-      <w:pPr>
-        <w:pStyle w:val="ListParagraph"/>
-        <w:ind w:left="1440" w:firstLine="0"/>
-      </w:pPr>
-      <w:r>
-        <w:rPr>
-          <w:noProof/>
-        </w:rPr>
-        <w:drawing>
-          <wp:inline distT="0" distB="0" distL="0" distR="0">
-            <wp:extent cx="5669280" cy="3369564"/>
-            <wp:effectExtent l="0" t="0" r="7620" b="2540"/>
-            <wp:docPr id="5" name="Picture 5"/>
-            <wp:cNvGraphicFramePr>
-              <a:graphicFrameLocks xmlns:a="http://schemas.openxmlformats.org/drawingml/2006/main" noChangeAspect="1"/>
-            </wp:cNvGraphicFramePr>
-            <a:graphic xmlns:a="http://schemas.openxmlformats.org/drawingml/2006/main">
-              <a:graphicData uri="http://schemas.openxmlformats.org/drawingml/2006/picture">
-                <pic:pic xmlns:pic="http://schemas.openxmlformats.org/drawingml/2006/picture">
-                  <pic:nvPicPr>
-                    <pic:cNvPr id="5" name="h1.png"/>
-                    <pic:cNvPicPr/>
-                  </pic:nvPicPr>
-                  <pic:blipFill>
-                    <a:blip r:embed="rId24">
-                      <a:extLst>
-                        <a:ext uri="{28A0092B-C50C-407E-A947-70E740481C1C}">
-                          <a14:useLocalDpi xmlns:a14="http://schemas.microsoft.com/office/drawing/2010/main" val="0"/>
-                        </a:ext>
-                      </a:extLst>
-                    </a:blip>
-                    <a:stretch>
-                      <a:fillRect/>
-                    </a:stretch>
-                  </pic:blipFill>
-                  <pic:spPr>
-                    <a:xfrm>
-                      <a:off x="0" y="0"/>
-                      <a:ext cx="5690626" cy="3382251"/>
+                      <a:ext cx="5739237" cy="2946264"/>
                     </a:xfrm>
                     <a:prstGeom prst="rect">
                       <a:avLst/>
@@ -5773,8 +5369,6 @@
                             <w:r>
                               <w:t>13</w:t>
                             </w:r>
-                            <w:bookmarkStart w:id="0" w:name="_GoBack"/>
-                            <w:bookmarkEnd w:id="0"/>
                             <w:r>
                               <w:t xml:space="preserve"> Giao diện </w:t>
                             </w:r>
@@ -5798,7 +5392,7 @@
           </mc:Choice>
           <mc:Fallback>
             <w:pict>
-              <v:shape w14:anchorId="5C59A207" id="Text Box 10" o:spid="_x0000_s1039" type="#_x0000_t202" style="position:absolute;left:0;text-align:left;margin-left:42pt;margin-top:8.35pt;width:468pt;height:.05pt;z-index:251673600;visibility:visible;mso-wrap-style:square;mso-wrap-distance-left:9pt;mso-wrap-distance-top:0;mso-wrap-distance-right:9pt;mso-wrap-distance-bottom:0;mso-position-horizontal:absolute;mso-position-horizontal-relative:text;mso-position-vertical:absolute;mso-position-vertical-relative:text;v-text-anchor:top" o:gfxdata="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" stroked="f">
+              <v:shape w14:anchorId="5C59A207" id="Text Box 10" o:spid="_x0000_s1037" type="#_x0000_t202" style="position:absolute;left:0;text-align:left;margin-left:42pt;margin-top:8.35pt;width:468pt;height:.05pt;z-index:251673600;visibility:visible;mso-wrap-style:square;mso-wrap-distance-left:9pt;mso-wrap-distance-top:0;mso-wrap-distance-right:9pt;mso-wrap-distance-bottom:0;mso-position-horizontal:absolute;mso-position-horizontal-relative:text;mso-position-vertical:absolute;mso-position-vertical-relative:text;v-text-anchor:top" o:gfxdata="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" stroked="f">
                 <v:textbox style="mso-fit-shape-to-text:t" inset="0,0,0,0">
                   <w:txbxContent>
                     <w:p>
@@ -5811,8 +5405,6 @@
                       <w:r>
                         <w:t>13</w:t>
                       </w:r>
-                      <w:bookmarkStart w:id="1" w:name="_GoBack"/>
-                      <w:bookmarkEnd w:id="1"/>
                       <w:r>
                         <w:t xml:space="preserve"> Giao diện </w:t>
                       </w:r>
@@ -5840,15 +5432,16 @@
         <w:pStyle w:val="ListParagraph"/>
         <w:ind w:left="1440" w:firstLine="0"/>
       </w:pPr>
+      <w:bookmarkStart w:id="0" w:name="_GoBack"/>
       <w:r>
         <w:rPr>
           <w:noProof/>
         </w:rPr>
         <w:drawing>
           <wp:inline distT="0" distB="0" distL="0" distR="0">
-            <wp:extent cx="5356860" cy="2759698"/>
-            <wp:effectExtent l="0" t="0" r="0" b="3175"/>
-            <wp:docPr id="9" name="Picture 9"/>
+            <wp:extent cx="5738266" cy="3620135"/>
+            <wp:effectExtent l="0" t="0" r="0" b="0"/>
+            <wp:docPr id="22" name="Picture 22"/>
             <wp:cNvGraphicFramePr>
               <a:graphicFrameLocks xmlns:a="http://schemas.openxmlformats.org/drawingml/2006/main" noChangeAspect="1"/>
             </wp:cNvGraphicFramePr>
@@ -5856,11 +5449,11 @@
               <a:graphicData uri="http://schemas.openxmlformats.org/drawingml/2006/picture">
                 <pic:pic xmlns:pic="http://schemas.openxmlformats.org/drawingml/2006/picture">
                   <pic:nvPicPr>
-                    <pic:cNvPr id="9" name="h2.png"/>
+                    <pic:cNvPr id="22" name="h1.png"/>
                     <pic:cNvPicPr/>
                   </pic:nvPicPr>
                   <pic:blipFill>
-                    <a:blip r:embed="rId25" cstate="print">
+                    <a:blip r:embed="rId24">
                       <a:extLst>
                         <a:ext uri="{28A0092B-C50C-407E-A947-70E740481C1C}">
                           <a14:useLocalDpi xmlns:a14="http://schemas.microsoft.com/office/drawing/2010/main" val="0"/>
@@ -5874,7 +5467,7 @@
                   <pic:spPr>
                     <a:xfrm>
                       <a:off x="0" y="0"/>
-                      <a:ext cx="5371253" cy="2767113"/>
+                      <a:ext cx="5740003" cy="3621231"/>
                     </a:xfrm>
                     <a:prstGeom prst="rect">
                       <a:avLst/>
@@ -5886,9 +5479,10 @@
           </wp:inline>
         </w:drawing>
       </w:r>
+      <w:bookmarkEnd w:id="0"/>
     </w:p>
     <w:sectPr>
-      <w:headerReference w:type="default" r:id="rId26"/>
+      <w:headerReference w:type="default" r:id="rId25"/>
       <w:type w:val="continuous"/>
       <w:pgSz w:w="12240" w:h="15840"/>
       <w:pgMar w:top="1440" w:right="1440" w:bottom="1440" w:left="1440" w:header="720" w:footer="720" w:gutter="0"/>
@@ -8930,7 +8524,7 @@
 </file>
 
 <file path=customXml/itemProps1.xml><?xml version="1.0" encoding="utf-8"?>
-<ds:datastoreItem xmlns:ds="http://schemas.openxmlformats.org/officeDocument/2006/customXml" ds:itemID="{392D0C81-6E40-4ACE-A604-111B65FCB546}">
+<ds:datastoreItem xmlns:ds="http://schemas.openxmlformats.org/officeDocument/2006/customXml" ds:itemID="{46A80269-AE7C-4500-A2F9-FAD37D7EBD94}">
   <ds:schemaRefs>
     <ds:schemaRef ds:uri="http://schemas.openxmlformats.org/officeDocument/2006/bibliography"/>
   </ds:schemaRefs>

</xml_diff>

<commit_message>
thêm mô tả giao diện thanh toán và chuyển bàn
</commit_message>
<xml_diff>
--- a/018101027_018101108.docx
+++ b/018101027_018101108.docx
@@ -1,6 +1,6 @@
 
 <file path=word/document.xml><?xml version="1.0" encoding="utf-8"?>
-<w:document xmlns:wpc="http://schemas.microsoft.com/office/word/2010/wordprocessingCanvas" xmlns:cx="http://schemas.microsoft.com/office/drawing/2014/chartex" xmlns:cx1="http://schemas.microsoft.com/office/drawing/2015/9/8/chartex" xmlns:mc="http://schemas.openxmlformats.org/markup-compatibility/2006" xmlns:o="urn:schemas-microsoft-com:office:office" xmlns:r="http://schemas.openxmlformats.org/officeDocument/2006/relationships" xmlns:m="http://schemas.openxmlformats.org/officeDocument/2006/math" xmlns:v="urn:schemas-microsoft-com:vml" xmlns:wp14="http://schemas.microsoft.com/office/word/2010/wordprocessingDrawing" xmlns:wp="http://schemas.openxmlformats.org/drawingml/2006/wordprocessingDrawing" xmlns:w10="urn:schemas-microsoft-com:office:word" xmlns:w="http://schemas.openxmlformats.org/wordprocessingml/2006/main" xmlns:w14="http://schemas.microsoft.com/office/word/2010/wordml" xmlns:w15="http://schemas.microsoft.com/office/word/2012/wordml" xmlns:w16se="http://schemas.microsoft.com/office/word/2015/wordml/symex" xmlns:wpg="http://schemas.microsoft.com/office/word/2010/wordprocessingGroup" xmlns:wpi="http://schemas.microsoft.com/office/word/2010/wordprocessingInk" xmlns:wne="http://schemas.microsoft.com/office/word/2006/wordml" xmlns:wps="http://schemas.microsoft.com/office/word/2010/wordprocessingShape" mc:Ignorable="w14 w15 w16se wp14">
+<w:document xmlns:wpc="http://schemas.microsoft.com/office/word/2010/wordprocessingCanvas" xmlns:cx="http://schemas.microsoft.com/office/drawing/2014/chartex" xmlns:mc="http://schemas.openxmlformats.org/markup-compatibility/2006" xmlns:o="urn:schemas-microsoft-com:office:office" xmlns:r="http://schemas.openxmlformats.org/officeDocument/2006/relationships" xmlns:m="http://schemas.openxmlformats.org/officeDocument/2006/math" xmlns:v="urn:schemas-microsoft-com:vml" xmlns:wp14="http://schemas.microsoft.com/office/word/2010/wordprocessingDrawing" xmlns:wp="http://schemas.openxmlformats.org/drawingml/2006/wordprocessingDrawing" xmlns:w10="urn:schemas-microsoft-com:office:word" xmlns:w="http://schemas.openxmlformats.org/wordprocessingml/2006/main" xmlns:w14="http://schemas.microsoft.com/office/word/2010/wordml" xmlns:w15="http://schemas.microsoft.com/office/word/2012/wordml" xmlns:w16se="http://schemas.microsoft.com/office/word/2015/wordml/symex" xmlns:wpg="http://schemas.microsoft.com/office/word/2010/wordprocessingGroup" xmlns:wpi="http://schemas.microsoft.com/office/word/2010/wordprocessingInk" xmlns:wne="http://schemas.microsoft.com/office/word/2006/wordml" xmlns:wps="http://schemas.microsoft.com/office/word/2010/wordprocessingShape" mc:Ignorable="w14 w15 w16se wp14">
   <w:body>
     <w:p>
       <w:pPr>
@@ -1148,6 +1148,7 @@
         <w:rPr>
           <w:rFonts w:cs="Times New Roman"/>
         </w:rPr>
+        <w:lastRenderedPageBreak/>
         <w:t>Chức năng chung:</w:t>
       </w:r>
     </w:p>
@@ -1698,6 +1699,7 @@
           <w:rFonts w:cs="Times New Roman"/>
           <w:sz w:val="36"/>
         </w:rPr>
+        <w:lastRenderedPageBreak/>
         <w:t>Thiết kế</w:t>
       </w:r>
       <w:r>
@@ -1791,14 +1793,27 @@
                             <w:r>
                               <w:t xml:space="preserve">Hình </w:t>
                             </w:r>
-                            <w:fldSimple w:instr=" SEQ Hình \* ARABIC ">
-                              <w:r>
-                                <w:rPr>
-                                  <w:noProof/>
-                                </w:rPr>
-                                <w:t>1</w:t>
-                              </w:r>
-                            </w:fldSimple>
+                            <w:r>
+                              <w:fldChar w:fldCharType="begin"/>
+                            </w:r>
+                            <w:r>
+                              <w:instrText xml:space="preserve"> SEQ Hình \* ARABIC </w:instrText>
+                            </w:r>
+                            <w:r>
+                              <w:fldChar w:fldCharType="separate"/>
+                            </w:r>
+                            <w:r>
+                              <w:rPr>
+                                <w:noProof/>
+                              </w:rPr>
+                              <w:t>1</w:t>
+                            </w:r>
+                            <w:r>
+                              <w:rPr>
+                                <w:noProof/>
+                              </w:rPr>
+                              <w:fldChar w:fldCharType="end"/>
+                            </w:r>
                             <w:r>
                               <w:t xml:space="preserve"> Mô hình luận lý ứng dụng quản lý quán cafe</w:t>
                             </w:r>
@@ -1839,14 +1854,27 @@
                       <w:r>
                         <w:t xml:space="preserve">Hình </w:t>
                       </w:r>
-                      <w:fldSimple w:instr=" SEQ Hình \* ARABIC ">
-                        <w:r>
-                          <w:rPr>
-                            <w:noProof/>
-                          </w:rPr>
-                          <w:t>1</w:t>
-                        </w:r>
-                      </w:fldSimple>
+                      <w:r>
+                        <w:fldChar w:fldCharType="begin"/>
+                      </w:r>
+                      <w:r>
+                        <w:instrText xml:space="preserve"> SEQ Hình \* ARABIC </w:instrText>
+                      </w:r>
+                      <w:r>
+                        <w:fldChar w:fldCharType="separate"/>
+                      </w:r>
+                      <w:r>
+                        <w:rPr>
+                          <w:noProof/>
+                        </w:rPr>
+                        <w:t>1</w:t>
+                      </w:r>
+                      <w:r>
+                        <w:rPr>
+                          <w:noProof/>
+                        </w:rPr>
+                        <w:fldChar w:fldCharType="end"/>
+                      </w:r>
                       <w:r>
                         <w:t xml:space="preserve"> Mô hình luận lý ứng dụng quản lý quán cafe</w:t>
                       </w:r>
@@ -2008,14 +2036,27 @@
                             <w:r>
                               <w:t xml:space="preserve">Hình </w:t>
                             </w:r>
-                            <w:fldSimple w:instr=" SEQ Hình \* ARABIC ">
-                              <w:r>
-                                <w:rPr>
-                                  <w:noProof/>
-                                </w:rPr>
-                                <w:t>2</w:t>
-                              </w:r>
-                            </w:fldSimple>
+                            <w:r>
+                              <w:fldChar w:fldCharType="begin"/>
+                            </w:r>
+                            <w:r>
+                              <w:instrText xml:space="preserve"> SEQ Hình \* ARABIC </w:instrText>
+                            </w:r>
+                            <w:r>
+                              <w:fldChar w:fldCharType="separate"/>
+                            </w:r>
+                            <w:r>
+                              <w:rPr>
+                                <w:noProof/>
+                              </w:rPr>
+                              <w:t>2</w:t>
+                            </w:r>
+                            <w:r>
+                              <w:rPr>
+                                <w:noProof/>
+                              </w:rPr>
+                              <w:fldChar w:fldCharType="end"/>
+                            </w:r>
                             <w:r>
                               <w:t xml:space="preserve"> Giao diện đăng nhập</w:t>
                             </w:r>
@@ -2054,14 +2095,27 @@
                       <w:r>
                         <w:t xml:space="preserve">Hình </w:t>
                       </w:r>
-                      <w:fldSimple w:instr=" SEQ Hình \* ARABIC ">
-                        <w:r>
-                          <w:rPr>
-                            <w:noProof/>
-                          </w:rPr>
-                          <w:t>2</w:t>
-                        </w:r>
-                      </w:fldSimple>
+                      <w:r>
+                        <w:fldChar w:fldCharType="begin"/>
+                      </w:r>
+                      <w:r>
+                        <w:instrText xml:space="preserve"> SEQ Hình \* ARABIC </w:instrText>
+                      </w:r>
+                      <w:r>
+                        <w:fldChar w:fldCharType="separate"/>
+                      </w:r>
+                      <w:r>
+                        <w:rPr>
+                          <w:noProof/>
+                        </w:rPr>
+                        <w:t>2</w:t>
+                      </w:r>
+                      <w:r>
+                        <w:rPr>
+                          <w:noProof/>
+                        </w:rPr>
+                        <w:fldChar w:fldCharType="end"/>
+                      </w:r>
                       <w:r>
                         <w:t xml:space="preserve"> Giao diện đăng nhập</w:t>
                       </w:r>
@@ -2258,14 +2312,27 @@
                             <w:r>
                               <w:t xml:space="preserve">Hình </w:t>
                             </w:r>
-                            <w:fldSimple w:instr=" SEQ Hình \* ARABIC ">
-                              <w:r>
-                                <w:rPr>
-                                  <w:noProof/>
-                                </w:rPr>
-                                <w:t>3</w:t>
-                              </w:r>
-                            </w:fldSimple>
+                            <w:r>
+                              <w:fldChar w:fldCharType="begin"/>
+                            </w:r>
+                            <w:r>
+                              <w:instrText xml:space="preserve"> SEQ Hình \* ARABIC </w:instrText>
+                            </w:r>
+                            <w:r>
+                              <w:fldChar w:fldCharType="separate"/>
+                            </w:r>
+                            <w:r>
+                              <w:rPr>
+                                <w:noProof/>
+                              </w:rPr>
+                              <w:t>3</w:t>
+                            </w:r>
+                            <w:r>
+                              <w:rPr>
+                                <w:noProof/>
+                              </w:rPr>
+                              <w:fldChar w:fldCharType="end"/>
+                            </w:r>
                             <w:r>
                               <w:t xml:space="preserve"> Giao diện </w:t>
                             </w:r>
@@ -2304,14 +2371,27 @@
                       <w:r>
                         <w:t xml:space="preserve">Hình </w:t>
                       </w:r>
-                      <w:fldSimple w:instr=" SEQ Hình \* ARABIC ">
-                        <w:r>
-                          <w:rPr>
-                            <w:noProof/>
-                          </w:rPr>
-                          <w:t>3</w:t>
-                        </w:r>
-                      </w:fldSimple>
+                      <w:r>
+                        <w:fldChar w:fldCharType="begin"/>
+                      </w:r>
+                      <w:r>
+                        <w:instrText xml:space="preserve"> SEQ Hình \* ARABIC </w:instrText>
+                      </w:r>
+                      <w:r>
+                        <w:fldChar w:fldCharType="separate"/>
+                      </w:r>
+                      <w:r>
+                        <w:rPr>
+                          <w:noProof/>
+                        </w:rPr>
+                        <w:t>3</w:t>
+                      </w:r>
+                      <w:r>
+                        <w:rPr>
+                          <w:noProof/>
+                        </w:rPr>
+                        <w:fldChar w:fldCharType="end"/>
+                      </w:r>
                       <w:r>
                         <w:t xml:space="preserve"> Giao diện </w:t>
                       </w:r>
@@ -2494,27 +2574,14 @@
                             <w:r>
                               <w:t xml:space="preserve">Hình </w:t>
                             </w:r>
-                            <w:r>
-                              <w:fldChar w:fldCharType="begin"/>
-                            </w:r>
-                            <w:r>
-                              <w:instrText xml:space="preserve"> SEQ Hình \* ARABIC </w:instrText>
-                            </w:r>
-                            <w:r>
-                              <w:fldChar w:fldCharType="separate"/>
-                            </w:r>
-                            <w:r>
-                              <w:rPr>
-                                <w:noProof/>
-                              </w:rPr>
-                              <w:t>3</w:t>
-                            </w:r>
-                            <w:r>
-                              <w:rPr>
-                                <w:noProof/>
-                              </w:rPr>
-                              <w:fldChar w:fldCharType="end"/>
-                            </w:r>
+                            <w:fldSimple w:instr=" SEQ Hình \* ARABIC ">
+                              <w:r>
+                                <w:rPr>
+                                  <w:noProof/>
+                                </w:rPr>
+                                <w:t>4</w:t>
+                              </w:r>
+                            </w:fldSimple>
                             <w:r>
                               <w:t xml:space="preserve"> Giao diện quản lý sau khi bấm thanh toán</w:t>
                             </w:r>
@@ -2550,27 +2617,14 @@
                       <w:r>
                         <w:t xml:space="preserve">Hình </w:t>
                       </w:r>
-                      <w:r>
-                        <w:fldChar w:fldCharType="begin"/>
-                      </w:r>
-                      <w:r>
-                        <w:instrText xml:space="preserve"> SEQ Hình \* ARABIC </w:instrText>
-                      </w:r>
-                      <w:r>
-                        <w:fldChar w:fldCharType="separate"/>
-                      </w:r>
-                      <w:r>
-                        <w:rPr>
-                          <w:noProof/>
-                        </w:rPr>
-                        <w:t>3</w:t>
-                      </w:r>
-                      <w:r>
-                        <w:rPr>
-                          <w:noProof/>
-                        </w:rPr>
-                        <w:fldChar w:fldCharType="end"/>
-                      </w:r>
+                      <w:fldSimple w:instr=" SEQ Hình \* ARABIC ">
+                        <w:r>
+                          <w:rPr>
+                            <w:noProof/>
+                          </w:rPr>
+                          <w:t>4</w:t>
+                        </w:r>
+                      </w:fldSimple>
                       <w:r>
                         <w:t xml:space="preserve"> Giao diện quản lý sau khi bấm thanh toán</w:t>
                       </w:r>
@@ -3008,27 +3062,14 @@
                             <w:r>
                               <w:t xml:space="preserve">Hình </w:t>
                             </w:r>
-                            <w:r>
-                              <w:fldChar w:fldCharType="begin"/>
-                            </w:r>
-                            <w:r>
-                              <w:instrText xml:space="preserve"> SEQ Hình \* ARABIC </w:instrText>
-                            </w:r>
-                            <w:r>
-                              <w:fldChar w:fldCharType="separate"/>
-                            </w:r>
-                            <w:r>
-                              <w:rPr>
-                                <w:noProof/>
-                              </w:rPr>
-                              <w:t>4</w:t>
-                            </w:r>
-                            <w:r>
-                              <w:rPr>
-                                <w:noProof/>
-                              </w:rPr>
-                              <w:fldChar w:fldCharType="end"/>
-                            </w:r>
+                            <w:fldSimple w:instr=" SEQ Hình \* ARABIC ">
+                              <w:r>
+                                <w:rPr>
+                                  <w:noProof/>
+                                </w:rPr>
+                                <w:t>5</w:t>
+                              </w:r>
+                            </w:fldSimple>
                             <w:r>
                               <w:t xml:space="preserve"> Giao diện chấm công</w:t>
                             </w:r>
@@ -3064,27 +3105,14 @@
                       <w:r>
                         <w:t xml:space="preserve">Hình </w:t>
                       </w:r>
-                      <w:r>
-                        <w:fldChar w:fldCharType="begin"/>
-                      </w:r>
-                      <w:r>
-                        <w:instrText xml:space="preserve"> SEQ Hình \* ARABIC </w:instrText>
-                      </w:r>
-                      <w:r>
-                        <w:fldChar w:fldCharType="separate"/>
-                      </w:r>
-                      <w:r>
-                        <w:rPr>
-                          <w:noProof/>
-                        </w:rPr>
-                        <w:t>4</w:t>
-                      </w:r>
-                      <w:r>
-                        <w:rPr>
-                          <w:noProof/>
-                        </w:rPr>
-                        <w:fldChar w:fldCharType="end"/>
-                      </w:r>
+                      <w:fldSimple w:instr=" SEQ Hình \* ARABIC ">
+                        <w:r>
+                          <w:rPr>
+                            <w:noProof/>
+                          </w:rPr>
+                          <w:t>5</w:t>
+                        </w:r>
+                      </w:fldSimple>
                       <w:r>
                         <w:t xml:space="preserve"> Giao diện chấm công</w:t>
                       </w:r>
@@ -3312,27 +3340,14 @@
                             <w:r>
                               <w:t xml:space="preserve">Hình </w:t>
                             </w:r>
-                            <w:r>
-                              <w:fldChar w:fldCharType="begin"/>
-                            </w:r>
-                            <w:r>
-                              <w:instrText xml:space="preserve"> SEQ Hình \* ARABIC </w:instrText>
-                            </w:r>
-                            <w:r>
-                              <w:fldChar w:fldCharType="separate"/>
-                            </w:r>
-                            <w:r>
-                              <w:rPr>
-                                <w:noProof/>
-                              </w:rPr>
-                              <w:t>5</w:t>
-                            </w:r>
-                            <w:r>
-                              <w:rPr>
-                                <w:noProof/>
-                              </w:rPr>
-                              <w:fldChar w:fldCharType="end"/>
-                            </w:r>
+                            <w:fldSimple w:instr=" SEQ Hình \* ARABIC ">
+                              <w:r>
+                                <w:rPr>
+                                  <w:noProof/>
+                                </w:rPr>
+                                <w:t>6</w:t>
+                              </w:r>
+                            </w:fldSimple>
                             <w:r>
                               <w:t xml:space="preserve"> Giao diệ</w:t>
                             </w:r>
@@ -3374,27 +3389,14 @@
                       <w:r>
                         <w:t xml:space="preserve">Hình </w:t>
                       </w:r>
-                      <w:r>
-                        <w:fldChar w:fldCharType="begin"/>
-                      </w:r>
-                      <w:r>
-                        <w:instrText xml:space="preserve"> SEQ Hình \* ARABIC </w:instrText>
-                      </w:r>
-                      <w:r>
-                        <w:fldChar w:fldCharType="separate"/>
-                      </w:r>
-                      <w:r>
-                        <w:rPr>
-                          <w:noProof/>
-                        </w:rPr>
-                        <w:t>5</w:t>
-                      </w:r>
-                      <w:r>
-                        <w:rPr>
-                          <w:noProof/>
-                        </w:rPr>
-                        <w:fldChar w:fldCharType="end"/>
-                      </w:r>
+                      <w:fldSimple w:instr=" SEQ Hình \* ARABIC ">
+                        <w:r>
+                          <w:rPr>
+                            <w:noProof/>
+                          </w:rPr>
+                          <w:t>6</w:t>
+                        </w:r>
+                      </w:fldSimple>
                       <w:r>
                         <w:t xml:space="preserve"> Giao diệ</w:t>
                       </w:r>
@@ -3612,27 +3614,14 @@
                             <w:r>
                               <w:t xml:space="preserve">Hình </w:t>
                             </w:r>
-                            <w:r>
-                              <w:fldChar w:fldCharType="begin"/>
-                            </w:r>
-                            <w:r>
-                              <w:instrText xml:space="preserve"> SEQ Hình \* ARABIC </w:instrText>
-                            </w:r>
-                            <w:r>
-                              <w:fldChar w:fldCharType="separate"/>
-                            </w:r>
-                            <w:r>
-                              <w:rPr>
-                                <w:noProof/>
-                              </w:rPr>
-                              <w:t>6</w:t>
-                            </w:r>
-                            <w:r>
-                              <w:rPr>
-                                <w:noProof/>
-                              </w:rPr>
-                              <w:fldChar w:fldCharType="end"/>
-                            </w:r>
+                            <w:fldSimple w:instr=" SEQ Hình \* ARABIC ">
+                              <w:r>
+                                <w:rPr>
+                                  <w:noProof/>
+                                </w:rPr>
+                                <w:t>7</w:t>
+                              </w:r>
+                            </w:fldSimple>
                             <w:r>
                               <w:t xml:space="preserve"> Giao diện quản lý thông tin danh mục &amp; sản phẩm</w:t>
                             </w:r>
@@ -3668,27 +3657,14 @@
                       <w:r>
                         <w:t xml:space="preserve">Hình </w:t>
                       </w:r>
-                      <w:r>
-                        <w:fldChar w:fldCharType="begin"/>
-                      </w:r>
-                      <w:r>
-                        <w:instrText xml:space="preserve"> SEQ Hình \* ARABIC </w:instrText>
-                      </w:r>
-                      <w:r>
-                        <w:fldChar w:fldCharType="separate"/>
-                      </w:r>
-                      <w:r>
-                        <w:rPr>
-                          <w:noProof/>
-                        </w:rPr>
-                        <w:t>6</w:t>
-                      </w:r>
-                      <w:r>
-                        <w:rPr>
-                          <w:noProof/>
-                        </w:rPr>
-                        <w:fldChar w:fldCharType="end"/>
-                      </w:r>
+                      <w:fldSimple w:instr=" SEQ Hình \* ARABIC ">
+                        <w:r>
+                          <w:rPr>
+                            <w:noProof/>
+                          </w:rPr>
+                          <w:t>7</w:t>
+                        </w:r>
+                      </w:fldSimple>
                       <w:r>
                         <w:t xml:space="preserve"> Giao diện quản lý thông tin danh mục &amp; sản phẩm</w:t>
                       </w:r>
@@ -3911,27 +3887,14 @@
                             <w:r>
                               <w:t xml:space="preserve">Hình </w:t>
                             </w:r>
-                            <w:r>
-                              <w:fldChar w:fldCharType="begin"/>
-                            </w:r>
-                            <w:r>
-                              <w:instrText xml:space="preserve"> SEQ Hình \* ARABIC </w:instrText>
-                            </w:r>
-                            <w:r>
-                              <w:fldChar w:fldCharType="separate"/>
-                            </w:r>
-                            <w:r>
-                              <w:rPr>
-                                <w:noProof/>
-                              </w:rPr>
-                              <w:t>7</w:t>
-                            </w:r>
-                            <w:r>
-                              <w:rPr>
-                                <w:noProof/>
-                              </w:rPr>
-                              <w:fldChar w:fldCharType="end"/>
-                            </w:r>
+                            <w:fldSimple w:instr=" SEQ Hình \* ARABIC ">
+                              <w:r>
+                                <w:rPr>
+                                  <w:noProof/>
+                                </w:rPr>
+                                <w:t>8</w:t>
+                              </w:r>
+                            </w:fldSimple>
                             <w:r>
                               <w:t xml:space="preserve"> Giao diện quản lý tài khoản người dùng</w:t>
                             </w:r>
@@ -3967,27 +3930,14 @@
                       <w:r>
                         <w:t xml:space="preserve">Hình </w:t>
                       </w:r>
-                      <w:r>
-                        <w:fldChar w:fldCharType="begin"/>
-                      </w:r>
-                      <w:r>
-                        <w:instrText xml:space="preserve"> SEQ Hình \* ARABIC </w:instrText>
-                      </w:r>
-                      <w:r>
-                        <w:fldChar w:fldCharType="separate"/>
-                      </w:r>
-                      <w:r>
-                        <w:rPr>
-                          <w:noProof/>
-                        </w:rPr>
-                        <w:t>7</w:t>
-                      </w:r>
-                      <w:r>
-                        <w:rPr>
-                          <w:noProof/>
-                        </w:rPr>
-                        <w:fldChar w:fldCharType="end"/>
-                      </w:r>
+                      <w:fldSimple w:instr=" SEQ Hình \* ARABIC ">
+                        <w:r>
+                          <w:rPr>
+                            <w:noProof/>
+                          </w:rPr>
+                          <w:t>8</w:t>
+                        </w:r>
+                      </w:fldSimple>
                       <w:r>
                         <w:t xml:space="preserve"> Giao diện quản lý tài khoản người dùng</w:t>
                       </w:r>
@@ -4380,27 +4330,14 @@
                             <w:r>
                               <w:t xml:space="preserve">Hình </w:t>
                             </w:r>
-                            <w:r>
-                              <w:fldChar w:fldCharType="begin"/>
-                            </w:r>
-                            <w:r>
-                              <w:instrText xml:space="preserve"> SEQ Hình \* ARABIC </w:instrText>
-                            </w:r>
-                            <w:r>
-                              <w:fldChar w:fldCharType="separate"/>
-                            </w:r>
-                            <w:r>
-                              <w:rPr>
-                                <w:noProof/>
-                              </w:rPr>
-                              <w:t>8</w:t>
-                            </w:r>
-                            <w:r>
-                              <w:rPr>
-                                <w:noProof/>
-                              </w:rPr>
-                              <w:fldChar w:fldCharType="end"/>
-                            </w:r>
+                            <w:fldSimple w:instr=" SEQ Hình \* ARABIC ">
+                              <w:r>
+                                <w:rPr>
+                                  <w:noProof/>
+                                </w:rPr>
+                                <w:t>9</w:t>
+                              </w:r>
+                            </w:fldSimple>
                             <w:r>
                               <w:t xml:space="preserve"> Giao diện quản lý bàn ăn</w:t>
                             </w:r>
@@ -4436,27 +4373,14 @@
                       <w:r>
                         <w:t xml:space="preserve">Hình </w:t>
                       </w:r>
-                      <w:r>
-                        <w:fldChar w:fldCharType="begin"/>
-                      </w:r>
-                      <w:r>
-                        <w:instrText xml:space="preserve"> SEQ Hình \* ARABIC </w:instrText>
-                      </w:r>
-                      <w:r>
-                        <w:fldChar w:fldCharType="separate"/>
-                      </w:r>
-                      <w:r>
-                        <w:rPr>
-                          <w:noProof/>
-                        </w:rPr>
-                        <w:t>8</w:t>
-                      </w:r>
-                      <w:r>
-                        <w:rPr>
-                          <w:noProof/>
-                        </w:rPr>
-                        <w:fldChar w:fldCharType="end"/>
-                      </w:r>
+                      <w:fldSimple w:instr=" SEQ Hình \* ARABIC ">
+                        <w:r>
+                          <w:rPr>
+                            <w:noProof/>
+                          </w:rPr>
+                          <w:t>9</w:t>
+                        </w:r>
+                      </w:fldSimple>
                       <w:r>
                         <w:t xml:space="preserve"> Giao diện quản lý bàn ăn</w:t>
                       </w:r>
@@ -4749,27 +4673,14 @@
                             <w:r>
                               <w:t xml:space="preserve">Hình </w:t>
                             </w:r>
-                            <w:r>
-                              <w:fldChar w:fldCharType="begin"/>
-                            </w:r>
-                            <w:r>
-                              <w:instrText xml:space="preserve"> SEQ Hình \* ARABIC </w:instrText>
-                            </w:r>
-                            <w:r>
-                              <w:fldChar w:fldCharType="separate"/>
-                            </w:r>
-                            <w:r>
-                              <w:rPr>
-                                <w:noProof/>
-                              </w:rPr>
-                              <w:t>9</w:t>
-                            </w:r>
-                            <w:r>
-                              <w:rPr>
-                                <w:noProof/>
-                              </w:rPr>
-                              <w:fldChar w:fldCharType="end"/>
-                            </w:r>
+                            <w:fldSimple w:instr=" SEQ Hình \* ARABIC ">
+                              <w:r>
+                                <w:rPr>
+                                  <w:noProof/>
+                                </w:rPr>
+                                <w:t>10</w:t>
+                              </w:r>
+                            </w:fldSimple>
                             <w:r>
                               <w:t xml:space="preserve"> Giao diện quản lý thông tin nhân viên</w:t>
                             </w:r>
@@ -4805,27 +4716,14 @@
                       <w:r>
                         <w:t xml:space="preserve">Hình </w:t>
                       </w:r>
-                      <w:r>
-                        <w:fldChar w:fldCharType="begin"/>
-                      </w:r>
-                      <w:r>
-                        <w:instrText xml:space="preserve"> SEQ Hình \* ARABIC </w:instrText>
-                      </w:r>
-                      <w:r>
-                        <w:fldChar w:fldCharType="separate"/>
-                      </w:r>
-                      <w:r>
-                        <w:rPr>
-                          <w:noProof/>
-                        </w:rPr>
-                        <w:t>9</w:t>
-                      </w:r>
-                      <w:r>
-                        <w:rPr>
-                          <w:noProof/>
-                        </w:rPr>
-                        <w:fldChar w:fldCharType="end"/>
-                      </w:r>
+                      <w:fldSimple w:instr=" SEQ Hình \* ARABIC ">
+                        <w:r>
+                          <w:rPr>
+                            <w:noProof/>
+                          </w:rPr>
+                          <w:t>10</w:t>
+                        </w:r>
+                      </w:fldSimple>
                       <w:r>
                         <w:t xml:space="preserve"> Giao diện quản lý thông tin nhân viên</w:t>
                       </w:r>
@@ -4846,10 +4744,10 @@
           <w:noProof/>
         </w:rPr>
         <w:drawing>
-          <wp:inline distT="0" distB="0" distL="0" distR="0" wp14:anchorId="4D74C522" wp14:editId="166F88B2">
-            <wp:extent cx="5943600" cy="3759200"/>
-            <wp:effectExtent l="0" t="0" r="0" b="0"/>
-            <wp:docPr id="35" name="Picture 35"/>
+          <wp:inline distT="0" distB="0" distL="0" distR="0" wp14:anchorId="0938B220" wp14:editId="3EE2CAA9">
+            <wp:extent cx="5943600" cy="3749675"/>
+            <wp:effectExtent l="0" t="0" r="0" b="3175"/>
+            <wp:docPr id="12" name="Picture 12"/>
             <wp:cNvGraphicFramePr>
               <a:graphicFrameLocks xmlns:a="http://schemas.openxmlformats.org/drawingml/2006/main" noChangeAspect="1"/>
             </wp:cNvGraphicFramePr>
@@ -4869,7 +4767,7 @@
                   <pic:spPr>
                     <a:xfrm>
                       <a:off x="0" y="0"/>
-                      <a:ext cx="5943600" cy="3759200"/>
+                      <a:ext cx="5943600" cy="3749675"/>
                     </a:xfrm>
                     <a:prstGeom prst="rect">
                       <a:avLst/>
@@ -4905,13 +4803,7 @@
         <w:ind w:left="1440"/>
       </w:pPr>
       <w:r>
-        <w:t xml:space="preserve">Các thông tin nhân viên được hiển thị trong </w:t>
-      </w:r>
-      <w:r>
-        <w:t>DataGridView</w:t>
-      </w:r>
-      <w:r>
-        <w:t>.</w:t>
+        <w:t>Nhấn vào nút “Cập nhật thông tin tài khoản” để load lại danh sách tài khoản trong database</w:t>
       </w:r>
     </w:p>
     <w:p>
@@ -4924,13 +4816,13 @@
         <w:ind w:left="1440"/>
       </w:pPr>
       <w:r>
-        <w:t xml:space="preserve">Khi admin nhấn vào một nhân viên trong </w:t>
-      </w:r>
-      <w:r>
-        <w:t xml:space="preserve">DataGridView </w:t>
-      </w:r>
-      <w:r>
-        <w:t>thì thông tin chi tiết (Tên nhân viên, ngày sinh, chức vụ, số giờ làm, lương theo giờ) của Tài khoản sẽ hiển thị trong các Textbox tương ứng bên phải.</w:t>
+        <w:t xml:space="preserve">Các thông tin nhân viên được hiển thị trong </w:t>
+      </w:r>
+      <w:r>
+        <w:t>DataGridView</w:t>
+      </w:r>
+      <w:r>
+        <w:t>.</w:t>
       </w:r>
     </w:p>
     <w:p>
@@ -4943,13 +4835,13 @@
         <w:ind w:left="1440"/>
       </w:pPr>
       <w:r>
-        <w:t>Thêm mới 1 nhân viên bằng các nhập các thông tin tương ứng vào các Textbox bên phải và nhấn vào nút “</w:t>
-      </w:r>
-      <w:r>
-        <w:t>Lưu</w:t>
-      </w:r>
-      <w:r>
-        <w:t>”.</w:t>
+        <w:t xml:space="preserve">Khi admin nhấn vào một nhân viên trong </w:t>
+      </w:r>
+      <w:r>
+        <w:t xml:space="preserve">DataGridView </w:t>
+      </w:r>
+      <w:r>
+        <w:t>thì thông tin chi tiết (Tên nhân viên, ngày sinh, chức vụ, số giờ làm, lương theo giờ) của Tài khoản sẽ hiển thị trong các Textbox tương ứng bên phải.</w:t>
       </w:r>
     </w:p>
     <w:p>
@@ -4962,13 +4854,13 @@
         <w:ind w:left="1440"/>
       </w:pPr>
       <w:r>
-        <w:t xml:space="preserve">Xóa 1 “nhân viên” bằng cách chọn 1 “nhân viên” cần xóa trong </w:t>
-      </w:r>
-      <w:r>
-        <w:t xml:space="preserve">DataGridView </w:t>
-      </w:r>
-      <w:r>
-        <w:t>và nhấn nút “Xóa”, sau đó hiển thị MessageBox hỏi “Có thật sự xóa nhân viên này không?” với nhóm Button “YesNoCancel”. Nếu chọn “Yes” thì xóa nhân viên ra khỏi database.</w:t>
+        <w:t>Thêm mới 1 nhân viên bằng các nhập các thông tin tương ứng vào các Textbox bên phải và nhấn vào nút “</w:t>
+      </w:r>
+      <w:r>
+        <w:t>Lưu</w:t>
+      </w:r>
+      <w:r>
+        <w:t>”.</w:t>
       </w:r>
     </w:p>
     <w:p>
@@ -4981,16 +4873,13 @@
         <w:ind w:left="1440"/>
       </w:pPr>
       <w:r>
-        <w:t xml:space="preserve">Sửa thông tin nhân viên bằng cách chọn “nhân viên” cần sửa trong </w:t>
-      </w:r>
-      <w:r>
-        <w:t>DataGridView</w:t>
-      </w:r>
-      <w:r>
-        <w:t>, thay đổi thông tin ở các Textbox tương ứng và nhấn nút “Cập nhậ</w:t>
-      </w:r>
-      <w:r>
-        <w:t>t”.</w:t>
+        <w:t xml:space="preserve">Xóa 1 “nhân viên” bằng cách chọn 1 “nhân viên” cần xóa trong </w:t>
+      </w:r>
+      <w:r>
+        <w:t xml:space="preserve">DataGridView </w:t>
+      </w:r>
+      <w:r>
+        <w:t>và nhấn nút “Xóa”, sau đó hiển thị MessageBox hỏi “Có thật sự xóa nhân viên này không?” với nhóm Button “YesNoCancel”. Nếu chọn “Yes” thì xóa nhân viên ra khỏi database.</w:t>
       </w:r>
     </w:p>
     <w:p>
@@ -5004,6 +4893,28 @@
       </w:pPr>
       <w:r>
         <w:lastRenderedPageBreak/>
+        <w:t xml:space="preserve">Sửa thông tin nhân viên bằng cách chọn “nhân viên” cần sửa trong </w:t>
+      </w:r>
+      <w:r>
+        <w:t>DataGridView</w:t>
+      </w:r>
+      <w:r>
+        <w:t>, thay đổi thông tin ở các Textbox tương ứng và nhấn nút “Cập nhậ</w:t>
+      </w:r>
+      <w:r>
+        <w:t>t”.</w:t>
+      </w:r>
+    </w:p>
+    <w:p>
+      <w:pPr>
+        <w:pStyle w:val="ListParagraph"/>
+        <w:numPr>
+          <w:ilvl w:val="0"/>
+          <w:numId w:val="12"/>
+        </w:numPr>
+        <w:ind w:left="1440"/>
+      </w:pPr>
+      <w:r>
         <w:t>Xóa một nhân viên bằng cách chọn một nhân viên trong DataGridView và nhấn nút xóa.</w:t>
       </w:r>
     </w:p>
@@ -5067,27 +4978,14 @@
                             <w:r>
                               <w:t xml:space="preserve">Hình </w:t>
                             </w:r>
-                            <w:r>
-                              <w:fldChar w:fldCharType="begin"/>
-                            </w:r>
-                            <w:r>
-                              <w:instrText xml:space="preserve"> SEQ Hình \* ARABIC </w:instrText>
-                            </w:r>
-                            <w:r>
-                              <w:fldChar w:fldCharType="separate"/>
-                            </w:r>
-                            <w:r>
-                              <w:rPr>
-                                <w:noProof/>
-                              </w:rPr>
-                              <w:t>10</w:t>
-                            </w:r>
-                            <w:r>
-                              <w:rPr>
-                                <w:noProof/>
-                              </w:rPr>
-                              <w:fldChar w:fldCharType="end"/>
-                            </w:r>
+                            <w:fldSimple w:instr=" SEQ Hình \* ARABIC ">
+                              <w:r>
+                                <w:rPr>
+                                  <w:noProof/>
+                                </w:rPr>
+                                <w:t>11</w:t>
+                              </w:r>
+                            </w:fldSimple>
                             <w:r>
                               <w:t xml:space="preserve"> Giao diện </w:t>
                             </w:r>
@@ -5129,27 +5027,14 @@
                       <w:r>
                         <w:t xml:space="preserve">Hình </w:t>
                       </w:r>
-                      <w:r>
-                        <w:fldChar w:fldCharType="begin"/>
-                      </w:r>
-                      <w:r>
-                        <w:instrText xml:space="preserve"> SEQ Hình \* ARABIC </w:instrText>
-                      </w:r>
-                      <w:r>
-                        <w:fldChar w:fldCharType="separate"/>
-                      </w:r>
-                      <w:r>
-                        <w:rPr>
-                          <w:noProof/>
-                        </w:rPr>
-                        <w:t>10</w:t>
-                      </w:r>
-                      <w:r>
-                        <w:rPr>
-                          <w:noProof/>
-                        </w:rPr>
-                        <w:fldChar w:fldCharType="end"/>
-                      </w:r>
+                      <w:fldSimple w:instr=" SEQ Hình \* ARABIC ">
+                        <w:r>
+                          <w:rPr>
+                            <w:noProof/>
+                          </w:rPr>
+                          <w:t>11</w:t>
+                        </w:r>
+                      </w:fldSimple>
                       <w:r>
                         <w:t xml:space="preserve"> Giao diện </w:t>
                       </w:r>
@@ -5430,15 +5315,15 @@
     <w:p>
       <w:pPr>
         <w:pStyle w:val="ListParagraph"/>
+        <w:keepNext/>
         <w:ind w:left="1440" w:firstLine="0"/>
       </w:pPr>
-      <w:bookmarkStart w:id="0" w:name="_GoBack"/>
       <w:r>
         <w:rPr>
           <w:noProof/>
         </w:rPr>
         <w:drawing>
-          <wp:inline distT="0" distB="0" distL="0" distR="0">
+          <wp:inline distT="0" distB="0" distL="0" distR="0" wp14:anchorId="1C4B614D" wp14:editId="12E07D00">
             <wp:extent cx="5738266" cy="3620135"/>
             <wp:effectExtent l="0" t="0" r="0" b="0"/>
             <wp:docPr id="22" name="Picture 22"/>
@@ -5479,10 +5364,531 @@
           </wp:inline>
         </w:drawing>
       </w:r>
+    </w:p>
+    <w:p>
+      <w:pPr>
+        <w:ind w:firstLine="0"/>
+      </w:pPr>
+    </w:p>
+    <w:p>
+      <w:pPr>
+        <w:pStyle w:val="ListParagraph"/>
+        <w:numPr>
+          <w:ilvl w:val="0"/>
+          <w:numId w:val="14"/>
+        </w:numPr>
+      </w:pPr>
+      <w:r>
+        <w:rPr>
+          <w:noProof/>
+        </w:rPr>
+        <w:lastRenderedPageBreak/>
+        <mc:AlternateContent>
+          <mc:Choice Requires="wps">
+            <w:drawing>
+              <wp:anchor distT="0" distB="0" distL="114300" distR="114300" simplePos="0" relativeHeight="251659776" behindDoc="0" locked="0" layoutInCell="1" allowOverlap="1" wp14:anchorId="2D9BF409" wp14:editId="52EDB876">
+                <wp:simplePos x="0" y="0"/>
+                <wp:positionH relativeFrom="column">
+                  <wp:posOffset>0</wp:posOffset>
+                </wp:positionH>
+                <wp:positionV relativeFrom="paragraph">
+                  <wp:posOffset>6757035</wp:posOffset>
+                </wp:positionV>
+                <wp:extent cx="5943600" cy="635"/>
+                <wp:effectExtent l="0" t="0" r="0" b="0"/>
+                <wp:wrapTopAndBottom/>
+                <wp:docPr id="28" name="Text Box 28"/>
+                <wp:cNvGraphicFramePr/>
+                <a:graphic xmlns:a="http://schemas.openxmlformats.org/drawingml/2006/main">
+                  <a:graphicData uri="http://schemas.microsoft.com/office/word/2010/wordprocessingShape">
+                    <wps:wsp>
+                      <wps:cNvSpPr txBox="1"/>
+                      <wps:spPr>
+                        <a:xfrm>
+                          <a:off x="0" y="0"/>
+                          <a:ext cx="5943600" cy="635"/>
+                        </a:xfrm>
+                        <a:prstGeom prst="rect">
+                          <a:avLst/>
+                        </a:prstGeom>
+                        <a:solidFill>
+                          <a:prstClr val="white"/>
+                        </a:solidFill>
+                        <a:ln>
+                          <a:noFill/>
+                        </a:ln>
+                      </wps:spPr>
+                      <wps:txbx>
+                        <w:txbxContent>
+                          <w:p>
+                            <w:pPr>
+                              <w:pStyle w:val="Caption"/>
+                              <w:rPr>
+                                <w:noProof/>
+                                <w:sz w:val="28"/>
+                                <w:szCs w:val="20"/>
+                              </w:rPr>
+                            </w:pPr>
+                            <w:r>
+                              <w:t>Hình 14 Giao diện chuyển bàn</w:t>
+                            </w:r>
+                          </w:p>
+                        </w:txbxContent>
+                      </wps:txbx>
+                      <wps:bodyPr rot="0" spcFirstLastPara="0" vertOverflow="overflow" horzOverflow="overflow" vert="horz" wrap="square" lIns="0" tIns="0" rIns="0" bIns="0" numCol="1" spcCol="0" rtlCol="0" fromWordArt="0" anchor="t" anchorCtr="0" forceAA="0" compatLnSpc="1">
+                        <a:prstTxWarp prst="textNoShape">
+                          <a:avLst/>
+                        </a:prstTxWarp>
+                        <a:spAutoFit/>
+                      </wps:bodyPr>
+                    </wps:wsp>
+                  </a:graphicData>
+                </a:graphic>
+              </wp:anchor>
+            </w:drawing>
+          </mc:Choice>
+          <mc:Fallback>
+            <w:pict>
+              <v:shape w14:anchorId="2D9BF409" id="Text Box 28" o:spid="_x0000_s1038" type="#_x0000_t202" style="position:absolute;left:0;text-align:left;margin-left:0;margin-top:532.05pt;width:468pt;height:.05pt;z-index:251659776;visibility:visible;mso-wrap-style:square;mso-wrap-distance-left:9pt;mso-wrap-distance-top:0;mso-wrap-distance-right:9pt;mso-wrap-distance-bottom:0;mso-position-horizontal:absolute;mso-position-horizontal-relative:text;mso-position-vertical:absolute;mso-position-vertical-relative:text;v-text-anchor:top" o:gfxdata="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" stroked="f">
+                <v:textbox style="mso-fit-shape-to-text:t" inset="0,0,0,0">
+                  <w:txbxContent>
+                    <w:p>
+                      <w:pPr>
+                        <w:pStyle w:val="Caption"/>
+                        <w:rPr>
+                          <w:noProof/>
+                          <w:sz w:val="28"/>
+                          <w:szCs w:val="20"/>
+                        </w:rPr>
+                      </w:pPr>
+                      <w:r>
+                        <w:t>Hình 14 Giao diện chuyển bàn</w:t>
+                      </w:r>
+                    </w:p>
+                  </w:txbxContent>
+                </v:textbox>
+                <w10:wrap type="topAndBottom"/>
+              </v:shape>
+            </w:pict>
+          </mc:Fallback>
+        </mc:AlternateContent>
+      </w:r>
+      <w:r>
+        <w:rPr>
+          <w:noProof/>
+        </w:rPr>
+        <w:drawing>
+          <wp:anchor distT="0" distB="0" distL="114300" distR="114300" simplePos="0" relativeHeight="251658752" behindDoc="0" locked="0" layoutInCell="1" allowOverlap="1">
+            <wp:simplePos x="0" y="0"/>
+            <wp:positionH relativeFrom="column">
+              <wp:posOffset>0</wp:posOffset>
+            </wp:positionH>
+            <wp:positionV relativeFrom="paragraph">
+              <wp:posOffset>3645535</wp:posOffset>
+            </wp:positionV>
+            <wp:extent cx="5943600" cy="3054350"/>
+            <wp:effectExtent l="0" t="0" r="0" b="0"/>
+            <wp:wrapTopAndBottom/>
+            <wp:docPr id="27" name="Picture 27"/>
+            <wp:cNvGraphicFramePr>
+              <a:graphicFrameLocks xmlns:a="http://schemas.openxmlformats.org/drawingml/2006/main" noChangeAspect="1"/>
+            </wp:cNvGraphicFramePr>
+            <a:graphic xmlns:a="http://schemas.openxmlformats.org/drawingml/2006/main">
+              <a:graphicData uri="http://schemas.openxmlformats.org/drawingml/2006/picture">
+                <pic:pic xmlns:pic="http://schemas.openxmlformats.org/drawingml/2006/picture">
+                  <pic:nvPicPr>
+                    <pic:cNvPr id="1" name=""/>
+                    <pic:cNvPicPr/>
+                  </pic:nvPicPr>
+                  <pic:blipFill>
+                    <a:blip r:embed="rId25">
+                      <a:extLst>
+                        <a:ext uri="{28A0092B-C50C-407E-A947-70E740481C1C}">
+                          <a14:useLocalDpi xmlns:a14="http://schemas.microsoft.com/office/drawing/2010/main" val="0"/>
+                        </a:ext>
+                      </a:extLst>
+                    </a:blip>
+                    <a:stretch>
+                      <a:fillRect/>
+                    </a:stretch>
+                  </pic:blipFill>
+                  <pic:spPr>
+                    <a:xfrm>
+                      <a:off x="0" y="0"/>
+                      <a:ext cx="5943600" cy="3054350"/>
+                    </a:xfrm>
+                    <a:prstGeom prst="rect">
+                      <a:avLst/>
+                    </a:prstGeom>
+                  </pic:spPr>
+                </pic:pic>
+              </a:graphicData>
+            </a:graphic>
+          </wp:anchor>
+        </w:drawing>
+      </w:r>
+      <w:r>
+        <w:rPr>
+          <w:noProof/>
+        </w:rPr>
+        <mc:AlternateContent>
+          <mc:Choice Requires="wps">
+            <w:drawing>
+              <wp:anchor distT="0" distB="0" distL="114300" distR="114300" simplePos="0" relativeHeight="251657728" behindDoc="0" locked="0" layoutInCell="1" allowOverlap="1" wp14:anchorId="490A1325" wp14:editId="228D56FF">
+                <wp:simplePos x="0" y="0"/>
+                <wp:positionH relativeFrom="column">
+                  <wp:posOffset>0</wp:posOffset>
+                </wp:positionH>
+                <wp:positionV relativeFrom="paragraph">
+                  <wp:posOffset>3222625</wp:posOffset>
+                </wp:positionV>
+                <wp:extent cx="5943600" cy="635"/>
+                <wp:effectExtent l="0" t="0" r="0" b="0"/>
+                <wp:wrapTopAndBottom/>
+                <wp:docPr id="9" name="Text Box 9"/>
+                <wp:cNvGraphicFramePr/>
+                <a:graphic xmlns:a="http://schemas.openxmlformats.org/drawingml/2006/main">
+                  <a:graphicData uri="http://schemas.microsoft.com/office/word/2010/wordprocessingShape">
+                    <wps:wsp>
+                      <wps:cNvSpPr txBox="1"/>
+                      <wps:spPr>
+                        <a:xfrm>
+                          <a:off x="0" y="0"/>
+                          <a:ext cx="5943600" cy="635"/>
+                        </a:xfrm>
+                        <a:prstGeom prst="rect">
+                          <a:avLst/>
+                        </a:prstGeom>
+                        <a:solidFill>
+                          <a:prstClr val="white"/>
+                        </a:solidFill>
+                        <a:ln>
+                          <a:noFill/>
+                        </a:ln>
+                      </wps:spPr>
+                      <wps:txbx>
+                        <w:txbxContent>
+                          <w:p>
+                            <w:pPr>
+                              <w:pStyle w:val="Caption"/>
+                              <w:rPr>
+                                <w:noProof/>
+                                <w:sz w:val="28"/>
+                                <w:szCs w:val="20"/>
+                              </w:rPr>
+                            </w:pPr>
+                            <w:r>
+                              <w:t xml:space="preserve">Hình </w:t>
+                            </w:r>
+                            <w:fldSimple w:instr=" SEQ Hình \* ARABIC ">
+                              <w:r>
+                                <w:rPr>
+                                  <w:noProof/>
+                                </w:rPr>
+                                <w:t>12</w:t>
+                              </w:r>
+                            </w:fldSimple>
+                            <w:r>
+                              <w:t xml:space="preserve"> Mã hóa mật khẩu theo kiểu SHA2_256</w:t>
+                            </w:r>
+                          </w:p>
+                        </w:txbxContent>
+                      </wps:txbx>
+                      <wps:bodyPr rot="0" spcFirstLastPara="0" vertOverflow="overflow" horzOverflow="overflow" vert="horz" wrap="square" lIns="0" tIns="0" rIns="0" bIns="0" numCol="1" spcCol="0" rtlCol="0" fromWordArt="0" anchor="t" anchorCtr="0" forceAA="0" compatLnSpc="1">
+                        <a:prstTxWarp prst="textNoShape">
+                          <a:avLst/>
+                        </a:prstTxWarp>
+                        <a:spAutoFit/>
+                      </wps:bodyPr>
+                    </wps:wsp>
+                  </a:graphicData>
+                </a:graphic>
+              </wp:anchor>
+            </w:drawing>
+          </mc:Choice>
+          <mc:Fallback>
+            <w:pict>
+              <v:shape w14:anchorId="490A1325" id="Text Box 9" o:spid="_x0000_s1039" type="#_x0000_t202" style="position:absolute;left:0;text-align:left;margin-left:0;margin-top:253.75pt;width:468pt;height:.05pt;z-index:251657728;visibility:visible;mso-wrap-style:square;mso-wrap-distance-left:9pt;mso-wrap-distance-top:0;mso-wrap-distance-right:9pt;mso-wrap-distance-bottom:0;mso-position-horizontal:absolute;mso-position-horizontal-relative:text;mso-position-vertical:absolute;mso-position-vertical-relative:text;v-text-anchor:top" o:gfxdata="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" stroked="f">
+                <v:textbox style="mso-fit-shape-to-text:t" inset="0,0,0,0">
+                  <w:txbxContent>
+                    <w:p>
+                      <w:pPr>
+                        <w:pStyle w:val="Caption"/>
+                        <w:rPr>
+                          <w:noProof/>
+                          <w:sz w:val="28"/>
+                          <w:szCs w:val="20"/>
+                        </w:rPr>
+                      </w:pPr>
+                      <w:r>
+                        <w:t xml:space="preserve">Hình </w:t>
+                      </w:r>
+                      <w:fldSimple w:instr=" SEQ Hình \* ARABIC ">
+                        <w:r>
+                          <w:rPr>
+                            <w:noProof/>
+                          </w:rPr>
+                          <w:t>12</w:t>
+                        </w:r>
+                      </w:fldSimple>
+                      <w:r>
+                        <w:t xml:space="preserve"> Mã hóa mật khẩu theo kiểu SHA2_256</w:t>
+                      </w:r>
+                    </w:p>
+                  </w:txbxContent>
+                </v:textbox>
+                <w10:wrap type="topAndBottom"/>
+              </v:shape>
+            </w:pict>
+          </mc:Fallback>
+        </mc:AlternateContent>
+      </w:r>
+      <w:r>
+        <w:rPr>
+          <w:noProof/>
+        </w:rPr>
+        <w:drawing>
+          <wp:anchor distT="0" distB="0" distL="114300" distR="114300" simplePos="0" relativeHeight="251655680" behindDoc="0" locked="0" layoutInCell="1" allowOverlap="1">
+            <wp:simplePos x="0" y="0"/>
+            <wp:positionH relativeFrom="column">
+              <wp:posOffset>0</wp:posOffset>
+            </wp:positionH>
+            <wp:positionV relativeFrom="paragraph">
+              <wp:posOffset>-78740</wp:posOffset>
+            </wp:positionV>
+            <wp:extent cx="5943600" cy="3244215"/>
+            <wp:effectExtent l="0" t="0" r="0" b="0"/>
+            <wp:wrapTopAndBottom/>
+            <wp:docPr id="2" name="Picture 2"/>
+            <wp:cNvGraphicFramePr>
+              <a:graphicFrameLocks xmlns:a="http://schemas.openxmlformats.org/drawingml/2006/main" noChangeAspect="1"/>
+            </wp:cNvGraphicFramePr>
+            <a:graphic xmlns:a="http://schemas.openxmlformats.org/drawingml/2006/main">
+              <a:graphicData uri="http://schemas.openxmlformats.org/drawingml/2006/picture">
+                <pic:pic xmlns:pic="http://schemas.openxmlformats.org/drawingml/2006/picture">
+                  <pic:nvPicPr>
+                    <pic:cNvPr id="1" name=""/>
+                    <pic:cNvPicPr/>
+                  </pic:nvPicPr>
+                  <pic:blipFill>
+                    <a:blip r:embed="rId26" cstate="print">
+                      <a:extLst>
+                        <a:ext uri="{28A0092B-C50C-407E-A947-70E740481C1C}">
+                          <a14:useLocalDpi xmlns:a14="http://schemas.microsoft.com/office/drawing/2010/main" val="0"/>
+                        </a:ext>
+                      </a:extLst>
+                    </a:blip>
+                    <a:stretch>
+                      <a:fillRect/>
+                    </a:stretch>
+                  </pic:blipFill>
+                  <pic:spPr>
+                    <a:xfrm>
+                      <a:off x="0" y="0"/>
+                      <a:ext cx="5943600" cy="3244215"/>
+                    </a:xfrm>
+                    <a:prstGeom prst="rect">
+                      <a:avLst/>
+                    </a:prstGeom>
+                  </pic:spPr>
+                </pic:pic>
+              </a:graphicData>
+            </a:graphic>
+          </wp:anchor>
+        </w:drawing>
+      </w:r>
+      <w:r>
+        <w:t>Chọn 1 bàn từ combobox bên dưới nút chuyển bàn và bấm nút “chuyển bàn” để chuyển bàn.</w:t>
+      </w:r>
+    </w:p>
+    <w:p>
+      <w:pPr>
+        <w:ind w:firstLine="0"/>
+      </w:pPr>
+      <w:r>
+        <w:br w:type="page"/>
+      </w:r>
+    </w:p>
+    <w:p>
+      <w:pPr>
+        <w:ind w:left="1440" w:firstLine="0"/>
+      </w:pPr>
+      <w:bookmarkStart w:id="0" w:name="_GoBack"/>
       <w:bookmarkEnd w:id="0"/>
+      <w:r>
+        <w:rPr>
+          <w:noProof/>
+        </w:rPr>
+        <w:lastRenderedPageBreak/>
+        <mc:AlternateContent>
+          <mc:Choice Requires="wps">
+            <w:drawing>
+              <wp:anchor distT="0" distB="0" distL="114300" distR="114300" simplePos="0" relativeHeight="251682816" behindDoc="0" locked="0" layoutInCell="1" allowOverlap="1" wp14:anchorId="0CFAD21A" wp14:editId="0D5AD98F">
+                <wp:simplePos x="0" y="0"/>
+                <wp:positionH relativeFrom="column">
+                  <wp:posOffset>0</wp:posOffset>
+                </wp:positionH>
+                <wp:positionV relativeFrom="paragraph">
+                  <wp:posOffset>3550285</wp:posOffset>
+                </wp:positionV>
+                <wp:extent cx="5943600" cy="635"/>
+                <wp:effectExtent l="0" t="0" r="0" b="0"/>
+                <wp:wrapTopAndBottom/>
+                <wp:docPr id="33" name="Text Box 33"/>
+                <wp:cNvGraphicFramePr/>
+                <a:graphic xmlns:a="http://schemas.openxmlformats.org/drawingml/2006/main">
+                  <a:graphicData uri="http://schemas.microsoft.com/office/word/2010/wordprocessingShape">
+                    <wps:wsp>
+                      <wps:cNvSpPr txBox="1"/>
+                      <wps:spPr>
+                        <a:xfrm>
+                          <a:off x="0" y="0"/>
+                          <a:ext cx="5943600" cy="635"/>
+                        </a:xfrm>
+                        <a:prstGeom prst="rect">
+                          <a:avLst/>
+                        </a:prstGeom>
+                        <a:solidFill>
+                          <a:prstClr val="white"/>
+                        </a:solidFill>
+                        <a:ln>
+                          <a:noFill/>
+                        </a:ln>
+                      </wps:spPr>
+                      <wps:txbx>
+                        <w:txbxContent>
+                          <w:p>
+                            <w:pPr>
+                              <w:pStyle w:val="Caption"/>
+                              <w:rPr>
+                                <w:noProof/>
+                                <w:sz w:val="28"/>
+                                <w:szCs w:val="20"/>
+                              </w:rPr>
+                            </w:pPr>
+                            <w:r>
+                              <w:t xml:space="preserve">Hình </w:t>
+                            </w:r>
+                            <w:fldSimple w:instr=" SEQ Hình \* ARABIC ">
+                              <w:r>
+                                <w:rPr>
+                                  <w:noProof/>
+                                </w:rPr>
+                                <w:t>13</w:t>
+                              </w:r>
+                            </w:fldSimple>
+                            <w:r>
+                              <w:t xml:space="preserve"> Giao diện xuất hóa đơn khi nhấn nút thanh toán</w:t>
+                            </w:r>
+                          </w:p>
+                        </w:txbxContent>
+                      </wps:txbx>
+                      <wps:bodyPr rot="0" spcFirstLastPara="0" vertOverflow="overflow" horzOverflow="overflow" vert="horz" wrap="square" lIns="0" tIns="0" rIns="0" bIns="0" numCol="1" spcCol="0" rtlCol="0" fromWordArt="0" anchor="t" anchorCtr="0" forceAA="0" compatLnSpc="1">
+                        <a:prstTxWarp prst="textNoShape">
+                          <a:avLst/>
+                        </a:prstTxWarp>
+                        <a:spAutoFit/>
+                      </wps:bodyPr>
+                    </wps:wsp>
+                  </a:graphicData>
+                </a:graphic>
+              </wp:anchor>
+            </w:drawing>
+          </mc:Choice>
+          <mc:Fallback>
+            <w:pict>
+              <v:shape w14:anchorId="0CFAD21A" id="Text Box 33" o:spid="_x0000_s1040" type="#_x0000_t202" style="position:absolute;left:0;text-align:left;margin-left:0;margin-top:279.55pt;width:468pt;height:.05pt;z-index:251682816;visibility:visible;mso-wrap-style:square;mso-wrap-distance-left:9pt;mso-wrap-distance-top:0;mso-wrap-distance-right:9pt;mso-wrap-distance-bottom:0;mso-position-horizontal:absolute;mso-position-horizontal-relative:text;mso-position-vertical:absolute;mso-position-vertical-relative:text;v-text-anchor:top" o:gfxdata="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" stroked="f">
+                <v:textbox style="mso-fit-shape-to-text:t" inset="0,0,0,0">
+                  <w:txbxContent>
+                    <w:p>
+                      <w:pPr>
+                        <w:pStyle w:val="Caption"/>
+                        <w:rPr>
+                          <w:noProof/>
+                          <w:sz w:val="28"/>
+                          <w:szCs w:val="20"/>
+                        </w:rPr>
+                      </w:pPr>
+                      <w:r>
+                        <w:t xml:space="preserve">Hình </w:t>
+                      </w:r>
+                      <w:fldSimple w:instr=" SEQ Hình \* ARABIC ">
+                        <w:r>
+                          <w:rPr>
+                            <w:noProof/>
+                          </w:rPr>
+                          <w:t>13</w:t>
+                        </w:r>
+                      </w:fldSimple>
+                      <w:r>
+                        <w:t xml:space="preserve"> Giao diện xuất hóa đơn khi nhấn nút thanh toán</w:t>
+                      </w:r>
+                    </w:p>
+                  </w:txbxContent>
+                </v:textbox>
+                <w10:wrap type="topAndBottom"/>
+              </v:shape>
+            </w:pict>
+          </mc:Fallback>
+        </mc:AlternateContent>
+      </w:r>
+      <w:r>
+        <w:rPr>
+          <w:noProof/>
+        </w:rPr>
+        <w:drawing>
+          <wp:anchor distT="0" distB="0" distL="114300" distR="114300" simplePos="0" relativeHeight="251680768" behindDoc="0" locked="0" layoutInCell="1" allowOverlap="1">
+            <wp:simplePos x="0" y="0"/>
+            <wp:positionH relativeFrom="column">
+              <wp:posOffset>0</wp:posOffset>
+            </wp:positionH>
+            <wp:positionV relativeFrom="paragraph">
+              <wp:posOffset>-78740</wp:posOffset>
+            </wp:positionV>
+            <wp:extent cx="5943600" cy="3571875"/>
+            <wp:effectExtent l="0" t="0" r="0" b="9525"/>
+            <wp:wrapTopAndBottom/>
+            <wp:docPr id="32" name="Picture 32"/>
+            <wp:cNvGraphicFramePr>
+              <a:graphicFrameLocks xmlns:a="http://schemas.openxmlformats.org/drawingml/2006/main" noChangeAspect="1"/>
+            </wp:cNvGraphicFramePr>
+            <a:graphic xmlns:a="http://schemas.openxmlformats.org/drawingml/2006/main">
+              <a:graphicData uri="http://schemas.openxmlformats.org/drawingml/2006/picture">
+                <pic:pic xmlns:pic="http://schemas.openxmlformats.org/drawingml/2006/picture">
+                  <pic:nvPicPr>
+                    <pic:cNvPr id="1" name=""/>
+                    <pic:cNvPicPr/>
+                  </pic:nvPicPr>
+                  <pic:blipFill>
+                    <a:blip r:embed="rId27">
+                      <a:extLst>
+                        <a:ext uri="{28A0092B-C50C-407E-A947-70E740481C1C}">
+                          <a14:useLocalDpi xmlns:a14="http://schemas.microsoft.com/office/drawing/2010/main" val="0"/>
+                        </a:ext>
+                      </a:extLst>
+                    </a:blip>
+                    <a:stretch>
+                      <a:fillRect/>
+                    </a:stretch>
+                  </pic:blipFill>
+                  <pic:spPr>
+                    <a:xfrm>
+                      <a:off x="0" y="0"/>
+                      <a:ext cx="5943600" cy="3571875"/>
+                    </a:xfrm>
+                    <a:prstGeom prst="rect">
+                      <a:avLst/>
+                    </a:prstGeom>
+                  </pic:spPr>
+                </pic:pic>
+              </a:graphicData>
+            </a:graphic>
+          </wp:anchor>
+        </w:drawing>
+      </w:r>
     </w:p>
     <w:sectPr>
-      <w:headerReference w:type="default" r:id="rId25"/>
+      <w:headerReference w:type="default" r:id="rId28"/>
       <w:type w:val="continuous"/>
       <w:pgSz w:w="12240" w:h="15840"/>
       <w:pgMar w:top="1440" w:right="1440" w:bottom="1440" w:left="1440" w:header="720" w:footer="720" w:gutter="0"/>
@@ -5494,7 +5900,7 @@
 </file>
 
 <file path=word/endnotes.xml><?xml version="1.0" encoding="utf-8"?>
-<w:endnotes xmlns:wpc="http://schemas.microsoft.com/office/word/2010/wordprocessingCanvas" xmlns:cx="http://schemas.microsoft.com/office/drawing/2014/chartex" xmlns:cx1="http://schemas.microsoft.com/office/drawing/2015/9/8/chartex" xmlns:mc="http://schemas.openxmlformats.org/markup-compatibility/2006" xmlns:o="urn:schemas-microsoft-com:office:office" xmlns:r="http://schemas.openxmlformats.org/officeDocument/2006/relationships" xmlns:m="http://schemas.openxmlformats.org/officeDocument/2006/math" xmlns:v="urn:schemas-microsoft-com:vml" xmlns:wp14="http://schemas.microsoft.com/office/word/2010/wordprocessingDrawing" xmlns:wp="http://schemas.openxmlformats.org/drawingml/2006/wordprocessingDrawing" xmlns:w10="urn:schemas-microsoft-com:office:word" xmlns:w="http://schemas.openxmlformats.org/wordprocessingml/2006/main" xmlns:w14="http://schemas.microsoft.com/office/word/2010/wordml" xmlns:w15="http://schemas.microsoft.com/office/word/2012/wordml" xmlns:w16se="http://schemas.microsoft.com/office/word/2015/wordml/symex" xmlns:wpg="http://schemas.microsoft.com/office/word/2010/wordprocessingGroup" xmlns:wpi="http://schemas.microsoft.com/office/word/2010/wordprocessingInk" xmlns:wne="http://schemas.microsoft.com/office/word/2006/wordml" xmlns:wps="http://schemas.microsoft.com/office/word/2010/wordprocessingShape" mc:Ignorable="w14 w15 w16se wp14">
+<w:endnotes xmlns:wpc="http://schemas.microsoft.com/office/word/2010/wordprocessingCanvas" xmlns:cx="http://schemas.microsoft.com/office/drawing/2014/chartex" xmlns:mc="http://schemas.openxmlformats.org/markup-compatibility/2006" xmlns:o="urn:schemas-microsoft-com:office:office" xmlns:r="http://schemas.openxmlformats.org/officeDocument/2006/relationships" xmlns:m="http://schemas.openxmlformats.org/officeDocument/2006/math" xmlns:v="urn:schemas-microsoft-com:vml" xmlns:wp14="http://schemas.microsoft.com/office/word/2010/wordprocessingDrawing" xmlns:wp="http://schemas.openxmlformats.org/drawingml/2006/wordprocessingDrawing" xmlns:w10="urn:schemas-microsoft-com:office:word" xmlns:w="http://schemas.openxmlformats.org/wordprocessingml/2006/main" xmlns:w14="http://schemas.microsoft.com/office/word/2010/wordml" xmlns:w15="http://schemas.microsoft.com/office/word/2012/wordml" xmlns:w16se="http://schemas.microsoft.com/office/word/2015/wordml/symex" xmlns:wpg="http://schemas.microsoft.com/office/word/2010/wordprocessingGroup" xmlns:wpi="http://schemas.microsoft.com/office/word/2010/wordprocessingInk" xmlns:wne="http://schemas.microsoft.com/office/word/2006/wordml" xmlns:wps="http://schemas.microsoft.com/office/word/2010/wordprocessingShape" mc:Ignorable="w14 w15 w16se wp14">
   <w:endnote w:type="separator" w:id="-1">
     <w:p>
       <w:pPr>
@@ -5519,7 +5925,7 @@
 </file>
 
 <file path=word/footnotes.xml><?xml version="1.0" encoding="utf-8"?>
-<w:footnotes xmlns:wpc="http://schemas.microsoft.com/office/word/2010/wordprocessingCanvas" xmlns:cx="http://schemas.microsoft.com/office/drawing/2014/chartex" xmlns:cx1="http://schemas.microsoft.com/office/drawing/2015/9/8/chartex" xmlns:mc="http://schemas.openxmlformats.org/markup-compatibility/2006" xmlns:o="urn:schemas-microsoft-com:office:office" xmlns:r="http://schemas.openxmlformats.org/officeDocument/2006/relationships" xmlns:m="http://schemas.openxmlformats.org/officeDocument/2006/math" xmlns:v="urn:schemas-microsoft-com:vml" xmlns:wp14="http://schemas.microsoft.com/office/word/2010/wordprocessingDrawing" xmlns:wp="http://schemas.openxmlformats.org/drawingml/2006/wordprocessingDrawing" xmlns:w10="urn:schemas-microsoft-com:office:word" xmlns:w="http://schemas.openxmlformats.org/wordprocessingml/2006/main" xmlns:w14="http://schemas.microsoft.com/office/word/2010/wordml" xmlns:w15="http://schemas.microsoft.com/office/word/2012/wordml" xmlns:w16se="http://schemas.microsoft.com/office/word/2015/wordml/symex" xmlns:wpg="http://schemas.microsoft.com/office/word/2010/wordprocessingGroup" xmlns:wpi="http://schemas.microsoft.com/office/word/2010/wordprocessingInk" xmlns:wne="http://schemas.microsoft.com/office/word/2006/wordml" xmlns:wps="http://schemas.microsoft.com/office/word/2010/wordprocessingShape" mc:Ignorable="w14 w15 w16se wp14">
+<w:footnotes xmlns:wpc="http://schemas.microsoft.com/office/word/2010/wordprocessingCanvas" xmlns:cx="http://schemas.microsoft.com/office/drawing/2014/chartex" xmlns:mc="http://schemas.openxmlformats.org/markup-compatibility/2006" xmlns:o="urn:schemas-microsoft-com:office:office" xmlns:r="http://schemas.openxmlformats.org/officeDocument/2006/relationships" xmlns:m="http://schemas.openxmlformats.org/officeDocument/2006/math" xmlns:v="urn:schemas-microsoft-com:vml" xmlns:wp14="http://schemas.microsoft.com/office/word/2010/wordprocessingDrawing" xmlns:wp="http://schemas.openxmlformats.org/drawingml/2006/wordprocessingDrawing" xmlns:w10="urn:schemas-microsoft-com:office:word" xmlns:w="http://schemas.openxmlformats.org/wordprocessingml/2006/main" xmlns:w14="http://schemas.microsoft.com/office/word/2010/wordml" xmlns:w15="http://schemas.microsoft.com/office/word/2012/wordml" xmlns:w16se="http://schemas.microsoft.com/office/word/2015/wordml/symex" xmlns:wpg="http://schemas.microsoft.com/office/word/2010/wordprocessingGroup" xmlns:wpi="http://schemas.microsoft.com/office/word/2010/wordprocessingInk" xmlns:wne="http://schemas.microsoft.com/office/word/2006/wordml" xmlns:wps="http://schemas.microsoft.com/office/word/2010/wordprocessingShape" mc:Ignorable="w14 w15 w16se wp14">
   <w:footnote w:type="separator" w:id="-1">
     <w:p>
       <w:pPr>
@@ -5544,7 +5950,7 @@
 </file>
 
 <file path=word/header1.xml><?xml version="1.0" encoding="utf-8"?>
-<w:hdr xmlns:wpc="http://schemas.microsoft.com/office/word/2010/wordprocessingCanvas" xmlns:cx="http://schemas.microsoft.com/office/drawing/2014/chartex" xmlns:cx1="http://schemas.microsoft.com/office/drawing/2015/9/8/chartex" xmlns:mc="http://schemas.openxmlformats.org/markup-compatibility/2006" xmlns:o="urn:schemas-microsoft-com:office:office" xmlns:r="http://schemas.openxmlformats.org/officeDocument/2006/relationships" xmlns:m="http://schemas.openxmlformats.org/officeDocument/2006/math" xmlns:v="urn:schemas-microsoft-com:vml" xmlns:wp14="http://schemas.microsoft.com/office/word/2010/wordprocessingDrawing" xmlns:wp="http://schemas.openxmlformats.org/drawingml/2006/wordprocessingDrawing" xmlns:w10="urn:schemas-microsoft-com:office:word" xmlns:w="http://schemas.openxmlformats.org/wordprocessingml/2006/main" xmlns:w14="http://schemas.microsoft.com/office/word/2010/wordml" xmlns:w15="http://schemas.microsoft.com/office/word/2012/wordml" xmlns:w16se="http://schemas.microsoft.com/office/word/2015/wordml/symex" xmlns:wpg="http://schemas.microsoft.com/office/word/2010/wordprocessingGroup" xmlns:wpi="http://schemas.microsoft.com/office/word/2010/wordprocessingInk" xmlns:wne="http://schemas.microsoft.com/office/word/2006/wordml" xmlns:wps="http://schemas.microsoft.com/office/word/2010/wordprocessingShape" mc:Ignorable="w14 w15 w16se wp14">
+<w:hdr xmlns:wpc="http://schemas.microsoft.com/office/word/2010/wordprocessingCanvas" xmlns:cx="http://schemas.microsoft.com/office/drawing/2014/chartex" xmlns:mc="http://schemas.openxmlformats.org/markup-compatibility/2006" xmlns:o="urn:schemas-microsoft-com:office:office" xmlns:r="http://schemas.openxmlformats.org/officeDocument/2006/relationships" xmlns:m="http://schemas.openxmlformats.org/officeDocument/2006/math" xmlns:v="urn:schemas-microsoft-com:vml" xmlns:wp14="http://schemas.microsoft.com/office/word/2010/wordprocessingDrawing" xmlns:wp="http://schemas.openxmlformats.org/drawingml/2006/wordprocessingDrawing" xmlns:w10="urn:schemas-microsoft-com:office:word" xmlns:w="http://schemas.openxmlformats.org/wordprocessingml/2006/main" xmlns:w14="http://schemas.microsoft.com/office/word/2010/wordml" xmlns:w15="http://schemas.microsoft.com/office/word/2012/wordml" xmlns:w16se="http://schemas.microsoft.com/office/word/2015/wordml/symex" xmlns:wpg="http://schemas.microsoft.com/office/word/2010/wordprocessingGroup" xmlns:wpi="http://schemas.microsoft.com/office/word/2010/wordprocessingInk" xmlns:wne="http://schemas.microsoft.com/office/word/2006/wordml" xmlns:wps="http://schemas.microsoft.com/office/word/2010/wordprocessingShape" mc:Ignorable="w14 w15 w16se wp14">
   <w:p>
     <w:pPr>
       <w:pStyle w:val="Header"/>
@@ -5562,7 +5968,7 @@
 </file>
 
 <file path=word/header2.xml><?xml version="1.0" encoding="utf-8"?>
-<w:hdr xmlns:wpc="http://schemas.microsoft.com/office/word/2010/wordprocessingCanvas" xmlns:cx="http://schemas.microsoft.com/office/drawing/2014/chartex" xmlns:cx1="http://schemas.microsoft.com/office/drawing/2015/9/8/chartex" xmlns:mc="http://schemas.openxmlformats.org/markup-compatibility/2006" xmlns:o="urn:schemas-microsoft-com:office:office" xmlns:r="http://schemas.openxmlformats.org/officeDocument/2006/relationships" xmlns:m="http://schemas.openxmlformats.org/officeDocument/2006/math" xmlns:v="urn:schemas-microsoft-com:vml" xmlns:wp14="http://schemas.microsoft.com/office/word/2010/wordprocessingDrawing" xmlns:wp="http://schemas.openxmlformats.org/drawingml/2006/wordprocessingDrawing" xmlns:w10="urn:schemas-microsoft-com:office:word" xmlns:w="http://schemas.openxmlformats.org/wordprocessingml/2006/main" xmlns:w14="http://schemas.microsoft.com/office/word/2010/wordml" xmlns:w15="http://schemas.microsoft.com/office/word/2012/wordml" xmlns:w16se="http://schemas.microsoft.com/office/word/2015/wordml/symex" xmlns:wpg="http://schemas.microsoft.com/office/word/2010/wordprocessingGroup" xmlns:wpi="http://schemas.microsoft.com/office/word/2010/wordprocessingInk" xmlns:wne="http://schemas.microsoft.com/office/word/2006/wordml" xmlns:wps="http://schemas.microsoft.com/office/word/2010/wordprocessingShape" mc:Ignorable="w14 w15 w16se wp14">
+<w:hdr xmlns:wpc="http://schemas.microsoft.com/office/word/2010/wordprocessingCanvas" xmlns:cx="http://schemas.microsoft.com/office/drawing/2014/chartex" xmlns:mc="http://schemas.openxmlformats.org/markup-compatibility/2006" xmlns:o="urn:schemas-microsoft-com:office:office" xmlns:r="http://schemas.openxmlformats.org/officeDocument/2006/relationships" xmlns:m="http://schemas.openxmlformats.org/officeDocument/2006/math" xmlns:v="urn:schemas-microsoft-com:vml" xmlns:wp14="http://schemas.microsoft.com/office/word/2010/wordprocessingDrawing" xmlns:wp="http://schemas.openxmlformats.org/drawingml/2006/wordprocessingDrawing" xmlns:w10="urn:schemas-microsoft-com:office:word" xmlns:w="http://schemas.openxmlformats.org/wordprocessingml/2006/main" xmlns:w14="http://schemas.microsoft.com/office/word/2010/wordml" xmlns:w15="http://schemas.microsoft.com/office/word/2012/wordml" xmlns:w16se="http://schemas.microsoft.com/office/word/2015/wordml/symex" xmlns:wpg="http://schemas.microsoft.com/office/word/2010/wordprocessingGroup" xmlns:wpi="http://schemas.microsoft.com/office/word/2010/wordprocessingInk" xmlns:wne="http://schemas.microsoft.com/office/word/2006/wordml" xmlns:wps="http://schemas.microsoft.com/office/word/2010/wordprocessingShape" mc:Ignorable="w14 w15 w16se wp14">
   <w:p>
     <w:pPr>
       <w:pStyle w:val="Header"/>
@@ -5580,7 +5986,7 @@
 </file>
 
 <file path=word/numbering.xml><?xml version="1.0" encoding="utf-8"?>
-<w:numbering xmlns:wpc="http://schemas.microsoft.com/office/word/2010/wordprocessingCanvas" xmlns:cx="http://schemas.microsoft.com/office/drawing/2014/chartex" xmlns:cx1="http://schemas.microsoft.com/office/drawing/2015/9/8/chartex" xmlns:mc="http://schemas.openxmlformats.org/markup-compatibility/2006" xmlns:o="urn:schemas-microsoft-com:office:office" xmlns:r="http://schemas.openxmlformats.org/officeDocument/2006/relationships" xmlns:m="http://schemas.openxmlformats.org/officeDocument/2006/math" xmlns:v="urn:schemas-microsoft-com:vml" xmlns:wp14="http://schemas.microsoft.com/office/word/2010/wordprocessingDrawing" xmlns:wp="http://schemas.openxmlformats.org/drawingml/2006/wordprocessingDrawing" xmlns:w10="urn:schemas-microsoft-com:office:word" xmlns:w="http://schemas.openxmlformats.org/wordprocessingml/2006/main" xmlns:w14="http://schemas.microsoft.com/office/word/2010/wordml" xmlns:w15="http://schemas.microsoft.com/office/word/2012/wordml" xmlns:w16se="http://schemas.microsoft.com/office/word/2015/wordml/symex" xmlns:wpg="http://schemas.microsoft.com/office/word/2010/wordprocessingGroup" xmlns:wpi="http://schemas.microsoft.com/office/word/2010/wordprocessingInk" xmlns:wne="http://schemas.microsoft.com/office/word/2006/wordml" xmlns:wps="http://schemas.microsoft.com/office/word/2010/wordprocessingShape" mc:Ignorable="w14 w15 w16se wp14">
+<w:numbering xmlns:wpc="http://schemas.microsoft.com/office/word/2010/wordprocessingCanvas" xmlns:cx="http://schemas.microsoft.com/office/drawing/2014/chartex" xmlns:mc="http://schemas.openxmlformats.org/markup-compatibility/2006" xmlns:o="urn:schemas-microsoft-com:office:office" xmlns:r="http://schemas.openxmlformats.org/officeDocument/2006/relationships" xmlns:m="http://schemas.openxmlformats.org/officeDocument/2006/math" xmlns:v="urn:schemas-microsoft-com:vml" xmlns:wp14="http://schemas.microsoft.com/office/word/2010/wordprocessingDrawing" xmlns:wp="http://schemas.openxmlformats.org/drawingml/2006/wordprocessingDrawing" xmlns:w10="urn:schemas-microsoft-com:office:word" xmlns:w="http://schemas.openxmlformats.org/wordprocessingml/2006/main" xmlns:w14="http://schemas.microsoft.com/office/word/2010/wordml" xmlns:w15="http://schemas.microsoft.com/office/word/2012/wordml" xmlns:w16se="http://schemas.microsoft.com/office/word/2015/wordml/symex" xmlns:wpg="http://schemas.microsoft.com/office/word/2010/wordprocessingGroup" xmlns:wpi="http://schemas.microsoft.com/office/word/2010/wordprocessingInk" xmlns:wne="http://schemas.microsoft.com/office/word/2006/wordml" xmlns:wps="http://schemas.microsoft.com/office/word/2010/wordprocessingShape" mc:Ignorable="w14 w15 w16se wp14">
   <w:abstractNum w:abstractNumId="0" w15:restartNumberingAfterBreak="0">
     <w:nsid w:val="173503F5"/>
     <w:multiLevelType w:val="hybridMultilevel"/>
@@ -8524,7 +8930,7 @@
 </file>
 
 <file path=customXml/itemProps1.xml><?xml version="1.0" encoding="utf-8"?>
-<ds:datastoreItem xmlns:ds="http://schemas.openxmlformats.org/officeDocument/2006/customXml" ds:itemID="{46A80269-AE7C-4500-A2F9-FAD37D7EBD94}">
+<ds:datastoreItem xmlns:ds="http://schemas.openxmlformats.org/officeDocument/2006/customXml" ds:itemID="{C4E3EF93-D179-425A-8BE4-92EF08B46502}">
   <ds:schemaRefs>
     <ds:schemaRef ds:uri="http://schemas.openxmlformats.org/officeDocument/2006/bibliography"/>
   </ds:schemaRefs>

</xml_diff>